<commit_message>
Adding figure components, minor changes to paper
</commit_message>
<xml_diff>
--- a/SM_Paper_BP.docx
+++ b/SM_Paper_BP.docx
@@ -5,6 +5,7 @@
     <w:p>
       <w:pPr>
         <w:spacing w:line="480" w:lineRule="auto"/>
+        <w:jc w:val="center"/>
         <w:rPr>
           <w:b/>
         </w:rPr>
@@ -13,37 +14,13 @@
         <w:rPr>
           <w:b/>
         </w:rPr>
-        <w:t>Event-Related P</w:t>
+        <w:t>An ERP Study of</w:t>
       </w:r>
       <w:r>
         <w:rPr>
           <w:b/>
         </w:rPr>
-        <w:t>otential</w:t>
-      </w:r>
-      <w:r>
-        <w:rPr>
-          <w:b/>
-        </w:rPr>
-        <w:t xml:space="preserve"> </w:t>
-      </w:r>
-      <w:r>
-        <w:rPr>
-          <w:b/>
-        </w:rPr>
-        <w:t>E</w:t>
-      </w:r>
-      <w:r>
-        <w:rPr>
-          <w:b/>
-        </w:rPr>
-        <w:t xml:space="preserve">vidence of </w:t>
-      </w:r>
-      <w:r>
-        <w:rPr>
-          <w:b/>
-        </w:rPr>
-        <w:t>Disrupted Source M</w:t>
+        <w:t xml:space="preserve"> Source M</w:t>
       </w:r>
       <w:r>
         <w:rPr>
@@ -64,30 +41,8 @@
         <w:rPr>
           <w:rFonts w:cs="Times New Roman"/>
         </w:rPr>
-        <w:t xml:space="preserve">Daniel G. Dillon and </w:t>
-      </w:r>
-      <w:proofErr w:type="spellStart"/>
-      <w:r>
-        <w:rPr>
-          <w:rFonts w:cs="Times New Roman"/>
-        </w:rPr>
-        <w:t>Elyssa</w:t>
-      </w:r>
-      <w:proofErr w:type="spellEnd"/>
-      <w:r>
-        <w:rPr>
-          <w:rFonts w:cs="Times New Roman"/>
-        </w:rPr>
-        <w:t xml:space="preserve"> M. </w:t>
-      </w:r>
-      <w:proofErr w:type="spellStart"/>
-      <w:r>
-        <w:rPr>
-          <w:rFonts w:cs="Times New Roman"/>
-        </w:rPr>
-        <w:t>Barrick</w:t>
-      </w:r>
-      <w:proofErr w:type="spellEnd"/>
+        <w:t>Daniel G. Dillon and Elyssa M. Barrick</w:t>
+      </w:r>
     </w:p>
     <w:p>
       <w:pPr>
@@ -467,7 +422,6 @@
           <w:lang w:val="en-GB"/>
         </w:rPr>
       </w:pPr>
-      <w:proofErr w:type="spellStart"/>
       <w:r>
         <w:rPr>
           <w:rFonts w:ascii="Times New Roman" w:hAnsi="Times New Roman"/>
@@ -475,17 +429,7 @@
           <w:szCs w:val="24"/>
           <w:lang w:val="en-GB"/>
         </w:rPr>
-        <w:t>Center</w:t>
-      </w:r>
-      <w:proofErr w:type="spellEnd"/>
-      <w:r>
-        <w:rPr>
-          <w:rFonts w:ascii="Times New Roman" w:hAnsi="Times New Roman"/>
-          <w:sz w:val="24"/>
-          <w:szCs w:val="24"/>
-          <w:lang w:val="en-GB"/>
-        </w:rPr>
-        <w:t xml:space="preserve"> </w:t>
+        <w:t xml:space="preserve">Center </w:t>
       </w:r>
       <w:r>
         <w:rPr>
@@ -679,7 +623,6 @@
           <w:rFonts w:cs="Times New Roman"/>
           <w:b/>
         </w:rPr>
-        <w:lastRenderedPageBreak/>
         <w:t>Abstract</w:t>
       </w:r>
     </w:p>
@@ -696,6 +639,7 @@
           <w:rFonts w:cs="Times New Roman"/>
           <w:b/>
         </w:rPr>
+        <w:lastRenderedPageBreak/>
         <w:t>Background:</w:t>
       </w:r>
     </w:p>
@@ -1642,27 +1586,13 @@
         <w:rPr>
           <w:rFonts w:ascii="Times" w:hAnsi="Times" w:cs="Times New Roman"/>
         </w:rPr>
-        <w:t xml:space="preserve">The MASQ includes separate scales for . . . The RRS yields measures of brooding, reflection . . . The PSQI is a . . </w:t>
-      </w:r>
-      <w:proofErr w:type="gramStart"/>
+        <w:t xml:space="preserve">The MASQ includes separate scales for . . . The RRS yields measures of brooding, reflection . . . The PSQI is a . . .  </w:t>
+      </w:r>
       <w:r>
         <w:rPr>
           <w:rFonts w:ascii="Times" w:hAnsi="Times" w:cs="Times New Roman"/>
         </w:rPr>
-        <w:t xml:space="preserve">.  </w:t>
-      </w:r>
-      <w:r>
-        <w:rPr>
-          <w:rFonts w:ascii="Times" w:hAnsi="Times" w:cs="Times New Roman"/>
-        </w:rPr>
-        <w:t>Finally</w:t>
-      </w:r>
-      <w:proofErr w:type="gramEnd"/>
-      <w:r>
-        <w:rPr>
-          <w:rFonts w:ascii="Times" w:hAnsi="Times" w:cs="Times New Roman"/>
-        </w:rPr>
-        <w:t>, t</w:t>
+        <w:t>Finally, t</w:t>
       </w:r>
       <w:r>
         <w:rPr>
@@ -1804,23 +1734,7 @@
           <w:rFonts w:eastAsia="ＭＳ ゴシック" w:cs="Times New Roman"/>
           <w:color w:val="000000"/>
         </w:rPr>
-        <w:t xml:space="preserve">The task was programmed in </w:t>
-      </w:r>
-      <w:proofErr w:type="spellStart"/>
-      <w:r>
-        <w:rPr>
-          <w:rFonts w:eastAsia="ＭＳ ゴシック" w:cs="Times New Roman"/>
-          <w:color w:val="000000"/>
-        </w:rPr>
-        <w:t>PsychoPy</w:t>
-      </w:r>
-      <w:proofErr w:type="spellEnd"/>
-      <w:r>
-        <w:rPr>
-          <w:rFonts w:eastAsia="ＭＳ ゴシック" w:cs="Times New Roman"/>
-          <w:color w:val="000000"/>
-        </w:rPr>
-        <w:t xml:space="preserve"> </w:t>
+        <w:t xml:space="preserve">The task was programmed in PsychoPy </w:t>
       </w:r>
       <w:r>
         <w:rPr>
@@ -1941,16 +1855,32 @@
         <w:rPr>
           <w:rFonts w:cs="Times New Roman"/>
         </w:rPr>
-        <w:t xml:space="preserve">e </w:t>
-      </w:r>
-      <w:proofErr w:type="spellStart"/>
-      <w:r>
-        <w:rPr>
-          <w:rFonts w:cs="Times New Roman"/>
-        </w:rPr>
-        <w:t>animacy</w:t>
-      </w:r>
-      <w:proofErr w:type="spellEnd"/>
+        <w:t xml:space="preserve">e animacy </w:t>
+      </w:r>
+      <w:r>
+        <w:rPr>
+          <w:rFonts w:cs="Times New Roman"/>
+        </w:rPr>
+        <w:t>and</w:t>
+      </w:r>
+      <w:r>
+        <w:rPr>
+          <w:rFonts w:cs="Times New Roman"/>
+        </w:rPr>
+        <w:t xml:space="preserve"> mobility</w:t>
+      </w:r>
+      <w:r>
+        <w:rPr>
+          <w:rFonts w:cs="Times New Roman"/>
+        </w:rPr>
+        <w:t xml:space="preserve"> judgments for individual words</w:t>
+      </w:r>
+      <w:r>
+        <w:rPr>
+          <w:rFonts w:cs="Times New Roman"/>
+        </w:rPr>
+        <w:t>.</w:t>
+      </w:r>
       <w:r>
         <w:rPr>
           <w:rFonts w:cs="Times New Roman"/>
@@ -1961,25 +1891,20 @@
         <w:rPr>
           <w:rFonts w:cs="Times New Roman"/>
         </w:rPr>
-        <w:t>and</w:t>
-      </w:r>
-      <w:r>
-        <w:rPr>
-          <w:rFonts w:cs="Times New Roman"/>
-        </w:rPr>
-        <w:t xml:space="preserve"> mobility</w:t>
-      </w:r>
-      <w:r>
-        <w:rPr>
-          <w:rFonts w:cs="Times New Roman"/>
-        </w:rPr>
-        <w:t xml:space="preserve"> judgments for individual words</w:t>
-      </w:r>
-      <w:r>
-        <w:rPr>
-          <w:rFonts w:cs="Times New Roman"/>
-        </w:rPr>
-        <w:t>.</w:t>
+        <w:t xml:space="preserve">Therefore, we selected 100 words </w:t>
+      </w:r>
+      <w:r>
+        <w:rPr>
+          <w:rFonts w:cs="Times New Roman"/>
+        </w:rPr>
+        <w:t xml:space="preserve">from </w:t>
+      </w:r>
+      <w:r>
+        <w:rPr>
+          <w:rFonts w:cs="Times New Roman"/>
+          <w:b/>
+        </w:rPr>
+        <w:t>X</w:t>
       </w:r>
       <w:r>
         <w:rPr>
@@ -1991,31 +1916,6 @@
         <w:rPr>
           <w:rFonts w:cs="Times New Roman"/>
         </w:rPr>
-        <w:t xml:space="preserve">Therefore, we selected 100 words </w:t>
-      </w:r>
-      <w:r>
-        <w:rPr>
-          <w:rFonts w:cs="Times New Roman"/>
-        </w:rPr>
-        <w:t xml:space="preserve">from </w:t>
-      </w:r>
-      <w:r>
-        <w:rPr>
-          <w:rFonts w:cs="Times New Roman"/>
-          <w:b/>
-        </w:rPr>
-        <w:t>X</w:t>
-      </w:r>
-      <w:r>
-        <w:rPr>
-          <w:rFonts w:cs="Times New Roman"/>
-        </w:rPr>
-        <w:t xml:space="preserve"> </w:t>
-      </w:r>
-      <w:r>
-        <w:rPr>
-          <w:rFonts w:cs="Times New Roman"/>
-        </w:rPr>
         <w:t xml:space="preserve">to serve as stimuli, with </w:t>
       </w:r>
       <w:r>
@@ -2136,7 +2036,6 @@
         </w:rPr>
         <w:t>(</w:t>
       </w:r>
-      <w:proofErr w:type="spellStart"/>
       <w:r>
         <w:rPr>
           <w:rFonts w:cs="Times New Roman"/>
@@ -2155,15 +2054,7 @@
           <w:rFonts w:eastAsia="ＭＳ ゴシック" w:cs="Times New Roman"/>
           <w:color w:val="000000"/>
         </w:rPr>
-        <w:t>S.D</w:t>
-      </w:r>
-      <w:proofErr w:type="spellEnd"/>
-      <w:r>
-        <w:rPr>
-          <w:rFonts w:eastAsia="ＭＳ ゴシック" w:cs="Times New Roman"/>
-          <w:color w:val="000000"/>
-        </w:rPr>
-        <w:t>. = 5.27</w:t>
+        <w:t>S.D. = 5.27</w:t>
       </w:r>
       <w:r>
         <w:rPr>
@@ -2240,23 +2131,7 @@
           <w:rFonts w:eastAsia="ＭＳ ゴシック" w:cs="Times New Roman"/>
           <w:color w:val="000000"/>
         </w:rPr>
-        <w:t xml:space="preserve">or </w:t>
-      </w:r>
-      <w:proofErr w:type="spellStart"/>
-      <w:r>
-        <w:rPr>
-          <w:rFonts w:eastAsia="ＭＳ ゴシック" w:cs="Times New Roman"/>
-          <w:color w:val="000000"/>
-        </w:rPr>
-        <w:t>imageability</w:t>
-      </w:r>
-      <w:proofErr w:type="spellEnd"/>
-      <w:r>
-        <w:rPr>
-          <w:rFonts w:eastAsia="ＭＳ ゴシック" w:cs="Times New Roman"/>
-          <w:color w:val="000000"/>
-        </w:rPr>
-        <w:t xml:space="preserve"> (596.80</w:t>
+        <w:t>or imageability (596.80</w:t>
       </w:r>
       <w:r>
         <w:rPr>
@@ -2272,7 +2147,6 @@
         </w:rPr>
         <w:t xml:space="preserve">25.31), all </w:t>
       </w:r>
-      <w:proofErr w:type="spellStart"/>
       <w:r>
         <w:rPr>
           <w:rFonts w:eastAsia="ＭＳ ゴシック" w:cs="Times New Roman"/>
@@ -2281,7 +2155,6 @@
         </w:rPr>
         <w:t>ps</w:t>
       </w:r>
-      <w:proofErr w:type="spellEnd"/>
       <w:r>
         <w:rPr>
           <w:rFonts w:eastAsia="ＭＳ ゴシック" w:cs="Times New Roman"/>
@@ -2643,16 +2516,8 @@
         <w:rPr>
           <w:rFonts w:cs="Times New Roman"/>
         </w:rPr>
-        <w:t>(</w:t>
-      </w:r>
-      <w:proofErr w:type="gramStart"/>
-      <w:r>
-        <w:rPr>
-          <w:rFonts w:cs="Times New Roman"/>
-        </w:rPr>
-        <w:t>duration</w:t>
-      </w:r>
-      <w:proofErr w:type="gramEnd"/>
+        <w:t>(duration</w:t>
+      </w:r>
       <w:r>
         <w:rPr>
           <w:rFonts w:cs="Times New Roman"/>
@@ -2785,19 +2650,11 @@
         </w:rPr>
         <w:t xml:space="preserve"> conceptual source defined by the encoding task (</w:t>
       </w:r>
-      <w:proofErr w:type="spellStart"/>
-      <w:r>
-        <w:rPr>
-          <w:rFonts w:cs="Times New Roman"/>
-        </w:rPr>
-        <w:t>animacy</w:t>
-      </w:r>
-      <w:proofErr w:type="spellEnd"/>
-      <w:r>
-        <w:rPr>
-          <w:rFonts w:cs="Times New Roman"/>
-        </w:rPr>
-        <w:t xml:space="preserve"> judgment: </w:t>
+      <w:r>
+        <w:rPr>
+          <w:rFonts w:cs="Times New Roman"/>
+        </w:rPr>
+        <w:t xml:space="preserve">animacy judgment: </w:t>
       </w:r>
       <w:r>
         <w:rPr>
@@ -2905,35 +2762,7 @@
         <w:rPr>
           <w:rFonts w:cs="Times New Roman"/>
         </w:rPr>
-        <w:t xml:space="preserve"> defined by screen position and task (i.e., left/</w:t>
-      </w:r>
-      <w:proofErr w:type="spellStart"/>
-      <w:r>
-        <w:rPr>
-          <w:rFonts w:cs="Times New Roman"/>
-        </w:rPr>
-        <w:t>animacy</w:t>
-      </w:r>
-      <w:proofErr w:type="spellEnd"/>
-      <w:r>
-        <w:rPr>
-          <w:rFonts w:cs="Times New Roman"/>
-        </w:rPr>
-        <w:t>, right/</w:t>
-      </w:r>
-      <w:proofErr w:type="spellStart"/>
-      <w:r>
-        <w:rPr>
-          <w:rFonts w:cs="Times New Roman"/>
-        </w:rPr>
-        <w:t>animacy</w:t>
-      </w:r>
-      <w:proofErr w:type="spellEnd"/>
-      <w:r>
-        <w:rPr>
-          <w:rFonts w:cs="Times New Roman"/>
-        </w:rPr>
-        <w:t>, left/mobility, right/mobility).</w:t>
+        <w:t xml:space="preserve"> defined by screen position and task (i.e., left/animacy, right/animacy, left/mobility, right/mobility).</w:t>
       </w:r>
     </w:p>
     <w:p>
@@ -3166,14 +2995,7 @@
         <w:rPr>
           <w:rFonts w:cs="Times New Roman"/>
         </w:rPr>
-        <w:t xml:space="preserve"> </w:t>
-      </w:r>
-      <w:proofErr w:type="gramStart"/>
-      <w:r>
-        <w:rPr>
-          <w:rFonts w:cs="Times New Roman"/>
-        </w:rPr>
-        <w:t>but</w:t>
+        <w:t xml:space="preserve"> but</w:t>
       </w:r>
       <w:r>
         <w:rPr>
@@ -3181,7 +3003,6 @@
         </w:rPr>
         <w:t>,</w:t>
       </w:r>
-      <w:proofErr w:type="gramEnd"/>
       <w:r>
         <w:rPr>
           <w:rFonts w:cs="Times New Roman"/>
@@ -3365,16 +3186,8 @@
         <w:rPr>
           <w:rFonts w:cs="Times New Roman"/>
         </w:rPr>
-        <w:t xml:space="preserve">hese cues prompted the participant to retrieve perceptual (“On what side of the screen did this word appear?”) and conceptual (“What question did I answer for this word?’) </w:t>
-      </w:r>
-      <w:proofErr w:type="gramStart"/>
-      <w:r>
-        <w:rPr>
-          <w:rFonts w:cs="Times New Roman"/>
-        </w:rPr>
-        <w:t>information</w:t>
-      </w:r>
-      <w:proofErr w:type="gramEnd"/>
+        <w:t>hese cues prompted the participant to retrieve perceptual (“On what side of the screen did this word appear?”) and conceptual (“What question did I answer for this word?’) information</w:t>
+      </w:r>
       <w:r>
         <w:rPr>
           <w:rFonts w:cs="Times New Roman"/>
@@ -4117,21 +3930,7 @@
         <w:rPr>
           <w:rFonts w:cs="Times New Roman"/>
         </w:rPr>
-        <w:t xml:space="preserve">-2000 </w:t>
-      </w:r>
-      <w:proofErr w:type="spellStart"/>
-      <w:r>
-        <w:rPr>
-          <w:rFonts w:cs="Times New Roman"/>
-        </w:rPr>
-        <w:t>ms</w:t>
-      </w:r>
-      <w:proofErr w:type="spellEnd"/>
-      <w:r>
-        <w:rPr>
-          <w:rFonts w:cs="Times New Roman"/>
-        </w:rPr>
-        <w:t>) separated the trials.</w:t>
+        <w:t>-2000 ms) separated the trials.</w:t>
       </w:r>
     </w:p>
     <w:p>
@@ -4273,7 +4072,6 @@
         </w:rPr>
         <w:t xml:space="preserve">128-sensor </w:t>
       </w:r>
-      <w:proofErr w:type="spellStart"/>
       <w:r>
         <w:rPr>
           <w:rFonts w:cs="Times New Roman"/>
@@ -4284,14 +4082,7 @@
         <w:rPr>
           <w:rFonts w:cs="Times New Roman"/>
         </w:rPr>
-        <w:t>el</w:t>
-      </w:r>
-      <w:proofErr w:type="spellEnd"/>
-      <w:r>
-        <w:rPr>
-          <w:rFonts w:cs="Times New Roman"/>
-        </w:rPr>
-        <w:t xml:space="preserve"> GSN Electrical Geodesics</w:t>
+        <w:t>el GSN Electrical Geodesics</w:t>
       </w:r>
       <w:r>
         <w:rPr>
@@ -4354,7 +4145,6 @@
         </w:rPr>
         <w:t xml:space="preserve">0.02–100 Hz </w:t>
       </w:r>
-      <w:proofErr w:type="spellStart"/>
       <w:r>
         <w:rPr>
           <w:rFonts w:eastAsia="Times New Roman" w:cs="Times New Roman"/>
@@ -4362,7 +4152,6 @@
         </w:rPr>
         <w:t>bandpass</w:t>
       </w:r>
-      <w:proofErr w:type="spellEnd"/>
       <w:r>
         <w:rPr>
           <w:rFonts w:eastAsia="Times New Roman" w:cs="Times New Roman"/>
@@ -4424,39 +4213,7 @@
           <w:rFonts w:eastAsia="Times New Roman" w:cs="Times New Roman"/>
           <w:shd w:val="clear" w:color="auto" w:fill="FFFFFF"/>
         </w:rPr>
-        <w:t xml:space="preserve">. Impedances were kept below 45 </w:t>
-      </w:r>
-      <w:proofErr w:type="spellStart"/>
-      <w:r>
-        <w:rPr>
-          <w:rFonts w:eastAsia="Times New Roman" w:cs="Times New Roman"/>
-          <w:shd w:val="clear" w:color="auto" w:fill="FFFFFF"/>
-        </w:rPr>
-        <w:t>kΩ</w:t>
-      </w:r>
-      <w:proofErr w:type="spellEnd"/>
-      <w:r>
-        <w:rPr>
-          <w:rFonts w:eastAsia="Times New Roman" w:cs="Times New Roman"/>
-          <w:shd w:val="clear" w:color="auto" w:fill="FFFFFF"/>
-        </w:rPr>
-        <w:t xml:space="preserve"> when possible; none exceeded 75 </w:t>
-      </w:r>
-      <w:proofErr w:type="spellStart"/>
-      <w:r>
-        <w:rPr>
-          <w:rFonts w:eastAsia="Times New Roman" w:cs="Times New Roman"/>
-          <w:shd w:val="clear" w:color="auto" w:fill="FFFFFF"/>
-        </w:rPr>
-        <w:t>kΩ</w:t>
-      </w:r>
-      <w:proofErr w:type="spellEnd"/>
-      <w:r>
-        <w:rPr>
-          <w:rFonts w:eastAsia="Times New Roman" w:cs="Times New Roman"/>
-          <w:shd w:val="clear" w:color="auto" w:fill="FFFFFF"/>
-        </w:rPr>
-        <w:t xml:space="preserve">. </w:t>
+        <w:t xml:space="preserve">. Impedances were kept below 45 kΩ when possible; none exceeded 75 kΩ. </w:t>
       </w:r>
       <w:r>
         <w:rPr>
@@ -5181,7 +4938,6 @@
         </w:rPr>
         <w:t xml:space="preserve"> implemented in the R library </w:t>
       </w:r>
-      <w:proofErr w:type="spellStart"/>
       <w:r>
         <w:rPr>
           <w:rFonts w:eastAsia="Times New Roman" w:cs="Times New Roman"/>
@@ -5190,7 +4946,6 @@
         </w:rPr>
         <w:t>anova</w:t>
       </w:r>
-      <w:proofErr w:type="spellEnd"/>
       <w:r>
         <w:rPr>
           <w:rFonts w:eastAsia="Times New Roman" w:cs="Times New Roman"/>
@@ -5352,39 +5107,7 @@
           <w:rFonts w:eastAsia="Times New Roman" w:cs="Times New Roman"/>
           <w:shd w:val="clear" w:color="auto" w:fill="FFFFFF"/>
         </w:rPr>
-        <w:t xml:space="preserve">, we used </w:t>
-      </w:r>
-      <w:proofErr w:type="spellStart"/>
-      <w:r>
-        <w:rPr>
-          <w:rFonts w:eastAsia="Times New Roman" w:cs="Times New Roman"/>
-          <w:shd w:val="clear" w:color="auto" w:fill="FFFFFF"/>
-        </w:rPr>
-        <w:t>glmer</w:t>
-      </w:r>
-      <w:proofErr w:type="spellEnd"/>
-      <w:r>
-        <w:rPr>
-          <w:rFonts w:eastAsia="Times New Roman" w:cs="Times New Roman"/>
-          <w:shd w:val="clear" w:color="auto" w:fill="FFFFFF"/>
-        </w:rPr>
-        <w:t xml:space="preserve"> with the </w:t>
-      </w:r>
-      <w:proofErr w:type="spellStart"/>
-      <w:r>
-        <w:rPr>
-          <w:rFonts w:eastAsia="Times New Roman" w:cs="Times New Roman"/>
-          <w:shd w:val="clear" w:color="auto" w:fill="FFFFFF"/>
-        </w:rPr>
-        <w:t>logit</w:t>
-      </w:r>
-      <w:proofErr w:type="spellEnd"/>
-      <w:r>
-        <w:rPr>
-          <w:rFonts w:eastAsia="Times New Roman" w:cs="Times New Roman"/>
-          <w:shd w:val="clear" w:color="auto" w:fill="FFFFFF"/>
-        </w:rPr>
-        <w:t xml:space="preserve"> link function.</w:t>
+        <w:t>, we used glmer with the logit link function.</w:t>
       </w:r>
       <w:r>
         <w:rPr>
@@ -5436,7 +5159,6 @@
         </w:rPr>
         <w:t xml:space="preserve">using the R library </w:t>
       </w:r>
-      <w:proofErr w:type="spellStart"/>
       <w:r>
         <w:rPr>
           <w:rFonts w:eastAsia="Times New Roman" w:cs="Times New Roman"/>
@@ -5445,7 +5167,6 @@
         </w:rPr>
         <w:t>lmerTest</w:t>
       </w:r>
-      <w:proofErr w:type="spellEnd"/>
       <w:r>
         <w:rPr>
           <w:rFonts w:eastAsia="Times New Roman" w:cs="Times New Roman"/>
@@ -5553,23 +5274,7 @@
           <w:rFonts w:eastAsia="ＭＳ ゴシック" w:cs="Times New Roman"/>
           <w:color w:val="000000"/>
         </w:rPr>
-        <w:t xml:space="preserve">SD; </w:t>
-      </w:r>
-      <w:proofErr w:type="gramStart"/>
-      <w:r>
-        <w:rPr>
-          <w:rFonts w:eastAsia="ＭＳ ゴシック" w:cs="Times New Roman"/>
-          <w:color w:val="000000"/>
-        </w:rPr>
-        <w:t>fewer</w:t>
-      </w:r>
-      <w:proofErr w:type="gramEnd"/>
-      <w:r>
-        <w:rPr>
-          <w:rFonts w:eastAsia="ＭＳ ゴシック" w:cs="Times New Roman"/>
-          <w:color w:val="000000"/>
-        </w:rPr>
-        <w:t xml:space="preserve"> than 1% of trials were </w:t>
+        <w:t xml:space="preserve">SD; fewer than 1% of trials were </w:t>
       </w:r>
       <w:r>
         <w:rPr>
@@ -5626,23 +5331,7 @@
           <w:rFonts w:eastAsia="Times New Roman" w:cs="Times New Roman"/>
           <w:shd w:val="clear" w:color="auto" w:fill="FFFFFF"/>
         </w:rPr>
-        <w:t xml:space="preserve"> (</w:t>
-      </w:r>
-      <w:proofErr w:type="spellStart"/>
-      <w:r>
-        <w:rPr>
-          <w:rFonts w:eastAsia="Times New Roman" w:cs="Times New Roman"/>
-          <w:shd w:val="clear" w:color="auto" w:fill="FFFFFF"/>
-        </w:rPr>
-        <w:t>animacy</w:t>
-      </w:r>
-      <w:proofErr w:type="spellEnd"/>
-      <w:r>
-        <w:rPr>
-          <w:rFonts w:eastAsia="Times New Roman" w:cs="Times New Roman"/>
-          <w:shd w:val="clear" w:color="auto" w:fill="FFFFFF"/>
-        </w:rPr>
-        <w:t xml:space="preserve"> vs. mobility judgment</w:t>
+        <w:t xml:space="preserve"> (animacy vs. mobility judgment</w:t>
       </w:r>
       <w:r>
         <w:rPr>
@@ -6115,23 +5804,7 @@
           <w:rFonts w:eastAsia="ＭＳ ゴシック" w:cs="Times New Roman"/>
           <w:color w:val="000000"/>
         </w:rPr>
-        <w:t xml:space="preserve">(in </w:t>
-      </w:r>
-      <w:proofErr w:type="spellStart"/>
-      <w:r>
-        <w:rPr>
-          <w:rFonts w:eastAsia="ＭＳ ゴシック" w:cs="Times New Roman"/>
-          <w:color w:val="000000"/>
-        </w:rPr>
-        <w:t>ms</w:t>
-      </w:r>
-      <w:proofErr w:type="spellEnd"/>
-      <w:r>
-        <w:rPr>
-          <w:rFonts w:eastAsia="ＭＳ ゴシック" w:cs="Times New Roman"/>
-          <w:color w:val="000000"/>
-        </w:rPr>
-        <w:t xml:space="preserve">) </w:t>
+        <w:t xml:space="preserve">(in ms) </w:t>
       </w:r>
       <w:r>
         <w:rPr>
@@ -6306,7 +5979,6 @@
         </w:rPr>
         <w:t xml:space="preserve">s &lt; 2.1, </w:t>
       </w:r>
-      <w:proofErr w:type="spellStart"/>
       <w:r>
         <w:rPr>
           <w:rFonts w:eastAsia="ＭＳ ゴシック" w:cs="Times New Roman"/>
@@ -6320,15 +5992,7 @@
           <w:rFonts w:eastAsia="ＭＳ ゴシック" w:cs="Times New Roman"/>
           <w:color w:val="000000"/>
         </w:rPr>
-        <w:t>s</w:t>
-      </w:r>
-      <w:proofErr w:type="spellEnd"/>
-      <w:r>
-        <w:rPr>
-          <w:rFonts w:eastAsia="ＭＳ ゴシック" w:cs="Times New Roman"/>
-          <w:color w:val="000000"/>
-        </w:rPr>
-        <w:t xml:space="preserve"> &gt; 0.14, underscoring </w:t>
+        <w:t xml:space="preserve">s &gt; 0.14, underscoring </w:t>
       </w:r>
       <w:r>
         <w:rPr>
@@ -6630,21 +6294,12 @@
         </w:rPr>
         <w:t>(</w:t>
       </w:r>
-      <w:proofErr w:type="spellStart"/>
-      <w:r>
-        <w:rPr>
-          <w:rFonts w:eastAsia="Times New Roman" w:cs="Times New Roman"/>
-          <w:shd w:val="clear" w:color="auto" w:fill="FFFFFF"/>
-        </w:rPr>
-        <w:t>animacy</w:t>
-      </w:r>
-      <w:proofErr w:type="spellEnd"/>
-      <w:r>
-        <w:rPr>
-          <w:rFonts w:eastAsia="Times New Roman" w:cs="Times New Roman"/>
-          <w:shd w:val="clear" w:color="auto" w:fill="FFFFFF"/>
-        </w:rPr>
-        <w:t>, mobility</w:t>
+      <w:r>
+        <w:rPr>
+          <w:rFonts w:eastAsia="Times New Roman" w:cs="Times New Roman"/>
+          <w:shd w:val="clear" w:color="auto" w:fill="FFFFFF"/>
+        </w:rPr>
+        <w:t>animacy, mobility</w:t>
       </w:r>
       <w:r>
         <w:rPr>
@@ -7235,23 +6890,7 @@
           <w:rFonts w:eastAsia="Times New Roman" w:cs="Times New Roman"/>
           <w:shd w:val="clear" w:color="auto" w:fill="FFFFFF"/>
         </w:rPr>
-        <w:t>MATLAB (</w:t>
-      </w:r>
-      <w:proofErr w:type="spellStart"/>
-      <w:r>
-        <w:rPr>
-          <w:rFonts w:eastAsia="Times New Roman" w:cs="Times New Roman"/>
-          <w:shd w:val="clear" w:color="auto" w:fill="FFFFFF"/>
-        </w:rPr>
-        <w:t>MathWorks</w:t>
-      </w:r>
-      <w:proofErr w:type="spellEnd"/>
-      <w:r>
-        <w:rPr>
-          <w:rFonts w:eastAsia="Times New Roman" w:cs="Times New Roman"/>
-          <w:shd w:val="clear" w:color="auto" w:fill="FFFFFF"/>
-        </w:rPr>
-        <w:t>, Natic</w:t>
+        <w:t>MATLAB (MathWorks, Natic</w:t>
       </w:r>
       <w:r>
         <w:rPr>
@@ -7307,23 +6946,7 @@
           <w:rFonts w:eastAsia="Times New Roman" w:cs="Times New Roman"/>
           <w:shd w:val="clear" w:color="auto" w:fill="FFFFFF"/>
         </w:rPr>
-        <w:t xml:space="preserve"> prior to </w:t>
-      </w:r>
-      <w:proofErr w:type="spellStart"/>
-      <w:r>
-        <w:rPr>
-          <w:rFonts w:eastAsia="Times New Roman" w:cs="Times New Roman"/>
-          <w:shd w:val="clear" w:color="auto" w:fill="FFFFFF"/>
-        </w:rPr>
-        <w:t>bandpass</w:t>
-      </w:r>
-      <w:proofErr w:type="spellEnd"/>
-      <w:r>
-        <w:rPr>
-          <w:rFonts w:eastAsia="Times New Roman" w:cs="Times New Roman"/>
-          <w:shd w:val="clear" w:color="auto" w:fill="FFFFFF"/>
-        </w:rPr>
-        <w:t xml:space="preserve"> filtering from </w:t>
+        <w:t xml:space="preserve"> prior to bandpass filtering from </w:t>
       </w:r>
       <w:r>
         <w:rPr>
@@ -7636,39 +7259,7 @@
           <w:rFonts w:eastAsia="Times New Roman" w:cs="Times New Roman"/>
           <w:shd w:val="clear" w:color="auto" w:fill="FFFFFF"/>
         </w:rPr>
-        <w:t xml:space="preserve">and segmented from 200 </w:t>
-      </w:r>
-      <w:proofErr w:type="spellStart"/>
-      <w:r>
-        <w:rPr>
-          <w:rFonts w:eastAsia="Times New Roman" w:cs="Times New Roman"/>
-          <w:shd w:val="clear" w:color="auto" w:fill="FFFFFF"/>
-        </w:rPr>
-        <w:t>ms</w:t>
-      </w:r>
-      <w:proofErr w:type="spellEnd"/>
-      <w:r>
-        <w:rPr>
-          <w:rFonts w:eastAsia="Times New Roman" w:cs="Times New Roman"/>
-          <w:shd w:val="clear" w:color="auto" w:fill="FFFFFF"/>
-        </w:rPr>
-        <w:t xml:space="preserve"> pre-stimulus to 2000 </w:t>
-      </w:r>
-      <w:proofErr w:type="spellStart"/>
-      <w:r>
-        <w:rPr>
-          <w:rFonts w:eastAsia="Times New Roman" w:cs="Times New Roman"/>
-          <w:shd w:val="clear" w:color="auto" w:fill="FFFFFF"/>
-        </w:rPr>
-        <w:t>ms</w:t>
-      </w:r>
-      <w:proofErr w:type="spellEnd"/>
-      <w:r>
-        <w:rPr>
-          <w:rFonts w:eastAsia="Times New Roman" w:cs="Times New Roman"/>
-          <w:shd w:val="clear" w:color="auto" w:fill="FFFFFF"/>
-        </w:rPr>
-        <w:t xml:space="preserve"> post-stimulus; the pre-stimulus interval was used for baseline correction. </w:t>
+        <w:t xml:space="preserve">and segmented from 200 ms pre-stimulus to 2000 ms post-stimulus; the pre-stimulus interval was used for baseline correction. </w:t>
       </w:r>
       <w:r>
         <w:rPr>
@@ -7724,23 +7315,7 @@
           <w:rFonts w:eastAsia="Times New Roman" w:cs="Times New Roman"/>
           <w:shd w:val="clear" w:color="auto" w:fill="FFFFFF"/>
         </w:rPr>
-        <w:t xml:space="preserve">200 </w:t>
-      </w:r>
-      <w:proofErr w:type="spellStart"/>
-      <w:r>
-        <w:rPr>
-          <w:rFonts w:eastAsia="Times New Roman" w:cs="Times New Roman"/>
-          <w:shd w:val="clear" w:color="auto" w:fill="FFFFFF"/>
-        </w:rPr>
-        <w:t>ms</w:t>
-      </w:r>
-      <w:proofErr w:type="spellEnd"/>
-      <w:r>
-        <w:rPr>
-          <w:rFonts w:eastAsia="Times New Roman" w:cs="Times New Roman"/>
-          <w:shd w:val="clear" w:color="auto" w:fill="FFFFFF"/>
-        </w:rPr>
-        <w:t xml:space="preserve"> interval</w:t>
+        <w:t>200 ms interval</w:t>
       </w:r>
       <w:r>
         <w:rPr>
@@ -7761,23 +7336,7 @@
           <w:rFonts w:eastAsia="Times New Roman" w:cs="Times New Roman"/>
           <w:shd w:val="clear" w:color="auto" w:fill="FFFFFF"/>
         </w:rPr>
-        <w:t xml:space="preserve">100 </w:t>
-      </w:r>
-      <w:proofErr w:type="spellStart"/>
-      <w:r>
-        <w:rPr>
-          <w:rFonts w:eastAsia="Times New Roman" w:cs="Times New Roman"/>
-          <w:shd w:val="clear" w:color="auto" w:fill="FFFFFF"/>
-        </w:rPr>
-        <w:t>ms</w:t>
-      </w:r>
-      <w:proofErr w:type="spellEnd"/>
-      <w:r>
-        <w:rPr>
-          <w:rFonts w:eastAsia="Times New Roman" w:cs="Times New Roman"/>
-          <w:shd w:val="clear" w:color="auto" w:fill="FFFFFF"/>
-        </w:rPr>
-        <w:t xml:space="preserve"> sliding window</w:t>
+        <w:t>100 ms sliding window</w:t>
       </w:r>
       <w:r>
         <w:rPr>
@@ -7966,23 +7525,7 @@
           <w:rFonts w:eastAsia="Times New Roman" w:cs="Times New Roman"/>
           <w:shd w:val="clear" w:color="auto" w:fill="FFFFFF"/>
         </w:rPr>
-        <w:t xml:space="preserve">encoding position, encoding task, recognition cue, recognition accuracy, and confidence (e.g., encoded on left + </w:t>
-      </w:r>
-      <w:proofErr w:type="spellStart"/>
-      <w:r>
-        <w:rPr>
-          <w:rFonts w:eastAsia="Times New Roman" w:cs="Times New Roman"/>
-          <w:shd w:val="clear" w:color="auto" w:fill="FFFFFF"/>
-        </w:rPr>
-        <w:t>animacy</w:t>
-      </w:r>
-      <w:proofErr w:type="spellEnd"/>
-      <w:r>
-        <w:rPr>
-          <w:rFonts w:eastAsia="Times New Roman" w:cs="Times New Roman"/>
-          <w:shd w:val="clear" w:color="auto" w:fill="FFFFFF"/>
-        </w:rPr>
-        <w:t xml:space="preserve"> judgment + Side cue + recognition hit + high confidence).</w:t>
+        <w:t>encoding position, encoding task, recognition cue, recognition accuracy, and confidence (e.g., encoded on left + animacy judgment + Side cue + recognition hit + high confidence).</w:t>
       </w:r>
     </w:p>
     <w:p>
@@ -8227,44 +7770,35 @@
           <w:rFonts w:eastAsia="Times New Roman" w:cs="Times New Roman"/>
           <w:shd w:val="clear" w:color="auto" w:fill="FFFFFF"/>
         </w:rPr>
-        <w:t xml:space="preserve">Encoding behavior was not affected by depression but it was influenced by the task: participants </w:t>
-      </w:r>
-      <w:r>
-        <w:rPr>
-          <w:rFonts w:eastAsia="Times New Roman" w:cs="Times New Roman"/>
-          <w:shd w:val="clear" w:color="auto" w:fill="FFFFFF"/>
-        </w:rPr>
-        <w:t>found</w:t>
-      </w:r>
-      <w:r>
-        <w:rPr>
-          <w:rFonts w:eastAsia="Times New Roman" w:cs="Times New Roman"/>
-          <w:shd w:val="clear" w:color="auto" w:fill="FFFFFF"/>
-        </w:rPr>
-        <w:t xml:space="preserve"> the </w:t>
-      </w:r>
-      <w:r>
-        <w:rPr>
-          <w:rFonts w:eastAsia="Times New Roman" w:cs="Times New Roman"/>
-          <w:shd w:val="clear" w:color="auto" w:fill="FFFFFF"/>
-        </w:rPr>
-        <w:t xml:space="preserve">mobility judgment (“Mobile/Immobile?”) more difficult than the </w:t>
-      </w:r>
-      <w:proofErr w:type="spellStart"/>
-      <w:r>
-        <w:rPr>
-          <w:rFonts w:eastAsia="Times New Roman" w:cs="Times New Roman"/>
-          <w:shd w:val="clear" w:color="auto" w:fill="FFFFFF"/>
-        </w:rPr>
-        <w:t>animacy</w:t>
-      </w:r>
-      <w:proofErr w:type="spellEnd"/>
-      <w:r>
-        <w:rPr>
-          <w:rFonts w:eastAsia="Times New Roman" w:cs="Times New Roman"/>
-          <w:shd w:val="clear" w:color="auto" w:fill="FFFFFF"/>
-        </w:rPr>
-        <w:t xml:space="preserve"> judgment (</w:t>
+        <w:t xml:space="preserve">Encoding behavior was not affected by depression but it was influenced by the task: the </w:t>
+      </w:r>
+      <w:r>
+        <w:rPr>
+          <w:rFonts w:eastAsia="Times New Roman" w:cs="Times New Roman"/>
+          <w:shd w:val="clear" w:color="auto" w:fill="FFFFFF"/>
+        </w:rPr>
+        <w:t xml:space="preserve">mobility judgment (“Mobile/Immobile?”) </w:t>
+      </w:r>
+      <w:r>
+        <w:rPr>
+          <w:rFonts w:eastAsia="Times New Roman" w:cs="Times New Roman"/>
+          <w:shd w:val="clear" w:color="auto" w:fill="FFFFFF"/>
+        </w:rPr>
+        <w:t xml:space="preserve">was </w:t>
+      </w:r>
+      <w:r>
+        <w:rPr>
+          <w:rFonts w:eastAsia="Times New Roman" w:cs="Times New Roman"/>
+          <w:shd w:val="clear" w:color="auto" w:fill="FFFFFF"/>
+        </w:rPr>
+        <w:t xml:space="preserve">more difficult than the </w:t>
+      </w:r>
+      <w:r>
+        <w:rPr>
+          <w:rFonts w:eastAsia="Times New Roman" w:cs="Times New Roman"/>
+          <w:shd w:val="clear" w:color="auto" w:fill="FFFFFF"/>
+        </w:rPr>
+        <w:t>animacy judgment (</w:t>
       </w:r>
       <w:r>
         <w:rPr>
@@ -8329,21 +7863,12 @@
         </w:rPr>
         <w:t xml:space="preserve">0.26; </w:t>
       </w:r>
-      <w:proofErr w:type="spellStart"/>
-      <w:r>
-        <w:rPr>
-          <w:rFonts w:eastAsia="Times New Roman" w:cs="Times New Roman"/>
-          <w:shd w:val="clear" w:color="auto" w:fill="FFFFFF"/>
-        </w:rPr>
-        <w:t>animacy</w:t>
-      </w:r>
-      <w:proofErr w:type="spellEnd"/>
-      <w:r>
-        <w:rPr>
-          <w:rFonts w:eastAsia="Times New Roman" w:cs="Times New Roman"/>
-          <w:shd w:val="clear" w:color="auto" w:fill="FFFFFF"/>
-        </w:rPr>
-        <w:t>: 95.85</w:t>
+      <w:r>
+        <w:rPr>
+          <w:rFonts w:eastAsia="Times New Roman" w:cs="Times New Roman"/>
+          <w:shd w:val="clear" w:color="auto" w:fill="FFFFFF"/>
+        </w:rPr>
+        <w:t>animacy: 95.85</w:t>
       </w:r>
       <w:r>
         <w:rPr>
@@ -8422,39 +7947,14 @@
           <w:rFonts w:eastAsia="Times New Roman" w:cs="Times New Roman"/>
           <w:shd w:val="clear" w:color="auto" w:fill="FFFFFF"/>
         </w:rPr>
-        <w:t xml:space="preserve">552 </w:t>
-      </w:r>
-      <w:proofErr w:type="spellStart"/>
-      <w:r>
-        <w:rPr>
-          <w:rFonts w:eastAsia="Times New Roman" w:cs="Times New Roman"/>
-          <w:shd w:val="clear" w:color="auto" w:fill="FFFFFF"/>
-        </w:rPr>
-        <w:t>ms</w:t>
-      </w:r>
-      <w:proofErr w:type="spellEnd"/>
-      <w:r>
-        <w:rPr>
-          <w:rFonts w:eastAsia="Times New Roman" w:cs="Times New Roman"/>
-          <w:shd w:val="clear" w:color="auto" w:fill="FFFFFF"/>
-        </w:rPr>
-        <w:t xml:space="preserve">; </w:t>
-      </w:r>
-      <w:proofErr w:type="spellStart"/>
-      <w:r>
-        <w:rPr>
-          <w:rFonts w:eastAsia="Times New Roman" w:cs="Times New Roman"/>
-          <w:shd w:val="clear" w:color="auto" w:fill="FFFFFF"/>
-        </w:rPr>
-        <w:t>animacy</w:t>
-      </w:r>
-      <w:proofErr w:type="spellEnd"/>
-      <w:r>
-        <w:rPr>
-          <w:rFonts w:eastAsia="Times New Roman" w:cs="Times New Roman"/>
-          <w:shd w:val="clear" w:color="auto" w:fill="FFFFFF"/>
-        </w:rPr>
-        <w:t xml:space="preserve"> = 1,664</w:t>
+        <w:t xml:space="preserve">552 ms; </w:t>
+      </w:r>
+      <w:r>
+        <w:rPr>
+          <w:rFonts w:eastAsia="Times New Roman" w:cs="Times New Roman"/>
+          <w:shd w:val="clear" w:color="auto" w:fill="FFFFFF"/>
+        </w:rPr>
+        <w:t>animacy = 1,664</w:t>
       </w:r>
       <w:r>
         <w:rPr>
@@ -8468,23 +7968,7 @@
           <w:rFonts w:eastAsia="Times New Roman" w:cs="Times New Roman"/>
           <w:shd w:val="clear" w:color="auto" w:fill="FFFFFF"/>
         </w:rPr>
-        <w:t xml:space="preserve">535 </w:t>
-      </w:r>
-      <w:proofErr w:type="spellStart"/>
-      <w:r>
-        <w:rPr>
-          <w:rFonts w:eastAsia="Times New Roman" w:cs="Times New Roman"/>
-          <w:shd w:val="clear" w:color="auto" w:fill="FFFFFF"/>
-        </w:rPr>
-        <w:t>ms</w:t>
-      </w:r>
-      <w:proofErr w:type="spellEnd"/>
-      <w:r>
-        <w:rPr>
-          <w:rFonts w:eastAsia="Times New Roman" w:cs="Times New Roman"/>
-          <w:shd w:val="clear" w:color="auto" w:fill="FFFFFF"/>
-        </w:rPr>
-        <w:t xml:space="preserve">; </w:t>
+        <w:t xml:space="preserve">535 ms; </w:t>
       </w:r>
       <w:r>
         <w:rPr>
@@ -8528,21 +8012,7 @@
           <w:rFonts w:eastAsia="Times New Roman" w:cs="Times New Roman"/>
           <w:shd w:val="clear" w:color="auto" w:fill="FFFFFF"/>
         </w:rPr>
-        <w:t xml:space="preserve">articipants </w:t>
-      </w:r>
-      <w:r>
-        <w:rPr>
-          <w:rFonts w:eastAsia="Times New Roman" w:cs="Times New Roman"/>
-          <w:shd w:val="clear" w:color="auto" w:fill="FFFFFF"/>
-        </w:rPr>
-        <w:t xml:space="preserve">also </w:t>
-      </w:r>
-      <w:r>
-        <w:rPr>
-          <w:rFonts w:eastAsia="Times New Roman" w:cs="Times New Roman"/>
-          <w:shd w:val="clear" w:color="auto" w:fill="FFFFFF"/>
-        </w:rPr>
-        <w:t>responded more quickly when making correct (</w:t>
+        <w:t>articipants responded more quickly when making correct (</w:t>
       </w:r>
       <w:r>
         <w:rPr>
@@ -8563,17 +8033,8 @@
           <w:rFonts w:eastAsia="Times New Roman" w:cs="Times New Roman"/>
           <w:shd w:val="clear" w:color="auto" w:fill="FFFFFF"/>
         </w:rPr>
-        <w:t xml:space="preserve">541 </w:t>
-      </w:r>
-      <w:proofErr w:type="spellStart"/>
-      <w:r>
-        <w:rPr>
-          <w:rFonts w:eastAsia="Times New Roman" w:cs="Times New Roman"/>
-          <w:shd w:val="clear" w:color="auto" w:fill="FFFFFF"/>
-        </w:rPr>
-        <w:t>ms</w:t>
-      </w:r>
-      <w:proofErr w:type="spellEnd"/>
+        <w:t>541 ms</w:t>
+      </w:r>
       <w:r>
         <w:rPr>
           <w:rFonts w:eastAsia="Times New Roman" w:cs="Times New Roman"/>
@@ -8600,17 +8061,8 @@
           <w:rFonts w:eastAsia="Times New Roman" w:cs="Times New Roman"/>
           <w:shd w:val="clear" w:color="auto" w:fill="FFFFFF"/>
         </w:rPr>
-        <w:t xml:space="preserve">619 </w:t>
-      </w:r>
-      <w:proofErr w:type="spellStart"/>
-      <w:r>
-        <w:rPr>
-          <w:rFonts w:eastAsia="Times New Roman" w:cs="Times New Roman"/>
-          <w:shd w:val="clear" w:color="auto" w:fill="FFFFFF"/>
-        </w:rPr>
-        <w:t>ms</w:t>
-      </w:r>
-      <w:proofErr w:type="spellEnd"/>
+        <w:t>619 ms</w:t>
+      </w:r>
       <w:r>
         <w:rPr>
           <w:rFonts w:eastAsia="Times New Roman" w:cs="Times New Roman"/>
@@ -8839,6 +8291,13 @@
           <w:rFonts w:eastAsia="Times New Roman" w:cs="Times New Roman"/>
           <w:shd w:val="clear" w:color="auto" w:fill="FFFFFF"/>
         </w:rPr>
+        <w:t xml:space="preserve">either </w:t>
+      </w:r>
+      <w:r>
+        <w:rPr>
+          <w:rFonts w:eastAsia="Times New Roman" w:cs="Times New Roman"/>
+          <w:shd w:val="clear" w:color="auto" w:fill="FFFFFF"/>
+        </w:rPr>
         <w:t xml:space="preserve">the accuracy or the RT model, </w:t>
       </w:r>
       <w:r>
@@ -8864,7 +8323,6 @@
         </w:rPr>
         <w:t xml:space="preserve">s &lt; 1.93, </w:t>
       </w:r>
-      <w:proofErr w:type="spellStart"/>
       <w:r>
         <w:rPr>
           <w:rFonts w:eastAsia="Times New Roman" w:cs="Times New Roman"/>
@@ -8878,22 +8336,28 @@
           <w:rFonts w:eastAsia="Times New Roman" w:cs="Times New Roman"/>
           <w:shd w:val="clear" w:color="auto" w:fill="FFFFFF"/>
         </w:rPr>
-        <w:t>s</w:t>
-      </w:r>
-      <w:proofErr w:type="spellEnd"/>
-      <w:r>
-        <w:rPr>
-          <w:rFonts w:eastAsia="Times New Roman" w:cs="Times New Roman"/>
-          <w:shd w:val="clear" w:color="auto" w:fill="FFFFFF"/>
-        </w:rPr>
-        <w:t xml:space="preserve"> &gt; 0.16.</w:t>
-      </w:r>
-      <w:r>
-        <w:rPr>
-          <w:rFonts w:eastAsia="Times New Roman" w:cs="Times New Roman"/>
-          <w:shd w:val="clear" w:color="auto" w:fill="FFFFFF"/>
-        </w:rPr>
-        <w:t xml:space="preserve"> Thus, depressed and healthy adults performed similarly, and the mobility judgment </w:t>
+        <w:t>s &gt; 0.16.</w:t>
+      </w:r>
+      <w:r>
+        <w:rPr>
+          <w:rFonts w:eastAsia="Times New Roman" w:cs="Times New Roman"/>
+          <w:shd w:val="clear" w:color="auto" w:fill="FFFFFF"/>
+        </w:rPr>
+        <w:t xml:space="preserve"> Thus, depressed and hea</w:t>
+      </w:r>
+      <w:r>
+        <w:rPr>
+          <w:rFonts w:eastAsia="Times New Roman" w:cs="Times New Roman"/>
+          <w:shd w:val="clear" w:color="auto" w:fill="FFFFFF"/>
+        </w:rPr>
+        <w:t>lthy adults performed similarly</w:t>
+      </w:r>
+      <w:r>
+        <w:rPr>
+          <w:rFonts w:eastAsia="Times New Roman" w:cs="Times New Roman"/>
+          <w:shd w:val="clear" w:color="auto" w:fill="FFFFFF"/>
+        </w:rPr>
+        <w:t xml:space="preserve"> and the mobility judgment </w:t>
       </w:r>
       <w:r>
         <w:rPr>
@@ -8907,23 +8371,7 @@
           <w:rFonts w:eastAsia="Times New Roman" w:cs="Times New Roman"/>
           <w:shd w:val="clear" w:color="auto" w:fill="FFFFFF"/>
         </w:rPr>
-        <w:t xml:space="preserve">more difficult than the </w:t>
-      </w:r>
-      <w:proofErr w:type="spellStart"/>
-      <w:r>
-        <w:rPr>
-          <w:rFonts w:eastAsia="Times New Roman" w:cs="Times New Roman"/>
-          <w:shd w:val="clear" w:color="auto" w:fill="FFFFFF"/>
-        </w:rPr>
-        <w:t>animacy</w:t>
-      </w:r>
-      <w:proofErr w:type="spellEnd"/>
-      <w:r>
-        <w:rPr>
-          <w:rFonts w:eastAsia="Times New Roman" w:cs="Times New Roman"/>
-          <w:shd w:val="clear" w:color="auto" w:fill="FFFFFF"/>
-        </w:rPr>
-        <w:t xml:space="preserve"> judgment.</w:t>
+        <w:t>more difficult than the animacy judgment.</w:t>
       </w:r>
     </w:p>
     <w:p>
@@ -8962,7 +8410,14 @@
           <w:rFonts w:eastAsia="Times New Roman" w:cs="Times New Roman"/>
           <w:shd w:val="clear" w:color="auto" w:fill="FFFFFF"/>
         </w:rPr>
-        <w:t xml:space="preserve">As shown in Figure 1A, depressed adults were </w:t>
+        <w:t>Figure 1A shows that</w:t>
+      </w:r>
+      <w:r>
+        <w:rPr>
+          <w:rFonts w:eastAsia="Times New Roman" w:cs="Times New Roman"/>
+          <w:shd w:val="clear" w:color="auto" w:fill="FFFFFF"/>
+        </w:rPr>
+        <w:t xml:space="preserve"> depressed adults were </w:t>
       </w:r>
       <w:r>
         <w:rPr>
@@ -8990,7 +8445,30 @@
           <w:rFonts w:eastAsia="Times New Roman" w:cs="Times New Roman"/>
           <w:shd w:val="clear" w:color="auto" w:fill="FFFFFF"/>
         </w:rPr>
-        <w:t xml:space="preserve"> words encoded in the mobility task and presented under the “Question?” cue. The figure also </w:t>
+        <w:t xml:space="preserve"> words </w:t>
+      </w:r>
+      <w:bookmarkStart w:id="0" w:name="_GoBack"/>
+      <w:bookmarkEnd w:id="0"/>
+      <w:r>
+        <w:rPr>
+          <w:rFonts w:eastAsia="Times New Roman" w:cs="Times New Roman"/>
+          <w:shd w:val="clear" w:color="auto" w:fill="FFFFFF"/>
+        </w:rPr>
+        <w:t xml:space="preserve">encoded in the mobility task and </w:t>
+      </w:r>
+      <w:r>
+        <w:rPr>
+          <w:rFonts w:eastAsia="Times New Roman" w:cs="Times New Roman"/>
+          <w:shd w:val="clear" w:color="auto" w:fill="FFFFFF"/>
+        </w:rPr>
+        <w:t xml:space="preserve">then </w:t>
+      </w:r>
+      <w:r>
+        <w:rPr>
+          <w:rFonts w:eastAsia="Times New Roman" w:cs="Times New Roman"/>
+          <w:shd w:val="clear" w:color="auto" w:fill="FFFFFF"/>
+        </w:rPr>
+        <w:t xml:space="preserve">presented under the “Question?” cue. The figure also </w:t>
       </w:r>
       <w:r>
         <w:rPr>
@@ -9053,23 +8531,7 @@
           <w:rFonts w:eastAsia="Times New Roman" w:cs="Times New Roman"/>
           <w:shd w:val="clear" w:color="auto" w:fill="FFFFFF"/>
         </w:rPr>
-        <w:t xml:space="preserve"> vs. </w:t>
-      </w:r>
-      <w:proofErr w:type="spellStart"/>
-      <w:r>
-        <w:rPr>
-          <w:rFonts w:eastAsia="Times New Roman" w:cs="Times New Roman"/>
-          <w:shd w:val="clear" w:color="auto" w:fill="FFFFFF"/>
-        </w:rPr>
-        <w:t>animacy</w:t>
-      </w:r>
-      <w:proofErr w:type="spellEnd"/>
-      <w:r>
-        <w:rPr>
-          <w:rFonts w:eastAsia="Times New Roman" w:cs="Times New Roman"/>
-          <w:shd w:val="clear" w:color="auto" w:fill="FFFFFF"/>
-        </w:rPr>
-        <w:t xml:space="preserve"> task, whereas </w:t>
+        <w:t xml:space="preserve"> vs. animacy task, whereas </w:t>
       </w:r>
       <w:r>
         <w:rPr>
@@ -9111,7 +8573,14 @@
           <w:rFonts w:eastAsia="Times New Roman" w:cs="Times New Roman"/>
           <w:shd w:val="clear" w:color="auto" w:fill="FFFFFF"/>
         </w:rPr>
-        <w:t>the encoding task.</w:t>
+        <w:t xml:space="preserve">the </w:t>
+      </w:r>
+      <w:r>
+        <w:rPr>
+          <w:rFonts w:eastAsia="Times New Roman" w:cs="Times New Roman"/>
+          <w:shd w:val="clear" w:color="auto" w:fill="FFFFFF"/>
+        </w:rPr>
+        <w:t>encoding task.</w:t>
       </w:r>
     </w:p>
     <w:p>
@@ -9142,23 +8611,7 @@
           <w:rFonts w:eastAsia="Times New Roman" w:cs="Times New Roman"/>
           <w:shd w:val="clear" w:color="auto" w:fill="FFFFFF"/>
         </w:rPr>
-        <w:t xml:space="preserve">ed by the linear models, which were improved by the </w:t>
-      </w:r>
-      <w:proofErr w:type="gramStart"/>
-      <w:r>
-        <w:rPr>
-          <w:rFonts w:eastAsia="Times New Roman" w:cs="Times New Roman"/>
-          <w:shd w:val="clear" w:color="auto" w:fill="FFFFFF"/>
-        </w:rPr>
-        <w:t>addition</w:t>
-      </w:r>
-      <w:proofErr w:type="gramEnd"/>
-      <w:r>
-        <w:rPr>
-          <w:rFonts w:eastAsia="Times New Roman" w:cs="Times New Roman"/>
-          <w:shd w:val="clear" w:color="auto" w:fill="FFFFFF"/>
-        </w:rPr>
-        <w:t xml:space="preserve"> of </w:t>
+        <w:t xml:space="preserve">ed by the linear models, which were improved by the addition of </w:t>
       </w:r>
       <w:r>
         <w:rPr>
@@ -9399,7 +8852,6 @@
         </w:rPr>
         <w:t xml:space="preserve"> (</w:t>
       </w:r>
-      <w:proofErr w:type="spellStart"/>
       <w:r>
         <w:rPr>
           <w:rFonts w:eastAsia="Times New Roman" w:cs="Times New Roman"/>
@@ -9413,17 +8865,229 @@
           <w:rFonts w:eastAsia="Times New Roman" w:cs="Times New Roman"/>
           <w:shd w:val="clear" w:color="auto" w:fill="FFFFFF"/>
         </w:rPr>
+        <w:t xml:space="preserve">s &gt; 2.7, </w:t>
+      </w:r>
+      <w:r>
+        <w:rPr>
+          <w:rFonts w:eastAsia="Times New Roman" w:cs="Times New Roman"/>
+          <w:i/>
+          <w:shd w:val="clear" w:color="auto" w:fill="FFFFFF"/>
+        </w:rPr>
+        <w:t>p</w:t>
+      </w:r>
+      <w:r>
+        <w:rPr>
+          <w:rFonts w:eastAsia="Times New Roman" w:cs="Times New Roman"/>
+          <w:shd w:val="clear" w:color="auto" w:fill="FFFFFF"/>
+        </w:rPr>
+        <w:t>s &lt; 0.006). Two sets of follow-up analyses unpack</w:t>
+      </w:r>
+      <w:r>
+        <w:rPr>
+          <w:rFonts w:eastAsia="Times New Roman" w:cs="Times New Roman"/>
+          <w:shd w:val="clear" w:color="auto" w:fill="FFFFFF"/>
+        </w:rPr>
+        <w:t>ed</w:t>
+      </w:r>
+      <w:r>
+        <w:rPr>
+          <w:rFonts w:eastAsia="Times New Roman" w:cs="Times New Roman"/>
+          <w:shd w:val="clear" w:color="auto" w:fill="FFFFFF"/>
+        </w:rPr>
+        <w:t xml:space="preserve"> the interaction. First, </w:t>
+      </w:r>
+      <w:r>
+        <w:rPr>
+          <w:rFonts w:eastAsia="Times New Roman" w:cs="Times New Roman"/>
+          <w:shd w:val="clear" w:color="auto" w:fill="FFFFFF"/>
+        </w:rPr>
+        <w:t xml:space="preserve">pairwise comparisons </w:t>
+      </w:r>
+      <w:r>
+        <w:rPr>
+          <w:rFonts w:eastAsia="Times New Roman" w:cs="Times New Roman"/>
+          <w:shd w:val="clear" w:color="auto" w:fill="FFFFFF"/>
+        </w:rPr>
+        <w:t>confirmed</w:t>
+      </w:r>
+      <w:r>
+        <w:rPr>
+          <w:rFonts w:eastAsia="Times New Roman" w:cs="Times New Roman"/>
+          <w:shd w:val="clear" w:color="auto" w:fill="FFFFFF"/>
+        </w:rPr>
+        <w:t xml:space="preserve"> that </w:t>
+      </w:r>
+      <w:r>
+        <w:rPr>
+          <w:rFonts w:eastAsia="Times New Roman" w:cs="Times New Roman"/>
+          <w:shd w:val="clear" w:color="auto" w:fill="FFFFFF"/>
+        </w:rPr>
+        <w:t xml:space="preserve">depressed </w:t>
+      </w:r>
+      <w:r>
+        <w:rPr>
+          <w:rFonts w:eastAsia="Times New Roman" w:cs="Times New Roman"/>
+          <w:shd w:val="clear" w:color="auto" w:fill="FFFFFF"/>
+        </w:rPr>
+        <w:t>adults</w:t>
+      </w:r>
+      <w:r>
+        <w:rPr>
+          <w:rFonts w:eastAsia="Times New Roman" w:cs="Times New Roman"/>
+          <w:shd w:val="clear" w:color="auto" w:fill="FFFFFF"/>
+        </w:rPr>
+        <w:t xml:space="preserve"> </w:t>
+      </w:r>
+      <w:r>
+        <w:rPr>
+          <w:rFonts w:eastAsia="Times New Roman" w:cs="Times New Roman"/>
+          <w:shd w:val="clear" w:color="auto" w:fill="FFFFFF"/>
+        </w:rPr>
+        <w:t xml:space="preserve">were more accurate than </w:t>
+      </w:r>
+      <w:r>
+        <w:rPr>
+          <w:rFonts w:eastAsia="Times New Roman" w:cs="Times New Roman"/>
+          <w:shd w:val="clear" w:color="auto" w:fill="FFFFFF"/>
+        </w:rPr>
+        <w:t xml:space="preserve">controls when responding to words </w:t>
+      </w:r>
+      <w:r>
+        <w:rPr>
+          <w:rFonts w:eastAsia="Times New Roman" w:cs="Times New Roman"/>
+          <w:shd w:val="clear" w:color="auto" w:fill="FFFFFF"/>
+        </w:rPr>
+        <w:t>from</w:t>
+      </w:r>
+      <w:r>
+        <w:rPr>
+          <w:rFonts w:eastAsia="Times New Roman" w:cs="Times New Roman"/>
+          <w:shd w:val="clear" w:color="auto" w:fill="FFFFFF"/>
+        </w:rPr>
+        <w:t xml:space="preserve"> the mobility task and presented under the “Question?” cue</w:t>
+      </w:r>
+      <w:r>
+        <w:rPr>
+          <w:rFonts w:eastAsia="Times New Roman" w:cs="Times New Roman"/>
+          <w:shd w:val="clear" w:color="auto" w:fill="FFFFFF"/>
+        </w:rPr>
+        <w:t xml:space="preserve">, </w:t>
+      </w:r>
+      <w:r>
+        <w:rPr>
+          <w:rFonts w:eastAsia="Times New Roman" w:cs="Times New Roman"/>
+          <w:i/>
+          <w:shd w:val="clear" w:color="auto" w:fill="FFFFFF"/>
+        </w:rPr>
+        <w:t>Z</w:t>
+      </w:r>
+      <w:r>
+        <w:rPr>
+          <w:rFonts w:eastAsia="Times New Roman" w:cs="Times New Roman"/>
+          <w:shd w:val="clear" w:color="auto" w:fill="FFFFFF"/>
+        </w:rPr>
+        <w:t xml:space="preserve"> = 1.98, </w:t>
+      </w:r>
+      <w:r>
+        <w:rPr>
+          <w:rFonts w:eastAsia="Times New Roman" w:cs="Times New Roman"/>
+          <w:i/>
+          <w:shd w:val="clear" w:color="auto" w:fill="FFFFFF"/>
+        </w:rPr>
+        <w:t>p</w:t>
+      </w:r>
+      <w:r>
+        <w:rPr>
+          <w:rFonts w:eastAsia="Times New Roman" w:cs="Times New Roman"/>
+          <w:shd w:val="clear" w:color="auto" w:fill="FFFFFF"/>
+        </w:rPr>
+        <w:t xml:space="preserve"> = 0.048. In all other cells the control</w:t>
+      </w:r>
+      <w:r>
+        <w:rPr>
+          <w:rFonts w:eastAsia="Times New Roman" w:cs="Times New Roman"/>
+          <w:shd w:val="clear" w:color="auto" w:fill="FFFFFF"/>
+        </w:rPr>
         <w:t>s</w:t>
       </w:r>
-      <w:proofErr w:type="spellEnd"/>
-      <w:r>
-        <w:rPr>
-          <w:rFonts w:eastAsia="Times New Roman" w:cs="Times New Roman"/>
-          <w:shd w:val="clear" w:color="auto" w:fill="FFFFFF"/>
-        </w:rPr>
-        <w:t xml:space="preserve"> &gt; 2.7, </w:t>
-      </w:r>
-      <w:proofErr w:type="spellStart"/>
+      <w:r>
+        <w:rPr>
+          <w:rFonts w:eastAsia="Times New Roman" w:cs="Times New Roman"/>
+          <w:shd w:val="clear" w:color="auto" w:fill="FFFFFF"/>
+        </w:rPr>
+        <w:t xml:space="preserve"> </w:t>
+      </w:r>
+      <w:r>
+        <w:rPr>
+          <w:rFonts w:eastAsia="Times New Roman" w:cs="Times New Roman"/>
+          <w:shd w:val="clear" w:color="auto" w:fill="FFFFFF"/>
+        </w:rPr>
+        <w:t>were more accurate than</w:t>
+      </w:r>
+      <w:r>
+        <w:rPr>
+          <w:rFonts w:eastAsia="Times New Roman" w:cs="Times New Roman"/>
+          <w:shd w:val="clear" w:color="auto" w:fill="FFFFFF"/>
+        </w:rPr>
+        <w:t xml:space="preserve"> the MDD group, </w:t>
+      </w:r>
+      <w:r>
+        <w:rPr>
+          <w:rFonts w:eastAsia="Times New Roman" w:cs="Times New Roman"/>
+          <w:shd w:val="clear" w:color="auto" w:fill="FFFFFF"/>
+        </w:rPr>
+        <w:t>although</w:t>
+      </w:r>
+      <w:r>
+        <w:rPr>
+          <w:rFonts w:eastAsia="Times New Roman" w:cs="Times New Roman"/>
+          <w:shd w:val="clear" w:color="auto" w:fill="FFFFFF"/>
+        </w:rPr>
+        <w:t xml:space="preserve"> the difference </w:t>
+      </w:r>
+      <w:r>
+        <w:rPr>
+          <w:rFonts w:eastAsia="Times New Roman" w:cs="Times New Roman"/>
+          <w:shd w:val="clear" w:color="auto" w:fill="FFFFFF"/>
+        </w:rPr>
+        <w:t xml:space="preserve">was </w:t>
+      </w:r>
+      <w:r>
+        <w:rPr>
+          <w:rFonts w:eastAsia="Times New Roman" w:cs="Times New Roman"/>
+          <w:shd w:val="clear" w:color="auto" w:fill="FFFFFF"/>
+        </w:rPr>
+        <w:t xml:space="preserve">never </w:t>
+      </w:r>
+      <w:r>
+        <w:rPr>
+          <w:rFonts w:eastAsia="Times New Roman" w:cs="Times New Roman"/>
+          <w:shd w:val="clear" w:color="auto" w:fill="FFFFFF"/>
+        </w:rPr>
+        <w:t>significant</w:t>
+      </w:r>
+      <w:r>
+        <w:rPr>
+          <w:rFonts w:eastAsia="Times New Roman" w:cs="Times New Roman"/>
+          <w:shd w:val="clear" w:color="auto" w:fill="FFFFFF"/>
+        </w:rPr>
+        <w:t xml:space="preserve"> (</w:t>
+      </w:r>
+      <w:r>
+        <w:rPr>
+          <w:rFonts w:eastAsia="Times New Roman" w:cs="Times New Roman"/>
+          <w:i/>
+          <w:shd w:val="clear" w:color="auto" w:fill="FFFFFF"/>
+        </w:rPr>
+        <w:t>Z</w:t>
+      </w:r>
+      <w:r>
+        <w:rPr>
+          <w:rFonts w:eastAsia="Times New Roman" w:cs="Times New Roman"/>
+          <w:shd w:val="clear" w:color="auto" w:fill="FFFFFF"/>
+        </w:rPr>
+        <w:t xml:space="preserve">s &lt; 1.63, </w:t>
+      </w:r>
       <w:r>
         <w:rPr>
           <w:rFonts w:eastAsia="Times New Roman" w:cs="Times New Roman"/>
@@ -9437,106 +9101,58 @@
           <w:rFonts w:eastAsia="Times New Roman" w:cs="Times New Roman"/>
           <w:shd w:val="clear" w:color="auto" w:fill="FFFFFF"/>
         </w:rPr>
-        <w:t>s</w:t>
-      </w:r>
-      <w:proofErr w:type="spellEnd"/>
-      <w:r>
-        <w:rPr>
-          <w:rFonts w:eastAsia="Times New Roman" w:cs="Times New Roman"/>
-          <w:shd w:val="clear" w:color="auto" w:fill="FFFFFF"/>
-        </w:rPr>
-        <w:t xml:space="preserve"> &lt; 0.006). Two sets of follow-up analyses unpack</w:t>
-      </w:r>
-      <w:r>
-        <w:rPr>
-          <w:rFonts w:eastAsia="Times New Roman" w:cs="Times New Roman"/>
-          <w:shd w:val="clear" w:color="auto" w:fill="FFFFFF"/>
-        </w:rPr>
-        <w:t>ed</w:t>
-      </w:r>
-      <w:r>
-        <w:rPr>
-          <w:rFonts w:eastAsia="Times New Roman" w:cs="Times New Roman"/>
-          <w:shd w:val="clear" w:color="auto" w:fill="FFFFFF"/>
-        </w:rPr>
-        <w:t xml:space="preserve"> the interaction. First, </w:t>
-      </w:r>
-      <w:r>
-        <w:rPr>
-          <w:rFonts w:eastAsia="Times New Roman" w:cs="Times New Roman"/>
-          <w:shd w:val="clear" w:color="auto" w:fill="FFFFFF"/>
-        </w:rPr>
-        <w:t xml:space="preserve">pairwise comparisons </w:t>
-      </w:r>
-      <w:r>
-        <w:rPr>
-          <w:rFonts w:eastAsia="Times New Roman" w:cs="Times New Roman"/>
-          <w:shd w:val="clear" w:color="auto" w:fill="FFFFFF"/>
-        </w:rPr>
-        <w:t>confirmed</w:t>
-      </w:r>
-      <w:r>
-        <w:rPr>
-          <w:rFonts w:eastAsia="Times New Roman" w:cs="Times New Roman"/>
-          <w:shd w:val="clear" w:color="auto" w:fill="FFFFFF"/>
-        </w:rPr>
-        <w:t xml:space="preserve"> that </w:t>
-      </w:r>
-      <w:r>
-        <w:rPr>
-          <w:rFonts w:eastAsia="Times New Roman" w:cs="Times New Roman"/>
-          <w:shd w:val="clear" w:color="auto" w:fill="FFFFFF"/>
-        </w:rPr>
-        <w:t xml:space="preserve">depressed </w:t>
-      </w:r>
-      <w:r>
-        <w:rPr>
-          <w:rFonts w:eastAsia="Times New Roman" w:cs="Times New Roman"/>
-          <w:shd w:val="clear" w:color="auto" w:fill="FFFFFF"/>
-        </w:rPr>
-        <w:t>adults</w:t>
-      </w:r>
-      <w:r>
-        <w:rPr>
-          <w:rFonts w:eastAsia="Times New Roman" w:cs="Times New Roman"/>
-          <w:shd w:val="clear" w:color="auto" w:fill="FFFFFF"/>
-        </w:rPr>
-        <w:t xml:space="preserve"> </w:t>
-      </w:r>
-      <w:r>
-        <w:rPr>
-          <w:rFonts w:eastAsia="Times New Roman" w:cs="Times New Roman"/>
-          <w:shd w:val="clear" w:color="auto" w:fill="FFFFFF"/>
-        </w:rPr>
-        <w:t xml:space="preserve">were more accurate than </w:t>
-      </w:r>
-      <w:r>
-        <w:rPr>
-          <w:rFonts w:eastAsia="Times New Roman" w:cs="Times New Roman"/>
-          <w:shd w:val="clear" w:color="auto" w:fill="FFFFFF"/>
-        </w:rPr>
-        <w:t xml:space="preserve">controls when responding to words </w:t>
-      </w:r>
-      <w:r>
-        <w:rPr>
-          <w:rFonts w:eastAsia="Times New Roman" w:cs="Times New Roman"/>
-          <w:shd w:val="clear" w:color="auto" w:fill="FFFFFF"/>
-        </w:rPr>
-        <w:t>from</w:t>
-      </w:r>
-      <w:r>
-        <w:rPr>
-          <w:rFonts w:eastAsia="Times New Roman" w:cs="Times New Roman"/>
-          <w:shd w:val="clear" w:color="auto" w:fill="FFFFFF"/>
-        </w:rPr>
-        <w:t xml:space="preserve"> the mobility task and presented under the “Question?” cue</w:t>
-      </w:r>
-      <w:r>
-        <w:rPr>
-          <w:rFonts w:eastAsia="Times New Roman" w:cs="Times New Roman"/>
-          <w:shd w:val="clear" w:color="auto" w:fill="FFFFFF"/>
-        </w:rPr>
-        <w:t xml:space="preserve">, </w:t>
+        <w:t xml:space="preserve">s &gt; 0.10). </w:t>
+      </w:r>
+      <w:r>
+        <w:rPr>
+          <w:rFonts w:eastAsia="Times New Roman" w:cs="Times New Roman"/>
+          <w:shd w:val="clear" w:color="auto" w:fill="FFFFFF"/>
+        </w:rPr>
+        <w:t xml:space="preserve">Second, </w:t>
+      </w:r>
+      <w:r>
+        <w:rPr>
+          <w:rFonts w:eastAsia="Times New Roman" w:cs="Times New Roman"/>
+          <w:shd w:val="clear" w:color="auto" w:fill="FFFFFF"/>
+        </w:rPr>
+        <w:t xml:space="preserve">breaking down the data by cue type revealed </w:t>
+      </w:r>
+      <w:r>
+        <w:rPr>
+          <w:rFonts w:eastAsia="Times New Roman" w:cs="Times New Roman"/>
+          <w:shd w:val="clear" w:color="auto" w:fill="FFFFFF"/>
+        </w:rPr>
+        <w:t xml:space="preserve">a significant </w:t>
+      </w:r>
+      <w:r>
+        <w:rPr>
+          <w:rFonts w:eastAsia="Times New Roman" w:cs="Times New Roman"/>
+          <w:i/>
+          <w:shd w:val="clear" w:color="auto" w:fill="FFFFFF"/>
+        </w:rPr>
+        <w:t xml:space="preserve">Group </w:t>
+      </w:r>
+      <w:r>
+        <w:rPr>
+          <w:rFonts w:eastAsia="Times New Roman" w:cs="Times New Roman"/>
+          <w:shd w:val="clear" w:color="auto" w:fill="FFFFFF"/>
+        </w:rPr>
+        <w:t xml:space="preserve">x </w:t>
+      </w:r>
+      <w:r>
+        <w:rPr>
+          <w:rFonts w:eastAsia="Times New Roman" w:cs="Times New Roman"/>
+          <w:i/>
+          <w:shd w:val="clear" w:color="auto" w:fill="FFFFFF"/>
+        </w:rPr>
+        <w:t xml:space="preserve">Task </w:t>
+      </w:r>
+      <w:r>
+        <w:rPr>
+          <w:rFonts w:eastAsia="Times New Roman" w:cs="Times New Roman"/>
+          <w:shd w:val="clear" w:color="auto" w:fill="FFFFFF"/>
+        </w:rPr>
+        <w:t xml:space="preserve">interaction for responses to the “Question?” cue, </w:t>
       </w:r>
       <w:r>
         <w:rPr>
@@ -9551,7 +9167,7 @@
           <w:rFonts w:eastAsia="Times New Roman" w:cs="Times New Roman"/>
           <w:shd w:val="clear" w:color="auto" w:fill="FFFFFF"/>
         </w:rPr>
-        <w:t xml:space="preserve"> = 1.98, </w:t>
+        <w:t xml:space="preserve"> = 3.25, </w:t>
       </w:r>
       <w:r>
         <w:rPr>
@@ -9566,205 +9182,6 @@
           <w:rFonts w:eastAsia="Times New Roman" w:cs="Times New Roman"/>
           <w:shd w:val="clear" w:color="auto" w:fill="FFFFFF"/>
         </w:rPr>
-        <w:t xml:space="preserve"> = 0.048. In all other cells the control</w:t>
-      </w:r>
-      <w:r>
-        <w:rPr>
-          <w:rFonts w:eastAsia="Times New Roman" w:cs="Times New Roman"/>
-          <w:shd w:val="clear" w:color="auto" w:fill="FFFFFF"/>
-        </w:rPr>
-        <w:t>s</w:t>
-      </w:r>
-      <w:r>
-        <w:rPr>
-          <w:rFonts w:eastAsia="Times New Roman" w:cs="Times New Roman"/>
-          <w:shd w:val="clear" w:color="auto" w:fill="FFFFFF"/>
-        </w:rPr>
-        <w:t xml:space="preserve"> </w:t>
-      </w:r>
-      <w:r>
-        <w:rPr>
-          <w:rFonts w:eastAsia="Times New Roman" w:cs="Times New Roman"/>
-          <w:shd w:val="clear" w:color="auto" w:fill="FFFFFF"/>
-        </w:rPr>
-        <w:t>were more accurate than</w:t>
-      </w:r>
-      <w:r>
-        <w:rPr>
-          <w:rFonts w:eastAsia="Times New Roman" w:cs="Times New Roman"/>
-          <w:shd w:val="clear" w:color="auto" w:fill="FFFFFF"/>
-        </w:rPr>
-        <w:t xml:space="preserve"> the MDD group, </w:t>
-      </w:r>
-      <w:r>
-        <w:rPr>
-          <w:rFonts w:eastAsia="Times New Roman" w:cs="Times New Roman"/>
-          <w:shd w:val="clear" w:color="auto" w:fill="FFFFFF"/>
-        </w:rPr>
-        <w:t>although</w:t>
-      </w:r>
-      <w:r>
-        <w:rPr>
-          <w:rFonts w:eastAsia="Times New Roman" w:cs="Times New Roman"/>
-          <w:shd w:val="clear" w:color="auto" w:fill="FFFFFF"/>
-        </w:rPr>
-        <w:t xml:space="preserve"> the difference </w:t>
-      </w:r>
-      <w:r>
-        <w:rPr>
-          <w:rFonts w:eastAsia="Times New Roman" w:cs="Times New Roman"/>
-          <w:shd w:val="clear" w:color="auto" w:fill="FFFFFF"/>
-        </w:rPr>
-        <w:t xml:space="preserve">was </w:t>
-      </w:r>
-      <w:r>
-        <w:rPr>
-          <w:rFonts w:eastAsia="Times New Roman" w:cs="Times New Roman"/>
-          <w:shd w:val="clear" w:color="auto" w:fill="FFFFFF"/>
-        </w:rPr>
-        <w:t xml:space="preserve">never </w:t>
-      </w:r>
-      <w:r>
-        <w:rPr>
-          <w:rFonts w:eastAsia="Times New Roman" w:cs="Times New Roman"/>
-          <w:shd w:val="clear" w:color="auto" w:fill="FFFFFF"/>
-        </w:rPr>
-        <w:t>significant</w:t>
-      </w:r>
-      <w:r>
-        <w:rPr>
-          <w:rFonts w:eastAsia="Times New Roman" w:cs="Times New Roman"/>
-          <w:shd w:val="clear" w:color="auto" w:fill="FFFFFF"/>
-        </w:rPr>
-        <w:t xml:space="preserve"> (</w:t>
-      </w:r>
-      <w:proofErr w:type="spellStart"/>
-      <w:r>
-        <w:rPr>
-          <w:rFonts w:eastAsia="Times New Roman" w:cs="Times New Roman"/>
-          <w:i/>
-          <w:shd w:val="clear" w:color="auto" w:fill="FFFFFF"/>
-        </w:rPr>
-        <w:t>Z</w:t>
-      </w:r>
-      <w:r>
-        <w:rPr>
-          <w:rFonts w:eastAsia="Times New Roman" w:cs="Times New Roman"/>
-          <w:shd w:val="clear" w:color="auto" w:fill="FFFFFF"/>
-        </w:rPr>
-        <w:t>s</w:t>
-      </w:r>
-      <w:proofErr w:type="spellEnd"/>
-      <w:r>
-        <w:rPr>
-          <w:rFonts w:eastAsia="Times New Roman" w:cs="Times New Roman"/>
-          <w:shd w:val="clear" w:color="auto" w:fill="FFFFFF"/>
-        </w:rPr>
-        <w:t xml:space="preserve"> &lt; 1.63, </w:t>
-      </w:r>
-      <w:proofErr w:type="spellStart"/>
-      <w:r>
-        <w:rPr>
-          <w:rFonts w:eastAsia="Times New Roman" w:cs="Times New Roman"/>
-          <w:i/>
-          <w:shd w:val="clear" w:color="auto" w:fill="FFFFFF"/>
-        </w:rPr>
-        <w:t>p</w:t>
-      </w:r>
-      <w:r>
-        <w:rPr>
-          <w:rFonts w:eastAsia="Times New Roman" w:cs="Times New Roman"/>
-          <w:shd w:val="clear" w:color="auto" w:fill="FFFFFF"/>
-        </w:rPr>
-        <w:t>s</w:t>
-      </w:r>
-      <w:proofErr w:type="spellEnd"/>
-      <w:r>
-        <w:rPr>
-          <w:rFonts w:eastAsia="Times New Roman" w:cs="Times New Roman"/>
-          <w:shd w:val="clear" w:color="auto" w:fill="FFFFFF"/>
-        </w:rPr>
-        <w:t xml:space="preserve"> &gt; 0.10). </w:t>
-      </w:r>
-      <w:r>
-        <w:rPr>
-          <w:rFonts w:eastAsia="Times New Roman" w:cs="Times New Roman"/>
-          <w:shd w:val="clear" w:color="auto" w:fill="FFFFFF"/>
-        </w:rPr>
-        <w:t xml:space="preserve">Second, </w:t>
-      </w:r>
-      <w:r>
-        <w:rPr>
-          <w:rFonts w:eastAsia="Times New Roman" w:cs="Times New Roman"/>
-          <w:shd w:val="clear" w:color="auto" w:fill="FFFFFF"/>
-        </w:rPr>
-        <w:t xml:space="preserve">breaking down the data by cue type revealed </w:t>
-      </w:r>
-      <w:r>
-        <w:rPr>
-          <w:rFonts w:eastAsia="Times New Roman" w:cs="Times New Roman"/>
-          <w:shd w:val="clear" w:color="auto" w:fill="FFFFFF"/>
-        </w:rPr>
-        <w:t xml:space="preserve">a significant </w:t>
-      </w:r>
-      <w:r>
-        <w:rPr>
-          <w:rFonts w:eastAsia="Times New Roman" w:cs="Times New Roman"/>
-          <w:i/>
-          <w:shd w:val="clear" w:color="auto" w:fill="FFFFFF"/>
-        </w:rPr>
-        <w:t xml:space="preserve">Group </w:t>
-      </w:r>
-      <w:r>
-        <w:rPr>
-          <w:rFonts w:eastAsia="Times New Roman" w:cs="Times New Roman"/>
-          <w:shd w:val="clear" w:color="auto" w:fill="FFFFFF"/>
-        </w:rPr>
-        <w:t xml:space="preserve">x </w:t>
-      </w:r>
-      <w:r>
-        <w:rPr>
-          <w:rFonts w:eastAsia="Times New Roman" w:cs="Times New Roman"/>
-          <w:i/>
-          <w:shd w:val="clear" w:color="auto" w:fill="FFFFFF"/>
-        </w:rPr>
-        <w:t xml:space="preserve">Task </w:t>
-      </w:r>
-      <w:r>
-        <w:rPr>
-          <w:rFonts w:eastAsia="Times New Roman" w:cs="Times New Roman"/>
-          <w:shd w:val="clear" w:color="auto" w:fill="FFFFFF"/>
-        </w:rPr>
-        <w:t xml:space="preserve">interaction for responses to the “Question?” cue, </w:t>
-      </w:r>
-      <w:r>
-        <w:rPr>
-          <w:rFonts w:eastAsia="Times New Roman" w:cs="Times New Roman"/>
-          <w:i/>
-          <w:shd w:val="clear" w:color="auto" w:fill="FFFFFF"/>
-        </w:rPr>
-        <w:t>Z</w:t>
-      </w:r>
-      <w:r>
-        <w:rPr>
-          <w:rFonts w:eastAsia="Times New Roman" w:cs="Times New Roman"/>
-          <w:shd w:val="clear" w:color="auto" w:fill="FFFFFF"/>
-        </w:rPr>
-        <w:t xml:space="preserve"> = 3.25, </w:t>
-      </w:r>
-      <w:r>
-        <w:rPr>
-          <w:rFonts w:eastAsia="Times New Roman" w:cs="Times New Roman"/>
-          <w:i/>
-          <w:shd w:val="clear" w:color="auto" w:fill="FFFFFF"/>
-        </w:rPr>
-        <w:t>p</w:t>
-      </w:r>
-      <w:r>
-        <w:rPr>
-          <w:rFonts w:eastAsia="Times New Roman" w:cs="Times New Roman"/>
-          <w:shd w:val="clear" w:color="auto" w:fill="FFFFFF"/>
-        </w:rPr>
         <w:t xml:space="preserve"> = 0.001</w:t>
       </w:r>
       <w:r>
@@ -9788,21 +9205,12 @@
         </w:rPr>
         <w:t xml:space="preserve">words from the mobility vs. </w:t>
       </w:r>
-      <w:proofErr w:type="spellStart"/>
-      <w:r>
-        <w:rPr>
-          <w:rFonts w:eastAsia="Times New Roman" w:cs="Times New Roman"/>
-          <w:shd w:val="clear" w:color="auto" w:fill="FFFFFF"/>
-        </w:rPr>
-        <w:t>animacy</w:t>
-      </w:r>
-      <w:proofErr w:type="spellEnd"/>
-      <w:r>
-        <w:rPr>
-          <w:rFonts w:eastAsia="Times New Roman" w:cs="Times New Roman"/>
-          <w:shd w:val="clear" w:color="auto" w:fill="FFFFFF"/>
-        </w:rPr>
-        <w:t xml:space="preserve"> task, but th</w:t>
+      <w:r>
+        <w:rPr>
+          <w:rFonts w:eastAsia="Times New Roman" w:cs="Times New Roman"/>
+          <w:shd w:val="clear" w:color="auto" w:fill="FFFFFF"/>
+        </w:rPr>
+        <w:t>animacy task, but th</w:t>
       </w:r>
       <w:r>
         <w:rPr>
@@ -10717,23 +10125,7 @@
           <w:rFonts w:eastAsia="Times New Roman" w:cs="Times New Roman"/>
           <w:shd w:val="clear" w:color="auto" w:fill="FFFFFF"/>
         </w:rPr>
-        <w:t xml:space="preserve">vs. the </w:t>
-      </w:r>
-      <w:proofErr w:type="spellStart"/>
-      <w:r>
-        <w:rPr>
-          <w:rFonts w:eastAsia="Times New Roman" w:cs="Times New Roman"/>
-          <w:shd w:val="clear" w:color="auto" w:fill="FFFFFF"/>
-        </w:rPr>
-        <w:t>animacy</w:t>
-      </w:r>
-      <w:proofErr w:type="spellEnd"/>
-      <w:r>
-        <w:rPr>
-          <w:rFonts w:eastAsia="Times New Roman" w:cs="Times New Roman"/>
-          <w:shd w:val="clear" w:color="auto" w:fill="FFFFFF"/>
-        </w:rPr>
-        <w:t xml:space="preserve"> task, and when responding in later vs. earlier retrieval blocks. In contrast to accuracy, confidence was not affected by </w:t>
+        <w:t xml:space="preserve">vs. the animacy task, and when responding in later vs. earlier retrieval blocks. In contrast to accuracy, confidence was not affected by </w:t>
       </w:r>
       <w:r>
         <w:rPr>
@@ -10816,23 +10208,7 @@
           <w:rFonts w:eastAsia="Times New Roman" w:cs="Times New Roman"/>
           <w:shd w:val="clear" w:color="auto" w:fill="FFFFFF"/>
         </w:rPr>
-        <w:t xml:space="preserve">depressed adults responded more slowly to words from the </w:t>
-      </w:r>
-      <w:proofErr w:type="spellStart"/>
-      <w:r>
-        <w:rPr>
-          <w:rFonts w:eastAsia="Times New Roman" w:cs="Times New Roman"/>
-          <w:shd w:val="clear" w:color="auto" w:fill="FFFFFF"/>
-        </w:rPr>
-        <w:t>animacy</w:t>
-      </w:r>
-      <w:proofErr w:type="spellEnd"/>
-      <w:r>
-        <w:rPr>
-          <w:rFonts w:eastAsia="Times New Roman" w:cs="Times New Roman"/>
-          <w:shd w:val="clear" w:color="auto" w:fill="FFFFFF"/>
-        </w:rPr>
-        <w:t xml:space="preserve"> task presented under the “Question?” cue. Furthermore, all participants were noticeably slower in response to the “Question?” vs. “Side?” cue. These impressions wer</w:t>
+        <w:t>depressed adults responded more slowly to words from the animacy task presented under the “Question?” cue. Furthermore, all participants were noticeably slower in response to the “Question?” vs. “Side?” cue. These impressions wer</w:t>
       </w:r>
       <w:r>
         <w:rPr>
@@ -11128,7 +10504,6 @@
         </w:rPr>
         <w:t xml:space="preserve"> (</w:t>
       </w:r>
-      <w:proofErr w:type="spellStart"/>
       <w:r>
         <w:rPr>
           <w:rFonts w:eastAsia="Times New Roman" w:cs="Times New Roman"/>
@@ -11142,17 +10517,8 @@
           <w:rFonts w:eastAsia="Times New Roman" w:cs="Times New Roman"/>
           <w:shd w:val="clear" w:color="auto" w:fill="FFFFFF"/>
         </w:rPr>
-        <w:t>s</w:t>
-      </w:r>
-      <w:proofErr w:type="spellEnd"/>
-      <w:r>
-        <w:rPr>
-          <w:rFonts w:eastAsia="Times New Roman" w:cs="Times New Roman"/>
-          <w:shd w:val="clear" w:color="auto" w:fill="FFFFFF"/>
-        </w:rPr>
-        <w:t xml:space="preserve"> &gt; 2.50, </w:t>
-      </w:r>
-      <w:proofErr w:type="spellStart"/>
+        <w:t xml:space="preserve">s &gt; 2.50, </w:t>
+      </w:r>
       <w:r>
         <w:rPr>
           <w:rFonts w:eastAsia="Times New Roman" w:cs="Times New Roman"/>
@@ -11166,15 +10532,7 @@
           <w:rFonts w:eastAsia="Times New Roman" w:cs="Times New Roman"/>
           <w:shd w:val="clear" w:color="auto" w:fill="FFFFFF"/>
         </w:rPr>
-        <w:t>s</w:t>
-      </w:r>
-      <w:proofErr w:type="spellEnd"/>
-      <w:r>
-        <w:rPr>
-          <w:rFonts w:eastAsia="Times New Roman" w:cs="Times New Roman"/>
-          <w:shd w:val="clear" w:color="auto" w:fill="FFFFFF"/>
-        </w:rPr>
-        <w:t xml:space="preserve"> &lt; 0.013).</w:t>
+        <w:t>s &lt; 0.013).</w:t>
       </w:r>
       <w:r>
         <w:rPr>
@@ -11216,25 +10574,8 @@
           <w:rFonts w:eastAsia="Times New Roman" w:cs="Times New Roman"/>
           <w:shd w:val="clear" w:color="auto" w:fill="FFFFFF"/>
         </w:rPr>
-        <w:t xml:space="preserve">words from the </w:t>
-      </w:r>
-      <w:proofErr w:type="spellStart"/>
-      <w:r>
-        <w:rPr>
-          <w:rFonts w:eastAsia="Times New Roman" w:cs="Times New Roman"/>
-          <w:shd w:val="clear" w:color="auto" w:fill="FFFFFF"/>
-        </w:rPr>
-        <w:t>animacy</w:t>
-      </w:r>
-      <w:proofErr w:type="spellEnd"/>
-      <w:r>
-        <w:rPr>
-          <w:rFonts w:eastAsia="Times New Roman" w:cs="Times New Roman"/>
-          <w:shd w:val="clear" w:color="auto" w:fill="FFFFFF"/>
-        </w:rPr>
-        <w:t xml:space="preserve"> task presented under the “Question?” cue, or for any of the other cue/encoding task combinations (</w:t>
-      </w:r>
-      <w:proofErr w:type="spellStart"/>
+        <w:t>words from the animacy task presented under the “Question?” cue, or for any of the other cue/encoding task combinations (</w:t>
+      </w:r>
       <w:r>
         <w:rPr>
           <w:rFonts w:eastAsia="Times New Roman" w:cs="Times New Roman"/>
@@ -11248,17 +10589,8 @@
           <w:rFonts w:eastAsia="Times New Roman" w:cs="Times New Roman"/>
           <w:shd w:val="clear" w:color="auto" w:fill="FFFFFF"/>
         </w:rPr>
-        <w:t>s</w:t>
-      </w:r>
-      <w:proofErr w:type="spellEnd"/>
-      <w:r>
-        <w:rPr>
-          <w:rFonts w:eastAsia="Times New Roman" w:cs="Times New Roman"/>
-          <w:shd w:val="clear" w:color="auto" w:fill="FFFFFF"/>
-        </w:rPr>
-        <w:t xml:space="preserve"> &lt; 1.05, </w:t>
-      </w:r>
-      <w:proofErr w:type="spellStart"/>
+        <w:t xml:space="preserve">s &lt; 1.05, </w:t>
+      </w:r>
       <w:r>
         <w:rPr>
           <w:rFonts w:eastAsia="Times New Roman" w:cs="Times New Roman"/>
@@ -11272,15 +10604,7 @@
           <w:rFonts w:eastAsia="Times New Roman" w:cs="Times New Roman"/>
           <w:shd w:val="clear" w:color="auto" w:fill="FFFFFF"/>
         </w:rPr>
-        <w:t>s</w:t>
-      </w:r>
-      <w:proofErr w:type="spellEnd"/>
-      <w:r>
-        <w:rPr>
-          <w:rFonts w:eastAsia="Times New Roman" w:cs="Times New Roman"/>
-          <w:shd w:val="clear" w:color="auto" w:fill="FFFFFF"/>
-        </w:rPr>
-        <w:t xml:space="preserve"> &gt; 0.29). However, </w:t>
+        <w:t xml:space="preserve">s &gt; 0.29). However, </w:t>
       </w:r>
       <w:r>
         <w:rPr>
@@ -11426,7 +10750,6 @@
         </w:rPr>
         <w:t>(</w:t>
       </w:r>
-      <w:proofErr w:type="spellStart"/>
       <w:r>
         <w:rPr>
           <w:rFonts w:eastAsia="Times New Roman" w:cs="Times New Roman"/>
@@ -11440,17 +10763,8 @@
           <w:rFonts w:eastAsia="Times New Roman" w:cs="Times New Roman"/>
           <w:shd w:val="clear" w:color="auto" w:fill="FFFFFF"/>
         </w:rPr>
-        <w:t>s</w:t>
-      </w:r>
-      <w:proofErr w:type="spellEnd"/>
-      <w:r>
-        <w:rPr>
-          <w:rFonts w:eastAsia="Times New Roman" w:cs="Times New Roman"/>
-          <w:shd w:val="clear" w:color="auto" w:fill="FFFFFF"/>
-        </w:rPr>
-        <w:t xml:space="preserve"> &gt; 3.08, </w:t>
-      </w:r>
-      <w:proofErr w:type="spellStart"/>
+        <w:t xml:space="preserve">s &gt; 3.08, </w:t>
+      </w:r>
       <w:r>
         <w:rPr>
           <w:rFonts w:eastAsia="Times New Roman" w:cs="Times New Roman"/>
@@ -11464,15 +10778,7 @@
           <w:rFonts w:eastAsia="Times New Roman" w:cs="Times New Roman"/>
           <w:shd w:val="clear" w:color="auto" w:fill="FFFFFF"/>
         </w:rPr>
-        <w:t>s</w:t>
-      </w:r>
-      <w:proofErr w:type="spellEnd"/>
-      <w:r>
-        <w:rPr>
-          <w:rFonts w:eastAsia="Times New Roman" w:cs="Times New Roman"/>
-          <w:shd w:val="clear" w:color="auto" w:fill="FFFFFF"/>
-        </w:rPr>
-        <w:t xml:space="preserve"> &lt; 0.004). </w:t>
+        <w:t xml:space="preserve">s &lt; 0.004). </w:t>
       </w:r>
       <w:r>
         <w:rPr>
@@ -11486,23 +10792,7 @@
           <w:rFonts w:eastAsia="Times New Roman" w:cs="Times New Roman"/>
           <w:shd w:val="clear" w:color="auto" w:fill="FFFFFF"/>
         </w:rPr>
-        <w:t xml:space="preserve">articipants responded more quickly when accurate vs. inaccurate, when they were more vs. less </w:t>
-      </w:r>
-      <w:proofErr w:type="gramStart"/>
-      <w:r>
-        <w:rPr>
-          <w:rFonts w:eastAsia="Times New Roman" w:cs="Times New Roman"/>
-          <w:shd w:val="clear" w:color="auto" w:fill="FFFFFF"/>
-        </w:rPr>
-        <w:t>confident</w:t>
-      </w:r>
-      <w:proofErr w:type="gramEnd"/>
-      <w:r>
-        <w:rPr>
-          <w:rFonts w:eastAsia="Times New Roman" w:cs="Times New Roman"/>
-          <w:shd w:val="clear" w:color="auto" w:fill="FFFFFF"/>
-        </w:rPr>
-        <w:t xml:space="preserve">, and during later vs. earlier blocks. There was also a main effect of </w:t>
+        <w:t xml:space="preserve">articipants responded more quickly when accurate vs. inaccurate, when they were more vs. less confident, and during later vs. earlier blocks. There was also a main effect of </w:t>
       </w:r>
       <w:r>
         <w:rPr>
@@ -11556,39 +10846,7 @@
           <w:rFonts w:eastAsia="Times New Roman" w:cs="Times New Roman"/>
           <w:shd w:val="clear" w:color="auto" w:fill="FFFFFF"/>
         </w:rPr>
-        <w:t xml:space="preserve">The key point to emerge from the encoding data is that participants were slower and less accurate, on average, in the mobility task relative to the </w:t>
-      </w:r>
-      <w:proofErr w:type="spellStart"/>
-      <w:r>
-        <w:rPr>
-          <w:rFonts w:eastAsia="Times New Roman" w:cs="Times New Roman"/>
-          <w:shd w:val="clear" w:color="auto" w:fill="FFFFFF"/>
-        </w:rPr>
-        <w:t>animacy</w:t>
-      </w:r>
-      <w:proofErr w:type="spellEnd"/>
-      <w:r>
-        <w:rPr>
-          <w:rFonts w:eastAsia="Times New Roman" w:cs="Times New Roman"/>
-          <w:shd w:val="clear" w:color="auto" w:fill="FFFFFF"/>
-        </w:rPr>
-        <w:t xml:space="preserve"> task. This indicates that the mobility task was more difficult, which had repercussions for source memory. Specifically, depressed adults were consistently slightly less accurate than controls except in response to words from the mobility task presented under the “Question?” cue. This pattern is consistent with a modest negative effect of depression on source memory that faded when a </w:t>
-      </w:r>
-      <w:proofErr w:type="gramStart"/>
-      <w:r>
-        <w:rPr>
-          <w:rFonts w:eastAsia="Times New Roman" w:cs="Times New Roman"/>
-          <w:shd w:val="clear" w:color="auto" w:fill="FFFFFF"/>
-        </w:rPr>
-        <w:t>conceptually-oriented</w:t>
-      </w:r>
-      <w:proofErr w:type="gramEnd"/>
-      <w:r>
-        <w:rPr>
-          <w:rFonts w:eastAsia="Times New Roman" w:cs="Times New Roman"/>
-          <w:shd w:val="clear" w:color="auto" w:fill="FFFFFF"/>
-        </w:rPr>
-        <w:t xml:space="preserve"> cue (“Question?”) was paired with stimuli fr</w:t>
+        <w:t>The key point to emerge from the encoding data is that participants were slower and less accurate, on average, in the mobility task relative to the animacy task. This indicates that the mobility task was more difficult, which had repercussions for source memory. Specifically, depressed adults were consistently slightly less accurate than controls except in response to words from the mobility task presented under the “Question?” cue. This pattern is consistent with a modest negative effect of depression on source memory that faded when a conceptually-oriented cue (“Question?”) was paired with stimuli fr</w:t>
       </w:r>
       <w:r>
         <w:rPr>
@@ -11660,23 +10918,7 @@
           <w:rFonts w:eastAsia="Times New Roman" w:cs="Times New Roman"/>
           <w:shd w:val="clear" w:color="auto" w:fill="FFFFFF"/>
         </w:rPr>
-        <w:t xml:space="preserve"> vs. the </w:t>
-      </w:r>
-      <w:proofErr w:type="spellStart"/>
-      <w:r>
-        <w:rPr>
-          <w:rFonts w:eastAsia="Times New Roman" w:cs="Times New Roman"/>
-          <w:shd w:val="clear" w:color="auto" w:fill="FFFFFF"/>
-        </w:rPr>
-        <w:t>animacy</w:t>
-      </w:r>
-      <w:proofErr w:type="spellEnd"/>
-      <w:r>
-        <w:rPr>
-          <w:rFonts w:eastAsia="Times New Roman" w:cs="Times New Roman"/>
-          <w:shd w:val="clear" w:color="auto" w:fill="FFFFFF"/>
-        </w:rPr>
-        <w:t xml:space="preserve"> task</w:t>
+        <w:t xml:space="preserve"> vs. the animacy task</w:t>
       </w:r>
       <w:r>
         <w:rPr>
@@ -11690,16 +10932,7 @@
           <w:rFonts w:eastAsia="Times New Roman" w:cs="Times New Roman"/>
           <w:shd w:val="clear" w:color="auto" w:fill="FFFFFF"/>
         </w:rPr>
-        <w:t xml:space="preserve"> Depressed adults were </w:t>
-      </w:r>
-      <w:bookmarkStart w:id="0" w:name="_GoBack"/>
-      <w:bookmarkEnd w:id="0"/>
-      <w:r>
-        <w:rPr>
-          <w:rFonts w:eastAsia="Times New Roman" w:cs="Times New Roman"/>
-          <w:shd w:val="clear" w:color="auto" w:fill="FFFFFF"/>
-        </w:rPr>
-        <w:t xml:space="preserve">less confident in their responses than controls and this was particularly pronounced in response to the “Side?” cue. </w:t>
+        <w:t xml:space="preserve"> Depressed adults were less confident in their responses than controls and this was particularly pronounced in response to the “Side?” cue. </w:t>
       </w:r>
       <w:r>
         <w:rPr>
@@ -11899,7 +11132,7 @@
         <w:rFonts w:ascii="Times New Roman" w:hAnsi="Times New Roman" w:cs="Times New Roman"/>
         <w:noProof/>
       </w:rPr>
-      <w:t>15</w:t>
+      <w:t>1</w:t>
     </w:r>
     <w:r>
       <w:rPr>
@@ -11952,6 +11185,7 @@
         <w:temporary/>
         <w:showingPlcHdr/>
       </w:sdtPr>
+      <w:sdtEndPr/>
       <w:sdtContent>
         <w:r>
           <w:t>[Type text]</w:t>
@@ -11970,6 +11204,7 @@
         <w:temporary/>
         <w:showingPlcHdr/>
       </w:sdtPr>
+      <w:sdtEndPr/>
       <w:sdtContent>
         <w:r>
           <w:t>[Type text]</w:t>
@@ -11988,6 +11223,7 @@
         <w:temporary/>
         <w:showingPlcHdr/>
       </w:sdtPr>
+      <w:sdtEndPr/>
       <w:sdtContent>
         <w:r>
           <w:t>[Type text]</w:t>
@@ -12937,10 +12173,12 @@
     <w:sig w:usb0="E00002FF" w:usb1="400004FF" w:usb2="00000000" w:usb3="00000000" w:csb0="0000019F" w:csb1="00000000"/>
   </w:font>
   <w:font w:name="ＭＳ 明朝">
-    <w:charset w:val="4E"/>
-    <w:family w:val="auto"/>
-    <w:pitch w:val="variable"/>
-    <w:sig w:usb0="E00002FF" w:usb1="6AC7FDFB" w:usb2="00000012" w:usb3="00000000" w:csb0="0002009F" w:csb1="00000000"/>
+    <w:panose1 w:val="00000000000000000000"/>
+    <w:charset w:val="80"/>
+    <w:family w:val="roman"/>
+    <w:notTrueType/>
+    <w:pitch w:val="fixed"/>
+    <w:sig w:usb0="00000001" w:usb1="08070000" w:usb2="00000010" w:usb3="00000000" w:csb0="00020000" w:csb1="00000000"/>
   </w:font>
   <w:font w:name="Times New Roman">
     <w:panose1 w:val="02020603050405020304"/>
@@ -12961,14 +12199,14 @@
     <w:charset w:val="00"/>
     <w:family w:val="auto"/>
     <w:pitch w:val="variable"/>
-    <w:sig w:usb0="E0002AFF" w:usb1="C0007843" w:usb2="00000009" w:usb3="00000000" w:csb0="000001FF" w:csb1="00000000"/>
+    <w:sig w:usb0="00000003" w:usb1="00000000" w:usb2="00000000" w:usb3="00000000" w:csb0="00000001" w:csb1="00000000"/>
   </w:font>
   <w:font w:name="Calibri">
     <w:panose1 w:val="020F0502020204030204"/>
     <w:charset w:val="00"/>
     <w:family w:val="auto"/>
     <w:pitch w:val="variable"/>
-    <w:sig w:usb0="E10002FF" w:usb1="4000ACFF" w:usb2="00000009" w:usb3="00000000" w:csb0="0000019F" w:csb1="00000000"/>
+    <w:sig w:usb0="00000003" w:usb1="00000000" w:usb2="00000000" w:usb3="00000000" w:csb0="00000001" w:csb1="00000000"/>
   </w:font>
   <w:font w:name="Times">
     <w:panose1 w:val="02000500000000000000"/>
@@ -12978,17 +12216,19 @@
     <w:sig w:usb0="00000003" w:usb1="00000000" w:usb2="00000000" w:usb3="00000000" w:csb0="00000001" w:csb1="00000000"/>
   </w:font>
   <w:font w:name="ＭＳ ゴシック">
-    <w:charset w:val="4E"/>
-    <w:family w:val="auto"/>
-    <w:pitch w:val="variable"/>
-    <w:sig w:usb0="E00002FF" w:usb1="6AC7FDFB" w:usb2="00000012" w:usb3="00000000" w:csb0="0002009F" w:csb1="00000000"/>
+    <w:panose1 w:val="00000000000000000000"/>
+    <w:charset w:val="80"/>
+    <w:family w:val="modern"/>
+    <w:notTrueType/>
+    <w:pitch w:val="fixed"/>
+    <w:sig w:usb0="00000001" w:usb1="08070000" w:usb2="00000010" w:usb3="00000000" w:csb0="00020000" w:csb1="00000000"/>
   </w:font>
   <w:font w:name="Arial">
     <w:panose1 w:val="020B0604020202020204"/>
     <w:charset w:val="00"/>
     <w:family w:val="auto"/>
     <w:pitch w:val="variable"/>
-    <w:sig w:usb0="E0002AFF" w:usb1="C0007843" w:usb2="00000009" w:usb3="00000000" w:csb0="000001FF" w:csb1="00000000"/>
+    <w:sig w:usb0="00000003" w:usb1="00000000" w:usb2="00000000" w:usb3="00000000" w:csb0="00000001" w:csb1="00000000"/>
   </w:font>
 </w:fonts>
 </file>
@@ -13840,7 +13080,7 @@
 </file>
 
 <file path=customXml/itemProps1.xml><?xml version="1.0" encoding="utf-8"?>
-<ds:datastoreItem xmlns:ds="http://schemas.openxmlformats.org/officeDocument/2006/customXml" ds:itemID="{2FE6C103-8746-E044-BFE1-BE20C15C3214}">
+<ds:datastoreItem xmlns:ds="http://schemas.openxmlformats.org/officeDocument/2006/customXml" ds:itemID="{9034D6A5-A077-574C-B8F5-2CF32DADB986}">
   <ds:schemaRefs>
     <ds:schemaRef ds:uri="http://schemas.openxmlformats.org/officeDocument/2006/bibliography"/>
   </ds:schemaRefs>

</xml_diff>

<commit_message>
Updating paper, Figure 1c, adding Table 2'
</commit_message>
<xml_diff>
--- a/SM_Paper_BP.docx
+++ b/SM_Paper_BP.docx
@@ -67,90 +67,6 @@
     </w:p>
     <w:p>
       <w:pPr>
-        <w:spacing w:line="360" w:lineRule="auto"/>
-      </w:pPr>
-      <w:r>
-        <w:t>Motivated Learning and Memory Laboratory</w:t>
-      </w:r>
-    </w:p>
-    <w:p>
-      <w:pPr>
-        <w:spacing w:line="360" w:lineRule="auto"/>
-        <w:rPr>
-          <w:iCs/>
-        </w:rPr>
-      </w:pPr>
-      <w:r>
-        <w:rPr>
-          <w:iCs/>
-        </w:rPr>
-        <w:t>Center for Depression, Anxiety and Stress Research</w:t>
-      </w:r>
-      <w:r>
-        <w:rPr>
-          <w:iCs/>
-        </w:rPr>
-        <w:t xml:space="preserve"> </w:t>
-      </w:r>
-    </w:p>
-    <w:p>
-      <w:pPr>
-        <w:spacing w:line="360" w:lineRule="auto"/>
-        <w:rPr>
-          <w:iCs/>
-        </w:rPr>
-      </w:pPr>
-      <w:r>
-        <w:rPr>
-          <w:iCs/>
-        </w:rPr>
-        <w:t>McLean Hospital</w:t>
-      </w:r>
-      <w:r>
-        <w:rPr>
-          <w:iCs/>
-        </w:rPr>
-        <w:t xml:space="preserve"> </w:t>
-      </w:r>
-    </w:p>
-    <w:p>
-      <w:pPr>
-        <w:spacing w:line="360" w:lineRule="auto"/>
-        <w:rPr>
-          <w:iCs/>
-        </w:rPr>
-      </w:pPr>
-      <w:r>
-        <w:rPr>
-          <w:iCs/>
-        </w:rPr>
-        <w:t>Harvard Medical School</w:t>
-      </w:r>
-    </w:p>
-    <w:p>
-      <w:pPr>
-        <w:spacing w:line="360" w:lineRule="auto"/>
-        <w:rPr>
-          <w:iCs/>
-        </w:rPr>
-      </w:pPr>
-      <w:r>
-        <w:rPr>
-          <w:iCs/>
-        </w:rPr>
-        <w:t>Belmont, MA 02478</w:t>
-      </w:r>
-    </w:p>
-    <w:p>
-      <w:pPr>
-        <w:spacing w:line="480" w:lineRule="auto"/>
-        <w:rPr>
-          <w:rFonts w:cs="Times New Roman"/>
-        </w:rPr>
-      </w:pPr>
-    </w:p>
-    <w:p>
-      <w:pPr>
         <w:spacing w:line="480" w:lineRule="auto"/>
         <w:jc w:val="center"/>
         <w:rPr>
@@ -166,130 +82,7 @@
           <w:rFonts w:ascii="Times New Roman" w:hAnsi="Times New Roman"/>
           <w:sz w:val="24"/>
           <w:szCs w:val="24"/>
-          <w:lang w:val="en-GB"/>
-        </w:rPr>
-      </w:pPr>
-      <w:r>
-        <w:rPr>
-          <w:rFonts w:ascii="Times New Roman" w:hAnsi="Times New Roman"/>
-          <w:sz w:val="24"/>
-          <w:szCs w:val="24"/>
           <w:u w:val="single"/>
-          <w:lang w:val="en-GB"/>
-        </w:rPr>
-        <w:t>Number of words</w:t>
-      </w:r>
-      <w:r>
-        <w:rPr>
-          <w:rFonts w:ascii="Times New Roman" w:hAnsi="Times New Roman"/>
-          <w:sz w:val="24"/>
-          <w:szCs w:val="24"/>
-          <w:lang w:val="en-GB"/>
-        </w:rPr>
-        <w:t xml:space="preserve">: </w:t>
-      </w:r>
-    </w:p>
-    <w:p>
-      <w:pPr>
-        <w:pStyle w:val="HTMLPreformatted"/>
-        <w:spacing w:line="340" w:lineRule="exact"/>
-        <w:rPr>
-          <w:rFonts w:ascii="Times New Roman" w:hAnsi="Times New Roman"/>
-          <w:sz w:val="24"/>
-          <w:szCs w:val="24"/>
-          <w:lang w:val="en-GB"/>
-        </w:rPr>
-      </w:pPr>
-      <w:r>
-        <w:rPr>
-          <w:rFonts w:ascii="Times New Roman" w:hAnsi="Times New Roman"/>
-          <w:sz w:val="24"/>
-          <w:szCs w:val="24"/>
-          <w:u w:val="single"/>
-          <w:lang w:val="en-GB"/>
-        </w:rPr>
-        <w:t>Number of figures</w:t>
-      </w:r>
-      <w:r>
-        <w:rPr>
-          <w:rFonts w:ascii="Times New Roman" w:hAnsi="Times New Roman"/>
-          <w:sz w:val="24"/>
-          <w:szCs w:val="24"/>
-          <w:lang w:val="en-GB"/>
-        </w:rPr>
-        <w:t xml:space="preserve">: </w:t>
-      </w:r>
-    </w:p>
-    <w:p>
-      <w:pPr>
-        <w:pStyle w:val="HTMLPreformatted"/>
-        <w:spacing w:line="340" w:lineRule="exact"/>
-        <w:rPr>
-          <w:rFonts w:ascii="Times New Roman" w:hAnsi="Times New Roman"/>
-          <w:sz w:val="24"/>
-          <w:szCs w:val="24"/>
-          <w:lang w:val="en-GB"/>
-        </w:rPr>
-      </w:pPr>
-      <w:r>
-        <w:rPr>
-          <w:rFonts w:ascii="Times New Roman" w:hAnsi="Times New Roman"/>
-          <w:sz w:val="24"/>
-          <w:szCs w:val="24"/>
-          <w:u w:val="single"/>
-          <w:lang w:val="en-GB"/>
-        </w:rPr>
-        <w:t>Number of tables</w:t>
-      </w:r>
-      <w:r>
-        <w:rPr>
-          <w:rFonts w:ascii="Times New Roman" w:hAnsi="Times New Roman"/>
-          <w:sz w:val="24"/>
-          <w:szCs w:val="24"/>
-          <w:lang w:val="en-GB"/>
-        </w:rPr>
-        <w:t xml:space="preserve">: </w:t>
-      </w:r>
-    </w:p>
-    <w:p>
-      <w:pPr>
-        <w:pStyle w:val="HTMLPreformatted"/>
-        <w:spacing w:line="340" w:lineRule="exact"/>
-        <w:rPr>
-          <w:rFonts w:ascii="Times New Roman" w:hAnsi="Times New Roman"/>
-          <w:sz w:val="24"/>
-          <w:szCs w:val="24"/>
-          <w:lang w:val="en-GB"/>
-        </w:rPr>
-      </w:pPr>
-      <w:r>
-        <w:rPr>
-          <w:rFonts w:ascii="Times New Roman" w:hAnsi="Times New Roman"/>
-          <w:sz w:val="24"/>
-          <w:szCs w:val="24"/>
-          <w:u w:val="single"/>
-          <w:lang w:val="en-GB"/>
-        </w:rPr>
-        <w:t>Supplemental information</w:t>
-      </w:r>
-      <w:r>
-        <w:rPr>
-          <w:rFonts w:ascii="Times New Roman" w:hAnsi="Times New Roman"/>
-          <w:sz w:val="24"/>
-          <w:szCs w:val="24"/>
-          <w:lang w:val="en-GB"/>
-        </w:rPr>
-        <w:t>: none</w:t>
-      </w:r>
-    </w:p>
-    <w:p>
-      <w:pPr>
-        <w:pStyle w:val="HTMLPreformatted"/>
-        <w:spacing w:line="340" w:lineRule="exact"/>
-        <w:rPr>
-          <w:rFonts w:ascii="Times New Roman" w:hAnsi="Times New Roman"/>
-          <w:sz w:val="24"/>
-          <w:szCs w:val="24"/>
           <w:lang w:val="en-GB"/>
         </w:rPr>
       </w:pPr>
@@ -302,62 +95,8 @@
           <w:rFonts w:ascii="Times New Roman" w:hAnsi="Times New Roman"/>
           <w:sz w:val="24"/>
           <w:szCs w:val="24"/>
-          <w:lang w:val="en-GB"/>
-        </w:rPr>
-      </w:pPr>
-      <w:r>
-        <w:rPr>
-          <w:rFonts w:ascii="Times New Roman" w:hAnsi="Times New Roman"/>
-          <w:sz w:val="24"/>
-          <w:szCs w:val="24"/>
           <w:u w:val="single"/>
           <w:lang w:val="en-GB"/>
-        </w:rPr>
-        <w:t>Keywords</w:t>
-      </w:r>
-      <w:r>
-        <w:rPr>
-          <w:rFonts w:ascii="Times New Roman" w:hAnsi="Times New Roman"/>
-          <w:sz w:val="24"/>
-          <w:szCs w:val="24"/>
-          <w:lang w:val="en-GB"/>
-        </w:rPr>
-        <w:t xml:space="preserve">: </w:t>
-      </w:r>
-    </w:p>
-    <w:p>
-      <w:pPr>
-        <w:spacing w:line="480" w:lineRule="auto"/>
-        <w:rPr>
-          <w:rFonts w:cs="Times New Roman"/>
-          <w:b/>
-        </w:rPr>
-      </w:pPr>
-    </w:p>
-    <w:p>
-      <w:pPr>
-        <w:spacing w:line="480" w:lineRule="auto"/>
-        <w:rPr>
-          <w:rFonts w:cs="Times New Roman"/>
-          <w:b/>
-        </w:rPr>
-      </w:pPr>
-    </w:p>
-    <w:p>
-      <w:pPr>
-        <w:spacing w:line="480" w:lineRule="auto"/>
-        <w:rPr>
-          <w:rFonts w:cs="Times New Roman"/>
-          <w:b/>
-        </w:rPr>
-      </w:pPr>
-    </w:p>
-    <w:p>
-      <w:pPr>
-        <w:spacing w:line="480" w:lineRule="auto"/>
-        <w:rPr>
-          <w:rFonts w:cs="Times New Roman"/>
-          <w:b/>
         </w:rPr>
       </w:pPr>
     </w:p>
@@ -373,7 +112,11 @@
           <w:lang w:val="en-GB"/>
         </w:rPr>
       </w:pPr>
-      <w:r>
+    </w:p>
+    <w:p>
+      <w:pPr>
+        <w:pStyle w:val="HTMLPreformatted"/>
+        <w:spacing w:line="340" w:lineRule="exact"/>
         <w:rPr>
           <w:rFonts w:ascii="Times New Roman" w:hAnsi="Times New Roman"/>
           <w:sz w:val="24"/>
@@ -381,8 +124,7 @@
           <w:u w:val="single"/>
           <w:lang w:val="en-GB"/>
         </w:rPr>
-        <w:t xml:space="preserve">Corresponding author: </w:t>
-      </w:r>
+      </w:pPr>
     </w:p>
     <w:p>
       <w:pPr>
@@ -392,36 +134,10 @@
           <w:rFonts w:ascii="Times New Roman" w:hAnsi="Times New Roman"/>
           <w:sz w:val="24"/>
           <w:szCs w:val="24"/>
+          <w:u w:val="single"/>
           <w:lang w:val="en-GB"/>
         </w:rPr>
       </w:pPr>
-      <w:r>
-        <w:rPr>
-          <w:rFonts w:ascii="Times New Roman" w:hAnsi="Times New Roman"/>
-          <w:sz w:val="24"/>
-          <w:szCs w:val="24"/>
-          <w:lang w:val="en-GB"/>
-        </w:rPr>
-        <w:t>Daniel G. Dillon,</w:t>
-      </w:r>
-      <w:r>
-        <w:rPr>
-          <w:rFonts w:ascii="Times New Roman" w:hAnsi="Times New Roman"/>
-          <w:sz w:val="24"/>
-          <w:szCs w:val="24"/>
-          <w:lang w:val="en-GB"/>
-        </w:rPr>
-        <w:t xml:space="preserve"> </w:t>
-      </w:r>
-      <w:r>
-        <w:rPr>
-          <w:rFonts w:ascii="Times New Roman" w:hAnsi="Times New Roman"/>
-          <w:sz w:val="24"/>
-          <w:szCs w:val="24"/>
-          <w:lang w:val="en-GB"/>
-        </w:rPr>
-        <w:t>Ph.D.</w:t>
-      </w:r>
     </w:p>
     <w:p>
       <w:pPr>
@@ -431,36 +147,10 @@
           <w:rFonts w:ascii="Times New Roman" w:hAnsi="Times New Roman"/>
           <w:sz w:val="24"/>
           <w:szCs w:val="24"/>
+          <w:u w:val="single"/>
           <w:lang w:val="en-GB"/>
         </w:rPr>
       </w:pPr>
-      <w:r>
-        <w:rPr>
-          <w:rFonts w:ascii="Times New Roman" w:hAnsi="Times New Roman"/>
-          <w:sz w:val="24"/>
-          <w:szCs w:val="24"/>
-          <w:lang w:val="en-GB"/>
-        </w:rPr>
-        <w:t xml:space="preserve">Center </w:t>
-      </w:r>
-      <w:r>
-        <w:rPr>
-          <w:rFonts w:ascii="Times New Roman" w:hAnsi="Times New Roman"/>
-          <w:sz w:val="24"/>
-          <w:szCs w:val="24"/>
-          <w:lang w:val="en-GB"/>
-        </w:rPr>
-        <w:t>f</w:t>
-      </w:r>
-      <w:r>
-        <w:rPr>
-          <w:rFonts w:ascii="Times New Roman" w:hAnsi="Times New Roman"/>
-          <w:sz w:val="24"/>
-          <w:szCs w:val="24"/>
-          <w:lang w:val="en-GB"/>
-        </w:rPr>
-        <w:t>or Depression, Anxiety and Stress Research</w:t>
-      </w:r>
     </w:p>
     <w:p>
       <w:pPr>
@@ -470,18 +160,10 @@
           <w:rFonts w:ascii="Times New Roman" w:hAnsi="Times New Roman"/>
           <w:sz w:val="24"/>
           <w:szCs w:val="24"/>
+          <w:u w:val="single"/>
           <w:lang w:val="en-GB"/>
         </w:rPr>
       </w:pPr>
-      <w:r>
-        <w:rPr>
-          <w:rFonts w:ascii="Times New Roman" w:hAnsi="Times New Roman"/>
-          <w:sz w:val="24"/>
-          <w:szCs w:val="24"/>
-          <w:lang w:val="en-GB"/>
-        </w:rPr>
-        <w:t>McLean Hospital</w:t>
-      </w:r>
     </w:p>
     <w:p>
       <w:pPr>
@@ -491,143 +173,501 @@
           <w:rFonts w:ascii="Times New Roman" w:hAnsi="Times New Roman"/>
           <w:sz w:val="24"/>
           <w:szCs w:val="24"/>
+          <w:u w:val="single"/>
           <w:lang w:val="en-GB"/>
         </w:rPr>
       </w:pPr>
-      <w:r>
-        <w:rPr>
-          <w:rFonts w:ascii="Times New Roman" w:hAnsi="Times New Roman"/>
-          <w:sz w:val="24"/>
-          <w:szCs w:val="24"/>
-          <w:lang w:val="en-GB"/>
-        </w:rPr>
-        <w:t>115 Mill Street</w:t>
-      </w:r>
-      <w:r>
-        <w:rPr>
-          <w:rFonts w:ascii="Times New Roman" w:hAnsi="Times New Roman"/>
-          <w:sz w:val="24"/>
-          <w:szCs w:val="24"/>
-          <w:lang w:val="en-GB"/>
-        </w:rPr>
-        <w:t xml:space="preserve">, </w:t>
-      </w:r>
-      <w:r>
-        <w:rPr>
-          <w:rFonts w:ascii="Times New Roman" w:hAnsi="Times New Roman"/>
-          <w:sz w:val="24"/>
-          <w:szCs w:val="24"/>
-          <w:lang w:val="en-GB"/>
-        </w:rPr>
-        <w:t>Belmont, MA 02478</w:t>
-      </w:r>
     </w:p>
     <w:p>
       <w:pPr>
         <w:pStyle w:val="HTMLPreformatted"/>
         <w:spacing w:line="340" w:lineRule="exact"/>
         <w:rPr>
-          <w:rFonts w:ascii="Times New Roman" w:hAnsi="Times New Roman" w:cs="Times New Roman"/>
+          <w:rFonts w:ascii="Times New Roman" w:hAnsi="Times New Roman"/>
           <w:sz w:val="24"/>
           <w:szCs w:val="24"/>
-          <w:lang w:val="fr-FR"/>
+          <w:u w:val="single"/>
+          <w:lang w:val="en-GB"/>
         </w:rPr>
       </w:pPr>
-      <w:r>
-        <w:rPr>
-          <w:rFonts w:ascii="Times New Roman" w:hAnsi="Times New Roman" w:cs="Times New Roman"/>
-          <w:sz w:val="24"/>
-          <w:szCs w:val="24"/>
-          <w:lang w:val="fr-FR"/>
-        </w:rPr>
-        <w:t>Email: d</w:t>
-      </w:r>
-      <w:r>
-        <w:rPr>
-          <w:rFonts w:ascii="Times New Roman" w:hAnsi="Times New Roman" w:cs="Times New Roman"/>
-          <w:sz w:val="24"/>
-          <w:szCs w:val="24"/>
-          <w:lang w:val="fr-FR"/>
-        </w:rPr>
-        <w:t>dillon</w:t>
-      </w:r>
-      <w:r>
-        <w:rPr>
-          <w:rFonts w:ascii="Times New Roman" w:hAnsi="Times New Roman" w:cs="Times New Roman"/>
-          <w:sz w:val="24"/>
-          <w:szCs w:val="24"/>
-          <w:lang w:val="fr-FR"/>
-        </w:rPr>
-        <w:t>@mclean.harvard.edu</w:t>
-      </w:r>
     </w:p>
     <w:p>
       <w:pPr>
         <w:pStyle w:val="HTMLPreformatted"/>
         <w:spacing w:line="340" w:lineRule="exact"/>
         <w:rPr>
-          <w:rFonts w:ascii="Times New Roman" w:hAnsi="Times New Roman" w:cs="Times New Roman"/>
+          <w:rFonts w:ascii="Times New Roman" w:hAnsi="Times New Roman"/>
           <w:sz w:val="24"/>
           <w:szCs w:val="24"/>
-          <w:lang w:val="fr-FR"/>
+          <w:u w:val="single"/>
+          <w:lang w:val="en-GB"/>
         </w:rPr>
       </w:pPr>
-      <w:r>
-        <w:rPr>
-          <w:rFonts w:ascii="Times New Roman" w:hAnsi="Times New Roman" w:cs="Times New Roman"/>
-          <w:sz w:val="24"/>
-          <w:szCs w:val="24"/>
-          <w:lang w:val="fr-FR"/>
-        </w:rPr>
-        <w:t>Phone: 617-855-423</w:t>
-      </w:r>
-      <w:r>
-        <w:rPr>
-          <w:rFonts w:ascii="Times New Roman" w:hAnsi="Times New Roman" w:cs="Times New Roman"/>
-          <w:sz w:val="24"/>
-          <w:szCs w:val="24"/>
-          <w:lang w:val="fr-FR"/>
-        </w:rPr>
-        <w:t>3</w:t>
-      </w:r>
     </w:p>
     <w:p>
       <w:pPr>
         <w:pStyle w:val="HTMLPreformatted"/>
         <w:spacing w:line="340" w:lineRule="exact"/>
         <w:rPr>
+          <w:rFonts w:ascii="Times New Roman" w:hAnsi="Times New Roman"/>
+          <w:sz w:val="24"/>
+          <w:szCs w:val="24"/>
+          <w:u w:val="single"/>
+          <w:lang w:val="en-GB"/>
+        </w:rPr>
+      </w:pPr>
+    </w:p>
+    <w:p>
+      <w:pPr>
+        <w:pStyle w:val="HTMLPreformatted"/>
+        <w:spacing w:line="340" w:lineRule="exact"/>
+        <w:rPr>
+          <w:rFonts w:ascii="Times New Roman" w:hAnsi="Times New Roman"/>
+          <w:sz w:val="24"/>
+          <w:szCs w:val="24"/>
+          <w:lang w:val="en-GB"/>
+        </w:rPr>
+      </w:pPr>
+      <w:r>
+        <w:rPr>
+          <w:rFonts w:ascii="Times New Roman" w:hAnsi="Times New Roman"/>
+          <w:sz w:val="24"/>
+          <w:szCs w:val="24"/>
+          <w:u w:val="single"/>
+          <w:lang w:val="en-GB"/>
+        </w:rPr>
+        <w:t>Number of words</w:t>
+      </w:r>
+      <w:r>
+        <w:rPr>
+          <w:rFonts w:ascii="Times New Roman" w:hAnsi="Times New Roman"/>
+          <w:sz w:val="24"/>
+          <w:szCs w:val="24"/>
+          <w:lang w:val="en-GB"/>
+        </w:rPr>
+        <w:t xml:space="preserve">: </w:t>
+      </w:r>
+    </w:p>
+    <w:p>
+      <w:pPr>
+        <w:pStyle w:val="HTMLPreformatted"/>
+        <w:spacing w:line="340" w:lineRule="exact"/>
+        <w:rPr>
+          <w:rFonts w:ascii="Times New Roman" w:hAnsi="Times New Roman"/>
+          <w:sz w:val="24"/>
+          <w:szCs w:val="24"/>
+          <w:lang w:val="en-GB"/>
+        </w:rPr>
+      </w:pPr>
+      <w:r>
+        <w:rPr>
+          <w:rFonts w:ascii="Times New Roman" w:hAnsi="Times New Roman"/>
+          <w:sz w:val="24"/>
+          <w:szCs w:val="24"/>
+          <w:u w:val="single"/>
+          <w:lang w:val="en-GB"/>
+        </w:rPr>
+        <w:t>Number of figures</w:t>
+      </w:r>
+      <w:r>
+        <w:rPr>
+          <w:rFonts w:ascii="Times New Roman" w:hAnsi="Times New Roman"/>
+          <w:sz w:val="24"/>
+          <w:szCs w:val="24"/>
+          <w:lang w:val="en-GB"/>
+        </w:rPr>
+        <w:t xml:space="preserve">: </w:t>
+      </w:r>
+    </w:p>
+    <w:p>
+      <w:pPr>
+        <w:pStyle w:val="HTMLPreformatted"/>
+        <w:spacing w:line="340" w:lineRule="exact"/>
+        <w:rPr>
+          <w:rFonts w:ascii="Times New Roman" w:hAnsi="Times New Roman"/>
+          <w:sz w:val="24"/>
+          <w:szCs w:val="24"/>
+          <w:lang w:val="en-GB"/>
+        </w:rPr>
+      </w:pPr>
+      <w:r>
+        <w:rPr>
+          <w:rFonts w:ascii="Times New Roman" w:hAnsi="Times New Roman"/>
+          <w:sz w:val="24"/>
+          <w:szCs w:val="24"/>
+          <w:u w:val="single"/>
+          <w:lang w:val="en-GB"/>
+        </w:rPr>
+        <w:t>Number of tables</w:t>
+      </w:r>
+      <w:r>
+        <w:rPr>
+          <w:rFonts w:ascii="Times New Roman" w:hAnsi="Times New Roman"/>
+          <w:sz w:val="24"/>
+          <w:szCs w:val="24"/>
+          <w:lang w:val="en-GB"/>
+        </w:rPr>
+        <w:t xml:space="preserve">: </w:t>
+      </w:r>
+    </w:p>
+    <w:p>
+      <w:pPr>
+        <w:pStyle w:val="HTMLPreformatted"/>
+        <w:spacing w:line="340" w:lineRule="exact"/>
+        <w:rPr>
+          <w:rFonts w:ascii="Times New Roman" w:hAnsi="Times New Roman"/>
+          <w:sz w:val="24"/>
+          <w:szCs w:val="24"/>
+          <w:lang w:val="en-GB"/>
+        </w:rPr>
+      </w:pPr>
+      <w:r>
+        <w:rPr>
+          <w:rFonts w:ascii="Times New Roman" w:hAnsi="Times New Roman"/>
+          <w:sz w:val="24"/>
+          <w:szCs w:val="24"/>
+          <w:u w:val="single"/>
+          <w:lang w:val="en-GB"/>
+        </w:rPr>
+        <w:t>Supplemental information</w:t>
+      </w:r>
+      <w:r>
+        <w:rPr>
+          <w:rFonts w:ascii="Times New Roman" w:hAnsi="Times New Roman"/>
+          <w:sz w:val="24"/>
+          <w:szCs w:val="24"/>
+          <w:lang w:val="en-GB"/>
+        </w:rPr>
+        <w:t>: none</w:t>
+      </w:r>
+    </w:p>
+    <w:p>
+      <w:pPr>
+        <w:pStyle w:val="HTMLPreformatted"/>
+        <w:spacing w:line="340" w:lineRule="exact"/>
+        <w:rPr>
+          <w:rFonts w:ascii="Times New Roman" w:hAnsi="Times New Roman"/>
+          <w:sz w:val="24"/>
+          <w:szCs w:val="24"/>
+          <w:lang w:val="en-GB"/>
+        </w:rPr>
+      </w:pPr>
+    </w:p>
+    <w:p>
+      <w:pPr>
+        <w:pStyle w:val="HTMLPreformatted"/>
+        <w:spacing w:line="340" w:lineRule="exact"/>
+        <w:rPr>
+          <w:rFonts w:ascii="Times New Roman" w:hAnsi="Times New Roman"/>
+          <w:sz w:val="24"/>
+          <w:szCs w:val="24"/>
+          <w:lang w:val="en-GB"/>
+        </w:rPr>
+      </w:pPr>
+      <w:r>
+        <w:rPr>
+          <w:rFonts w:ascii="Times New Roman" w:hAnsi="Times New Roman"/>
+          <w:sz w:val="24"/>
+          <w:szCs w:val="24"/>
+          <w:u w:val="single"/>
+          <w:lang w:val="en-GB"/>
+        </w:rPr>
+        <w:t>Keywords</w:t>
+      </w:r>
+      <w:r>
+        <w:rPr>
+          <w:rFonts w:ascii="Times New Roman" w:hAnsi="Times New Roman"/>
+          <w:sz w:val="24"/>
+          <w:szCs w:val="24"/>
+          <w:lang w:val="en-GB"/>
+        </w:rPr>
+        <w:t xml:space="preserve">: </w:t>
+      </w:r>
+    </w:p>
+    <w:p>
+      <w:pPr>
+        <w:spacing w:line="480" w:lineRule="auto"/>
+        <w:rPr>
+          <w:rFonts w:cs="Times New Roman"/>
+          <w:b/>
+        </w:rPr>
+      </w:pPr>
+    </w:p>
+    <w:p>
+      <w:pPr>
+        <w:spacing w:line="480" w:lineRule="auto"/>
+        <w:rPr>
+          <w:rFonts w:cs="Times New Roman"/>
+          <w:b/>
+        </w:rPr>
+      </w:pPr>
+    </w:p>
+    <w:p>
+      <w:pPr>
+        <w:spacing w:line="480" w:lineRule="auto"/>
+        <w:rPr>
+          <w:rFonts w:cs="Times New Roman"/>
+          <w:b/>
+        </w:rPr>
+      </w:pPr>
+    </w:p>
+    <w:p>
+      <w:pPr>
+        <w:spacing w:line="480" w:lineRule="auto"/>
+        <w:rPr>
+          <w:rFonts w:cs="Times New Roman"/>
+          <w:b/>
+        </w:rPr>
+      </w:pPr>
+    </w:p>
+    <w:p>
+      <w:pPr>
+        <w:pStyle w:val="HTMLPreformatted"/>
+        <w:spacing w:line="340" w:lineRule="exact"/>
+        <w:rPr>
+          <w:rFonts w:ascii="Times New Roman" w:hAnsi="Times New Roman"/>
+          <w:sz w:val="24"/>
+          <w:szCs w:val="24"/>
+          <w:u w:val="single"/>
+          <w:lang w:val="en-GB"/>
+        </w:rPr>
+      </w:pPr>
+      <w:r>
+        <w:rPr>
+          <w:rFonts w:ascii="Times New Roman" w:hAnsi="Times New Roman"/>
+          <w:sz w:val="24"/>
+          <w:szCs w:val="24"/>
+          <w:u w:val="single"/>
+          <w:lang w:val="en-GB"/>
+        </w:rPr>
+        <w:t xml:space="preserve">Corresponding author: </w:t>
+      </w:r>
+    </w:p>
+    <w:p>
+      <w:pPr>
+        <w:pStyle w:val="HTMLPreformatted"/>
+        <w:spacing w:line="340" w:lineRule="exact"/>
+        <w:rPr>
+          <w:rFonts w:ascii="Times New Roman" w:hAnsi="Times New Roman"/>
+          <w:sz w:val="24"/>
+          <w:szCs w:val="24"/>
+          <w:lang w:val="en-GB"/>
+        </w:rPr>
+      </w:pPr>
+      <w:r>
+        <w:rPr>
+          <w:rFonts w:ascii="Times New Roman" w:hAnsi="Times New Roman"/>
+          <w:sz w:val="24"/>
+          <w:szCs w:val="24"/>
+          <w:lang w:val="en-GB"/>
+        </w:rPr>
+        <w:t>Daniel G. Dillon,</w:t>
+      </w:r>
+      <w:r>
+        <w:rPr>
+          <w:rFonts w:ascii="Times New Roman" w:hAnsi="Times New Roman"/>
+          <w:sz w:val="24"/>
+          <w:szCs w:val="24"/>
+          <w:lang w:val="en-GB"/>
+        </w:rPr>
+        <w:t xml:space="preserve"> </w:t>
+      </w:r>
+      <w:r>
+        <w:rPr>
+          <w:rFonts w:ascii="Times New Roman" w:hAnsi="Times New Roman"/>
+          <w:sz w:val="24"/>
+          <w:szCs w:val="24"/>
+          <w:lang w:val="en-GB"/>
+        </w:rPr>
+        <w:t>Ph.D.</w:t>
+      </w:r>
+    </w:p>
+    <w:p>
+      <w:pPr>
+        <w:pStyle w:val="HTMLPreformatted"/>
+        <w:spacing w:line="340" w:lineRule="exact"/>
+        <w:rPr>
+          <w:rFonts w:ascii="Times New Roman" w:hAnsi="Times New Roman"/>
+          <w:sz w:val="24"/>
+          <w:szCs w:val="24"/>
+          <w:lang w:val="en-GB"/>
+        </w:rPr>
+      </w:pPr>
+      <w:r>
+        <w:rPr>
+          <w:rFonts w:ascii="Times New Roman" w:hAnsi="Times New Roman"/>
+          <w:sz w:val="24"/>
+          <w:szCs w:val="24"/>
+          <w:lang w:val="en-GB"/>
+        </w:rPr>
+        <w:t xml:space="preserve">Center </w:t>
+      </w:r>
+      <w:r>
+        <w:rPr>
+          <w:rFonts w:ascii="Times New Roman" w:hAnsi="Times New Roman"/>
+          <w:sz w:val="24"/>
+          <w:szCs w:val="24"/>
+          <w:lang w:val="en-GB"/>
+        </w:rPr>
+        <w:t>f</w:t>
+      </w:r>
+      <w:r>
+        <w:rPr>
+          <w:rFonts w:ascii="Times New Roman" w:hAnsi="Times New Roman"/>
+          <w:sz w:val="24"/>
+          <w:szCs w:val="24"/>
+          <w:lang w:val="en-GB"/>
+        </w:rPr>
+        <w:t>or Depression, Anxiety and Stress Research</w:t>
+      </w:r>
+    </w:p>
+    <w:p>
+      <w:pPr>
+        <w:pStyle w:val="HTMLPreformatted"/>
+        <w:spacing w:line="340" w:lineRule="exact"/>
+        <w:rPr>
+          <w:rFonts w:ascii="Times New Roman" w:hAnsi="Times New Roman"/>
+          <w:sz w:val="24"/>
+          <w:szCs w:val="24"/>
+          <w:lang w:val="en-GB"/>
+        </w:rPr>
+      </w:pPr>
+      <w:r>
+        <w:rPr>
+          <w:rFonts w:ascii="Times New Roman" w:hAnsi="Times New Roman"/>
+          <w:sz w:val="24"/>
+          <w:szCs w:val="24"/>
+          <w:lang w:val="en-GB"/>
+        </w:rPr>
+        <w:t>McLean Hospital</w:t>
+      </w:r>
+    </w:p>
+    <w:p>
+      <w:pPr>
+        <w:pStyle w:val="HTMLPreformatted"/>
+        <w:spacing w:line="340" w:lineRule="exact"/>
+        <w:rPr>
+          <w:rFonts w:ascii="Times New Roman" w:hAnsi="Times New Roman"/>
+          <w:sz w:val="24"/>
+          <w:szCs w:val="24"/>
+          <w:lang w:val="en-GB"/>
+        </w:rPr>
+      </w:pPr>
+      <w:r>
+        <w:rPr>
+          <w:rFonts w:ascii="Times New Roman" w:hAnsi="Times New Roman"/>
+          <w:sz w:val="24"/>
+          <w:szCs w:val="24"/>
+          <w:lang w:val="en-GB"/>
+        </w:rPr>
+        <w:t>115 Mill Street</w:t>
+      </w:r>
+      <w:r>
+        <w:rPr>
+          <w:rFonts w:ascii="Times New Roman" w:hAnsi="Times New Roman"/>
+          <w:sz w:val="24"/>
+          <w:szCs w:val="24"/>
+          <w:lang w:val="en-GB"/>
+        </w:rPr>
+        <w:t xml:space="preserve">, </w:t>
+      </w:r>
+      <w:r>
+        <w:rPr>
+          <w:rFonts w:ascii="Times New Roman" w:hAnsi="Times New Roman"/>
+          <w:sz w:val="24"/>
+          <w:szCs w:val="24"/>
+          <w:lang w:val="en-GB"/>
+        </w:rPr>
+        <w:t>Belmont, MA 02478</w:t>
+      </w:r>
+    </w:p>
+    <w:p>
+      <w:pPr>
+        <w:pStyle w:val="HTMLPreformatted"/>
+        <w:spacing w:line="340" w:lineRule="exact"/>
+        <w:rPr>
+          <w:rFonts w:ascii="Times New Roman" w:hAnsi="Times New Roman" w:cs="Times New Roman"/>
+          <w:sz w:val="24"/>
+          <w:szCs w:val="24"/>
+          <w:lang w:val="fr-FR"/>
+        </w:rPr>
+      </w:pPr>
+      <w:r>
+        <w:rPr>
+          <w:rFonts w:ascii="Times New Roman" w:hAnsi="Times New Roman" w:cs="Times New Roman"/>
+          <w:sz w:val="24"/>
+          <w:szCs w:val="24"/>
+          <w:lang w:val="fr-FR"/>
+        </w:rPr>
+        <w:t>Email: d</w:t>
+      </w:r>
+      <w:r>
+        <w:rPr>
+          <w:rFonts w:ascii="Times New Roman" w:hAnsi="Times New Roman" w:cs="Times New Roman"/>
+          <w:sz w:val="24"/>
+          <w:szCs w:val="24"/>
+          <w:lang w:val="fr-FR"/>
+        </w:rPr>
+        <w:t>dillon</w:t>
+      </w:r>
+      <w:r>
+        <w:rPr>
+          <w:rFonts w:ascii="Times New Roman" w:hAnsi="Times New Roman" w:cs="Times New Roman"/>
+          <w:sz w:val="24"/>
+          <w:szCs w:val="24"/>
+          <w:lang w:val="fr-FR"/>
+        </w:rPr>
+        <w:t>@mclean.harvard.edu</w:t>
+      </w:r>
+    </w:p>
+    <w:p>
+      <w:pPr>
+        <w:pStyle w:val="HTMLPreformatted"/>
+        <w:spacing w:line="340" w:lineRule="exact"/>
+        <w:rPr>
+          <w:rFonts w:ascii="Times New Roman" w:hAnsi="Times New Roman" w:cs="Times New Roman"/>
+          <w:sz w:val="24"/>
+          <w:szCs w:val="24"/>
+          <w:lang w:val="fr-FR"/>
+        </w:rPr>
+      </w:pPr>
+      <w:r>
+        <w:rPr>
+          <w:rFonts w:ascii="Times New Roman" w:hAnsi="Times New Roman" w:cs="Times New Roman"/>
+          <w:sz w:val="24"/>
+          <w:szCs w:val="24"/>
+          <w:lang w:val="fr-FR"/>
+        </w:rPr>
+        <w:t>Phone: 617-855-423</w:t>
+      </w:r>
+      <w:r>
+        <w:rPr>
+          <w:rFonts w:ascii="Times New Roman" w:hAnsi="Times New Roman" w:cs="Times New Roman"/>
+          <w:sz w:val="24"/>
+          <w:szCs w:val="24"/>
+          <w:lang w:val="fr-FR"/>
+        </w:rPr>
+        <w:t>3</w:t>
+      </w:r>
+    </w:p>
+    <w:p>
+      <w:pPr>
+        <w:pStyle w:val="HTMLPreformatted"/>
+        <w:spacing w:line="340" w:lineRule="exact"/>
+        <w:rPr>
+          <w:rFonts w:cs="Times New Roman"/>
+          <w:b/>
+        </w:rPr>
+      </w:pPr>
+      <w:r>
+        <w:rPr>
           <w:rFonts w:ascii="Times New Roman" w:hAnsi="Times New Roman" w:cs="Times New Roman"/>
           <w:sz w:val="24"/>
           <w:szCs w:val="24"/>
           <w:lang w:val="en-US"/>
         </w:rPr>
-      </w:pPr>
-      <w:r>
-        <w:rPr>
-          <w:rFonts w:ascii="Times New Roman" w:hAnsi="Times New Roman" w:cs="Times New Roman"/>
-          <w:sz w:val="24"/>
-          <w:szCs w:val="24"/>
-          <w:lang w:val="en-US"/>
-        </w:rPr>
         <w:t>Fax: 617-855-4231</w:t>
       </w:r>
-    </w:p>
-    <w:p>
-      <w:pPr>
-        <w:spacing w:line="480" w:lineRule="auto"/>
-        <w:rPr>
-          <w:rFonts w:cs="Times New Roman"/>
-          <w:b/>
-        </w:rPr>
-      </w:pPr>
-    </w:p>
-    <w:p>
-      <w:pPr>
-        <w:rPr>
-          <w:rFonts w:cs="Times New Roman"/>
-          <w:b/>
-        </w:rPr>
-      </w:pPr>
       <w:r>
         <w:rPr>
           <w:rFonts w:cs="Times New Roman"/>
@@ -805,7 +845,19 @@
         <w:rPr>
           <w:rFonts w:cs="Times New Roman"/>
         </w:rPr>
-        <w:t>nt-related potentials (ERPs) to test th</w:t>
+        <w:t xml:space="preserve">nt-related potentials (ERPs) to </w:t>
+      </w:r>
+      <w:r>
+        <w:rPr>
+          <w:rFonts w:cs="Times New Roman"/>
+        </w:rPr>
+        <w:t>investigate</w:t>
+      </w:r>
+      <w:r>
+        <w:rPr>
+          <w:rFonts w:cs="Times New Roman"/>
+        </w:rPr>
+        <w:t xml:space="preserve"> th</w:t>
       </w:r>
       <w:r>
         <w:rPr>
@@ -1021,7 +1073,7 @@
         <w:rPr>
           <w:rFonts w:cs="Times New Roman"/>
         </w:rPr>
-        <w:t>D</w:t>
+        <w:t>Memory in d</w:t>
       </w:r>
       <w:r>
         <w:rPr>
@@ -1033,7 +1085,13 @@
         <w:rPr>
           <w:rFonts w:cs="Times New Roman"/>
         </w:rPr>
-        <w:t xml:space="preserve"> were</w:t>
+        <w:t xml:space="preserve"> w</w:t>
+      </w:r>
+      <w:r>
+        <w:rPr>
+          <w:rFonts w:cs="Times New Roman"/>
+        </w:rPr>
+        <w:t>as</w:t>
       </w:r>
       <w:r>
         <w:rPr>
@@ -1063,7 +1121,19 @@
         <w:rPr>
           <w:rFonts w:cs="Times New Roman"/>
         </w:rPr>
-        <w:t xml:space="preserve">accurate than controls. However, depressed adults showed excellent cognitive source memory </w:t>
+        <w:t xml:space="preserve">accurate than </w:t>
+      </w:r>
+      <w:r>
+        <w:rPr>
+          <w:rFonts w:cs="Times New Roman"/>
+        </w:rPr>
+        <w:t xml:space="preserve">in </w:t>
+      </w:r>
+      <w:r>
+        <w:rPr>
+          <w:rFonts w:cs="Times New Roman"/>
+        </w:rPr>
+        <w:t xml:space="preserve">controls. However, depressed adults showed excellent cognitive source memory </w:t>
       </w:r>
       <w:r>
         <w:rPr>
@@ -7718,102 +7788,21 @@
           <w:rFonts w:eastAsia="ＭＳ ゴシック" w:cs="Times New Roman"/>
           <w:color w:val="000000"/>
         </w:rPr>
-        <w:t>F</w:t>
-      </w:r>
-      <w:r>
-        <w:rPr>
-          <w:rFonts w:eastAsia="ＭＳ ゴシック" w:cs="Times New Roman"/>
-          <w:color w:val="000000"/>
-        </w:rPr>
-        <w:t>inally, f</w:t>
-      </w:r>
-      <w:r>
-        <w:rPr>
-          <w:rFonts w:eastAsia="ＭＳ ゴシック" w:cs="Times New Roman"/>
-          <w:color w:val="000000"/>
-        </w:rPr>
-        <w:t>or retrieval RT</w:t>
-      </w:r>
-      <w:r>
-        <w:rPr>
-          <w:rFonts w:eastAsia="ＭＳ ゴシック" w:cs="Times New Roman"/>
-          <w:color w:val="000000"/>
-        </w:rPr>
-        <w:t xml:space="preserve"> we fitted the same models but included </w:t>
-      </w:r>
-      <w:r>
-        <w:rPr>
-          <w:rFonts w:eastAsia="ＭＳ ゴシック" w:cs="Times New Roman"/>
-          <w:i/>
-          <w:color w:val="000000"/>
-        </w:rPr>
-        <w:t xml:space="preserve">Accuracy </w:t>
-      </w:r>
-      <w:r>
-        <w:rPr>
-          <w:rFonts w:eastAsia="ＭＳ ゴシック" w:cs="Times New Roman"/>
-          <w:color w:val="000000"/>
-        </w:rPr>
-        <w:t xml:space="preserve">and </w:t>
-      </w:r>
-      <w:r>
-        <w:rPr>
-          <w:rFonts w:eastAsia="ＭＳ ゴシック" w:cs="Times New Roman"/>
-          <w:i/>
-          <w:color w:val="000000"/>
-        </w:rPr>
-        <w:t>Confidence</w:t>
-      </w:r>
-      <w:r>
-        <w:rPr>
-          <w:rFonts w:eastAsia="ＭＳ ゴシック" w:cs="Times New Roman"/>
-          <w:color w:val="000000"/>
-        </w:rPr>
-        <w:t xml:space="preserve"> as additional factors. To simplify the RT analysis, we excluded </w:t>
-      </w:r>
-      <w:r>
-        <w:rPr>
-          <w:rFonts w:eastAsia="ＭＳ ゴシック" w:cs="Times New Roman"/>
-          <w:color w:val="000000"/>
-        </w:rPr>
-        <w:t>guesses</w:t>
-      </w:r>
-      <w:r>
-        <w:rPr>
-          <w:rFonts w:eastAsia="ＭＳ ゴシック" w:cs="Times New Roman"/>
-          <w:color w:val="000000"/>
-        </w:rPr>
-        <w:t xml:space="preserve"> and coded </w:t>
-      </w:r>
-      <w:r>
-        <w:rPr>
-          <w:rFonts w:eastAsia="ＭＳ ゴシック" w:cs="Times New Roman"/>
-          <w:i/>
-          <w:color w:val="000000"/>
-        </w:rPr>
-        <w:t>Accuracy</w:t>
-      </w:r>
-      <w:r>
-        <w:rPr>
-          <w:rFonts w:eastAsia="ＭＳ ゴシック" w:cs="Times New Roman"/>
-          <w:color w:val="000000"/>
-        </w:rPr>
-        <w:t xml:space="preserve"> as “hit” or “miss” and </w:t>
-      </w:r>
-      <w:r>
-        <w:rPr>
-          <w:rFonts w:eastAsia="ＭＳ ゴシック" w:cs="Times New Roman"/>
-          <w:i/>
-          <w:color w:val="000000"/>
-        </w:rPr>
-        <w:t>Confidence</w:t>
-      </w:r>
-      <w:r>
-        <w:rPr>
-          <w:rFonts w:eastAsia="ＭＳ ゴシック" w:cs="Times New Roman"/>
-          <w:color w:val="000000"/>
-        </w:rPr>
-        <w:t xml:space="preserve"> as “high” or “low”.</w:t>
+        <w:t>We used similar models to analyze</w:t>
+      </w:r>
+      <w:r>
+        <w:rPr>
+          <w:rFonts w:eastAsia="ＭＳ ゴシック" w:cs="Times New Roman"/>
+          <w:color w:val="000000"/>
+        </w:rPr>
+        <w:t xml:space="preserve"> f</w:t>
+      </w:r>
+      <w:r>
+        <w:rPr>
+          <w:rFonts w:eastAsia="ＭＳ ゴシック" w:cs="Times New Roman"/>
+          <w:color w:val="000000"/>
+        </w:rPr>
+        <w:t>or RT</w:t>
       </w:r>
       <w:r>
         <w:rPr>
@@ -7825,10 +7814,9 @@
       <w:r>
         <w:rPr>
           <w:rFonts w:eastAsia="ＭＳ ゴシック" w:cs="Times New Roman"/>
-          <w:b/>
-          <w:color w:val="000000"/>
-        </w:rPr>
-        <w:t>I would split the RT data on accuracy and (probably) focus mainly on correct trials since that’s what you’ll show most for ERPs. I’m noticing that in controls the left PFC LPN comes on earlier for Q/LNL than for Q/MI and I’d like to know if that is mirrored by longer RTs, but I can’t tell right now b/c RT is currently collapsed over correct and incorrect.</w:t>
+          <w:color w:val="000000"/>
+        </w:rPr>
+        <w:t>on correct trials.</w:t>
       </w:r>
     </w:p>
     <w:p>
@@ -9650,10 +9638,17 @@
       <w:r>
         <w:rPr>
           <w:rFonts w:eastAsia="Times New Roman" w:cs="Times New Roman"/>
+          <w:shd w:val="clear" w:color="auto" w:fill="FFFFFF"/>
+        </w:rPr>
+        <w:t>The percentages of responses of each type (hit, miss, guess) as a function of retrieval cue, encoding task, and group are given in Table 2.</w:t>
+      </w:r>
+      <w:r>
+        <w:rPr>
+          <w:rFonts w:eastAsia="Times New Roman" w:cs="Times New Roman"/>
           <w:b/>
           <w:shd w:val="clear" w:color="auto" w:fill="FFFFFF"/>
         </w:rPr>
-        <w:t xml:space="preserve">You need to include basic stats on hit rate, maybe put it in a table. </w:t>
+        <w:t xml:space="preserve"> </w:t>
       </w:r>
       <w:r>
         <w:rPr>
@@ -10237,7 +10232,7 @@
           <w:rFonts w:eastAsia="Times New Roman" w:cs="Times New Roman"/>
           <w:shd w:val="clear" w:color="auto" w:fill="FFFFFF"/>
         </w:rPr>
-        <w:t xml:space="preserve"> the mobility task and presented under the “Question?” cue</w:t>
+        <w:t xml:space="preserve"> the mobility task presented under the “Question?” cue</w:t>
       </w:r>
       <w:r>
         <w:rPr>
@@ -10647,7 +10642,14 @@
           <w:rFonts w:eastAsia="Times New Roman" w:cs="Times New Roman"/>
           <w:shd w:val="clear" w:color="auto" w:fill="FFFFFF"/>
         </w:rPr>
-        <w:t xml:space="preserve"> = 0.57. </w:t>
+        <w:t xml:space="preserve"> = 0.57, as both groups were able to retrieve side information equally well for words from both encoding tasks.</w:t>
+      </w:r>
+      <w:r>
+        <w:rPr>
+          <w:rFonts w:eastAsia="Times New Roman" w:cs="Times New Roman"/>
+          <w:shd w:val="clear" w:color="auto" w:fill="FFFFFF"/>
+        </w:rPr>
+        <w:t xml:space="preserve"> </w:t>
       </w:r>
       <w:r>
         <w:rPr>
@@ -10661,14 +10663,21 @@
           <w:rFonts w:eastAsia="Times New Roman" w:cs="Times New Roman"/>
           <w:shd w:val="clear" w:color="auto" w:fill="FFFFFF"/>
         </w:rPr>
-        <w:t xml:space="preserve">the best-fitting model also revealed </w:t>
-      </w:r>
-      <w:r>
-        <w:rPr>
-          <w:rFonts w:eastAsia="Times New Roman" w:cs="Times New Roman"/>
-          <w:shd w:val="clear" w:color="auto" w:fill="FFFFFF"/>
-        </w:rPr>
-        <w:t xml:space="preserve">significant effects of </w:t>
+        <w:t xml:space="preserve">the best-fitting model </w:t>
+      </w:r>
+      <w:r>
+        <w:rPr>
+          <w:rFonts w:eastAsia="Times New Roman" w:cs="Times New Roman"/>
+          <w:shd w:val="clear" w:color="auto" w:fill="FFFFFF"/>
+        </w:rPr>
+        <w:t xml:space="preserve">revealed </w:t>
+      </w:r>
+      <w:r>
+        <w:rPr>
+          <w:rFonts w:eastAsia="Times New Roman" w:cs="Times New Roman"/>
+          <w:shd w:val="clear" w:color="auto" w:fill="FFFFFF"/>
+        </w:rPr>
+        <w:t xml:space="preserve">effects of </w:t>
       </w:r>
       <w:r>
         <w:rPr>
@@ -10955,7 +10964,23 @@
           <w:rFonts w:eastAsia="Times New Roman" w:cs="Times New Roman"/>
           <w:shd w:val="clear" w:color="auto" w:fill="FFFFFF"/>
         </w:rPr>
-        <w:t>PLEASE INSERT FIGURE 1 ABOUT HERE</w:t>
+        <w:t xml:space="preserve">PLEASE INSERT FIGURE 1 </w:t>
+      </w:r>
+      <w:r>
+        <w:rPr>
+          <w:rFonts w:eastAsia="Times New Roman" w:cs="Times New Roman"/>
+          <w:shd w:val="clear" w:color="auto" w:fill="FFFFFF"/>
+        </w:rPr>
+        <w:t xml:space="preserve">AND TABLE 2 </w:t>
+      </w:r>
+      <w:bookmarkStart w:id="0" w:name="_GoBack"/>
+      <w:bookmarkEnd w:id="0"/>
+      <w:r>
+        <w:rPr>
+          <w:rFonts w:eastAsia="Times New Roman" w:cs="Times New Roman"/>
+          <w:shd w:val="clear" w:color="auto" w:fill="FFFFFF"/>
+        </w:rPr>
+        <w:t>ABOUT HERE</w:t>
       </w:r>
     </w:p>
     <w:p>
@@ -11497,42 +11522,70 @@
           <w:rFonts w:eastAsia="Times New Roman" w:cs="Times New Roman"/>
           <w:shd w:val="clear" w:color="auto" w:fill="FFFFFF"/>
         </w:rPr>
-        <w:t xml:space="preserve">Figure 1C shows that RT was similar across the groups </w:t>
-      </w:r>
-      <w:r>
-        <w:rPr>
-          <w:rFonts w:eastAsia="Times New Roman" w:cs="Times New Roman"/>
-          <w:shd w:val="clear" w:color="auto" w:fill="FFFFFF"/>
-        </w:rPr>
-        <w:t xml:space="preserve">but that </w:t>
-      </w:r>
-      <w:r>
-        <w:rPr>
-          <w:rFonts w:eastAsia="Times New Roman" w:cs="Times New Roman"/>
-          <w:shd w:val="clear" w:color="auto" w:fill="FFFFFF"/>
-        </w:rPr>
-        <w:t>depressed adults responded more slowly to words from the animacy task presented under the “Question?” cue. Furthermore, all participants were noticeably slower in response to the “Question?” vs. “Side?” cue. These impressions wer</w:t>
-      </w:r>
-      <w:r>
-        <w:rPr>
-          <w:rFonts w:eastAsia="Times New Roman" w:cs="Times New Roman"/>
-          <w:shd w:val="clear" w:color="auto" w:fill="FFFFFF"/>
-        </w:rPr>
-        <w:t xml:space="preserve">e </w:t>
-      </w:r>
-      <w:r>
-        <w:rPr>
-          <w:rFonts w:eastAsia="Times New Roman" w:cs="Times New Roman"/>
-          <w:shd w:val="clear" w:color="auto" w:fill="FFFFFF"/>
-        </w:rPr>
-        <w:t xml:space="preserve">partially </w:t>
-      </w:r>
-      <w:r>
-        <w:rPr>
-          <w:rFonts w:eastAsia="Times New Roman" w:cs="Times New Roman"/>
-          <w:shd w:val="clear" w:color="auto" w:fill="FFFFFF"/>
-        </w:rPr>
-        <w:t>confirmed by the linear modeling</w:t>
+        <w:t xml:space="preserve">Figure 1C shows that </w:t>
+      </w:r>
+      <w:r>
+        <w:rPr>
+          <w:rFonts w:eastAsia="Times New Roman" w:cs="Times New Roman"/>
+          <w:shd w:val="clear" w:color="auto" w:fill="FFFFFF"/>
+        </w:rPr>
+        <w:t xml:space="preserve">correct </w:t>
+      </w:r>
+      <w:r>
+        <w:rPr>
+          <w:rFonts w:eastAsia="Times New Roman" w:cs="Times New Roman"/>
+          <w:shd w:val="clear" w:color="auto" w:fill="FFFFFF"/>
+        </w:rPr>
+        <w:t>RT was similar across the groups</w:t>
+      </w:r>
+      <w:r>
+        <w:rPr>
+          <w:rFonts w:eastAsia="Times New Roman" w:cs="Times New Roman"/>
+          <w:shd w:val="clear" w:color="auto" w:fill="FFFFFF"/>
+        </w:rPr>
+        <w:t xml:space="preserve">, </w:t>
+      </w:r>
+      <w:r>
+        <w:rPr>
+          <w:rFonts w:eastAsia="Times New Roman" w:cs="Times New Roman"/>
+          <w:shd w:val="clear" w:color="auto" w:fill="FFFFFF"/>
+        </w:rPr>
+        <w:t>with</w:t>
+      </w:r>
+      <w:r>
+        <w:rPr>
+          <w:rFonts w:eastAsia="Times New Roman" w:cs="Times New Roman"/>
+          <w:shd w:val="clear" w:color="auto" w:fill="FFFFFF"/>
+        </w:rPr>
+        <w:t xml:space="preserve"> all participants noticeably slower in response to the “Question?” vs. “Side?” cue. Th</w:t>
+      </w:r>
+      <w:r>
+        <w:rPr>
+          <w:rFonts w:eastAsia="Times New Roman" w:cs="Times New Roman"/>
+          <w:shd w:val="clear" w:color="auto" w:fill="FFFFFF"/>
+        </w:rPr>
+        <w:t>is impression</w:t>
+      </w:r>
+      <w:r>
+        <w:rPr>
+          <w:rFonts w:eastAsia="Times New Roman" w:cs="Times New Roman"/>
+          <w:shd w:val="clear" w:color="auto" w:fill="FFFFFF"/>
+        </w:rPr>
+        <w:t xml:space="preserve"> w</w:t>
+      </w:r>
+      <w:r>
+        <w:rPr>
+          <w:rFonts w:eastAsia="Times New Roman" w:cs="Times New Roman"/>
+          <w:shd w:val="clear" w:color="auto" w:fill="FFFFFF"/>
+        </w:rPr>
+        <w:t>as</w:t>
+      </w:r>
+      <w:r>
+        <w:rPr>
+          <w:rFonts w:eastAsia="Times New Roman" w:cs="Times New Roman"/>
+          <w:shd w:val="clear" w:color="auto" w:fill="FFFFFF"/>
+        </w:rPr>
+        <w:t xml:space="preserve"> confirmed by the linear modeling</w:t>
       </w:r>
       <w:r>
         <w:rPr>
@@ -11546,14 +11599,21 @@
           <w:rFonts w:eastAsia="Times New Roman" w:cs="Times New Roman"/>
           <w:shd w:val="clear" w:color="auto" w:fill="FFFFFF"/>
         </w:rPr>
-        <w:t>hich was</w:t>
-      </w:r>
-      <w:r>
-        <w:rPr>
-          <w:rFonts w:eastAsia="Times New Roman" w:cs="Times New Roman"/>
-          <w:shd w:val="clear" w:color="auto" w:fill="FFFFFF"/>
-        </w:rPr>
-        <w:t xml:space="preserve"> improved by the addition of </w:t>
+        <w:t xml:space="preserve">hich </w:t>
+      </w:r>
+      <w:r>
+        <w:rPr>
+          <w:rFonts w:eastAsia="Times New Roman" w:cs="Times New Roman"/>
+          <w:shd w:val="clear" w:color="auto" w:fill="FFFFFF"/>
+        </w:rPr>
+        <w:t>was not improved</w:t>
+      </w:r>
+      <w:r>
+        <w:rPr>
+          <w:rFonts w:eastAsia="Times New Roman" w:cs="Times New Roman"/>
+          <w:shd w:val="clear" w:color="auto" w:fill="FFFFFF"/>
+        </w:rPr>
+        <w:t xml:space="preserve"> by the addition of </w:t>
       </w:r>
       <w:r>
         <w:rPr>
@@ -11568,37 +11628,111 @@
           <w:rFonts w:eastAsia="Times New Roman" w:cs="Times New Roman"/>
           <w:shd w:val="clear" w:color="auto" w:fill="FFFFFF"/>
         </w:rPr>
+        <w:t>,</w:t>
+      </w:r>
+      <w:r>
+        <w:rPr>
+          <w:rFonts w:eastAsia="Times New Roman" w:cs="Times New Roman"/>
+          <w:i/>
+          <w:shd w:val="clear" w:color="auto" w:fill="FFFFFF"/>
+          <w:lang w:val="el-GR"/>
+        </w:rPr>
+        <w:t xml:space="preserve"> p = </w:t>
+      </w:r>
+      <w:r>
+        <w:rPr>
+          <w:rFonts w:eastAsia="Times New Roman" w:cs="Times New Roman"/>
+          <w:shd w:val="clear" w:color="auto" w:fill="FFFFFF"/>
+          <w:lang w:val="el-GR"/>
+        </w:rPr>
+        <w:t>0.08</w:t>
+      </w:r>
+      <w:r>
+        <w:rPr>
+          <w:rFonts w:eastAsia="Times New Roman" w:cs="Times New Roman"/>
+          <w:shd w:val="clear" w:color="auto" w:fill="FFFFFF"/>
+        </w:rPr>
+        <w:t>,</w:t>
+      </w:r>
+      <w:r>
+        <w:rPr>
+          <w:rFonts w:eastAsia="Times New Roman" w:cs="Times New Roman"/>
+          <w:shd w:val="clear" w:color="auto" w:fill="FFFFFF"/>
+        </w:rPr>
+        <w:t xml:space="preserve"> </w:t>
+      </w:r>
+      <w:r>
+        <w:rPr>
+          <w:rFonts w:eastAsia="Times New Roman" w:cs="Times New Roman"/>
+          <w:shd w:val="clear" w:color="auto" w:fill="FFFFFF"/>
+        </w:rPr>
+        <w:t xml:space="preserve">but revealed a strong </w:t>
+      </w:r>
+      <w:r>
+        <w:rPr>
+          <w:rFonts w:eastAsia="Times New Roman" w:cs="Times New Roman"/>
+          <w:shd w:val="clear" w:color="auto" w:fill="FFFFFF"/>
+        </w:rPr>
+        <w:t xml:space="preserve">effect of </w:t>
+      </w:r>
+      <w:r>
+        <w:rPr>
+          <w:rFonts w:eastAsia="Times New Roman" w:cs="Times New Roman"/>
+          <w:i/>
+          <w:shd w:val="clear" w:color="auto" w:fill="FFFFFF"/>
+        </w:rPr>
+        <w:t>Cue</w:t>
+      </w:r>
+      <w:r>
+        <w:rPr>
+          <w:rFonts w:eastAsia="Times New Roman" w:cs="Times New Roman"/>
+          <w:shd w:val="clear" w:color="auto" w:fill="FFFFFF"/>
+        </w:rPr>
         <w:t xml:space="preserve">, </w:t>
       </w:r>
       <w:r>
         <w:rPr>
           <w:rFonts w:eastAsia="Times New Roman" w:cs="Times New Roman"/>
-          <w:shd w:val="clear" w:color="auto" w:fill="FFFFFF"/>
-          <w:lang w:val="el-GR"/>
-        </w:rPr>
-        <w:t>χ</w:t>
-      </w:r>
-      <w:r>
-        <w:rPr>
-          <w:rFonts w:eastAsia="Times New Roman" w:cs="Times New Roman"/>
-          <w:shd w:val="clear" w:color="auto" w:fill="FFFFFF"/>
-          <w:vertAlign w:val="superscript"/>
-        </w:rPr>
-        <w:t>2</w:t>
-      </w:r>
-      <w:r>
-        <w:rPr>
-          <w:rFonts w:eastAsia="Times New Roman" w:cs="Times New Roman"/>
-          <w:shd w:val="clear" w:color="auto" w:fill="FFFFFF"/>
-        </w:rPr>
-        <w:t xml:space="preserve"> = 1</w:t>
-      </w:r>
-      <w:r>
-        <w:rPr>
-          <w:rFonts w:eastAsia="Times New Roman" w:cs="Times New Roman"/>
-          <w:shd w:val="clear" w:color="auto" w:fill="FFFFFF"/>
-        </w:rPr>
-        <w:t>1</w:t>
+          <w:i/>
+          <w:shd w:val="clear" w:color="auto" w:fill="FFFFFF"/>
+        </w:rPr>
+        <w:t>Z</w:t>
+      </w:r>
+      <w:r>
+        <w:rPr>
+          <w:rFonts w:eastAsia="Times New Roman" w:cs="Times New Roman"/>
+          <w:shd w:val="clear" w:color="auto" w:fill="FFFFFF"/>
+        </w:rPr>
+        <w:t xml:space="preserve"> = -</w:t>
+      </w:r>
+      <w:r>
+        <w:rPr>
+          <w:rFonts w:eastAsia="Times New Roman" w:cs="Times New Roman"/>
+          <w:shd w:val="clear" w:color="auto" w:fill="FFFFFF"/>
+        </w:rPr>
+        <w:t>45.51</w:t>
+      </w:r>
+      <w:r>
+        <w:rPr>
+          <w:rFonts w:eastAsia="Times New Roman" w:cs="Times New Roman"/>
+          <w:shd w:val="clear" w:color="auto" w:fill="FFFFFF"/>
+        </w:rPr>
+        <w:t xml:space="preserve">, </w:t>
+      </w:r>
+      <w:r>
+        <w:rPr>
+          <w:rFonts w:eastAsia="Times New Roman" w:cs="Times New Roman"/>
+          <w:i/>
+          <w:shd w:val="clear" w:color="auto" w:fill="FFFFFF"/>
+        </w:rPr>
+        <w:t xml:space="preserve">p </w:t>
+      </w:r>
+      <w:r>
+        <w:rPr>
+          <w:rFonts w:eastAsia="Times New Roman" w:cs="Times New Roman"/>
+          <w:shd w:val="clear" w:color="auto" w:fill="FFFFFF"/>
+        </w:rPr>
+        <w:t>&lt; 0.001</w:t>
       </w:r>
       <w:r>
         <w:rPr>
@@ -11612,7 +11746,15 @@
           <w:rFonts w:eastAsia="Times New Roman" w:cs="Times New Roman"/>
           <w:shd w:val="clear" w:color="auto" w:fill="FFFFFF"/>
         </w:rPr>
-        <w:t>62</w:t>
+        <w:t xml:space="preserve"> There was also a negative linear effect of </w:t>
+      </w:r>
+      <w:r>
+        <w:rPr>
+          <w:rFonts w:eastAsia="Times New Roman" w:cs="Times New Roman"/>
+          <w:i/>
+          <w:shd w:val="clear" w:color="auto" w:fill="FFFFFF"/>
+        </w:rPr>
+        <w:t>Run</w:t>
       </w:r>
       <w:r>
         <w:rPr>
@@ -11627,6 +11769,21 @@
           <w:i/>
           <w:shd w:val="clear" w:color="auto" w:fill="FFFFFF"/>
         </w:rPr>
+        <w:t>Z</w:t>
+      </w:r>
+      <w:r>
+        <w:rPr>
+          <w:rFonts w:eastAsia="Times New Roman" w:cs="Times New Roman"/>
+          <w:shd w:val="clear" w:color="auto" w:fill="FFFFFF"/>
+        </w:rPr>
+        <w:t xml:space="preserve"> = -18.82, </w:t>
+      </w:r>
+      <w:r>
+        <w:rPr>
+          <w:rFonts w:eastAsia="Times New Roman" w:cs="Times New Roman"/>
+          <w:i/>
+          <w:shd w:val="clear" w:color="auto" w:fill="FFFFFF"/>
+        </w:rPr>
         <w:t>p</w:t>
       </w:r>
       <w:r>
@@ -11634,73 +11791,22 @@
           <w:rFonts w:eastAsia="Times New Roman" w:cs="Times New Roman"/>
           <w:shd w:val="clear" w:color="auto" w:fill="FFFFFF"/>
         </w:rPr>
-        <w:t xml:space="preserve"> = 0.0</w:t>
-      </w:r>
-      <w:r>
-        <w:rPr>
-          <w:rFonts w:eastAsia="Times New Roman" w:cs="Times New Roman"/>
-          <w:shd w:val="clear" w:color="auto" w:fill="FFFFFF"/>
-        </w:rPr>
-        <w:t>20</w:t>
-      </w:r>
-      <w:r>
-        <w:rPr>
-          <w:rFonts w:eastAsia="Times New Roman" w:cs="Times New Roman"/>
-          <w:shd w:val="clear" w:color="auto" w:fill="FFFFFF"/>
-        </w:rPr>
-        <w:t>,</w:t>
-      </w:r>
-      <w:r>
-        <w:rPr>
-          <w:rFonts w:eastAsia="Times New Roman" w:cs="Times New Roman"/>
-          <w:shd w:val="clear" w:color="auto" w:fill="FFFFFF"/>
-        </w:rPr>
-        <w:t xml:space="preserve"> and included a significant </w:t>
-      </w:r>
-      <w:r>
-        <w:rPr>
-          <w:rFonts w:eastAsia="Times New Roman" w:cs="Times New Roman"/>
-          <w:i/>
-          <w:shd w:val="clear" w:color="auto" w:fill="FFFFFF"/>
-        </w:rPr>
-        <w:t>Group</w:t>
-      </w:r>
-      <w:r>
-        <w:rPr>
-          <w:rFonts w:eastAsia="Times New Roman" w:cs="Times New Roman"/>
-          <w:shd w:val="clear" w:color="auto" w:fill="FFFFFF"/>
-        </w:rPr>
-        <w:t xml:space="preserve"> x </w:t>
-      </w:r>
-      <w:r>
-        <w:rPr>
-          <w:rFonts w:eastAsia="Times New Roman" w:cs="Times New Roman"/>
-          <w:i/>
-          <w:shd w:val="clear" w:color="auto" w:fill="FFFFFF"/>
-        </w:rPr>
-        <w:t xml:space="preserve">Cue </w:t>
-      </w:r>
-      <w:r>
-        <w:rPr>
-          <w:rFonts w:eastAsia="Times New Roman" w:cs="Times New Roman"/>
-          <w:shd w:val="clear" w:color="auto" w:fill="FFFFFF"/>
-        </w:rPr>
-        <w:t xml:space="preserve">x </w:t>
-      </w:r>
-      <w:r>
-        <w:rPr>
-          <w:rFonts w:eastAsia="Times New Roman" w:cs="Times New Roman"/>
-          <w:i/>
-          <w:shd w:val="clear" w:color="auto" w:fill="FFFFFF"/>
-        </w:rPr>
-        <w:t>Encoding Task</w:t>
-      </w:r>
-      <w:r>
-        <w:rPr>
-          <w:rFonts w:eastAsia="Times New Roman" w:cs="Times New Roman"/>
-          <w:shd w:val="clear" w:color="auto" w:fill="FFFFFF"/>
-        </w:rPr>
-        <w:t xml:space="preserve"> interaction, </w:t>
+        <w:t xml:space="preserve"> &lt; 0.001, a strong effect of </w:t>
+      </w:r>
+      <w:r>
+        <w:rPr>
+          <w:rFonts w:eastAsia="Times New Roman" w:cs="Times New Roman"/>
+          <w:i/>
+          <w:shd w:val="clear" w:color="auto" w:fill="FFFFFF"/>
+        </w:rPr>
+        <w:t>Confidence</w:t>
+      </w:r>
+      <w:r>
+        <w:rPr>
+          <w:rFonts w:eastAsia="Times New Roman" w:cs="Times New Roman"/>
+          <w:shd w:val="clear" w:color="auto" w:fill="FFFFFF"/>
+        </w:rPr>
+        <w:t xml:space="preserve">, </w:t>
       </w:r>
       <w:r>
         <w:rPr>
@@ -11715,7 +11821,7 @@
           <w:rFonts w:eastAsia="Times New Roman" w:cs="Times New Roman"/>
           <w:shd w:val="clear" w:color="auto" w:fill="FFFFFF"/>
         </w:rPr>
-        <w:t xml:space="preserve"> = 2.42, </w:t>
+        <w:t xml:space="preserve"> = 21.61, </w:t>
       </w:r>
       <w:r>
         <w:rPr>
@@ -11730,90 +11836,22 @@
           <w:rFonts w:eastAsia="Times New Roman" w:cs="Times New Roman"/>
           <w:shd w:val="clear" w:color="auto" w:fill="FFFFFF"/>
         </w:rPr>
-        <w:t xml:space="preserve"> = 0.016. This triple interaction subsumed </w:t>
-      </w:r>
-      <w:r>
-        <w:rPr>
-          <w:rFonts w:eastAsia="Times New Roman" w:cs="Times New Roman"/>
-          <w:i/>
-          <w:shd w:val="clear" w:color="auto" w:fill="FFFFFF"/>
-        </w:rPr>
-        <w:t xml:space="preserve">Group </w:t>
-      </w:r>
-      <w:r>
-        <w:rPr>
-          <w:rFonts w:eastAsia="Times New Roman" w:cs="Times New Roman"/>
-          <w:shd w:val="clear" w:color="auto" w:fill="FFFFFF"/>
-        </w:rPr>
-        <w:t xml:space="preserve">x </w:t>
-      </w:r>
-      <w:r>
-        <w:rPr>
-          <w:rFonts w:eastAsia="Times New Roman" w:cs="Times New Roman"/>
-          <w:i/>
-          <w:shd w:val="clear" w:color="auto" w:fill="FFFFFF"/>
-        </w:rPr>
-        <w:t>Cue</w:t>
-      </w:r>
-      <w:r>
-        <w:rPr>
-          <w:rFonts w:eastAsia="Times New Roman" w:cs="Times New Roman"/>
-          <w:shd w:val="clear" w:color="auto" w:fill="FFFFFF"/>
-        </w:rPr>
-        <w:t xml:space="preserve"> and </w:t>
-      </w:r>
-      <w:r>
-        <w:rPr>
-          <w:rFonts w:eastAsia="Times New Roman" w:cs="Times New Roman"/>
-          <w:i/>
-          <w:shd w:val="clear" w:color="auto" w:fill="FFFFFF"/>
-        </w:rPr>
-        <w:t xml:space="preserve">Group </w:t>
-      </w:r>
-      <w:r>
-        <w:rPr>
-          <w:rFonts w:eastAsia="Times New Roman" w:cs="Times New Roman"/>
-          <w:shd w:val="clear" w:color="auto" w:fill="FFFFFF"/>
-        </w:rPr>
-        <w:t xml:space="preserve">x </w:t>
-      </w:r>
-      <w:r>
-        <w:rPr>
-          <w:rFonts w:eastAsia="Times New Roman" w:cs="Times New Roman"/>
-          <w:i/>
-          <w:shd w:val="clear" w:color="auto" w:fill="FFFFFF"/>
-        </w:rPr>
-        <w:t xml:space="preserve">Encoding </w:t>
-      </w:r>
-      <w:r>
-        <w:rPr>
-          <w:rFonts w:eastAsia="Times New Roman" w:cs="Times New Roman"/>
-          <w:i/>
-          <w:shd w:val="clear" w:color="auto" w:fill="FFFFFF"/>
-        </w:rPr>
-        <w:t>Task</w:t>
-      </w:r>
-      <w:r>
-        <w:rPr>
-          <w:rFonts w:eastAsia="Times New Roman" w:cs="Times New Roman"/>
-          <w:shd w:val="clear" w:color="auto" w:fill="FFFFFF"/>
-        </w:rPr>
-        <w:t xml:space="preserve"> interactions, as well as a main effect of </w:t>
-      </w:r>
-      <w:r>
-        <w:rPr>
-          <w:rFonts w:eastAsia="Times New Roman" w:cs="Times New Roman"/>
-          <w:i/>
-          <w:shd w:val="clear" w:color="auto" w:fill="FFFFFF"/>
-        </w:rPr>
-        <w:t>Cue</w:t>
-      </w:r>
-      <w:r>
-        <w:rPr>
-          <w:rFonts w:eastAsia="Times New Roman" w:cs="Times New Roman"/>
-          <w:shd w:val="clear" w:color="auto" w:fill="FFFFFF"/>
-        </w:rPr>
-        <w:t xml:space="preserve"> (</w:t>
+        <w:t xml:space="preserve"> &lt; 0.001, and an effect of </w:t>
+      </w:r>
+      <w:r>
+        <w:rPr>
+          <w:rFonts w:eastAsia="Times New Roman" w:cs="Times New Roman"/>
+          <w:i/>
+          <w:shd w:val="clear" w:color="auto" w:fill="FFFFFF"/>
+        </w:rPr>
+        <w:t>Gender</w:t>
+      </w:r>
+      <w:r>
+        <w:rPr>
+          <w:rFonts w:eastAsia="Times New Roman" w:cs="Times New Roman"/>
+          <w:shd w:val="clear" w:color="auto" w:fill="FFFFFF"/>
+        </w:rPr>
+        <w:t xml:space="preserve">, </w:t>
       </w:r>
       <w:r>
         <w:rPr>
@@ -11828,7 +11866,7 @@
           <w:rFonts w:eastAsia="Times New Roman" w:cs="Times New Roman"/>
           <w:shd w:val="clear" w:color="auto" w:fill="FFFFFF"/>
         </w:rPr>
-        <w:t xml:space="preserve">s &gt; 2.50, </w:t>
+        <w:t xml:space="preserve"> = -3.09, </w:t>
       </w:r>
       <w:r>
         <w:rPr>
@@ -11843,138 +11881,21 @@
           <w:rFonts w:eastAsia="Times New Roman" w:cs="Times New Roman"/>
           <w:shd w:val="clear" w:color="auto" w:fill="FFFFFF"/>
         </w:rPr>
-        <w:t>s &lt; 0.013).</w:t>
-      </w:r>
-      <w:r>
-        <w:rPr>
-          <w:rFonts w:eastAsia="Times New Roman" w:cs="Times New Roman"/>
-          <w:shd w:val="clear" w:color="auto" w:fill="FFFFFF"/>
-        </w:rPr>
-        <w:t xml:space="preserve"> </w:t>
-      </w:r>
-      <w:r>
-        <w:rPr>
-          <w:rFonts w:eastAsia="Times New Roman" w:cs="Times New Roman"/>
-          <w:shd w:val="clear" w:color="auto" w:fill="FFFFFF"/>
-        </w:rPr>
-        <w:t>Despite the interactions, and i</w:t>
-      </w:r>
-      <w:r>
-        <w:rPr>
-          <w:rFonts w:eastAsia="Times New Roman" w:cs="Times New Roman"/>
-          <w:shd w:val="clear" w:color="auto" w:fill="FFFFFF"/>
-        </w:rPr>
-        <w:t xml:space="preserve">n contrast to the impression </w:t>
-      </w:r>
-      <w:r>
-        <w:rPr>
-          <w:rFonts w:eastAsia="Times New Roman" w:cs="Times New Roman"/>
-          <w:shd w:val="clear" w:color="auto" w:fill="FFFFFF"/>
-        </w:rPr>
-        <w:t>from</w:t>
-      </w:r>
-      <w:r>
-        <w:rPr>
-          <w:rFonts w:eastAsia="Times New Roman" w:cs="Times New Roman"/>
-          <w:shd w:val="clear" w:color="auto" w:fill="FFFFFF"/>
-        </w:rPr>
-        <w:t xml:space="preserve"> the figure, pairwise comparisons did not show significantly slower responses for depressed vs. healthy participants in response to </w:t>
-      </w:r>
-      <w:r>
-        <w:rPr>
-          <w:rFonts w:eastAsia="Times New Roman" w:cs="Times New Roman"/>
-          <w:shd w:val="clear" w:color="auto" w:fill="FFFFFF"/>
-        </w:rPr>
-        <w:t>words from the animacy task presented under the “Question?” cue, or for any of the other cue/encoding task combinations (</w:t>
-      </w:r>
-      <w:r>
-        <w:rPr>
-          <w:rFonts w:eastAsia="Times New Roman" w:cs="Times New Roman"/>
-          <w:i/>
-          <w:shd w:val="clear" w:color="auto" w:fill="FFFFFF"/>
-        </w:rPr>
-        <w:t>Z</w:t>
-      </w:r>
-      <w:r>
-        <w:rPr>
-          <w:rFonts w:eastAsia="Times New Roman" w:cs="Times New Roman"/>
-          <w:shd w:val="clear" w:color="auto" w:fill="FFFFFF"/>
-        </w:rPr>
-        <w:t xml:space="preserve">s &lt; 1.05, </w:t>
-      </w:r>
-      <w:r>
-        <w:rPr>
-          <w:rFonts w:eastAsia="Times New Roman" w:cs="Times New Roman"/>
-          <w:i/>
-          <w:shd w:val="clear" w:color="auto" w:fill="FFFFFF"/>
-        </w:rPr>
-        <w:t>p</w:t>
-      </w:r>
-      <w:r>
-        <w:rPr>
-          <w:rFonts w:eastAsia="Times New Roman" w:cs="Times New Roman"/>
-          <w:shd w:val="clear" w:color="auto" w:fill="FFFFFF"/>
-        </w:rPr>
-        <w:t xml:space="preserve">s &gt; 0.29). However, </w:t>
-      </w:r>
-      <w:r>
-        <w:rPr>
-          <w:rFonts w:eastAsia="Times New Roman" w:cs="Times New Roman"/>
-          <w:shd w:val="clear" w:color="auto" w:fill="FFFFFF"/>
-        </w:rPr>
-        <w:t xml:space="preserve">the effect of </w:t>
-      </w:r>
-      <w:r>
-        <w:rPr>
-          <w:rFonts w:eastAsia="Times New Roman" w:cs="Times New Roman"/>
-          <w:i/>
-          <w:shd w:val="clear" w:color="auto" w:fill="FFFFFF"/>
-        </w:rPr>
-        <w:t>Cue</w:t>
-      </w:r>
-      <w:r>
-        <w:rPr>
-          <w:rFonts w:eastAsia="Times New Roman" w:cs="Times New Roman"/>
-          <w:shd w:val="clear" w:color="auto" w:fill="FFFFFF"/>
-        </w:rPr>
-        <w:t xml:space="preserve"> was robust, </w:t>
-      </w:r>
-      <w:r>
-        <w:rPr>
-          <w:rFonts w:eastAsia="Times New Roman" w:cs="Times New Roman"/>
-          <w:i/>
-          <w:shd w:val="clear" w:color="auto" w:fill="FFFFFF"/>
-        </w:rPr>
-        <w:t>Z</w:t>
-      </w:r>
-      <w:r>
-        <w:rPr>
-          <w:rFonts w:eastAsia="Times New Roman" w:cs="Times New Roman"/>
-          <w:shd w:val="clear" w:color="auto" w:fill="FFFFFF"/>
-        </w:rPr>
-        <w:t xml:space="preserve"> = -23.91, </w:t>
-      </w:r>
-      <w:r>
-        <w:rPr>
-          <w:rFonts w:eastAsia="Times New Roman" w:cs="Times New Roman"/>
-          <w:i/>
-          <w:shd w:val="clear" w:color="auto" w:fill="FFFFFF"/>
-        </w:rPr>
-        <w:t xml:space="preserve">p </w:t>
-      </w:r>
-      <w:r>
-        <w:rPr>
-          <w:rFonts w:eastAsia="Times New Roman" w:cs="Times New Roman"/>
-          <w:shd w:val="clear" w:color="auto" w:fill="FFFFFF"/>
-        </w:rPr>
-        <w:t>&lt; 0.001</w:t>
-      </w:r>
-      <w:r>
-        <w:rPr>
-          <w:rFonts w:eastAsia="Times New Roman" w:cs="Times New Roman"/>
-          <w:shd w:val="clear" w:color="auto" w:fill="FFFFFF"/>
-        </w:rPr>
-        <w:t>, reflecting longer RTs in response to the “Question?” vs. “Side?” cue across both groups.</w:t>
+        <w:t xml:space="preserve"> = 0.003. These reflected short</w:t>
+      </w:r>
+      <w:r>
+        <w:rPr>
+          <w:rFonts w:eastAsia="Times New Roman" w:cs="Times New Roman"/>
+          <w:shd w:val="clear" w:color="auto" w:fill="FFFFFF"/>
+        </w:rPr>
+        <w:t>er</w:t>
+      </w:r>
+      <w:r>
+        <w:rPr>
+          <w:rFonts w:eastAsia="Times New Roman" w:cs="Times New Roman"/>
+          <w:shd w:val="clear" w:color="auto" w:fill="FFFFFF"/>
+        </w:rPr>
+        <w:t xml:space="preserve"> correct RTs in later vs. earlier blocks, for high vs. low confidence responses, and in males vs. females.</w:t>
       </w:r>
     </w:p>
     <w:p>
@@ -11983,167 +11904,16 @@
         <w:ind w:firstLine="720"/>
         <w:rPr>
           <w:rFonts w:eastAsia="Times New Roman" w:cs="Times New Roman"/>
+          <w:b/>
           <w:shd w:val="clear" w:color="auto" w:fill="FFFFFF"/>
         </w:rPr>
       </w:pPr>
       <w:r>
         <w:rPr>
           <w:rFonts w:eastAsia="Times New Roman" w:cs="Times New Roman"/>
-          <w:shd w:val="clear" w:color="auto" w:fill="FFFFFF"/>
-        </w:rPr>
-        <w:t xml:space="preserve">Finally, the best-fitting model also returned significant main effects of </w:t>
-      </w:r>
-      <w:r>
-        <w:rPr>
-          <w:rFonts w:eastAsia="Times New Roman" w:cs="Times New Roman"/>
-          <w:i/>
-          <w:shd w:val="clear" w:color="auto" w:fill="FFFFFF"/>
-        </w:rPr>
-        <w:t>Accuracy</w:t>
-      </w:r>
-      <w:r>
-        <w:rPr>
-          <w:rFonts w:eastAsia="Times New Roman" w:cs="Times New Roman"/>
-          <w:shd w:val="clear" w:color="auto" w:fill="FFFFFF"/>
-        </w:rPr>
-        <w:t xml:space="preserve"> and</w:t>
-      </w:r>
-      <w:r>
-        <w:rPr>
-          <w:rFonts w:eastAsia="Times New Roman" w:cs="Times New Roman"/>
-          <w:shd w:val="clear" w:color="auto" w:fill="FFFFFF"/>
-        </w:rPr>
-        <w:t xml:space="preserve"> </w:t>
-      </w:r>
-      <w:r>
-        <w:rPr>
-          <w:rFonts w:eastAsia="Times New Roman" w:cs="Times New Roman"/>
-          <w:i/>
-          <w:shd w:val="clear" w:color="auto" w:fill="FFFFFF"/>
-        </w:rPr>
-        <w:t>Confidence</w:t>
-      </w:r>
-      <w:r>
-        <w:rPr>
-          <w:rFonts w:eastAsia="Times New Roman" w:cs="Times New Roman"/>
-          <w:shd w:val="clear" w:color="auto" w:fill="FFFFFF"/>
-        </w:rPr>
-        <w:t xml:space="preserve">, as well as a negative linear tread for </w:t>
-      </w:r>
-      <w:r>
-        <w:rPr>
-          <w:rFonts w:eastAsia="Times New Roman" w:cs="Times New Roman"/>
-          <w:i/>
-          <w:shd w:val="clear" w:color="auto" w:fill="FFFFFF"/>
-        </w:rPr>
-        <w:t>Blo</w:t>
-      </w:r>
-      <w:r>
-        <w:rPr>
-          <w:rFonts w:eastAsia="Times New Roman" w:cs="Times New Roman"/>
-          <w:i/>
-          <w:shd w:val="clear" w:color="auto" w:fill="FFFFFF"/>
-        </w:rPr>
-        <w:t>ck</w:t>
-      </w:r>
-      <w:r>
-        <w:rPr>
-          <w:rFonts w:eastAsia="Times New Roman" w:cs="Times New Roman"/>
-          <w:i/>
-          <w:shd w:val="clear" w:color="auto" w:fill="FFFFFF"/>
-        </w:rPr>
-        <w:t xml:space="preserve"> </w:t>
-      </w:r>
-      <w:r>
-        <w:rPr>
-          <w:rFonts w:eastAsia="Times New Roman" w:cs="Times New Roman"/>
-          <w:shd w:val="clear" w:color="auto" w:fill="FFFFFF"/>
-        </w:rPr>
-        <w:t>(</w:t>
-      </w:r>
-      <w:r>
-        <w:rPr>
-          <w:rFonts w:eastAsia="Times New Roman" w:cs="Times New Roman"/>
-          <w:i/>
-          <w:shd w:val="clear" w:color="auto" w:fill="FFFFFF"/>
-        </w:rPr>
-        <w:t>Z</w:t>
-      </w:r>
-      <w:r>
-        <w:rPr>
-          <w:rFonts w:eastAsia="Times New Roman" w:cs="Times New Roman"/>
-          <w:shd w:val="clear" w:color="auto" w:fill="FFFFFF"/>
-        </w:rPr>
-        <w:t xml:space="preserve">s &gt; 3.08, </w:t>
-      </w:r>
-      <w:r>
-        <w:rPr>
-          <w:rFonts w:eastAsia="Times New Roman" w:cs="Times New Roman"/>
-          <w:i/>
-          <w:shd w:val="clear" w:color="auto" w:fill="FFFFFF"/>
-        </w:rPr>
-        <w:t>p</w:t>
-      </w:r>
-      <w:r>
-        <w:rPr>
-          <w:rFonts w:eastAsia="Times New Roman" w:cs="Times New Roman"/>
-          <w:shd w:val="clear" w:color="auto" w:fill="FFFFFF"/>
-        </w:rPr>
-        <w:t xml:space="preserve">s &lt; 0.004). </w:t>
-      </w:r>
-      <w:r>
-        <w:rPr>
-          <w:rFonts w:eastAsia="Times New Roman" w:cs="Times New Roman"/>
-          <w:shd w:val="clear" w:color="auto" w:fill="FFFFFF"/>
-        </w:rPr>
-        <w:t>P</w:t>
-      </w:r>
-      <w:r>
-        <w:rPr>
-          <w:rFonts w:eastAsia="Times New Roman" w:cs="Times New Roman"/>
-          <w:shd w:val="clear" w:color="auto" w:fill="FFFFFF"/>
-        </w:rPr>
-        <w:t xml:space="preserve">articipants responded more quickly when accurate vs. inaccurate, when they were more vs. less confident, and during later vs. earlier blocks. There was also a main effect of </w:t>
-      </w:r>
-      <w:r>
-        <w:rPr>
-          <w:rFonts w:eastAsia="Times New Roman" w:cs="Times New Roman"/>
-          <w:i/>
-          <w:shd w:val="clear" w:color="auto" w:fill="FFFFFF"/>
-        </w:rPr>
-        <w:t>Gender</w:t>
-      </w:r>
-      <w:r>
-        <w:rPr>
-          <w:rFonts w:eastAsia="Times New Roman" w:cs="Times New Roman"/>
-          <w:shd w:val="clear" w:color="auto" w:fill="FFFFFF"/>
-        </w:rPr>
-        <w:t>, a</w:t>
-      </w:r>
-      <w:r>
-        <w:rPr>
-          <w:rFonts w:eastAsia="Times New Roman" w:cs="Times New Roman"/>
-          <w:shd w:val="clear" w:color="auto" w:fill="FFFFFF"/>
-        </w:rPr>
-        <w:t>s males responded more quickly than females.</w:t>
-      </w:r>
-    </w:p>
-    <w:p>
-      <w:pPr>
-        <w:spacing w:line="480" w:lineRule="auto"/>
-        <w:ind w:firstLine="720"/>
-        <w:rPr>
-          <w:rFonts w:eastAsia="Times New Roman" w:cs="Times New Roman"/>
           <w:b/>
           <w:shd w:val="clear" w:color="auto" w:fill="FFFFFF"/>
         </w:rPr>
-      </w:pPr>
-      <w:r>
-        <w:rPr>
-          <w:rFonts w:eastAsia="Times New Roman" w:cs="Times New Roman"/>
-          <w:b/>
-          <w:shd w:val="clear" w:color="auto" w:fill="FFFFFF"/>
-        </w:rPr>
         <w:t>Summary</w:t>
       </w:r>
       <w:r>
@@ -12243,7 +12013,49 @@
           <w:rFonts w:eastAsia="Times New Roman" w:cs="Times New Roman"/>
           <w:shd w:val="clear" w:color="auto" w:fill="FFFFFF"/>
         </w:rPr>
-        <w:t xml:space="preserve">; in other words, participants were more likely to think carefully about the referent of the word, for longer, when making mobility vs. animacy judgments. </w:t>
+        <w:t xml:space="preserve">; in other words, </w:t>
+      </w:r>
+      <w:r>
+        <w:rPr>
+          <w:rFonts w:eastAsia="Times New Roman" w:cs="Times New Roman"/>
+          <w:shd w:val="clear" w:color="auto" w:fill="FFFFFF"/>
+        </w:rPr>
+        <w:t xml:space="preserve">it appears that </w:t>
+      </w:r>
+      <w:r>
+        <w:rPr>
+          <w:rFonts w:eastAsia="Times New Roman" w:cs="Times New Roman"/>
+          <w:shd w:val="clear" w:color="auto" w:fill="FFFFFF"/>
+        </w:rPr>
+        <w:t xml:space="preserve">participants </w:t>
+      </w:r>
+      <w:r>
+        <w:rPr>
+          <w:rFonts w:eastAsia="Times New Roman" w:cs="Times New Roman"/>
+          <w:shd w:val="clear" w:color="auto" w:fill="FFFFFF"/>
+        </w:rPr>
+        <w:t>had</w:t>
+      </w:r>
+      <w:r>
+        <w:rPr>
+          <w:rFonts w:eastAsia="Times New Roman" w:cs="Times New Roman"/>
+          <w:shd w:val="clear" w:color="auto" w:fill="FFFFFF"/>
+        </w:rPr>
+        <w:t xml:space="preserve"> to think </w:t>
+      </w:r>
+      <w:r>
+        <w:rPr>
+          <w:rFonts w:eastAsia="Times New Roman" w:cs="Times New Roman"/>
+          <w:shd w:val="clear" w:color="auto" w:fill="FFFFFF"/>
+        </w:rPr>
+        <w:t xml:space="preserve">more </w:t>
+      </w:r>
+      <w:r>
+        <w:rPr>
+          <w:rFonts w:eastAsia="Times New Roman" w:cs="Times New Roman"/>
+          <w:shd w:val="clear" w:color="auto" w:fill="FFFFFF"/>
+        </w:rPr>
+        <w:t xml:space="preserve">carefully about the referent of the word, for longer, when making mobility vs. animacy judgments. </w:t>
       </w:r>
       <w:r>
         <w:rPr>
@@ -13071,8 +12883,6 @@
         </w:rPr>
         <w:t xml:space="preserve">Okay, so I ran the stats on the left/right parietal effects from 400-2000 (posterior electrodes capture the effect better), and the bottom line is that there are nice effects of Condition and Latency in the left hemi but no effect of Group. Thus, if you show these data you should probably show them averaged over group (I made a PDF for that). In the right hemi there are Condition effects fro 400-800 along with a smaller effect from 800-1200, but again there is no group effect here. Definitely worth showing and noting but it does not back up my hunch that we’d see a Group x Condition interaction with sustained activity only in Q/MI for MDDs . . . </w:t>
       </w:r>
-      <w:bookmarkStart w:id="0" w:name="_GoBack"/>
-      <w:bookmarkEnd w:id="0"/>
     </w:p>
     <w:p>
       <w:pPr>
@@ -13235,7 +13045,7 @@
         <w:rFonts w:ascii="Times New Roman" w:hAnsi="Times New Roman" w:cs="Times New Roman"/>
         <w:noProof/>
       </w:rPr>
-      <w:t>17</w:t>
+      <w:t>1</w:t>
     </w:r>
     <w:r>
       <w:rPr>
@@ -14302,14 +14112,14 @@
     <w:charset w:val="00"/>
     <w:family w:val="auto"/>
     <w:pitch w:val="variable"/>
-    <w:sig w:usb0="00000003" w:usb1="00000000" w:usb2="00000000" w:usb3="00000000" w:csb0="00000001" w:csb1="00000000"/>
+    <w:sig w:usb0="E0002AFF" w:usb1="C0007843" w:usb2="00000009" w:usb3="00000000" w:csb0="000001FF" w:csb1="00000000"/>
   </w:font>
   <w:font w:name="Calibri">
     <w:panose1 w:val="020F0502020204030204"/>
     <w:charset w:val="00"/>
     <w:family w:val="auto"/>
     <w:pitch w:val="variable"/>
-    <w:sig w:usb0="00000003" w:usb1="00000000" w:usb2="00000000" w:usb3="00000000" w:csb0="00000001" w:csb1="00000000"/>
+    <w:sig w:usb0="E10002FF" w:usb1="4000ACFF" w:usb2="00000009" w:usb3="00000000" w:csb0="0000019F" w:csb1="00000000"/>
   </w:font>
   <w:font w:name="Times">
     <w:panose1 w:val="02000500000000000000"/>
@@ -14331,7 +14141,7 @@
     <w:charset w:val="00"/>
     <w:family w:val="auto"/>
     <w:pitch w:val="variable"/>
-    <w:sig w:usb0="00000003" w:usb1="00000000" w:usb2="00000000" w:usb3="00000000" w:csb0="00000001" w:csb1="00000000"/>
+    <w:sig w:usb0="E0002AFF" w:usb1="C0007843" w:usb2="00000009" w:usb3="00000000" w:csb0="000001FF" w:csb1="00000000"/>
   </w:font>
 </w:fonts>
 </file>
@@ -14363,6 +14173,7 @@
     <w:rsid w:val="00C945F1"/>
     <w:rsid w:val="00DB4360"/>
     <w:rsid w:val="00F90DB4"/>
+    <w:rsid w:val="00FC73CC"/>
   </w:rsids>
   <m:mathPr>
     <m:mathFont m:val="Cambria Math"/>
@@ -15186,7 +14997,7 @@
 </file>
 
 <file path=customXml/itemProps1.xml><?xml version="1.0" encoding="utf-8"?>
-<ds:datastoreItem xmlns:ds="http://schemas.openxmlformats.org/officeDocument/2006/customXml" ds:itemID="{FD4DD09C-1D5B-B14A-A99C-3930E45F9E92}">
+<ds:datastoreItem xmlns:ds="http://schemas.openxmlformats.org/officeDocument/2006/customXml" ds:itemID="{5907D0E2-A526-294F-BEC3-07FC91206B2C}">
   <ds:schemaRefs>
     <ds:schemaRef ds:uri="http://schemas.openxmlformats.org/officeDocument/2006/bibliography"/>
   </ds:schemaRefs>

</xml_diff>

<commit_message>
updated sections: participants, self report, methods
</commit_message>
<xml_diff>
--- a/SM_Paper_BP.docx
+++ b/SM_Paper_BP.docx
@@ -493,6 +493,7 @@
           <w:lang w:val="en-GB"/>
         </w:rPr>
       </w:pPr>
+      <w:proofErr w:type="spellStart"/>
       <w:r>
         <w:rPr>
           <w:rFonts w:ascii="Times New Roman" w:hAnsi="Times New Roman"/>
@@ -500,7 +501,17 @@
           <w:szCs w:val="24"/>
           <w:lang w:val="en-GB"/>
         </w:rPr>
-        <w:t xml:space="preserve">Center </w:t>
+        <w:t>Center</w:t>
+      </w:r>
+      <w:proofErr w:type="spellEnd"/>
+      <w:r>
+        <w:rPr>
+          <w:rFonts w:ascii="Times New Roman" w:hAnsi="Times New Roman"/>
+          <w:sz w:val="24"/>
+          <w:szCs w:val="24"/>
+          <w:lang w:val="en-GB"/>
+        </w:rPr>
+        <w:t xml:space="preserve"> </w:t>
       </w:r>
       <w:r>
         <w:rPr>
@@ -803,8 +814,16 @@
         <w:rPr>
           <w:rFonts w:cs="Times New Roman"/>
         </w:rPr>
-        <w:t>hippocampal volume loss and hypofrontality</w:t>
-      </w:r>
+        <w:t xml:space="preserve">hippocampal volume loss and </w:t>
+      </w:r>
+      <w:proofErr w:type="spellStart"/>
+      <w:r>
+        <w:rPr>
+          <w:rFonts w:cs="Times New Roman"/>
+        </w:rPr>
+        <w:t>hypofrontality</w:t>
+      </w:r>
+      <w:proofErr w:type="spellEnd"/>
       <w:r>
         <w:rPr>
           <w:rFonts w:cs="Times New Roman"/>
@@ -902,7 +921,21 @@
         <w:rPr>
           <w:rFonts w:cs="Times New Roman"/>
         </w:rPr>
-        <w:t xml:space="preserve"> unmedicated </w:t>
+        <w:t xml:space="preserve"> </w:t>
+      </w:r>
+      <w:proofErr w:type="spellStart"/>
+      <w:r>
+        <w:rPr>
+          <w:rFonts w:cs="Times New Roman"/>
+        </w:rPr>
+        <w:t>unmedicated</w:t>
+      </w:r>
+      <w:proofErr w:type="spellEnd"/>
+      <w:r>
+        <w:rPr>
+          <w:rFonts w:cs="Times New Roman"/>
+        </w:rPr>
+        <w:t xml:space="preserve"> </w:t>
       </w:r>
       <w:r>
         <w:rPr>
@@ -986,7 +1019,21 @@
         <w:rPr>
           <w:rFonts w:cs="Times New Roman"/>
         </w:rPr>
-        <w:t xml:space="preserve"> animacy </w:t>
+        <w:t xml:space="preserve"> </w:t>
+      </w:r>
+      <w:proofErr w:type="spellStart"/>
+      <w:r>
+        <w:rPr>
+          <w:rFonts w:cs="Times New Roman"/>
+        </w:rPr>
+        <w:t>animacy</w:t>
+      </w:r>
+      <w:proofErr w:type="spellEnd"/>
+      <w:r>
+        <w:rPr>
+          <w:rFonts w:cs="Times New Roman"/>
+        </w:rPr>
+        <w:t xml:space="preserve"> </w:t>
       </w:r>
       <w:r>
         <w:rPr>
@@ -1696,88 +1743,52 @@
         <w:rPr>
           <w:rFonts w:cs="Times New Roman"/>
         </w:rPr>
-        <w:t>Participants were recruited from</w:t>
-      </w:r>
-      <w:r>
-        <w:rPr>
-          <w:rFonts w:cs="Times New Roman"/>
-        </w:rPr>
-        <w:t xml:space="preserve"> the community and compensated $25/hour</w:t>
-      </w:r>
-      <w:r>
-        <w:rPr>
-          <w:rFonts w:cs="Times New Roman"/>
-        </w:rPr>
-        <w:t xml:space="preserve">. </w:t>
-      </w:r>
-      <w:r>
-        <w:rPr>
-          <w:rFonts w:cs="Times New Roman"/>
-        </w:rPr>
-        <w:t xml:space="preserve">All were 18-62 years old, right-handed, </w:t>
-      </w:r>
-      <w:r>
-        <w:rPr>
-          <w:rFonts w:cs="Times New Roman"/>
-        </w:rPr>
-        <w:t>with</w:t>
-      </w:r>
-      <w:r>
-        <w:rPr>
-          <w:rFonts w:cs="Times New Roman"/>
-        </w:rPr>
-        <w:t xml:space="preserve"> no history of neurological</w:t>
-      </w:r>
-      <w:r>
-        <w:rPr>
-          <w:rFonts w:cs="Times New Roman"/>
-        </w:rPr>
-        <w:t xml:space="preserve"> disorders</w:t>
-      </w:r>
-      <w:r>
-        <w:rPr>
-          <w:rFonts w:cs="Times New Roman"/>
-        </w:rPr>
-        <w:t xml:space="preserve"> or unstable medical conditions. </w:t>
-      </w:r>
-      <w:r>
-        <w:rPr>
-          <w:rFonts w:cs="Times New Roman"/>
-        </w:rPr>
-        <w:t>Informed consent was obtained</w:t>
+        <w:t>Participants were recruited from the community and compensated ($25.00/hour) for their time. All participants were 18-62 years old, right-handed, and had no history of neurological or unstable medical conditions. Informed consent was obtained</w:t>
       </w:r>
       <w:r>
         <w:t xml:space="preserve"> </w:t>
       </w:r>
       <w:r>
-        <w:t xml:space="preserve">with a protocol approved by the </w:t>
-      </w:r>
-      <w:r>
-        <w:t>Partners HealthCare</w:t>
-      </w:r>
-      <w:r>
-        <w:t xml:space="preserve"> </w:t>
-      </w:r>
-      <w:r>
-        <w:t>Human Research Committee</w:t>
-      </w:r>
-      <w:r>
-        <w:t>.</w:t>
-      </w:r>
-      <w:r>
-        <w:t xml:space="preserve"> To determine eligibility, participants were screened over the phone or via a web-based instrument. The screen . . . [</w:t>
-      </w:r>
-      <w:r>
-        <w:t xml:space="preserve">briefly </w:t>
-      </w:r>
-      <w:r>
-        <w:t>describe the criteria used to select subjects</w:t>
-      </w:r>
-      <w:r>
-        <w:t>; make sure to mention lack of medication for MDD</w:t>
-      </w:r>
-      <w:r>
-        <w:t>] . . . Based on the screen, X healthy and Y depressed adults were invited to complete the ERP session.</w:t>
+        <w:t>with a protocol approved by the Partners HealthCare Human Research Committee. To determine eligibility for inclusion in the study, participants were screened over the phone or via a web-based instrument. During the screen, participants were asked about physical and mental health history, medication use, as well as drug and alcohol use. Healthy individuals were invited to participate if no history of unstable medical or psychiatric condition was reported. Depressed individuals were invited to participate if they reported current depression, no history of other</w:t>
+      </w:r>
+      <w:r>
+        <w:rPr>
+          <w:rFonts w:cs="Times New Roman"/>
+        </w:rPr>
+        <w:t xml:space="preserve"> DSM-IV Axis I diagnosis</w:t>
+      </w:r>
+      <w:r>
+        <w:rPr>
+          <w:rFonts w:cs="Times New Roman"/>
+        </w:rPr>
+        <w:t xml:space="preserve"> (</w:t>
+      </w:r>
+      <w:r>
+        <w:rPr>
+          <w:rFonts w:cs="Times New Roman"/>
+        </w:rPr>
+        <w:t>with the exception</w:t>
+      </w:r>
+      <w:r>
+        <w:rPr>
+          <w:rFonts w:cs="Times New Roman"/>
+        </w:rPr>
+        <w:t>s</w:t>
+      </w:r>
+      <w:r>
+        <w:rPr>
+          <w:rFonts w:cs="Times New Roman"/>
+        </w:rPr>
+        <w:t xml:space="preserve"> of secondary generalized anxiety, social anxiety, or specific phobia</w:t>
+      </w:r>
+      <w:r>
+        <w:rPr>
+          <w:rFonts w:cs="Times New Roman"/>
+        </w:rPr>
+        <w:t>), and no medication use within the past 2 weeks (6 weeks for fluoxetine, 6 months for neuroleptics).</w:t>
+      </w:r>
+      <w:r>
+        <w:t xml:space="preserve"> Based on the screen, 34 healthy and 30 depressed adults were invited to complete the ERP session.</w:t>
       </w:r>
     </w:p>
     <w:p>
@@ -1790,46 +1801,13 @@
         </w:rPr>
       </w:pPr>
       <w:r>
-        <w:t xml:space="preserve">To confirm </w:t>
-      </w:r>
-      <w:r>
-        <w:t>that</w:t>
-      </w:r>
-      <w:r>
-        <w:t xml:space="preserve"> the screening</w:t>
-      </w:r>
-      <w:r>
-        <w:t xml:space="preserve"> was accurate</w:t>
-      </w:r>
-      <w:r>
-        <w:t xml:space="preserve">, </w:t>
-      </w:r>
-      <w:r>
-        <w:t xml:space="preserve">immediately after each ERP session </w:t>
-      </w:r>
-      <w:r>
-        <w:rPr>
-          <w:rFonts w:cs="Times New Roman"/>
-        </w:rPr>
-        <w:t>psychiatric history</w:t>
-      </w:r>
-      <w:r>
-        <w:rPr>
-          <w:rFonts w:cs="Times New Roman"/>
-        </w:rPr>
-        <w:t xml:space="preserve"> </w:t>
-      </w:r>
-      <w:r>
-        <w:rPr>
-          <w:rFonts w:cs="Times New Roman"/>
-        </w:rPr>
-        <w:t xml:space="preserve">was assessed </w:t>
-      </w:r>
-      <w:r>
-        <w:rPr>
-          <w:rFonts w:cs="Times New Roman"/>
-        </w:rPr>
-        <w:t xml:space="preserve">with </w:t>
+        <w:t xml:space="preserve">To confirm that the screening was accurate, immediately after each ERP session we assessed </w:t>
+      </w:r>
+      <w:r>
+        <w:rPr>
+          <w:rFonts w:cs="Times New Roman"/>
+        </w:rPr>
+        <w:t xml:space="preserve">psychiatric history with </w:t>
       </w:r>
       <w:r>
         <w:rPr>
@@ -1878,25 +1856,7 @@
         <w:rPr>
           <w:rFonts w:cs="Times New Roman"/>
         </w:rPr>
-        <w:t>,</w:t>
-      </w:r>
-      <w:r>
-        <w:rPr>
-          <w:rFonts w:cs="Times New Roman"/>
-        </w:rPr>
-        <w:t xml:space="preserve"> </w:t>
-      </w:r>
-      <w:r>
-        <w:rPr>
-          <w:rFonts w:cs="Times New Roman"/>
-        </w:rPr>
-        <w:t xml:space="preserve">and </w:t>
-      </w:r>
-      <w:r>
-        <w:rPr>
-          <w:rFonts w:cs="Times New Roman"/>
-        </w:rPr>
-        <w:t xml:space="preserve">the Beck Depression Inventory II </w:t>
+        <w:t xml:space="preserve"> and administered the Beck Depression Inventory II </w:t>
       </w:r>
       <w:r>
         <w:rPr>
@@ -1933,164 +1893,19 @@
         <w:rPr>
           <w:rFonts w:cs="Times New Roman"/>
         </w:rPr>
-        <w:t xml:space="preserve"> was administered</w:t>
-      </w:r>
-      <w:r>
-        <w:rPr>
-          <w:rFonts w:cs="Times New Roman"/>
-        </w:rPr>
-        <w:t>.</w:t>
-      </w:r>
-      <w:r>
-        <w:rPr>
-          <w:rFonts w:cs="Times New Roman"/>
-        </w:rPr>
-        <w:t xml:space="preserve"> </w:t>
-      </w:r>
-      <w:r>
-        <w:rPr>
-          <w:rFonts w:cs="Times New Roman"/>
-        </w:rPr>
-        <w:t>D</w:t>
-      </w:r>
-      <w:r>
-        <w:rPr>
-          <w:rFonts w:cs="Times New Roman"/>
-        </w:rPr>
-        <w:t xml:space="preserve">ata from depressed </w:t>
-      </w:r>
-      <w:r>
-        <w:rPr>
-          <w:rFonts w:cs="Times New Roman"/>
-        </w:rPr>
-        <w:t xml:space="preserve">participants </w:t>
-      </w:r>
-      <w:r>
-        <w:rPr>
-          <w:rFonts w:cs="Times New Roman"/>
-        </w:rPr>
-        <w:t>(</w:t>
-      </w:r>
-      <w:r>
-        <w:rPr>
-          <w:rFonts w:cs="Times New Roman"/>
-          <w:i/>
-        </w:rPr>
-        <w:t>n</w:t>
-      </w:r>
-      <w:r>
-        <w:rPr>
-          <w:rFonts w:cs="Times New Roman"/>
-        </w:rPr>
-        <w:t xml:space="preserve"> = X) </w:t>
-      </w:r>
-      <w:r>
-        <w:rPr>
-          <w:rFonts w:cs="Times New Roman"/>
-        </w:rPr>
-        <w:t xml:space="preserve">were </w:t>
-      </w:r>
-      <w:r>
-        <w:rPr>
-          <w:rFonts w:cs="Times New Roman"/>
-        </w:rPr>
-        <w:t xml:space="preserve">retained </w:t>
-      </w:r>
-      <w:r>
-        <w:rPr>
-          <w:rFonts w:cs="Times New Roman"/>
-        </w:rPr>
-        <w:t>if</w:t>
-      </w:r>
-      <w:r>
-        <w:rPr>
-          <w:rFonts w:cs="Times New Roman"/>
-        </w:rPr>
-        <w:t xml:space="preserve"> they </w:t>
-      </w:r>
-      <w:r>
-        <w:rPr>
-          <w:rFonts w:cs="Times New Roman"/>
-        </w:rPr>
-        <w:t xml:space="preserve">met </w:t>
-      </w:r>
-      <w:r>
-        <w:rPr>
-          <w:rFonts w:cs="Times New Roman"/>
-        </w:rPr>
-        <w:t xml:space="preserve">criteria </w:t>
-      </w:r>
-      <w:r>
-        <w:rPr>
-          <w:rFonts w:cs="Times New Roman"/>
-        </w:rPr>
-        <w:t xml:space="preserve">for </w:t>
-      </w:r>
-      <w:r>
-        <w:rPr>
-          <w:rFonts w:cs="Times New Roman"/>
-        </w:rPr>
-        <w:t>MDD</w:t>
-      </w:r>
-      <w:r>
-        <w:rPr>
-          <w:rFonts w:cs="Times New Roman"/>
-        </w:rPr>
-        <w:t xml:space="preserve"> </w:t>
-      </w:r>
-      <w:r>
-        <w:rPr>
-          <w:rFonts w:cs="Times New Roman"/>
-        </w:rPr>
-        <w:t>but no</w:t>
-      </w:r>
-      <w:r>
-        <w:rPr>
-          <w:rFonts w:cs="Times New Roman"/>
-        </w:rPr>
-        <w:t xml:space="preserve"> other DSM-IV Axis I diagnosis, with the exception</w:t>
-      </w:r>
-      <w:r>
-        <w:rPr>
-          <w:rFonts w:cs="Times New Roman"/>
-        </w:rPr>
-        <w:t>s</w:t>
-      </w:r>
-      <w:r>
-        <w:rPr>
-          <w:rFonts w:cs="Times New Roman"/>
-        </w:rPr>
-        <w:t xml:space="preserve"> of secondary generalized anxiety, social anxiety, or specific phobia</w:t>
-      </w:r>
-      <w:r>
-        <w:rPr>
-          <w:rFonts w:cs="Times New Roman"/>
-        </w:rPr>
-        <w:t xml:space="preserve">, </w:t>
-      </w:r>
-      <w:r>
-        <w:rPr>
-          <w:rFonts w:cs="Times New Roman"/>
-        </w:rPr>
-        <w:t xml:space="preserve">and </w:t>
-      </w:r>
-      <w:r>
-        <w:rPr>
-          <w:rFonts w:cs="Times New Roman"/>
-        </w:rPr>
-        <w:t xml:space="preserve">provided they had a </w:t>
-      </w:r>
-      <w:r>
-        <w:rPr>
-          <w:rFonts w:cs="Times New Roman"/>
-        </w:rPr>
-        <w:t xml:space="preserve">BDI-II </w:t>
-      </w:r>
-      <w:r>
-        <w:rPr>
-          <w:rFonts w:cs="Times New Roman"/>
-        </w:rPr>
-        <w:t>score ≥</w:t>
+        <w:t>. Data from depressed participants (n = 26) were retained if they met criteria for MDD but no</w:t>
+      </w:r>
+      <w:r>
+        <w:rPr>
+          <w:rFonts w:cs="Times New Roman"/>
+        </w:rPr>
+        <w:t xml:space="preserve"> other DSM-IV Axis I diagnosis</w:t>
+      </w:r>
+      <w:r>
+        <w:rPr>
+          <w:rFonts w:cs="Times New Roman"/>
+        </w:rPr>
+        <w:t xml:space="preserve"> with previously noted exceptions, and provided they had a BDI-II score ≥</w:t>
       </w:r>
       <w:r>
         <w:rPr>
@@ -2102,86 +1917,7 @@
         <w:rPr>
           <w:rFonts w:cs="Times New Roman"/>
         </w:rPr>
-        <w:t>.</w:t>
-      </w:r>
-      <w:r>
-        <w:rPr>
-          <w:rFonts w:cs="Times New Roman"/>
-        </w:rPr>
-        <w:t xml:space="preserve"> </w:t>
-      </w:r>
-      <w:r>
-        <w:rPr>
-          <w:rFonts w:cs="Times New Roman"/>
-        </w:rPr>
-        <w:t>D</w:t>
-      </w:r>
-      <w:r>
-        <w:rPr>
-          <w:rFonts w:cs="Times New Roman"/>
-        </w:rPr>
-        <w:t xml:space="preserve">ata from healthy </w:t>
-      </w:r>
-      <w:r>
-        <w:rPr>
-          <w:rFonts w:cs="Times New Roman"/>
-        </w:rPr>
-        <w:t>individuals</w:t>
-      </w:r>
-      <w:r>
-        <w:rPr>
-          <w:rFonts w:cs="Times New Roman"/>
-        </w:rPr>
-        <w:t xml:space="preserve"> </w:t>
-      </w:r>
-      <w:r>
-        <w:rPr>
-          <w:rFonts w:cs="Times New Roman"/>
-        </w:rPr>
-        <w:t>(</w:t>
-      </w:r>
-      <w:r>
-        <w:rPr>
-          <w:rFonts w:cs="Times New Roman"/>
-          <w:i/>
-        </w:rPr>
-        <w:t>n</w:t>
-      </w:r>
-      <w:r>
-        <w:rPr>
-          <w:rFonts w:cs="Times New Roman"/>
-        </w:rPr>
-        <w:t xml:space="preserve"> = Y) </w:t>
-      </w:r>
-      <w:r>
-        <w:rPr>
-          <w:rFonts w:cs="Times New Roman"/>
-        </w:rPr>
-        <w:t xml:space="preserve">were retained if they </w:t>
-      </w:r>
-      <w:r>
-        <w:rPr>
-          <w:rFonts w:cs="Times New Roman"/>
-        </w:rPr>
-        <w:t>reported no current or past psychiatric illness.</w:t>
-      </w:r>
-      <w:r>
-        <w:rPr>
-          <w:rFonts w:cs="Times New Roman"/>
-        </w:rPr>
-        <w:t xml:space="preserve"> Finally, data from X depressed and Y healthy individuals were excluded due to excessive EEG artifacts (</w:t>
-      </w:r>
-      <w:r>
-        <w:rPr>
-          <w:rFonts w:cs="Times New Roman"/>
-        </w:rPr>
-        <w:t xml:space="preserve">see </w:t>
-      </w:r>
-      <w:r>
-        <w:rPr>
-          <w:rFonts w:cs="Times New Roman"/>
-        </w:rPr>
-        <w:t xml:space="preserve">section </w:t>
+        <w:t xml:space="preserve">. Data from healthy individuals (n = 34) were retained if they reported no current or past psychiatric illness. Finally, data from 2 depressed and10 healthy individuals were excluded due to excessive EEG artifacts (see section </w:t>
       </w:r>
       <w:r>
         <w:rPr>
@@ -2194,7 +1930,21 @@
         <w:rPr>
           <w:rFonts w:cs="Times New Roman"/>
         </w:rPr>
-        <w:t>). Thus, the final sample consisted of 24 unmedicated adults with MDD and 24 controls.</w:t>
+        <w:t xml:space="preserve">). Thus, the final sample consisted of 24 </w:t>
+      </w:r>
+      <w:proofErr w:type="spellStart"/>
+      <w:r>
+        <w:rPr>
+          <w:rFonts w:cs="Times New Roman"/>
+        </w:rPr>
+        <w:t>unmedicated</w:t>
+      </w:r>
+      <w:proofErr w:type="spellEnd"/>
+      <w:r>
+        <w:rPr>
+          <w:rFonts w:cs="Times New Roman"/>
+        </w:rPr>
+        <w:t xml:space="preserve"> adults with MDD and 24 healthy controls.</w:t>
       </w:r>
     </w:p>
     <w:p>
@@ -2226,43 +1976,31 @@
         <w:rPr>
           <w:rFonts w:ascii="Times" w:hAnsi="Times" w:cs="Times New Roman"/>
         </w:rPr>
-        <w:t xml:space="preserve">In addition to </w:t>
+        <w:t xml:space="preserve">In addition to the </w:t>
       </w:r>
       <w:r>
         <w:rPr>
           <w:rFonts w:ascii="Times" w:hAnsi="Times" w:cs="Times New Roman"/>
         </w:rPr>
-        <w:t xml:space="preserve">the </w:t>
+        <w:t>BDI-II</w:t>
       </w:r>
       <w:r>
         <w:rPr>
           <w:rFonts w:ascii="Times" w:hAnsi="Times" w:cs="Times New Roman"/>
         </w:rPr>
-        <w:t>BDI-II</w:t>
+        <w:t>,</w:t>
       </w:r>
       <w:r>
         <w:rPr>
           <w:rFonts w:ascii="Times" w:hAnsi="Times" w:cs="Times New Roman"/>
         </w:rPr>
-        <w:t>,</w:t>
+        <w:t xml:space="preserve"> </w:t>
       </w:r>
       <w:r>
         <w:rPr>
           <w:rFonts w:ascii="Times" w:hAnsi="Times" w:cs="Times New Roman"/>
         </w:rPr>
-        <w:t xml:space="preserve"> </w:t>
-      </w:r>
-      <w:r>
-        <w:rPr>
-          <w:rFonts w:ascii="Times" w:hAnsi="Times" w:cs="Times New Roman"/>
-        </w:rPr>
-        <w:t>participants completed</w:t>
-      </w:r>
-      <w:r>
-        <w:rPr>
-          <w:rFonts w:ascii="Times" w:hAnsi="Times" w:cs="Times New Roman"/>
-        </w:rPr>
-        <w:t xml:space="preserve"> the </w:t>
+        <w:t xml:space="preserve">we administered the </w:t>
       </w:r>
       <w:r>
         <w:rPr>
@@ -2312,19 +2050,7 @@
         <w:rPr>
           <w:rFonts w:ascii="Times" w:hAnsi="Times" w:cs="Times New Roman"/>
         </w:rPr>
-        <w:t xml:space="preserve">, </w:t>
-      </w:r>
-      <w:r>
-        <w:rPr>
-          <w:rFonts w:ascii="Times" w:hAnsi="Times" w:cs="Times New Roman"/>
-        </w:rPr>
-        <w:t xml:space="preserve">the </w:t>
-      </w:r>
-      <w:r>
-        <w:rPr>
-          <w:rFonts w:ascii="Times" w:hAnsi="Times" w:cs="Times New Roman"/>
-        </w:rPr>
-        <w:t xml:space="preserve">Ruminative Response Scale </w:t>
+        <w:t xml:space="preserve">, the Ruminative Response Scale </w:t>
       </w:r>
       <w:r>
         <w:rPr>
@@ -2361,31 +2087,7 @@
         <w:rPr>
           <w:rFonts w:ascii="Times" w:hAnsi="Times" w:cs="Times New Roman"/>
         </w:rPr>
-        <w:t xml:space="preserve">, </w:t>
-      </w:r>
-      <w:r>
-        <w:rPr>
-          <w:rFonts w:ascii="Times" w:hAnsi="Times" w:cs="Times New Roman"/>
-        </w:rPr>
-        <w:t xml:space="preserve">and </w:t>
-      </w:r>
-      <w:r>
-        <w:rPr>
-          <w:rFonts w:ascii="Times" w:hAnsi="Times" w:cs="Times New Roman"/>
-        </w:rPr>
-        <w:t xml:space="preserve">the </w:t>
-      </w:r>
-      <w:r>
-        <w:rPr>
-          <w:rFonts w:ascii="Times" w:hAnsi="Times" w:cs="Times New Roman"/>
-        </w:rPr>
-        <w:t>Pittsburgh Sleep Quality Index</w:t>
-      </w:r>
-      <w:r>
-        <w:rPr>
-          <w:rFonts w:ascii="Times" w:hAnsi="Times" w:cs="Times New Roman"/>
-        </w:rPr>
-        <w:t xml:space="preserve"> </w:t>
+        <w:t xml:space="preserve">, and the Pittsburgh Sleep Quality Index </w:t>
       </w:r>
       <w:r>
         <w:rPr>
@@ -2422,31 +2124,21 @@
         <w:rPr>
           <w:rFonts w:ascii="Times" w:hAnsi="Times" w:cs="Times New Roman"/>
         </w:rPr>
-        <w:t xml:space="preserve"> (PSQI</w:t>
-      </w:r>
+        <w:t xml:space="preserve"> (PSQI). The MASQ includes separate scales for symptoms of depression (</w:t>
+      </w:r>
+      <w:proofErr w:type="spellStart"/>
       <w:r>
         <w:rPr>
           <w:rFonts w:ascii="Times" w:hAnsi="Times" w:cs="Times New Roman"/>
         </w:rPr>
-        <w:t xml:space="preserve">). </w:t>
-      </w:r>
+        <w:t>anhedonic</w:t>
+      </w:r>
+      <w:proofErr w:type="spellEnd"/>
       <w:r>
         <w:rPr>
           <w:rFonts w:ascii="Times" w:hAnsi="Times" w:cs="Times New Roman"/>
         </w:rPr>
-        <w:t xml:space="preserve">The MASQ includes separate scales for . . . The RRS yields measures of brooding, reflection . . . The PSQI is a . . .  </w:t>
-      </w:r>
-      <w:r>
-        <w:rPr>
-          <w:rFonts w:ascii="Times" w:hAnsi="Times" w:cs="Times New Roman"/>
-        </w:rPr>
-        <w:t>Finally, t</w:t>
-      </w:r>
-      <w:r>
-        <w:rPr>
-          <w:rFonts w:ascii="Times" w:hAnsi="Times" w:cs="Times New Roman"/>
-        </w:rPr>
-        <w:t xml:space="preserve">he </w:t>
+        <w:t xml:space="preserve"> depression, AD), anxiety (anxious arousal, AA), as well as non-specific distress symptoms (general distress depression, GDD; general distress anxiety, GDA). The RRS yields measures of brooding, reflection, and depression. The PSQI yields components used to assess sleep quality during the four weeks leading up to the session: subjective sleep quality, sleep latency, sleep duration, habitual sleep efficiency, sleep disturbances, use of sleeping medications, daytime dysfunction. This measure also includes questions for the bed partner or roommate to complete; however we did not require this portion.   Finally, the </w:t>
       </w:r>
       <w:r>
         <w:rPr>
@@ -2489,67 +2181,7 @@
         <w:rPr>
           <w:rFonts w:cs="Times New Roman"/>
         </w:rPr>
-        <w:t xml:space="preserve"> was used</w:t>
-      </w:r>
-      <w:r>
-        <w:rPr>
-          <w:rFonts w:cs="Times New Roman"/>
-        </w:rPr>
-        <w:t xml:space="preserve"> as a brief assessment of IQ.</w:t>
-      </w:r>
-      <w:r>
-        <w:rPr>
-          <w:rFonts w:cs="Times New Roman"/>
-        </w:rPr>
-        <w:t xml:space="preserve"> We included these measures to characterize the </w:t>
-      </w:r>
-      <w:r>
-        <w:rPr>
-          <w:rFonts w:cs="Times New Roman"/>
-        </w:rPr>
-        <w:t xml:space="preserve">MDD sample </w:t>
-      </w:r>
-      <w:r>
-        <w:rPr>
-          <w:rFonts w:cs="Times New Roman"/>
-        </w:rPr>
-        <w:t>and to determine whether any deficits associated with depressio</w:t>
-      </w:r>
-      <w:r>
-        <w:rPr>
-          <w:rFonts w:cs="Times New Roman"/>
-        </w:rPr>
-        <w:t xml:space="preserve">n could be </w:t>
-      </w:r>
-      <w:r>
-        <w:rPr>
-          <w:rFonts w:cs="Times New Roman"/>
-        </w:rPr>
-        <w:t>related to</w:t>
-      </w:r>
-      <w:r>
-        <w:rPr>
-          <w:rFonts w:cs="Times New Roman"/>
-        </w:rPr>
-        <w:t xml:space="preserve"> </w:t>
-      </w:r>
-      <w:r>
-        <w:rPr>
-          <w:rFonts w:cs="Times New Roman"/>
-        </w:rPr>
-        <w:t xml:space="preserve">a more </w:t>
-      </w:r>
-      <w:r>
-        <w:rPr>
-          <w:rFonts w:cs="Times New Roman"/>
-        </w:rPr>
-        <w:t xml:space="preserve">narrowly defined </w:t>
-      </w:r>
-      <w:r>
-        <w:rPr>
-          <w:rFonts w:cs="Times New Roman"/>
-        </w:rPr>
-        <w:t>process (e.g., brooding rumination).</w:t>
+        <w:t xml:space="preserve"> was used as a brief assessment of IQ. We included these measures to characterize the MDD sample and to determine whether any deficits associated with depression could be better understand as the consequence of a more narrowly defined process (e.g., brooding rumination, acute sleep disturbance).</w:t>
       </w:r>
     </w:p>
     <w:p>
@@ -2582,7 +2214,23 @@
           <w:rFonts w:eastAsia="ＭＳ ゴシック" w:cs="Times New Roman"/>
           <w:color w:val="000000"/>
         </w:rPr>
-        <w:t xml:space="preserve">The task was programmed in PsychoPy </w:t>
+        <w:t xml:space="preserve">The task was programmed in </w:t>
+      </w:r>
+      <w:proofErr w:type="spellStart"/>
+      <w:r>
+        <w:rPr>
+          <w:rFonts w:eastAsia="ＭＳ ゴシック" w:cs="Times New Roman"/>
+          <w:color w:val="000000"/>
+        </w:rPr>
+        <w:t>PsychoPy</w:t>
+      </w:r>
+      <w:proofErr w:type="spellEnd"/>
+      <w:r>
+        <w:rPr>
+          <w:rFonts w:eastAsia="ＭＳ ゴシック" w:cs="Times New Roman"/>
+          <w:color w:val="000000"/>
+        </w:rPr>
+        <w:t xml:space="preserve"> </w:t>
       </w:r>
       <w:r>
         <w:rPr>
@@ -2697,7 +2345,21 @@
         <w:rPr>
           <w:rFonts w:cs="Times New Roman"/>
         </w:rPr>
-        <w:t xml:space="preserve">e animacy </w:t>
+        <w:t xml:space="preserve">e </w:t>
+      </w:r>
+      <w:proofErr w:type="spellStart"/>
+      <w:r>
+        <w:rPr>
+          <w:rFonts w:cs="Times New Roman"/>
+        </w:rPr>
+        <w:t>animacy</w:t>
+      </w:r>
+      <w:proofErr w:type="spellEnd"/>
+      <w:r>
+        <w:rPr>
+          <w:rFonts w:cs="Times New Roman"/>
+        </w:rPr>
+        <w:t xml:space="preserve"> </w:t>
       </w:r>
       <w:r>
         <w:rPr>
@@ -2744,9 +2406,17 @@
       <w:r>
         <w:rPr>
           <w:rFonts w:cs="Times New Roman"/>
-          <w:b/>
-        </w:rPr>
-        <w:t>X</w:t>
+        </w:rPr>
+        <w:t xml:space="preserve">the </w:t>
+      </w:r>
+      <w:bookmarkStart w:id="0" w:name="_GoBack"/>
+      <w:bookmarkEnd w:id="0"/>
+      <w:r>
+        <w:rPr>
+          <w:rFonts w:cs="Times New Roman"/>
+          <w:color w:val="000000"/>
+        </w:rPr>
+        <w:t>MRC Psycholinguistic Database</w:t>
       </w:r>
       <w:r>
         <w:rPr>
@@ -2878,6 +2548,7 @@
         </w:rPr>
         <w:t>(</w:t>
       </w:r>
+      <w:proofErr w:type="spellStart"/>
       <w:r>
         <w:rPr>
           <w:rFonts w:cs="Times New Roman"/>
@@ -2896,7 +2567,15 @@
           <w:rFonts w:eastAsia="ＭＳ ゴシック" w:cs="Times New Roman"/>
           <w:color w:val="000000"/>
         </w:rPr>
-        <w:t>S.D. = 5.27</w:t>
+        <w:t>S.D</w:t>
+      </w:r>
+      <w:proofErr w:type="spellEnd"/>
+      <w:r>
+        <w:rPr>
+          <w:rFonts w:eastAsia="ＭＳ ゴシック" w:cs="Times New Roman"/>
+          <w:color w:val="000000"/>
+        </w:rPr>
+        <w:t>. = 5.27</w:t>
       </w:r>
       <w:r>
         <w:rPr>
@@ -2973,7 +2652,23 @@
           <w:rFonts w:eastAsia="ＭＳ ゴシック" w:cs="Times New Roman"/>
           <w:color w:val="000000"/>
         </w:rPr>
-        <w:t>or imageability (596.80</w:t>
+        <w:t xml:space="preserve">or </w:t>
+      </w:r>
+      <w:proofErr w:type="spellStart"/>
+      <w:r>
+        <w:rPr>
+          <w:rFonts w:eastAsia="ＭＳ ゴシック" w:cs="Times New Roman"/>
+          <w:color w:val="000000"/>
+        </w:rPr>
+        <w:t>imageability</w:t>
+      </w:r>
+      <w:proofErr w:type="spellEnd"/>
+      <w:r>
+        <w:rPr>
+          <w:rFonts w:eastAsia="ＭＳ ゴシック" w:cs="Times New Roman"/>
+          <w:color w:val="000000"/>
+        </w:rPr>
+        <w:t xml:space="preserve"> (596.80</w:t>
       </w:r>
       <w:r>
         <w:rPr>
@@ -2989,6 +2684,7 @@
         </w:rPr>
         <w:t xml:space="preserve">25.31), all </w:t>
       </w:r>
+      <w:proofErr w:type="spellStart"/>
       <w:r>
         <w:rPr>
           <w:rFonts w:eastAsia="ＭＳ ゴシック" w:cs="Times New Roman"/>
@@ -2997,6 +2693,7 @@
         </w:rPr>
         <w:t>ps</w:t>
       </w:r>
+      <w:proofErr w:type="spellEnd"/>
       <w:r>
         <w:rPr>
           <w:rFonts w:eastAsia="ＭＳ ゴシック" w:cs="Times New Roman"/>
@@ -3327,7 +3024,23 @@
         <w:rPr>
           <w:rFonts w:cs="Times New Roman"/>
         </w:rPr>
-        <w:t xml:space="preserve">(animacy judgment) </w:t>
+        <w:t>(</w:t>
+      </w:r>
+      <w:proofErr w:type="spellStart"/>
+      <w:proofErr w:type="gramStart"/>
+      <w:r>
+        <w:rPr>
+          <w:rFonts w:cs="Times New Roman"/>
+        </w:rPr>
+        <w:t>animacy</w:t>
+      </w:r>
+      <w:proofErr w:type="spellEnd"/>
+      <w:proofErr w:type="gramEnd"/>
+      <w:r>
+        <w:rPr>
+          <w:rFonts w:cs="Times New Roman"/>
+        </w:rPr>
+        <w:t xml:space="preserve"> judgment) </w:t>
       </w:r>
       <w:r>
         <w:rPr>
@@ -3363,14 +3076,36 @@
         <w:rPr>
           <w:rFonts w:cs="Times New Roman"/>
         </w:rPr>
-        <w:t xml:space="preserve">(mobility judgment) </w:t>
-      </w:r>
-      <w:r>
-        <w:rPr>
-          <w:rFonts w:cs="Times New Roman"/>
-        </w:rPr>
-        <w:t>(duration</w:t>
-      </w:r>
+        <w:t>(</w:t>
+      </w:r>
+      <w:proofErr w:type="gramStart"/>
+      <w:r>
+        <w:rPr>
+          <w:rFonts w:cs="Times New Roman"/>
+        </w:rPr>
+        <w:t>mobility</w:t>
+      </w:r>
+      <w:proofErr w:type="gramEnd"/>
+      <w:r>
+        <w:rPr>
+          <w:rFonts w:cs="Times New Roman"/>
+        </w:rPr>
+        <w:t xml:space="preserve"> judgment) </w:t>
+      </w:r>
+      <w:r>
+        <w:rPr>
+          <w:rFonts w:cs="Times New Roman"/>
+        </w:rPr>
+        <w:t>(</w:t>
+      </w:r>
+      <w:proofErr w:type="gramStart"/>
+      <w:r>
+        <w:rPr>
+          <w:rFonts w:cs="Times New Roman"/>
+        </w:rPr>
+        <w:t>duration</w:t>
+      </w:r>
+      <w:proofErr w:type="gramEnd"/>
       <w:r>
         <w:rPr>
           <w:rFonts w:cs="Times New Roman"/>
@@ -3515,11 +3250,19 @@
         </w:rPr>
         <w:t xml:space="preserve"> conceptual source defined by the encoding task (</w:t>
       </w:r>
-      <w:r>
-        <w:rPr>
-          <w:rFonts w:cs="Times New Roman"/>
-        </w:rPr>
-        <w:t xml:space="preserve">animacy </w:t>
+      <w:proofErr w:type="spellStart"/>
+      <w:r>
+        <w:rPr>
+          <w:rFonts w:cs="Times New Roman"/>
+        </w:rPr>
+        <w:t>animacy</w:t>
+      </w:r>
+      <w:proofErr w:type="spellEnd"/>
+      <w:r>
+        <w:rPr>
+          <w:rFonts w:cs="Times New Roman"/>
+        </w:rPr>
+        <w:t xml:space="preserve"> </w:t>
       </w:r>
       <w:r>
         <w:rPr>
@@ -3639,7 +3382,35 @@
         <w:rPr>
           <w:rFonts w:cs="Times New Roman"/>
         </w:rPr>
-        <w:t>left/animacy, right/animacy, left/mobility, right/mobility).</w:t>
+        <w:t>left/</w:t>
+      </w:r>
+      <w:proofErr w:type="spellStart"/>
+      <w:r>
+        <w:rPr>
+          <w:rFonts w:cs="Times New Roman"/>
+        </w:rPr>
+        <w:t>animacy</w:t>
+      </w:r>
+      <w:proofErr w:type="spellEnd"/>
+      <w:r>
+        <w:rPr>
+          <w:rFonts w:cs="Times New Roman"/>
+        </w:rPr>
+        <w:t>, right/</w:t>
+      </w:r>
+      <w:proofErr w:type="spellStart"/>
+      <w:r>
+        <w:rPr>
+          <w:rFonts w:cs="Times New Roman"/>
+        </w:rPr>
+        <w:t>animacy</w:t>
+      </w:r>
+      <w:proofErr w:type="spellEnd"/>
+      <w:r>
+        <w:rPr>
+          <w:rFonts w:cs="Times New Roman"/>
+        </w:rPr>
+        <w:t>, left/mobility, right/mobility).</w:t>
       </w:r>
     </w:p>
     <w:p>
@@ -3908,7 +3679,14 @@
         <w:rPr>
           <w:rFonts w:cs="Times New Roman"/>
         </w:rPr>
-        <w:t xml:space="preserve"> but</w:t>
+        <w:t xml:space="preserve"> </w:t>
+      </w:r>
+      <w:proofErr w:type="gramStart"/>
+      <w:r>
+        <w:rPr>
+          <w:rFonts w:cs="Times New Roman"/>
+        </w:rPr>
+        <w:t>but</w:t>
       </w:r>
       <w:r>
         <w:rPr>
@@ -3916,6 +3694,7 @@
         </w:rPr>
         <w:t>,</w:t>
       </w:r>
+      <w:proofErr w:type="gramEnd"/>
       <w:r>
         <w:rPr>
           <w:rFonts w:cs="Times New Roman"/>
@@ -4131,12 +3910,14 @@
         </w:rPr>
         <w:t xml:space="preserve">perceptual (“On what side of the screen did this word appear?”) and conceptual (“What question did I answer for this word?’) </w:t>
       </w:r>
+      <w:proofErr w:type="gramStart"/>
       <w:r>
         <w:rPr>
           <w:rFonts w:cs="Times New Roman"/>
         </w:rPr>
         <w:t>sources</w:t>
       </w:r>
+      <w:proofErr w:type="gramEnd"/>
       <w:r>
         <w:rPr>
           <w:rFonts w:cs="Times New Roman"/>
@@ -5065,7 +4846,21 @@
         <w:rPr>
           <w:rFonts w:cs="Times New Roman"/>
         </w:rPr>
-        <w:t>-2000 ms) separated the trials.</w:t>
+        <w:t xml:space="preserve">-2000 </w:t>
+      </w:r>
+      <w:proofErr w:type="spellStart"/>
+      <w:r>
+        <w:rPr>
+          <w:rFonts w:cs="Times New Roman"/>
+        </w:rPr>
+        <w:t>ms</w:t>
+      </w:r>
+      <w:proofErr w:type="spellEnd"/>
+      <w:r>
+        <w:rPr>
+          <w:rFonts w:cs="Times New Roman"/>
+        </w:rPr>
+        <w:t>) separated the trials.</w:t>
       </w:r>
     </w:p>
     <w:p>
@@ -5237,6 +5032,7 @@
         </w:rPr>
         <w:t xml:space="preserve">128-sensor </w:t>
       </w:r>
+      <w:proofErr w:type="spellStart"/>
       <w:r>
         <w:rPr>
           <w:rFonts w:cs="Times New Roman"/>
@@ -5247,7 +5043,14 @@
         <w:rPr>
           <w:rFonts w:cs="Times New Roman"/>
         </w:rPr>
-        <w:t>el GSN Electrical Geodesics</w:t>
+        <w:t>el</w:t>
+      </w:r>
+      <w:proofErr w:type="spellEnd"/>
+      <w:r>
+        <w:rPr>
+          <w:rFonts w:cs="Times New Roman"/>
+        </w:rPr>
+        <w:t xml:space="preserve"> GSN Electrical Geodesics</w:t>
       </w:r>
       <w:r>
         <w:rPr>
@@ -5310,6 +5113,7 @@
         </w:rPr>
         <w:t xml:space="preserve">0.02–100 Hz </w:t>
       </w:r>
+      <w:proofErr w:type="spellStart"/>
       <w:r>
         <w:rPr>
           <w:rFonts w:eastAsia="Times New Roman" w:cs="Times New Roman"/>
@@ -5317,6 +5121,7 @@
         </w:rPr>
         <w:t>bandpass</w:t>
       </w:r>
+      <w:proofErr w:type="spellEnd"/>
       <w:r>
         <w:rPr>
           <w:rFonts w:eastAsia="Times New Roman" w:cs="Times New Roman"/>
@@ -5378,7 +5183,39 @@
           <w:rFonts w:eastAsia="Times New Roman" w:cs="Times New Roman"/>
           <w:shd w:val="clear" w:color="auto" w:fill="FFFFFF"/>
         </w:rPr>
-        <w:t xml:space="preserve">. Impedances were kept below 45 kΩ when possible; none exceeded 75 kΩ. </w:t>
+        <w:t xml:space="preserve">. Impedances were kept below 45 </w:t>
+      </w:r>
+      <w:proofErr w:type="spellStart"/>
+      <w:r>
+        <w:rPr>
+          <w:rFonts w:eastAsia="Times New Roman" w:cs="Times New Roman"/>
+          <w:shd w:val="clear" w:color="auto" w:fill="FFFFFF"/>
+        </w:rPr>
+        <w:t>kΩ</w:t>
+      </w:r>
+      <w:proofErr w:type="spellEnd"/>
+      <w:r>
+        <w:rPr>
+          <w:rFonts w:eastAsia="Times New Roman" w:cs="Times New Roman"/>
+          <w:shd w:val="clear" w:color="auto" w:fill="FFFFFF"/>
+        </w:rPr>
+        <w:t xml:space="preserve"> when possible; none exceeded 75 </w:t>
+      </w:r>
+      <w:proofErr w:type="spellStart"/>
+      <w:r>
+        <w:rPr>
+          <w:rFonts w:eastAsia="Times New Roman" w:cs="Times New Roman"/>
+          <w:shd w:val="clear" w:color="auto" w:fill="FFFFFF"/>
+        </w:rPr>
+        <w:t>kΩ</w:t>
+      </w:r>
+      <w:proofErr w:type="spellEnd"/>
+      <w:r>
+        <w:rPr>
+          <w:rFonts w:eastAsia="Times New Roman" w:cs="Times New Roman"/>
+          <w:shd w:val="clear" w:color="auto" w:fill="FFFFFF"/>
+        </w:rPr>
+        <w:t xml:space="preserve">. </w:t>
       </w:r>
       <w:r>
         <w:rPr>
@@ -6124,6 +5961,7 @@
         </w:rPr>
         <w:t xml:space="preserve"> implemented in the R library </w:t>
       </w:r>
+      <w:proofErr w:type="spellStart"/>
       <w:r>
         <w:rPr>
           <w:rFonts w:eastAsia="Times New Roman" w:cs="Times New Roman"/>
@@ -6132,6 +5970,7 @@
         </w:rPr>
         <w:t>anova</w:t>
       </w:r>
+      <w:proofErr w:type="spellEnd"/>
       <w:r>
         <w:rPr>
           <w:rFonts w:eastAsia="Times New Roman" w:cs="Times New Roman"/>
@@ -6293,7 +6132,39 @@
           <w:rFonts w:eastAsia="Times New Roman" w:cs="Times New Roman"/>
           <w:shd w:val="clear" w:color="auto" w:fill="FFFFFF"/>
         </w:rPr>
-        <w:t>, we used glmer with the logit link function.</w:t>
+        <w:t xml:space="preserve">, we used </w:t>
+      </w:r>
+      <w:proofErr w:type="spellStart"/>
+      <w:r>
+        <w:rPr>
+          <w:rFonts w:eastAsia="Times New Roman" w:cs="Times New Roman"/>
+          <w:shd w:val="clear" w:color="auto" w:fill="FFFFFF"/>
+        </w:rPr>
+        <w:t>glmer</w:t>
+      </w:r>
+      <w:proofErr w:type="spellEnd"/>
+      <w:r>
+        <w:rPr>
+          <w:rFonts w:eastAsia="Times New Roman" w:cs="Times New Roman"/>
+          <w:shd w:val="clear" w:color="auto" w:fill="FFFFFF"/>
+        </w:rPr>
+        <w:t xml:space="preserve"> with the </w:t>
+      </w:r>
+      <w:proofErr w:type="spellStart"/>
+      <w:r>
+        <w:rPr>
+          <w:rFonts w:eastAsia="Times New Roman" w:cs="Times New Roman"/>
+          <w:shd w:val="clear" w:color="auto" w:fill="FFFFFF"/>
+        </w:rPr>
+        <w:t>logit</w:t>
+      </w:r>
+      <w:proofErr w:type="spellEnd"/>
+      <w:r>
+        <w:rPr>
+          <w:rFonts w:eastAsia="Times New Roman" w:cs="Times New Roman"/>
+          <w:shd w:val="clear" w:color="auto" w:fill="FFFFFF"/>
+        </w:rPr>
+        <w:t xml:space="preserve"> link function.</w:t>
       </w:r>
       <w:r>
         <w:rPr>
@@ -6345,6 +6216,7 @@
         </w:rPr>
         <w:t xml:space="preserve">using the R library </w:t>
       </w:r>
+      <w:proofErr w:type="spellStart"/>
       <w:r>
         <w:rPr>
           <w:rFonts w:eastAsia="Times New Roman" w:cs="Times New Roman"/>
@@ -6353,6 +6225,7 @@
         </w:rPr>
         <w:t>lmerTest</w:t>
       </w:r>
+      <w:proofErr w:type="spellEnd"/>
       <w:r>
         <w:rPr>
           <w:rFonts w:eastAsia="Times New Roman" w:cs="Times New Roman"/>
@@ -6453,7 +6326,23 @@
           <w:rFonts w:eastAsia="ＭＳ ゴシック" w:cs="Times New Roman"/>
           <w:color w:val="000000"/>
         </w:rPr>
-        <w:t xml:space="preserve">SD; fewer than 1% of trials were </w:t>
+        <w:t xml:space="preserve">SD; </w:t>
+      </w:r>
+      <w:proofErr w:type="gramStart"/>
+      <w:r>
+        <w:rPr>
+          <w:rFonts w:eastAsia="ＭＳ ゴシック" w:cs="Times New Roman"/>
+          <w:color w:val="000000"/>
+        </w:rPr>
+        <w:t>fewer</w:t>
+      </w:r>
+      <w:proofErr w:type="gramEnd"/>
+      <w:r>
+        <w:rPr>
+          <w:rFonts w:eastAsia="ＭＳ ゴシック" w:cs="Times New Roman"/>
+          <w:color w:val="000000"/>
+        </w:rPr>
+        <w:t xml:space="preserve"> than 1% of trials were </w:t>
       </w:r>
       <w:r>
         <w:rPr>
@@ -6510,7 +6399,23 @@
           <w:rFonts w:eastAsia="Times New Roman" w:cs="Times New Roman"/>
           <w:shd w:val="clear" w:color="auto" w:fill="FFFFFF"/>
         </w:rPr>
-        <w:t xml:space="preserve"> (animacy vs. mobility judgment</w:t>
+        <w:t xml:space="preserve"> (</w:t>
+      </w:r>
+      <w:proofErr w:type="spellStart"/>
+      <w:r>
+        <w:rPr>
+          <w:rFonts w:eastAsia="Times New Roman" w:cs="Times New Roman"/>
+          <w:shd w:val="clear" w:color="auto" w:fill="FFFFFF"/>
+        </w:rPr>
+        <w:t>animacy</w:t>
+      </w:r>
+      <w:proofErr w:type="spellEnd"/>
+      <w:r>
+        <w:rPr>
+          <w:rFonts w:eastAsia="Times New Roman" w:cs="Times New Roman"/>
+          <w:shd w:val="clear" w:color="auto" w:fill="FFFFFF"/>
+        </w:rPr>
+        <w:t xml:space="preserve"> vs. mobility judgment</w:t>
       </w:r>
       <w:r>
         <w:rPr>
@@ -7046,7 +6951,23 @@
           <w:rFonts w:eastAsia="ＭＳ ゴシック" w:cs="Times New Roman"/>
           <w:color w:val="000000"/>
         </w:rPr>
-        <w:t xml:space="preserve">(in ms) </w:t>
+        <w:t xml:space="preserve">(in </w:t>
+      </w:r>
+      <w:proofErr w:type="spellStart"/>
+      <w:r>
+        <w:rPr>
+          <w:rFonts w:eastAsia="ＭＳ ゴシック" w:cs="Times New Roman"/>
+          <w:color w:val="000000"/>
+        </w:rPr>
+        <w:t>ms</w:t>
+      </w:r>
+      <w:proofErr w:type="spellEnd"/>
+      <w:r>
+        <w:rPr>
+          <w:rFonts w:eastAsia="ＭＳ ゴシック" w:cs="Times New Roman"/>
+          <w:color w:val="000000"/>
+        </w:rPr>
+        <w:t xml:space="preserve">) </w:t>
       </w:r>
       <w:r>
         <w:rPr>
@@ -7221,6 +7142,7 @@
         </w:rPr>
         <w:t xml:space="preserve">s &lt; 2.1, </w:t>
       </w:r>
+      <w:proofErr w:type="spellStart"/>
       <w:r>
         <w:rPr>
           <w:rFonts w:eastAsia="ＭＳ ゴシック" w:cs="Times New Roman"/>
@@ -7234,7 +7156,15 @@
           <w:rFonts w:eastAsia="ＭＳ ゴシック" w:cs="Times New Roman"/>
           <w:color w:val="000000"/>
         </w:rPr>
-        <w:t xml:space="preserve">s &gt; 0.14, </w:t>
+        <w:t>s</w:t>
+      </w:r>
+      <w:proofErr w:type="spellEnd"/>
+      <w:r>
+        <w:rPr>
+          <w:rFonts w:eastAsia="ＭＳ ゴシック" w:cs="Times New Roman"/>
+          <w:color w:val="000000"/>
+        </w:rPr>
+        <w:t xml:space="preserve"> &gt; 0.14, </w:t>
       </w:r>
       <w:r>
         <w:rPr>
@@ -7564,12 +7494,21 @@
         </w:rPr>
         <w:t>(</w:t>
       </w:r>
-      <w:r>
-        <w:rPr>
-          <w:rFonts w:eastAsia="Times New Roman" w:cs="Times New Roman"/>
-          <w:shd w:val="clear" w:color="auto" w:fill="FFFFFF"/>
-        </w:rPr>
-        <w:t>animacy, mobility</w:t>
+      <w:proofErr w:type="spellStart"/>
+      <w:r>
+        <w:rPr>
+          <w:rFonts w:eastAsia="Times New Roman" w:cs="Times New Roman"/>
+          <w:shd w:val="clear" w:color="auto" w:fill="FFFFFF"/>
+        </w:rPr>
+        <w:t>animacy</w:t>
+      </w:r>
+      <w:proofErr w:type="spellEnd"/>
+      <w:r>
+        <w:rPr>
+          <w:rFonts w:eastAsia="Times New Roman" w:cs="Times New Roman"/>
+          <w:shd w:val="clear" w:color="auto" w:fill="FFFFFF"/>
+        </w:rPr>
+        <w:t>, mobility</w:t>
       </w:r>
       <w:r>
         <w:rPr>
@@ -8043,7 +7982,23 @@
           <w:rFonts w:eastAsia="Times New Roman" w:cs="Times New Roman"/>
           <w:shd w:val="clear" w:color="auto" w:fill="FFFFFF"/>
         </w:rPr>
-        <w:t>MATLAB (MathWorks, Natic</w:t>
+        <w:t>MATLAB (</w:t>
+      </w:r>
+      <w:proofErr w:type="spellStart"/>
+      <w:r>
+        <w:rPr>
+          <w:rFonts w:eastAsia="Times New Roman" w:cs="Times New Roman"/>
+          <w:shd w:val="clear" w:color="auto" w:fill="FFFFFF"/>
+        </w:rPr>
+        <w:t>MathWorks</w:t>
+      </w:r>
+      <w:proofErr w:type="spellEnd"/>
+      <w:r>
+        <w:rPr>
+          <w:rFonts w:eastAsia="Times New Roman" w:cs="Times New Roman"/>
+          <w:shd w:val="clear" w:color="auto" w:fill="FFFFFF"/>
+        </w:rPr>
+        <w:t>, Natic</w:t>
       </w:r>
       <w:r>
         <w:rPr>
@@ -8106,7 +8061,23 @@
           <w:rFonts w:eastAsia="Times New Roman" w:cs="Times New Roman"/>
           <w:shd w:val="clear" w:color="auto" w:fill="FFFFFF"/>
         </w:rPr>
-        <w:t xml:space="preserve"> prior to bandpass filtering from </w:t>
+        <w:t xml:space="preserve"> prior to </w:t>
+      </w:r>
+      <w:proofErr w:type="spellStart"/>
+      <w:r>
+        <w:rPr>
+          <w:rFonts w:eastAsia="Times New Roman" w:cs="Times New Roman"/>
+          <w:shd w:val="clear" w:color="auto" w:fill="FFFFFF"/>
+        </w:rPr>
+        <w:t>bandpass</w:t>
+      </w:r>
+      <w:proofErr w:type="spellEnd"/>
+      <w:r>
+        <w:rPr>
+          <w:rFonts w:eastAsia="Times New Roman" w:cs="Times New Roman"/>
+          <w:shd w:val="clear" w:color="auto" w:fill="FFFFFF"/>
+        </w:rPr>
+        <w:t xml:space="preserve"> filtering from </w:t>
       </w:r>
       <w:r>
         <w:rPr>
@@ -8412,7 +8383,39 @@
           <w:rFonts w:eastAsia="Times New Roman" w:cs="Times New Roman"/>
           <w:shd w:val="clear" w:color="auto" w:fill="FFFFFF"/>
         </w:rPr>
-        <w:t xml:space="preserve">and segmented from 200 ms pre-stimulus to 2000 ms post-stimulus; the pre-stimulus interval was used for baseline correction. </w:t>
+        <w:t xml:space="preserve">and segmented from 200 </w:t>
+      </w:r>
+      <w:proofErr w:type="spellStart"/>
+      <w:r>
+        <w:rPr>
+          <w:rFonts w:eastAsia="Times New Roman" w:cs="Times New Roman"/>
+          <w:shd w:val="clear" w:color="auto" w:fill="FFFFFF"/>
+        </w:rPr>
+        <w:t>ms</w:t>
+      </w:r>
+      <w:proofErr w:type="spellEnd"/>
+      <w:r>
+        <w:rPr>
+          <w:rFonts w:eastAsia="Times New Roman" w:cs="Times New Roman"/>
+          <w:shd w:val="clear" w:color="auto" w:fill="FFFFFF"/>
+        </w:rPr>
+        <w:t xml:space="preserve"> pre-stimulus to 2000 </w:t>
+      </w:r>
+      <w:proofErr w:type="spellStart"/>
+      <w:r>
+        <w:rPr>
+          <w:rFonts w:eastAsia="Times New Roman" w:cs="Times New Roman"/>
+          <w:shd w:val="clear" w:color="auto" w:fill="FFFFFF"/>
+        </w:rPr>
+        <w:t>ms</w:t>
+      </w:r>
+      <w:proofErr w:type="spellEnd"/>
+      <w:r>
+        <w:rPr>
+          <w:rFonts w:eastAsia="Times New Roman" w:cs="Times New Roman"/>
+          <w:shd w:val="clear" w:color="auto" w:fill="FFFFFF"/>
+        </w:rPr>
+        <w:t xml:space="preserve"> post-stimulus; the pre-stimulus interval was used for baseline correction. </w:t>
       </w:r>
       <w:r>
         <w:rPr>
@@ -8468,7 +8471,23 @@
           <w:rFonts w:eastAsia="Times New Roman" w:cs="Times New Roman"/>
           <w:shd w:val="clear" w:color="auto" w:fill="FFFFFF"/>
         </w:rPr>
-        <w:t>200 ms interval</w:t>
+        <w:t xml:space="preserve">200 </w:t>
+      </w:r>
+      <w:proofErr w:type="spellStart"/>
+      <w:r>
+        <w:rPr>
+          <w:rFonts w:eastAsia="Times New Roman" w:cs="Times New Roman"/>
+          <w:shd w:val="clear" w:color="auto" w:fill="FFFFFF"/>
+        </w:rPr>
+        <w:t>ms</w:t>
+      </w:r>
+      <w:proofErr w:type="spellEnd"/>
+      <w:r>
+        <w:rPr>
+          <w:rFonts w:eastAsia="Times New Roman" w:cs="Times New Roman"/>
+          <w:shd w:val="clear" w:color="auto" w:fill="FFFFFF"/>
+        </w:rPr>
+        <w:t xml:space="preserve"> interval</w:t>
       </w:r>
       <w:r>
         <w:rPr>
@@ -8489,7 +8508,23 @@
           <w:rFonts w:eastAsia="Times New Roman" w:cs="Times New Roman"/>
           <w:shd w:val="clear" w:color="auto" w:fill="FFFFFF"/>
         </w:rPr>
-        <w:t>100 ms sliding window</w:t>
+        <w:t xml:space="preserve">100 </w:t>
+      </w:r>
+      <w:proofErr w:type="spellStart"/>
+      <w:r>
+        <w:rPr>
+          <w:rFonts w:eastAsia="Times New Roman" w:cs="Times New Roman"/>
+          <w:shd w:val="clear" w:color="auto" w:fill="FFFFFF"/>
+        </w:rPr>
+        <w:t>ms</w:t>
+      </w:r>
+      <w:proofErr w:type="spellEnd"/>
+      <w:r>
+        <w:rPr>
+          <w:rFonts w:eastAsia="Times New Roman" w:cs="Times New Roman"/>
+          <w:shd w:val="clear" w:color="auto" w:fill="FFFFFF"/>
+        </w:rPr>
+        <w:t xml:space="preserve"> sliding window</w:t>
       </w:r>
       <w:r>
         <w:rPr>
@@ -8741,7 +8776,23 @@
           <w:rFonts w:eastAsia="Times New Roman" w:cs="Times New Roman"/>
           <w:shd w:val="clear" w:color="auto" w:fill="FFFFFF"/>
         </w:rPr>
-        <w:t>recognition accuracy (e.g., encoded on left + animacy judgment + Side cue + recognition hit).</w:t>
+        <w:t xml:space="preserve">recognition accuracy (e.g., encoded on left + </w:t>
+      </w:r>
+      <w:proofErr w:type="spellStart"/>
+      <w:r>
+        <w:rPr>
+          <w:rFonts w:eastAsia="Times New Roman" w:cs="Times New Roman"/>
+          <w:shd w:val="clear" w:color="auto" w:fill="FFFFFF"/>
+        </w:rPr>
+        <w:t>animacy</w:t>
+      </w:r>
+      <w:proofErr w:type="spellEnd"/>
+      <w:r>
+        <w:rPr>
+          <w:rFonts w:eastAsia="Times New Roman" w:cs="Times New Roman"/>
+          <w:shd w:val="clear" w:color="auto" w:fill="FFFFFF"/>
+        </w:rPr>
+        <w:t xml:space="preserve"> judgment + Side cue + recognition hit).</w:t>
       </w:r>
     </w:p>
     <w:p>
@@ -9030,12 +9081,21 @@
         </w:rPr>
         <w:t xml:space="preserve">more difficult than the </w:t>
       </w:r>
-      <w:r>
-        <w:rPr>
-          <w:rFonts w:eastAsia="Times New Roman" w:cs="Times New Roman"/>
-          <w:shd w:val="clear" w:color="auto" w:fill="FFFFFF"/>
-        </w:rPr>
-        <w:t>animacy judgment</w:t>
+      <w:proofErr w:type="spellStart"/>
+      <w:r>
+        <w:rPr>
+          <w:rFonts w:eastAsia="Times New Roman" w:cs="Times New Roman"/>
+          <w:shd w:val="clear" w:color="auto" w:fill="FFFFFF"/>
+        </w:rPr>
+        <w:t>animacy</w:t>
+      </w:r>
+      <w:proofErr w:type="spellEnd"/>
+      <w:r>
+        <w:rPr>
+          <w:rFonts w:eastAsia="Times New Roman" w:cs="Times New Roman"/>
+          <w:shd w:val="clear" w:color="auto" w:fill="FFFFFF"/>
+        </w:rPr>
+        <w:t xml:space="preserve"> judgment</w:t>
       </w:r>
       <w:r>
         <w:rPr>
@@ -9093,12 +9153,21 @@
         </w:rPr>
         <w:t xml:space="preserve">0.26; </w:t>
       </w:r>
-      <w:r>
-        <w:rPr>
-          <w:rFonts w:eastAsia="Times New Roman" w:cs="Times New Roman"/>
-          <w:shd w:val="clear" w:color="auto" w:fill="FFFFFF"/>
-        </w:rPr>
-        <w:t>animacy: 95.85</w:t>
+      <w:proofErr w:type="spellStart"/>
+      <w:r>
+        <w:rPr>
+          <w:rFonts w:eastAsia="Times New Roman" w:cs="Times New Roman"/>
+          <w:shd w:val="clear" w:color="auto" w:fill="FFFFFF"/>
+        </w:rPr>
+        <w:t>animacy</w:t>
+      </w:r>
+      <w:proofErr w:type="spellEnd"/>
+      <w:r>
+        <w:rPr>
+          <w:rFonts w:eastAsia="Times New Roman" w:cs="Times New Roman"/>
+          <w:shd w:val="clear" w:color="auto" w:fill="FFFFFF"/>
+        </w:rPr>
+        <w:t>: 95.85</w:t>
       </w:r>
       <w:r>
         <w:rPr>
@@ -9177,14 +9246,39 @@
           <w:rFonts w:eastAsia="Times New Roman" w:cs="Times New Roman"/>
           <w:shd w:val="clear" w:color="auto" w:fill="FFFFFF"/>
         </w:rPr>
-        <w:t xml:space="preserve">552 ms; </w:t>
-      </w:r>
-      <w:r>
-        <w:rPr>
-          <w:rFonts w:eastAsia="Times New Roman" w:cs="Times New Roman"/>
-          <w:shd w:val="clear" w:color="auto" w:fill="FFFFFF"/>
-        </w:rPr>
-        <w:t>animacy = 1,664</w:t>
+        <w:t xml:space="preserve">552 </w:t>
+      </w:r>
+      <w:proofErr w:type="spellStart"/>
+      <w:r>
+        <w:rPr>
+          <w:rFonts w:eastAsia="Times New Roman" w:cs="Times New Roman"/>
+          <w:shd w:val="clear" w:color="auto" w:fill="FFFFFF"/>
+        </w:rPr>
+        <w:t>ms</w:t>
+      </w:r>
+      <w:proofErr w:type="spellEnd"/>
+      <w:r>
+        <w:rPr>
+          <w:rFonts w:eastAsia="Times New Roman" w:cs="Times New Roman"/>
+          <w:shd w:val="clear" w:color="auto" w:fill="FFFFFF"/>
+        </w:rPr>
+        <w:t xml:space="preserve">; </w:t>
+      </w:r>
+      <w:proofErr w:type="spellStart"/>
+      <w:r>
+        <w:rPr>
+          <w:rFonts w:eastAsia="Times New Roman" w:cs="Times New Roman"/>
+          <w:shd w:val="clear" w:color="auto" w:fill="FFFFFF"/>
+        </w:rPr>
+        <w:t>animacy</w:t>
+      </w:r>
+      <w:proofErr w:type="spellEnd"/>
+      <w:r>
+        <w:rPr>
+          <w:rFonts w:eastAsia="Times New Roman" w:cs="Times New Roman"/>
+          <w:shd w:val="clear" w:color="auto" w:fill="FFFFFF"/>
+        </w:rPr>
+        <w:t xml:space="preserve"> = 1,664</w:t>
       </w:r>
       <w:r>
         <w:rPr>
@@ -9198,7 +9292,23 @@
           <w:rFonts w:eastAsia="Times New Roman" w:cs="Times New Roman"/>
           <w:shd w:val="clear" w:color="auto" w:fill="FFFFFF"/>
         </w:rPr>
-        <w:t xml:space="preserve">535 ms; </w:t>
+        <w:t xml:space="preserve">535 </w:t>
+      </w:r>
+      <w:proofErr w:type="spellStart"/>
+      <w:r>
+        <w:rPr>
+          <w:rFonts w:eastAsia="Times New Roman" w:cs="Times New Roman"/>
+          <w:shd w:val="clear" w:color="auto" w:fill="FFFFFF"/>
+        </w:rPr>
+        <w:t>ms</w:t>
+      </w:r>
+      <w:proofErr w:type="spellEnd"/>
+      <w:r>
+        <w:rPr>
+          <w:rFonts w:eastAsia="Times New Roman" w:cs="Times New Roman"/>
+          <w:shd w:val="clear" w:color="auto" w:fill="FFFFFF"/>
+        </w:rPr>
+        <w:t xml:space="preserve">; </w:t>
       </w:r>
       <w:r>
         <w:rPr>
@@ -9263,8 +9373,17 @@
           <w:rFonts w:eastAsia="Times New Roman" w:cs="Times New Roman"/>
           <w:shd w:val="clear" w:color="auto" w:fill="FFFFFF"/>
         </w:rPr>
-        <w:t>541 ms</w:t>
-      </w:r>
+        <w:t xml:space="preserve">541 </w:t>
+      </w:r>
+      <w:proofErr w:type="spellStart"/>
+      <w:r>
+        <w:rPr>
+          <w:rFonts w:eastAsia="Times New Roman" w:cs="Times New Roman"/>
+          <w:shd w:val="clear" w:color="auto" w:fill="FFFFFF"/>
+        </w:rPr>
+        <w:t>ms</w:t>
+      </w:r>
+      <w:proofErr w:type="spellEnd"/>
       <w:r>
         <w:rPr>
           <w:rFonts w:eastAsia="Times New Roman" w:cs="Times New Roman"/>
@@ -9291,8 +9410,17 @@
           <w:rFonts w:eastAsia="Times New Roman" w:cs="Times New Roman"/>
           <w:shd w:val="clear" w:color="auto" w:fill="FFFFFF"/>
         </w:rPr>
-        <w:t>619 ms</w:t>
-      </w:r>
+        <w:t xml:space="preserve">619 </w:t>
+      </w:r>
+      <w:proofErr w:type="spellStart"/>
+      <w:r>
+        <w:rPr>
+          <w:rFonts w:eastAsia="Times New Roman" w:cs="Times New Roman"/>
+          <w:shd w:val="clear" w:color="auto" w:fill="FFFFFF"/>
+        </w:rPr>
+        <w:t>ms</w:t>
+      </w:r>
+      <w:proofErr w:type="spellEnd"/>
       <w:r>
         <w:rPr>
           <w:rFonts w:eastAsia="Times New Roman" w:cs="Times New Roman"/>
@@ -9539,6 +9667,7 @@
         </w:rPr>
         <w:t xml:space="preserve">s &lt; 1.93, </w:t>
       </w:r>
+      <w:proofErr w:type="spellStart"/>
       <w:r>
         <w:rPr>
           <w:rFonts w:eastAsia="Times New Roman" w:cs="Times New Roman"/>
@@ -9552,7 +9681,15 @@
           <w:rFonts w:eastAsia="Times New Roman" w:cs="Times New Roman"/>
           <w:shd w:val="clear" w:color="auto" w:fill="FFFFFF"/>
         </w:rPr>
-        <w:t>s &gt; 0.16.</w:t>
+        <w:t>s</w:t>
+      </w:r>
+      <w:proofErr w:type="spellEnd"/>
+      <w:r>
+        <w:rPr>
+          <w:rFonts w:eastAsia="Times New Roman" w:cs="Times New Roman"/>
+          <w:shd w:val="clear" w:color="auto" w:fill="FFFFFF"/>
+        </w:rPr>
+        <w:t xml:space="preserve"> &gt; 0.16.</w:t>
       </w:r>
       <w:r>
         <w:rPr>
@@ -9601,7 +9738,23 @@
           <w:rFonts w:eastAsia="Times New Roman" w:cs="Times New Roman"/>
           <w:shd w:val="clear" w:color="auto" w:fill="FFFFFF"/>
         </w:rPr>
-        <w:t>more difficult than the animacy judgment.</w:t>
+        <w:t xml:space="preserve">more difficult than the </w:t>
+      </w:r>
+      <w:proofErr w:type="spellStart"/>
+      <w:r>
+        <w:rPr>
+          <w:rFonts w:eastAsia="Times New Roman" w:cs="Times New Roman"/>
+          <w:shd w:val="clear" w:color="auto" w:fill="FFFFFF"/>
+        </w:rPr>
+        <w:t>animacy</w:t>
+      </w:r>
+      <w:proofErr w:type="spellEnd"/>
+      <w:r>
+        <w:rPr>
+          <w:rFonts w:eastAsia="Times New Roman" w:cs="Times New Roman"/>
+          <w:shd w:val="clear" w:color="auto" w:fill="FFFFFF"/>
+        </w:rPr>
+        <w:t xml:space="preserve"> judgment.</w:t>
       </w:r>
     </w:p>
     <w:p>
@@ -9767,7 +9920,23 @@
           <w:rFonts w:eastAsia="Times New Roman" w:cs="Times New Roman"/>
           <w:shd w:val="clear" w:color="auto" w:fill="FFFFFF"/>
         </w:rPr>
-        <w:t xml:space="preserve"> vs. animacy task, whereas </w:t>
+        <w:t xml:space="preserve"> vs. </w:t>
+      </w:r>
+      <w:proofErr w:type="spellStart"/>
+      <w:r>
+        <w:rPr>
+          <w:rFonts w:eastAsia="Times New Roman" w:cs="Times New Roman"/>
+          <w:shd w:val="clear" w:color="auto" w:fill="FFFFFF"/>
+        </w:rPr>
+        <w:t>animacy</w:t>
+      </w:r>
+      <w:proofErr w:type="spellEnd"/>
+      <w:r>
+        <w:rPr>
+          <w:rFonts w:eastAsia="Times New Roman" w:cs="Times New Roman"/>
+          <w:shd w:val="clear" w:color="auto" w:fill="FFFFFF"/>
+        </w:rPr>
+        <w:t xml:space="preserve"> task, whereas </w:t>
       </w:r>
       <w:r>
         <w:rPr>
@@ -10120,6 +10289,7 @@
         </w:rPr>
         <w:t xml:space="preserve"> (</w:t>
       </w:r>
+      <w:proofErr w:type="spellStart"/>
       <w:r>
         <w:rPr>
           <w:rFonts w:eastAsia="Times New Roman" w:cs="Times New Roman"/>
@@ -10133,8 +10303,17 @@
           <w:rFonts w:eastAsia="Times New Roman" w:cs="Times New Roman"/>
           <w:shd w:val="clear" w:color="auto" w:fill="FFFFFF"/>
         </w:rPr>
-        <w:t xml:space="preserve">s &gt; 2.7, </w:t>
-      </w:r>
+        <w:t>s</w:t>
+      </w:r>
+      <w:proofErr w:type="spellEnd"/>
+      <w:r>
+        <w:rPr>
+          <w:rFonts w:eastAsia="Times New Roman" w:cs="Times New Roman"/>
+          <w:shd w:val="clear" w:color="auto" w:fill="FFFFFF"/>
+        </w:rPr>
+        <w:t xml:space="preserve"> &gt; 2.7, </w:t>
+      </w:r>
+      <w:proofErr w:type="spellStart"/>
       <w:r>
         <w:rPr>
           <w:rFonts w:eastAsia="Times New Roman" w:cs="Times New Roman"/>
@@ -10148,7 +10327,15 @@
           <w:rFonts w:eastAsia="Times New Roman" w:cs="Times New Roman"/>
           <w:shd w:val="clear" w:color="auto" w:fill="FFFFFF"/>
         </w:rPr>
-        <w:t>s &lt; 0.006). Two sets of follow-up analyses unpack</w:t>
+        <w:t>s</w:t>
+      </w:r>
+      <w:proofErr w:type="spellEnd"/>
+      <w:r>
+        <w:rPr>
+          <w:rFonts w:eastAsia="Times New Roman" w:cs="Times New Roman"/>
+          <w:shd w:val="clear" w:color="auto" w:fill="FFFFFF"/>
+        </w:rPr>
+        <w:t xml:space="preserve"> &lt; 0.006). Two sets of follow-up analyses unpack</w:t>
       </w:r>
       <w:r>
         <w:rPr>
@@ -10341,6 +10528,7 @@
         </w:rPr>
         <w:t xml:space="preserve"> (</w:t>
       </w:r>
+      <w:proofErr w:type="spellStart"/>
       <w:r>
         <w:rPr>
           <w:rFonts w:eastAsia="Times New Roman" w:cs="Times New Roman"/>
@@ -10354,8 +10542,17 @@
           <w:rFonts w:eastAsia="Times New Roman" w:cs="Times New Roman"/>
           <w:shd w:val="clear" w:color="auto" w:fill="FFFFFF"/>
         </w:rPr>
-        <w:t xml:space="preserve">s &lt; 1.63, </w:t>
-      </w:r>
+        <w:t>s</w:t>
+      </w:r>
+      <w:proofErr w:type="spellEnd"/>
+      <w:r>
+        <w:rPr>
+          <w:rFonts w:eastAsia="Times New Roman" w:cs="Times New Roman"/>
+          <w:shd w:val="clear" w:color="auto" w:fill="FFFFFF"/>
+        </w:rPr>
+        <w:t xml:space="preserve"> &lt; 1.63, </w:t>
+      </w:r>
+      <w:proofErr w:type="spellStart"/>
       <w:r>
         <w:rPr>
           <w:rFonts w:eastAsia="Times New Roman" w:cs="Times New Roman"/>
@@ -10369,7 +10566,15 @@
           <w:rFonts w:eastAsia="Times New Roman" w:cs="Times New Roman"/>
           <w:shd w:val="clear" w:color="auto" w:fill="FFFFFF"/>
         </w:rPr>
-        <w:t xml:space="preserve">s &gt; 0.10). </w:t>
+        <w:t>s</w:t>
+      </w:r>
+      <w:proofErr w:type="spellEnd"/>
+      <w:r>
+        <w:rPr>
+          <w:rFonts w:eastAsia="Times New Roman" w:cs="Times New Roman"/>
+          <w:shd w:val="clear" w:color="auto" w:fill="FFFFFF"/>
+        </w:rPr>
+        <w:t xml:space="preserve"> &gt; 0.10). </w:t>
       </w:r>
       <w:r>
         <w:rPr>
@@ -10481,12 +10686,21 @@
         </w:rPr>
         <w:t xml:space="preserve">words from the mobility vs. </w:t>
       </w:r>
-      <w:r>
-        <w:rPr>
-          <w:rFonts w:eastAsia="Times New Roman" w:cs="Times New Roman"/>
-          <w:shd w:val="clear" w:color="auto" w:fill="FFFFFF"/>
-        </w:rPr>
-        <w:t>animacy task, but th</w:t>
+      <w:proofErr w:type="spellStart"/>
+      <w:r>
+        <w:rPr>
+          <w:rFonts w:eastAsia="Times New Roman" w:cs="Times New Roman"/>
+          <w:shd w:val="clear" w:color="auto" w:fill="FFFFFF"/>
+        </w:rPr>
+        <w:t>animacy</w:t>
+      </w:r>
+      <w:proofErr w:type="spellEnd"/>
+      <w:r>
+        <w:rPr>
+          <w:rFonts w:eastAsia="Times New Roman" w:cs="Times New Roman"/>
+          <w:shd w:val="clear" w:color="auto" w:fill="FFFFFF"/>
+        </w:rPr>
+        <w:t xml:space="preserve"> task, but th</w:t>
       </w:r>
       <w:r>
         <w:rPr>
@@ -10973,8 +11187,6 @@
         </w:rPr>
         <w:t xml:space="preserve">AND TABLE 2 </w:t>
       </w:r>
-      <w:bookmarkStart w:id="0" w:name="_GoBack"/>
-      <w:bookmarkEnd w:id="0"/>
       <w:r>
         <w:rPr>
           <w:rFonts w:eastAsia="Times New Roman" w:cs="Times New Roman"/>
@@ -11453,7 +11665,23 @@
           <w:rFonts w:eastAsia="Times New Roman" w:cs="Times New Roman"/>
           <w:shd w:val="clear" w:color="auto" w:fill="FFFFFF"/>
         </w:rPr>
-        <w:t xml:space="preserve">vs. the animacy task, and when responding in later vs. earlier retrieval blocks. In contrast to accuracy, confidence was not affected by </w:t>
+        <w:t xml:space="preserve">vs. the </w:t>
+      </w:r>
+      <w:proofErr w:type="spellStart"/>
+      <w:r>
+        <w:rPr>
+          <w:rFonts w:eastAsia="Times New Roman" w:cs="Times New Roman"/>
+          <w:shd w:val="clear" w:color="auto" w:fill="FFFFFF"/>
+        </w:rPr>
+        <w:t>animacy</w:t>
+      </w:r>
+      <w:proofErr w:type="spellEnd"/>
+      <w:r>
+        <w:rPr>
+          <w:rFonts w:eastAsia="Times New Roman" w:cs="Times New Roman"/>
+          <w:shd w:val="clear" w:color="auto" w:fill="FFFFFF"/>
+        </w:rPr>
+        <w:t xml:space="preserve"> task, and when responding in later vs. earlier retrieval blocks. In contrast to accuracy, confidence was not affected by </w:t>
       </w:r>
       <w:r>
         <w:rPr>
@@ -11970,7 +12198,23 @@
           <w:rFonts w:eastAsia="Times New Roman" w:cs="Times New Roman"/>
           <w:shd w:val="clear" w:color="auto" w:fill="FFFFFF"/>
         </w:rPr>
-        <w:t xml:space="preserve">reversed when words from the mobility task were presented under the “Question?” cue. At encoding, the mobility task was associated with lower accuracy and longer reaction times, suggesting that it engendered deeper processing than the animacy task </w:t>
+        <w:t xml:space="preserve">reversed when words from the mobility task were presented under the “Question?” cue. At encoding, the mobility task was associated with lower accuracy and longer reaction times, suggesting that it engendered deeper processing than the </w:t>
+      </w:r>
+      <w:proofErr w:type="spellStart"/>
+      <w:r>
+        <w:rPr>
+          <w:rFonts w:eastAsia="Times New Roman" w:cs="Times New Roman"/>
+          <w:shd w:val="clear" w:color="auto" w:fill="FFFFFF"/>
+        </w:rPr>
+        <w:t>animacy</w:t>
+      </w:r>
+      <w:proofErr w:type="spellEnd"/>
+      <w:r>
+        <w:rPr>
+          <w:rFonts w:eastAsia="Times New Roman" w:cs="Times New Roman"/>
+          <w:shd w:val="clear" w:color="auto" w:fill="FFFFFF"/>
+        </w:rPr>
+        <w:t xml:space="preserve"> task </w:t>
       </w:r>
       <w:r>
         <w:rPr>
@@ -12055,7 +12299,23 @@
           <w:rFonts w:eastAsia="Times New Roman" w:cs="Times New Roman"/>
           <w:shd w:val="clear" w:color="auto" w:fill="FFFFFF"/>
         </w:rPr>
-        <w:t xml:space="preserve">carefully about the referent of the word, for longer, when making mobility vs. animacy judgments. </w:t>
+        <w:t xml:space="preserve">carefully about the referent of the word, for longer, when making mobility vs. </w:t>
+      </w:r>
+      <w:proofErr w:type="spellStart"/>
+      <w:r>
+        <w:rPr>
+          <w:rFonts w:eastAsia="Times New Roman" w:cs="Times New Roman"/>
+          <w:shd w:val="clear" w:color="auto" w:fill="FFFFFF"/>
+        </w:rPr>
+        <w:t>animacy</w:t>
+      </w:r>
+      <w:proofErr w:type="spellEnd"/>
+      <w:r>
+        <w:rPr>
+          <w:rFonts w:eastAsia="Times New Roman" w:cs="Times New Roman"/>
+          <w:shd w:val="clear" w:color="auto" w:fill="FFFFFF"/>
+        </w:rPr>
+        <w:t xml:space="preserve"> judgments. </w:t>
       </w:r>
       <w:r>
         <w:rPr>
@@ -12301,7 +12561,23 @@
           <w:rFonts w:eastAsia="Times New Roman" w:cs="Times New Roman"/>
           <w:shd w:val="clear" w:color="auto" w:fill="FFFFFF"/>
         </w:rPr>
-        <w:t>displays topographic maps of correct responses to the “Question?” “Side?” and “Odd/Even?” prompts. In both groups, the two most commonly observed ERPs elicited during successful retrieval are readily apparent. From 400-800 ms, there is robust activity over parietal electrode sites that is stronger over the left vs. right hemisphere in controls; this potential has been consistently associated with recollection</w:t>
+        <w:t xml:space="preserve">displays topographic maps of correct responses to the “Question?” “Side?” and “Odd/Even?” prompts. In both groups, the two most commonly observed ERPs elicited during successful retrieval are readily apparent. From 400-800 </w:t>
+      </w:r>
+      <w:proofErr w:type="spellStart"/>
+      <w:r>
+        <w:rPr>
+          <w:rFonts w:eastAsia="Times New Roman" w:cs="Times New Roman"/>
+          <w:shd w:val="clear" w:color="auto" w:fill="FFFFFF"/>
+        </w:rPr>
+        <w:t>ms</w:t>
+      </w:r>
+      <w:proofErr w:type="spellEnd"/>
+      <w:r>
+        <w:rPr>
+          <w:rFonts w:eastAsia="Times New Roman" w:cs="Times New Roman"/>
+          <w:shd w:val="clear" w:color="auto" w:fill="FFFFFF"/>
+        </w:rPr>
+        <w:t>, there is robust activity over parietal electrode sites that is stronger over the left vs. right hemisphere in controls; this potential has been consistently associated with recollection</w:t>
       </w:r>
       <w:r>
         <w:rPr>
@@ -12365,7 +12641,23 @@
           <w:rFonts w:eastAsia="Times New Roman" w:cs="Times New Roman"/>
           <w:shd w:val="clear" w:color="auto" w:fill="FFFFFF"/>
         </w:rPr>
-        <w:t xml:space="preserve"> ms, a positive potential is evident over right frontal cortex. This potential </w:t>
+        <w:t xml:space="preserve"> </w:t>
+      </w:r>
+      <w:proofErr w:type="spellStart"/>
+      <w:r>
+        <w:rPr>
+          <w:rFonts w:eastAsia="Times New Roman" w:cs="Times New Roman"/>
+          <w:shd w:val="clear" w:color="auto" w:fill="FFFFFF"/>
+        </w:rPr>
+        <w:t>ms</w:t>
+      </w:r>
+      <w:proofErr w:type="spellEnd"/>
+      <w:r>
+        <w:rPr>
+          <w:rFonts w:eastAsia="Times New Roman" w:cs="Times New Roman"/>
+          <w:shd w:val="clear" w:color="auto" w:fill="FFFFFF"/>
+        </w:rPr>
+        <w:t xml:space="preserve">, a positive potential is evident over right frontal cortex. This potential </w:t>
       </w:r>
       <w:r>
         <w:rPr>
@@ -12450,7 +12742,23 @@
           <w:rFonts w:eastAsia="Times New Roman" w:cs="Times New Roman"/>
           <w:shd w:val="clear" w:color="auto" w:fill="FFFFFF"/>
         </w:rPr>
-        <w:t xml:space="preserve"> Finally, a late negative potential is also apparent in these data during the same time window (800-2000 ms) as the right frontal effect but originating over the occipital </w:t>
+        <w:t xml:space="preserve"> Finally, a late negative potential is also apparent in these data during the same time window (800-2000 </w:t>
+      </w:r>
+      <w:proofErr w:type="spellStart"/>
+      <w:r>
+        <w:rPr>
+          <w:rFonts w:eastAsia="Times New Roman" w:cs="Times New Roman"/>
+          <w:shd w:val="clear" w:color="auto" w:fill="FFFFFF"/>
+        </w:rPr>
+        <w:t>ms</w:t>
+      </w:r>
+      <w:proofErr w:type="spellEnd"/>
+      <w:r>
+        <w:rPr>
+          <w:rFonts w:eastAsia="Times New Roman" w:cs="Times New Roman"/>
+          <w:shd w:val="clear" w:color="auto" w:fill="FFFFFF"/>
+        </w:rPr>
+        <w:t xml:space="preserve">) as the right frontal effect but originating over the occipital </w:t>
       </w:r>
       <w:r>
         <w:rPr>
@@ -12580,7 +12888,23 @@
           <w:rFonts w:eastAsia="Times New Roman" w:cs="Times New Roman"/>
           <w:shd w:val="clear" w:color="auto" w:fill="FFFFFF"/>
         </w:rPr>
-        <w:t xml:space="preserve">from 400-800 ms </w:t>
+        <w:t xml:space="preserve">from 400-800 </w:t>
+      </w:r>
+      <w:proofErr w:type="spellStart"/>
+      <w:r>
+        <w:rPr>
+          <w:rFonts w:eastAsia="Times New Roman" w:cs="Times New Roman"/>
+          <w:shd w:val="clear" w:color="auto" w:fill="FFFFFF"/>
+        </w:rPr>
+        <w:t>ms</w:t>
+      </w:r>
+      <w:proofErr w:type="spellEnd"/>
+      <w:r>
+        <w:rPr>
+          <w:rFonts w:eastAsia="Times New Roman" w:cs="Times New Roman"/>
+          <w:shd w:val="clear" w:color="auto" w:fill="FFFFFF"/>
+        </w:rPr>
+        <w:t xml:space="preserve"> </w:t>
       </w:r>
       <w:r>
         <w:rPr>
@@ -12615,7 +12939,23 @@
           <w:rFonts w:eastAsia="Times New Roman" w:cs="Times New Roman"/>
           <w:shd w:val="clear" w:color="auto" w:fill="FFFFFF"/>
         </w:rPr>
-        <w:t xml:space="preserve">To determine whether this visual impression was reliable, we extracted the mean ERP amplitude between 400-800 ms from </w:t>
+        <w:t xml:space="preserve">To determine whether this visual impression was reliable, we extracted the mean ERP amplitude between 400-800 </w:t>
+      </w:r>
+      <w:proofErr w:type="spellStart"/>
+      <w:r>
+        <w:rPr>
+          <w:rFonts w:eastAsia="Times New Roman" w:cs="Times New Roman"/>
+          <w:shd w:val="clear" w:color="auto" w:fill="FFFFFF"/>
+        </w:rPr>
+        <w:t>ms</w:t>
+      </w:r>
+      <w:proofErr w:type="spellEnd"/>
+      <w:r>
+        <w:rPr>
+          <w:rFonts w:eastAsia="Times New Roman" w:cs="Times New Roman"/>
+          <w:shd w:val="clear" w:color="auto" w:fill="FFFFFF"/>
+        </w:rPr>
+        <w:t xml:space="preserve"> from </w:t>
       </w:r>
       <w:r>
         <w:rPr>
@@ -12691,6 +13031,7 @@
         </w:rPr>
         <w:t xml:space="preserve">, </w:t>
       </w:r>
+      <w:proofErr w:type="gramStart"/>
       <w:r>
         <w:rPr>
           <w:rFonts w:eastAsia="Times New Roman" w:cs="Times New Roman"/>
@@ -12704,7 +13045,15 @@
           <w:rFonts w:eastAsia="Times New Roman" w:cs="Times New Roman"/>
           <w:shd w:val="clear" w:color="auto" w:fill="FFFFFF"/>
         </w:rPr>
-        <w:t xml:space="preserve">(1,46) = 4.35, </w:t>
+        <w:t>(</w:t>
+      </w:r>
+      <w:proofErr w:type="gramEnd"/>
+      <w:r>
+        <w:rPr>
+          <w:rFonts w:eastAsia="Times New Roman" w:cs="Times New Roman"/>
+          <w:shd w:val="clear" w:color="auto" w:fill="FFFFFF"/>
+        </w:rPr>
+        <w:t xml:space="preserve">1,46) = 4.35, </w:t>
       </w:r>
       <w:r>
         <w:rPr>
@@ -12764,6 +13113,7 @@
         </w:rPr>
         <w:t xml:space="preserve">, with follow-up tests using the REGWQ procedure yielding reliable differences between all three conditions (Question &gt; Side &gt; Odd/Even, all </w:t>
       </w:r>
+      <w:proofErr w:type="spellStart"/>
       <w:r>
         <w:rPr>
           <w:rFonts w:eastAsia="Times New Roman" w:cs="Times New Roman"/>
@@ -12772,6 +13122,7 @@
         </w:rPr>
         <w:t>ps</w:t>
       </w:r>
+      <w:proofErr w:type="spellEnd"/>
       <w:r>
         <w:rPr>
           <w:rFonts w:eastAsia="Times New Roman" w:cs="Times New Roman"/>
@@ -12896,13 +13247,41 @@
         <w:rPr>
           <w:rFonts w:cs="Times New Roman"/>
         </w:rPr>
-        <w:t xml:space="preserve">Waveforms focus on the 400-800 ms positive deflection associated with recollection, controls show strong separation for hits in all cells formed by Cue x Task relative to number hits. By contrast, this component was notably weaker in depressed and showed less separation from number hits. To identify neural activity specifically associated with source retrieval, we subtracted activation on number hit trials from activation in all other cells and plotted topographic maps of the difference waves. </w:t>
-      </w:r>
-      <w:r>
-        <w:rPr>
-          <w:rFonts w:cs="Times New Roman"/>
-        </w:rPr>
-        <w:t>These maps revealed strong activity over parietal sites in response to the “Question?” vs. “Side?” cue, with the “Side?” cue eliciting relatively more fronto-central activation. Compared to controls the depressed adults showed weaker parietal activation . . . I’m not 100% convinced myself</w:t>
+        <w:t xml:space="preserve">Waveforms focus on the 400-800 </w:t>
+      </w:r>
+      <w:proofErr w:type="spellStart"/>
+      <w:r>
+        <w:rPr>
+          <w:rFonts w:cs="Times New Roman"/>
+        </w:rPr>
+        <w:t>ms</w:t>
+      </w:r>
+      <w:proofErr w:type="spellEnd"/>
+      <w:r>
+        <w:rPr>
+          <w:rFonts w:cs="Times New Roman"/>
+        </w:rPr>
+        <w:t xml:space="preserve"> positive deflection associated with recollection, controls show strong separation for hits in all cells formed by Cue x Task relative to number hits. By contrast, this component was notably weaker in depressed and showed less separation from number hits. To identify neural activity specifically associated with source retrieval, we subtracted activation on number hit trials from activation in all other cells and plotted topographic maps of the difference waves. </w:t>
+      </w:r>
+      <w:r>
+        <w:rPr>
+          <w:rFonts w:cs="Times New Roman"/>
+        </w:rPr>
+        <w:t xml:space="preserve">These maps revealed strong activity over parietal sites in response to the “Question?” vs. “Side?” cue, with the “Side?” cue eliciting relatively more </w:t>
+      </w:r>
+      <w:proofErr w:type="spellStart"/>
+      <w:r>
+        <w:rPr>
+          <w:rFonts w:cs="Times New Roman"/>
+        </w:rPr>
+        <w:t>fronto</w:t>
+      </w:r>
+      <w:proofErr w:type="spellEnd"/>
+      <w:r>
+        <w:rPr>
+          <w:rFonts w:cs="Times New Roman"/>
+        </w:rPr>
+        <w:t>-central activation. Compared to controls the depressed adults showed weaker parietal activation . . . I’m not 100% convinced myself</w:t>
       </w:r>
       <w:r>
         <w:rPr>
@@ -12928,13 +13307,57 @@
         <w:rPr>
           <w:rFonts w:cs="Times New Roman"/>
         </w:rPr>
-        <w:t>When I look at the diff wave topos from 400-2000, the right frontal effect is less obvious. Is that because it’s there for the number hits too?</w:t>
-      </w:r>
-      <w:r>
-        <w:rPr>
-          <w:rFonts w:cs="Times New Roman"/>
-        </w:rPr>
-        <w:t xml:space="preserve"> Yes, judging from my powerpoint that’s the case. But the LPN is very obvious and it has a neat property, at least in controls: it looks like it’s constrained to occipital sites under Side but extends up to left PFC under Question. In the MDD group this is less true—the LPN is broader in them. So you might say that the MDD group shows generally weaker parietal activation except for Q/MI and that while the controls appear, speculatively, to be reactivating relevant circuits, this seems like it may be less so for MDD.</w:t>
+        <w:t xml:space="preserve">When I look at the diff wave </w:t>
+      </w:r>
+      <w:proofErr w:type="spellStart"/>
+      <w:r>
+        <w:rPr>
+          <w:rFonts w:cs="Times New Roman"/>
+        </w:rPr>
+        <w:t>topos</w:t>
+      </w:r>
+      <w:proofErr w:type="spellEnd"/>
+      <w:r>
+        <w:rPr>
+          <w:rFonts w:cs="Times New Roman"/>
+        </w:rPr>
+        <w:t xml:space="preserve"> from 400-2000, the right frontal effect is less obvious. Is that because </w:t>
+      </w:r>
+      <w:proofErr w:type="gramStart"/>
+      <w:r>
+        <w:rPr>
+          <w:rFonts w:cs="Times New Roman"/>
+        </w:rPr>
+        <w:t>it’s</w:t>
+      </w:r>
+      <w:proofErr w:type="gramEnd"/>
+      <w:r>
+        <w:rPr>
+          <w:rFonts w:cs="Times New Roman"/>
+        </w:rPr>
+        <w:t xml:space="preserve"> there for the number hits too?</w:t>
+      </w:r>
+      <w:r>
+        <w:rPr>
+          <w:rFonts w:cs="Times New Roman"/>
+        </w:rPr>
+        <w:t xml:space="preserve"> Yes, judging from my </w:t>
+      </w:r>
+      <w:proofErr w:type="spellStart"/>
+      <w:proofErr w:type="gramStart"/>
+      <w:r>
+        <w:rPr>
+          <w:rFonts w:cs="Times New Roman"/>
+        </w:rPr>
+        <w:t>powerpoint</w:t>
+      </w:r>
+      <w:proofErr w:type="spellEnd"/>
+      <w:proofErr w:type="gramEnd"/>
+      <w:r>
+        <w:rPr>
+          <w:rFonts w:cs="Times New Roman"/>
+        </w:rPr>
+        <w:t xml:space="preserve"> that’s the case. But the LPN is very obvious and it has a neat property, at least in controls: it looks like it’s constrained to occipital sites under Side but extends up to left PFC under Question. In the MDD group this is less true—the LPN is broader in them. So you might say that the MDD group shows generally weaker parietal activation except for Q/MI and that while the controls appear, speculatively, to be reactivating relevant circuits, this seems like it may be less so for MDD.</w:t>
       </w:r>
     </w:p>
     <w:sectPr>
@@ -13045,7 +13468,7 @@
         <w:rFonts w:ascii="Times New Roman" w:hAnsi="Times New Roman" w:cs="Times New Roman"/>
         <w:noProof/>
       </w:rPr>
-      <w:t>1</w:t>
+      <w:t>8</w:t>
     </w:r>
     <w:r>
       <w:rPr>
@@ -14997,7 +15420,7 @@
 </file>
 
 <file path=customXml/itemProps1.xml><?xml version="1.0" encoding="utf-8"?>
-<ds:datastoreItem xmlns:ds="http://schemas.openxmlformats.org/officeDocument/2006/customXml" ds:itemID="{5907D0E2-A526-294F-BEC3-07FC91206B2C}">
+<ds:datastoreItem xmlns:ds="http://schemas.openxmlformats.org/officeDocument/2006/customXml" ds:itemID="{04A20DE9-7A9D-F146-98E1-1519E20A5BA4}">
   <ds:schemaRefs>
     <ds:schemaRef ds:uri="http://schemas.openxmlformats.org/officeDocument/2006/bibliography"/>
   </ds:schemaRefs>

</xml_diff>

<commit_message>
Minor change to paper
</commit_message>
<xml_diff>
--- a/SM_Paper_BP.docx
+++ b/SM_Paper_BP.docx
@@ -43,12 +43,28 @@
           <w:rFonts w:cs="Times New Roman"/>
         </w:rPr>
       </w:pPr>
-      <w:r>
-        <w:rPr>
-          <w:rFonts w:cs="Times New Roman"/>
-        </w:rPr>
-        <w:t>Elyssa M. Barrick</w:t>
-      </w:r>
+      <w:proofErr w:type="spellStart"/>
+      <w:r>
+        <w:rPr>
+          <w:rFonts w:cs="Times New Roman"/>
+        </w:rPr>
+        <w:t>Elyssa</w:t>
+      </w:r>
+      <w:proofErr w:type="spellEnd"/>
+      <w:r>
+        <w:rPr>
+          <w:rFonts w:cs="Times New Roman"/>
+        </w:rPr>
+        <w:t xml:space="preserve"> M. </w:t>
+      </w:r>
+      <w:proofErr w:type="spellStart"/>
+      <w:r>
+        <w:rPr>
+          <w:rFonts w:cs="Times New Roman"/>
+        </w:rPr>
+        <w:t>Barrick</w:t>
+      </w:r>
+      <w:proofErr w:type="spellEnd"/>
       <w:r>
         <w:rPr>
           <w:rFonts w:cs="Times New Roman"/>
@@ -493,6 +509,7 @@
           <w:lang w:val="en-GB"/>
         </w:rPr>
       </w:pPr>
+      <w:proofErr w:type="spellStart"/>
       <w:r>
         <w:rPr>
           <w:rFonts w:ascii="Times New Roman" w:hAnsi="Times New Roman"/>
@@ -500,7 +517,17 @@
           <w:szCs w:val="24"/>
           <w:lang w:val="en-GB"/>
         </w:rPr>
-        <w:t xml:space="preserve">Center </w:t>
+        <w:t>Center</w:t>
+      </w:r>
+      <w:proofErr w:type="spellEnd"/>
+      <w:r>
+        <w:rPr>
+          <w:rFonts w:ascii="Times New Roman" w:hAnsi="Times New Roman"/>
+          <w:sz w:val="24"/>
+          <w:szCs w:val="24"/>
+          <w:lang w:val="en-GB"/>
+        </w:rPr>
+        <w:t xml:space="preserve"> </w:t>
       </w:r>
       <w:r>
         <w:rPr>
@@ -803,8 +830,16 @@
         <w:rPr>
           <w:rFonts w:cs="Times New Roman"/>
         </w:rPr>
-        <w:t>hippocampal volume loss and hypofrontality</w:t>
-      </w:r>
+        <w:t xml:space="preserve">hippocampal volume loss and </w:t>
+      </w:r>
+      <w:proofErr w:type="spellStart"/>
+      <w:r>
+        <w:rPr>
+          <w:rFonts w:cs="Times New Roman"/>
+        </w:rPr>
+        <w:t>hypofrontality</w:t>
+      </w:r>
+      <w:proofErr w:type="spellEnd"/>
       <w:r>
         <w:rPr>
           <w:rFonts w:cs="Times New Roman"/>
@@ -986,7 +1021,21 @@
         <w:rPr>
           <w:rFonts w:cs="Times New Roman"/>
         </w:rPr>
-        <w:t xml:space="preserve"> animacy </w:t>
+        <w:t xml:space="preserve"> </w:t>
+      </w:r>
+      <w:proofErr w:type="spellStart"/>
+      <w:r>
+        <w:rPr>
+          <w:rFonts w:cs="Times New Roman"/>
+        </w:rPr>
+        <w:t>animacy</w:t>
+      </w:r>
+      <w:proofErr w:type="spellEnd"/>
+      <w:r>
+        <w:rPr>
+          <w:rFonts w:cs="Times New Roman"/>
+        </w:rPr>
+        <w:t xml:space="preserve"> </w:t>
       </w:r>
       <w:r>
         <w:rPr>
@@ -2434,13 +2483,27 @@
         <w:rPr>
           <w:rFonts w:ascii="Times" w:hAnsi="Times" w:cs="Times New Roman"/>
         </w:rPr>
-        <w:t xml:space="preserve">The MASQ includes separate scales for . . . The RRS yields measures of brooding, reflection . . . The PSQI is a . . .  </w:t>
-      </w:r>
+        <w:t xml:space="preserve">The MASQ includes separate scales for . . . The RRS yields measures of brooding, reflection . . . The PSQI is a . . </w:t>
+      </w:r>
+      <w:proofErr w:type="gramStart"/>
       <w:r>
         <w:rPr>
           <w:rFonts w:ascii="Times" w:hAnsi="Times" w:cs="Times New Roman"/>
         </w:rPr>
-        <w:t>Finally, t</w:t>
+        <w:t xml:space="preserve">.  </w:t>
+      </w:r>
+      <w:r>
+        <w:rPr>
+          <w:rFonts w:ascii="Times" w:hAnsi="Times" w:cs="Times New Roman"/>
+        </w:rPr>
+        <w:t>Finally</w:t>
+      </w:r>
+      <w:proofErr w:type="gramEnd"/>
+      <w:r>
+        <w:rPr>
+          <w:rFonts w:ascii="Times" w:hAnsi="Times" w:cs="Times New Roman"/>
+        </w:rPr>
+        <w:t>, t</w:t>
       </w:r>
       <w:r>
         <w:rPr>
@@ -2582,7 +2645,23 @@
           <w:rFonts w:eastAsia="ＭＳ ゴシック" w:cs="Times New Roman"/>
           <w:color w:val="000000"/>
         </w:rPr>
-        <w:t xml:space="preserve">The task was programmed in PsychoPy </w:t>
+        <w:t xml:space="preserve">The task was programmed in </w:t>
+      </w:r>
+      <w:proofErr w:type="spellStart"/>
+      <w:r>
+        <w:rPr>
+          <w:rFonts w:eastAsia="ＭＳ ゴシック" w:cs="Times New Roman"/>
+          <w:color w:val="000000"/>
+        </w:rPr>
+        <w:t>PsychoPy</w:t>
+      </w:r>
+      <w:proofErr w:type="spellEnd"/>
+      <w:r>
+        <w:rPr>
+          <w:rFonts w:eastAsia="ＭＳ ゴシック" w:cs="Times New Roman"/>
+          <w:color w:val="000000"/>
+        </w:rPr>
+        <w:t xml:space="preserve"> </w:t>
       </w:r>
       <w:r>
         <w:rPr>
@@ -2697,7 +2776,21 @@
         <w:rPr>
           <w:rFonts w:cs="Times New Roman"/>
         </w:rPr>
-        <w:t xml:space="preserve">e animacy </w:t>
+        <w:t xml:space="preserve">e </w:t>
+      </w:r>
+      <w:proofErr w:type="spellStart"/>
+      <w:r>
+        <w:rPr>
+          <w:rFonts w:cs="Times New Roman"/>
+        </w:rPr>
+        <w:t>animacy</w:t>
+      </w:r>
+      <w:proofErr w:type="spellEnd"/>
+      <w:r>
+        <w:rPr>
+          <w:rFonts w:cs="Times New Roman"/>
+        </w:rPr>
+        <w:t xml:space="preserve"> </w:t>
       </w:r>
       <w:r>
         <w:rPr>
@@ -2878,6 +2971,7 @@
         </w:rPr>
         <w:t>(</w:t>
       </w:r>
+      <w:proofErr w:type="spellStart"/>
       <w:r>
         <w:rPr>
           <w:rFonts w:cs="Times New Roman"/>
@@ -2896,7 +2990,15 @@
           <w:rFonts w:eastAsia="ＭＳ ゴシック" w:cs="Times New Roman"/>
           <w:color w:val="000000"/>
         </w:rPr>
-        <w:t>S.D. = 5.27</w:t>
+        <w:t>S.D</w:t>
+      </w:r>
+      <w:proofErr w:type="spellEnd"/>
+      <w:r>
+        <w:rPr>
+          <w:rFonts w:eastAsia="ＭＳ ゴシック" w:cs="Times New Roman"/>
+          <w:color w:val="000000"/>
+        </w:rPr>
+        <w:t>. = 5.27</w:t>
       </w:r>
       <w:r>
         <w:rPr>
@@ -2973,7 +3075,23 @@
           <w:rFonts w:eastAsia="ＭＳ ゴシック" w:cs="Times New Roman"/>
           <w:color w:val="000000"/>
         </w:rPr>
-        <w:t>or imageability (596.80</w:t>
+        <w:t xml:space="preserve">or </w:t>
+      </w:r>
+      <w:proofErr w:type="spellStart"/>
+      <w:r>
+        <w:rPr>
+          <w:rFonts w:eastAsia="ＭＳ ゴシック" w:cs="Times New Roman"/>
+          <w:color w:val="000000"/>
+        </w:rPr>
+        <w:t>imageability</w:t>
+      </w:r>
+      <w:proofErr w:type="spellEnd"/>
+      <w:r>
+        <w:rPr>
+          <w:rFonts w:eastAsia="ＭＳ ゴシック" w:cs="Times New Roman"/>
+          <w:color w:val="000000"/>
+        </w:rPr>
+        <w:t xml:space="preserve"> (596.80</w:t>
       </w:r>
       <w:r>
         <w:rPr>
@@ -2989,6 +3107,7 @@
         </w:rPr>
         <w:t xml:space="preserve">25.31), all </w:t>
       </w:r>
+      <w:proofErr w:type="spellStart"/>
       <w:r>
         <w:rPr>
           <w:rFonts w:eastAsia="ＭＳ ゴシック" w:cs="Times New Roman"/>
@@ -2997,6 +3116,7 @@
         </w:rPr>
         <w:t>ps</w:t>
       </w:r>
+      <w:proofErr w:type="spellEnd"/>
       <w:r>
         <w:rPr>
           <w:rFonts w:eastAsia="ＭＳ ゴシック" w:cs="Times New Roman"/>
@@ -3327,7 +3447,23 @@
         <w:rPr>
           <w:rFonts w:cs="Times New Roman"/>
         </w:rPr>
-        <w:t xml:space="preserve">(animacy judgment) </w:t>
+        <w:t>(</w:t>
+      </w:r>
+      <w:proofErr w:type="spellStart"/>
+      <w:proofErr w:type="gramStart"/>
+      <w:r>
+        <w:rPr>
+          <w:rFonts w:cs="Times New Roman"/>
+        </w:rPr>
+        <w:t>animacy</w:t>
+      </w:r>
+      <w:proofErr w:type="spellEnd"/>
+      <w:proofErr w:type="gramEnd"/>
+      <w:r>
+        <w:rPr>
+          <w:rFonts w:cs="Times New Roman"/>
+        </w:rPr>
+        <w:t xml:space="preserve"> judgment) </w:t>
       </w:r>
       <w:r>
         <w:rPr>
@@ -3363,14 +3499,36 @@
         <w:rPr>
           <w:rFonts w:cs="Times New Roman"/>
         </w:rPr>
-        <w:t xml:space="preserve">(mobility judgment) </w:t>
-      </w:r>
-      <w:r>
-        <w:rPr>
-          <w:rFonts w:cs="Times New Roman"/>
-        </w:rPr>
-        <w:t>(duration</w:t>
-      </w:r>
+        <w:t>(</w:t>
+      </w:r>
+      <w:proofErr w:type="gramStart"/>
+      <w:r>
+        <w:rPr>
+          <w:rFonts w:cs="Times New Roman"/>
+        </w:rPr>
+        <w:t>mobility</w:t>
+      </w:r>
+      <w:proofErr w:type="gramEnd"/>
+      <w:r>
+        <w:rPr>
+          <w:rFonts w:cs="Times New Roman"/>
+        </w:rPr>
+        <w:t xml:space="preserve"> judgment) </w:t>
+      </w:r>
+      <w:r>
+        <w:rPr>
+          <w:rFonts w:cs="Times New Roman"/>
+        </w:rPr>
+        <w:t>(</w:t>
+      </w:r>
+      <w:proofErr w:type="gramStart"/>
+      <w:r>
+        <w:rPr>
+          <w:rFonts w:cs="Times New Roman"/>
+        </w:rPr>
+        <w:t>duration</w:t>
+      </w:r>
+      <w:proofErr w:type="gramEnd"/>
       <w:r>
         <w:rPr>
           <w:rFonts w:cs="Times New Roman"/>
@@ -3515,11 +3673,19 @@
         </w:rPr>
         <w:t xml:space="preserve"> conceptual source defined by the encoding task (</w:t>
       </w:r>
-      <w:r>
-        <w:rPr>
-          <w:rFonts w:cs="Times New Roman"/>
-        </w:rPr>
-        <w:t xml:space="preserve">animacy </w:t>
+      <w:proofErr w:type="spellStart"/>
+      <w:r>
+        <w:rPr>
+          <w:rFonts w:cs="Times New Roman"/>
+        </w:rPr>
+        <w:t>animacy</w:t>
+      </w:r>
+      <w:proofErr w:type="spellEnd"/>
+      <w:r>
+        <w:rPr>
+          <w:rFonts w:cs="Times New Roman"/>
+        </w:rPr>
+        <w:t xml:space="preserve"> </w:t>
       </w:r>
       <w:r>
         <w:rPr>
@@ -3639,7 +3805,35 @@
         <w:rPr>
           <w:rFonts w:cs="Times New Roman"/>
         </w:rPr>
-        <w:t>left/animacy, right/animacy, left/mobility, right/mobility).</w:t>
+        <w:t>left/</w:t>
+      </w:r>
+      <w:proofErr w:type="spellStart"/>
+      <w:r>
+        <w:rPr>
+          <w:rFonts w:cs="Times New Roman"/>
+        </w:rPr>
+        <w:t>animacy</w:t>
+      </w:r>
+      <w:proofErr w:type="spellEnd"/>
+      <w:r>
+        <w:rPr>
+          <w:rFonts w:cs="Times New Roman"/>
+        </w:rPr>
+        <w:t>, right/</w:t>
+      </w:r>
+      <w:proofErr w:type="spellStart"/>
+      <w:r>
+        <w:rPr>
+          <w:rFonts w:cs="Times New Roman"/>
+        </w:rPr>
+        <w:t>animacy</w:t>
+      </w:r>
+      <w:proofErr w:type="spellEnd"/>
+      <w:r>
+        <w:rPr>
+          <w:rFonts w:cs="Times New Roman"/>
+        </w:rPr>
+        <w:t>, left/mobility, right/mobility).</w:t>
       </w:r>
     </w:p>
     <w:p>
@@ -3908,7 +4102,14 @@
         <w:rPr>
           <w:rFonts w:cs="Times New Roman"/>
         </w:rPr>
-        <w:t xml:space="preserve"> but</w:t>
+        <w:t xml:space="preserve"> </w:t>
+      </w:r>
+      <w:proofErr w:type="gramStart"/>
+      <w:r>
+        <w:rPr>
+          <w:rFonts w:cs="Times New Roman"/>
+        </w:rPr>
+        <w:t>but</w:t>
       </w:r>
       <w:r>
         <w:rPr>
@@ -3916,6 +4117,7 @@
         </w:rPr>
         <w:t>,</w:t>
       </w:r>
+      <w:proofErr w:type="gramEnd"/>
       <w:r>
         <w:rPr>
           <w:rFonts w:cs="Times New Roman"/>
@@ -4131,12 +4333,14 @@
         </w:rPr>
         <w:t xml:space="preserve">perceptual (“On what side of the screen did this word appear?”) and conceptual (“What question did I answer for this word?’) </w:t>
       </w:r>
+      <w:proofErr w:type="gramStart"/>
       <w:r>
         <w:rPr>
           <w:rFonts w:cs="Times New Roman"/>
         </w:rPr>
         <w:t>sources</w:t>
       </w:r>
+      <w:proofErr w:type="gramEnd"/>
       <w:r>
         <w:rPr>
           <w:rFonts w:cs="Times New Roman"/>
@@ -5065,7 +5269,21 @@
         <w:rPr>
           <w:rFonts w:cs="Times New Roman"/>
         </w:rPr>
-        <w:t>-2000 ms) separated the trials.</w:t>
+        <w:t xml:space="preserve">-2000 </w:t>
+      </w:r>
+      <w:proofErr w:type="spellStart"/>
+      <w:r>
+        <w:rPr>
+          <w:rFonts w:cs="Times New Roman"/>
+        </w:rPr>
+        <w:t>ms</w:t>
+      </w:r>
+      <w:proofErr w:type="spellEnd"/>
+      <w:r>
+        <w:rPr>
+          <w:rFonts w:cs="Times New Roman"/>
+        </w:rPr>
+        <w:t>) separated the trials.</w:t>
       </w:r>
     </w:p>
     <w:p>
@@ -5237,6 +5455,7 @@
         </w:rPr>
         <w:t xml:space="preserve">128-sensor </w:t>
       </w:r>
+      <w:proofErr w:type="spellStart"/>
       <w:r>
         <w:rPr>
           <w:rFonts w:cs="Times New Roman"/>
@@ -5247,7 +5466,14 @@
         <w:rPr>
           <w:rFonts w:cs="Times New Roman"/>
         </w:rPr>
-        <w:t>el GSN Electrical Geodesics</w:t>
+        <w:t>el</w:t>
+      </w:r>
+      <w:proofErr w:type="spellEnd"/>
+      <w:r>
+        <w:rPr>
+          <w:rFonts w:cs="Times New Roman"/>
+        </w:rPr>
+        <w:t xml:space="preserve"> GSN Electrical Geodesics</w:t>
       </w:r>
       <w:r>
         <w:rPr>
@@ -5310,6 +5536,7 @@
         </w:rPr>
         <w:t xml:space="preserve">0.02–100 Hz </w:t>
       </w:r>
+      <w:proofErr w:type="spellStart"/>
       <w:r>
         <w:rPr>
           <w:rFonts w:eastAsia="Times New Roman" w:cs="Times New Roman"/>
@@ -5317,6 +5544,7 @@
         </w:rPr>
         <w:t>bandpass</w:t>
       </w:r>
+      <w:proofErr w:type="spellEnd"/>
       <w:r>
         <w:rPr>
           <w:rFonts w:eastAsia="Times New Roman" w:cs="Times New Roman"/>
@@ -5378,7 +5606,39 @@
           <w:rFonts w:eastAsia="Times New Roman" w:cs="Times New Roman"/>
           <w:shd w:val="clear" w:color="auto" w:fill="FFFFFF"/>
         </w:rPr>
-        <w:t xml:space="preserve">. Impedances were kept below 45 kΩ when possible; none exceeded 75 kΩ. </w:t>
+        <w:t xml:space="preserve">. Impedances were kept below 45 </w:t>
+      </w:r>
+      <w:proofErr w:type="spellStart"/>
+      <w:r>
+        <w:rPr>
+          <w:rFonts w:eastAsia="Times New Roman" w:cs="Times New Roman"/>
+          <w:shd w:val="clear" w:color="auto" w:fill="FFFFFF"/>
+        </w:rPr>
+        <w:t>kΩ</w:t>
+      </w:r>
+      <w:proofErr w:type="spellEnd"/>
+      <w:r>
+        <w:rPr>
+          <w:rFonts w:eastAsia="Times New Roman" w:cs="Times New Roman"/>
+          <w:shd w:val="clear" w:color="auto" w:fill="FFFFFF"/>
+        </w:rPr>
+        <w:t xml:space="preserve"> when possible; none exceeded 75 </w:t>
+      </w:r>
+      <w:proofErr w:type="spellStart"/>
+      <w:r>
+        <w:rPr>
+          <w:rFonts w:eastAsia="Times New Roman" w:cs="Times New Roman"/>
+          <w:shd w:val="clear" w:color="auto" w:fill="FFFFFF"/>
+        </w:rPr>
+        <w:t>kΩ</w:t>
+      </w:r>
+      <w:proofErr w:type="spellEnd"/>
+      <w:r>
+        <w:rPr>
+          <w:rFonts w:eastAsia="Times New Roman" w:cs="Times New Roman"/>
+          <w:shd w:val="clear" w:color="auto" w:fill="FFFFFF"/>
+        </w:rPr>
+        <w:t xml:space="preserve">. </w:t>
       </w:r>
       <w:r>
         <w:rPr>
@@ -6124,6 +6384,7 @@
         </w:rPr>
         <w:t xml:space="preserve"> implemented in the R library </w:t>
       </w:r>
+      <w:proofErr w:type="spellStart"/>
       <w:r>
         <w:rPr>
           <w:rFonts w:eastAsia="Times New Roman" w:cs="Times New Roman"/>
@@ -6132,6 +6393,7 @@
         </w:rPr>
         <w:t>anova</w:t>
       </w:r>
+      <w:proofErr w:type="spellEnd"/>
       <w:r>
         <w:rPr>
           <w:rFonts w:eastAsia="Times New Roman" w:cs="Times New Roman"/>
@@ -6293,7 +6555,39 @@
           <w:rFonts w:eastAsia="Times New Roman" w:cs="Times New Roman"/>
           <w:shd w:val="clear" w:color="auto" w:fill="FFFFFF"/>
         </w:rPr>
-        <w:t>, we used glmer with the logit link function.</w:t>
+        <w:t xml:space="preserve">, we used </w:t>
+      </w:r>
+      <w:proofErr w:type="spellStart"/>
+      <w:r>
+        <w:rPr>
+          <w:rFonts w:eastAsia="Times New Roman" w:cs="Times New Roman"/>
+          <w:shd w:val="clear" w:color="auto" w:fill="FFFFFF"/>
+        </w:rPr>
+        <w:t>glmer</w:t>
+      </w:r>
+      <w:proofErr w:type="spellEnd"/>
+      <w:r>
+        <w:rPr>
+          <w:rFonts w:eastAsia="Times New Roman" w:cs="Times New Roman"/>
+          <w:shd w:val="clear" w:color="auto" w:fill="FFFFFF"/>
+        </w:rPr>
+        <w:t xml:space="preserve"> with the </w:t>
+      </w:r>
+      <w:proofErr w:type="spellStart"/>
+      <w:r>
+        <w:rPr>
+          <w:rFonts w:eastAsia="Times New Roman" w:cs="Times New Roman"/>
+          <w:shd w:val="clear" w:color="auto" w:fill="FFFFFF"/>
+        </w:rPr>
+        <w:t>logit</w:t>
+      </w:r>
+      <w:proofErr w:type="spellEnd"/>
+      <w:r>
+        <w:rPr>
+          <w:rFonts w:eastAsia="Times New Roman" w:cs="Times New Roman"/>
+          <w:shd w:val="clear" w:color="auto" w:fill="FFFFFF"/>
+        </w:rPr>
+        <w:t xml:space="preserve"> link function.</w:t>
       </w:r>
       <w:r>
         <w:rPr>
@@ -6345,6 +6639,7 @@
         </w:rPr>
         <w:t xml:space="preserve">using the R library </w:t>
       </w:r>
+      <w:proofErr w:type="spellStart"/>
       <w:r>
         <w:rPr>
           <w:rFonts w:eastAsia="Times New Roman" w:cs="Times New Roman"/>
@@ -6353,6 +6648,7 @@
         </w:rPr>
         <w:t>lmerTest</w:t>
       </w:r>
+      <w:proofErr w:type="spellEnd"/>
       <w:r>
         <w:rPr>
           <w:rFonts w:eastAsia="Times New Roman" w:cs="Times New Roman"/>
@@ -6453,7 +6749,23 @@
           <w:rFonts w:eastAsia="ＭＳ ゴシック" w:cs="Times New Roman"/>
           <w:color w:val="000000"/>
         </w:rPr>
-        <w:t xml:space="preserve">SD; fewer than 1% of trials were </w:t>
+        <w:t xml:space="preserve">SD; </w:t>
+      </w:r>
+      <w:proofErr w:type="gramStart"/>
+      <w:r>
+        <w:rPr>
+          <w:rFonts w:eastAsia="ＭＳ ゴシック" w:cs="Times New Roman"/>
+          <w:color w:val="000000"/>
+        </w:rPr>
+        <w:t>fewer</w:t>
+      </w:r>
+      <w:proofErr w:type="gramEnd"/>
+      <w:r>
+        <w:rPr>
+          <w:rFonts w:eastAsia="ＭＳ ゴシック" w:cs="Times New Roman"/>
+          <w:color w:val="000000"/>
+        </w:rPr>
+        <w:t xml:space="preserve"> than 1% of trials were </w:t>
       </w:r>
       <w:r>
         <w:rPr>
@@ -6510,7 +6822,23 @@
           <w:rFonts w:eastAsia="Times New Roman" w:cs="Times New Roman"/>
           <w:shd w:val="clear" w:color="auto" w:fill="FFFFFF"/>
         </w:rPr>
-        <w:t xml:space="preserve"> (animacy vs. mobility judgment</w:t>
+        <w:t xml:space="preserve"> (</w:t>
+      </w:r>
+      <w:proofErr w:type="spellStart"/>
+      <w:r>
+        <w:rPr>
+          <w:rFonts w:eastAsia="Times New Roman" w:cs="Times New Roman"/>
+          <w:shd w:val="clear" w:color="auto" w:fill="FFFFFF"/>
+        </w:rPr>
+        <w:t>animacy</w:t>
+      </w:r>
+      <w:proofErr w:type="spellEnd"/>
+      <w:r>
+        <w:rPr>
+          <w:rFonts w:eastAsia="Times New Roman" w:cs="Times New Roman"/>
+          <w:shd w:val="clear" w:color="auto" w:fill="FFFFFF"/>
+        </w:rPr>
+        <w:t xml:space="preserve"> vs. mobility judgment</w:t>
       </w:r>
       <w:r>
         <w:rPr>
@@ -7046,7 +7374,23 @@
           <w:rFonts w:eastAsia="ＭＳ ゴシック" w:cs="Times New Roman"/>
           <w:color w:val="000000"/>
         </w:rPr>
-        <w:t xml:space="preserve">(in ms) </w:t>
+        <w:t xml:space="preserve">(in </w:t>
+      </w:r>
+      <w:proofErr w:type="spellStart"/>
+      <w:r>
+        <w:rPr>
+          <w:rFonts w:eastAsia="ＭＳ ゴシック" w:cs="Times New Roman"/>
+          <w:color w:val="000000"/>
+        </w:rPr>
+        <w:t>ms</w:t>
+      </w:r>
+      <w:proofErr w:type="spellEnd"/>
+      <w:r>
+        <w:rPr>
+          <w:rFonts w:eastAsia="ＭＳ ゴシック" w:cs="Times New Roman"/>
+          <w:color w:val="000000"/>
+        </w:rPr>
+        <w:t xml:space="preserve">) </w:t>
       </w:r>
       <w:r>
         <w:rPr>
@@ -7221,6 +7565,7 @@
         </w:rPr>
         <w:t xml:space="preserve">s &lt; 2.1, </w:t>
       </w:r>
+      <w:proofErr w:type="spellStart"/>
       <w:r>
         <w:rPr>
           <w:rFonts w:eastAsia="ＭＳ ゴシック" w:cs="Times New Roman"/>
@@ -7234,7 +7579,15 @@
           <w:rFonts w:eastAsia="ＭＳ ゴシック" w:cs="Times New Roman"/>
           <w:color w:val="000000"/>
         </w:rPr>
-        <w:t xml:space="preserve">s &gt; 0.14, </w:t>
+        <w:t>s</w:t>
+      </w:r>
+      <w:proofErr w:type="spellEnd"/>
+      <w:r>
+        <w:rPr>
+          <w:rFonts w:eastAsia="ＭＳ ゴシック" w:cs="Times New Roman"/>
+          <w:color w:val="000000"/>
+        </w:rPr>
+        <w:t xml:space="preserve"> &gt; 0.14, </w:t>
       </w:r>
       <w:r>
         <w:rPr>
@@ -7564,12 +7917,21 @@
         </w:rPr>
         <w:t>(</w:t>
       </w:r>
-      <w:r>
-        <w:rPr>
-          <w:rFonts w:eastAsia="Times New Roman" w:cs="Times New Roman"/>
-          <w:shd w:val="clear" w:color="auto" w:fill="FFFFFF"/>
-        </w:rPr>
-        <w:t>animacy, mobility</w:t>
+      <w:proofErr w:type="spellStart"/>
+      <w:r>
+        <w:rPr>
+          <w:rFonts w:eastAsia="Times New Roman" w:cs="Times New Roman"/>
+          <w:shd w:val="clear" w:color="auto" w:fill="FFFFFF"/>
+        </w:rPr>
+        <w:t>animacy</w:t>
+      </w:r>
+      <w:proofErr w:type="spellEnd"/>
+      <w:r>
+        <w:rPr>
+          <w:rFonts w:eastAsia="Times New Roman" w:cs="Times New Roman"/>
+          <w:shd w:val="clear" w:color="auto" w:fill="FFFFFF"/>
+        </w:rPr>
+        <w:t>, mobility</w:t>
       </w:r>
       <w:r>
         <w:rPr>
@@ -8043,7 +8405,23 @@
           <w:rFonts w:eastAsia="Times New Roman" w:cs="Times New Roman"/>
           <w:shd w:val="clear" w:color="auto" w:fill="FFFFFF"/>
         </w:rPr>
-        <w:t>MATLAB (MathWorks, Natic</w:t>
+        <w:t>MATLAB (</w:t>
+      </w:r>
+      <w:proofErr w:type="spellStart"/>
+      <w:r>
+        <w:rPr>
+          <w:rFonts w:eastAsia="Times New Roman" w:cs="Times New Roman"/>
+          <w:shd w:val="clear" w:color="auto" w:fill="FFFFFF"/>
+        </w:rPr>
+        <w:t>MathWorks</w:t>
+      </w:r>
+      <w:proofErr w:type="spellEnd"/>
+      <w:r>
+        <w:rPr>
+          <w:rFonts w:eastAsia="Times New Roman" w:cs="Times New Roman"/>
+          <w:shd w:val="clear" w:color="auto" w:fill="FFFFFF"/>
+        </w:rPr>
+        <w:t>, Natic</w:t>
       </w:r>
       <w:r>
         <w:rPr>
@@ -8106,7 +8484,23 @@
           <w:rFonts w:eastAsia="Times New Roman" w:cs="Times New Roman"/>
           <w:shd w:val="clear" w:color="auto" w:fill="FFFFFF"/>
         </w:rPr>
-        <w:t xml:space="preserve"> prior to bandpass filtering from </w:t>
+        <w:t xml:space="preserve"> prior to </w:t>
+      </w:r>
+      <w:proofErr w:type="spellStart"/>
+      <w:r>
+        <w:rPr>
+          <w:rFonts w:eastAsia="Times New Roman" w:cs="Times New Roman"/>
+          <w:shd w:val="clear" w:color="auto" w:fill="FFFFFF"/>
+        </w:rPr>
+        <w:t>bandpass</w:t>
+      </w:r>
+      <w:proofErr w:type="spellEnd"/>
+      <w:r>
+        <w:rPr>
+          <w:rFonts w:eastAsia="Times New Roman" w:cs="Times New Roman"/>
+          <w:shd w:val="clear" w:color="auto" w:fill="FFFFFF"/>
+        </w:rPr>
+        <w:t xml:space="preserve"> filtering from </w:t>
       </w:r>
       <w:r>
         <w:rPr>
@@ -8412,7 +8806,39 @@
           <w:rFonts w:eastAsia="Times New Roman" w:cs="Times New Roman"/>
           <w:shd w:val="clear" w:color="auto" w:fill="FFFFFF"/>
         </w:rPr>
-        <w:t xml:space="preserve">and segmented from 200 ms pre-stimulus to 2000 ms post-stimulus; the pre-stimulus interval was used for baseline correction. </w:t>
+        <w:t xml:space="preserve">and segmented from 200 </w:t>
+      </w:r>
+      <w:proofErr w:type="spellStart"/>
+      <w:r>
+        <w:rPr>
+          <w:rFonts w:eastAsia="Times New Roman" w:cs="Times New Roman"/>
+          <w:shd w:val="clear" w:color="auto" w:fill="FFFFFF"/>
+        </w:rPr>
+        <w:t>ms</w:t>
+      </w:r>
+      <w:proofErr w:type="spellEnd"/>
+      <w:r>
+        <w:rPr>
+          <w:rFonts w:eastAsia="Times New Roman" w:cs="Times New Roman"/>
+          <w:shd w:val="clear" w:color="auto" w:fill="FFFFFF"/>
+        </w:rPr>
+        <w:t xml:space="preserve"> pre-stimulus to 2000 </w:t>
+      </w:r>
+      <w:proofErr w:type="spellStart"/>
+      <w:r>
+        <w:rPr>
+          <w:rFonts w:eastAsia="Times New Roman" w:cs="Times New Roman"/>
+          <w:shd w:val="clear" w:color="auto" w:fill="FFFFFF"/>
+        </w:rPr>
+        <w:t>ms</w:t>
+      </w:r>
+      <w:proofErr w:type="spellEnd"/>
+      <w:r>
+        <w:rPr>
+          <w:rFonts w:eastAsia="Times New Roman" w:cs="Times New Roman"/>
+          <w:shd w:val="clear" w:color="auto" w:fill="FFFFFF"/>
+        </w:rPr>
+        <w:t xml:space="preserve"> post-stimulus; the pre-stimulus interval was used for baseline correction. </w:t>
       </w:r>
       <w:r>
         <w:rPr>
@@ -8468,7 +8894,23 @@
           <w:rFonts w:eastAsia="Times New Roman" w:cs="Times New Roman"/>
           <w:shd w:val="clear" w:color="auto" w:fill="FFFFFF"/>
         </w:rPr>
-        <w:t>200 ms interval</w:t>
+        <w:t xml:space="preserve">200 </w:t>
+      </w:r>
+      <w:proofErr w:type="spellStart"/>
+      <w:r>
+        <w:rPr>
+          <w:rFonts w:eastAsia="Times New Roman" w:cs="Times New Roman"/>
+          <w:shd w:val="clear" w:color="auto" w:fill="FFFFFF"/>
+        </w:rPr>
+        <w:t>ms</w:t>
+      </w:r>
+      <w:proofErr w:type="spellEnd"/>
+      <w:r>
+        <w:rPr>
+          <w:rFonts w:eastAsia="Times New Roman" w:cs="Times New Roman"/>
+          <w:shd w:val="clear" w:color="auto" w:fill="FFFFFF"/>
+        </w:rPr>
+        <w:t xml:space="preserve"> interval</w:t>
       </w:r>
       <w:r>
         <w:rPr>
@@ -8489,7 +8931,23 @@
           <w:rFonts w:eastAsia="Times New Roman" w:cs="Times New Roman"/>
           <w:shd w:val="clear" w:color="auto" w:fill="FFFFFF"/>
         </w:rPr>
-        <w:t>100 ms sliding window</w:t>
+        <w:t xml:space="preserve">100 </w:t>
+      </w:r>
+      <w:proofErr w:type="spellStart"/>
+      <w:r>
+        <w:rPr>
+          <w:rFonts w:eastAsia="Times New Roman" w:cs="Times New Roman"/>
+          <w:shd w:val="clear" w:color="auto" w:fill="FFFFFF"/>
+        </w:rPr>
+        <w:t>ms</w:t>
+      </w:r>
+      <w:proofErr w:type="spellEnd"/>
+      <w:r>
+        <w:rPr>
+          <w:rFonts w:eastAsia="Times New Roman" w:cs="Times New Roman"/>
+          <w:shd w:val="clear" w:color="auto" w:fill="FFFFFF"/>
+        </w:rPr>
+        <w:t xml:space="preserve"> sliding window</w:t>
       </w:r>
       <w:r>
         <w:rPr>
@@ -8741,7 +9199,23 @@
           <w:rFonts w:eastAsia="Times New Roman" w:cs="Times New Roman"/>
           <w:shd w:val="clear" w:color="auto" w:fill="FFFFFF"/>
         </w:rPr>
-        <w:t>recognition accuracy (e.g., encoded on left + animacy judgment + Side cue + recognition hit).</w:t>
+        <w:t xml:space="preserve">recognition accuracy (e.g., encoded on left + </w:t>
+      </w:r>
+      <w:proofErr w:type="spellStart"/>
+      <w:r>
+        <w:rPr>
+          <w:rFonts w:eastAsia="Times New Roman" w:cs="Times New Roman"/>
+          <w:shd w:val="clear" w:color="auto" w:fill="FFFFFF"/>
+        </w:rPr>
+        <w:t>animacy</w:t>
+      </w:r>
+      <w:proofErr w:type="spellEnd"/>
+      <w:r>
+        <w:rPr>
+          <w:rFonts w:eastAsia="Times New Roman" w:cs="Times New Roman"/>
+          <w:shd w:val="clear" w:color="auto" w:fill="FFFFFF"/>
+        </w:rPr>
+        <w:t xml:space="preserve"> judgment + Side cue + recognition hit).</w:t>
       </w:r>
     </w:p>
     <w:p>
@@ -8781,6 +9255,79 @@
           <w:shd w:val="clear" w:color="auto" w:fill="FFFFFF"/>
         </w:rPr>
         <w:t>*DD note to self: complement the classic ERPs with trial-level analysis focused on 400-800 left parietal, maybe also right parietal (and right frontal + LPN)</w:t>
+      </w:r>
+    </w:p>
+    <w:p>
+      <w:pPr>
+        <w:spacing w:line="480" w:lineRule="auto"/>
+        <w:ind w:firstLine="720"/>
+        <w:rPr>
+          <w:rFonts w:eastAsia="Times New Roman" w:cs="Times New Roman"/>
+          <w:shd w:val="clear" w:color="auto" w:fill="FFFFFF"/>
+        </w:rPr>
+      </w:pPr>
+    </w:p>
+    <w:p>
+      <w:pPr>
+        <w:spacing w:line="480" w:lineRule="auto"/>
+        <w:rPr>
+          <w:rFonts w:eastAsia="Times New Roman" w:cs="Times New Roman"/>
+          <w:shd w:val="clear" w:color="auto" w:fill="FFFFFF"/>
+        </w:rPr>
+      </w:pPr>
+      <w:r>
+        <w:rPr>
+          <w:rFonts w:eastAsia="Times New Roman" w:cs="Times New Roman"/>
+          <w:shd w:val="clear" w:color="auto" w:fill="FFFFFF"/>
+        </w:rPr>
+        <w:tab/>
+        <w:t>Another DD note to self: lean heavily on the MUT, probably running 4 b/w groups tests on condition-</w:t>
+      </w:r>
+      <w:proofErr w:type="spellStart"/>
+      <w:r>
+        <w:rPr>
+          <w:rFonts w:eastAsia="Times New Roman" w:cs="Times New Roman"/>
+          <w:shd w:val="clear" w:color="auto" w:fill="FFFFFF"/>
+        </w:rPr>
+        <w:t>NHit</w:t>
+      </w:r>
+      <w:proofErr w:type="spellEnd"/>
+      <w:r>
+        <w:rPr>
+          <w:rFonts w:eastAsia="Times New Roman" w:cs="Times New Roman"/>
+          <w:shd w:val="clear" w:color="auto" w:fill="FFFFFF"/>
+        </w:rPr>
+        <w:t xml:space="preserve"> (this is effectively four 2 </w:t>
+      </w:r>
+      <w:r>
+        <w:rPr>
+          <w:rFonts w:eastAsia="Times New Roman" w:cs="Times New Roman"/>
+          <w:i/>
+          <w:shd w:val="clear" w:color="auto" w:fill="FFFFFF"/>
+        </w:rPr>
+        <w:t xml:space="preserve">Group </w:t>
+      </w:r>
+      <w:r>
+        <w:rPr>
+          <w:rFonts w:eastAsia="Times New Roman" w:cs="Times New Roman"/>
+          <w:shd w:val="clear" w:color="auto" w:fill="FFFFFF"/>
+        </w:rPr>
+        <w:t xml:space="preserve">x 2 </w:t>
+      </w:r>
+      <w:r>
+        <w:rPr>
+          <w:rFonts w:eastAsia="Times New Roman" w:cs="Times New Roman"/>
+          <w:i/>
+          <w:shd w:val="clear" w:color="auto" w:fill="FFFFFF"/>
+        </w:rPr>
+        <w:t>Condition</w:t>
+      </w:r>
+      <w:r>
+        <w:rPr>
+          <w:rFonts w:eastAsia="Times New Roman" w:cs="Times New Roman"/>
+          <w:shd w:val="clear" w:color="auto" w:fill="FFFFFF"/>
+        </w:rPr>
+        <w:t xml:space="preserve"> ANOVAS). Also across groups create Q/MI/Hit – Q/LNL/Hit and S/MI/Hit – S/LNL/Hit difference waves, and then either look at those separately or run a difference of the differences analysis to highlight regions that encoding the task x cue interaction.</w:t>
       </w:r>
     </w:p>
     <w:p>
@@ -9030,12 +9577,21 @@
         </w:rPr>
         <w:t xml:space="preserve">more difficult than the </w:t>
       </w:r>
-      <w:r>
-        <w:rPr>
-          <w:rFonts w:eastAsia="Times New Roman" w:cs="Times New Roman"/>
-          <w:shd w:val="clear" w:color="auto" w:fill="FFFFFF"/>
-        </w:rPr>
-        <w:t>animacy judgment</w:t>
+      <w:proofErr w:type="spellStart"/>
+      <w:r>
+        <w:rPr>
+          <w:rFonts w:eastAsia="Times New Roman" w:cs="Times New Roman"/>
+          <w:shd w:val="clear" w:color="auto" w:fill="FFFFFF"/>
+        </w:rPr>
+        <w:t>animacy</w:t>
+      </w:r>
+      <w:proofErr w:type="spellEnd"/>
+      <w:r>
+        <w:rPr>
+          <w:rFonts w:eastAsia="Times New Roman" w:cs="Times New Roman"/>
+          <w:shd w:val="clear" w:color="auto" w:fill="FFFFFF"/>
+        </w:rPr>
+        <w:t xml:space="preserve"> judgment</w:t>
       </w:r>
       <w:r>
         <w:rPr>
@@ -9093,12 +9649,21 @@
         </w:rPr>
         <w:t xml:space="preserve">0.26; </w:t>
       </w:r>
-      <w:r>
-        <w:rPr>
-          <w:rFonts w:eastAsia="Times New Roman" w:cs="Times New Roman"/>
-          <w:shd w:val="clear" w:color="auto" w:fill="FFFFFF"/>
-        </w:rPr>
-        <w:t>animacy: 95.85</w:t>
+      <w:proofErr w:type="spellStart"/>
+      <w:r>
+        <w:rPr>
+          <w:rFonts w:eastAsia="Times New Roman" w:cs="Times New Roman"/>
+          <w:shd w:val="clear" w:color="auto" w:fill="FFFFFF"/>
+        </w:rPr>
+        <w:t>animacy</w:t>
+      </w:r>
+      <w:proofErr w:type="spellEnd"/>
+      <w:r>
+        <w:rPr>
+          <w:rFonts w:eastAsia="Times New Roman" w:cs="Times New Roman"/>
+          <w:shd w:val="clear" w:color="auto" w:fill="FFFFFF"/>
+        </w:rPr>
+        <w:t>: 95.85</w:t>
       </w:r>
       <w:r>
         <w:rPr>
@@ -9177,14 +9742,39 @@
           <w:rFonts w:eastAsia="Times New Roman" w:cs="Times New Roman"/>
           <w:shd w:val="clear" w:color="auto" w:fill="FFFFFF"/>
         </w:rPr>
-        <w:t xml:space="preserve">552 ms; </w:t>
-      </w:r>
-      <w:r>
-        <w:rPr>
-          <w:rFonts w:eastAsia="Times New Roman" w:cs="Times New Roman"/>
-          <w:shd w:val="clear" w:color="auto" w:fill="FFFFFF"/>
-        </w:rPr>
-        <w:t>animacy = 1,664</w:t>
+        <w:t xml:space="preserve">552 </w:t>
+      </w:r>
+      <w:proofErr w:type="spellStart"/>
+      <w:r>
+        <w:rPr>
+          <w:rFonts w:eastAsia="Times New Roman" w:cs="Times New Roman"/>
+          <w:shd w:val="clear" w:color="auto" w:fill="FFFFFF"/>
+        </w:rPr>
+        <w:t>ms</w:t>
+      </w:r>
+      <w:proofErr w:type="spellEnd"/>
+      <w:r>
+        <w:rPr>
+          <w:rFonts w:eastAsia="Times New Roman" w:cs="Times New Roman"/>
+          <w:shd w:val="clear" w:color="auto" w:fill="FFFFFF"/>
+        </w:rPr>
+        <w:t xml:space="preserve">; </w:t>
+      </w:r>
+      <w:proofErr w:type="spellStart"/>
+      <w:r>
+        <w:rPr>
+          <w:rFonts w:eastAsia="Times New Roman" w:cs="Times New Roman"/>
+          <w:shd w:val="clear" w:color="auto" w:fill="FFFFFF"/>
+        </w:rPr>
+        <w:t>animacy</w:t>
+      </w:r>
+      <w:proofErr w:type="spellEnd"/>
+      <w:r>
+        <w:rPr>
+          <w:rFonts w:eastAsia="Times New Roman" w:cs="Times New Roman"/>
+          <w:shd w:val="clear" w:color="auto" w:fill="FFFFFF"/>
+        </w:rPr>
+        <w:t xml:space="preserve"> = 1,664</w:t>
       </w:r>
       <w:r>
         <w:rPr>
@@ -9198,7 +9788,23 @@
           <w:rFonts w:eastAsia="Times New Roman" w:cs="Times New Roman"/>
           <w:shd w:val="clear" w:color="auto" w:fill="FFFFFF"/>
         </w:rPr>
-        <w:t xml:space="preserve">535 ms; </w:t>
+        <w:t xml:space="preserve">535 </w:t>
+      </w:r>
+      <w:proofErr w:type="spellStart"/>
+      <w:r>
+        <w:rPr>
+          <w:rFonts w:eastAsia="Times New Roman" w:cs="Times New Roman"/>
+          <w:shd w:val="clear" w:color="auto" w:fill="FFFFFF"/>
+        </w:rPr>
+        <w:t>ms</w:t>
+      </w:r>
+      <w:proofErr w:type="spellEnd"/>
+      <w:r>
+        <w:rPr>
+          <w:rFonts w:eastAsia="Times New Roman" w:cs="Times New Roman"/>
+          <w:shd w:val="clear" w:color="auto" w:fill="FFFFFF"/>
+        </w:rPr>
+        <w:t xml:space="preserve">; </w:t>
       </w:r>
       <w:r>
         <w:rPr>
@@ -9263,8 +9869,17 @@
           <w:rFonts w:eastAsia="Times New Roman" w:cs="Times New Roman"/>
           <w:shd w:val="clear" w:color="auto" w:fill="FFFFFF"/>
         </w:rPr>
-        <w:t>541 ms</w:t>
-      </w:r>
+        <w:t xml:space="preserve">541 </w:t>
+      </w:r>
+      <w:proofErr w:type="spellStart"/>
+      <w:r>
+        <w:rPr>
+          <w:rFonts w:eastAsia="Times New Roman" w:cs="Times New Roman"/>
+          <w:shd w:val="clear" w:color="auto" w:fill="FFFFFF"/>
+        </w:rPr>
+        <w:t>ms</w:t>
+      </w:r>
+      <w:proofErr w:type="spellEnd"/>
       <w:r>
         <w:rPr>
           <w:rFonts w:eastAsia="Times New Roman" w:cs="Times New Roman"/>
@@ -9291,8 +9906,17 @@
           <w:rFonts w:eastAsia="Times New Roman" w:cs="Times New Roman"/>
           <w:shd w:val="clear" w:color="auto" w:fill="FFFFFF"/>
         </w:rPr>
-        <w:t>619 ms</w:t>
-      </w:r>
+        <w:t xml:space="preserve">619 </w:t>
+      </w:r>
+      <w:proofErr w:type="spellStart"/>
+      <w:r>
+        <w:rPr>
+          <w:rFonts w:eastAsia="Times New Roman" w:cs="Times New Roman"/>
+          <w:shd w:val="clear" w:color="auto" w:fill="FFFFFF"/>
+        </w:rPr>
+        <w:t>ms</w:t>
+      </w:r>
+      <w:proofErr w:type="spellEnd"/>
       <w:r>
         <w:rPr>
           <w:rFonts w:eastAsia="Times New Roman" w:cs="Times New Roman"/>
@@ -9539,6 +10163,7 @@
         </w:rPr>
         <w:t xml:space="preserve">s &lt; 1.93, </w:t>
       </w:r>
+      <w:proofErr w:type="spellStart"/>
       <w:r>
         <w:rPr>
           <w:rFonts w:eastAsia="Times New Roman" w:cs="Times New Roman"/>
@@ -9552,7 +10177,15 @@
           <w:rFonts w:eastAsia="Times New Roman" w:cs="Times New Roman"/>
           <w:shd w:val="clear" w:color="auto" w:fill="FFFFFF"/>
         </w:rPr>
-        <w:t>s &gt; 0.16.</w:t>
+        <w:t>s</w:t>
+      </w:r>
+      <w:proofErr w:type="spellEnd"/>
+      <w:r>
+        <w:rPr>
+          <w:rFonts w:eastAsia="Times New Roman" w:cs="Times New Roman"/>
+          <w:shd w:val="clear" w:color="auto" w:fill="FFFFFF"/>
+        </w:rPr>
+        <w:t xml:space="preserve"> &gt; 0.16.</w:t>
       </w:r>
       <w:r>
         <w:rPr>
@@ -9601,7 +10234,23 @@
           <w:rFonts w:eastAsia="Times New Roman" w:cs="Times New Roman"/>
           <w:shd w:val="clear" w:color="auto" w:fill="FFFFFF"/>
         </w:rPr>
-        <w:t>more difficult than the animacy judgment.</w:t>
+        <w:t xml:space="preserve">more difficult than the </w:t>
+      </w:r>
+      <w:proofErr w:type="spellStart"/>
+      <w:r>
+        <w:rPr>
+          <w:rFonts w:eastAsia="Times New Roman" w:cs="Times New Roman"/>
+          <w:shd w:val="clear" w:color="auto" w:fill="FFFFFF"/>
+        </w:rPr>
+        <w:t>animacy</w:t>
+      </w:r>
+      <w:proofErr w:type="spellEnd"/>
+      <w:r>
+        <w:rPr>
+          <w:rFonts w:eastAsia="Times New Roman" w:cs="Times New Roman"/>
+          <w:shd w:val="clear" w:color="auto" w:fill="FFFFFF"/>
+        </w:rPr>
+        <w:t xml:space="preserve"> judgment.</w:t>
       </w:r>
     </w:p>
     <w:p>
@@ -9662,7 +10311,21 @@
           <w:rFonts w:eastAsia="Times New Roman" w:cs="Times New Roman"/>
           <w:shd w:val="clear" w:color="auto" w:fill="FFFFFF"/>
         </w:rPr>
-        <w:t xml:space="preserve"> depressed adults were less accurate than controls except </w:t>
+        <w:t xml:space="preserve"> depressed adults were </w:t>
+      </w:r>
+      <w:r>
+        <w:rPr>
+          <w:rFonts w:eastAsia="Times New Roman" w:cs="Times New Roman"/>
+          <w:shd w:val="clear" w:color="auto" w:fill="FFFFFF"/>
+        </w:rPr>
+        <w:t>more</w:t>
+      </w:r>
+      <w:r>
+        <w:rPr>
+          <w:rFonts w:eastAsia="Times New Roman" w:cs="Times New Roman"/>
+          <w:shd w:val="clear" w:color="auto" w:fill="FFFFFF"/>
+        </w:rPr>
+        <w:t xml:space="preserve"> accurate than controls </w:t>
       </w:r>
       <w:r>
         <w:rPr>
@@ -9676,7 +10339,21 @@
           <w:rFonts w:eastAsia="Times New Roman" w:cs="Times New Roman"/>
           <w:shd w:val="clear" w:color="auto" w:fill="FFFFFF"/>
         </w:rPr>
-        <w:t xml:space="preserve"> words encoded in the mobility task and presented under the “Question?” cue. The figure also </w:t>
+        <w:t xml:space="preserve"> words encoded in the mobility task and presented under the “Question?” cue</w:t>
+      </w:r>
+      <w:r>
+        <w:rPr>
+          <w:rFonts w:eastAsia="Times New Roman" w:cs="Times New Roman"/>
+          <w:shd w:val="clear" w:color="auto" w:fill="FFFFFF"/>
+        </w:rPr>
+        <w:t>, but less accurate in all other conditions</w:t>
+      </w:r>
+      <w:r>
+        <w:rPr>
+          <w:rFonts w:eastAsia="Times New Roman" w:cs="Times New Roman"/>
+          <w:shd w:val="clear" w:color="auto" w:fill="FFFFFF"/>
+        </w:rPr>
+        <w:t xml:space="preserve">. The figure also </w:t>
       </w:r>
       <w:r>
         <w:rPr>
@@ -9746,7 +10423,21 @@
           <w:rFonts w:eastAsia="Times New Roman" w:cs="Times New Roman"/>
           <w:shd w:val="clear" w:color="auto" w:fill="FFFFFF"/>
         </w:rPr>
-        <w:t xml:space="preserve"> the “Question?” cue, participants responded more accurately to words </w:t>
+        <w:t xml:space="preserve"> the “Question?” cue, </w:t>
+      </w:r>
+      <w:r>
+        <w:rPr>
+          <w:rFonts w:eastAsia="Times New Roman" w:cs="Times New Roman"/>
+          <w:shd w:val="clear" w:color="auto" w:fill="FFFFFF"/>
+        </w:rPr>
+        <w:t xml:space="preserve">both groups </w:t>
+      </w:r>
+      <w:r>
+        <w:rPr>
+          <w:rFonts w:eastAsia="Times New Roman" w:cs="Times New Roman"/>
+          <w:shd w:val="clear" w:color="auto" w:fill="FFFFFF"/>
+        </w:rPr>
+        <w:t xml:space="preserve">responded more accurately to words </w:t>
       </w:r>
       <w:r>
         <w:rPr>
@@ -9767,7 +10458,23 @@
           <w:rFonts w:eastAsia="Times New Roman" w:cs="Times New Roman"/>
           <w:shd w:val="clear" w:color="auto" w:fill="FFFFFF"/>
         </w:rPr>
-        <w:t xml:space="preserve"> vs. animacy task, whereas </w:t>
+        <w:t xml:space="preserve"> vs. </w:t>
+      </w:r>
+      <w:proofErr w:type="spellStart"/>
+      <w:r>
+        <w:rPr>
+          <w:rFonts w:eastAsia="Times New Roman" w:cs="Times New Roman"/>
+          <w:shd w:val="clear" w:color="auto" w:fill="FFFFFF"/>
+        </w:rPr>
+        <w:t>animacy</w:t>
+      </w:r>
+      <w:proofErr w:type="spellEnd"/>
+      <w:r>
+        <w:rPr>
+          <w:rFonts w:eastAsia="Times New Roman" w:cs="Times New Roman"/>
+          <w:shd w:val="clear" w:color="auto" w:fill="FFFFFF"/>
+        </w:rPr>
+        <w:t xml:space="preserve"> task, whereas </w:t>
       </w:r>
       <w:r>
         <w:rPr>
@@ -10120,6 +10827,7 @@
         </w:rPr>
         <w:t xml:space="preserve"> (</w:t>
       </w:r>
+      <w:proofErr w:type="spellStart"/>
       <w:r>
         <w:rPr>
           <w:rFonts w:eastAsia="Times New Roman" w:cs="Times New Roman"/>
@@ -10133,8 +10841,17 @@
           <w:rFonts w:eastAsia="Times New Roman" w:cs="Times New Roman"/>
           <w:shd w:val="clear" w:color="auto" w:fill="FFFFFF"/>
         </w:rPr>
-        <w:t xml:space="preserve">s &gt; 2.7, </w:t>
-      </w:r>
+        <w:t>s</w:t>
+      </w:r>
+      <w:proofErr w:type="spellEnd"/>
+      <w:r>
+        <w:rPr>
+          <w:rFonts w:eastAsia="Times New Roman" w:cs="Times New Roman"/>
+          <w:shd w:val="clear" w:color="auto" w:fill="FFFFFF"/>
+        </w:rPr>
+        <w:t xml:space="preserve"> &gt; 2.7, </w:t>
+      </w:r>
+      <w:proofErr w:type="spellStart"/>
       <w:r>
         <w:rPr>
           <w:rFonts w:eastAsia="Times New Roman" w:cs="Times New Roman"/>
@@ -10148,7 +10865,15 @@
           <w:rFonts w:eastAsia="Times New Roman" w:cs="Times New Roman"/>
           <w:shd w:val="clear" w:color="auto" w:fill="FFFFFF"/>
         </w:rPr>
-        <w:t>s &lt; 0.006). Two sets of follow-up analyses unpack</w:t>
+        <w:t>s</w:t>
+      </w:r>
+      <w:proofErr w:type="spellEnd"/>
+      <w:r>
+        <w:rPr>
+          <w:rFonts w:eastAsia="Times New Roman" w:cs="Times New Roman"/>
+          <w:shd w:val="clear" w:color="auto" w:fill="FFFFFF"/>
+        </w:rPr>
+        <w:t xml:space="preserve"> &lt; 0.006). Two sets of follow-up analyses unpack</w:t>
       </w:r>
       <w:r>
         <w:rPr>
@@ -10269,7 +10994,21 @@
           <w:rFonts w:eastAsia="Times New Roman" w:cs="Times New Roman"/>
           <w:shd w:val="clear" w:color="auto" w:fill="FFFFFF"/>
         </w:rPr>
-        <w:t xml:space="preserve"> = 0.048. In all other cells the control</w:t>
+        <w:t xml:space="preserve"> = 0.048. In all other c</w:t>
+      </w:r>
+      <w:r>
+        <w:rPr>
+          <w:rFonts w:eastAsia="Times New Roman" w:cs="Times New Roman"/>
+          <w:shd w:val="clear" w:color="auto" w:fill="FFFFFF"/>
+        </w:rPr>
+        <w:t>onditions</w:t>
+      </w:r>
+      <w:r>
+        <w:rPr>
+          <w:rFonts w:eastAsia="Times New Roman" w:cs="Times New Roman"/>
+          <w:shd w:val="clear" w:color="auto" w:fill="FFFFFF"/>
+        </w:rPr>
+        <w:t xml:space="preserve"> the control</w:t>
       </w:r>
       <w:r>
         <w:rPr>
@@ -10341,6 +11080,7 @@
         </w:rPr>
         <w:t xml:space="preserve"> (</w:t>
       </w:r>
+      <w:proofErr w:type="spellStart"/>
       <w:r>
         <w:rPr>
           <w:rFonts w:eastAsia="Times New Roman" w:cs="Times New Roman"/>
@@ -10354,8 +11094,17 @@
           <w:rFonts w:eastAsia="Times New Roman" w:cs="Times New Roman"/>
           <w:shd w:val="clear" w:color="auto" w:fill="FFFFFF"/>
         </w:rPr>
-        <w:t xml:space="preserve">s &lt; 1.63, </w:t>
-      </w:r>
+        <w:t>s</w:t>
+      </w:r>
+      <w:proofErr w:type="spellEnd"/>
+      <w:r>
+        <w:rPr>
+          <w:rFonts w:eastAsia="Times New Roman" w:cs="Times New Roman"/>
+          <w:shd w:val="clear" w:color="auto" w:fill="FFFFFF"/>
+        </w:rPr>
+        <w:t xml:space="preserve"> &lt; 1.63, </w:t>
+      </w:r>
+      <w:proofErr w:type="spellStart"/>
       <w:r>
         <w:rPr>
           <w:rFonts w:eastAsia="Times New Roman" w:cs="Times New Roman"/>
@@ -10369,7 +11118,15 @@
           <w:rFonts w:eastAsia="Times New Roman" w:cs="Times New Roman"/>
           <w:shd w:val="clear" w:color="auto" w:fill="FFFFFF"/>
         </w:rPr>
-        <w:t xml:space="preserve">s &gt; 0.10). </w:t>
+        <w:t>s</w:t>
+      </w:r>
+      <w:proofErr w:type="spellEnd"/>
+      <w:r>
+        <w:rPr>
+          <w:rFonts w:eastAsia="Times New Roman" w:cs="Times New Roman"/>
+          <w:shd w:val="clear" w:color="auto" w:fill="FFFFFF"/>
+        </w:rPr>
+        <w:t xml:space="preserve"> &gt; 0.10). </w:t>
       </w:r>
       <w:r>
         <w:rPr>
@@ -10481,12 +11238,21 @@
         </w:rPr>
         <w:t xml:space="preserve">words from the mobility vs. </w:t>
       </w:r>
-      <w:r>
-        <w:rPr>
-          <w:rFonts w:eastAsia="Times New Roman" w:cs="Times New Roman"/>
-          <w:shd w:val="clear" w:color="auto" w:fill="FFFFFF"/>
-        </w:rPr>
-        <w:t>animacy task, but th</w:t>
+      <w:proofErr w:type="spellStart"/>
+      <w:r>
+        <w:rPr>
+          <w:rFonts w:eastAsia="Times New Roman" w:cs="Times New Roman"/>
+          <w:shd w:val="clear" w:color="auto" w:fill="FFFFFF"/>
+        </w:rPr>
+        <w:t>animacy</w:t>
+      </w:r>
+      <w:proofErr w:type="spellEnd"/>
+      <w:r>
+        <w:rPr>
+          <w:rFonts w:eastAsia="Times New Roman" w:cs="Times New Roman"/>
+          <w:shd w:val="clear" w:color="auto" w:fill="FFFFFF"/>
+        </w:rPr>
+        <w:t xml:space="preserve"> task, but th</w:t>
       </w:r>
       <w:r>
         <w:rPr>
@@ -10567,7 +11333,7 @@
           <w:rFonts w:eastAsia="Times New Roman" w:cs="Times New Roman"/>
           <w:shd w:val="clear" w:color="auto" w:fill="FFFFFF"/>
         </w:rPr>
-        <w:t xml:space="preserve"> &lt; 0.001) participants, leading to the interaction. </w:t>
+        <w:t xml:space="preserve"> &lt; 0.001) participants. </w:t>
       </w:r>
       <w:r>
         <w:rPr>
@@ -10973,8 +11739,6 @@
         </w:rPr>
         <w:t xml:space="preserve">AND TABLE 2 </w:t>
       </w:r>
-      <w:bookmarkStart w:id="0" w:name="_GoBack"/>
-      <w:bookmarkEnd w:id="0"/>
       <w:r>
         <w:rPr>
           <w:rFonts w:eastAsia="Times New Roman" w:cs="Times New Roman"/>
@@ -11453,7 +12217,23 @@
           <w:rFonts w:eastAsia="Times New Roman" w:cs="Times New Roman"/>
           <w:shd w:val="clear" w:color="auto" w:fill="FFFFFF"/>
         </w:rPr>
-        <w:t xml:space="preserve">vs. the animacy task, and when responding in later vs. earlier retrieval blocks. In contrast to accuracy, confidence was not affected by </w:t>
+        <w:t xml:space="preserve">vs. the </w:t>
+      </w:r>
+      <w:proofErr w:type="spellStart"/>
+      <w:r>
+        <w:rPr>
+          <w:rFonts w:eastAsia="Times New Roman" w:cs="Times New Roman"/>
+          <w:shd w:val="clear" w:color="auto" w:fill="FFFFFF"/>
+        </w:rPr>
+        <w:t>animacy</w:t>
+      </w:r>
+      <w:proofErr w:type="spellEnd"/>
+      <w:r>
+        <w:rPr>
+          <w:rFonts w:eastAsia="Times New Roman" w:cs="Times New Roman"/>
+          <w:shd w:val="clear" w:color="auto" w:fill="FFFFFF"/>
+        </w:rPr>
+        <w:t xml:space="preserve"> task, and when responding in later vs. earlier retrieval blocks. In contrast to accuracy, confidence was not affected by </w:t>
       </w:r>
       <w:r>
         <w:rPr>
@@ -11942,21 +12722,49 @@
           <w:rFonts w:eastAsia="Times New Roman" w:cs="Times New Roman"/>
           <w:shd w:val="clear" w:color="auto" w:fill="FFFFFF"/>
         </w:rPr>
-        <w:t xml:space="preserve"> source memory: compared to controls, depressed adults were less confident and less accurate. However, the </w:t>
-      </w:r>
-      <w:r>
-        <w:rPr>
-          <w:rFonts w:eastAsia="Times New Roman" w:cs="Times New Roman"/>
-          <w:shd w:val="clear" w:color="auto" w:fill="FFFFFF"/>
-        </w:rPr>
-        <w:t>group difference</w:t>
-      </w:r>
-      <w:r>
-        <w:rPr>
-          <w:rFonts w:eastAsia="Times New Roman" w:cs="Times New Roman"/>
-          <w:shd w:val="clear" w:color="auto" w:fill="FFFFFF"/>
-        </w:rPr>
-        <w:t xml:space="preserve"> in accuracy was modest and </w:t>
+        <w:t xml:space="preserve"> source memory: compared to controls, depressed adults were </w:t>
+      </w:r>
+      <w:r>
+        <w:rPr>
+          <w:rFonts w:eastAsia="Times New Roman" w:cs="Times New Roman"/>
+          <w:shd w:val="clear" w:color="auto" w:fill="FFFFFF"/>
+        </w:rPr>
+        <w:t xml:space="preserve">generally </w:t>
+      </w:r>
+      <w:r>
+        <w:rPr>
+          <w:rFonts w:eastAsia="Times New Roman" w:cs="Times New Roman"/>
+          <w:shd w:val="clear" w:color="auto" w:fill="FFFFFF"/>
+        </w:rPr>
+        <w:t xml:space="preserve">less confident and less accurate. However, the </w:t>
+      </w:r>
+      <w:r>
+        <w:rPr>
+          <w:rFonts w:eastAsia="Times New Roman" w:cs="Times New Roman"/>
+          <w:shd w:val="clear" w:color="auto" w:fill="FFFFFF"/>
+        </w:rPr>
+        <w:t xml:space="preserve">negative effect of depression on </w:t>
+      </w:r>
+      <w:r>
+        <w:rPr>
+          <w:rFonts w:eastAsia="Times New Roman" w:cs="Times New Roman"/>
+          <w:shd w:val="clear" w:color="auto" w:fill="FFFFFF"/>
+        </w:rPr>
+        <w:t xml:space="preserve">accuracy was </w:t>
+      </w:r>
+      <w:r>
+        <w:rPr>
+          <w:rFonts w:eastAsia="Times New Roman" w:cs="Times New Roman"/>
+          <w:shd w:val="clear" w:color="auto" w:fill="FFFFFF"/>
+        </w:rPr>
+        <w:t xml:space="preserve">quite </w:t>
+      </w:r>
+      <w:r>
+        <w:rPr>
+          <w:rFonts w:eastAsia="Times New Roman" w:cs="Times New Roman"/>
+          <w:shd w:val="clear" w:color="auto" w:fill="FFFFFF"/>
+        </w:rPr>
+        <w:t xml:space="preserve">modest and </w:t>
       </w:r>
       <w:r>
         <w:rPr>
@@ -11970,7 +12778,23 @@
           <w:rFonts w:eastAsia="Times New Roman" w:cs="Times New Roman"/>
           <w:shd w:val="clear" w:color="auto" w:fill="FFFFFF"/>
         </w:rPr>
-        <w:t xml:space="preserve">reversed when words from the mobility task were presented under the “Question?” cue. At encoding, the mobility task was associated with lower accuracy and longer reaction times, suggesting that it engendered deeper processing than the animacy task </w:t>
+        <w:t xml:space="preserve">reversed when words from the mobility task were presented under the “Question?” cue. At encoding, the mobility task was associated with lower accuracy and longer reaction times, suggesting that it engendered deeper processing than the </w:t>
+      </w:r>
+      <w:proofErr w:type="spellStart"/>
+      <w:r>
+        <w:rPr>
+          <w:rFonts w:eastAsia="Times New Roman" w:cs="Times New Roman"/>
+          <w:shd w:val="clear" w:color="auto" w:fill="FFFFFF"/>
+        </w:rPr>
+        <w:t>animacy</w:t>
+      </w:r>
+      <w:proofErr w:type="spellEnd"/>
+      <w:r>
+        <w:rPr>
+          <w:rFonts w:eastAsia="Times New Roman" w:cs="Times New Roman"/>
+          <w:shd w:val="clear" w:color="auto" w:fill="FFFFFF"/>
+        </w:rPr>
+        <w:t xml:space="preserve"> task </w:t>
       </w:r>
       <w:r>
         <w:rPr>
@@ -12055,7 +12879,23 @@
           <w:rFonts w:eastAsia="Times New Roman" w:cs="Times New Roman"/>
           <w:shd w:val="clear" w:color="auto" w:fill="FFFFFF"/>
         </w:rPr>
-        <w:t xml:space="preserve">carefully about the referent of the word, for longer, when making mobility vs. animacy judgments. </w:t>
+        <w:t xml:space="preserve">carefully about the referent of the word, for longer, when making mobility vs. </w:t>
+      </w:r>
+      <w:proofErr w:type="spellStart"/>
+      <w:r>
+        <w:rPr>
+          <w:rFonts w:eastAsia="Times New Roman" w:cs="Times New Roman"/>
+          <w:shd w:val="clear" w:color="auto" w:fill="FFFFFF"/>
+        </w:rPr>
+        <w:t>animacy</w:t>
+      </w:r>
+      <w:proofErr w:type="spellEnd"/>
+      <w:r>
+        <w:rPr>
+          <w:rFonts w:eastAsia="Times New Roman" w:cs="Times New Roman"/>
+          <w:shd w:val="clear" w:color="auto" w:fill="FFFFFF"/>
+        </w:rPr>
+        <w:t xml:space="preserve"> judgments. </w:t>
       </w:r>
       <w:r>
         <w:rPr>
@@ -12083,7 +12923,21 @@
           <w:rFonts w:eastAsia="Times New Roman" w:cs="Times New Roman"/>
           <w:shd w:val="clear" w:color="auto" w:fill="FFFFFF"/>
         </w:rPr>
-        <w:t xml:space="preserve"> consistent with a negative effect of depression on source memory that disappears provided encoding is deep and the retrieval cue directs attention to the cognitive operations performed </w:t>
+        <w:t xml:space="preserve"> consistent with a </w:t>
+      </w:r>
+      <w:r>
+        <w:rPr>
+          <w:rFonts w:eastAsia="Times New Roman" w:cs="Times New Roman"/>
+          <w:shd w:val="clear" w:color="auto" w:fill="FFFFFF"/>
+        </w:rPr>
+        <w:t xml:space="preserve">mild </w:t>
+      </w:r>
+      <w:r>
+        <w:rPr>
+          <w:rFonts w:eastAsia="Times New Roman" w:cs="Times New Roman"/>
+          <w:shd w:val="clear" w:color="auto" w:fill="FFFFFF"/>
+        </w:rPr>
+        <w:t xml:space="preserve">negative effect of depression on source memory that disappears provided encoding is deep and the retrieval cue directs attention to the cognitive operations performed </w:t>
       </w:r>
       <w:r>
         <w:rPr>
@@ -12139,7 +12993,16 @@
           <w:rFonts w:eastAsia="Times New Roman" w:cs="Times New Roman"/>
           <w:shd w:val="clear" w:color="auto" w:fill="FFFFFF"/>
         </w:rPr>
-        <w:t xml:space="preserve">perform poorly in unconstrained environments but </w:t>
+        <w:t>struggle</w:t>
+      </w:r>
+      <w:bookmarkStart w:id="0" w:name="_GoBack"/>
+      <w:bookmarkEnd w:id="0"/>
+      <w:r>
+        <w:rPr>
+          <w:rFonts w:eastAsia="Times New Roman" w:cs="Times New Roman"/>
+          <w:shd w:val="clear" w:color="auto" w:fill="FFFFFF"/>
+        </w:rPr>
+        <w:t xml:space="preserve"> in unconstrained environments but </w:t>
       </w:r>
       <w:r>
         <w:rPr>
@@ -12301,7 +13164,23 @@
           <w:rFonts w:eastAsia="Times New Roman" w:cs="Times New Roman"/>
           <w:shd w:val="clear" w:color="auto" w:fill="FFFFFF"/>
         </w:rPr>
-        <w:t>displays topographic maps of correct responses to the “Question?” “Side?” and “Odd/Even?” prompts. In both groups, the two most commonly observed ERPs elicited during successful retrieval are readily apparent. From 400-800 ms, there is robust activity over parietal electrode sites that is stronger over the left vs. right hemisphere in controls; this potential has been consistently associated with recollection</w:t>
+        <w:t xml:space="preserve">displays topographic maps of correct responses to the “Question?” “Side?” and “Odd/Even?” prompts. In both groups, the two most commonly observed ERPs elicited during successful retrieval are readily apparent. From 400-800 </w:t>
+      </w:r>
+      <w:proofErr w:type="spellStart"/>
+      <w:r>
+        <w:rPr>
+          <w:rFonts w:eastAsia="Times New Roman" w:cs="Times New Roman"/>
+          <w:shd w:val="clear" w:color="auto" w:fill="FFFFFF"/>
+        </w:rPr>
+        <w:t>ms</w:t>
+      </w:r>
+      <w:proofErr w:type="spellEnd"/>
+      <w:r>
+        <w:rPr>
+          <w:rFonts w:eastAsia="Times New Roman" w:cs="Times New Roman"/>
+          <w:shd w:val="clear" w:color="auto" w:fill="FFFFFF"/>
+        </w:rPr>
+        <w:t>, there is robust activity over parietal electrode sites that is stronger over the left vs. right hemisphere in controls; this potential has been consistently associated with recollection</w:t>
       </w:r>
       <w:r>
         <w:rPr>
@@ -12365,7 +13244,23 @@
           <w:rFonts w:eastAsia="Times New Roman" w:cs="Times New Roman"/>
           <w:shd w:val="clear" w:color="auto" w:fill="FFFFFF"/>
         </w:rPr>
-        <w:t xml:space="preserve"> ms, a positive potential is evident over right frontal cortex. This potential </w:t>
+        <w:t xml:space="preserve"> </w:t>
+      </w:r>
+      <w:proofErr w:type="spellStart"/>
+      <w:r>
+        <w:rPr>
+          <w:rFonts w:eastAsia="Times New Roman" w:cs="Times New Roman"/>
+          <w:shd w:val="clear" w:color="auto" w:fill="FFFFFF"/>
+        </w:rPr>
+        <w:t>ms</w:t>
+      </w:r>
+      <w:proofErr w:type="spellEnd"/>
+      <w:r>
+        <w:rPr>
+          <w:rFonts w:eastAsia="Times New Roman" w:cs="Times New Roman"/>
+          <w:shd w:val="clear" w:color="auto" w:fill="FFFFFF"/>
+        </w:rPr>
+        <w:t xml:space="preserve">, a positive potential is evident over right frontal cortex. This potential </w:t>
       </w:r>
       <w:r>
         <w:rPr>
@@ -12450,7 +13345,23 @@
           <w:rFonts w:eastAsia="Times New Roman" w:cs="Times New Roman"/>
           <w:shd w:val="clear" w:color="auto" w:fill="FFFFFF"/>
         </w:rPr>
-        <w:t xml:space="preserve"> Finally, a late negative potential is also apparent in these data during the same time window (800-2000 ms) as the right frontal effect but originating over the occipital </w:t>
+        <w:t xml:space="preserve"> Finally, a late negative potential is also apparent in these data during the same time window (800-2000 </w:t>
+      </w:r>
+      <w:proofErr w:type="spellStart"/>
+      <w:r>
+        <w:rPr>
+          <w:rFonts w:eastAsia="Times New Roman" w:cs="Times New Roman"/>
+          <w:shd w:val="clear" w:color="auto" w:fill="FFFFFF"/>
+        </w:rPr>
+        <w:t>ms</w:t>
+      </w:r>
+      <w:proofErr w:type="spellEnd"/>
+      <w:r>
+        <w:rPr>
+          <w:rFonts w:eastAsia="Times New Roman" w:cs="Times New Roman"/>
+          <w:shd w:val="clear" w:color="auto" w:fill="FFFFFF"/>
+        </w:rPr>
+        <w:t xml:space="preserve">) as the right frontal effect but originating over the occipital </w:t>
       </w:r>
       <w:r>
         <w:rPr>
@@ -12580,7 +13491,23 @@
           <w:rFonts w:eastAsia="Times New Roman" w:cs="Times New Roman"/>
           <w:shd w:val="clear" w:color="auto" w:fill="FFFFFF"/>
         </w:rPr>
-        <w:t xml:space="preserve">from 400-800 ms </w:t>
+        <w:t xml:space="preserve">from 400-800 </w:t>
+      </w:r>
+      <w:proofErr w:type="spellStart"/>
+      <w:r>
+        <w:rPr>
+          <w:rFonts w:eastAsia="Times New Roman" w:cs="Times New Roman"/>
+          <w:shd w:val="clear" w:color="auto" w:fill="FFFFFF"/>
+        </w:rPr>
+        <w:t>ms</w:t>
+      </w:r>
+      <w:proofErr w:type="spellEnd"/>
+      <w:r>
+        <w:rPr>
+          <w:rFonts w:eastAsia="Times New Roman" w:cs="Times New Roman"/>
+          <w:shd w:val="clear" w:color="auto" w:fill="FFFFFF"/>
+        </w:rPr>
+        <w:t xml:space="preserve"> </w:t>
       </w:r>
       <w:r>
         <w:rPr>
@@ -12615,7 +13542,23 @@
           <w:rFonts w:eastAsia="Times New Roman" w:cs="Times New Roman"/>
           <w:shd w:val="clear" w:color="auto" w:fill="FFFFFF"/>
         </w:rPr>
-        <w:t xml:space="preserve">To determine whether this visual impression was reliable, we extracted the mean ERP amplitude between 400-800 ms from </w:t>
+        <w:t xml:space="preserve">To determine whether this visual impression was reliable, we extracted the mean ERP amplitude between 400-800 </w:t>
+      </w:r>
+      <w:proofErr w:type="spellStart"/>
+      <w:r>
+        <w:rPr>
+          <w:rFonts w:eastAsia="Times New Roman" w:cs="Times New Roman"/>
+          <w:shd w:val="clear" w:color="auto" w:fill="FFFFFF"/>
+        </w:rPr>
+        <w:t>ms</w:t>
+      </w:r>
+      <w:proofErr w:type="spellEnd"/>
+      <w:r>
+        <w:rPr>
+          <w:rFonts w:eastAsia="Times New Roman" w:cs="Times New Roman"/>
+          <w:shd w:val="clear" w:color="auto" w:fill="FFFFFF"/>
+        </w:rPr>
+        <w:t xml:space="preserve"> from </w:t>
       </w:r>
       <w:r>
         <w:rPr>
@@ -12691,6 +13634,7 @@
         </w:rPr>
         <w:t xml:space="preserve">, </w:t>
       </w:r>
+      <w:proofErr w:type="gramStart"/>
       <w:r>
         <w:rPr>
           <w:rFonts w:eastAsia="Times New Roman" w:cs="Times New Roman"/>
@@ -12704,7 +13648,15 @@
           <w:rFonts w:eastAsia="Times New Roman" w:cs="Times New Roman"/>
           <w:shd w:val="clear" w:color="auto" w:fill="FFFFFF"/>
         </w:rPr>
-        <w:t xml:space="preserve">(1,46) = 4.35, </w:t>
+        <w:t>(</w:t>
+      </w:r>
+      <w:proofErr w:type="gramEnd"/>
+      <w:r>
+        <w:rPr>
+          <w:rFonts w:eastAsia="Times New Roman" w:cs="Times New Roman"/>
+          <w:shd w:val="clear" w:color="auto" w:fill="FFFFFF"/>
+        </w:rPr>
+        <w:t xml:space="preserve">1,46) = 4.35, </w:t>
       </w:r>
       <w:r>
         <w:rPr>
@@ -12764,6 +13716,7 @@
         </w:rPr>
         <w:t xml:space="preserve">, with follow-up tests using the REGWQ procedure yielding reliable differences between all three conditions (Question &gt; Side &gt; Odd/Even, all </w:t>
       </w:r>
+      <w:proofErr w:type="spellStart"/>
       <w:r>
         <w:rPr>
           <w:rFonts w:eastAsia="Times New Roman" w:cs="Times New Roman"/>
@@ -12772,6 +13725,7 @@
         </w:rPr>
         <w:t>ps</w:t>
       </w:r>
+      <w:proofErr w:type="spellEnd"/>
       <w:r>
         <w:rPr>
           <w:rFonts w:eastAsia="Times New Roman" w:cs="Times New Roman"/>
@@ -12896,13 +13850,41 @@
         <w:rPr>
           <w:rFonts w:cs="Times New Roman"/>
         </w:rPr>
-        <w:t xml:space="preserve">Waveforms focus on the 400-800 ms positive deflection associated with recollection, controls show strong separation for hits in all cells formed by Cue x Task relative to number hits. By contrast, this component was notably weaker in depressed and showed less separation from number hits. To identify neural activity specifically associated with source retrieval, we subtracted activation on number hit trials from activation in all other cells and plotted topographic maps of the difference waves. </w:t>
-      </w:r>
-      <w:r>
-        <w:rPr>
-          <w:rFonts w:cs="Times New Roman"/>
-        </w:rPr>
-        <w:t>These maps revealed strong activity over parietal sites in response to the “Question?” vs. “Side?” cue, with the “Side?” cue eliciting relatively more fronto-central activation. Compared to controls the depressed adults showed weaker parietal activation . . . I’m not 100% convinced myself</w:t>
+        <w:t xml:space="preserve">Waveforms focus on the 400-800 </w:t>
+      </w:r>
+      <w:proofErr w:type="spellStart"/>
+      <w:r>
+        <w:rPr>
+          <w:rFonts w:cs="Times New Roman"/>
+        </w:rPr>
+        <w:t>ms</w:t>
+      </w:r>
+      <w:proofErr w:type="spellEnd"/>
+      <w:r>
+        <w:rPr>
+          <w:rFonts w:cs="Times New Roman"/>
+        </w:rPr>
+        <w:t xml:space="preserve"> positive deflection associated with recollection, controls show strong separation for hits in all cells formed by Cue x Task relative to number hits. By contrast, this component was notably weaker in depressed and showed less separation from number hits. To identify neural activity specifically associated with source retrieval, we subtracted activation on number hit trials from activation in all other cells and plotted topographic maps of the difference waves. </w:t>
+      </w:r>
+      <w:r>
+        <w:rPr>
+          <w:rFonts w:cs="Times New Roman"/>
+        </w:rPr>
+        <w:t xml:space="preserve">These maps revealed strong activity over parietal sites in response to the “Question?” vs. “Side?” cue, with the “Side?” cue eliciting relatively more </w:t>
+      </w:r>
+      <w:proofErr w:type="spellStart"/>
+      <w:r>
+        <w:rPr>
+          <w:rFonts w:cs="Times New Roman"/>
+        </w:rPr>
+        <w:t>fronto</w:t>
+      </w:r>
+      <w:proofErr w:type="spellEnd"/>
+      <w:r>
+        <w:rPr>
+          <w:rFonts w:cs="Times New Roman"/>
+        </w:rPr>
+        <w:t>-central activation. Compared to controls the depressed adults showed weaker parietal activation . . . I’m not 100% convinced myself</w:t>
       </w:r>
       <w:r>
         <w:rPr>
@@ -12928,13 +13910,57 @@
         <w:rPr>
           <w:rFonts w:cs="Times New Roman"/>
         </w:rPr>
-        <w:t>When I look at the diff wave topos from 400-2000, the right frontal effect is less obvious. Is that because it’s there for the number hits too?</w:t>
-      </w:r>
-      <w:r>
-        <w:rPr>
-          <w:rFonts w:cs="Times New Roman"/>
-        </w:rPr>
-        <w:t xml:space="preserve"> Yes, judging from my powerpoint that’s the case. But the LPN is very obvious and it has a neat property, at least in controls: it looks like it’s constrained to occipital sites under Side but extends up to left PFC under Question. In the MDD group this is less true—the LPN is broader in them. So you might say that the MDD group shows generally weaker parietal activation except for Q/MI and that while the controls appear, speculatively, to be reactivating relevant circuits, this seems like it may be less so for MDD.</w:t>
+        <w:t xml:space="preserve">When I look at the diff wave </w:t>
+      </w:r>
+      <w:proofErr w:type="spellStart"/>
+      <w:r>
+        <w:rPr>
+          <w:rFonts w:cs="Times New Roman"/>
+        </w:rPr>
+        <w:t>topos</w:t>
+      </w:r>
+      <w:proofErr w:type="spellEnd"/>
+      <w:r>
+        <w:rPr>
+          <w:rFonts w:cs="Times New Roman"/>
+        </w:rPr>
+        <w:t xml:space="preserve"> from 400-2000, the right frontal effect is less obvious. Is that because </w:t>
+      </w:r>
+      <w:proofErr w:type="gramStart"/>
+      <w:r>
+        <w:rPr>
+          <w:rFonts w:cs="Times New Roman"/>
+        </w:rPr>
+        <w:t>it’s</w:t>
+      </w:r>
+      <w:proofErr w:type="gramEnd"/>
+      <w:r>
+        <w:rPr>
+          <w:rFonts w:cs="Times New Roman"/>
+        </w:rPr>
+        <w:t xml:space="preserve"> there for the number hits too?</w:t>
+      </w:r>
+      <w:r>
+        <w:rPr>
+          <w:rFonts w:cs="Times New Roman"/>
+        </w:rPr>
+        <w:t xml:space="preserve"> Yes, judging from my </w:t>
+      </w:r>
+      <w:proofErr w:type="spellStart"/>
+      <w:proofErr w:type="gramStart"/>
+      <w:r>
+        <w:rPr>
+          <w:rFonts w:cs="Times New Roman"/>
+        </w:rPr>
+        <w:t>powerpoint</w:t>
+      </w:r>
+      <w:proofErr w:type="spellEnd"/>
+      <w:proofErr w:type="gramEnd"/>
+      <w:r>
+        <w:rPr>
+          <w:rFonts w:cs="Times New Roman"/>
+        </w:rPr>
+        <w:t xml:space="preserve"> that’s the case. But the LPN is very obvious and it has a neat property, at least in controls: it looks like it’s constrained to occipital sites under Side but extends up to left PFC under Question. In the MDD group this is less true—the LPN is broader in them. So you might say that the MDD group shows generally weaker parietal activation except for Q/MI and that while the controls appear, speculatively, to be reactivating relevant circuits, this seems like it may be less so for MDD.</w:t>
       </w:r>
     </w:p>
     <w:sectPr>
@@ -13045,7 +14071,7 @@
         <w:rFonts w:ascii="Times New Roman" w:hAnsi="Times New Roman" w:cs="Times New Roman"/>
         <w:noProof/>
       </w:rPr>
-      <w:t>1</w:t>
+      <w:t>14</w:t>
     </w:r>
     <w:r>
       <w:rPr>
@@ -14119,7 +15145,7 @@
     <w:charset w:val="00"/>
     <w:family w:val="auto"/>
     <w:pitch w:val="variable"/>
-    <w:sig w:usb0="E10002FF" w:usb1="4000ACFF" w:usb2="00000009" w:usb3="00000000" w:csb0="0000019F" w:csb1="00000000"/>
+    <w:sig w:usb0="00000003" w:usb1="00000000" w:usb2="00000000" w:usb3="00000000" w:csb0="00000001" w:csb1="00000000"/>
   </w:font>
   <w:font w:name="Times">
     <w:panose1 w:val="02000500000000000000"/>
@@ -14141,7 +15167,7 @@
     <w:charset w:val="00"/>
     <w:family w:val="auto"/>
     <w:pitch w:val="variable"/>
-    <w:sig w:usb0="E0002AFF" w:usb1="C0007843" w:usb2="00000009" w:usb3="00000000" w:csb0="000001FF" w:csb1="00000000"/>
+    <w:sig w:usb0="00000003" w:usb1="00000000" w:usb2="00000000" w:usb3="00000000" w:csb0="00000001" w:csb1="00000000"/>
   </w:font>
 </w:fonts>
 </file>
@@ -14997,7 +16023,7 @@
 </file>
 
 <file path=customXml/itemProps1.xml><?xml version="1.0" encoding="utf-8"?>
-<ds:datastoreItem xmlns:ds="http://schemas.openxmlformats.org/officeDocument/2006/customXml" ds:itemID="{5907D0E2-A526-294F-BEC3-07FC91206B2C}">
+<ds:datastoreItem xmlns:ds="http://schemas.openxmlformats.org/officeDocument/2006/customXml" ds:itemID="{1AAF6719-4DB5-5C42-9A27-3A4E8D49EF73}">
   <ds:schemaRefs>
     <ds:schemaRef ds:uri="http://schemas.openxmlformats.org/officeDocument/2006/bibliography"/>
   </ds:schemaRefs>

</xml_diff>

<commit_message>
lil bit of cleanup
</commit_message>
<xml_diff>
--- a/SM_Paper_BP.docx
+++ b/SM_Paper_BP.docx
@@ -43,6 +43,8 @@
           <w:rFonts w:cs="Times New Roman"/>
         </w:rPr>
       </w:pPr>
+      <w:bookmarkStart w:id="0" w:name="_GoBack"/>
+      <w:bookmarkEnd w:id="0"/>
       <w:r>
         <w:rPr>
           <w:rFonts w:cs="Times New Roman"/>
@@ -493,7 +495,6 @@
           <w:lang w:val="en-GB"/>
         </w:rPr>
       </w:pPr>
-      <w:proofErr w:type="spellStart"/>
       <w:r>
         <w:rPr>
           <w:rFonts w:ascii="Times New Roman" w:hAnsi="Times New Roman"/>
@@ -501,17 +502,7 @@
           <w:szCs w:val="24"/>
           <w:lang w:val="en-GB"/>
         </w:rPr>
-        <w:t>Center</w:t>
-      </w:r>
-      <w:proofErr w:type="spellEnd"/>
-      <w:r>
-        <w:rPr>
-          <w:rFonts w:ascii="Times New Roman" w:hAnsi="Times New Roman"/>
-          <w:sz w:val="24"/>
-          <w:szCs w:val="24"/>
-          <w:lang w:val="en-GB"/>
-        </w:rPr>
-        <w:t xml:space="preserve"> </w:t>
+        <w:t xml:space="preserve">Center </w:t>
       </w:r>
       <w:r>
         <w:rPr>
@@ -814,16 +805,8 @@
         <w:rPr>
           <w:rFonts w:cs="Times New Roman"/>
         </w:rPr>
-        <w:t xml:space="preserve">hippocampal volume loss and </w:t>
-      </w:r>
-      <w:proofErr w:type="spellStart"/>
-      <w:r>
-        <w:rPr>
-          <w:rFonts w:cs="Times New Roman"/>
-        </w:rPr>
-        <w:t>hypofrontality</w:t>
-      </w:r>
-      <w:proofErr w:type="spellEnd"/>
+        <w:t>hippocampal volume loss and hypofrontality</w:t>
+      </w:r>
       <w:r>
         <w:rPr>
           <w:rFonts w:cs="Times New Roman"/>
@@ -921,16 +904,56 @@
         <w:rPr>
           <w:rFonts w:cs="Times New Roman"/>
         </w:rPr>
+        <w:t xml:space="preserve"> unmedicated </w:t>
+      </w:r>
+      <w:r>
+        <w:rPr>
+          <w:rFonts w:cs="Times New Roman"/>
+        </w:rPr>
+        <w:t xml:space="preserve">adults with </w:t>
+      </w:r>
+      <w:r>
+        <w:rPr>
+          <w:rFonts w:cs="Times New Roman"/>
+        </w:rPr>
+        <w:t>MDD</w:t>
+      </w:r>
+      <w:r>
+        <w:rPr>
+          <w:rFonts w:cs="Times New Roman"/>
+        </w:rPr>
         <w:t xml:space="preserve"> </w:t>
       </w:r>
-      <w:proofErr w:type="spellStart"/>
-      <w:r>
-        <w:rPr>
-          <w:rFonts w:cs="Times New Roman"/>
-        </w:rPr>
-        <w:t>unmedicated</w:t>
-      </w:r>
-      <w:proofErr w:type="spellEnd"/>
+      <w:r>
+        <w:rPr>
+          <w:rFonts w:cs="Times New Roman"/>
+        </w:rPr>
+        <w:t xml:space="preserve">and 24 controls </w:t>
+      </w:r>
+      <w:r>
+        <w:rPr>
+          <w:rFonts w:cs="Times New Roman"/>
+        </w:rPr>
+        <w:t>encode</w:t>
+      </w:r>
+      <w:r>
+        <w:rPr>
+          <w:rFonts w:cs="Times New Roman"/>
+        </w:rPr>
+        <w:t xml:space="preserve">d </w:t>
+      </w:r>
+      <w:r>
+        <w:rPr>
+          <w:rFonts w:cs="Times New Roman"/>
+        </w:rPr>
+        <w:t xml:space="preserve">words </w:t>
+      </w:r>
+      <w:r>
+        <w:rPr>
+          <w:rFonts w:cs="Times New Roman"/>
+        </w:rPr>
+        <w:t>shown</w:t>
+      </w:r>
       <w:r>
         <w:rPr>
           <w:rFonts w:cs="Times New Roman"/>
@@ -941,60 +964,6 @@
         <w:rPr>
           <w:rFonts w:cs="Times New Roman"/>
         </w:rPr>
-        <w:t xml:space="preserve">adults with </w:t>
-      </w:r>
-      <w:r>
-        <w:rPr>
-          <w:rFonts w:cs="Times New Roman"/>
-        </w:rPr>
-        <w:t>MDD</w:t>
-      </w:r>
-      <w:r>
-        <w:rPr>
-          <w:rFonts w:cs="Times New Roman"/>
-        </w:rPr>
-        <w:t xml:space="preserve"> </w:t>
-      </w:r>
-      <w:r>
-        <w:rPr>
-          <w:rFonts w:cs="Times New Roman"/>
-        </w:rPr>
-        <w:t xml:space="preserve">and 24 controls </w:t>
-      </w:r>
-      <w:r>
-        <w:rPr>
-          <w:rFonts w:cs="Times New Roman"/>
-        </w:rPr>
-        <w:t>encode</w:t>
-      </w:r>
-      <w:r>
-        <w:rPr>
-          <w:rFonts w:cs="Times New Roman"/>
-        </w:rPr>
-        <w:t xml:space="preserve">d </w:t>
-      </w:r>
-      <w:r>
-        <w:rPr>
-          <w:rFonts w:cs="Times New Roman"/>
-        </w:rPr>
-        <w:t xml:space="preserve">words </w:t>
-      </w:r>
-      <w:r>
-        <w:rPr>
-          <w:rFonts w:cs="Times New Roman"/>
-        </w:rPr>
-        <w:t>shown</w:t>
-      </w:r>
-      <w:r>
-        <w:rPr>
-          <w:rFonts w:cs="Times New Roman"/>
-        </w:rPr>
-        <w:t xml:space="preserve"> </w:t>
-      </w:r>
-      <w:r>
-        <w:rPr>
-          <w:rFonts w:cs="Times New Roman"/>
-        </w:rPr>
         <w:t xml:space="preserve">on the left or right </w:t>
       </w:r>
       <w:r>
@@ -1019,21 +988,7 @@
         <w:rPr>
           <w:rFonts w:cs="Times New Roman"/>
         </w:rPr>
-        <w:t xml:space="preserve"> </w:t>
-      </w:r>
-      <w:proofErr w:type="spellStart"/>
-      <w:r>
-        <w:rPr>
-          <w:rFonts w:cs="Times New Roman"/>
-        </w:rPr>
-        <w:t>animacy</w:t>
-      </w:r>
-      <w:proofErr w:type="spellEnd"/>
-      <w:r>
-        <w:rPr>
-          <w:rFonts w:cs="Times New Roman"/>
-        </w:rPr>
-        <w:t xml:space="preserve"> </w:t>
+        <w:t xml:space="preserve"> animacy </w:t>
       </w:r>
       <w:r>
         <w:rPr>
@@ -1930,21 +1885,7 @@
         <w:rPr>
           <w:rFonts w:cs="Times New Roman"/>
         </w:rPr>
-        <w:t xml:space="preserve">). Thus, the final sample consisted of 24 </w:t>
-      </w:r>
-      <w:proofErr w:type="spellStart"/>
-      <w:r>
-        <w:rPr>
-          <w:rFonts w:cs="Times New Roman"/>
-        </w:rPr>
-        <w:t>unmedicated</w:t>
-      </w:r>
-      <w:proofErr w:type="spellEnd"/>
-      <w:r>
-        <w:rPr>
-          <w:rFonts w:cs="Times New Roman"/>
-        </w:rPr>
-        <w:t xml:space="preserve"> adults with MDD and 24 healthy controls.</w:t>
+        <w:t>). Thus, the final sample consisted of 24 unmedicated adults with MDD and 24 healthy controls.</w:t>
       </w:r>
     </w:p>
     <w:p>
@@ -2124,21 +2065,7 @@
         <w:rPr>
           <w:rFonts w:ascii="Times" w:hAnsi="Times" w:cs="Times New Roman"/>
         </w:rPr>
-        <w:t xml:space="preserve"> (PSQI). The MASQ includes separate scales for symptoms of depression (</w:t>
-      </w:r>
-      <w:proofErr w:type="spellStart"/>
-      <w:r>
-        <w:rPr>
-          <w:rFonts w:ascii="Times" w:hAnsi="Times" w:cs="Times New Roman"/>
-        </w:rPr>
-        <w:t>anhedonic</w:t>
-      </w:r>
-      <w:proofErr w:type="spellEnd"/>
-      <w:r>
-        <w:rPr>
-          <w:rFonts w:ascii="Times" w:hAnsi="Times" w:cs="Times New Roman"/>
-        </w:rPr>
-        <w:t xml:space="preserve"> depression, AD), anxiety (anxious arousal, AA), as well as non-specific distress symptoms (general distress depression, GDD; general distress anxiety, GDA). The RRS yields measures of brooding, reflection, and depression. The PSQI yields components used to assess sleep quality during the four weeks leading up to the session: subjective sleep quality, sleep latency, sleep duration, habitual sleep efficiency, sleep disturbances, use of sleeping medications, daytime dysfunction. This measure also includes questions for the bed partner or roommate to complete; however we did not require this portion.   Finally, the </w:t>
+        <w:t xml:space="preserve"> (PSQI). The MASQ includes separate scales for symptoms of depression (anhedonic depression, AD), anxiety (anxious arousal, AA), as well as non-specific distress symptoms (general distress depression, GDD; general distress anxiety, GDA). The RRS yields measures of brooding, reflection, and depression. The PSQI yields components used to assess sleep quality during the four weeks leading up to the session: subjective sleep quality, sleep latency, sleep duration, habitual sleep efficiency, sleep disturbances, use of sleeping medications, daytime dysfunction. This measure also includes questions for the bed partner or roommate to complete; however we did not require this portion.   Finally, the </w:t>
       </w:r>
       <w:r>
         <w:rPr>
@@ -2214,23 +2141,7 @@
           <w:rFonts w:eastAsia="ＭＳ ゴシック" w:cs="Times New Roman"/>
           <w:color w:val="000000"/>
         </w:rPr>
-        <w:t xml:space="preserve">The task was programmed in </w:t>
-      </w:r>
-      <w:proofErr w:type="spellStart"/>
-      <w:r>
-        <w:rPr>
-          <w:rFonts w:eastAsia="ＭＳ ゴシック" w:cs="Times New Roman"/>
-          <w:color w:val="000000"/>
-        </w:rPr>
-        <w:t>PsychoPy</w:t>
-      </w:r>
-      <w:proofErr w:type="spellEnd"/>
-      <w:r>
-        <w:rPr>
-          <w:rFonts w:eastAsia="ＭＳ ゴシック" w:cs="Times New Roman"/>
-          <w:color w:val="000000"/>
-        </w:rPr>
-        <w:t xml:space="preserve"> </w:t>
+        <w:t xml:space="preserve">The task was programmed in PsychoPy </w:t>
       </w:r>
       <w:r>
         <w:rPr>
@@ -2345,16 +2256,32 @@
         <w:rPr>
           <w:rFonts w:cs="Times New Roman"/>
         </w:rPr>
-        <w:t xml:space="preserve">e </w:t>
-      </w:r>
-      <w:proofErr w:type="spellStart"/>
-      <w:r>
-        <w:rPr>
-          <w:rFonts w:cs="Times New Roman"/>
-        </w:rPr>
-        <w:t>animacy</w:t>
-      </w:r>
-      <w:proofErr w:type="spellEnd"/>
+        <w:t xml:space="preserve">e animacy </w:t>
+      </w:r>
+      <w:r>
+        <w:rPr>
+          <w:rFonts w:cs="Times New Roman"/>
+        </w:rPr>
+        <w:t>and</w:t>
+      </w:r>
+      <w:r>
+        <w:rPr>
+          <w:rFonts w:cs="Times New Roman"/>
+        </w:rPr>
+        <w:t xml:space="preserve"> mobility</w:t>
+      </w:r>
+      <w:r>
+        <w:rPr>
+          <w:rFonts w:cs="Times New Roman"/>
+        </w:rPr>
+        <w:t xml:space="preserve"> judgments for individual words</w:t>
+      </w:r>
+      <w:r>
+        <w:rPr>
+          <w:rFonts w:cs="Times New Roman"/>
+        </w:rPr>
+        <w:t>.</w:t>
+      </w:r>
       <w:r>
         <w:rPr>
           <w:rFonts w:cs="Times New Roman"/>
@@ -2365,36 +2292,6 @@
         <w:rPr>
           <w:rFonts w:cs="Times New Roman"/>
         </w:rPr>
-        <w:t>and</w:t>
-      </w:r>
-      <w:r>
-        <w:rPr>
-          <w:rFonts w:cs="Times New Roman"/>
-        </w:rPr>
-        <w:t xml:space="preserve"> mobility</w:t>
-      </w:r>
-      <w:r>
-        <w:rPr>
-          <w:rFonts w:cs="Times New Roman"/>
-        </w:rPr>
-        <w:t xml:space="preserve"> judgments for individual words</w:t>
-      </w:r>
-      <w:r>
-        <w:rPr>
-          <w:rFonts w:cs="Times New Roman"/>
-        </w:rPr>
-        <w:t>.</w:t>
-      </w:r>
-      <w:r>
-        <w:rPr>
-          <w:rFonts w:cs="Times New Roman"/>
-        </w:rPr>
-        <w:t xml:space="preserve"> </w:t>
-      </w:r>
-      <w:r>
-        <w:rPr>
-          <w:rFonts w:cs="Times New Roman"/>
-        </w:rPr>
         <w:t xml:space="preserve">Therefore, we selected 100 words </w:t>
       </w:r>
       <w:r>
@@ -2409,8 +2306,6 @@
         </w:rPr>
         <w:t xml:space="preserve">the </w:t>
       </w:r>
-      <w:bookmarkStart w:id="0" w:name="_GoBack"/>
-      <w:bookmarkEnd w:id="0"/>
       <w:r>
         <w:rPr>
           <w:rFonts w:cs="Times New Roman"/>
@@ -2548,7 +2443,6 @@
         </w:rPr>
         <w:t>(</w:t>
       </w:r>
-      <w:proofErr w:type="spellStart"/>
       <w:r>
         <w:rPr>
           <w:rFonts w:cs="Times New Roman"/>
@@ -2567,15 +2461,7 @@
           <w:rFonts w:eastAsia="ＭＳ ゴシック" w:cs="Times New Roman"/>
           <w:color w:val="000000"/>
         </w:rPr>
-        <w:t>S.D</w:t>
-      </w:r>
-      <w:proofErr w:type="spellEnd"/>
-      <w:r>
-        <w:rPr>
-          <w:rFonts w:eastAsia="ＭＳ ゴシック" w:cs="Times New Roman"/>
-          <w:color w:val="000000"/>
-        </w:rPr>
-        <w:t>. = 5.27</w:t>
+        <w:t>S.D. = 5.27</w:t>
       </w:r>
       <w:r>
         <w:rPr>
@@ -2652,23 +2538,7 @@
           <w:rFonts w:eastAsia="ＭＳ ゴシック" w:cs="Times New Roman"/>
           <w:color w:val="000000"/>
         </w:rPr>
-        <w:t xml:space="preserve">or </w:t>
-      </w:r>
-      <w:proofErr w:type="spellStart"/>
-      <w:r>
-        <w:rPr>
-          <w:rFonts w:eastAsia="ＭＳ ゴシック" w:cs="Times New Roman"/>
-          <w:color w:val="000000"/>
-        </w:rPr>
-        <w:t>imageability</w:t>
-      </w:r>
-      <w:proofErr w:type="spellEnd"/>
-      <w:r>
-        <w:rPr>
-          <w:rFonts w:eastAsia="ＭＳ ゴシック" w:cs="Times New Roman"/>
-          <w:color w:val="000000"/>
-        </w:rPr>
-        <w:t xml:space="preserve"> (596.80</w:t>
+        <w:t>or imageability (596.80</w:t>
       </w:r>
       <w:r>
         <w:rPr>
@@ -2684,7 +2554,6 @@
         </w:rPr>
         <w:t xml:space="preserve">25.31), all </w:t>
       </w:r>
-      <w:proofErr w:type="spellStart"/>
       <w:r>
         <w:rPr>
           <w:rFonts w:eastAsia="ＭＳ ゴシック" w:cs="Times New Roman"/>
@@ -2693,7 +2562,6 @@
         </w:rPr>
         <w:t>ps</w:t>
       </w:r>
-      <w:proofErr w:type="spellEnd"/>
       <w:r>
         <w:rPr>
           <w:rFonts w:eastAsia="ＭＳ ゴシック" w:cs="Times New Roman"/>
@@ -3024,23 +2892,7 @@
         <w:rPr>
           <w:rFonts w:cs="Times New Roman"/>
         </w:rPr>
-        <w:t>(</w:t>
-      </w:r>
-      <w:proofErr w:type="spellStart"/>
-      <w:proofErr w:type="gramStart"/>
-      <w:r>
-        <w:rPr>
-          <w:rFonts w:cs="Times New Roman"/>
-        </w:rPr>
-        <w:t>animacy</w:t>
-      </w:r>
-      <w:proofErr w:type="spellEnd"/>
-      <w:proofErr w:type="gramEnd"/>
-      <w:r>
-        <w:rPr>
-          <w:rFonts w:cs="Times New Roman"/>
-        </w:rPr>
-        <w:t xml:space="preserve"> judgment) </w:t>
+        <w:t xml:space="preserve">(animacy judgment) </w:t>
       </w:r>
       <w:r>
         <w:rPr>
@@ -3076,36 +2928,14 @@
         <w:rPr>
           <w:rFonts w:cs="Times New Roman"/>
         </w:rPr>
-        <w:t>(</w:t>
-      </w:r>
-      <w:proofErr w:type="gramStart"/>
-      <w:r>
-        <w:rPr>
-          <w:rFonts w:cs="Times New Roman"/>
-        </w:rPr>
-        <w:t>mobility</w:t>
-      </w:r>
-      <w:proofErr w:type="gramEnd"/>
-      <w:r>
-        <w:rPr>
-          <w:rFonts w:cs="Times New Roman"/>
-        </w:rPr>
-        <w:t xml:space="preserve"> judgment) </w:t>
-      </w:r>
-      <w:r>
-        <w:rPr>
-          <w:rFonts w:cs="Times New Roman"/>
-        </w:rPr>
-        <w:t>(</w:t>
-      </w:r>
-      <w:proofErr w:type="gramStart"/>
-      <w:r>
-        <w:rPr>
-          <w:rFonts w:cs="Times New Roman"/>
-        </w:rPr>
-        <w:t>duration</w:t>
-      </w:r>
-      <w:proofErr w:type="gramEnd"/>
+        <w:t xml:space="preserve">(mobility judgment) </w:t>
+      </w:r>
+      <w:r>
+        <w:rPr>
+          <w:rFonts w:cs="Times New Roman"/>
+        </w:rPr>
+        <w:t>(duration</w:t>
+      </w:r>
       <w:r>
         <w:rPr>
           <w:rFonts w:cs="Times New Roman"/>
@@ -3250,14 +3080,30 @@
         </w:rPr>
         <w:t xml:space="preserve"> conceptual source defined by the encoding task (</w:t>
       </w:r>
-      <w:proofErr w:type="spellStart"/>
-      <w:r>
-        <w:rPr>
-          <w:rFonts w:cs="Times New Roman"/>
-        </w:rPr>
-        <w:t>animacy</w:t>
-      </w:r>
-      <w:proofErr w:type="spellEnd"/>
+      <w:r>
+        <w:rPr>
+          <w:rFonts w:cs="Times New Roman"/>
+        </w:rPr>
+        <w:t xml:space="preserve">animacy </w:t>
+      </w:r>
+      <w:r>
+        <w:rPr>
+          <w:rFonts w:cs="Times New Roman"/>
+        </w:rPr>
+        <w:t xml:space="preserve">vs. </w:t>
+      </w:r>
+      <w:r>
+        <w:rPr>
+          <w:rFonts w:cs="Times New Roman"/>
+        </w:rPr>
+        <w:t>mobility judgment</w:t>
+      </w:r>
+      <w:r>
+        <w:rPr>
+          <w:rFonts w:cs="Times New Roman"/>
+        </w:rPr>
+        <w:t>).</w:t>
+      </w:r>
       <w:r>
         <w:rPr>
           <w:rFonts w:cs="Times New Roman"/>
@@ -3268,19 +3114,13 @@
         <w:rPr>
           <w:rFonts w:cs="Times New Roman"/>
         </w:rPr>
-        <w:t xml:space="preserve">vs. </w:t>
-      </w:r>
-      <w:r>
-        <w:rPr>
-          <w:rFonts w:cs="Times New Roman"/>
-        </w:rPr>
-        <w:t>mobility judgment</w:t>
-      </w:r>
-      <w:r>
-        <w:rPr>
-          <w:rFonts w:cs="Times New Roman"/>
-        </w:rPr>
-        <w:t>).</w:t>
+        <w:t xml:space="preserve">Each </w:t>
+      </w:r>
+      <w:r>
+        <w:rPr>
+          <w:rFonts w:cs="Times New Roman"/>
+        </w:rPr>
+        <w:t>block</w:t>
       </w:r>
       <w:r>
         <w:rPr>
@@ -3292,24 +3132,6 @@
         <w:rPr>
           <w:rFonts w:cs="Times New Roman"/>
         </w:rPr>
-        <w:t xml:space="preserve">Each </w:t>
-      </w:r>
-      <w:r>
-        <w:rPr>
-          <w:rFonts w:cs="Times New Roman"/>
-        </w:rPr>
-        <w:t>block</w:t>
-      </w:r>
-      <w:r>
-        <w:rPr>
-          <w:rFonts w:cs="Times New Roman"/>
-        </w:rPr>
-        <w:t xml:space="preserve"> </w:t>
-      </w:r>
-      <w:r>
-        <w:rPr>
-          <w:rFonts w:cs="Times New Roman"/>
-        </w:rPr>
         <w:t>included</w:t>
       </w:r>
       <w:r>
@@ -3382,35 +3204,7 @@
         <w:rPr>
           <w:rFonts w:cs="Times New Roman"/>
         </w:rPr>
-        <w:t>left/</w:t>
-      </w:r>
-      <w:proofErr w:type="spellStart"/>
-      <w:r>
-        <w:rPr>
-          <w:rFonts w:cs="Times New Roman"/>
-        </w:rPr>
-        <w:t>animacy</w:t>
-      </w:r>
-      <w:proofErr w:type="spellEnd"/>
-      <w:r>
-        <w:rPr>
-          <w:rFonts w:cs="Times New Roman"/>
-        </w:rPr>
-        <w:t>, right/</w:t>
-      </w:r>
-      <w:proofErr w:type="spellStart"/>
-      <w:r>
-        <w:rPr>
-          <w:rFonts w:cs="Times New Roman"/>
-        </w:rPr>
-        <w:t>animacy</w:t>
-      </w:r>
-      <w:proofErr w:type="spellEnd"/>
-      <w:r>
-        <w:rPr>
-          <w:rFonts w:cs="Times New Roman"/>
-        </w:rPr>
-        <w:t>, left/mobility, right/mobility).</w:t>
+        <w:t>left/animacy, right/animacy, left/mobility, right/mobility).</w:t>
       </w:r>
     </w:p>
     <w:p>
@@ -3679,14 +3473,7 @@
         <w:rPr>
           <w:rFonts w:cs="Times New Roman"/>
         </w:rPr>
-        <w:t xml:space="preserve"> </w:t>
-      </w:r>
-      <w:proofErr w:type="gramStart"/>
-      <w:r>
-        <w:rPr>
-          <w:rFonts w:cs="Times New Roman"/>
-        </w:rPr>
-        <w:t>but</w:t>
+        <w:t xml:space="preserve"> but</w:t>
       </w:r>
       <w:r>
         <w:rPr>
@@ -3694,7 +3481,6 @@
         </w:rPr>
         <w:t>,</w:t>
       </w:r>
-      <w:proofErr w:type="gramEnd"/>
       <w:r>
         <w:rPr>
           <w:rFonts w:cs="Times New Roman"/>
@@ -3910,14 +3696,12 @@
         </w:rPr>
         <w:t xml:space="preserve">perceptual (“On what side of the screen did this word appear?”) and conceptual (“What question did I answer for this word?’) </w:t>
       </w:r>
-      <w:proofErr w:type="gramStart"/>
       <w:r>
         <w:rPr>
           <w:rFonts w:cs="Times New Roman"/>
         </w:rPr>
         <w:t>sources</w:t>
       </w:r>
-      <w:proofErr w:type="gramEnd"/>
       <w:r>
         <w:rPr>
           <w:rFonts w:cs="Times New Roman"/>
@@ -4846,21 +4630,7 @@
         <w:rPr>
           <w:rFonts w:cs="Times New Roman"/>
         </w:rPr>
-        <w:t xml:space="preserve">-2000 </w:t>
-      </w:r>
-      <w:proofErr w:type="spellStart"/>
-      <w:r>
-        <w:rPr>
-          <w:rFonts w:cs="Times New Roman"/>
-        </w:rPr>
-        <w:t>ms</w:t>
-      </w:r>
-      <w:proofErr w:type="spellEnd"/>
-      <w:r>
-        <w:rPr>
-          <w:rFonts w:cs="Times New Roman"/>
-        </w:rPr>
-        <w:t>) separated the trials.</w:t>
+        <w:t>-2000 ms) separated the trials.</w:t>
       </w:r>
     </w:p>
     <w:p>
@@ -5032,7 +4802,6 @@
         </w:rPr>
         <w:t xml:space="preserve">128-sensor </w:t>
       </w:r>
-      <w:proofErr w:type="spellStart"/>
       <w:r>
         <w:rPr>
           <w:rFonts w:cs="Times New Roman"/>
@@ -5043,14 +4812,7 @@
         <w:rPr>
           <w:rFonts w:cs="Times New Roman"/>
         </w:rPr>
-        <w:t>el</w:t>
-      </w:r>
-      <w:proofErr w:type="spellEnd"/>
-      <w:r>
-        <w:rPr>
-          <w:rFonts w:cs="Times New Roman"/>
-        </w:rPr>
-        <w:t xml:space="preserve"> GSN Electrical Geodesics</w:t>
+        <w:t>el GSN Electrical Geodesics</w:t>
       </w:r>
       <w:r>
         <w:rPr>
@@ -5113,7 +4875,6 @@
         </w:rPr>
         <w:t xml:space="preserve">0.02–100 Hz </w:t>
       </w:r>
-      <w:proofErr w:type="spellStart"/>
       <w:r>
         <w:rPr>
           <w:rFonts w:eastAsia="Times New Roman" w:cs="Times New Roman"/>
@@ -5121,7 +4882,6 @@
         </w:rPr>
         <w:t>bandpass</w:t>
       </w:r>
-      <w:proofErr w:type="spellEnd"/>
       <w:r>
         <w:rPr>
           <w:rFonts w:eastAsia="Times New Roman" w:cs="Times New Roman"/>
@@ -5183,39 +4943,7 @@
           <w:rFonts w:eastAsia="Times New Roman" w:cs="Times New Roman"/>
           <w:shd w:val="clear" w:color="auto" w:fill="FFFFFF"/>
         </w:rPr>
-        <w:t xml:space="preserve">. Impedances were kept below 45 </w:t>
-      </w:r>
-      <w:proofErr w:type="spellStart"/>
-      <w:r>
-        <w:rPr>
-          <w:rFonts w:eastAsia="Times New Roman" w:cs="Times New Roman"/>
-          <w:shd w:val="clear" w:color="auto" w:fill="FFFFFF"/>
-        </w:rPr>
-        <w:t>kΩ</w:t>
-      </w:r>
-      <w:proofErr w:type="spellEnd"/>
-      <w:r>
-        <w:rPr>
-          <w:rFonts w:eastAsia="Times New Roman" w:cs="Times New Roman"/>
-          <w:shd w:val="clear" w:color="auto" w:fill="FFFFFF"/>
-        </w:rPr>
-        <w:t xml:space="preserve"> when possible; none exceeded 75 </w:t>
-      </w:r>
-      <w:proofErr w:type="spellStart"/>
-      <w:r>
-        <w:rPr>
-          <w:rFonts w:eastAsia="Times New Roman" w:cs="Times New Roman"/>
-          <w:shd w:val="clear" w:color="auto" w:fill="FFFFFF"/>
-        </w:rPr>
-        <w:t>kΩ</w:t>
-      </w:r>
-      <w:proofErr w:type="spellEnd"/>
-      <w:r>
-        <w:rPr>
-          <w:rFonts w:eastAsia="Times New Roman" w:cs="Times New Roman"/>
-          <w:shd w:val="clear" w:color="auto" w:fill="FFFFFF"/>
-        </w:rPr>
-        <w:t xml:space="preserve">. </w:t>
+        <w:t xml:space="preserve">. Impedances were kept below 45 kΩ when possible; none exceeded 75 kΩ. </w:t>
       </w:r>
       <w:r>
         <w:rPr>
@@ -5961,7 +5689,6 @@
         </w:rPr>
         <w:t xml:space="preserve"> implemented in the R library </w:t>
       </w:r>
-      <w:proofErr w:type="spellStart"/>
       <w:r>
         <w:rPr>
           <w:rFonts w:eastAsia="Times New Roman" w:cs="Times New Roman"/>
@@ -5970,7 +5697,6 @@
         </w:rPr>
         <w:t>anova</w:t>
       </w:r>
-      <w:proofErr w:type="spellEnd"/>
       <w:r>
         <w:rPr>
           <w:rFonts w:eastAsia="Times New Roman" w:cs="Times New Roman"/>
@@ -6132,39 +5858,7 @@
           <w:rFonts w:eastAsia="Times New Roman" w:cs="Times New Roman"/>
           <w:shd w:val="clear" w:color="auto" w:fill="FFFFFF"/>
         </w:rPr>
-        <w:t xml:space="preserve">, we used </w:t>
-      </w:r>
-      <w:proofErr w:type="spellStart"/>
-      <w:r>
-        <w:rPr>
-          <w:rFonts w:eastAsia="Times New Roman" w:cs="Times New Roman"/>
-          <w:shd w:val="clear" w:color="auto" w:fill="FFFFFF"/>
-        </w:rPr>
-        <w:t>glmer</w:t>
-      </w:r>
-      <w:proofErr w:type="spellEnd"/>
-      <w:r>
-        <w:rPr>
-          <w:rFonts w:eastAsia="Times New Roman" w:cs="Times New Roman"/>
-          <w:shd w:val="clear" w:color="auto" w:fill="FFFFFF"/>
-        </w:rPr>
-        <w:t xml:space="preserve"> with the </w:t>
-      </w:r>
-      <w:proofErr w:type="spellStart"/>
-      <w:r>
-        <w:rPr>
-          <w:rFonts w:eastAsia="Times New Roman" w:cs="Times New Roman"/>
-          <w:shd w:val="clear" w:color="auto" w:fill="FFFFFF"/>
-        </w:rPr>
-        <w:t>logit</w:t>
-      </w:r>
-      <w:proofErr w:type="spellEnd"/>
-      <w:r>
-        <w:rPr>
-          <w:rFonts w:eastAsia="Times New Roman" w:cs="Times New Roman"/>
-          <w:shd w:val="clear" w:color="auto" w:fill="FFFFFF"/>
-        </w:rPr>
-        <w:t xml:space="preserve"> link function.</w:t>
+        <w:t>, we used glmer with the logit link function.</w:t>
       </w:r>
       <w:r>
         <w:rPr>
@@ -6216,7 +5910,6 @@
         </w:rPr>
         <w:t xml:space="preserve">using the R library </w:t>
       </w:r>
-      <w:proofErr w:type="spellStart"/>
       <w:r>
         <w:rPr>
           <w:rFonts w:eastAsia="Times New Roman" w:cs="Times New Roman"/>
@@ -6225,7 +5918,6 @@
         </w:rPr>
         <w:t>lmerTest</w:t>
       </w:r>
-      <w:proofErr w:type="spellEnd"/>
       <w:r>
         <w:rPr>
           <w:rFonts w:eastAsia="Times New Roman" w:cs="Times New Roman"/>
@@ -6326,23 +6018,7 @@
           <w:rFonts w:eastAsia="ＭＳ ゴシック" w:cs="Times New Roman"/>
           <w:color w:val="000000"/>
         </w:rPr>
-        <w:t xml:space="preserve">SD; </w:t>
-      </w:r>
-      <w:proofErr w:type="gramStart"/>
-      <w:r>
-        <w:rPr>
-          <w:rFonts w:eastAsia="ＭＳ ゴシック" w:cs="Times New Roman"/>
-          <w:color w:val="000000"/>
-        </w:rPr>
-        <w:t>fewer</w:t>
-      </w:r>
-      <w:proofErr w:type="gramEnd"/>
-      <w:r>
-        <w:rPr>
-          <w:rFonts w:eastAsia="ＭＳ ゴシック" w:cs="Times New Roman"/>
-          <w:color w:val="000000"/>
-        </w:rPr>
-        <w:t xml:space="preserve"> than 1% of trials were </w:t>
+        <w:t xml:space="preserve">SD; fewer than 1% of trials were </w:t>
       </w:r>
       <w:r>
         <w:rPr>
@@ -6399,23 +6075,7 @@
           <w:rFonts w:eastAsia="Times New Roman" w:cs="Times New Roman"/>
           <w:shd w:val="clear" w:color="auto" w:fill="FFFFFF"/>
         </w:rPr>
-        <w:t xml:space="preserve"> (</w:t>
-      </w:r>
-      <w:proofErr w:type="spellStart"/>
-      <w:r>
-        <w:rPr>
-          <w:rFonts w:eastAsia="Times New Roman" w:cs="Times New Roman"/>
-          <w:shd w:val="clear" w:color="auto" w:fill="FFFFFF"/>
-        </w:rPr>
-        <w:t>animacy</w:t>
-      </w:r>
-      <w:proofErr w:type="spellEnd"/>
-      <w:r>
-        <w:rPr>
-          <w:rFonts w:eastAsia="Times New Roman" w:cs="Times New Roman"/>
-          <w:shd w:val="clear" w:color="auto" w:fill="FFFFFF"/>
-        </w:rPr>
-        <w:t xml:space="preserve"> vs. mobility judgment</w:t>
+        <w:t xml:space="preserve"> (animacy vs. mobility judgment</w:t>
       </w:r>
       <w:r>
         <w:rPr>
@@ -6951,23 +6611,7 @@
           <w:rFonts w:eastAsia="ＭＳ ゴシック" w:cs="Times New Roman"/>
           <w:color w:val="000000"/>
         </w:rPr>
-        <w:t xml:space="preserve">(in </w:t>
-      </w:r>
-      <w:proofErr w:type="spellStart"/>
-      <w:r>
-        <w:rPr>
-          <w:rFonts w:eastAsia="ＭＳ ゴシック" w:cs="Times New Roman"/>
-          <w:color w:val="000000"/>
-        </w:rPr>
-        <w:t>ms</w:t>
-      </w:r>
-      <w:proofErr w:type="spellEnd"/>
-      <w:r>
-        <w:rPr>
-          <w:rFonts w:eastAsia="ＭＳ ゴシック" w:cs="Times New Roman"/>
-          <w:color w:val="000000"/>
-        </w:rPr>
-        <w:t xml:space="preserve">) </w:t>
+        <w:t xml:space="preserve">(in ms) </w:t>
       </w:r>
       <w:r>
         <w:rPr>
@@ -7142,7 +6786,6 @@
         </w:rPr>
         <w:t xml:space="preserve">s &lt; 2.1, </w:t>
       </w:r>
-      <w:proofErr w:type="spellStart"/>
       <w:r>
         <w:rPr>
           <w:rFonts w:eastAsia="ＭＳ ゴシック" w:cs="Times New Roman"/>
@@ -7156,15 +6799,7 @@
           <w:rFonts w:eastAsia="ＭＳ ゴシック" w:cs="Times New Roman"/>
           <w:color w:val="000000"/>
         </w:rPr>
-        <w:t>s</w:t>
-      </w:r>
-      <w:proofErr w:type="spellEnd"/>
-      <w:r>
-        <w:rPr>
-          <w:rFonts w:eastAsia="ＭＳ ゴシック" w:cs="Times New Roman"/>
-          <w:color w:val="000000"/>
-        </w:rPr>
-        <w:t xml:space="preserve"> &gt; 0.14, </w:t>
+        <w:t xml:space="preserve">s &gt; 0.14, </w:t>
       </w:r>
       <w:r>
         <w:rPr>
@@ -7494,21 +7129,12 @@
         </w:rPr>
         <w:t>(</w:t>
       </w:r>
-      <w:proofErr w:type="spellStart"/>
-      <w:r>
-        <w:rPr>
-          <w:rFonts w:eastAsia="Times New Roman" w:cs="Times New Roman"/>
-          <w:shd w:val="clear" w:color="auto" w:fill="FFFFFF"/>
-        </w:rPr>
-        <w:t>animacy</w:t>
-      </w:r>
-      <w:proofErr w:type="spellEnd"/>
-      <w:r>
-        <w:rPr>
-          <w:rFonts w:eastAsia="Times New Roman" w:cs="Times New Roman"/>
-          <w:shd w:val="clear" w:color="auto" w:fill="FFFFFF"/>
-        </w:rPr>
-        <w:t>, mobility</w:t>
+      <w:r>
+        <w:rPr>
+          <w:rFonts w:eastAsia="Times New Roman" w:cs="Times New Roman"/>
+          <w:shd w:val="clear" w:color="auto" w:fill="FFFFFF"/>
+        </w:rPr>
+        <w:t>animacy, mobility</w:t>
       </w:r>
       <w:r>
         <w:rPr>
@@ -7982,23 +7608,7 @@
           <w:rFonts w:eastAsia="Times New Roman" w:cs="Times New Roman"/>
           <w:shd w:val="clear" w:color="auto" w:fill="FFFFFF"/>
         </w:rPr>
-        <w:t>MATLAB (</w:t>
-      </w:r>
-      <w:proofErr w:type="spellStart"/>
-      <w:r>
-        <w:rPr>
-          <w:rFonts w:eastAsia="Times New Roman" w:cs="Times New Roman"/>
-          <w:shd w:val="clear" w:color="auto" w:fill="FFFFFF"/>
-        </w:rPr>
-        <w:t>MathWorks</w:t>
-      </w:r>
-      <w:proofErr w:type="spellEnd"/>
-      <w:r>
-        <w:rPr>
-          <w:rFonts w:eastAsia="Times New Roman" w:cs="Times New Roman"/>
-          <w:shd w:val="clear" w:color="auto" w:fill="FFFFFF"/>
-        </w:rPr>
-        <w:t>, Natic</w:t>
+        <w:t>MATLAB (MathWorks, Natic</w:t>
       </w:r>
       <w:r>
         <w:rPr>
@@ -8061,23 +7671,7 @@
           <w:rFonts w:eastAsia="Times New Roman" w:cs="Times New Roman"/>
           <w:shd w:val="clear" w:color="auto" w:fill="FFFFFF"/>
         </w:rPr>
-        <w:t xml:space="preserve"> prior to </w:t>
-      </w:r>
-      <w:proofErr w:type="spellStart"/>
-      <w:r>
-        <w:rPr>
-          <w:rFonts w:eastAsia="Times New Roman" w:cs="Times New Roman"/>
-          <w:shd w:val="clear" w:color="auto" w:fill="FFFFFF"/>
-        </w:rPr>
-        <w:t>bandpass</w:t>
-      </w:r>
-      <w:proofErr w:type="spellEnd"/>
-      <w:r>
-        <w:rPr>
-          <w:rFonts w:eastAsia="Times New Roman" w:cs="Times New Roman"/>
-          <w:shd w:val="clear" w:color="auto" w:fill="FFFFFF"/>
-        </w:rPr>
-        <w:t xml:space="preserve"> filtering from </w:t>
+        <w:t xml:space="preserve"> prior to bandpass filtering from </w:t>
       </w:r>
       <w:r>
         <w:rPr>
@@ -8383,39 +7977,7 @@
           <w:rFonts w:eastAsia="Times New Roman" w:cs="Times New Roman"/>
           <w:shd w:val="clear" w:color="auto" w:fill="FFFFFF"/>
         </w:rPr>
-        <w:t xml:space="preserve">and segmented from 200 </w:t>
-      </w:r>
-      <w:proofErr w:type="spellStart"/>
-      <w:r>
-        <w:rPr>
-          <w:rFonts w:eastAsia="Times New Roman" w:cs="Times New Roman"/>
-          <w:shd w:val="clear" w:color="auto" w:fill="FFFFFF"/>
-        </w:rPr>
-        <w:t>ms</w:t>
-      </w:r>
-      <w:proofErr w:type="spellEnd"/>
-      <w:r>
-        <w:rPr>
-          <w:rFonts w:eastAsia="Times New Roman" w:cs="Times New Roman"/>
-          <w:shd w:val="clear" w:color="auto" w:fill="FFFFFF"/>
-        </w:rPr>
-        <w:t xml:space="preserve"> pre-stimulus to 2000 </w:t>
-      </w:r>
-      <w:proofErr w:type="spellStart"/>
-      <w:r>
-        <w:rPr>
-          <w:rFonts w:eastAsia="Times New Roman" w:cs="Times New Roman"/>
-          <w:shd w:val="clear" w:color="auto" w:fill="FFFFFF"/>
-        </w:rPr>
-        <w:t>ms</w:t>
-      </w:r>
-      <w:proofErr w:type="spellEnd"/>
-      <w:r>
-        <w:rPr>
-          <w:rFonts w:eastAsia="Times New Roman" w:cs="Times New Roman"/>
-          <w:shd w:val="clear" w:color="auto" w:fill="FFFFFF"/>
-        </w:rPr>
-        <w:t xml:space="preserve"> post-stimulus; the pre-stimulus interval was used for baseline correction. </w:t>
+        <w:t xml:space="preserve">and segmented from 200 ms pre-stimulus to 2000 ms post-stimulus; the pre-stimulus interval was used for baseline correction. </w:t>
       </w:r>
       <w:r>
         <w:rPr>
@@ -8471,23 +8033,7 @@
           <w:rFonts w:eastAsia="Times New Roman" w:cs="Times New Roman"/>
           <w:shd w:val="clear" w:color="auto" w:fill="FFFFFF"/>
         </w:rPr>
-        <w:t xml:space="preserve">200 </w:t>
-      </w:r>
-      <w:proofErr w:type="spellStart"/>
-      <w:r>
-        <w:rPr>
-          <w:rFonts w:eastAsia="Times New Roman" w:cs="Times New Roman"/>
-          <w:shd w:val="clear" w:color="auto" w:fill="FFFFFF"/>
-        </w:rPr>
-        <w:t>ms</w:t>
-      </w:r>
-      <w:proofErr w:type="spellEnd"/>
-      <w:r>
-        <w:rPr>
-          <w:rFonts w:eastAsia="Times New Roman" w:cs="Times New Roman"/>
-          <w:shd w:val="clear" w:color="auto" w:fill="FFFFFF"/>
-        </w:rPr>
-        <w:t xml:space="preserve"> interval</w:t>
+        <w:t>200 ms interval</w:t>
       </w:r>
       <w:r>
         <w:rPr>
@@ -8508,23 +8054,7 @@
           <w:rFonts w:eastAsia="Times New Roman" w:cs="Times New Roman"/>
           <w:shd w:val="clear" w:color="auto" w:fill="FFFFFF"/>
         </w:rPr>
-        <w:t xml:space="preserve">100 </w:t>
-      </w:r>
-      <w:proofErr w:type="spellStart"/>
-      <w:r>
-        <w:rPr>
-          <w:rFonts w:eastAsia="Times New Roman" w:cs="Times New Roman"/>
-          <w:shd w:val="clear" w:color="auto" w:fill="FFFFFF"/>
-        </w:rPr>
-        <w:t>ms</w:t>
-      </w:r>
-      <w:proofErr w:type="spellEnd"/>
-      <w:r>
-        <w:rPr>
-          <w:rFonts w:eastAsia="Times New Roman" w:cs="Times New Roman"/>
-          <w:shd w:val="clear" w:color="auto" w:fill="FFFFFF"/>
-        </w:rPr>
-        <w:t xml:space="preserve"> sliding window</w:t>
+        <w:t>100 ms sliding window</w:t>
       </w:r>
       <w:r>
         <w:rPr>
@@ -8776,23 +8306,7 @@
           <w:rFonts w:eastAsia="Times New Roman" w:cs="Times New Roman"/>
           <w:shd w:val="clear" w:color="auto" w:fill="FFFFFF"/>
         </w:rPr>
-        <w:t xml:space="preserve">recognition accuracy (e.g., encoded on left + </w:t>
-      </w:r>
-      <w:proofErr w:type="spellStart"/>
-      <w:r>
-        <w:rPr>
-          <w:rFonts w:eastAsia="Times New Roman" w:cs="Times New Roman"/>
-          <w:shd w:val="clear" w:color="auto" w:fill="FFFFFF"/>
-        </w:rPr>
-        <w:t>animacy</w:t>
-      </w:r>
-      <w:proofErr w:type="spellEnd"/>
-      <w:r>
-        <w:rPr>
-          <w:rFonts w:eastAsia="Times New Roman" w:cs="Times New Roman"/>
-          <w:shd w:val="clear" w:color="auto" w:fill="FFFFFF"/>
-        </w:rPr>
-        <w:t xml:space="preserve"> judgment + Side cue + recognition hit).</w:t>
+        <w:t>recognition accuracy (e.g., encoded on left + animacy judgment + Side cue + recognition hit).</w:t>
       </w:r>
     </w:p>
     <w:p>
@@ -9081,21 +8595,12 @@
         </w:rPr>
         <w:t xml:space="preserve">more difficult than the </w:t>
       </w:r>
-      <w:proofErr w:type="spellStart"/>
-      <w:r>
-        <w:rPr>
-          <w:rFonts w:eastAsia="Times New Roman" w:cs="Times New Roman"/>
-          <w:shd w:val="clear" w:color="auto" w:fill="FFFFFF"/>
-        </w:rPr>
-        <w:t>animacy</w:t>
-      </w:r>
-      <w:proofErr w:type="spellEnd"/>
-      <w:r>
-        <w:rPr>
-          <w:rFonts w:eastAsia="Times New Roman" w:cs="Times New Roman"/>
-          <w:shd w:val="clear" w:color="auto" w:fill="FFFFFF"/>
-        </w:rPr>
-        <w:t xml:space="preserve"> judgment</w:t>
+      <w:r>
+        <w:rPr>
+          <w:rFonts w:eastAsia="Times New Roman" w:cs="Times New Roman"/>
+          <w:shd w:val="clear" w:color="auto" w:fill="FFFFFF"/>
+        </w:rPr>
+        <w:t>animacy judgment</w:t>
       </w:r>
       <w:r>
         <w:rPr>
@@ -9153,21 +8658,12 @@
         </w:rPr>
         <w:t xml:space="preserve">0.26; </w:t>
       </w:r>
-      <w:proofErr w:type="spellStart"/>
-      <w:r>
-        <w:rPr>
-          <w:rFonts w:eastAsia="Times New Roman" w:cs="Times New Roman"/>
-          <w:shd w:val="clear" w:color="auto" w:fill="FFFFFF"/>
-        </w:rPr>
-        <w:t>animacy</w:t>
-      </w:r>
-      <w:proofErr w:type="spellEnd"/>
-      <w:r>
-        <w:rPr>
-          <w:rFonts w:eastAsia="Times New Roman" w:cs="Times New Roman"/>
-          <w:shd w:val="clear" w:color="auto" w:fill="FFFFFF"/>
-        </w:rPr>
-        <w:t>: 95.85</w:t>
+      <w:r>
+        <w:rPr>
+          <w:rFonts w:eastAsia="Times New Roman" w:cs="Times New Roman"/>
+          <w:shd w:val="clear" w:color="auto" w:fill="FFFFFF"/>
+        </w:rPr>
+        <w:t>animacy: 95.85</w:t>
       </w:r>
       <w:r>
         <w:rPr>
@@ -9246,39 +8742,14 @@
           <w:rFonts w:eastAsia="Times New Roman" w:cs="Times New Roman"/>
           <w:shd w:val="clear" w:color="auto" w:fill="FFFFFF"/>
         </w:rPr>
-        <w:t xml:space="preserve">552 </w:t>
-      </w:r>
-      <w:proofErr w:type="spellStart"/>
-      <w:r>
-        <w:rPr>
-          <w:rFonts w:eastAsia="Times New Roman" w:cs="Times New Roman"/>
-          <w:shd w:val="clear" w:color="auto" w:fill="FFFFFF"/>
-        </w:rPr>
-        <w:t>ms</w:t>
-      </w:r>
-      <w:proofErr w:type="spellEnd"/>
-      <w:r>
-        <w:rPr>
-          <w:rFonts w:eastAsia="Times New Roman" w:cs="Times New Roman"/>
-          <w:shd w:val="clear" w:color="auto" w:fill="FFFFFF"/>
-        </w:rPr>
-        <w:t xml:space="preserve">; </w:t>
-      </w:r>
-      <w:proofErr w:type="spellStart"/>
-      <w:r>
-        <w:rPr>
-          <w:rFonts w:eastAsia="Times New Roman" w:cs="Times New Roman"/>
-          <w:shd w:val="clear" w:color="auto" w:fill="FFFFFF"/>
-        </w:rPr>
-        <w:t>animacy</w:t>
-      </w:r>
-      <w:proofErr w:type="spellEnd"/>
-      <w:r>
-        <w:rPr>
-          <w:rFonts w:eastAsia="Times New Roman" w:cs="Times New Roman"/>
-          <w:shd w:val="clear" w:color="auto" w:fill="FFFFFF"/>
-        </w:rPr>
-        <w:t xml:space="preserve"> = 1,664</w:t>
+        <w:t xml:space="preserve">552 ms; </w:t>
+      </w:r>
+      <w:r>
+        <w:rPr>
+          <w:rFonts w:eastAsia="Times New Roman" w:cs="Times New Roman"/>
+          <w:shd w:val="clear" w:color="auto" w:fill="FFFFFF"/>
+        </w:rPr>
+        <w:t>animacy = 1,664</w:t>
       </w:r>
       <w:r>
         <w:rPr>
@@ -9292,23 +8763,7 @@
           <w:rFonts w:eastAsia="Times New Roman" w:cs="Times New Roman"/>
           <w:shd w:val="clear" w:color="auto" w:fill="FFFFFF"/>
         </w:rPr>
-        <w:t xml:space="preserve">535 </w:t>
-      </w:r>
-      <w:proofErr w:type="spellStart"/>
-      <w:r>
-        <w:rPr>
-          <w:rFonts w:eastAsia="Times New Roman" w:cs="Times New Roman"/>
-          <w:shd w:val="clear" w:color="auto" w:fill="FFFFFF"/>
-        </w:rPr>
-        <w:t>ms</w:t>
-      </w:r>
-      <w:proofErr w:type="spellEnd"/>
-      <w:r>
-        <w:rPr>
-          <w:rFonts w:eastAsia="Times New Roman" w:cs="Times New Roman"/>
-          <w:shd w:val="clear" w:color="auto" w:fill="FFFFFF"/>
-        </w:rPr>
-        <w:t xml:space="preserve">; </w:t>
+        <w:t xml:space="preserve">535 ms; </w:t>
       </w:r>
       <w:r>
         <w:rPr>
@@ -9373,17 +8828,8 @@
           <w:rFonts w:eastAsia="Times New Roman" w:cs="Times New Roman"/>
           <w:shd w:val="clear" w:color="auto" w:fill="FFFFFF"/>
         </w:rPr>
-        <w:t xml:space="preserve">541 </w:t>
-      </w:r>
-      <w:proofErr w:type="spellStart"/>
-      <w:r>
-        <w:rPr>
-          <w:rFonts w:eastAsia="Times New Roman" w:cs="Times New Roman"/>
-          <w:shd w:val="clear" w:color="auto" w:fill="FFFFFF"/>
-        </w:rPr>
-        <w:t>ms</w:t>
-      </w:r>
-      <w:proofErr w:type="spellEnd"/>
+        <w:t>541 ms</w:t>
+      </w:r>
       <w:r>
         <w:rPr>
           <w:rFonts w:eastAsia="Times New Roman" w:cs="Times New Roman"/>
@@ -9410,17 +8856,8 @@
           <w:rFonts w:eastAsia="Times New Roman" w:cs="Times New Roman"/>
           <w:shd w:val="clear" w:color="auto" w:fill="FFFFFF"/>
         </w:rPr>
-        <w:t xml:space="preserve">619 </w:t>
-      </w:r>
-      <w:proofErr w:type="spellStart"/>
-      <w:r>
-        <w:rPr>
-          <w:rFonts w:eastAsia="Times New Roman" w:cs="Times New Roman"/>
-          <w:shd w:val="clear" w:color="auto" w:fill="FFFFFF"/>
-        </w:rPr>
-        <w:t>ms</w:t>
-      </w:r>
-      <w:proofErr w:type="spellEnd"/>
+        <w:t>619 ms</w:t>
+      </w:r>
       <w:r>
         <w:rPr>
           <w:rFonts w:eastAsia="Times New Roman" w:cs="Times New Roman"/>
@@ -9667,7 +9104,6 @@
         </w:rPr>
         <w:t xml:space="preserve">s &lt; 1.93, </w:t>
       </w:r>
-      <w:proofErr w:type="spellStart"/>
       <w:r>
         <w:rPr>
           <w:rFonts w:eastAsia="Times New Roman" w:cs="Times New Roman"/>
@@ -9681,15 +9117,7 @@
           <w:rFonts w:eastAsia="Times New Roman" w:cs="Times New Roman"/>
           <w:shd w:val="clear" w:color="auto" w:fill="FFFFFF"/>
         </w:rPr>
-        <w:t>s</w:t>
-      </w:r>
-      <w:proofErr w:type="spellEnd"/>
-      <w:r>
-        <w:rPr>
-          <w:rFonts w:eastAsia="Times New Roman" w:cs="Times New Roman"/>
-          <w:shd w:val="clear" w:color="auto" w:fill="FFFFFF"/>
-        </w:rPr>
-        <w:t xml:space="preserve"> &gt; 0.16.</w:t>
+        <w:t>s &gt; 0.16.</w:t>
       </w:r>
       <w:r>
         <w:rPr>
@@ -9738,23 +9166,7 @@
           <w:rFonts w:eastAsia="Times New Roman" w:cs="Times New Roman"/>
           <w:shd w:val="clear" w:color="auto" w:fill="FFFFFF"/>
         </w:rPr>
-        <w:t xml:space="preserve">more difficult than the </w:t>
-      </w:r>
-      <w:proofErr w:type="spellStart"/>
-      <w:r>
-        <w:rPr>
-          <w:rFonts w:eastAsia="Times New Roman" w:cs="Times New Roman"/>
-          <w:shd w:val="clear" w:color="auto" w:fill="FFFFFF"/>
-        </w:rPr>
-        <w:t>animacy</w:t>
-      </w:r>
-      <w:proofErr w:type="spellEnd"/>
-      <w:r>
-        <w:rPr>
-          <w:rFonts w:eastAsia="Times New Roman" w:cs="Times New Roman"/>
-          <w:shd w:val="clear" w:color="auto" w:fill="FFFFFF"/>
-        </w:rPr>
-        <w:t xml:space="preserve"> judgment.</w:t>
+        <w:t>more difficult than the animacy judgment.</w:t>
       </w:r>
     </w:p>
     <w:p>
@@ -9920,23 +9332,7 @@
           <w:rFonts w:eastAsia="Times New Roman" w:cs="Times New Roman"/>
           <w:shd w:val="clear" w:color="auto" w:fill="FFFFFF"/>
         </w:rPr>
-        <w:t xml:space="preserve"> vs. </w:t>
-      </w:r>
-      <w:proofErr w:type="spellStart"/>
-      <w:r>
-        <w:rPr>
-          <w:rFonts w:eastAsia="Times New Roman" w:cs="Times New Roman"/>
-          <w:shd w:val="clear" w:color="auto" w:fill="FFFFFF"/>
-        </w:rPr>
-        <w:t>animacy</w:t>
-      </w:r>
-      <w:proofErr w:type="spellEnd"/>
-      <w:r>
-        <w:rPr>
-          <w:rFonts w:eastAsia="Times New Roman" w:cs="Times New Roman"/>
-          <w:shd w:val="clear" w:color="auto" w:fill="FFFFFF"/>
-        </w:rPr>
-        <w:t xml:space="preserve"> task, whereas </w:t>
+        <w:t xml:space="preserve"> vs. animacy task, whereas </w:t>
       </w:r>
       <w:r>
         <w:rPr>
@@ -10289,7 +9685,6 @@
         </w:rPr>
         <w:t xml:space="preserve"> (</w:t>
       </w:r>
-      <w:proofErr w:type="spellStart"/>
       <w:r>
         <w:rPr>
           <w:rFonts w:eastAsia="Times New Roman" w:cs="Times New Roman"/>
@@ -10303,17 +9698,229 @@
           <w:rFonts w:eastAsia="Times New Roman" w:cs="Times New Roman"/>
           <w:shd w:val="clear" w:color="auto" w:fill="FFFFFF"/>
         </w:rPr>
+        <w:t xml:space="preserve">s &gt; 2.7, </w:t>
+      </w:r>
+      <w:r>
+        <w:rPr>
+          <w:rFonts w:eastAsia="Times New Roman" w:cs="Times New Roman"/>
+          <w:i/>
+          <w:shd w:val="clear" w:color="auto" w:fill="FFFFFF"/>
+        </w:rPr>
+        <w:t>p</w:t>
+      </w:r>
+      <w:r>
+        <w:rPr>
+          <w:rFonts w:eastAsia="Times New Roman" w:cs="Times New Roman"/>
+          <w:shd w:val="clear" w:color="auto" w:fill="FFFFFF"/>
+        </w:rPr>
+        <w:t>s &lt; 0.006). Two sets of follow-up analyses unpack</w:t>
+      </w:r>
+      <w:r>
+        <w:rPr>
+          <w:rFonts w:eastAsia="Times New Roman" w:cs="Times New Roman"/>
+          <w:shd w:val="clear" w:color="auto" w:fill="FFFFFF"/>
+        </w:rPr>
+        <w:t>ed</w:t>
+      </w:r>
+      <w:r>
+        <w:rPr>
+          <w:rFonts w:eastAsia="Times New Roman" w:cs="Times New Roman"/>
+          <w:shd w:val="clear" w:color="auto" w:fill="FFFFFF"/>
+        </w:rPr>
+        <w:t xml:space="preserve"> the interaction. First, </w:t>
+      </w:r>
+      <w:r>
+        <w:rPr>
+          <w:rFonts w:eastAsia="Times New Roman" w:cs="Times New Roman"/>
+          <w:shd w:val="clear" w:color="auto" w:fill="FFFFFF"/>
+        </w:rPr>
+        <w:t xml:space="preserve">pairwise comparisons </w:t>
+      </w:r>
+      <w:r>
+        <w:rPr>
+          <w:rFonts w:eastAsia="Times New Roman" w:cs="Times New Roman"/>
+          <w:shd w:val="clear" w:color="auto" w:fill="FFFFFF"/>
+        </w:rPr>
+        <w:t>confirmed</w:t>
+      </w:r>
+      <w:r>
+        <w:rPr>
+          <w:rFonts w:eastAsia="Times New Roman" w:cs="Times New Roman"/>
+          <w:shd w:val="clear" w:color="auto" w:fill="FFFFFF"/>
+        </w:rPr>
+        <w:t xml:space="preserve"> that </w:t>
+      </w:r>
+      <w:r>
+        <w:rPr>
+          <w:rFonts w:eastAsia="Times New Roman" w:cs="Times New Roman"/>
+          <w:shd w:val="clear" w:color="auto" w:fill="FFFFFF"/>
+        </w:rPr>
+        <w:t xml:space="preserve">depressed </w:t>
+      </w:r>
+      <w:r>
+        <w:rPr>
+          <w:rFonts w:eastAsia="Times New Roman" w:cs="Times New Roman"/>
+          <w:shd w:val="clear" w:color="auto" w:fill="FFFFFF"/>
+        </w:rPr>
+        <w:t>adults</w:t>
+      </w:r>
+      <w:r>
+        <w:rPr>
+          <w:rFonts w:eastAsia="Times New Roman" w:cs="Times New Roman"/>
+          <w:shd w:val="clear" w:color="auto" w:fill="FFFFFF"/>
+        </w:rPr>
+        <w:t xml:space="preserve"> </w:t>
+      </w:r>
+      <w:r>
+        <w:rPr>
+          <w:rFonts w:eastAsia="Times New Roman" w:cs="Times New Roman"/>
+          <w:shd w:val="clear" w:color="auto" w:fill="FFFFFF"/>
+        </w:rPr>
+        <w:t xml:space="preserve">were more accurate than </w:t>
+      </w:r>
+      <w:r>
+        <w:rPr>
+          <w:rFonts w:eastAsia="Times New Roman" w:cs="Times New Roman"/>
+          <w:shd w:val="clear" w:color="auto" w:fill="FFFFFF"/>
+        </w:rPr>
+        <w:t xml:space="preserve">controls when responding to words </w:t>
+      </w:r>
+      <w:r>
+        <w:rPr>
+          <w:rFonts w:eastAsia="Times New Roman" w:cs="Times New Roman"/>
+          <w:shd w:val="clear" w:color="auto" w:fill="FFFFFF"/>
+        </w:rPr>
+        <w:t>from</w:t>
+      </w:r>
+      <w:r>
+        <w:rPr>
+          <w:rFonts w:eastAsia="Times New Roman" w:cs="Times New Roman"/>
+          <w:shd w:val="clear" w:color="auto" w:fill="FFFFFF"/>
+        </w:rPr>
+        <w:t xml:space="preserve"> the mobility task presented under the “Question?” cue</w:t>
+      </w:r>
+      <w:r>
+        <w:rPr>
+          <w:rFonts w:eastAsia="Times New Roman" w:cs="Times New Roman"/>
+          <w:shd w:val="clear" w:color="auto" w:fill="FFFFFF"/>
+        </w:rPr>
+        <w:t xml:space="preserve">, </w:t>
+      </w:r>
+      <w:r>
+        <w:rPr>
+          <w:rFonts w:eastAsia="Times New Roman" w:cs="Times New Roman"/>
+          <w:i/>
+          <w:shd w:val="clear" w:color="auto" w:fill="FFFFFF"/>
+        </w:rPr>
+        <w:t>Z</w:t>
+      </w:r>
+      <w:r>
+        <w:rPr>
+          <w:rFonts w:eastAsia="Times New Roman" w:cs="Times New Roman"/>
+          <w:shd w:val="clear" w:color="auto" w:fill="FFFFFF"/>
+        </w:rPr>
+        <w:t xml:space="preserve"> = 1.98, </w:t>
+      </w:r>
+      <w:r>
+        <w:rPr>
+          <w:rFonts w:eastAsia="Times New Roman" w:cs="Times New Roman"/>
+          <w:i/>
+          <w:shd w:val="clear" w:color="auto" w:fill="FFFFFF"/>
+        </w:rPr>
+        <w:t>p</w:t>
+      </w:r>
+      <w:r>
+        <w:rPr>
+          <w:rFonts w:eastAsia="Times New Roman" w:cs="Times New Roman"/>
+          <w:shd w:val="clear" w:color="auto" w:fill="FFFFFF"/>
+        </w:rPr>
+        <w:t xml:space="preserve"> = 0.048. In all other cells the control</w:t>
+      </w:r>
+      <w:r>
+        <w:rPr>
+          <w:rFonts w:eastAsia="Times New Roman" w:cs="Times New Roman"/>
+          <w:shd w:val="clear" w:color="auto" w:fill="FFFFFF"/>
+        </w:rPr>
         <w:t>s</w:t>
       </w:r>
-      <w:proofErr w:type="spellEnd"/>
-      <w:r>
-        <w:rPr>
-          <w:rFonts w:eastAsia="Times New Roman" w:cs="Times New Roman"/>
-          <w:shd w:val="clear" w:color="auto" w:fill="FFFFFF"/>
-        </w:rPr>
-        <w:t xml:space="preserve"> &gt; 2.7, </w:t>
-      </w:r>
-      <w:proofErr w:type="spellStart"/>
+      <w:r>
+        <w:rPr>
+          <w:rFonts w:eastAsia="Times New Roman" w:cs="Times New Roman"/>
+          <w:shd w:val="clear" w:color="auto" w:fill="FFFFFF"/>
+        </w:rPr>
+        <w:t xml:space="preserve"> </w:t>
+      </w:r>
+      <w:r>
+        <w:rPr>
+          <w:rFonts w:eastAsia="Times New Roman" w:cs="Times New Roman"/>
+          <w:shd w:val="clear" w:color="auto" w:fill="FFFFFF"/>
+        </w:rPr>
+        <w:t>were more accurate than</w:t>
+      </w:r>
+      <w:r>
+        <w:rPr>
+          <w:rFonts w:eastAsia="Times New Roman" w:cs="Times New Roman"/>
+          <w:shd w:val="clear" w:color="auto" w:fill="FFFFFF"/>
+        </w:rPr>
+        <w:t xml:space="preserve"> the MDD group, </w:t>
+      </w:r>
+      <w:r>
+        <w:rPr>
+          <w:rFonts w:eastAsia="Times New Roman" w:cs="Times New Roman"/>
+          <w:shd w:val="clear" w:color="auto" w:fill="FFFFFF"/>
+        </w:rPr>
+        <w:t>although</w:t>
+      </w:r>
+      <w:r>
+        <w:rPr>
+          <w:rFonts w:eastAsia="Times New Roman" w:cs="Times New Roman"/>
+          <w:shd w:val="clear" w:color="auto" w:fill="FFFFFF"/>
+        </w:rPr>
+        <w:t xml:space="preserve"> the difference </w:t>
+      </w:r>
+      <w:r>
+        <w:rPr>
+          <w:rFonts w:eastAsia="Times New Roman" w:cs="Times New Roman"/>
+          <w:shd w:val="clear" w:color="auto" w:fill="FFFFFF"/>
+        </w:rPr>
+        <w:t xml:space="preserve">was </w:t>
+      </w:r>
+      <w:r>
+        <w:rPr>
+          <w:rFonts w:eastAsia="Times New Roman" w:cs="Times New Roman"/>
+          <w:shd w:val="clear" w:color="auto" w:fill="FFFFFF"/>
+        </w:rPr>
+        <w:t xml:space="preserve">never </w:t>
+      </w:r>
+      <w:r>
+        <w:rPr>
+          <w:rFonts w:eastAsia="Times New Roman" w:cs="Times New Roman"/>
+          <w:shd w:val="clear" w:color="auto" w:fill="FFFFFF"/>
+        </w:rPr>
+        <w:t>significant</w:t>
+      </w:r>
+      <w:r>
+        <w:rPr>
+          <w:rFonts w:eastAsia="Times New Roman" w:cs="Times New Roman"/>
+          <w:shd w:val="clear" w:color="auto" w:fill="FFFFFF"/>
+        </w:rPr>
+        <w:t xml:space="preserve"> (</w:t>
+      </w:r>
+      <w:r>
+        <w:rPr>
+          <w:rFonts w:eastAsia="Times New Roman" w:cs="Times New Roman"/>
+          <w:i/>
+          <w:shd w:val="clear" w:color="auto" w:fill="FFFFFF"/>
+        </w:rPr>
+        <w:t>Z</w:t>
+      </w:r>
+      <w:r>
+        <w:rPr>
+          <w:rFonts w:eastAsia="Times New Roman" w:cs="Times New Roman"/>
+          <w:shd w:val="clear" w:color="auto" w:fill="FFFFFF"/>
+        </w:rPr>
+        <w:t xml:space="preserve">s &lt; 1.63, </w:t>
+      </w:r>
       <w:r>
         <w:rPr>
           <w:rFonts w:eastAsia="Times New Roman" w:cs="Times New Roman"/>
@@ -10327,106 +9934,66 @@
           <w:rFonts w:eastAsia="Times New Roman" w:cs="Times New Roman"/>
           <w:shd w:val="clear" w:color="auto" w:fill="FFFFFF"/>
         </w:rPr>
-        <w:t>s</w:t>
-      </w:r>
-      <w:proofErr w:type="spellEnd"/>
-      <w:r>
-        <w:rPr>
-          <w:rFonts w:eastAsia="Times New Roman" w:cs="Times New Roman"/>
-          <w:shd w:val="clear" w:color="auto" w:fill="FFFFFF"/>
-        </w:rPr>
-        <w:t xml:space="preserve"> &lt; 0.006). Two sets of follow-up analyses unpack</w:t>
-      </w:r>
-      <w:r>
-        <w:rPr>
-          <w:rFonts w:eastAsia="Times New Roman" w:cs="Times New Roman"/>
-          <w:shd w:val="clear" w:color="auto" w:fill="FFFFFF"/>
-        </w:rPr>
-        <w:t>ed</w:t>
-      </w:r>
-      <w:r>
-        <w:rPr>
-          <w:rFonts w:eastAsia="Times New Roman" w:cs="Times New Roman"/>
-          <w:shd w:val="clear" w:color="auto" w:fill="FFFFFF"/>
-        </w:rPr>
-        <w:t xml:space="preserve"> the interaction. First, </w:t>
-      </w:r>
-      <w:r>
-        <w:rPr>
-          <w:rFonts w:eastAsia="Times New Roman" w:cs="Times New Roman"/>
-          <w:shd w:val="clear" w:color="auto" w:fill="FFFFFF"/>
-        </w:rPr>
-        <w:t xml:space="preserve">pairwise comparisons </w:t>
-      </w:r>
-      <w:r>
-        <w:rPr>
-          <w:rFonts w:eastAsia="Times New Roman" w:cs="Times New Roman"/>
-          <w:shd w:val="clear" w:color="auto" w:fill="FFFFFF"/>
-        </w:rPr>
-        <w:t>confirmed</w:t>
-      </w:r>
-      <w:r>
-        <w:rPr>
-          <w:rFonts w:eastAsia="Times New Roman" w:cs="Times New Roman"/>
-          <w:shd w:val="clear" w:color="auto" w:fill="FFFFFF"/>
-        </w:rPr>
-        <w:t xml:space="preserve"> that </w:t>
-      </w:r>
-      <w:r>
-        <w:rPr>
-          <w:rFonts w:eastAsia="Times New Roman" w:cs="Times New Roman"/>
-          <w:shd w:val="clear" w:color="auto" w:fill="FFFFFF"/>
-        </w:rPr>
-        <w:t xml:space="preserve">depressed </w:t>
-      </w:r>
-      <w:r>
-        <w:rPr>
-          <w:rFonts w:eastAsia="Times New Roman" w:cs="Times New Roman"/>
-          <w:shd w:val="clear" w:color="auto" w:fill="FFFFFF"/>
-        </w:rPr>
-        <w:t>adults</w:t>
-      </w:r>
-      <w:r>
-        <w:rPr>
-          <w:rFonts w:eastAsia="Times New Roman" w:cs="Times New Roman"/>
-          <w:shd w:val="clear" w:color="auto" w:fill="FFFFFF"/>
-        </w:rPr>
-        <w:t xml:space="preserve"> </w:t>
-      </w:r>
-      <w:r>
-        <w:rPr>
-          <w:rFonts w:eastAsia="Times New Roman" w:cs="Times New Roman"/>
-          <w:shd w:val="clear" w:color="auto" w:fill="FFFFFF"/>
-        </w:rPr>
-        <w:t xml:space="preserve">were more accurate than </w:t>
-      </w:r>
-      <w:r>
-        <w:rPr>
-          <w:rFonts w:eastAsia="Times New Roman" w:cs="Times New Roman"/>
-          <w:shd w:val="clear" w:color="auto" w:fill="FFFFFF"/>
-        </w:rPr>
-        <w:t xml:space="preserve">controls when responding to words </w:t>
-      </w:r>
-      <w:r>
-        <w:rPr>
-          <w:rFonts w:eastAsia="Times New Roman" w:cs="Times New Roman"/>
-          <w:shd w:val="clear" w:color="auto" w:fill="FFFFFF"/>
-        </w:rPr>
-        <w:t>from</w:t>
-      </w:r>
-      <w:r>
-        <w:rPr>
-          <w:rFonts w:eastAsia="Times New Roman" w:cs="Times New Roman"/>
-          <w:shd w:val="clear" w:color="auto" w:fill="FFFFFF"/>
-        </w:rPr>
-        <w:t xml:space="preserve"> the mobility task presented under the “Question?” cue</w:t>
-      </w:r>
-      <w:r>
-        <w:rPr>
-          <w:rFonts w:eastAsia="Times New Roman" w:cs="Times New Roman"/>
-          <w:shd w:val="clear" w:color="auto" w:fill="FFFFFF"/>
-        </w:rPr>
-        <w:t xml:space="preserve">, </w:t>
+        <w:t xml:space="preserve">s &gt; 0.10). </w:t>
+      </w:r>
+      <w:r>
+        <w:rPr>
+          <w:rFonts w:eastAsia="Times New Roman" w:cs="Times New Roman"/>
+          <w:shd w:val="clear" w:color="auto" w:fill="FFFFFF"/>
+        </w:rPr>
+        <w:t xml:space="preserve">Second, </w:t>
+      </w:r>
+      <w:r>
+        <w:rPr>
+          <w:rFonts w:eastAsia="Times New Roman" w:cs="Times New Roman"/>
+          <w:shd w:val="clear" w:color="auto" w:fill="FFFFFF"/>
+        </w:rPr>
+        <w:t xml:space="preserve">breaking down the data by cue type revealed </w:t>
+      </w:r>
+      <w:r>
+        <w:rPr>
+          <w:rFonts w:eastAsia="Times New Roman" w:cs="Times New Roman"/>
+          <w:shd w:val="clear" w:color="auto" w:fill="FFFFFF"/>
+        </w:rPr>
+        <w:t xml:space="preserve">a significant </w:t>
+      </w:r>
+      <w:r>
+        <w:rPr>
+          <w:rFonts w:eastAsia="Times New Roman" w:cs="Times New Roman"/>
+          <w:i/>
+          <w:shd w:val="clear" w:color="auto" w:fill="FFFFFF"/>
+        </w:rPr>
+        <w:t xml:space="preserve">Group </w:t>
+      </w:r>
+      <w:r>
+        <w:rPr>
+          <w:rFonts w:eastAsia="Times New Roman" w:cs="Times New Roman"/>
+          <w:shd w:val="clear" w:color="auto" w:fill="FFFFFF"/>
+        </w:rPr>
+        <w:t xml:space="preserve">x </w:t>
+      </w:r>
+      <w:r>
+        <w:rPr>
+          <w:rFonts w:eastAsia="Times New Roman" w:cs="Times New Roman"/>
+          <w:i/>
+          <w:shd w:val="clear" w:color="auto" w:fill="FFFFFF"/>
+        </w:rPr>
+        <w:t xml:space="preserve">Encoding </w:t>
+      </w:r>
+      <w:r>
+        <w:rPr>
+          <w:rFonts w:eastAsia="Times New Roman" w:cs="Times New Roman"/>
+          <w:i/>
+          <w:shd w:val="clear" w:color="auto" w:fill="FFFFFF"/>
+        </w:rPr>
+        <w:t xml:space="preserve">Task </w:t>
+      </w:r>
+      <w:r>
+        <w:rPr>
+          <w:rFonts w:eastAsia="Times New Roman" w:cs="Times New Roman"/>
+          <w:shd w:val="clear" w:color="auto" w:fill="FFFFFF"/>
+        </w:rPr>
+        <w:t xml:space="preserve">interaction for responses to the “Question?” cue, </w:t>
       </w:r>
       <w:r>
         <w:rPr>
@@ -10441,7 +10008,7 @@
           <w:rFonts w:eastAsia="Times New Roman" w:cs="Times New Roman"/>
           <w:shd w:val="clear" w:color="auto" w:fill="FFFFFF"/>
         </w:rPr>
-        <w:t xml:space="preserve"> = 1.98, </w:t>
+        <w:t xml:space="preserve"> = 3.25, </w:t>
       </w:r>
       <w:r>
         <w:rPr>
@@ -10456,213 +10023,6 @@
           <w:rFonts w:eastAsia="Times New Roman" w:cs="Times New Roman"/>
           <w:shd w:val="clear" w:color="auto" w:fill="FFFFFF"/>
         </w:rPr>
-        <w:t xml:space="preserve"> = 0.048. In all other cells the control</w:t>
-      </w:r>
-      <w:r>
-        <w:rPr>
-          <w:rFonts w:eastAsia="Times New Roman" w:cs="Times New Roman"/>
-          <w:shd w:val="clear" w:color="auto" w:fill="FFFFFF"/>
-        </w:rPr>
-        <w:t>s</w:t>
-      </w:r>
-      <w:r>
-        <w:rPr>
-          <w:rFonts w:eastAsia="Times New Roman" w:cs="Times New Roman"/>
-          <w:shd w:val="clear" w:color="auto" w:fill="FFFFFF"/>
-        </w:rPr>
-        <w:t xml:space="preserve"> </w:t>
-      </w:r>
-      <w:r>
-        <w:rPr>
-          <w:rFonts w:eastAsia="Times New Roman" w:cs="Times New Roman"/>
-          <w:shd w:val="clear" w:color="auto" w:fill="FFFFFF"/>
-        </w:rPr>
-        <w:t>were more accurate than</w:t>
-      </w:r>
-      <w:r>
-        <w:rPr>
-          <w:rFonts w:eastAsia="Times New Roman" w:cs="Times New Roman"/>
-          <w:shd w:val="clear" w:color="auto" w:fill="FFFFFF"/>
-        </w:rPr>
-        <w:t xml:space="preserve"> the MDD group, </w:t>
-      </w:r>
-      <w:r>
-        <w:rPr>
-          <w:rFonts w:eastAsia="Times New Roman" w:cs="Times New Roman"/>
-          <w:shd w:val="clear" w:color="auto" w:fill="FFFFFF"/>
-        </w:rPr>
-        <w:t>although</w:t>
-      </w:r>
-      <w:r>
-        <w:rPr>
-          <w:rFonts w:eastAsia="Times New Roman" w:cs="Times New Roman"/>
-          <w:shd w:val="clear" w:color="auto" w:fill="FFFFFF"/>
-        </w:rPr>
-        <w:t xml:space="preserve"> the difference </w:t>
-      </w:r>
-      <w:r>
-        <w:rPr>
-          <w:rFonts w:eastAsia="Times New Roman" w:cs="Times New Roman"/>
-          <w:shd w:val="clear" w:color="auto" w:fill="FFFFFF"/>
-        </w:rPr>
-        <w:t xml:space="preserve">was </w:t>
-      </w:r>
-      <w:r>
-        <w:rPr>
-          <w:rFonts w:eastAsia="Times New Roman" w:cs="Times New Roman"/>
-          <w:shd w:val="clear" w:color="auto" w:fill="FFFFFF"/>
-        </w:rPr>
-        <w:t xml:space="preserve">never </w:t>
-      </w:r>
-      <w:r>
-        <w:rPr>
-          <w:rFonts w:eastAsia="Times New Roman" w:cs="Times New Roman"/>
-          <w:shd w:val="clear" w:color="auto" w:fill="FFFFFF"/>
-        </w:rPr>
-        <w:t>significant</w:t>
-      </w:r>
-      <w:r>
-        <w:rPr>
-          <w:rFonts w:eastAsia="Times New Roman" w:cs="Times New Roman"/>
-          <w:shd w:val="clear" w:color="auto" w:fill="FFFFFF"/>
-        </w:rPr>
-        <w:t xml:space="preserve"> (</w:t>
-      </w:r>
-      <w:proofErr w:type="spellStart"/>
-      <w:r>
-        <w:rPr>
-          <w:rFonts w:eastAsia="Times New Roman" w:cs="Times New Roman"/>
-          <w:i/>
-          <w:shd w:val="clear" w:color="auto" w:fill="FFFFFF"/>
-        </w:rPr>
-        <w:t>Z</w:t>
-      </w:r>
-      <w:r>
-        <w:rPr>
-          <w:rFonts w:eastAsia="Times New Roman" w:cs="Times New Roman"/>
-          <w:shd w:val="clear" w:color="auto" w:fill="FFFFFF"/>
-        </w:rPr>
-        <w:t>s</w:t>
-      </w:r>
-      <w:proofErr w:type="spellEnd"/>
-      <w:r>
-        <w:rPr>
-          <w:rFonts w:eastAsia="Times New Roman" w:cs="Times New Roman"/>
-          <w:shd w:val="clear" w:color="auto" w:fill="FFFFFF"/>
-        </w:rPr>
-        <w:t xml:space="preserve"> &lt; 1.63, </w:t>
-      </w:r>
-      <w:proofErr w:type="spellStart"/>
-      <w:r>
-        <w:rPr>
-          <w:rFonts w:eastAsia="Times New Roman" w:cs="Times New Roman"/>
-          <w:i/>
-          <w:shd w:val="clear" w:color="auto" w:fill="FFFFFF"/>
-        </w:rPr>
-        <w:t>p</w:t>
-      </w:r>
-      <w:r>
-        <w:rPr>
-          <w:rFonts w:eastAsia="Times New Roman" w:cs="Times New Roman"/>
-          <w:shd w:val="clear" w:color="auto" w:fill="FFFFFF"/>
-        </w:rPr>
-        <w:t>s</w:t>
-      </w:r>
-      <w:proofErr w:type="spellEnd"/>
-      <w:r>
-        <w:rPr>
-          <w:rFonts w:eastAsia="Times New Roman" w:cs="Times New Roman"/>
-          <w:shd w:val="clear" w:color="auto" w:fill="FFFFFF"/>
-        </w:rPr>
-        <w:t xml:space="preserve"> &gt; 0.10). </w:t>
-      </w:r>
-      <w:r>
-        <w:rPr>
-          <w:rFonts w:eastAsia="Times New Roman" w:cs="Times New Roman"/>
-          <w:shd w:val="clear" w:color="auto" w:fill="FFFFFF"/>
-        </w:rPr>
-        <w:t xml:space="preserve">Second, </w:t>
-      </w:r>
-      <w:r>
-        <w:rPr>
-          <w:rFonts w:eastAsia="Times New Roman" w:cs="Times New Roman"/>
-          <w:shd w:val="clear" w:color="auto" w:fill="FFFFFF"/>
-        </w:rPr>
-        <w:t xml:space="preserve">breaking down the data by cue type revealed </w:t>
-      </w:r>
-      <w:r>
-        <w:rPr>
-          <w:rFonts w:eastAsia="Times New Roman" w:cs="Times New Roman"/>
-          <w:shd w:val="clear" w:color="auto" w:fill="FFFFFF"/>
-        </w:rPr>
-        <w:t xml:space="preserve">a significant </w:t>
-      </w:r>
-      <w:r>
-        <w:rPr>
-          <w:rFonts w:eastAsia="Times New Roman" w:cs="Times New Roman"/>
-          <w:i/>
-          <w:shd w:val="clear" w:color="auto" w:fill="FFFFFF"/>
-        </w:rPr>
-        <w:t xml:space="preserve">Group </w:t>
-      </w:r>
-      <w:r>
-        <w:rPr>
-          <w:rFonts w:eastAsia="Times New Roman" w:cs="Times New Roman"/>
-          <w:shd w:val="clear" w:color="auto" w:fill="FFFFFF"/>
-        </w:rPr>
-        <w:t xml:space="preserve">x </w:t>
-      </w:r>
-      <w:r>
-        <w:rPr>
-          <w:rFonts w:eastAsia="Times New Roman" w:cs="Times New Roman"/>
-          <w:i/>
-          <w:shd w:val="clear" w:color="auto" w:fill="FFFFFF"/>
-        </w:rPr>
-        <w:t xml:space="preserve">Encoding </w:t>
-      </w:r>
-      <w:r>
-        <w:rPr>
-          <w:rFonts w:eastAsia="Times New Roman" w:cs="Times New Roman"/>
-          <w:i/>
-          <w:shd w:val="clear" w:color="auto" w:fill="FFFFFF"/>
-        </w:rPr>
-        <w:t xml:space="preserve">Task </w:t>
-      </w:r>
-      <w:r>
-        <w:rPr>
-          <w:rFonts w:eastAsia="Times New Roman" w:cs="Times New Roman"/>
-          <w:shd w:val="clear" w:color="auto" w:fill="FFFFFF"/>
-        </w:rPr>
-        <w:t xml:space="preserve">interaction for responses to the “Question?” cue, </w:t>
-      </w:r>
-      <w:r>
-        <w:rPr>
-          <w:rFonts w:eastAsia="Times New Roman" w:cs="Times New Roman"/>
-          <w:i/>
-          <w:shd w:val="clear" w:color="auto" w:fill="FFFFFF"/>
-        </w:rPr>
-        <w:t>Z</w:t>
-      </w:r>
-      <w:r>
-        <w:rPr>
-          <w:rFonts w:eastAsia="Times New Roman" w:cs="Times New Roman"/>
-          <w:shd w:val="clear" w:color="auto" w:fill="FFFFFF"/>
-        </w:rPr>
-        <w:t xml:space="preserve"> = 3.25, </w:t>
-      </w:r>
-      <w:r>
-        <w:rPr>
-          <w:rFonts w:eastAsia="Times New Roman" w:cs="Times New Roman"/>
-          <w:i/>
-          <w:shd w:val="clear" w:color="auto" w:fill="FFFFFF"/>
-        </w:rPr>
-        <w:t>p</w:t>
-      </w:r>
-      <w:r>
-        <w:rPr>
-          <w:rFonts w:eastAsia="Times New Roman" w:cs="Times New Roman"/>
-          <w:shd w:val="clear" w:color="auto" w:fill="FFFFFF"/>
-        </w:rPr>
         <w:t xml:space="preserve"> = 0.001</w:t>
       </w:r>
       <w:r>
@@ -10686,21 +10046,12 @@
         </w:rPr>
         <w:t xml:space="preserve">words from the mobility vs. </w:t>
       </w:r>
-      <w:proofErr w:type="spellStart"/>
-      <w:r>
-        <w:rPr>
-          <w:rFonts w:eastAsia="Times New Roman" w:cs="Times New Roman"/>
-          <w:shd w:val="clear" w:color="auto" w:fill="FFFFFF"/>
-        </w:rPr>
-        <w:t>animacy</w:t>
-      </w:r>
-      <w:proofErr w:type="spellEnd"/>
-      <w:r>
-        <w:rPr>
-          <w:rFonts w:eastAsia="Times New Roman" w:cs="Times New Roman"/>
-          <w:shd w:val="clear" w:color="auto" w:fill="FFFFFF"/>
-        </w:rPr>
-        <w:t xml:space="preserve"> task, but th</w:t>
+      <w:r>
+        <w:rPr>
+          <w:rFonts w:eastAsia="Times New Roman" w:cs="Times New Roman"/>
+          <w:shd w:val="clear" w:color="auto" w:fill="FFFFFF"/>
+        </w:rPr>
+        <w:t>animacy task, but th</w:t>
       </w:r>
       <w:r>
         <w:rPr>
@@ -11665,23 +11016,7 @@
           <w:rFonts w:eastAsia="Times New Roman" w:cs="Times New Roman"/>
           <w:shd w:val="clear" w:color="auto" w:fill="FFFFFF"/>
         </w:rPr>
-        <w:t xml:space="preserve">vs. the </w:t>
-      </w:r>
-      <w:proofErr w:type="spellStart"/>
-      <w:r>
-        <w:rPr>
-          <w:rFonts w:eastAsia="Times New Roman" w:cs="Times New Roman"/>
-          <w:shd w:val="clear" w:color="auto" w:fill="FFFFFF"/>
-        </w:rPr>
-        <w:t>animacy</w:t>
-      </w:r>
-      <w:proofErr w:type="spellEnd"/>
-      <w:r>
-        <w:rPr>
-          <w:rFonts w:eastAsia="Times New Roman" w:cs="Times New Roman"/>
-          <w:shd w:val="clear" w:color="auto" w:fill="FFFFFF"/>
-        </w:rPr>
-        <w:t xml:space="preserve"> task, and when responding in later vs. earlier retrieval blocks. In contrast to accuracy, confidence was not affected by </w:t>
+        <w:t xml:space="preserve">vs. the animacy task, and when responding in later vs. earlier retrieval blocks. In contrast to accuracy, confidence was not affected by </w:t>
       </w:r>
       <w:r>
         <w:rPr>
@@ -12198,23 +11533,7 @@
           <w:rFonts w:eastAsia="Times New Roman" w:cs="Times New Roman"/>
           <w:shd w:val="clear" w:color="auto" w:fill="FFFFFF"/>
         </w:rPr>
-        <w:t xml:space="preserve">reversed when words from the mobility task were presented under the “Question?” cue. At encoding, the mobility task was associated with lower accuracy and longer reaction times, suggesting that it engendered deeper processing than the </w:t>
-      </w:r>
-      <w:proofErr w:type="spellStart"/>
-      <w:r>
-        <w:rPr>
-          <w:rFonts w:eastAsia="Times New Roman" w:cs="Times New Roman"/>
-          <w:shd w:val="clear" w:color="auto" w:fill="FFFFFF"/>
-        </w:rPr>
-        <w:t>animacy</w:t>
-      </w:r>
-      <w:proofErr w:type="spellEnd"/>
-      <w:r>
-        <w:rPr>
-          <w:rFonts w:eastAsia="Times New Roman" w:cs="Times New Roman"/>
-          <w:shd w:val="clear" w:color="auto" w:fill="FFFFFF"/>
-        </w:rPr>
-        <w:t xml:space="preserve"> task </w:t>
+        <w:t xml:space="preserve">reversed when words from the mobility task were presented under the “Question?” cue. At encoding, the mobility task was associated with lower accuracy and longer reaction times, suggesting that it engendered deeper processing than the animacy task </w:t>
       </w:r>
       <w:r>
         <w:rPr>
@@ -12299,23 +11618,7 @@
           <w:rFonts w:eastAsia="Times New Roman" w:cs="Times New Roman"/>
           <w:shd w:val="clear" w:color="auto" w:fill="FFFFFF"/>
         </w:rPr>
-        <w:t xml:space="preserve">carefully about the referent of the word, for longer, when making mobility vs. </w:t>
-      </w:r>
-      <w:proofErr w:type="spellStart"/>
-      <w:r>
-        <w:rPr>
-          <w:rFonts w:eastAsia="Times New Roman" w:cs="Times New Roman"/>
-          <w:shd w:val="clear" w:color="auto" w:fill="FFFFFF"/>
-        </w:rPr>
-        <w:t>animacy</w:t>
-      </w:r>
-      <w:proofErr w:type="spellEnd"/>
-      <w:r>
-        <w:rPr>
-          <w:rFonts w:eastAsia="Times New Roman" w:cs="Times New Roman"/>
-          <w:shd w:val="clear" w:color="auto" w:fill="FFFFFF"/>
-        </w:rPr>
-        <w:t xml:space="preserve"> judgments. </w:t>
+        <w:t xml:space="preserve">carefully about the referent of the word, for longer, when making mobility vs. animacy judgments. </w:t>
       </w:r>
       <w:r>
         <w:rPr>
@@ -12561,23 +11864,7 @@
           <w:rFonts w:eastAsia="Times New Roman" w:cs="Times New Roman"/>
           <w:shd w:val="clear" w:color="auto" w:fill="FFFFFF"/>
         </w:rPr>
-        <w:t xml:space="preserve">displays topographic maps of correct responses to the “Question?” “Side?” and “Odd/Even?” prompts. In both groups, the two most commonly observed ERPs elicited during successful retrieval are readily apparent. From 400-800 </w:t>
-      </w:r>
-      <w:proofErr w:type="spellStart"/>
-      <w:r>
-        <w:rPr>
-          <w:rFonts w:eastAsia="Times New Roman" w:cs="Times New Roman"/>
-          <w:shd w:val="clear" w:color="auto" w:fill="FFFFFF"/>
-        </w:rPr>
-        <w:t>ms</w:t>
-      </w:r>
-      <w:proofErr w:type="spellEnd"/>
-      <w:r>
-        <w:rPr>
-          <w:rFonts w:eastAsia="Times New Roman" w:cs="Times New Roman"/>
-          <w:shd w:val="clear" w:color="auto" w:fill="FFFFFF"/>
-        </w:rPr>
-        <w:t>, there is robust activity over parietal electrode sites that is stronger over the left vs. right hemisphere in controls; this potential has been consistently associated with recollection</w:t>
+        <w:t>displays topographic maps of correct responses to the “Question?” “Side?” and “Odd/Even?” prompts. In both groups, the two most commonly observed ERPs elicited during successful retrieval are readily apparent. From 400-800 ms, there is robust activity over parietal electrode sites that is stronger over the left vs. right hemisphere in controls; this potential has been consistently associated with recollection</w:t>
       </w:r>
       <w:r>
         <w:rPr>
@@ -12641,23 +11928,7 @@
           <w:rFonts w:eastAsia="Times New Roman" w:cs="Times New Roman"/>
           <w:shd w:val="clear" w:color="auto" w:fill="FFFFFF"/>
         </w:rPr>
-        <w:t xml:space="preserve"> </w:t>
-      </w:r>
-      <w:proofErr w:type="spellStart"/>
-      <w:r>
-        <w:rPr>
-          <w:rFonts w:eastAsia="Times New Roman" w:cs="Times New Roman"/>
-          <w:shd w:val="clear" w:color="auto" w:fill="FFFFFF"/>
-        </w:rPr>
-        <w:t>ms</w:t>
-      </w:r>
-      <w:proofErr w:type="spellEnd"/>
-      <w:r>
-        <w:rPr>
-          <w:rFonts w:eastAsia="Times New Roman" w:cs="Times New Roman"/>
-          <w:shd w:val="clear" w:color="auto" w:fill="FFFFFF"/>
-        </w:rPr>
-        <w:t xml:space="preserve">, a positive potential is evident over right frontal cortex. This potential </w:t>
+        <w:t xml:space="preserve"> ms, a positive potential is evident over right frontal cortex. This potential </w:t>
       </w:r>
       <w:r>
         <w:rPr>
@@ -12742,23 +12013,7 @@
           <w:rFonts w:eastAsia="Times New Roman" w:cs="Times New Roman"/>
           <w:shd w:val="clear" w:color="auto" w:fill="FFFFFF"/>
         </w:rPr>
-        <w:t xml:space="preserve"> Finally, a late negative potential is also apparent in these data during the same time window (800-2000 </w:t>
-      </w:r>
-      <w:proofErr w:type="spellStart"/>
-      <w:r>
-        <w:rPr>
-          <w:rFonts w:eastAsia="Times New Roman" w:cs="Times New Roman"/>
-          <w:shd w:val="clear" w:color="auto" w:fill="FFFFFF"/>
-        </w:rPr>
-        <w:t>ms</w:t>
-      </w:r>
-      <w:proofErr w:type="spellEnd"/>
-      <w:r>
-        <w:rPr>
-          <w:rFonts w:eastAsia="Times New Roman" w:cs="Times New Roman"/>
-          <w:shd w:val="clear" w:color="auto" w:fill="FFFFFF"/>
-        </w:rPr>
-        <w:t xml:space="preserve">) as the right frontal effect but originating over the occipital </w:t>
+        <w:t xml:space="preserve"> Finally, a late negative potential is also apparent in these data during the same time window (800-2000 ms) as the right frontal effect but originating over the occipital </w:t>
       </w:r>
       <w:r>
         <w:rPr>
@@ -12888,17 +12143,15 @@
           <w:rFonts w:eastAsia="Times New Roman" w:cs="Times New Roman"/>
           <w:shd w:val="clear" w:color="auto" w:fill="FFFFFF"/>
         </w:rPr>
-        <w:t xml:space="preserve">from 400-800 </w:t>
-      </w:r>
-      <w:proofErr w:type="spellStart"/>
-      <w:r>
-        <w:rPr>
-          <w:rFonts w:eastAsia="Times New Roman" w:cs="Times New Roman"/>
-          <w:shd w:val="clear" w:color="auto" w:fill="FFFFFF"/>
-        </w:rPr>
-        <w:t>ms</w:t>
-      </w:r>
-      <w:proofErr w:type="spellEnd"/>
+        <w:t xml:space="preserve">from 400-800 ms </w:t>
+      </w:r>
+      <w:r>
+        <w:rPr>
+          <w:rFonts w:eastAsia="Times New Roman" w:cs="Times New Roman"/>
+          <w:shd w:val="clear" w:color="auto" w:fill="FFFFFF"/>
+        </w:rPr>
+        <w:t>appeared</w:t>
+      </w:r>
       <w:r>
         <w:rPr>
           <w:rFonts w:eastAsia="Times New Roman" w:cs="Times New Roman"/>
@@ -12911,7 +12164,28 @@
           <w:rFonts w:eastAsia="Times New Roman" w:cs="Times New Roman"/>
           <w:shd w:val="clear" w:color="auto" w:fill="FFFFFF"/>
         </w:rPr>
-        <w:t>appeared</w:t>
+        <w:t xml:space="preserve">to be markedly </w:t>
+      </w:r>
+      <w:r>
+        <w:rPr>
+          <w:rFonts w:eastAsia="Times New Roman" w:cs="Times New Roman"/>
+          <w:shd w:val="clear" w:color="auto" w:fill="FFFFFF"/>
+        </w:rPr>
+        <w:t xml:space="preserve">weaker in the MDD group. </w:t>
+      </w:r>
+      <w:r>
+        <w:rPr>
+          <w:rFonts w:eastAsia="Times New Roman" w:cs="Times New Roman"/>
+          <w:shd w:val="clear" w:color="auto" w:fill="FFFFFF"/>
+        </w:rPr>
+        <w:t xml:space="preserve">To determine whether this visual impression was reliable, we extracted the mean ERP amplitude between 400-800 ms from </w:t>
+      </w:r>
+      <w:r>
+        <w:rPr>
+          <w:rFonts w:eastAsia="Times New Roman" w:cs="Times New Roman"/>
+          <w:shd w:val="clear" w:color="auto" w:fill="FFFFFF"/>
+        </w:rPr>
+        <w:t>four parietal electrodes in the left (P1, P3, P5, P7) and right (P2, P4, P6, P8) hemispheres and submitted them to a</w:t>
       </w:r>
       <w:r>
         <w:rPr>
@@ -12923,57 +12197,6 @@
       <w:r>
         <w:rPr>
           <w:rFonts w:eastAsia="Times New Roman" w:cs="Times New Roman"/>
-          <w:shd w:val="clear" w:color="auto" w:fill="FFFFFF"/>
-        </w:rPr>
-        <w:t xml:space="preserve">to be markedly </w:t>
-      </w:r>
-      <w:r>
-        <w:rPr>
-          <w:rFonts w:eastAsia="Times New Roman" w:cs="Times New Roman"/>
-          <w:shd w:val="clear" w:color="auto" w:fill="FFFFFF"/>
-        </w:rPr>
-        <w:t xml:space="preserve">weaker in the MDD group. </w:t>
-      </w:r>
-      <w:r>
-        <w:rPr>
-          <w:rFonts w:eastAsia="Times New Roman" w:cs="Times New Roman"/>
-          <w:shd w:val="clear" w:color="auto" w:fill="FFFFFF"/>
-        </w:rPr>
-        <w:t xml:space="preserve">To determine whether this visual impression was reliable, we extracted the mean ERP amplitude between 400-800 </w:t>
-      </w:r>
-      <w:proofErr w:type="spellStart"/>
-      <w:r>
-        <w:rPr>
-          <w:rFonts w:eastAsia="Times New Roman" w:cs="Times New Roman"/>
-          <w:shd w:val="clear" w:color="auto" w:fill="FFFFFF"/>
-        </w:rPr>
-        <w:t>ms</w:t>
-      </w:r>
-      <w:proofErr w:type="spellEnd"/>
-      <w:r>
-        <w:rPr>
-          <w:rFonts w:eastAsia="Times New Roman" w:cs="Times New Roman"/>
-          <w:shd w:val="clear" w:color="auto" w:fill="FFFFFF"/>
-        </w:rPr>
-        <w:t xml:space="preserve"> from </w:t>
-      </w:r>
-      <w:r>
-        <w:rPr>
-          <w:rFonts w:eastAsia="Times New Roman" w:cs="Times New Roman"/>
-          <w:shd w:val="clear" w:color="auto" w:fill="FFFFFF"/>
-        </w:rPr>
-        <w:t>four parietal electrodes in the left (P1, P3, P5, P7) and right (P2, P4, P6, P8) hemispheres and submitted them to a</w:t>
-      </w:r>
-      <w:r>
-        <w:rPr>
-          <w:rFonts w:eastAsia="Times New Roman" w:cs="Times New Roman"/>
-          <w:shd w:val="clear" w:color="auto" w:fill="FFFFFF"/>
-        </w:rPr>
-        <w:t xml:space="preserve"> </w:t>
-      </w:r>
-      <w:r>
-        <w:rPr>
-          <w:rFonts w:eastAsia="Times New Roman" w:cs="Times New Roman"/>
           <w:i/>
           <w:shd w:val="clear" w:color="auto" w:fill="FFFFFF"/>
         </w:rPr>
@@ -13031,7 +12254,6 @@
         </w:rPr>
         <w:t xml:space="preserve">, </w:t>
       </w:r>
-      <w:proofErr w:type="gramStart"/>
       <w:r>
         <w:rPr>
           <w:rFonts w:eastAsia="Times New Roman" w:cs="Times New Roman"/>
@@ -13045,15 +12267,7 @@
           <w:rFonts w:eastAsia="Times New Roman" w:cs="Times New Roman"/>
           <w:shd w:val="clear" w:color="auto" w:fill="FFFFFF"/>
         </w:rPr>
-        <w:t>(</w:t>
-      </w:r>
-      <w:proofErr w:type="gramEnd"/>
-      <w:r>
-        <w:rPr>
-          <w:rFonts w:eastAsia="Times New Roman" w:cs="Times New Roman"/>
-          <w:shd w:val="clear" w:color="auto" w:fill="FFFFFF"/>
-        </w:rPr>
-        <w:t xml:space="preserve">1,46) = 4.35, </w:t>
+        <w:t xml:space="preserve">(1,46) = 4.35, </w:t>
       </w:r>
       <w:r>
         <w:rPr>
@@ -13113,7 +12327,6 @@
         </w:rPr>
         <w:t xml:space="preserve">, with follow-up tests using the REGWQ procedure yielding reliable differences between all three conditions (Question &gt; Side &gt; Odd/Even, all </w:t>
       </w:r>
-      <w:proofErr w:type="spellStart"/>
       <w:r>
         <w:rPr>
           <w:rFonts w:eastAsia="Times New Roman" w:cs="Times New Roman"/>
@@ -13122,7 +12335,6 @@
         </w:rPr>
         <w:t>ps</w:t>
       </w:r>
-      <w:proofErr w:type="spellEnd"/>
       <w:r>
         <w:rPr>
           <w:rFonts w:eastAsia="Times New Roman" w:cs="Times New Roman"/>
@@ -13247,41 +12459,13 @@
         <w:rPr>
           <w:rFonts w:cs="Times New Roman"/>
         </w:rPr>
-        <w:t xml:space="preserve">Waveforms focus on the 400-800 </w:t>
-      </w:r>
-      <w:proofErr w:type="spellStart"/>
-      <w:r>
-        <w:rPr>
-          <w:rFonts w:cs="Times New Roman"/>
-        </w:rPr>
-        <w:t>ms</w:t>
-      </w:r>
-      <w:proofErr w:type="spellEnd"/>
-      <w:r>
-        <w:rPr>
-          <w:rFonts w:cs="Times New Roman"/>
-        </w:rPr>
-        <w:t xml:space="preserve"> positive deflection associated with recollection, controls show strong separation for hits in all cells formed by Cue x Task relative to number hits. By contrast, this component was notably weaker in depressed and showed less separation from number hits. To identify neural activity specifically associated with source retrieval, we subtracted activation on number hit trials from activation in all other cells and plotted topographic maps of the difference waves. </w:t>
-      </w:r>
-      <w:r>
-        <w:rPr>
-          <w:rFonts w:cs="Times New Roman"/>
-        </w:rPr>
-        <w:t xml:space="preserve">These maps revealed strong activity over parietal sites in response to the “Question?” vs. “Side?” cue, with the “Side?” cue eliciting relatively more </w:t>
-      </w:r>
-      <w:proofErr w:type="spellStart"/>
-      <w:r>
-        <w:rPr>
-          <w:rFonts w:cs="Times New Roman"/>
-        </w:rPr>
-        <w:t>fronto</w:t>
-      </w:r>
-      <w:proofErr w:type="spellEnd"/>
-      <w:r>
-        <w:rPr>
-          <w:rFonts w:cs="Times New Roman"/>
-        </w:rPr>
-        <w:t>-central activation. Compared to controls the depressed adults showed weaker parietal activation . . . I’m not 100% convinced myself</w:t>
+        <w:t xml:space="preserve">Waveforms focus on the 400-800 ms positive deflection associated with recollection, controls show strong separation for hits in all cells formed by Cue x Task relative to number hits. By contrast, this component was notably weaker in depressed and showed less separation from number hits. To identify neural activity specifically associated with source retrieval, we subtracted activation on number hit trials from activation in all other cells and plotted topographic maps of the difference waves. </w:t>
+      </w:r>
+      <w:r>
+        <w:rPr>
+          <w:rFonts w:cs="Times New Roman"/>
+        </w:rPr>
+        <w:t>These maps revealed strong activity over parietal sites in response to the “Question?” vs. “Side?” cue, with the “Side?” cue eliciting relatively more fronto-central activation. Compared to controls the depressed adults showed weaker parietal activation . . . I’m not 100% convinced myself</w:t>
       </w:r>
       <w:r>
         <w:rPr>
@@ -13307,57 +12491,13 @@
         <w:rPr>
           <w:rFonts w:cs="Times New Roman"/>
         </w:rPr>
-        <w:t xml:space="preserve">When I look at the diff wave </w:t>
-      </w:r>
-      <w:proofErr w:type="spellStart"/>
-      <w:r>
-        <w:rPr>
-          <w:rFonts w:cs="Times New Roman"/>
-        </w:rPr>
-        <w:t>topos</w:t>
-      </w:r>
-      <w:proofErr w:type="spellEnd"/>
-      <w:r>
-        <w:rPr>
-          <w:rFonts w:cs="Times New Roman"/>
-        </w:rPr>
-        <w:t xml:space="preserve"> from 400-2000, the right frontal effect is less obvious. Is that because </w:t>
-      </w:r>
-      <w:proofErr w:type="gramStart"/>
-      <w:r>
-        <w:rPr>
-          <w:rFonts w:cs="Times New Roman"/>
-        </w:rPr>
-        <w:t>it’s</w:t>
-      </w:r>
-      <w:proofErr w:type="gramEnd"/>
-      <w:r>
-        <w:rPr>
-          <w:rFonts w:cs="Times New Roman"/>
-        </w:rPr>
-        <w:t xml:space="preserve"> there for the number hits too?</w:t>
-      </w:r>
-      <w:r>
-        <w:rPr>
-          <w:rFonts w:cs="Times New Roman"/>
-        </w:rPr>
-        <w:t xml:space="preserve"> Yes, judging from my </w:t>
-      </w:r>
-      <w:proofErr w:type="spellStart"/>
-      <w:proofErr w:type="gramStart"/>
-      <w:r>
-        <w:rPr>
-          <w:rFonts w:cs="Times New Roman"/>
-        </w:rPr>
-        <w:t>powerpoint</w:t>
-      </w:r>
-      <w:proofErr w:type="spellEnd"/>
-      <w:proofErr w:type="gramEnd"/>
-      <w:r>
-        <w:rPr>
-          <w:rFonts w:cs="Times New Roman"/>
-        </w:rPr>
-        <w:t xml:space="preserve"> that’s the case. But the LPN is very obvious and it has a neat property, at least in controls: it looks like it’s constrained to occipital sites under Side but extends up to left PFC under Question. In the MDD group this is less true—the LPN is broader in them. So you might say that the MDD group shows generally weaker parietal activation except for Q/MI and that while the controls appear, speculatively, to be reactivating relevant circuits, this seems like it may be less so for MDD.</w:t>
+        <w:t>When I look at the diff wave topos from 400-2000, the right frontal effect is less obvious. Is that because it’s there for the number hits too?</w:t>
+      </w:r>
+      <w:r>
+        <w:rPr>
+          <w:rFonts w:cs="Times New Roman"/>
+        </w:rPr>
+        <w:t xml:space="preserve"> Yes, judging from my powerpoint that’s the case. But the LPN is very obvious and it has a neat property, at least in controls: it looks like it’s constrained to occipital sites under Side but extends up to left PFC under Question. In the MDD group this is less true—the LPN is broader in them. So you might say that the MDD group shows generally weaker parietal activation except for Q/MI and that while the controls appear, speculatively, to be reactivating relevant circuits, this seems like it may be less so for MDD.</w:t>
       </w:r>
     </w:p>
     <w:sectPr>
@@ -13468,7 +12608,7 @@
         <w:rFonts w:ascii="Times New Roman" w:hAnsi="Times New Roman" w:cs="Times New Roman"/>
         <w:noProof/>
       </w:rPr>
-      <w:t>8</w:t>
+      <w:t>1</w:t>
     </w:r>
     <w:r>
       <w:rPr>
@@ -15420,7 +14560,7 @@
 </file>
 
 <file path=customXml/itemProps1.xml><?xml version="1.0" encoding="utf-8"?>
-<ds:datastoreItem xmlns:ds="http://schemas.openxmlformats.org/officeDocument/2006/customXml" ds:itemID="{04A20DE9-7A9D-F146-98E1-1519E20A5BA4}">
+<ds:datastoreItem xmlns:ds="http://schemas.openxmlformats.org/officeDocument/2006/customXml" ds:itemID="{8177F4B8-71AA-0446-A514-7349E73F1703}">
   <ds:schemaRefs>
     <ds:schemaRef ds:uri="http://schemas.openxmlformats.org/officeDocument/2006/bibliography"/>
   </ds:schemaRefs>

</xml_diff>

<commit_message>
Updating paper, table 1, fig 1; also renamed figures b/c fig 1 is new (was paradigm.eps before)
</commit_message>
<xml_diff>
--- a/SM_Paper_BP.docx
+++ b/SM_Paper_BP.docx
@@ -43,8 +43,6 @@
           <w:rFonts w:cs="Times New Roman"/>
         </w:rPr>
       </w:pPr>
-      <w:bookmarkStart w:id="0" w:name="_GoBack"/>
-      <w:bookmarkEnd w:id="0"/>
       <w:r>
         <w:rPr>
           <w:rFonts w:cs="Times New Roman"/>
@@ -1698,13 +1696,91 @@
         <w:rPr>
           <w:rFonts w:cs="Times New Roman"/>
         </w:rPr>
-        <w:t>Participants were recruited from the community and compensated ($25.00/hour) for their time. All participants were 18-62 years old, right-handed, and had no history of neurological or unstable medical conditions. Informed consent was obtained</w:t>
+        <w:t xml:space="preserve">Participants were recruited from the community and compensated ($25.00/hour) for their time. All participants were 18-62 years old, right-handed, </w:t>
+      </w:r>
+      <w:r>
+        <w:rPr>
+          <w:rFonts w:cs="Times New Roman"/>
+        </w:rPr>
+        <w:t>with</w:t>
+      </w:r>
+      <w:r>
+        <w:rPr>
+          <w:rFonts w:cs="Times New Roman"/>
+        </w:rPr>
+        <w:t xml:space="preserve"> no history of neurological or unstable medical conditions. Informed consent was obtained</w:t>
       </w:r>
       <w:r>
         <w:t xml:space="preserve"> </w:t>
       </w:r>
       <w:r>
-        <w:t>with a protocol approved by the Partners HealthCare Human Research Committee. To determine eligibility for inclusion in the study, participants were screened over the phone or via a web-based instrument. During the screen, participants were asked about physical and mental health history, medication use, as well as drug and alcohol use. Healthy individuals were invited to participate if no history of unstable medical or psychiatric condition was reported. Depressed individuals were invited to participate if they reported current depression, no history of other</w:t>
+        <w:t xml:space="preserve">with a protocol approved by the Partners HealthCare Human Research Committee. To determine eligibility, </w:t>
+      </w:r>
+      <w:r>
+        <w:t xml:space="preserve">prospective </w:t>
+      </w:r>
+      <w:r>
+        <w:t xml:space="preserve">participants were screened </w:t>
+      </w:r>
+      <w:r>
+        <w:t>by</w:t>
+      </w:r>
+      <w:r>
+        <w:t xml:space="preserve"> phone or </w:t>
+      </w:r>
+      <w:r>
+        <w:t>online with an</w:t>
+      </w:r>
+      <w:r>
+        <w:t xml:space="preserve"> instrument</w:t>
+      </w:r>
+      <w:r>
+        <w:t xml:space="preserve"> that</w:t>
+      </w:r>
+      <w:r>
+        <w:t xml:space="preserve"> </w:t>
+      </w:r>
+      <w:r>
+        <w:t xml:space="preserve">inquired </w:t>
+      </w:r>
+      <w:r>
+        <w:t>about ph</w:t>
+      </w:r>
+      <w:r>
+        <w:t>ysical and mental health</w:t>
+      </w:r>
+      <w:r>
+        <w:t xml:space="preserve">, medication use, </w:t>
+      </w:r>
+      <w:r>
+        <w:t>and substance</w:t>
+      </w:r>
+      <w:r>
+        <w:t xml:space="preserve"> </w:t>
+      </w:r>
+      <w:r>
+        <w:t>ab</w:t>
+      </w:r>
+      <w:r>
+        <w:t xml:space="preserve">use. </w:t>
+      </w:r>
+      <w:r>
+        <w:t>Controls had to report</w:t>
+      </w:r>
+      <w:r>
+        <w:t xml:space="preserve"> no </w:t>
+      </w:r>
+      <w:r>
+        <w:t xml:space="preserve">current or past psychiatric conditions or </w:t>
+      </w:r>
+      <w:r>
+        <w:t>unstable medical</w:t>
+      </w:r>
+      <w:r>
+        <w:t xml:space="preserve"> illness. Individuals were invited to participate in the MDD group </w:t>
+      </w:r>
+      <w:r>
+        <w:t>if they reported current depression, no history of other</w:t>
       </w:r>
       <w:r>
         <w:rPr>
@@ -1722,25 +1798,31 @@
         <w:rPr>
           <w:rFonts w:cs="Times New Roman"/>
         </w:rPr>
-        <w:t>with the exception</w:t>
-      </w:r>
-      <w:r>
-        <w:rPr>
-          <w:rFonts w:cs="Times New Roman"/>
-        </w:rPr>
-        <w:t>s</w:t>
-      </w:r>
-      <w:r>
-        <w:rPr>
-          <w:rFonts w:cs="Times New Roman"/>
-        </w:rPr>
-        <w:t xml:space="preserve"> of secondary generalized anxiety, social anxiety, or specific phobia</w:t>
-      </w:r>
-      <w:r>
-        <w:rPr>
-          <w:rFonts w:cs="Times New Roman"/>
-        </w:rPr>
-        <w:t>), and no medication use within the past 2 weeks (6 weeks for fluoxetine, 6 months for neuroleptics).</w:t>
+        <w:t>excepting</w:t>
+      </w:r>
+      <w:r>
+        <w:rPr>
+          <w:rFonts w:cs="Times New Roman"/>
+        </w:rPr>
+        <w:t xml:space="preserve"> secondary generalized anxiety, social anxiety, or specific phobia</w:t>
+      </w:r>
+      <w:r>
+        <w:rPr>
+          <w:rFonts w:cs="Times New Roman"/>
+        </w:rPr>
+        <w:t xml:space="preserve">), and no medication use </w:t>
+      </w:r>
+      <w:r>
+        <w:rPr>
+          <w:rFonts w:cs="Times New Roman"/>
+        </w:rPr>
+        <w:t>in</w:t>
+      </w:r>
+      <w:r>
+        <w:rPr>
+          <w:rFonts w:cs="Times New Roman"/>
+        </w:rPr>
+        <w:t xml:space="preserve"> the past 2 weeks (6 weeks for fluoxetine, 6 months for neuroleptics).</w:t>
       </w:r>
       <w:r>
         <w:t xml:space="preserve"> Based on the screen, 34 healthy and 30 depressed adults were invited to complete the ERP session.</w:t>
@@ -1848,7 +1930,20 @@
         <w:rPr>
           <w:rFonts w:cs="Times New Roman"/>
         </w:rPr>
-        <w:t>. Data from depressed participants (n = 26) were retained if they met criteria for MDD but no</w:t>
+        <w:t>. Data from depressed participants (</w:t>
+      </w:r>
+      <w:r>
+        <w:rPr>
+          <w:rFonts w:cs="Times New Roman"/>
+          <w:i/>
+        </w:rPr>
+        <w:t>n</w:t>
+      </w:r>
+      <w:r>
+        <w:rPr>
+          <w:rFonts w:cs="Times New Roman"/>
+        </w:rPr>
+        <w:t xml:space="preserve"> = 26) were retained if they met criteria for MDD but no</w:t>
       </w:r>
       <w:r>
         <w:rPr>
@@ -1872,7 +1967,20 @@
         <w:rPr>
           <w:rFonts w:cs="Times New Roman"/>
         </w:rPr>
-        <w:t xml:space="preserve">. Data from healthy individuals (n = 34) were retained if they reported no current or past psychiatric illness. Finally, data from 2 depressed and10 healthy individuals were excluded due to excessive EEG artifacts (see section </w:t>
+        <w:t>. Data from healthy individuals (</w:t>
+      </w:r>
+      <w:r>
+        <w:rPr>
+          <w:rFonts w:cs="Times New Roman"/>
+          <w:i/>
+        </w:rPr>
+        <w:t>n</w:t>
+      </w:r>
+      <w:r>
+        <w:rPr>
+          <w:rFonts w:cs="Times New Roman"/>
+        </w:rPr>
+        <w:t xml:space="preserve"> = 34) were retained if they reported no current or past psychiatric illness. Finally, data from 2 depressed and10 healthy individuals were excluded due to excessive EEG artifacts (see section </w:t>
       </w:r>
       <w:r>
         <w:rPr>
@@ -1991,7 +2099,19 @@
         <w:rPr>
           <w:rFonts w:ascii="Times" w:hAnsi="Times" w:cs="Times New Roman"/>
         </w:rPr>
-        <w:t xml:space="preserve">, the Ruminative Response Scale </w:t>
+        <w:t>, the Ruminative Response</w:t>
+      </w:r>
+      <w:r>
+        <w:rPr>
+          <w:rFonts w:ascii="Times" w:hAnsi="Times" w:cs="Times New Roman"/>
+        </w:rPr>
+        <w:t>s</w:t>
+      </w:r>
+      <w:r>
+        <w:rPr>
+          <w:rFonts w:ascii="Times" w:hAnsi="Times" w:cs="Times New Roman"/>
+        </w:rPr>
+        <w:t xml:space="preserve"> Scale </w:t>
       </w:r>
       <w:r>
         <w:rPr>
@@ -2065,7 +2185,235 @@
         <w:rPr>
           <w:rFonts w:ascii="Times" w:hAnsi="Times" w:cs="Times New Roman"/>
         </w:rPr>
-        <w:t xml:space="preserve"> (PSQI). The MASQ includes separate scales for symptoms of depression (anhedonic depression, AD), anxiety (anxious arousal, AA), as well as non-specific distress symptoms (general distress depression, GDD; general distress anxiety, GDA). The RRS yields measures of brooding, reflection, and depression. The PSQI yields components used to assess sleep quality during the four weeks leading up to the session: subjective sleep quality, sleep latency, sleep duration, habitual sleep efficiency, sleep disturbances, use of sleeping medications, daytime dysfunction. This measure also includes questions for the bed partner or roommate to complete; however we did not require this portion.   Finally, the </w:t>
+        <w:t xml:space="preserve"> (PSQI). The MASQ includes </w:t>
+      </w:r>
+      <w:r>
+        <w:rPr>
+          <w:rFonts w:ascii="Times" w:hAnsi="Times" w:cs="Times New Roman"/>
+        </w:rPr>
+        <w:t>scales for anhedonic depression (MASQ-</w:t>
+      </w:r>
+      <w:r>
+        <w:rPr>
+          <w:rFonts w:ascii="Times" w:hAnsi="Times" w:cs="Times New Roman"/>
+        </w:rPr>
+        <w:t xml:space="preserve">AD), </w:t>
+      </w:r>
+      <w:r>
+        <w:rPr>
+          <w:rFonts w:ascii="Times" w:hAnsi="Times" w:cs="Times New Roman"/>
+        </w:rPr>
+        <w:t>anxious arousal (MASQ-</w:t>
+      </w:r>
+      <w:r>
+        <w:rPr>
+          <w:rFonts w:ascii="Times" w:hAnsi="Times" w:cs="Times New Roman"/>
+        </w:rPr>
+        <w:t xml:space="preserve">AA), </w:t>
+      </w:r>
+      <w:r>
+        <w:rPr>
+          <w:rFonts w:ascii="Times" w:hAnsi="Times" w:cs="Times New Roman"/>
+        </w:rPr>
+        <w:t>and</w:t>
+      </w:r>
+      <w:r>
+        <w:rPr>
+          <w:rFonts w:ascii="Times" w:hAnsi="Times" w:cs="Times New Roman"/>
+        </w:rPr>
+        <w:t xml:space="preserve"> general distress </w:t>
+      </w:r>
+      <w:r>
+        <w:rPr>
+          <w:rFonts w:ascii="Times" w:hAnsi="Times" w:cs="Times New Roman"/>
+        </w:rPr>
+        <w:t>due to depression (MASQ-</w:t>
+      </w:r>
+      <w:r>
+        <w:rPr>
+          <w:rFonts w:ascii="Times" w:hAnsi="Times" w:cs="Times New Roman"/>
+        </w:rPr>
+        <w:t>GDD</w:t>
+      </w:r>
+      <w:r>
+        <w:rPr>
+          <w:rFonts w:ascii="Times" w:hAnsi="Times" w:cs="Times New Roman"/>
+        </w:rPr>
+        <w:t>) and anxiety (MASQ-</w:t>
+      </w:r>
+      <w:r>
+        <w:rPr>
+          <w:rFonts w:ascii="Times" w:hAnsi="Times" w:cs="Times New Roman"/>
+        </w:rPr>
+        <w:t xml:space="preserve">GDA). The RRS </w:t>
+      </w:r>
+      <w:r>
+        <w:rPr>
+          <w:rFonts w:ascii="Times" w:hAnsi="Times" w:cs="Times New Roman"/>
+        </w:rPr>
+        <w:t>provides</w:t>
+      </w:r>
+      <w:r>
+        <w:rPr>
+          <w:rFonts w:ascii="Times" w:hAnsi="Times" w:cs="Times New Roman"/>
+        </w:rPr>
+        <w:t xml:space="preserve"> measures of </w:t>
+      </w:r>
+      <w:r>
+        <w:rPr>
+          <w:rFonts w:ascii="Times" w:hAnsi="Times" w:cs="Times New Roman"/>
+        </w:rPr>
+        <w:t>maladaptive (</w:t>
+      </w:r>
+      <w:r>
+        <w:rPr>
+          <w:rFonts w:ascii="Times" w:hAnsi="Times" w:cs="Times New Roman"/>
+        </w:rPr>
+        <w:t>brooding</w:t>
+      </w:r>
+      <w:r>
+        <w:rPr>
+          <w:rFonts w:ascii="Times" w:hAnsi="Times" w:cs="Times New Roman"/>
+        </w:rPr>
+        <w:t>) vs. adaptive (</w:t>
+      </w:r>
+      <w:r>
+        <w:rPr>
+          <w:rFonts w:ascii="Times" w:hAnsi="Times" w:cs="Times New Roman"/>
+        </w:rPr>
+        <w:t>reflection</w:t>
+      </w:r>
+      <w:r>
+        <w:rPr>
+          <w:rFonts w:ascii="Times" w:hAnsi="Times" w:cs="Times New Roman"/>
+        </w:rPr>
+        <w:t>) rumination</w:t>
+      </w:r>
+      <w:r>
+        <w:rPr>
+          <w:rFonts w:ascii="Times" w:hAnsi="Times" w:cs="Times New Roman"/>
+        </w:rPr>
+        <w:t xml:space="preserve">, </w:t>
+      </w:r>
+      <w:r>
+        <w:rPr>
+          <w:rFonts w:ascii="Times" w:hAnsi="Times" w:cs="Times New Roman"/>
+        </w:rPr>
+        <w:t>along with a scale that captures more general cognitive symptoms of depression</w:t>
+      </w:r>
+      <w:r>
+        <w:rPr>
+          <w:rFonts w:ascii="Times" w:hAnsi="Times" w:cs="Times New Roman"/>
+        </w:rPr>
+        <w:t>. The PSQI assess</w:t>
+      </w:r>
+      <w:r>
+        <w:rPr>
+          <w:rFonts w:ascii="Times" w:hAnsi="Times" w:cs="Times New Roman"/>
+        </w:rPr>
+        <w:t xml:space="preserve">es several </w:t>
+      </w:r>
+      <w:r>
+        <w:rPr>
+          <w:rFonts w:ascii="Times" w:hAnsi="Times" w:cs="Times New Roman"/>
+        </w:rPr>
+        <w:t>sleep domains</w:t>
+      </w:r>
+      <w:r>
+        <w:rPr>
+          <w:rFonts w:ascii="Times" w:hAnsi="Times" w:cs="Times New Roman"/>
+        </w:rPr>
+        <w:t xml:space="preserve"> </w:t>
+      </w:r>
+      <w:r>
+        <w:rPr>
+          <w:rFonts w:ascii="Times" w:hAnsi="Times" w:cs="Times New Roman"/>
+        </w:rPr>
+        <w:t xml:space="preserve">over </w:t>
+      </w:r>
+      <w:r>
+        <w:rPr>
+          <w:rFonts w:ascii="Times" w:hAnsi="Times" w:cs="Times New Roman"/>
+        </w:rPr>
+        <w:t xml:space="preserve">the </w:t>
+      </w:r>
+      <w:r>
+        <w:rPr>
+          <w:rFonts w:ascii="Times" w:hAnsi="Times" w:cs="Times New Roman"/>
+        </w:rPr>
+        <w:t xml:space="preserve">prior </w:t>
+      </w:r>
+      <w:r>
+        <w:rPr>
+          <w:rFonts w:ascii="Times" w:hAnsi="Times" w:cs="Times New Roman"/>
+        </w:rPr>
+        <w:t>four weeks, including</w:t>
+      </w:r>
+      <w:r>
+        <w:rPr>
+          <w:rFonts w:ascii="Times" w:hAnsi="Times" w:cs="Times New Roman"/>
+        </w:rPr>
+        <w:t xml:space="preserve"> subjective sleep quality, sleep latency, sleep duration, habitual sleep efficiency, sleep disturbances, use of sleeping medications, </w:t>
+      </w:r>
+      <w:r>
+        <w:rPr>
+          <w:rFonts w:ascii="Times" w:hAnsi="Times" w:cs="Times New Roman"/>
+        </w:rPr>
+        <w:t xml:space="preserve">and </w:t>
+      </w:r>
+      <w:r>
+        <w:rPr>
+          <w:rFonts w:ascii="Times" w:hAnsi="Times" w:cs="Times New Roman"/>
+        </w:rPr>
+        <w:t>daytime dysfunction. Th</w:t>
+      </w:r>
+      <w:r>
+        <w:rPr>
+          <w:rFonts w:ascii="Times" w:hAnsi="Times" w:cs="Times New Roman"/>
+        </w:rPr>
+        <w:t>e PSQI</w:t>
+      </w:r>
+      <w:r>
+        <w:rPr>
+          <w:rFonts w:ascii="Times" w:hAnsi="Times" w:cs="Times New Roman"/>
+        </w:rPr>
+        <w:t xml:space="preserve"> </w:t>
+      </w:r>
+      <w:r>
+        <w:rPr>
+          <w:rFonts w:ascii="Times" w:hAnsi="Times" w:cs="Times New Roman"/>
+        </w:rPr>
+        <w:t xml:space="preserve">also </w:t>
+      </w:r>
+      <w:r>
+        <w:rPr>
+          <w:rFonts w:ascii="Times" w:hAnsi="Times" w:cs="Times New Roman"/>
+        </w:rPr>
+        <w:t xml:space="preserve">includes questions for the bed </w:t>
+      </w:r>
+      <w:r>
+        <w:rPr>
+          <w:rFonts w:ascii="Times" w:hAnsi="Times" w:cs="Times New Roman"/>
+        </w:rPr>
+        <w:t>partner or roommate to complete, but</w:t>
+      </w:r>
+      <w:r>
+        <w:rPr>
+          <w:rFonts w:ascii="Times" w:hAnsi="Times" w:cs="Times New Roman"/>
+        </w:rPr>
+        <w:t xml:space="preserve"> </w:t>
+      </w:r>
+      <w:r>
+        <w:rPr>
+          <w:rFonts w:ascii="Times" w:hAnsi="Times" w:cs="Times New Roman"/>
+        </w:rPr>
+        <w:t>these were not administered.</w:t>
+      </w:r>
+      <w:r>
+        <w:rPr>
+          <w:rFonts w:ascii="Times" w:hAnsi="Times" w:cs="Times New Roman"/>
+        </w:rPr>
+        <w:t xml:space="preserve"> Finally, the </w:t>
       </w:r>
       <w:r>
         <w:rPr>
@@ -2108,7 +2456,31 @@
         <w:rPr>
           <w:rFonts w:cs="Times New Roman"/>
         </w:rPr>
-        <w:t xml:space="preserve"> was used as a brief assessment of IQ. We included these measures to characterize the MDD sample and to determine whether any deficits associated with depression could be better understand as the consequence of a more narrowly defined process (e.g., brooding rumination, acute sleep disturbance).</w:t>
+        <w:t xml:space="preserve"> was used as a brief assessment of IQ. We included </w:t>
+      </w:r>
+      <w:r>
+        <w:rPr>
+          <w:rFonts w:cs="Times New Roman"/>
+        </w:rPr>
+        <w:t xml:space="preserve">all </w:t>
+      </w:r>
+      <w:r>
+        <w:rPr>
+          <w:rFonts w:cs="Times New Roman"/>
+        </w:rPr>
+        <w:t xml:space="preserve">these measures to characterize the MDD sample and to determine </w:t>
+      </w:r>
+      <w:r>
+        <w:rPr>
+          <w:rFonts w:cs="Times New Roman"/>
+        </w:rPr>
+        <w:t>if</w:t>
+      </w:r>
+      <w:r>
+        <w:rPr>
+          <w:rFonts w:cs="Times New Roman"/>
+        </w:rPr>
+        <w:t xml:space="preserve"> any deficits associated with depression could be better understand as the consequence of a more narrowly defined process (e.g., brooding rumination, acute sleep disturbance).</w:t>
       </w:r>
     </w:p>
     <w:p>
@@ -2316,6 +2688,49 @@
       <w:r>
         <w:rPr>
           <w:rFonts w:cs="Times New Roman"/>
+          <w:color w:val="000000"/>
+        </w:rPr>
+        <w:t xml:space="preserve"> </w:t>
+      </w:r>
+      <w:r>
+        <w:rPr>
+          <w:rFonts w:cs="Times New Roman"/>
+          <w:color w:val="000000"/>
+        </w:rPr>
+        <w:fldChar w:fldCharType="begin" w:fldLock="1"/>
+      </w:r>
+      <w:r>
+        <w:rPr>
+          <w:rFonts w:cs="Times New Roman"/>
+          <w:color w:val="000000"/>
+        </w:rPr>
+        <w:instrText>ADDIN CSL_CITATION { "citationItems" : [ { "id" : "ITEM-1", "itemData" : { "DOI" : "10.1080/14640748108400805", "ISBN" : "1464-0740\\n0272-4987", "ISSN" : "0272-4987", "abstract" : "This paper describes a computerised database of psycholinguistic information. Semantic, syntactic, phonological and orthographic information about some or all of the 98,538 words in the database is accessible, by using a specially-written and very simple programming language. Word-association data are also included in the database. Some examples are given of the use of the database for selection of stimuli to be used in psycholinguistic experimentation or linguistic research.", "author" : [ { "dropping-particle" : "", "family" : "Coltheart", "given" : "Max", "non-dropping-particle" : "", "parse-names" : false, "suffix" : "" } ], "container-title" : "The Quarterly Journal of Experimental Psychology Section A", "id" : "ITEM-1", "issue" : "4", "issued" : { "date-parts" : [ [ "1981" ] ] }, "page" : "497-505", "title" : "The MRC psycholinguistic database", "type" : "article-journal", "volume" : "33" }, "uris" : [ "http://www.mendeley.com/documents/?uuid=0a695002-99ac-45cf-b5be-fe2fced407d4" ] } ], "mendeley" : { "formattedCitation" : "(Coltheart, 1981)", "plainTextFormattedCitation" : "(Coltheart, 1981)" }, "properties" : { "noteIndex" : 0 }, "schema" : "https://github.com/citation-style-language/schema/raw/master/csl-citation.json" }</w:instrText>
+      </w:r>
+      <w:r>
+        <w:rPr>
+          <w:rFonts w:cs="Times New Roman"/>
+          <w:color w:val="000000"/>
+        </w:rPr>
+        <w:fldChar w:fldCharType="separate"/>
+      </w:r>
+      <w:r>
+        <w:rPr>
+          <w:rFonts w:cs="Times New Roman"/>
+          <w:noProof/>
+          <w:color w:val="000000"/>
+        </w:rPr>
+        <w:t>(Coltheart, 1981)</w:t>
+      </w:r>
+      <w:r>
+        <w:rPr>
+          <w:rFonts w:cs="Times New Roman"/>
+          <w:color w:val="000000"/>
+        </w:rPr>
+        <w:fldChar w:fldCharType="end"/>
+      </w:r>
+      <w:r>
+        <w:rPr>
+          <w:rFonts w:cs="Times New Roman"/>
         </w:rPr>
         <w:t xml:space="preserve">, with </w:t>
       </w:r>
@@ -2417,7 +2832,19 @@
         <w:rPr>
           <w:rFonts w:cs="Times New Roman"/>
         </w:rPr>
-        <w:t xml:space="preserve">s of variance (ANOVA) found no significant differences among the lists </w:t>
+        <w:t xml:space="preserve">s of variance (ANOVA) </w:t>
+      </w:r>
+      <w:r>
+        <w:rPr>
+          <w:rFonts w:cs="Times New Roman"/>
+        </w:rPr>
+        <w:t>yielded</w:t>
+      </w:r>
+      <w:r>
+        <w:rPr>
+          <w:rFonts w:cs="Times New Roman"/>
+        </w:rPr>
+        <w:t xml:space="preserve"> no significant differences among the lists </w:t>
       </w:r>
       <w:r>
         <w:rPr>
@@ -2814,6 +3241,12 @@
         <w:rPr>
           <w:rFonts w:cs="Times New Roman"/>
         </w:rPr>
+        <w:t xml:space="preserve">(Figure 1) </w:t>
+      </w:r>
+      <w:r>
+        <w:rPr>
+          <w:rFonts w:cs="Times New Roman"/>
+        </w:rPr>
         <w:t xml:space="preserve">in which </w:t>
       </w:r>
       <w:r>
@@ -2988,19 +3421,13 @@
         <w:rPr>
           <w:rFonts w:cs="Times New Roman"/>
         </w:rPr>
-        <w:t xml:space="preserve"> to each</w:t>
-      </w:r>
-      <w:r>
-        <w:rPr>
-          <w:rFonts w:cs="Times New Roman"/>
-        </w:rPr>
         <w:t xml:space="preserve"> </w:t>
       </w:r>
       <w:r>
         <w:rPr>
           <w:rFonts w:cs="Times New Roman"/>
         </w:rPr>
-        <w:t xml:space="preserve">question by pressing </w:t>
+        <w:t xml:space="preserve">by pressing </w:t>
       </w:r>
       <w:r>
         <w:rPr>
@@ -3066,7 +3493,19 @@
         <w:rPr>
           <w:rFonts w:cs="Times New Roman"/>
         </w:rPr>
-        <w:t xml:space="preserve"> position (left or right) and </w:t>
+        <w:t xml:space="preserve"> position (left </w:t>
+      </w:r>
+      <w:r>
+        <w:rPr>
+          <w:rFonts w:cs="Times New Roman"/>
+        </w:rPr>
+        <w:t>vs.</w:t>
+      </w:r>
+      <w:r>
+        <w:rPr>
+          <w:rFonts w:cs="Times New Roman"/>
+        </w:rPr>
+        <w:t xml:space="preserve"> right) and </w:t>
       </w:r>
       <w:r>
         <w:rPr>
@@ -3096,7 +3535,7 @@
         <w:rPr>
           <w:rFonts w:cs="Times New Roman"/>
         </w:rPr>
-        <w:t>mobility judgment</w:t>
+        <w:t>mobility</w:t>
       </w:r>
       <w:r>
         <w:rPr>
@@ -3205,6 +3644,12 @@
           <w:rFonts w:cs="Times New Roman"/>
         </w:rPr>
         <w:t>left/animacy, right/animacy, left/mobility, right/mobility).</w:t>
+      </w:r>
+      <w:r>
+        <w:rPr>
+          <w:rFonts w:cs="Times New Roman"/>
+        </w:rPr>
+        <w:t xml:space="preserve"> A jittered inter-trial interval (500-2000 ms) separated the encoding trials.</w:t>
       </w:r>
     </w:p>
     <w:p>
@@ -3286,19 +3731,37 @@
         <w:rPr>
           <w:rFonts w:cs="Times New Roman"/>
         </w:rPr>
-        <w:t xml:space="preserve"> were </w:t>
-      </w:r>
-      <w:r>
-        <w:rPr>
-          <w:rFonts w:cs="Times New Roman"/>
-        </w:rPr>
-        <w:t xml:space="preserve">asked </w:t>
-      </w:r>
-      <w:r>
-        <w:rPr>
-          <w:rFonts w:cs="Times New Roman"/>
-        </w:rPr>
-        <w:t xml:space="preserve">to count backwards in steps of </w:t>
+        <w:t xml:space="preserve"> count</w:t>
+      </w:r>
+      <w:r>
+        <w:rPr>
+          <w:rFonts w:cs="Times New Roman"/>
+        </w:rPr>
+        <w:t>ed</w:t>
+      </w:r>
+      <w:r>
+        <w:rPr>
+          <w:rFonts w:cs="Times New Roman"/>
+        </w:rPr>
+        <w:t xml:space="preserve"> backwards</w:t>
+      </w:r>
+      <w:r>
+        <w:rPr>
+          <w:rFonts w:cs="Times New Roman"/>
+        </w:rPr>
+        <w:t xml:space="preserve"> from that number</w:t>
+      </w:r>
+      <w:r>
+        <w:rPr>
+          <w:rFonts w:cs="Times New Roman"/>
+        </w:rPr>
+        <w:t>,</w:t>
+      </w:r>
+      <w:r>
+        <w:rPr>
+          <w:rFonts w:cs="Times New Roman"/>
+        </w:rPr>
+        <w:t xml:space="preserve"> in steps of </w:t>
       </w:r>
       <w:r>
         <w:rPr>
@@ -3443,19 +3906,7 @@
         <w:rPr>
           <w:rFonts w:cs="Times New Roman"/>
         </w:rPr>
-        <w:t xml:space="preserve"> To minimize stress</w:t>
-      </w:r>
-      <w:r>
-        <w:rPr>
-          <w:rFonts w:cs="Times New Roman"/>
-        </w:rPr>
-        <w:t xml:space="preserve"> during counting</w:t>
-      </w:r>
-      <w:r>
-        <w:rPr>
-          <w:rFonts w:cs="Times New Roman"/>
-        </w:rPr>
-        <w:t xml:space="preserve">, participants were told </w:t>
+        <w:t xml:space="preserve"> To minimize stress, participants were told </w:t>
       </w:r>
       <w:r>
         <w:rPr>
@@ -3570,6 +4021,21 @@
           <w:rFonts w:cs="Times New Roman"/>
         </w:rPr>
         <w:t xml:space="preserve"> </w:t>
+      </w:r>
+    </w:p>
+    <w:p>
+      <w:pPr>
+        <w:spacing w:line="480" w:lineRule="auto"/>
+        <w:jc w:val="center"/>
+        <w:rPr>
+          <w:rFonts w:cs="Times New Roman"/>
+        </w:rPr>
+      </w:pPr>
+      <w:r>
+        <w:rPr>
+          <w:rFonts w:cs="Times New Roman"/>
+        </w:rPr>
+        <w:t>PLEASE INSERT FIGURE 1 ABOUT HERE</w:t>
       </w:r>
     </w:p>
     <w:p>
@@ -3616,7 +4082,19 @@
         <w:rPr>
           <w:rFonts w:cs="Times New Roman"/>
         </w:rPr>
-        <w:t xml:space="preserve">response screen. </w:t>
+        <w:t>response screen</w:t>
+      </w:r>
+      <w:r>
+        <w:rPr>
+          <w:rFonts w:cs="Times New Roman"/>
+        </w:rPr>
+        <w:t xml:space="preserve"> (Figure 1)</w:t>
+      </w:r>
+      <w:r>
+        <w:rPr>
+          <w:rFonts w:cs="Times New Roman"/>
+        </w:rPr>
+        <w:t xml:space="preserve">. </w:t>
       </w:r>
       <w:r>
         <w:rPr>
@@ -3628,7 +4106,13 @@
         <w:rPr>
           <w:rFonts w:cs="Times New Roman"/>
         </w:rPr>
-        <w:t xml:space="preserve"> cue was “Side?” </w:t>
+        <w:t xml:space="preserve"> cue was “Side</w:t>
+      </w:r>
+      <w:r>
+        <w:rPr>
+          <w:rFonts w:cs="Times New Roman"/>
+        </w:rPr>
+        <w:t xml:space="preserve">” </w:t>
       </w:r>
       <w:r>
         <w:rPr>
@@ -3646,7 +4130,7 @@
         <w:rPr>
           <w:rFonts w:cs="Times New Roman"/>
         </w:rPr>
-        <w:t>Question?</w:t>
+        <w:t>Question</w:t>
       </w:r>
       <w:r>
         <w:rPr>
@@ -3694,7 +4178,19 @@
         <w:rPr>
           <w:rFonts w:cs="Times New Roman"/>
         </w:rPr>
-        <w:t xml:space="preserve">perceptual (“On what side of the screen did this word appear?”) and conceptual (“What question did I answer for this word?’) </w:t>
+        <w:t xml:space="preserve">perceptual (“On what side did this word appear?”) and conceptual (“What question </w:t>
+      </w:r>
+      <w:r>
+        <w:rPr>
+          <w:rFonts w:cs="Times New Roman"/>
+        </w:rPr>
+        <w:t>was answered for</w:t>
+      </w:r>
+      <w:r>
+        <w:rPr>
+          <w:rFonts w:cs="Times New Roman"/>
+        </w:rPr>
+        <w:t xml:space="preserve"> this word?’) </w:t>
       </w:r>
       <w:r>
         <w:rPr>
@@ -3712,7 +4208,19 @@
         <w:rPr>
           <w:rFonts w:cs="Times New Roman"/>
         </w:rPr>
-        <w:t xml:space="preserve">On the remaining 16 trials, the cue was “Odd/Even?” </w:t>
+        <w:t>On the remaining 1</w:t>
+      </w:r>
+      <w:r>
+        <w:rPr>
+          <w:rFonts w:cs="Times New Roman"/>
+        </w:rPr>
+        <w:t>6 trials, the cue was “Odd/Even</w:t>
+      </w:r>
+      <w:r>
+        <w:rPr>
+          <w:rFonts w:cs="Times New Roman"/>
+        </w:rPr>
+        <w:t xml:space="preserve">” </w:t>
       </w:r>
       <w:r>
         <w:rPr>
@@ -3766,19 +4274,31 @@
         <w:rPr>
           <w:rFonts w:cs="Times New Roman"/>
         </w:rPr>
-        <w:t xml:space="preserve">The </w:t>
-      </w:r>
-      <w:r>
-        <w:rPr>
-          <w:rFonts w:cs="Times New Roman"/>
-        </w:rPr>
-        <w:t xml:space="preserve">“Odd/Even?” trials were </w:t>
-      </w:r>
-      <w:r>
-        <w:rPr>
-          <w:rFonts w:cs="Times New Roman"/>
-        </w:rPr>
-        <w:t xml:space="preserve">intended </w:t>
+        <w:t>The</w:t>
+      </w:r>
+      <w:r>
+        <w:rPr>
+          <w:rFonts w:cs="Times New Roman"/>
+        </w:rPr>
+        <w:t xml:space="preserve">se </w:t>
+      </w:r>
+      <w:r>
+        <w:rPr>
+          <w:rFonts w:cs="Times New Roman"/>
+        </w:rPr>
+        <w:t xml:space="preserve">trials </w:t>
+      </w:r>
+      <w:r>
+        <w:rPr>
+          <w:rFonts w:cs="Times New Roman"/>
+        </w:rPr>
+        <w:t>served</w:t>
+      </w:r>
+      <w:r>
+        <w:rPr>
+          <w:rFonts w:cs="Times New Roman"/>
+        </w:rPr>
+        <w:t xml:space="preserve"> </w:t>
       </w:r>
       <w:r>
         <w:rPr>
@@ -3796,6 +4316,12 @@
         <w:rPr>
           <w:rFonts w:cs="Times New Roman"/>
         </w:rPr>
+        <w:t xml:space="preserve">as on Side and Question trials, on Odd/Even trials the </w:t>
+      </w:r>
+      <w:r>
+        <w:rPr>
+          <w:rFonts w:cs="Times New Roman"/>
+        </w:rPr>
         <w:t>participant</w:t>
       </w:r>
       <w:r>
@@ -3820,37 +4346,91 @@
         <w:rPr>
           <w:rFonts w:cs="Times New Roman"/>
         </w:rPr>
-        <w:t xml:space="preserve">read the cue, interpret it, and retrieve information from memory before responding, </w:t>
-      </w:r>
-      <w:r>
-        <w:rPr>
-          <w:rFonts w:cs="Times New Roman"/>
-        </w:rPr>
-        <w:t>but—in contrast to the “Side?” and “Question?” cues—</w:t>
-      </w:r>
-      <w:r>
-        <w:rPr>
-          <w:rFonts w:cs="Times New Roman"/>
-        </w:rPr>
-        <w:t>the “Odd/Even?” cue prompt</w:t>
-      </w:r>
-      <w:r>
-        <w:rPr>
-          <w:rFonts w:cs="Times New Roman"/>
-        </w:rPr>
-        <w:t xml:space="preserve">ed </w:t>
-      </w:r>
-      <w:r>
-        <w:rPr>
-          <w:rFonts w:cs="Times New Roman"/>
-        </w:rPr>
-        <w:t>retrieval from semantic rather than episodic memory</w:t>
-      </w:r>
-      <w:r>
-        <w:rPr>
-          <w:rFonts w:cs="Times New Roman"/>
-        </w:rPr>
-        <w:t xml:space="preserve">. Therefore, </w:t>
+        <w:t xml:space="preserve">read </w:t>
+      </w:r>
+      <w:r>
+        <w:rPr>
+          <w:rFonts w:cs="Times New Roman"/>
+        </w:rPr>
+        <w:t>a</w:t>
+      </w:r>
+      <w:r>
+        <w:rPr>
+          <w:rFonts w:cs="Times New Roman"/>
+        </w:rPr>
+        <w:t xml:space="preserve"> cue, interpret it, and retrieve information from memory before responding, </w:t>
+      </w:r>
+      <w:r>
+        <w:rPr>
+          <w:rFonts w:cs="Times New Roman"/>
+        </w:rPr>
+        <w:t>bu</w:t>
+      </w:r>
+      <w:r>
+        <w:rPr>
+          <w:rFonts w:cs="Times New Roman"/>
+        </w:rPr>
+        <w:t>t—in contrast to</w:t>
+      </w:r>
+      <w:r>
+        <w:rPr>
+          <w:rFonts w:cs="Times New Roman"/>
+        </w:rPr>
+        <w:t xml:space="preserve"> Side and Question</w:t>
+      </w:r>
+      <w:r>
+        <w:rPr>
+          <w:rFonts w:cs="Times New Roman"/>
+        </w:rPr>
+        <w:t xml:space="preserve"> </w:t>
+      </w:r>
+      <w:r>
+        <w:rPr>
+          <w:rFonts w:cs="Times New Roman"/>
+        </w:rPr>
+        <w:t>trials</w:t>
+      </w:r>
+      <w:r>
+        <w:rPr>
+          <w:rFonts w:cs="Times New Roman"/>
+        </w:rPr>
+        <w:t>—</w:t>
+      </w:r>
+      <w:r>
+        <w:rPr>
+          <w:rFonts w:cs="Times New Roman"/>
+        </w:rPr>
+        <w:t xml:space="preserve">retrieval </w:t>
+      </w:r>
+      <w:r>
+        <w:rPr>
+          <w:rFonts w:cs="Times New Roman"/>
+        </w:rPr>
+        <w:t xml:space="preserve">was directed towards </w:t>
+      </w:r>
+      <w:r>
+        <w:rPr>
+          <w:rFonts w:cs="Times New Roman"/>
+        </w:rPr>
+        <w:t>semantic rather than episodic memory</w:t>
+      </w:r>
+      <w:r>
+        <w:rPr>
+          <w:rFonts w:cs="Times New Roman"/>
+        </w:rPr>
+        <w:t>. Th</w:t>
+      </w:r>
+      <w:r>
+        <w:rPr>
+          <w:rFonts w:cs="Times New Roman"/>
+        </w:rPr>
+        <w:t>us</w:t>
+      </w:r>
+      <w:r>
+        <w:rPr>
+          <w:rFonts w:cs="Times New Roman"/>
+        </w:rPr>
+        <w:t xml:space="preserve">, </w:t>
       </w:r>
       <w:r>
         <w:rPr>
@@ -3868,13 +4448,25 @@
         <w:rPr>
           <w:rFonts w:cs="Times New Roman"/>
         </w:rPr>
-        <w:t>“Sid</w:t>
-      </w:r>
-      <w:r>
-        <w:rPr>
-          <w:rFonts w:cs="Times New Roman"/>
-        </w:rPr>
-        <w:t xml:space="preserve">e?” and “Question?” </w:t>
+        <w:t>Side</w:t>
+      </w:r>
+      <w:r>
+        <w:rPr>
+          <w:rFonts w:cs="Times New Roman"/>
+        </w:rPr>
+        <w:t xml:space="preserve"> and </w:t>
+      </w:r>
+      <w:r>
+        <w:rPr>
+          <w:rFonts w:cs="Times New Roman"/>
+        </w:rPr>
+        <w:t>Question</w:t>
+      </w:r>
+      <w:r>
+        <w:rPr>
+          <w:rFonts w:cs="Times New Roman"/>
+        </w:rPr>
+        <w:t xml:space="preserve"> </w:t>
       </w:r>
       <w:r>
         <w:rPr>
@@ -3886,7 +4478,13 @@
         <w:rPr>
           <w:rFonts w:cs="Times New Roman"/>
         </w:rPr>
-        <w:t xml:space="preserve">“Odd/Even?” </w:t>
+        <w:t>Odd/Even</w:t>
+      </w:r>
+      <w:r>
+        <w:rPr>
+          <w:rFonts w:cs="Times New Roman"/>
+        </w:rPr>
+        <w:t xml:space="preserve"> </w:t>
       </w:r>
       <w:r>
         <w:rPr>
@@ -3898,7 +4496,19 @@
         <w:rPr>
           <w:rFonts w:cs="Times New Roman"/>
         </w:rPr>
-        <w:t xml:space="preserve"> should isolate activity specific to episodic retrieval.</w:t>
+        <w:t xml:space="preserve"> should isolate activity </w:t>
+      </w:r>
+      <w:r>
+        <w:rPr>
+          <w:rFonts w:cs="Times New Roman"/>
+        </w:rPr>
+        <w:t>due to</w:t>
+      </w:r>
+      <w:r>
+        <w:rPr>
+          <w:rFonts w:cs="Times New Roman"/>
+        </w:rPr>
+        <w:t xml:space="preserve"> episodic retrieval.</w:t>
       </w:r>
       <w:r>
         <w:rPr>
@@ -3910,7 +4520,13 @@
         <w:rPr>
           <w:rFonts w:cs="Times New Roman"/>
         </w:rPr>
-        <w:t>rinted directly above the words, and the presen</w:t>
+        <w:t xml:space="preserve">rinted directly above words, and </w:t>
+      </w:r>
+      <w:r>
+        <w:rPr>
+          <w:rFonts w:cs="Times New Roman"/>
+        </w:rPr>
+        <w:t>presen</w:t>
       </w:r>
       <w:r>
         <w:rPr>
@@ -3949,7 +4565,13 @@
         <w:rPr>
           <w:rFonts w:cs="Times New Roman"/>
         </w:rPr>
-        <w:t xml:space="preserve"> consisted of the word </w:t>
+        <w:t xml:space="preserve"> consisted of</w:t>
+      </w:r>
+      <w:r>
+        <w:rPr>
+          <w:rFonts w:cs="Times New Roman"/>
+        </w:rPr>
+        <w:t xml:space="preserve"> </w:t>
       </w:r>
       <w:r>
         <w:rPr>
@@ -3991,7 +4613,13 @@
         <w:rPr>
           <w:rFonts w:cs="Times New Roman"/>
         </w:rPr>
-        <w:t xml:space="preserve">and </w:t>
+        <w:t>with</w:t>
+      </w:r>
+      <w:r>
+        <w:rPr>
+          <w:rFonts w:cs="Times New Roman"/>
+        </w:rPr>
+        <w:t xml:space="preserve"> </w:t>
       </w:r>
       <w:r>
         <w:rPr>
@@ -4033,7 +4661,19 @@
         <w:rPr>
           <w:rFonts w:cs="Times New Roman"/>
         </w:rPr>
-        <w:t xml:space="preserve"> the participant’s choice and </w:t>
+        <w:t xml:space="preserve"> </w:t>
+      </w:r>
+      <w:r>
+        <w:rPr>
+          <w:rFonts w:cs="Times New Roman"/>
+        </w:rPr>
+        <w:t>a</w:t>
+      </w:r>
+      <w:r>
+        <w:rPr>
+          <w:rFonts w:cs="Times New Roman"/>
+        </w:rPr>
+        <w:t xml:space="preserve"> choice and </w:t>
       </w:r>
       <w:r>
         <w:rPr>
@@ -4309,25 +4949,49 @@
         <w:rPr>
           <w:rFonts w:cs="Times New Roman"/>
         </w:rPr>
-        <w:t>). Labels indicating the meaning of each response were printed below the numbers.</w:t>
-      </w:r>
-      <w:r>
-        <w:rPr>
-          <w:rFonts w:cs="Times New Roman"/>
-        </w:rPr>
-        <w:t xml:space="preserve"> Partici</w:t>
-      </w:r>
-      <w:r>
-        <w:rPr>
-          <w:rFonts w:cs="Times New Roman"/>
-        </w:rPr>
-        <w:t xml:space="preserve">pants were instructed to select “guess” </w:t>
-      </w:r>
-      <w:r>
-        <w:rPr>
-          <w:rFonts w:cs="Times New Roman"/>
-        </w:rPr>
-        <w:t>when they were unable to retrieve any information.</w:t>
+        <w:t xml:space="preserve">). </w:t>
+      </w:r>
+      <w:r>
+        <w:rPr>
+          <w:rFonts w:cs="Times New Roman"/>
+        </w:rPr>
+        <w:t>Partici</w:t>
+      </w:r>
+      <w:r>
+        <w:rPr>
+          <w:rFonts w:cs="Times New Roman"/>
+        </w:rPr>
+        <w:t xml:space="preserve">pants were </w:t>
+      </w:r>
+      <w:r>
+        <w:rPr>
+          <w:rFonts w:cs="Times New Roman"/>
+        </w:rPr>
+        <w:t>tol</w:t>
+      </w:r>
+      <w:r>
+        <w:rPr>
+          <w:rFonts w:cs="Times New Roman"/>
+        </w:rPr>
+        <w:t xml:space="preserve">d to select “guess” </w:t>
+      </w:r>
+      <w:r>
+        <w:rPr>
+          <w:rFonts w:cs="Times New Roman"/>
+        </w:rPr>
+        <w:t>when they were unable to retrieve any information</w:t>
+      </w:r>
+      <w:r>
+        <w:rPr>
+          <w:rFonts w:cs="Times New Roman"/>
+        </w:rPr>
+        <w:t xml:space="preserve"> from encoding</w:t>
+      </w:r>
+      <w:r>
+        <w:rPr>
+          <w:rFonts w:cs="Times New Roman"/>
+        </w:rPr>
+        <w:t>.</w:t>
       </w:r>
     </w:p>
     <w:p>
@@ -4510,7 +5174,19 @@
         <w:rPr>
           <w:rFonts w:cs="Times New Roman"/>
         </w:rPr>
-        <w:t xml:space="preserve">, increasing the likelihood that our </w:t>
+        <w:t xml:space="preserve">, increasing the likelihood that </w:t>
+      </w:r>
+      <w:r>
+        <w:rPr>
+          <w:rFonts w:cs="Times New Roman"/>
+        </w:rPr>
+        <w:t>the</w:t>
+      </w:r>
+      <w:r>
+        <w:rPr>
+          <w:rFonts w:cs="Times New Roman"/>
+        </w:rPr>
+        <w:t xml:space="preserve"> </w:t>
       </w:r>
       <w:r>
         <w:rPr>
@@ -4624,13 +5300,37 @@
         <w:rPr>
           <w:rFonts w:cs="Times New Roman"/>
         </w:rPr>
-        <w:t xml:space="preserve"> A jittered inter-trial interval (500</w:t>
-      </w:r>
-      <w:r>
-        <w:rPr>
-          <w:rFonts w:cs="Times New Roman"/>
-        </w:rPr>
-        <w:t>-2000 ms) separated the trials.</w:t>
+        <w:t xml:space="preserve"> A</w:t>
+      </w:r>
+      <w:r>
+        <w:rPr>
+          <w:rFonts w:cs="Times New Roman"/>
+        </w:rPr>
+        <w:t>s at encoding, a</w:t>
+      </w:r>
+      <w:r>
+        <w:rPr>
+          <w:rFonts w:cs="Times New Roman"/>
+        </w:rPr>
+        <w:t xml:space="preserve"> jittered inter-trial interval (500</w:t>
+      </w:r>
+      <w:r>
+        <w:rPr>
+          <w:rFonts w:cs="Times New Roman"/>
+        </w:rPr>
+        <w:t xml:space="preserve">-2000 ms) separated the </w:t>
+      </w:r>
+      <w:r>
+        <w:rPr>
+          <w:rFonts w:cs="Times New Roman"/>
+        </w:rPr>
+        <w:t xml:space="preserve">retrieval </w:t>
+      </w:r>
+      <w:r>
+        <w:rPr>
+          <w:rFonts w:cs="Times New Roman"/>
+        </w:rPr>
+        <w:t>trials.</w:t>
       </w:r>
     </w:p>
     <w:p>
@@ -4706,7 +5406,49 @@
         <w:rPr>
           <w:rFonts w:cs="Times New Roman"/>
         </w:rPr>
-        <w:t>four “Side?” four “Question?” and two “Odd/Even?”</w:t>
+        <w:t xml:space="preserve">four </w:t>
+      </w:r>
+      <w:r>
+        <w:rPr>
+          <w:rFonts w:cs="Times New Roman"/>
+        </w:rPr>
+        <w:t>Side</w:t>
+      </w:r>
+      <w:r>
+        <w:rPr>
+          <w:rFonts w:cs="Times New Roman"/>
+        </w:rPr>
+        <w:t>,</w:t>
+      </w:r>
+      <w:r>
+        <w:rPr>
+          <w:rFonts w:cs="Times New Roman"/>
+        </w:rPr>
+        <w:t xml:space="preserve"> four </w:t>
+      </w:r>
+      <w:r>
+        <w:rPr>
+          <w:rFonts w:cs="Times New Roman"/>
+        </w:rPr>
+        <w:t>Question</w:t>
+      </w:r>
+      <w:r>
+        <w:rPr>
+          <w:rFonts w:cs="Times New Roman"/>
+        </w:rPr>
+        <w:t>,</w:t>
+      </w:r>
+      <w:r>
+        <w:rPr>
+          <w:rFonts w:cs="Times New Roman"/>
+        </w:rPr>
+        <w:t xml:space="preserve"> and two </w:t>
+      </w:r>
+      <w:r>
+        <w:rPr>
+          <w:rFonts w:cs="Times New Roman"/>
+        </w:rPr>
+        <w:t>Odd/Even</w:t>
       </w:r>
       <w:r>
         <w:rPr>
@@ -4724,7 +5466,19 @@
         <w:rPr>
           <w:rFonts w:cs="Times New Roman"/>
         </w:rPr>
-        <w:t>Thus, participants knew their memories would be tested.</w:t>
+        <w:t>Thus, participants knew their memories would be tested</w:t>
+      </w:r>
+      <w:r>
+        <w:rPr>
+          <w:rFonts w:cs="Times New Roman"/>
+        </w:rPr>
+        <w:t xml:space="preserve"> from the outset</w:t>
+      </w:r>
+      <w:r>
+        <w:rPr>
+          <w:rFonts w:cs="Times New Roman"/>
+        </w:rPr>
+        <w:t>.</w:t>
       </w:r>
       <w:r>
         <w:rPr>
@@ -4788,6 +5542,12 @@
         <w:rPr>
           <w:rFonts w:cs="Times New Roman"/>
         </w:rPr>
+        <w:t xml:space="preserve">during retrieval </w:t>
+      </w:r>
+      <w:r>
+        <w:rPr>
+          <w:rFonts w:cs="Times New Roman"/>
+        </w:rPr>
         <w:t>with</w:t>
       </w:r>
       <w:r>
@@ -4943,14 +5703,14 @@
           <w:rFonts w:eastAsia="Times New Roman" w:cs="Times New Roman"/>
           <w:shd w:val="clear" w:color="auto" w:fill="FFFFFF"/>
         </w:rPr>
-        <w:t xml:space="preserve">. Impedances were kept below 45 kΩ when possible; none exceeded 75 kΩ. </w:t>
-      </w:r>
-      <w:r>
-        <w:rPr>
-          <w:rFonts w:eastAsia="Times New Roman" w:cs="Times New Roman"/>
-          <w:shd w:val="clear" w:color="auto" w:fill="FFFFFF"/>
-        </w:rPr>
-        <w:t>EEG data were acquired during retrieval.</w:t>
+        <w:t>. Impedances were kept below 45 kΩ when</w:t>
+      </w:r>
+      <w:r>
+        <w:rPr>
+          <w:rFonts w:eastAsia="Times New Roman" w:cs="Times New Roman"/>
+          <w:shd w:val="clear" w:color="auto" w:fill="FFFFFF"/>
+        </w:rPr>
+        <w:t xml:space="preserve"> possible; none exceeded 75 kΩ.</w:t>
       </w:r>
     </w:p>
     <w:p>
@@ -4985,7 +5745,14 @@
           <w:rFonts w:eastAsia="Times New Roman" w:cs="Times New Roman"/>
           <w:shd w:val="clear" w:color="auto" w:fill="FFFFFF"/>
         </w:rPr>
-        <w:t>In order to isolate effects of</w:t>
+        <w:t>T</w:t>
+      </w:r>
+      <w:r>
+        <w:rPr>
+          <w:rFonts w:eastAsia="Times New Roman" w:cs="Times New Roman"/>
+          <w:shd w:val="clear" w:color="auto" w:fill="FFFFFF"/>
+        </w:rPr>
+        <w:t>o isolate effects of</w:t>
       </w:r>
       <w:r>
         <w:rPr>
@@ -5020,14 +5787,49 @@
           <w:rFonts w:eastAsia="Times New Roman" w:cs="Times New Roman"/>
           <w:shd w:val="clear" w:color="auto" w:fill="FFFFFF"/>
         </w:rPr>
-        <w:t>one must</w:t>
-      </w:r>
-      <w:r>
-        <w:rPr>
-          <w:rFonts w:eastAsia="Times New Roman" w:cs="Times New Roman"/>
-          <w:shd w:val="clear" w:color="auto" w:fill="FFFFFF"/>
-        </w:rPr>
-        <w:t xml:space="preserve"> account for other factors that can influence memory, including </w:t>
+        <w:t>it is critical to</w:t>
+      </w:r>
+      <w:r>
+        <w:rPr>
+          <w:rFonts w:eastAsia="Times New Roman" w:cs="Times New Roman"/>
+          <w:shd w:val="clear" w:color="auto" w:fill="FFFFFF"/>
+        </w:rPr>
+        <w:t xml:space="preserve"> </w:t>
+      </w:r>
+      <w:r>
+        <w:rPr>
+          <w:rFonts w:eastAsia="Times New Roman" w:cs="Times New Roman"/>
+          <w:shd w:val="clear" w:color="auto" w:fill="FFFFFF"/>
+        </w:rPr>
+        <w:t xml:space="preserve">account for other factors that </w:t>
+      </w:r>
+      <w:r>
+        <w:rPr>
+          <w:rFonts w:eastAsia="Times New Roman" w:cs="Times New Roman"/>
+          <w:shd w:val="clear" w:color="auto" w:fill="FFFFFF"/>
+        </w:rPr>
+        <w:t>are known to</w:t>
+      </w:r>
+      <w:r>
+        <w:rPr>
+          <w:rFonts w:eastAsia="Times New Roman" w:cs="Times New Roman"/>
+          <w:shd w:val="clear" w:color="auto" w:fill="FFFFFF"/>
+        </w:rPr>
+        <w:t xml:space="preserve"> </w:t>
+      </w:r>
+      <w:r>
+        <w:rPr>
+          <w:rFonts w:eastAsia="Times New Roman" w:cs="Times New Roman"/>
+          <w:shd w:val="clear" w:color="auto" w:fill="FFFFFF"/>
+        </w:rPr>
+        <w:t>affect</w:t>
+      </w:r>
+      <w:r>
+        <w:rPr>
+          <w:rFonts w:eastAsia="Times New Roman" w:cs="Times New Roman"/>
+          <w:shd w:val="clear" w:color="auto" w:fill="FFFFFF"/>
+        </w:rPr>
+        <w:t xml:space="preserve"> memory, including </w:t>
       </w:r>
       <w:r>
         <w:rPr>
@@ -5955,7 +6757,7 @@
           <w:rFonts w:eastAsia="Times New Roman" w:cs="Times New Roman"/>
           <w:shd w:val="clear" w:color="auto" w:fill="FFFFFF"/>
         </w:rPr>
-        <w:t xml:space="preserve"> Prior to statistical analysis, we dropp</w:t>
+        <w:t xml:space="preserve"> Prior to analysis, we dropp</w:t>
       </w:r>
       <w:r>
         <w:rPr>
@@ -6039,7 +6841,7 @@
           <w:rFonts w:eastAsia="ＭＳ ゴシック" w:cs="Times New Roman"/>
           <w:color w:val="000000"/>
         </w:rPr>
-        <w:t xml:space="preserve">We analyzed accuracy (did the participant answer the encoding question correctly?) and RT. </w:t>
+        <w:t xml:space="preserve">We analyzed accuracy and RT. </w:t>
       </w:r>
       <w:r>
         <w:rPr>
@@ -6358,21 +7160,21 @@
           <w:rFonts w:eastAsia="ＭＳ ゴシック" w:cs="Times New Roman"/>
           <w:color w:val="000000"/>
         </w:rPr>
-        <w:t xml:space="preserve">SD; fewer than 2% of trials were </w:t>
-      </w:r>
-      <w:r>
-        <w:rPr>
-          <w:rFonts w:eastAsia="ＭＳ ゴシック" w:cs="Times New Roman"/>
-          <w:color w:val="000000"/>
-        </w:rPr>
-        <w:t>droppe</w:t>
-      </w:r>
-      <w:r>
-        <w:rPr>
-          <w:rFonts w:eastAsia="ＭＳ ゴシック" w:cs="Times New Roman"/>
-          <w:color w:val="000000"/>
-        </w:rPr>
-        <w:t>d</w:t>
+        <w:t>SD (</w:t>
+      </w:r>
+      <w:r>
+        <w:rPr>
+          <w:rFonts w:eastAsia="ＭＳ ゴシック" w:cs="Times New Roman"/>
+          <w:color w:val="000000"/>
+        </w:rPr>
+        <w:t>fewer than 2% of trials</w:t>
+      </w:r>
+      <w:r>
+        <w:rPr>
+          <w:rFonts w:eastAsia="ＭＳ ゴシック" w:cs="Times New Roman"/>
+          <w:color w:val="000000"/>
+        </w:rPr>
+        <w:t>)</w:t>
       </w:r>
       <w:r>
         <w:rPr>
@@ -6393,25 +7195,33 @@
           <w:rFonts w:eastAsia="ＭＳ ゴシック" w:cs="Times New Roman"/>
           <w:color w:val="000000"/>
         </w:rPr>
-        <w:t xml:space="preserve"> the “Odd/E</w:t>
-      </w:r>
-      <w:r>
-        <w:rPr>
-          <w:rFonts w:eastAsia="ＭＳ ゴシック" w:cs="Times New Roman"/>
-          <w:color w:val="000000"/>
-        </w:rPr>
-        <w:t>ven?” trials</w:t>
-      </w:r>
-      <w:r>
-        <w:rPr>
-          <w:rFonts w:eastAsia="ＭＳ ゴシック" w:cs="Times New Roman"/>
-          <w:color w:val="000000"/>
-        </w:rPr>
-        <w:t>, which</w:t>
-      </w:r>
-      <w:r>
-        <w:rPr>
-          <w:rFonts w:eastAsia="ＭＳ ゴシック" w:cs="Times New Roman"/>
+        <w:t xml:space="preserve"> the </w:t>
+      </w:r>
+      <w:r>
+        <w:rPr>
+          <w:rFonts w:eastAsia="ＭＳ ゴシック" w:cs="Times New Roman"/>
+          <w:color w:val="000000"/>
+        </w:rPr>
+        <w:t>Odd/Even</w:t>
+      </w:r>
+      <w:r>
+        <w:rPr>
+          <w:rFonts w:eastAsia="ＭＳ ゴシック" w:cs="Times New Roman"/>
+          <w:color w:val="000000"/>
+        </w:rPr>
+        <w:t xml:space="preserve"> trials</w:t>
+      </w:r>
+      <w:r>
+        <w:rPr>
+          <w:rFonts w:eastAsia="ＭＳ ゴシック" w:cs="Times New Roman"/>
+          <w:color w:val="000000"/>
+        </w:rPr>
+        <w:t>.</w:t>
+      </w:r>
+      <w:r>
+        <w:rPr>
+          <w:rFonts w:eastAsia="ＭＳ ゴシック" w:cs="Times New Roman"/>
+          <w:i/>
           <w:color w:val="000000"/>
         </w:rPr>
         <w:t xml:space="preserve"> </w:t>
@@ -6421,49 +7231,377 @@
           <w:rFonts w:eastAsia="ＭＳ ゴシック" w:cs="Times New Roman"/>
           <w:color w:val="000000"/>
         </w:rPr>
-        <w:t xml:space="preserve">were </w:t>
-      </w:r>
-      <w:r>
-        <w:rPr>
-          <w:rFonts w:eastAsia="ＭＳ ゴシック" w:cs="Times New Roman"/>
-          <w:color w:val="000000"/>
-        </w:rPr>
-        <w:t xml:space="preserve">only </w:t>
-      </w:r>
-      <w:r>
-        <w:rPr>
-          <w:rFonts w:eastAsia="ＭＳ ゴシック" w:cs="Times New Roman"/>
-          <w:color w:val="000000"/>
-        </w:rPr>
-        <w:t xml:space="preserve">included </w:t>
-      </w:r>
-      <w:r>
-        <w:rPr>
-          <w:rFonts w:eastAsia="ＭＳ ゴシック" w:cs="Times New Roman"/>
-          <w:color w:val="000000"/>
-        </w:rPr>
-        <w:t>to serve as</w:t>
-      </w:r>
-      <w:r>
-        <w:rPr>
-          <w:rFonts w:eastAsia="ＭＳ ゴシック" w:cs="Times New Roman"/>
-          <w:color w:val="000000"/>
-        </w:rPr>
-        <w:t xml:space="preserve"> a control </w:t>
-      </w:r>
-      <w:r>
-        <w:rPr>
-          <w:rFonts w:eastAsia="ＭＳ ゴシック" w:cs="Times New Roman"/>
-          <w:color w:val="000000"/>
-        </w:rPr>
-        <w:t>c</w:t>
-      </w:r>
-      <w:r>
-        <w:rPr>
-          <w:rFonts w:eastAsia="ＭＳ ゴシック" w:cs="Times New Roman"/>
-          <w:color w:val="000000"/>
-        </w:rPr>
-        <w:t>ondition for the ERP analysis</w:t>
+        <w:t>A</w:t>
+      </w:r>
+      <w:r>
+        <w:rPr>
+          <w:rFonts w:eastAsia="ＭＳ ゴシック" w:cs="Times New Roman"/>
+          <w:color w:val="000000"/>
+        </w:rPr>
+        <w:t xml:space="preserve">ccuracy </w:t>
+      </w:r>
+      <w:r>
+        <w:rPr>
+          <w:rFonts w:eastAsia="ＭＳ ゴシック" w:cs="Times New Roman"/>
+          <w:color w:val="000000"/>
+        </w:rPr>
+        <w:t xml:space="preserve">(percent correct) </w:t>
+      </w:r>
+      <w:r>
+        <w:rPr>
+          <w:rFonts w:eastAsia="ＭＳ ゴシック" w:cs="Times New Roman"/>
+          <w:color w:val="000000"/>
+        </w:rPr>
+        <w:t xml:space="preserve">on </w:t>
+      </w:r>
+      <w:r>
+        <w:rPr>
+          <w:rFonts w:eastAsia="ＭＳ ゴシック" w:cs="Times New Roman"/>
+          <w:color w:val="000000"/>
+        </w:rPr>
+        <w:t>these</w:t>
+      </w:r>
+      <w:r>
+        <w:rPr>
+          <w:rFonts w:eastAsia="ＭＳ ゴシック" w:cs="Times New Roman"/>
+          <w:color w:val="000000"/>
+        </w:rPr>
+        <w:t xml:space="preserve"> trials </w:t>
+      </w:r>
+      <w:r>
+        <w:rPr>
+          <w:rFonts w:eastAsia="ＭＳ ゴシック" w:cs="Times New Roman"/>
+          <w:color w:val="000000"/>
+        </w:rPr>
+        <w:t xml:space="preserve">was </w:t>
+      </w:r>
+      <w:r>
+        <w:rPr>
+          <w:rFonts w:eastAsia="ＭＳ ゴシック" w:cs="Times New Roman"/>
+          <w:color w:val="000000"/>
+        </w:rPr>
+        <w:t>at ceiling</w:t>
+      </w:r>
+      <w:r>
+        <w:rPr>
+          <w:rFonts w:eastAsia="ＭＳ ゴシック" w:cs="Times New Roman"/>
+          <w:color w:val="000000"/>
+        </w:rPr>
+        <w:t xml:space="preserve"> (controls:</w:t>
+      </w:r>
+      <w:r>
+        <w:rPr>
+          <w:rFonts w:eastAsia="ＭＳ ゴシック" w:cs="Times New Roman"/>
+          <w:color w:val="000000"/>
+        </w:rPr>
+        <w:t xml:space="preserve"> 98.4</w:t>
+      </w:r>
+      <w:r>
+        <w:rPr>
+          <w:rFonts w:eastAsia="ＭＳ ゴシック" w:cs="Times New Roman"/>
+          <w:color w:val="000000"/>
+        </w:rPr>
+        <w:t>3</w:t>
+      </w:r>
+      <w:r>
+        <w:rPr>
+          <w:rFonts w:ascii="ＭＳ ゴシック" w:eastAsia="ＭＳ ゴシック"/>
+          <w:color w:val="000000"/>
+        </w:rPr>
+        <w:t>±</w:t>
+      </w:r>
+      <w:r>
+        <w:rPr>
+          <w:rFonts w:eastAsia="ＭＳ ゴシック" w:cs="Times New Roman"/>
+          <w:color w:val="000000"/>
+        </w:rPr>
+        <w:t>0.12; MDD:</w:t>
+      </w:r>
+      <w:r>
+        <w:rPr>
+          <w:rFonts w:eastAsia="ＭＳ ゴシック" w:cs="Times New Roman"/>
+          <w:color w:val="000000"/>
+        </w:rPr>
+        <w:t xml:space="preserve"> 99.</w:t>
+      </w:r>
+      <w:r>
+        <w:rPr>
+          <w:rFonts w:eastAsia="ＭＳ ゴシック" w:cs="Times New Roman"/>
+          <w:color w:val="000000"/>
+        </w:rPr>
+        <w:t>13</w:t>
+      </w:r>
+      <w:r>
+        <w:rPr>
+          <w:rFonts w:ascii="ＭＳ ゴシック" w:eastAsia="ＭＳ ゴシック"/>
+          <w:color w:val="000000"/>
+        </w:rPr>
+        <w:t>±</w:t>
+      </w:r>
+      <w:r>
+        <w:rPr>
+          <w:rFonts w:eastAsia="ＭＳ ゴシック" w:cs="Times New Roman"/>
+          <w:color w:val="000000"/>
+        </w:rPr>
+        <w:t>0.09</w:t>
+      </w:r>
+      <w:r>
+        <w:rPr>
+          <w:rFonts w:eastAsia="ＭＳ ゴシック" w:cs="Times New Roman"/>
+          <w:color w:val="000000"/>
+        </w:rPr>
+        <w:t>)</w:t>
+      </w:r>
+      <w:r>
+        <w:rPr>
+          <w:rFonts w:eastAsia="ＭＳ ゴシック" w:cs="Times New Roman"/>
+          <w:color w:val="000000"/>
+        </w:rPr>
+        <w:t xml:space="preserve">, and </w:t>
+      </w:r>
+      <w:r>
+        <w:rPr>
+          <w:rFonts w:eastAsia="ＭＳ ゴシック" w:cs="Times New Roman"/>
+          <w:color w:val="000000"/>
+        </w:rPr>
+        <w:t xml:space="preserve">RT </w:t>
+      </w:r>
+      <w:r>
+        <w:rPr>
+          <w:rFonts w:eastAsia="ＭＳ ゴシック" w:cs="Times New Roman"/>
+          <w:color w:val="000000"/>
+        </w:rPr>
+        <w:t xml:space="preserve">(in ms) </w:t>
+      </w:r>
+      <w:r>
+        <w:rPr>
+          <w:rFonts w:eastAsia="ＭＳ ゴシック" w:cs="Times New Roman"/>
+          <w:color w:val="000000"/>
+        </w:rPr>
+        <w:t xml:space="preserve">was similar between </w:t>
+      </w:r>
+      <w:r>
+        <w:rPr>
+          <w:rFonts w:eastAsia="ＭＳ ゴシック" w:cs="Times New Roman"/>
+          <w:color w:val="000000"/>
+        </w:rPr>
+        <w:t xml:space="preserve">groups </w:t>
+      </w:r>
+      <w:r>
+        <w:rPr>
+          <w:rFonts w:eastAsia="ＭＳ ゴシック" w:cs="Times New Roman"/>
+          <w:color w:val="000000"/>
+        </w:rPr>
+        <w:t>(controls:</w:t>
+      </w:r>
+      <w:r>
+        <w:rPr>
+          <w:rFonts w:eastAsia="ＭＳ ゴシック" w:cs="Times New Roman"/>
+          <w:color w:val="000000"/>
+        </w:rPr>
+        <w:t xml:space="preserve"> 862.58</w:t>
+      </w:r>
+      <w:r>
+        <w:rPr>
+          <w:rFonts w:ascii="ＭＳ ゴシック" w:eastAsia="ＭＳ ゴシック"/>
+          <w:color w:val="000000"/>
+        </w:rPr>
+        <w:t>±</w:t>
+      </w:r>
+      <w:r>
+        <w:rPr>
+          <w:rFonts w:eastAsia="ＭＳ ゴシック" w:cs="Times New Roman"/>
+          <w:color w:val="000000"/>
+        </w:rPr>
+        <w:t>51</w:t>
+      </w:r>
+      <w:r>
+        <w:rPr>
+          <w:rFonts w:eastAsia="ＭＳ ゴシック" w:cs="Times New Roman"/>
+          <w:color w:val="000000"/>
+        </w:rPr>
+        <w:t>; MDD:</w:t>
+      </w:r>
+      <w:r>
+        <w:rPr>
+          <w:rFonts w:eastAsia="ＭＳ ゴシック" w:cs="Times New Roman"/>
+          <w:color w:val="000000"/>
+        </w:rPr>
+        <w:t xml:space="preserve"> 779.00</w:t>
+      </w:r>
+      <w:r>
+        <w:rPr>
+          <w:rFonts w:ascii="ＭＳ ゴシック" w:eastAsia="ＭＳ ゴシック"/>
+          <w:color w:val="000000"/>
+        </w:rPr>
+        <w:t>±</w:t>
+      </w:r>
+      <w:r>
+        <w:rPr>
+          <w:rFonts w:eastAsia="ＭＳ ゴシック" w:cs="Times New Roman"/>
+          <w:color w:val="000000"/>
+        </w:rPr>
+        <w:t>48</w:t>
+      </w:r>
+      <w:r>
+        <w:rPr>
+          <w:rFonts w:eastAsia="ＭＳ ゴシック" w:cs="Times New Roman"/>
+          <w:color w:val="000000"/>
+        </w:rPr>
+        <w:t xml:space="preserve">). </w:t>
+      </w:r>
+      <w:r>
+        <w:rPr>
+          <w:rFonts w:eastAsia="ＭＳ ゴシック" w:cs="Times New Roman"/>
+          <w:color w:val="000000"/>
+        </w:rPr>
+        <w:t>A</w:t>
+      </w:r>
+      <w:r>
+        <w:rPr>
+          <w:rFonts w:eastAsia="ＭＳ ゴシック" w:cs="Times New Roman"/>
+          <w:color w:val="000000"/>
+        </w:rPr>
+        <w:t>dding</w:t>
+      </w:r>
+      <w:r>
+        <w:rPr>
+          <w:rFonts w:eastAsia="ＭＳ ゴシック" w:cs="Times New Roman"/>
+          <w:color w:val="000000"/>
+        </w:rPr>
+        <w:t xml:space="preserve"> </w:t>
+      </w:r>
+      <w:r>
+        <w:rPr>
+          <w:rFonts w:eastAsia="ＭＳ ゴシック" w:cs="Times New Roman"/>
+          <w:i/>
+          <w:color w:val="000000"/>
+        </w:rPr>
+        <w:t>Group</w:t>
+      </w:r>
+      <w:r>
+        <w:rPr>
+          <w:rFonts w:eastAsia="ＭＳ ゴシック" w:cs="Times New Roman"/>
+          <w:color w:val="000000"/>
+        </w:rPr>
+        <w:t xml:space="preserve"> did not improve model</w:t>
+      </w:r>
+      <w:r>
+        <w:rPr>
+          <w:rFonts w:eastAsia="ＭＳ ゴシック" w:cs="Times New Roman"/>
+          <w:color w:val="000000"/>
+        </w:rPr>
+        <w:t xml:space="preserve">s that included </w:t>
+      </w:r>
+      <w:r>
+        <w:rPr>
+          <w:rFonts w:eastAsia="ＭＳ ゴシック" w:cs="Times New Roman"/>
+          <w:i/>
+          <w:color w:val="000000"/>
+        </w:rPr>
+        <w:t>Block, Age</w:t>
+      </w:r>
+      <w:r>
+        <w:rPr>
+          <w:rFonts w:eastAsia="ＭＳ ゴシック" w:cs="Times New Roman"/>
+          <w:color w:val="000000"/>
+        </w:rPr>
+        <w:t xml:space="preserve">, and </w:t>
+      </w:r>
+      <w:r>
+        <w:rPr>
+          <w:rFonts w:eastAsia="ＭＳ ゴシック" w:cs="Times New Roman"/>
+          <w:i/>
+          <w:color w:val="000000"/>
+        </w:rPr>
+        <w:t xml:space="preserve">Gender </w:t>
+      </w:r>
+      <w:r>
+        <w:rPr>
+          <w:rFonts w:eastAsia="ＭＳ ゴシック" w:cs="Times New Roman"/>
+          <w:color w:val="000000"/>
+        </w:rPr>
+        <w:t>as factors</w:t>
+      </w:r>
+      <w:r>
+        <w:rPr>
+          <w:rFonts w:eastAsia="ＭＳ ゴシック" w:cs="Times New Roman"/>
+          <w:color w:val="000000"/>
+        </w:rPr>
+        <w:t xml:space="preserve">, </w:t>
+      </w:r>
+      <w:r>
+        <w:rPr>
+          <w:rFonts w:eastAsia="ＭＳ ゴシック" w:cs="Times New Roman"/>
+          <w:color w:val="000000"/>
+          <w:lang w:val="el-GR"/>
+        </w:rPr>
+        <w:t>χ</w:t>
+      </w:r>
+      <w:r>
+        <w:rPr>
+          <w:rFonts w:eastAsia="ＭＳ ゴシック" w:cs="Times New Roman"/>
+          <w:color w:val="000000"/>
+          <w:vertAlign w:val="superscript"/>
+        </w:rPr>
+        <w:t>2</w:t>
+      </w:r>
+      <w:r>
+        <w:rPr>
+          <w:rFonts w:eastAsia="ＭＳ ゴシック" w:cs="Times New Roman"/>
+          <w:color w:val="000000"/>
+        </w:rPr>
+        <w:t xml:space="preserve">s &lt; 2.1, </w:t>
+      </w:r>
+      <w:r>
+        <w:rPr>
+          <w:rFonts w:eastAsia="ＭＳ ゴシック" w:cs="Times New Roman"/>
+          <w:i/>
+          <w:color w:val="000000"/>
+        </w:rPr>
+        <w:t>p</w:t>
+      </w:r>
+      <w:r>
+        <w:rPr>
+          <w:rFonts w:eastAsia="ＭＳ ゴシック" w:cs="Times New Roman"/>
+          <w:color w:val="000000"/>
+        </w:rPr>
+        <w:t xml:space="preserve">s &gt; 0.14, </w:t>
+      </w:r>
+      <w:r>
+        <w:rPr>
+          <w:rFonts w:eastAsia="ＭＳ ゴシック" w:cs="Times New Roman"/>
+          <w:color w:val="000000"/>
+        </w:rPr>
+        <w:t>indicating</w:t>
+      </w:r>
+      <w:r>
+        <w:rPr>
+          <w:rFonts w:eastAsia="ＭＳ ゴシック" w:cs="Times New Roman"/>
+          <w:color w:val="000000"/>
+        </w:rPr>
+        <w:t xml:space="preserve"> </w:t>
+      </w:r>
+      <w:r>
+        <w:rPr>
+          <w:rFonts w:eastAsia="ＭＳ ゴシック" w:cs="Times New Roman"/>
+          <w:color w:val="000000"/>
+        </w:rPr>
+        <w:t xml:space="preserve">that </w:t>
+      </w:r>
+      <w:r>
+        <w:rPr>
+          <w:rFonts w:eastAsia="ＭＳ ゴシック" w:cs="Times New Roman"/>
+          <w:color w:val="000000"/>
+        </w:rPr>
+        <w:t>MDD</w:t>
+      </w:r>
+      <w:r>
+        <w:rPr>
+          <w:rFonts w:eastAsia="ＭＳ ゴシック" w:cs="Times New Roman"/>
+          <w:color w:val="000000"/>
+        </w:rPr>
+        <w:t xml:space="preserve"> did not affect performance</w:t>
       </w:r>
       <w:r>
         <w:rPr>
@@ -6475,7 +7613,6 @@
       <w:r>
         <w:rPr>
           <w:rFonts w:eastAsia="ＭＳ ゴシック" w:cs="Times New Roman"/>
-          <w:i/>
           <w:color w:val="000000"/>
         </w:rPr>
         <w:t xml:space="preserve"> </w:t>
@@ -6485,356 +7622,35 @@
           <w:rFonts w:eastAsia="ＭＳ ゴシック" w:cs="Times New Roman"/>
           <w:color w:val="000000"/>
         </w:rPr>
-        <w:t>A</w:t>
-      </w:r>
-      <w:r>
-        <w:rPr>
-          <w:rFonts w:eastAsia="ＭＳ ゴシック" w:cs="Times New Roman"/>
-          <w:color w:val="000000"/>
-        </w:rPr>
-        <w:t xml:space="preserve">ccuracy </w:t>
-      </w:r>
-      <w:r>
-        <w:rPr>
-          <w:rFonts w:eastAsia="ＭＳ ゴシック" w:cs="Times New Roman"/>
-          <w:color w:val="000000"/>
-        </w:rPr>
-        <w:t xml:space="preserve">(percent correct) </w:t>
-      </w:r>
-      <w:r>
-        <w:rPr>
-          <w:rFonts w:eastAsia="ＭＳ ゴシック" w:cs="Times New Roman"/>
-          <w:color w:val="000000"/>
-        </w:rPr>
-        <w:t xml:space="preserve">on “Odd/Even?” trials </w:t>
-      </w:r>
-      <w:r>
-        <w:rPr>
-          <w:rFonts w:eastAsia="ＭＳ ゴシック" w:cs="Times New Roman"/>
-          <w:color w:val="000000"/>
-        </w:rPr>
-        <w:t xml:space="preserve">was </w:t>
-      </w:r>
-      <w:r>
-        <w:rPr>
-          <w:rFonts w:eastAsia="ＭＳ ゴシック" w:cs="Times New Roman"/>
-          <w:color w:val="000000"/>
-        </w:rPr>
-        <w:t>at ceiling</w:t>
-      </w:r>
-      <w:r>
-        <w:rPr>
-          <w:rFonts w:eastAsia="ＭＳ ゴシック" w:cs="Times New Roman"/>
-          <w:color w:val="000000"/>
-        </w:rPr>
-        <w:t xml:space="preserve"> (controls:</w:t>
-      </w:r>
-      <w:r>
-        <w:rPr>
-          <w:rFonts w:eastAsia="ＭＳ ゴシック" w:cs="Times New Roman"/>
-          <w:color w:val="000000"/>
-        </w:rPr>
-        <w:t xml:space="preserve"> 98.4</w:t>
-      </w:r>
-      <w:r>
-        <w:rPr>
-          <w:rFonts w:eastAsia="ＭＳ ゴシック" w:cs="Times New Roman"/>
-          <w:color w:val="000000"/>
-        </w:rPr>
-        <w:t>3</w:t>
-      </w:r>
-      <w:r>
-        <w:rPr>
-          <w:rFonts w:ascii="ＭＳ ゴシック" w:eastAsia="ＭＳ ゴシック"/>
-          <w:color w:val="000000"/>
-        </w:rPr>
-        <w:t>±</w:t>
-      </w:r>
-      <w:r>
-        <w:rPr>
-          <w:rFonts w:eastAsia="ＭＳ ゴシック" w:cs="Times New Roman"/>
-          <w:color w:val="000000"/>
-        </w:rPr>
-        <w:t>0.12; MDD:</w:t>
-      </w:r>
-      <w:r>
-        <w:rPr>
-          <w:rFonts w:eastAsia="ＭＳ ゴシック" w:cs="Times New Roman"/>
-          <w:color w:val="000000"/>
-        </w:rPr>
-        <w:t xml:space="preserve"> 99.</w:t>
-      </w:r>
-      <w:r>
-        <w:rPr>
-          <w:rFonts w:eastAsia="ＭＳ ゴシック" w:cs="Times New Roman"/>
-          <w:color w:val="000000"/>
-        </w:rPr>
-        <w:t>13</w:t>
-      </w:r>
-      <w:r>
-        <w:rPr>
-          <w:rFonts w:ascii="ＭＳ ゴシック" w:eastAsia="ＭＳ ゴシック"/>
-          <w:color w:val="000000"/>
-        </w:rPr>
-        <w:t>±</w:t>
-      </w:r>
-      <w:r>
-        <w:rPr>
-          <w:rFonts w:eastAsia="ＭＳ ゴシック" w:cs="Times New Roman"/>
-          <w:color w:val="000000"/>
-        </w:rPr>
-        <w:t>0.09</w:t>
-      </w:r>
-      <w:r>
-        <w:rPr>
-          <w:rFonts w:eastAsia="ＭＳ ゴシック" w:cs="Times New Roman"/>
-          <w:color w:val="000000"/>
-        </w:rPr>
-        <w:t>)</w:t>
-      </w:r>
-      <w:r>
-        <w:rPr>
-          <w:rFonts w:eastAsia="ＭＳ ゴシック" w:cs="Times New Roman"/>
-          <w:color w:val="000000"/>
-        </w:rPr>
-        <w:t xml:space="preserve">, and </w:t>
-      </w:r>
-      <w:r>
-        <w:rPr>
-          <w:rFonts w:eastAsia="ＭＳ ゴシック" w:cs="Times New Roman"/>
-          <w:color w:val="000000"/>
-        </w:rPr>
-        <w:t xml:space="preserve">RT </w:t>
-      </w:r>
-      <w:r>
-        <w:rPr>
-          <w:rFonts w:eastAsia="ＭＳ ゴシック" w:cs="Times New Roman"/>
-          <w:color w:val="000000"/>
-        </w:rPr>
-        <w:t xml:space="preserve">(in ms) </w:t>
-      </w:r>
-      <w:r>
-        <w:rPr>
-          <w:rFonts w:eastAsia="ＭＳ ゴシック" w:cs="Times New Roman"/>
-          <w:color w:val="000000"/>
-        </w:rPr>
-        <w:t xml:space="preserve">was similar between the groups </w:t>
-      </w:r>
-      <w:r>
-        <w:rPr>
-          <w:rFonts w:eastAsia="ＭＳ ゴシック" w:cs="Times New Roman"/>
-          <w:color w:val="000000"/>
-        </w:rPr>
-        <w:t>(controls:</w:t>
-      </w:r>
-      <w:r>
-        <w:rPr>
-          <w:rFonts w:eastAsia="ＭＳ ゴシック" w:cs="Times New Roman"/>
-          <w:color w:val="000000"/>
-        </w:rPr>
-        <w:t xml:space="preserve"> 862.58</w:t>
-      </w:r>
-      <w:r>
-        <w:rPr>
-          <w:rFonts w:ascii="ＭＳ ゴシック" w:eastAsia="ＭＳ ゴシック"/>
-          <w:color w:val="000000"/>
-        </w:rPr>
-        <w:t>±</w:t>
-      </w:r>
-      <w:r>
-        <w:rPr>
-          <w:rFonts w:eastAsia="ＭＳ ゴシック" w:cs="Times New Roman"/>
-          <w:color w:val="000000"/>
-        </w:rPr>
-        <w:t>51</w:t>
-      </w:r>
-      <w:r>
-        <w:rPr>
-          <w:rFonts w:eastAsia="ＭＳ ゴシック" w:cs="Times New Roman"/>
-          <w:color w:val="000000"/>
-        </w:rPr>
-        <w:t>; MDD:</w:t>
-      </w:r>
-      <w:r>
-        <w:rPr>
-          <w:rFonts w:eastAsia="ＭＳ ゴシック" w:cs="Times New Roman"/>
-          <w:color w:val="000000"/>
-        </w:rPr>
-        <w:t xml:space="preserve"> 779.00</w:t>
-      </w:r>
-      <w:r>
-        <w:rPr>
-          <w:rFonts w:ascii="ＭＳ ゴシック" w:eastAsia="ＭＳ ゴシック"/>
-          <w:color w:val="000000"/>
-        </w:rPr>
-        <w:t>±</w:t>
-      </w:r>
-      <w:r>
-        <w:rPr>
-          <w:rFonts w:eastAsia="ＭＳ ゴシック" w:cs="Times New Roman"/>
-          <w:color w:val="000000"/>
-        </w:rPr>
-        <w:t>48</w:t>
-      </w:r>
-      <w:r>
-        <w:rPr>
-          <w:rFonts w:eastAsia="ＭＳ ゴシック" w:cs="Times New Roman"/>
-          <w:color w:val="000000"/>
-        </w:rPr>
-        <w:t xml:space="preserve">). </w:t>
-      </w:r>
-      <w:r>
-        <w:rPr>
-          <w:rFonts w:eastAsia="ＭＳ ゴシック" w:cs="Times New Roman"/>
-          <w:color w:val="000000"/>
-        </w:rPr>
-        <w:t>A</w:t>
-      </w:r>
-      <w:r>
-        <w:rPr>
-          <w:rFonts w:eastAsia="ＭＳ ゴシック" w:cs="Times New Roman"/>
-          <w:color w:val="000000"/>
-        </w:rPr>
-        <w:t>dding</w:t>
-      </w:r>
-      <w:r>
-        <w:rPr>
-          <w:rFonts w:eastAsia="ＭＳ ゴシック" w:cs="Times New Roman"/>
-          <w:color w:val="000000"/>
-        </w:rPr>
-        <w:t xml:space="preserve"> </w:t>
-      </w:r>
-      <w:r>
-        <w:rPr>
-          <w:rFonts w:eastAsia="ＭＳ ゴシック" w:cs="Times New Roman"/>
-          <w:i/>
-          <w:color w:val="000000"/>
-        </w:rPr>
-        <w:t>Group</w:t>
-      </w:r>
-      <w:r>
-        <w:rPr>
-          <w:rFonts w:eastAsia="ＭＳ ゴシック" w:cs="Times New Roman"/>
-          <w:color w:val="000000"/>
-        </w:rPr>
-        <w:t xml:space="preserve"> did not improve model</w:t>
-      </w:r>
-      <w:r>
-        <w:rPr>
-          <w:rFonts w:eastAsia="ＭＳ ゴシック" w:cs="Times New Roman"/>
-          <w:color w:val="000000"/>
-        </w:rPr>
-        <w:t xml:space="preserve">s that included </w:t>
-      </w:r>
-      <w:r>
-        <w:rPr>
-          <w:rFonts w:eastAsia="ＭＳ ゴシック" w:cs="Times New Roman"/>
-          <w:i/>
-          <w:color w:val="000000"/>
-        </w:rPr>
-        <w:t>Block, Age</w:t>
-      </w:r>
-      <w:r>
-        <w:rPr>
-          <w:rFonts w:eastAsia="ＭＳ ゴシック" w:cs="Times New Roman"/>
-          <w:color w:val="000000"/>
-        </w:rPr>
-        <w:t xml:space="preserve">, and </w:t>
-      </w:r>
-      <w:r>
-        <w:rPr>
-          <w:rFonts w:eastAsia="ＭＳ ゴシック" w:cs="Times New Roman"/>
-          <w:i/>
-          <w:color w:val="000000"/>
-        </w:rPr>
-        <w:t xml:space="preserve">Gender </w:t>
-      </w:r>
-      <w:r>
-        <w:rPr>
-          <w:rFonts w:eastAsia="ＭＳ ゴシック" w:cs="Times New Roman"/>
-          <w:color w:val="000000"/>
-        </w:rPr>
-        <w:t>as factors</w:t>
-      </w:r>
-      <w:r>
-        <w:rPr>
-          <w:rFonts w:eastAsia="ＭＳ ゴシック" w:cs="Times New Roman"/>
-          <w:color w:val="000000"/>
-        </w:rPr>
-        <w:t xml:space="preserve">, </w:t>
-      </w:r>
-      <w:r>
-        <w:rPr>
-          <w:rFonts w:eastAsia="ＭＳ ゴシック" w:cs="Times New Roman"/>
-          <w:color w:val="000000"/>
-          <w:lang w:val="el-GR"/>
-        </w:rPr>
-        <w:t>χ</w:t>
-      </w:r>
-      <w:r>
-        <w:rPr>
-          <w:rFonts w:eastAsia="ＭＳ ゴシック" w:cs="Times New Roman"/>
-          <w:color w:val="000000"/>
-          <w:vertAlign w:val="superscript"/>
-        </w:rPr>
-        <w:t>2</w:t>
-      </w:r>
-      <w:r>
-        <w:rPr>
-          <w:rFonts w:eastAsia="ＭＳ ゴシック" w:cs="Times New Roman"/>
-          <w:color w:val="000000"/>
-        </w:rPr>
-        <w:t xml:space="preserve">s &lt; 2.1, </w:t>
-      </w:r>
-      <w:r>
-        <w:rPr>
-          <w:rFonts w:eastAsia="ＭＳ ゴシック" w:cs="Times New Roman"/>
-          <w:i/>
-          <w:color w:val="000000"/>
-        </w:rPr>
-        <w:t>p</w:t>
-      </w:r>
-      <w:r>
-        <w:rPr>
-          <w:rFonts w:eastAsia="ＭＳ ゴシック" w:cs="Times New Roman"/>
-          <w:color w:val="000000"/>
-        </w:rPr>
-        <w:t xml:space="preserve">s &gt; 0.14, </w:t>
-      </w:r>
-      <w:r>
-        <w:rPr>
-          <w:rFonts w:eastAsia="ＭＳ ゴシック" w:cs="Times New Roman"/>
-          <w:color w:val="000000"/>
-        </w:rPr>
-        <w:t>indicating</w:t>
-      </w:r>
-      <w:r>
-        <w:rPr>
-          <w:rFonts w:eastAsia="ＭＳ ゴシック" w:cs="Times New Roman"/>
-          <w:color w:val="000000"/>
-        </w:rPr>
-        <w:t xml:space="preserve"> </w:t>
-      </w:r>
-      <w:r>
-        <w:rPr>
-          <w:rFonts w:eastAsia="ＭＳ ゴシック" w:cs="Times New Roman"/>
-          <w:color w:val="000000"/>
-        </w:rPr>
-        <w:t xml:space="preserve">that depression did not affect performance in this </w:t>
-      </w:r>
-      <w:r>
-        <w:rPr>
-          <w:rFonts w:eastAsia="ＭＳ ゴシック" w:cs="Times New Roman"/>
-          <w:color w:val="000000"/>
-        </w:rPr>
-        <w:t>condition</w:t>
-      </w:r>
-      <w:r>
-        <w:rPr>
-          <w:rFonts w:eastAsia="ＭＳ ゴシック" w:cs="Times New Roman"/>
-          <w:color w:val="000000"/>
-        </w:rPr>
-        <w:t xml:space="preserve"> and underscoring its suitability as a control</w:t>
+        <w:t>The lack of a depression effect supports</w:t>
+      </w:r>
+      <w:r>
+        <w:rPr>
+          <w:rFonts w:eastAsia="ＭＳ ゴシック" w:cs="Times New Roman"/>
+          <w:color w:val="000000"/>
+        </w:rPr>
+        <w:t xml:space="preserve"> our decision </w:t>
+      </w:r>
+      <w:r>
+        <w:rPr>
+          <w:rFonts w:eastAsia="ＭＳ ゴシック" w:cs="Times New Roman"/>
+          <w:color w:val="000000"/>
+        </w:rPr>
+        <w:t>to use the Odd/Even</w:t>
+      </w:r>
+      <w:r>
+        <w:rPr>
+          <w:rFonts w:eastAsia="ＭＳ ゴシック" w:cs="Times New Roman"/>
+          <w:color w:val="000000"/>
+        </w:rPr>
+        <w:t xml:space="preserve"> trials as a control condition </w:t>
+      </w:r>
+      <w:r>
+        <w:rPr>
+          <w:rFonts w:eastAsia="ＭＳ ゴシック" w:cs="Times New Roman"/>
+          <w:color w:val="000000"/>
+        </w:rPr>
+        <w:t>for both groups</w:t>
       </w:r>
       <w:r>
         <w:rPr>
@@ -7112,7 +7928,28 @@
           <w:rFonts w:eastAsia="ＭＳ ゴシック" w:cs="Times New Roman"/>
           <w:color w:val="000000"/>
         </w:rPr>
-        <w:t xml:space="preserve"> (“Side?” vs. “Question”), </w:t>
+        <w:t xml:space="preserve"> (</w:t>
+      </w:r>
+      <w:r>
+        <w:rPr>
+          <w:rFonts w:eastAsia="ＭＳ ゴシック" w:cs="Times New Roman"/>
+          <w:color w:val="000000"/>
+        </w:rPr>
+        <w:t>Side</w:t>
+      </w:r>
+      <w:r>
+        <w:rPr>
+          <w:rFonts w:eastAsia="ＭＳ ゴシック" w:cs="Times New Roman"/>
+          <w:color w:val="000000"/>
+        </w:rPr>
+        <w:t xml:space="preserve"> vs. Question</w:t>
+      </w:r>
+      <w:r>
+        <w:rPr>
+          <w:rFonts w:eastAsia="ＭＳ ゴシック" w:cs="Times New Roman"/>
+          <w:color w:val="000000"/>
+        </w:rPr>
+        <w:t xml:space="preserve">), </w:t>
       </w:r>
       <w:r>
         <w:rPr>
@@ -7360,14 +8197,14 @@
           <w:rFonts w:eastAsia="ＭＳ ゴシック" w:cs="Times New Roman"/>
           <w:color w:val="000000"/>
         </w:rPr>
-        <w:t xml:space="preserve"> f</w:t>
-      </w:r>
-      <w:r>
-        <w:rPr>
-          <w:rFonts w:eastAsia="ＭＳ ゴシック" w:cs="Times New Roman"/>
-          <w:color w:val="000000"/>
-        </w:rPr>
-        <w:t>or RT</w:t>
+        <w:t xml:space="preserve"> </w:t>
+      </w:r>
+      <w:r>
+        <w:rPr>
+          <w:rFonts w:eastAsia="ＭＳ ゴシック" w:cs="Times New Roman"/>
+          <w:color w:val="000000"/>
+        </w:rPr>
+        <w:t>RT</w:t>
       </w:r>
       <w:r>
         <w:rPr>
@@ -7452,7 +8289,14 @@
           <w:rFonts w:eastAsia="Times New Roman" w:cs="Times New Roman"/>
           <w:shd w:val="clear" w:color="auto" w:fill="FFFFFF"/>
         </w:rPr>
-        <w:t xml:space="preserve">Off-line analyses were </w:t>
+        <w:t>Pre-processing was</w:t>
+      </w:r>
+      <w:r>
+        <w:rPr>
+          <w:rFonts w:eastAsia="Times New Roman" w:cs="Times New Roman"/>
+          <w:shd w:val="clear" w:color="auto" w:fill="FFFFFF"/>
+        </w:rPr>
+        <w:t xml:space="preserve"> </w:t>
       </w:r>
       <w:r>
         <w:rPr>
@@ -7636,21 +8480,14 @@
           <w:rFonts w:eastAsia="Times New Roman" w:cs="Times New Roman"/>
           <w:shd w:val="clear" w:color="auto" w:fill="FFFFFF"/>
         </w:rPr>
-        <w:t>EEG data from t</w:t>
-      </w:r>
-      <w:r>
-        <w:rPr>
-          <w:rFonts w:eastAsia="Times New Roman" w:cs="Times New Roman"/>
-          <w:shd w:val="clear" w:color="auto" w:fill="FFFFFF"/>
-        </w:rPr>
-        <w:t xml:space="preserve">he retrieval </w:t>
-      </w:r>
-      <w:r>
-        <w:rPr>
-          <w:rFonts w:eastAsia="Times New Roman" w:cs="Times New Roman"/>
-          <w:shd w:val="clear" w:color="auto" w:fill="FFFFFF"/>
-        </w:rPr>
-        <w:t xml:space="preserve">blocks were merged and re-referenced </w:t>
+        <w:t xml:space="preserve">EEG data </w:t>
+      </w:r>
+      <w:r>
+        <w:rPr>
+          <w:rFonts w:eastAsia="Times New Roman" w:cs="Times New Roman"/>
+          <w:shd w:val="clear" w:color="auto" w:fill="FFFFFF"/>
+        </w:rPr>
+        <w:t xml:space="preserve">were merged and re-referenced </w:t>
       </w:r>
       <w:r>
         <w:rPr>
@@ -7692,21 +8529,7 @@
           <w:rFonts w:eastAsia="Times New Roman" w:cs="Times New Roman"/>
           <w:shd w:val="clear" w:color="auto" w:fill="FFFFFF"/>
         </w:rPr>
-        <w:t>30 Hz</w:t>
-      </w:r>
-      <w:r>
-        <w:rPr>
-          <w:rFonts w:eastAsia="Times New Roman" w:cs="Times New Roman"/>
-          <w:shd w:val="clear" w:color="auto" w:fill="FFFFFF"/>
-        </w:rPr>
-        <w:t xml:space="preserve"> in EEGLAB</w:t>
-      </w:r>
-      <w:r>
-        <w:rPr>
-          <w:rFonts w:eastAsia="Times New Roman" w:cs="Times New Roman"/>
-          <w:shd w:val="clear" w:color="auto" w:fill="FFFFFF"/>
-        </w:rPr>
-        <w:t>. B</w:t>
+        <w:t>30 Hz. B</w:t>
       </w:r>
       <w:r>
         <w:rPr>
@@ -7776,7 +8599,413 @@
       <w:r>
         <w:rPr>
           <w:rFonts w:eastAsia="Times New Roman" w:cs="Times New Roman"/>
+          <w:highlight w:val="yellow"/>
+          <w:shd w:val="clear" w:color="auto" w:fill="FFFFFF"/>
+        </w:rPr>
+        <w:t>10</w:t>
+      </w:r>
+      <w:r>
+        <w:rPr>
+          <w:rFonts w:eastAsia="Times New Roman" w:cs="Times New Roman"/>
+          <w:shd w:val="clear" w:color="auto" w:fill="FFFFFF"/>
+        </w:rPr>
+        <w:t xml:space="preserve">; MDD, </w:t>
+      </w:r>
+      <w:r>
+        <w:rPr>
+          <w:rFonts w:eastAsia="Times New Roman" w:cs="Times New Roman"/>
+          <w:i/>
+          <w:shd w:val="clear" w:color="auto" w:fill="FFFFFF"/>
+        </w:rPr>
+        <w:t xml:space="preserve">n </w:t>
+      </w:r>
+      <w:r>
+        <w:rPr>
+          <w:rFonts w:eastAsia="Times New Roman" w:cs="Times New Roman"/>
+          <w:shd w:val="clear" w:color="auto" w:fill="FFFFFF"/>
+        </w:rPr>
+        <w:t xml:space="preserve">= </w:t>
+      </w:r>
+      <w:r>
+        <w:rPr>
+          <w:rFonts w:eastAsia="Times New Roman" w:cs="Times New Roman"/>
+          <w:highlight w:val="yellow"/>
+          <w:shd w:val="clear" w:color="auto" w:fill="FFFFFF"/>
+        </w:rPr>
+        <w:t>2</w:t>
+      </w:r>
+      <w:r>
+        <w:rPr>
+          <w:rFonts w:eastAsia="Times New Roman" w:cs="Times New Roman"/>
+          <w:shd w:val="clear" w:color="auto" w:fill="FFFFFF"/>
+        </w:rPr>
+        <w:t>).</w:t>
+      </w:r>
+      <w:r>
+        <w:rPr>
+          <w:rFonts w:eastAsia="Times New Roman" w:cs="Times New Roman"/>
+          <w:shd w:val="clear" w:color="auto" w:fill="FFFFFF"/>
+        </w:rPr>
+        <w:t xml:space="preserve"> </w:t>
+      </w:r>
+      <w:r>
+        <w:rPr>
+          <w:rFonts w:eastAsia="Times New Roman" w:cs="Times New Roman"/>
+          <w:shd w:val="clear" w:color="auto" w:fill="FFFFFF"/>
+        </w:rPr>
+        <w:t xml:space="preserve">Next, </w:t>
+      </w:r>
+      <w:r>
+        <w:rPr>
+          <w:rFonts w:eastAsia="Times New Roman" w:cs="Times New Roman"/>
+          <w:shd w:val="clear" w:color="auto" w:fill="FFFFFF"/>
+        </w:rPr>
+        <w:t xml:space="preserve">data </w:t>
+      </w:r>
+      <w:r>
+        <w:rPr>
+          <w:rFonts w:eastAsia="Times New Roman" w:cs="Times New Roman"/>
+          <w:shd w:val="clear" w:color="auto" w:fill="FFFFFF"/>
+        </w:rPr>
+        <w:t>marked by</w:t>
+      </w:r>
+      <w:r>
+        <w:rPr>
+          <w:rFonts w:eastAsia="Times New Roman" w:cs="Times New Roman"/>
+          <w:shd w:val="clear" w:color="auto" w:fill="FFFFFF"/>
+        </w:rPr>
+        <w:t xml:space="preserve"> gross artifacts </w:t>
+      </w:r>
+      <w:r>
+        <w:rPr>
+          <w:rFonts w:eastAsia="Times New Roman" w:cs="Times New Roman"/>
+          <w:shd w:val="clear" w:color="auto" w:fill="FFFFFF"/>
+        </w:rPr>
+        <w:t>were manually re</w:t>
+      </w:r>
+      <w:r>
+        <w:rPr>
+          <w:rFonts w:eastAsia="Times New Roman" w:cs="Times New Roman"/>
+          <w:shd w:val="clear" w:color="auto" w:fill="FFFFFF"/>
+        </w:rPr>
+        <w:t>moved</w:t>
+      </w:r>
+      <w:r>
+        <w:rPr>
+          <w:rFonts w:eastAsia="Times New Roman" w:cs="Times New Roman"/>
+          <w:shd w:val="clear" w:color="auto" w:fill="FFFFFF"/>
+        </w:rPr>
+        <w:t xml:space="preserve"> and i</w:t>
+      </w:r>
+      <w:r>
+        <w:rPr>
+          <w:rFonts w:eastAsia="Times New Roman" w:cs="Times New Roman"/>
+          <w:shd w:val="clear" w:color="auto" w:fill="FFFFFF"/>
+        </w:rPr>
+        <w:t xml:space="preserve">ndependent component analysis was used to </w:t>
+      </w:r>
+      <w:r>
+        <w:rPr>
+          <w:rFonts w:eastAsia="Times New Roman" w:cs="Times New Roman"/>
+          <w:shd w:val="clear" w:color="auto" w:fill="FFFFFF"/>
+        </w:rPr>
+        <w:t>extract</w:t>
+      </w:r>
+      <w:r>
+        <w:rPr>
+          <w:rFonts w:eastAsia="Times New Roman" w:cs="Times New Roman"/>
+          <w:shd w:val="clear" w:color="auto" w:fill="FFFFFF"/>
+        </w:rPr>
+        <w:t xml:space="preserve"> components </w:t>
+      </w:r>
+      <w:r>
+        <w:rPr>
+          <w:rFonts w:eastAsia="Times New Roman" w:cs="Times New Roman"/>
+          <w:shd w:val="clear" w:color="auto" w:fill="FFFFFF"/>
+        </w:rPr>
+        <w:t xml:space="preserve">capturing </w:t>
+      </w:r>
+      <w:r>
+        <w:rPr>
+          <w:rFonts w:eastAsia="Times New Roman" w:cs="Times New Roman"/>
+          <w:shd w:val="clear" w:color="auto" w:fill="FFFFFF"/>
+        </w:rPr>
+        <w:t xml:space="preserve">blinks, </w:t>
+      </w:r>
+      <w:r>
+        <w:rPr>
+          <w:rFonts w:eastAsia="Times New Roman" w:cs="Times New Roman"/>
+          <w:shd w:val="clear" w:color="auto" w:fill="FFFFFF"/>
+        </w:rPr>
+        <w:t>HEOG, and EKG</w:t>
+      </w:r>
+      <w:r>
+        <w:rPr>
+          <w:rFonts w:eastAsia="Times New Roman" w:cs="Times New Roman"/>
+          <w:shd w:val="clear" w:color="auto" w:fill="FFFFFF"/>
+        </w:rPr>
+        <w:t>.</w:t>
+      </w:r>
+      <w:r>
+        <w:rPr>
+          <w:rFonts w:eastAsia="Times New Roman" w:cs="Times New Roman"/>
+          <w:shd w:val="clear" w:color="auto" w:fill="FFFFFF"/>
+        </w:rPr>
+        <w:t xml:space="preserve"> </w:t>
+      </w:r>
+      <w:r>
+        <w:rPr>
+          <w:rFonts w:eastAsia="Times New Roman" w:cs="Times New Roman"/>
+          <w:shd w:val="clear" w:color="auto" w:fill="FFFFFF"/>
+        </w:rPr>
+        <w:t>T</w:t>
+      </w:r>
+      <w:r>
+        <w:rPr>
+          <w:rFonts w:eastAsia="Times New Roman" w:cs="Times New Roman"/>
+          <w:shd w:val="clear" w:color="auto" w:fill="FFFFFF"/>
+        </w:rPr>
+        <w:t xml:space="preserve">he cleaned data were </w:t>
+      </w:r>
+      <w:r>
+        <w:rPr>
+          <w:rFonts w:eastAsia="Times New Roman" w:cs="Times New Roman"/>
+          <w:shd w:val="clear" w:color="auto" w:fill="FFFFFF"/>
+        </w:rPr>
+        <w:t xml:space="preserve">then </w:t>
+      </w:r>
+      <w:r>
+        <w:rPr>
+          <w:rFonts w:eastAsia="Times New Roman" w:cs="Times New Roman"/>
+          <w:shd w:val="clear" w:color="auto" w:fill="FFFFFF"/>
+        </w:rPr>
+        <w:t xml:space="preserve">time-locked to </w:t>
+      </w:r>
+      <w:r>
+        <w:rPr>
+          <w:rFonts w:eastAsia="Times New Roman" w:cs="Times New Roman"/>
+          <w:shd w:val="clear" w:color="auto" w:fill="FFFFFF"/>
+        </w:rPr>
+        <w:t xml:space="preserve">word </w:t>
+      </w:r>
+      <w:r>
+        <w:rPr>
+          <w:rFonts w:eastAsia="Times New Roman" w:cs="Times New Roman"/>
+          <w:shd w:val="clear" w:color="auto" w:fill="FFFFFF"/>
+        </w:rPr>
+        <w:t>onset</w:t>
+      </w:r>
+      <w:r>
+        <w:rPr>
+          <w:rFonts w:eastAsia="Times New Roman" w:cs="Times New Roman"/>
+          <w:shd w:val="clear" w:color="auto" w:fill="FFFFFF"/>
+        </w:rPr>
+        <w:t>s</w:t>
+      </w:r>
+      <w:r>
+        <w:rPr>
+          <w:rFonts w:eastAsia="Times New Roman" w:cs="Times New Roman"/>
+          <w:shd w:val="clear" w:color="auto" w:fill="FFFFFF"/>
+        </w:rPr>
+        <w:t xml:space="preserve"> </w:t>
+      </w:r>
+      <w:r>
+        <w:rPr>
+          <w:rFonts w:eastAsia="Times New Roman" w:cs="Times New Roman"/>
+          <w:shd w:val="clear" w:color="auto" w:fill="FFFFFF"/>
+        </w:rPr>
+        <w:t xml:space="preserve">and segmented from 200 ms pre-stimulus to 2000 ms post-stimulus; the pre-stimulus interval was used for baseline correction. </w:t>
+      </w:r>
+      <w:r>
+        <w:rPr>
+          <w:rFonts w:eastAsia="Times New Roman" w:cs="Times New Roman"/>
+          <w:shd w:val="clear" w:color="auto" w:fill="FFFFFF"/>
+        </w:rPr>
+        <w:t>S</w:t>
+      </w:r>
+      <w:r>
+        <w:rPr>
+          <w:rFonts w:eastAsia="Times New Roman" w:cs="Times New Roman"/>
+          <w:shd w:val="clear" w:color="auto" w:fill="FFFFFF"/>
+        </w:rPr>
+        <w:t xml:space="preserve">egments where the </w:t>
+      </w:r>
+      <w:r>
+        <w:rPr>
+          <w:rFonts w:eastAsia="Times New Roman" w:cs="Times New Roman"/>
+          <w:shd w:val="clear" w:color="auto" w:fill="FFFFFF"/>
+        </w:rPr>
+        <w:t xml:space="preserve">maximum-minimum voltage </w:t>
+      </w:r>
+      <w:r>
+        <w:rPr>
+          <w:rFonts w:eastAsia="Times New Roman" w:cs="Times New Roman"/>
+          <w:shd w:val="clear" w:color="auto" w:fill="FFFFFF"/>
+        </w:rPr>
+        <w:t xml:space="preserve">difference </w:t>
+      </w:r>
+      <w:r>
+        <w:rPr>
+          <w:rFonts w:eastAsia="Times New Roman" w:cs="Times New Roman"/>
+          <w:shd w:val="clear" w:color="auto" w:fill="FFFFFF"/>
+        </w:rPr>
+        <w:t xml:space="preserve">(computed over </w:t>
+      </w:r>
+      <w:r>
+        <w:rPr>
+          <w:rFonts w:eastAsia="Times New Roman" w:cs="Times New Roman"/>
+          <w:shd w:val="clear" w:color="auto" w:fill="FFFFFF"/>
+        </w:rPr>
+        <w:t>200 ms interval</w:t>
+      </w:r>
+      <w:r>
+        <w:rPr>
+          <w:rFonts w:eastAsia="Times New Roman" w:cs="Times New Roman"/>
+          <w:shd w:val="clear" w:color="auto" w:fill="FFFFFF"/>
+        </w:rPr>
+        <w:t>s with a</w:t>
+      </w:r>
+      <w:r>
+        <w:rPr>
+          <w:rFonts w:eastAsia="Times New Roman" w:cs="Times New Roman"/>
+          <w:shd w:val="clear" w:color="auto" w:fill="FFFFFF"/>
+        </w:rPr>
+        <w:t xml:space="preserve"> </w:t>
+      </w:r>
+      <w:r>
+        <w:rPr>
+          <w:rFonts w:eastAsia="Times New Roman" w:cs="Times New Roman"/>
+          <w:shd w:val="clear" w:color="auto" w:fill="FFFFFF"/>
+        </w:rPr>
+        <w:t>100 ms sliding window</w:t>
+      </w:r>
+      <w:r>
+        <w:rPr>
+          <w:rFonts w:eastAsia="Times New Roman" w:cs="Times New Roman"/>
+          <w:shd w:val="clear" w:color="auto" w:fill="FFFFFF"/>
+        </w:rPr>
+        <w:t xml:space="preserve">) exceeded 100 </w:t>
+      </w:r>
+      <w:r>
+        <w:rPr>
+          <w:rFonts w:eastAsia="Times New Roman" w:cs="Times New Roman"/>
+          <w:shd w:val="clear" w:color="auto" w:fill="FFFFFF"/>
+          <w:lang w:val="el-GR"/>
+        </w:rPr>
+        <w:t>μ</w:t>
+      </w:r>
+      <w:r>
+        <w:rPr>
+          <w:rFonts w:eastAsia="Times New Roman" w:cs="Times New Roman"/>
+          <w:shd w:val="clear" w:color="auto" w:fill="FFFFFF"/>
+        </w:rPr>
+        <w:t xml:space="preserve">V, or where any raw value exceeded </w:t>
+      </w:r>
+      <w:r>
+        <w:rPr>
+          <w:rFonts w:eastAsia="Times New Roman" w:cs="Times New Roman"/>
+          <w:shd w:val="clear" w:color="auto" w:fill="FFFFFF"/>
+        </w:rPr>
+        <w:t>+/- 100</w:t>
+      </w:r>
+      <w:r>
+        <w:rPr>
+          <w:rFonts w:eastAsia="Times New Roman" w:cs="Times New Roman"/>
+          <w:shd w:val="clear" w:color="auto" w:fill="FFFFFF"/>
+        </w:rPr>
+        <w:t xml:space="preserve"> </w:t>
+      </w:r>
+      <w:r>
+        <w:rPr>
+          <w:rFonts w:eastAsia="Times New Roman" w:cs="Times New Roman"/>
+          <w:shd w:val="clear" w:color="auto" w:fill="FFFFFF"/>
+          <w:lang w:val="el-GR"/>
+        </w:rPr>
+        <w:t>μ</w:t>
+      </w:r>
+      <w:r>
+        <w:rPr>
+          <w:rFonts w:eastAsia="Times New Roman" w:cs="Times New Roman"/>
+          <w:shd w:val="clear" w:color="auto" w:fill="FFFFFF"/>
+        </w:rPr>
+        <w:t>V,</w:t>
+      </w:r>
+      <w:r>
+        <w:rPr>
+          <w:rFonts w:eastAsia="Times New Roman" w:cs="Times New Roman"/>
+          <w:shd w:val="clear" w:color="auto" w:fill="FFFFFF"/>
+        </w:rPr>
+        <w:t xml:space="preserve"> </w:t>
+      </w:r>
+      <w:r>
+        <w:rPr>
+          <w:rFonts w:eastAsia="Times New Roman" w:cs="Times New Roman"/>
+          <w:shd w:val="clear" w:color="auto" w:fill="FFFFFF"/>
+        </w:rPr>
+        <w:t xml:space="preserve">were rejected as artifacts. </w:t>
+      </w:r>
+      <w:r>
+        <w:rPr>
+          <w:rFonts w:eastAsia="Times New Roman" w:cs="Times New Roman"/>
+          <w:shd w:val="clear" w:color="auto" w:fill="FFFFFF"/>
+        </w:rPr>
+        <w:t>D</w:t>
+      </w:r>
+      <w:r>
+        <w:rPr>
+          <w:rFonts w:eastAsia="Times New Roman" w:cs="Times New Roman"/>
+          <w:shd w:val="clear" w:color="auto" w:fill="FFFFFF"/>
+        </w:rPr>
+        <w:t>ataset</w:t>
+      </w:r>
+      <w:r>
+        <w:rPr>
+          <w:rFonts w:eastAsia="Times New Roman" w:cs="Times New Roman"/>
+          <w:shd w:val="clear" w:color="auto" w:fill="FFFFFF"/>
+        </w:rPr>
+        <w:t>s</w:t>
+      </w:r>
+      <w:r>
+        <w:rPr>
+          <w:rFonts w:eastAsia="Times New Roman" w:cs="Times New Roman"/>
+          <w:shd w:val="clear" w:color="auto" w:fill="FFFFFF"/>
+        </w:rPr>
+        <w:t xml:space="preserve"> with artifacts on more than 50% of trials w</w:t>
+      </w:r>
+      <w:r>
+        <w:rPr>
+          <w:rFonts w:eastAsia="Times New Roman" w:cs="Times New Roman"/>
+          <w:shd w:val="clear" w:color="auto" w:fill="FFFFFF"/>
+        </w:rPr>
+        <w:t>ere</w:t>
+      </w:r>
+      <w:r>
+        <w:rPr>
+          <w:rFonts w:eastAsia="Times New Roman" w:cs="Times New Roman"/>
+          <w:shd w:val="clear" w:color="auto" w:fill="FFFFFF"/>
+        </w:rPr>
+        <w:t xml:space="preserve"> excluded (controls, </w:t>
+      </w:r>
+      <w:r>
+        <w:rPr>
+          <w:rFonts w:eastAsia="Times New Roman" w:cs="Times New Roman"/>
+          <w:i/>
+          <w:shd w:val="clear" w:color="auto" w:fill="FFFFFF"/>
+        </w:rPr>
+        <w:t xml:space="preserve">n </w:t>
+      </w:r>
+      <w:r>
+        <w:rPr>
+          <w:rFonts w:eastAsia="Times New Roman" w:cs="Times New Roman"/>
+          <w:shd w:val="clear" w:color="auto" w:fill="FFFFFF"/>
+        </w:rPr>
+        <w:t xml:space="preserve">= </w:t>
+      </w:r>
+      <w:r>
+        <w:rPr>
+          <w:rFonts w:eastAsia="Times New Roman" w:cs="Times New Roman"/>
           <w:b/>
+          <w:highlight w:val="yellow"/>
           <w:shd w:val="clear" w:color="auto" w:fill="FFFFFF"/>
         </w:rPr>
         <w:t>X</w:t>
@@ -7786,7 +9015,7 @@
           <w:rFonts w:eastAsia="Times New Roman" w:cs="Times New Roman"/>
           <w:shd w:val="clear" w:color="auto" w:fill="FFFFFF"/>
         </w:rPr>
-        <w:t xml:space="preserve">; MDD, </w:t>
+        <w:t xml:space="preserve">, MDD, </w:t>
       </w:r>
       <w:r>
         <w:rPr>
@@ -7807,6 +9036,7 @@
         <w:rPr>
           <w:rFonts w:eastAsia="Times New Roman" w:cs="Times New Roman"/>
           <w:b/>
+          <w:highlight w:val="yellow"/>
           <w:shd w:val="clear" w:color="auto" w:fill="FFFFFF"/>
         </w:rPr>
         <w:t>Y</w:t>
@@ -7821,6 +9051,7 @@
       <w:r>
         <w:rPr>
           <w:rFonts w:eastAsia="Times New Roman" w:cs="Times New Roman"/>
+          <w:b/>
           <w:shd w:val="clear" w:color="auto" w:fill="FFFFFF"/>
         </w:rPr>
         <w:t xml:space="preserve"> </w:t>
@@ -7830,447 +9061,6 @@
           <w:rFonts w:eastAsia="Times New Roman" w:cs="Times New Roman"/>
           <w:shd w:val="clear" w:color="auto" w:fill="FFFFFF"/>
         </w:rPr>
-        <w:t xml:space="preserve">Next, </w:t>
-      </w:r>
-      <w:r>
-        <w:rPr>
-          <w:rFonts w:eastAsia="Times New Roman" w:cs="Times New Roman"/>
-          <w:shd w:val="clear" w:color="auto" w:fill="FFFFFF"/>
-        </w:rPr>
-        <w:t xml:space="preserve">data </w:t>
-      </w:r>
-      <w:r>
-        <w:rPr>
-          <w:rFonts w:eastAsia="Times New Roman" w:cs="Times New Roman"/>
-          <w:shd w:val="clear" w:color="auto" w:fill="FFFFFF"/>
-        </w:rPr>
-        <w:t>marked by</w:t>
-      </w:r>
-      <w:r>
-        <w:rPr>
-          <w:rFonts w:eastAsia="Times New Roman" w:cs="Times New Roman"/>
-          <w:shd w:val="clear" w:color="auto" w:fill="FFFFFF"/>
-        </w:rPr>
-        <w:t xml:space="preserve"> gross artifacts </w:t>
-      </w:r>
-      <w:r>
-        <w:rPr>
-          <w:rFonts w:eastAsia="Times New Roman" w:cs="Times New Roman"/>
-          <w:shd w:val="clear" w:color="auto" w:fill="FFFFFF"/>
-        </w:rPr>
-        <w:t>were manually re</w:t>
-      </w:r>
-      <w:r>
-        <w:rPr>
-          <w:rFonts w:eastAsia="Times New Roman" w:cs="Times New Roman"/>
-          <w:shd w:val="clear" w:color="auto" w:fill="FFFFFF"/>
-        </w:rPr>
-        <w:t>moved</w:t>
-      </w:r>
-      <w:r>
-        <w:rPr>
-          <w:rFonts w:eastAsia="Times New Roman" w:cs="Times New Roman"/>
-          <w:shd w:val="clear" w:color="auto" w:fill="FFFFFF"/>
-        </w:rPr>
-        <w:t xml:space="preserve"> and i</w:t>
-      </w:r>
-      <w:r>
-        <w:rPr>
-          <w:rFonts w:eastAsia="Times New Roman" w:cs="Times New Roman"/>
-          <w:shd w:val="clear" w:color="auto" w:fill="FFFFFF"/>
-        </w:rPr>
-        <w:t xml:space="preserve">ndependent component analysis was used to </w:t>
-      </w:r>
-      <w:r>
-        <w:rPr>
-          <w:rFonts w:eastAsia="Times New Roman" w:cs="Times New Roman"/>
-          <w:shd w:val="clear" w:color="auto" w:fill="FFFFFF"/>
-        </w:rPr>
-        <w:t>extract</w:t>
-      </w:r>
-      <w:r>
-        <w:rPr>
-          <w:rFonts w:eastAsia="Times New Roman" w:cs="Times New Roman"/>
-          <w:shd w:val="clear" w:color="auto" w:fill="FFFFFF"/>
-        </w:rPr>
-        <w:t xml:space="preserve"> components </w:t>
-      </w:r>
-      <w:r>
-        <w:rPr>
-          <w:rFonts w:eastAsia="Times New Roman" w:cs="Times New Roman"/>
-          <w:shd w:val="clear" w:color="auto" w:fill="FFFFFF"/>
-        </w:rPr>
-        <w:t xml:space="preserve">capturing </w:t>
-      </w:r>
-      <w:r>
-        <w:rPr>
-          <w:rFonts w:eastAsia="Times New Roman" w:cs="Times New Roman"/>
-          <w:shd w:val="clear" w:color="auto" w:fill="FFFFFF"/>
-        </w:rPr>
-        <w:t xml:space="preserve">blinks, </w:t>
-      </w:r>
-      <w:r>
-        <w:rPr>
-          <w:rFonts w:eastAsia="Times New Roman" w:cs="Times New Roman"/>
-          <w:shd w:val="clear" w:color="auto" w:fill="FFFFFF"/>
-        </w:rPr>
-        <w:t>HEOG, and EKG</w:t>
-      </w:r>
-      <w:r>
-        <w:rPr>
-          <w:rFonts w:eastAsia="Times New Roman" w:cs="Times New Roman"/>
-          <w:shd w:val="clear" w:color="auto" w:fill="FFFFFF"/>
-        </w:rPr>
-        <w:t>.</w:t>
-      </w:r>
-      <w:r>
-        <w:rPr>
-          <w:rFonts w:eastAsia="Times New Roman" w:cs="Times New Roman"/>
-          <w:shd w:val="clear" w:color="auto" w:fill="FFFFFF"/>
-        </w:rPr>
-        <w:t xml:space="preserve"> </w:t>
-      </w:r>
-      <w:r>
-        <w:rPr>
-          <w:rFonts w:eastAsia="Times New Roman" w:cs="Times New Roman"/>
-          <w:shd w:val="clear" w:color="auto" w:fill="FFFFFF"/>
-        </w:rPr>
-        <w:t>Using ERPLAB, t</w:t>
-      </w:r>
-      <w:r>
-        <w:rPr>
-          <w:rFonts w:eastAsia="Times New Roman" w:cs="Times New Roman"/>
-          <w:shd w:val="clear" w:color="auto" w:fill="FFFFFF"/>
-        </w:rPr>
-        <w:t xml:space="preserve">he cleaned data were time-locked to </w:t>
-      </w:r>
-      <w:r>
-        <w:rPr>
-          <w:rFonts w:eastAsia="Times New Roman" w:cs="Times New Roman"/>
-          <w:shd w:val="clear" w:color="auto" w:fill="FFFFFF"/>
-        </w:rPr>
-        <w:t xml:space="preserve">word </w:t>
-      </w:r>
-      <w:r>
-        <w:rPr>
-          <w:rFonts w:eastAsia="Times New Roman" w:cs="Times New Roman"/>
-          <w:shd w:val="clear" w:color="auto" w:fill="FFFFFF"/>
-        </w:rPr>
-        <w:t>onset</w:t>
-      </w:r>
-      <w:r>
-        <w:rPr>
-          <w:rFonts w:eastAsia="Times New Roman" w:cs="Times New Roman"/>
-          <w:shd w:val="clear" w:color="auto" w:fill="FFFFFF"/>
-        </w:rPr>
-        <w:t>s</w:t>
-      </w:r>
-      <w:r>
-        <w:rPr>
-          <w:rFonts w:eastAsia="Times New Roman" w:cs="Times New Roman"/>
-          <w:shd w:val="clear" w:color="auto" w:fill="FFFFFF"/>
-        </w:rPr>
-        <w:t xml:space="preserve"> </w:t>
-      </w:r>
-      <w:r>
-        <w:rPr>
-          <w:rFonts w:eastAsia="Times New Roman" w:cs="Times New Roman"/>
-          <w:shd w:val="clear" w:color="auto" w:fill="FFFFFF"/>
-        </w:rPr>
-        <w:t xml:space="preserve">and segmented from 200 ms pre-stimulus to 2000 ms post-stimulus; the pre-stimulus interval was used for baseline correction. </w:t>
-      </w:r>
-      <w:r>
-        <w:rPr>
-          <w:rFonts w:eastAsia="Times New Roman" w:cs="Times New Roman"/>
-          <w:shd w:val="clear" w:color="auto" w:fill="FFFFFF"/>
-        </w:rPr>
-        <w:t>Next</w:t>
-      </w:r>
-      <w:r>
-        <w:rPr>
-          <w:rFonts w:eastAsia="Times New Roman" w:cs="Times New Roman"/>
-          <w:shd w:val="clear" w:color="auto" w:fill="FFFFFF"/>
-        </w:rPr>
-        <w:t xml:space="preserve">, </w:t>
-      </w:r>
-      <w:r>
-        <w:rPr>
-          <w:rFonts w:eastAsia="Times New Roman" w:cs="Times New Roman"/>
-          <w:shd w:val="clear" w:color="auto" w:fill="FFFFFF"/>
-        </w:rPr>
-        <w:t>a</w:t>
-      </w:r>
-      <w:r>
-        <w:rPr>
-          <w:rFonts w:eastAsia="Times New Roman" w:cs="Times New Roman"/>
-          <w:shd w:val="clear" w:color="auto" w:fill="FFFFFF"/>
-        </w:rPr>
-        <w:t xml:space="preserve"> moving window peak-to-peak function flag</w:t>
-      </w:r>
-      <w:r>
-        <w:rPr>
-          <w:rFonts w:eastAsia="Times New Roman" w:cs="Times New Roman"/>
-          <w:shd w:val="clear" w:color="auto" w:fill="FFFFFF"/>
-        </w:rPr>
-        <w:t>ged</w:t>
-      </w:r>
-      <w:r>
-        <w:rPr>
-          <w:rFonts w:eastAsia="Times New Roman" w:cs="Times New Roman"/>
-          <w:shd w:val="clear" w:color="auto" w:fill="FFFFFF"/>
-        </w:rPr>
-        <w:t xml:space="preserve"> segments where the difference between the minimum and maximum volta</w:t>
-      </w:r>
-      <w:r>
-        <w:rPr>
-          <w:rFonts w:eastAsia="Times New Roman" w:cs="Times New Roman"/>
-          <w:shd w:val="clear" w:color="auto" w:fill="FFFFFF"/>
-        </w:rPr>
-        <w:t xml:space="preserve">ge (computed over </w:t>
-      </w:r>
-      <w:r>
-        <w:rPr>
-          <w:rFonts w:eastAsia="Times New Roman" w:cs="Times New Roman"/>
-          <w:shd w:val="clear" w:color="auto" w:fill="FFFFFF"/>
-        </w:rPr>
-        <w:t>200 ms interval</w:t>
-      </w:r>
-      <w:r>
-        <w:rPr>
-          <w:rFonts w:eastAsia="Times New Roman" w:cs="Times New Roman"/>
-          <w:shd w:val="clear" w:color="auto" w:fill="FFFFFF"/>
-        </w:rPr>
-        <w:t>s with a</w:t>
-      </w:r>
-      <w:r>
-        <w:rPr>
-          <w:rFonts w:eastAsia="Times New Roman" w:cs="Times New Roman"/>
-          <w:shd w:val="clear" w:color="auto" w:fill="FFFFFF"/>
-        </w:rPr>
-        <w:t xml:space="preserve"> </w:t>
-      </w:r>
-      <w:r>
-        <w:rPr>
-          <w:rFonts w:eastAsia="Times New Roman" w:cs="Times New Roman"/>
-          <w:shd w:val="clear" w:color="auto" w:fill="FFFFFF"/>
-        </w:rPr>
-        <w:t>100 ms sliding window</w:t>
-      </w:r>
-      <w:r>
-        <w:rPr>
-          <w:rFonts w:eastAsia="Times New Roman" w:cs="Times New Roman"/>
-          <w:shd w:val="clear" w:color="auto" w:fill="FFFFFF"/>
-        </w:rPr>
-        <w:t xml:space="preserve">) exceeded 100 </w:t>
-      </w:r>
-      <w:r>
-        <w:rPr>
-          <w:rFonts w:eastAsia="Times New Roman" w:cs="Times New Roman"/>
-          <w:shd w:val="clear" w:color="auto" w:fill="FFFFFF"/>
-          <w:lang w:val="el-GR"/>
-        </w:rPr>
-        <w:t>μ</w:t>
-      </w:r>
-      <w:r>
-        <w:rPr>
-          <w:rFonts w:eastAsia="Times New Roman" w:cs="Times New Roman"/>
-          <w:shd w:val="clear" w:color="auto" w:fill="FFFFFF"/>
-        </w:rPr>
-        <w:t xml:space="preserve">V. </w:t>
-      </w:r>
-      <w:r>
-        <w:rPr>
-          <w:rFonts w:eastAsia="Times New Roman" w:cs="Times New Roman"/>
-          <w:shd w:val="clear" w:color="auto" w:fill="FFFFFF"/>
-        </w:rPr>
-        <w:t>A</w:t>
-      </w:r>
-      <w:r>
-        <w:rPr>
-          <w:rFonts w:eastAsia="Times New Roman" w:cs="Times New Roman"/>
-          <w:shd w:val="clear" w:color="auto" w:fill="FFFFFF"/>
-        </w:rPr>
-        <w:t xml:space="preserve">ny segment </w:t>
-      </w:r>
-      <w:r>
-        <w:rPr>
-          <w:rFonts w:eastAsia="Times New Roman" w:cs="Times New Roman"/>
-          <w:shd w:val="clear" w:color="auto" w:fill="FFFFFF"/>
-        </w:rPr>
-        <w:t>with</w:t>
-      </w:r>
-      <w:r>
-        <w:rPr>
-          <w:rFonts w:eastAsia="Times New Roman" w:cs="Times New Roman"/>
-          <w:shd w:val="clear" w:color="auto" w:fill="FFFFFF"/>
-        </w:rPr>
-        <w:t xml:space="preserve"> extreme values (+/- 100</w:t>
-      </w:r>
-      <w:r>
-        <w:rPr>
-          <w:rFonts w:eastAsia="Times New Roman" w:cs="Times New Roman"/>
-          <w:shd w:val="clear" w:color="auto" w:fill="FFFFFF"/>
-        </w:rPr>
-        <w:t xml:space="preserve"> </w:t>
-      </w:r>
-      <w:r>
-        <w:rPr>
-          <w:rFonts w:eastAsia="Times New Roman" w:cs="Times New Roman"/>
-          <w:shd w:val="clear" w:color="auto" w:fill="FFFFFF"/>
-          <w:lang w:val="el-GR"/>
-        </w:rPr>
-        <w:t>μ</w:t>
-      </w:r>
-      <w:r>
-        <w:rPr>
-          <w:rFonts w:eastAsia="Times New Roman" w:cs="Times New Roman"/>
-          <w:shd w:val="clear" w:color="auto" w:fill="FFFFFF"/>
-        </w:rPr>
-        <w:t xml:space="preserve">V) was also flagged. </w:t>
-      </w:r>
-      <w:r>
-        <w:rPr>
-          <w:rFonts w:eastAsia="Times New Roman" w:cs="Times New Roman"/>
-          <w:shd w:val="clear" w:color="auto" w:fill="FFFFFF"/>
-        </w:rPr>
-        <w:t xml:space="preserve">Finally, the data were visually inspected to ensure that all artifacts </w:t>
-      </w:r>
-      <w:r>
-        <w:rPr>
-          <w:rFonts w:eastAsia="Times New Roman" w:cs="Times New Roman"/>
-          <w:shd w:val="clear" w:color="auto" w:fill="FFFFFF"/>
-        </w:rPr>
-        <w:t>were</w:t>
-      </w:r>
-      <w:r>
-        <w:rPr>
-          <w:rFonts w:eastAsia="Times New Roman" w:cs="Times New Roman"/>
-          <w:shd w:val="clear" w:color="auto" w:fill="FFFFFF"/>
-        </w:rPr>
-        <w:t xml:space="preserve"> marked, and then the artifacts were rejected.</w:t>
-      </w:r>
-      <w:r>
-        <w:rPr>
-          <w:rFonts w:eastAsia="Times New Roman" w:cs="Times New Roman"/>
-          <w:shd w:val="clear" w:color="auto" w:fill="FFFFFF"/>
-        </w:rPr>
-        <w:t xml:space="preserve"> </w:t>
-      </w:r>
-      <w:r>
-        <w:rPr>
-          <w:rFonts w:eastAsia="Times New Roman" w:cs="Times New Roman"/>
-          <w:shd w:val="clear" w:color="auto" w:fill="FFFFFF"/>
-        </w:rPr>
-        <w:t>D</w:t>
-      </w:r>
-      <w:r>
-        <w:rPr>
-          <w:rFonts w:eastAsia="Times New Roman" w:cs="Times New Roman"/>
-          <w:shd w:val="clear" w:color="auto" w:fill="FFFFFF"/>
-        </w:rPr>
-        <w:t>ataset</w:t>
-      </w:r>
-      <w:r>
-        <w:rPr>
-          <w:rFonts w:eastAsia="Times New Roman" w:cs="Times New Roman"/>
-          <w:shd w:val="clear" w:color="auto" w:fill="FFFFFF"/>
-        </w:rPr>
-        <w:t>s</w:t>
-      </w:r>
-      <w:r>
-        <w:rPr>
-          <w:rFonts w:eastAsia="Times New Roman" w:cs="Times New Roman"/>
-          <w:shd w:val="clear" w:color="auto" w:fill="FFFFFF"/>
-        </w:rPr>
-        <w:t xml:space="preserve"> with artifacts on more than 50% of trials w</w:t>
-      </w:r>
-      <w:r>
-        <w:rPr>
-          <w:rFonts w:eastAsia="Times New Roman" w:cs="Times New Roman"/>
-          <w:shd w:val="clear" w:color="auto" w:fill="FFFFFF"/>
-        </w:rPr>
-        <w:t>ere</w:t>
-      </w:r>
-      <w:r>
-        <w:rPr>
-          <w:rFonts w:eastAsia="Times New Roman" w:cs="Times New Roman"/>
-          <w:shd w:val="clear" w:color="auto" w:fill="FFFFFF"/>
-        </w:rPr>
-        <w:t xml:space="preserve"> excluded (controls, </w:t>
-      </w:r>
-      <w:r>
-        <w:rPr>
-          <w:rFonts w:eastAsia="Times New Roman" w:cs="Times New Roman"/>
-          <w:i/>
-          <w:shd w:val="clear" w:color="auto" w:fill="FFFFFF"/>
-        </w:rPr>
-        <w:t xml:space="preserve">n </w:t>
-      </w:r>
-      <w:r>
-        <w:rPr>
-          <w:rFonts w:eastAsia="Times New Roman" w:cs="Times New Roman"/>
-          <w:shd w:val="clear" w:color="auto" w:fill="FFFFFF"/>
-        </w:rPr>
-        <w:t xml:space="preserve">= </w:t>
-      </w:r>
-      <w:r>
-        <w:rPr>
-          <w:rFonts w:eastAsia="Times New Roman" w:cs="Times New Roman"/>
-          <w:b/>
-          <w:shd w:val="clear" w:color="auto" w:fill="FFFFFF"/>
-        </w:rPr>
-        <w:t>X</w:t>
-      </w:r>
-      <w:r>
-        <w:rPr>
-          <w:rFonts w:eastAsia="Times New Roman" w:cs="Times New Roman"/>
-          <w:shd w:val="clear" w:color="auto" w:fill="FFFFFF"/>
-        </w:rPr>
-        <w:t xml:space="preserve">, MDD, </w:t>
-      </w:r>
-      <w:r>
-        <w:rPr>
-          <w:rFonts w:eastAsia="Times New Roman" w:cs="Times New Roman"/>
-          <w:i/>
-          <w:shd w:val="clear" w:color="auto" w:fill="FFFFFF"/>
-        </w:rPr>
-        <w:t xml:space="preserve">n </w:t>
-      </w:r>
-      <w:r>
-        <w:rPr>
-          <w:rFonts w:eastAsia="Times New Roman" w:cs="Times New Roman"/>
-          <w:shd w:val="clear" w:color="auto" w:fill="FFFFFF"/>
-        </w:rPr>
-        <w:t xml:space="preserve">= </w:t>
-      </w:r>
-      <w:r>
-        <w:rPr>
-          <w:rFonts w:eastAsia="Times New Roman" w:cs="Times New Roman"/>
-          <w:b/>
-          <w:shd w:val="clear" w:color="auto" w:fill="FFFFFF"/>
-        </w:rPr>
-        <w:t>Y</w:t>
-      </w:r>
-      <w:r>
-        <w:rPr>
-          <w:rFonts w:eastAsia="Times New Roman" w:cs="Times New Roman"/>
-          <w:shd w:val="clear" w:color="auto" w:fill="FFFFFF"/>
-        </w:rPr>
-        <w:t>).</w:t>
-      </w:r>
-      <w:r>
-        <w:rPr>
-          <w:rFonts w:eastAsia="Times New Roman" w:cs="Times New Roman"/>
-          <w:b/>
-          <w:shd w:val="clear" w:color="auto" w:fill="FFFFFF"/>
-        </w:rPr>
-        <w:t xml:space="preserve"> </w:t>
-      </w:r>
-      <w:r>
-        <w:rPr>
-          <w:rFonts w:eastAsia="Times New Roman" w:cs="Times New Roman"/>
-          <w:shd w:val="clear" w:color="auto" w:fill="FFFFFF"/>
-        </w:rPr>
         <w:t xml:space="preserve">The </w:t>
       </w:r>
       <w:r>
@@ -8285,7 +9075,7 @@
           <w:rFonts w:eastAsia="Times New Roman" w:cs="Times New Roman"/>
           <w:shd w:val="clear" w:color="auto" w:fill="FFFFFF"/>
         </w:rPr>
-        <w:t xml:space="preserve">segmented data were then averaged into bins defined by </w:t>
+        <w:t xml:space="preserve">segmented data were averaged into bins defined by </w:t>
       </w:r>
       <w:r>
         <w:rPr>
@@ -8338,14 +9128,7 @@
           <w:rFonts w:eastAsia="Times New Roman" w:cs="Times New Roman"/>
           <w:shd w:val="clear" w:color="auto" w:fill="FFFFFF"/>
         </w:rPr>
-        <w:t xml:space="preserve">Will pin down the behavioral results first as that will inform what gets presented here . . . </w:t>
-      </w:r>
-      <w:r>
-        <w:rPr>
-          <w:rFonts w:eastAsia="Times New Roman" w:cs="Times New Roman"/>
-          <w:shd w:val="clear" w:color="auto" w:fill="FFFFFF"/>
-        </w:rPr>
-        <w:t>*DD note to self: complement the classic ERPs with trial-level analysis focused on 400-800 left parietal, maybe also right parietal (and right frontal + LPN)</w:t>
+        <w:t>DD will update.</w:t>
       </w:r>
     </w:p>
     <w:p>
@@ -8572,49 +9355,84 @@
           <w:rFonts w:eastAsia="Times New Roman" w:cs="Times New Roman"/>
           <w:shd w:val="clear" w:color="auto" w:fill="FFFFFF"/>
         </w:rPr>
-        <w:t xml:space="preserve">Encoding behavior was not affected by depression but it was influenced by the task: the </w:t>
-      </w:r>
-      <w:r>
-        <w:rPr>
-          <w:rFonts w:eastAsia="Times New Roman" w:cs="Times New Roman"/>
-          <w:shd w:val="clear" w:color="auto" w:fill="FFFFFF"/>
-        </w:rPr>
-        <w:t xml:space="preserve">mobility judgment </w:t>
-      </w:r>
-      <w:r>
-        <w:rPr>
-          <w:rFonts w:eastAsia="Times New Roman" w:cs="Times New Roman"/>
-          <w:shd w:val="clear" w:color="auto" w:fill="FFFFFF"/>
-        </w:rPr>
-        <w:t xml:space="preserve">was </w:t>
-      </w:r>
-      <w:r>
-        <w:rPr>
-          <w:rFonts w:eastAsia="Times New Roman" w:cs="Times New Roman"/>
-          <w:shd w:val="clear" w:color="auto" w:fill="FFFFFF"/>
-        </w:rPr>
-        <w:t xml:space="preserve">more difficult than the </w:t>
-      </w:r>
-      <w:r>
-        <w:rPr>
-          <w:rFonts w:eastAsia="Times New Roman" w:cs="Times New Roman"/>
-          <w:shd w:val="clear" w:color="auto" w:fill="FFFFFF"/>
-        </w:rPr>
-        <w:t>animacy judgment</w:t>
-      </w:r>
-      <w:r>
-        <w:rPr>
-          <w:rFonts w:eastAsia="Times New Roman" w:cs="Times New Roman"/>
-          <w:shd w:val="clear" w:color="auto" w:fill="FFFFFF"/>
-        </w:rPr>
-        <w:t xml:space="preserve">. This was evident </w:t>
-      </w:r>
-      <w:r>
-        <w:rPr>
-          <w:rFonts w:eastAsia="Times New Roman" w:cs="Times New Roman"/>
-          <w:shd w:val="clear" w:color="auto" w:fill="FFFFFF"/>
-        </w:rPr>
-        <w:t xml:space="preserve">in </w:t>
+        <w:t xml:space="preserve">Encoding behavior was not affected by depression but it was influenced by the </w:t>
+      </w:r>
+      <w:r>
+        <w:rPr>
+          <w:rFonts w:eastAsia="Times New Roman" w:cs="Times New Roman"/>
+          <w:shd w:val="clear" w:color="auto" w:fill="FFFFFF"/>
+        </w:rPr>
+        <w:t xml:space="preserve">task: </w:t>
+      </w:r>
+      <w:r>
+        <w:rPr>
+          <w:rFonts w:eastAsia="Times New Roman" w:cs="Times New Roman"/>
+          <w:shd w:val="clear" w:color="auto" w:fill="FFFFFF"/>
+        </w:rPr>
+        <w:t xml:space="preserve">the </w:t>
+      </w:r>
+      <w:r>
+        <w:rPr>
+          <w:rFonts w:eastAsia="Times New Roman" w:cs="Times New Roman"/>
+          <w:shd w:val="clear" w:color="auto" w:fill="FFFFFF"/>
+        </w:rPr>
+        <w:t>m</w:t>
+      </w:r>
+      <w:r>
+        <w:rPr>
+          <w:rFonts w:eastAsia="Times New Roman" w:cs="Times New Roman"/>
+          <w:shd w:val="clear" w:color="auto" w:fill="FFFFFF"/>
+        </w:rPr>
+        <w:t xml:space="preserve">obility </w:t>
+      </w:r>
+      <w:r>
+        <w:rPr>
+          <w:rFonts w:eastAsia="Times New Roman" w:cs="Times New Roman"/>
+          <w:shd w:val="clear" w:color="auto" w:fill="FFFFFF"/>
+        </w:rPr>
+        <w:t xml:space="preserve">task was </w:t>
+      </w:r>
+      <w:r>
+        <w:rPr>
+          <w:rFonts w:eastAsia="Times New Roman" w:cs="Times New Roman"/>
+          <w:shd w:val="clear" w:color="auto" w:fill="FFFFFF"/>
+        </w:rPr>
+        <w:t xml:space="preserve">more difficult than </w:t>
+      </w:r>
+      <w:r>
+        <w:rPr>
+          <w:rFonts w:eastAsia="Times New Roman" w:cs="Times New Roman"/>
+          <w:shd w:val="clear" w:color="auto" w:fill="FFFFFF"/>
+        </w:rPr>
+        <w:t xml:space="preserve">the </w:t>
+      </w:r>
+      <w:r>
+        <w:rPr>
+          <w:rFonts w:eastAsia="Times New Roman" w:cs="Times New Roman"/>
+          <w:shd w:val="clear" w:color="auto" w:fill="FFFFFF"/>
+        </w:rPr>
+        <w:t xml:space="preserve">animacy </w:t>
+      </w:r>
+      <w:r>
+        <w:rPr>
+          <w:rFonts w:eastAsia="Times New Roman" w:cs="Times New Roman"/>
+          <w:shd w:val="clear" w:color="auto" w:fill="FFFFFF"/>
+        </w:rPr>
+        <w:t>task</w:t>
+      </w:r>
+      <w:r>
+        <w:rPr>
+          <w:rFonts w:eastAsia="Times New Roman" w:cs="Times New Roman"/>
+          <w:shd w:val="clear" w:color="auto" w:fill="FFFFFF"/>
+        </w:rPr>
+        <w:t>. This was evident in</w:t>
+      </w:r>
+      <w:r>
+        <w:rPr>
+          <w:rFonts w:eastAsia="Times New Roman" w:cs="Times New Roman"/>
+          <w:shd w:val="clear" w:color="auto" w:fill="FFFFFF"/>
+        </w:rPr>
+        <w:t xml:space="preserve"> </w:t>
       </w:r>
       <w:r>
         <w:rPr>
@@ -9117,14 +9935,28 @@
           <w:rFonts w:eastAsia="Times New Roman" w:cs="Times New Roman"/>
           <w:shd w:val="clear" w:color="auto" w:fill="FFFFFF"/>
         </w:rPr>
-        <w:t>s &gt; 0.16.</w:t>
-      </w:r>
-      <w:r>
-        <w:rPr>
-          <w:rFonts w:eastAsia="Times New Roman" w:cs="Times New Roman"/>
-          <w:shd w:val="clear" w:color="auto" w:fill="FFFFFF"/>
-        </w:rPr>
-        <w:t xml:space="preserve"> Thus, depressed and hea</w:t>
+        <w:t>s &gt; 0.16</w:t>
+      </w:r>
+      <w:r>
+        <w:rPr>
+          <w:rFonts w:eastAsia="Times New Roman" w:cs="Times New Roman"/>
+          <w:shd w:val="clear" w:color="auto" w:fill="FFFFFF"/>
+        </w:rPr>
+        <w:t xml:space="preserve">, </w:t>
+      </w:r>
+      <w:r>
+        <w:rPr>
+          <w:rFonts w:eastAsia="Times New Roman" w:cs="Times New Roman"/>
+          <w:shd w:val="clear" w:color="auto" w:fill="FFFFFF"/>
+        </w:rPr>
+        <w:t xml:space="preserve">thus </w:t>
+      </w:r>
+      <w:r>
+        <w:rPr>
+          <w:rFonts w:eastAsia="Times New Roman" w:cs="Times New Roman"/>
+          <w:shd w:val="clear" w:color="auto" w:fill="FFFFFF"/>
+        </w:rPr>
+        <w:t>depressed and hea</w:t>
       </w:r>
       <w:r>
         <w:rPr>
@@ -9145,28 +9977,21 @@
           <w:rFonts w:eastAsia="Times New Roman" w:cs="Times New Roman"/>
           <w:shd w:val="clear" w:color="auto" w:fill="FFFFFF"/>
         </w:rPr>
-        <w:t xml:space="preserve">at encoding </w:t>
-      </w:r>
-      <w:r>
-        <w:rPr>
-          <w:rFonts w:eastAsia="Times New Roman" w:cs="Times New Roman"/>
-          <w:shd w:val="clear" w:color="auto" w:fill="FFFFFF"/>
-        </w:rPr>
-        <w:t xml:space="preserve">and the mobility judgment </w:t>
-      </w:r>
-      <w:r>
-        <w:rPr>
-          <w:rFonts w:eastAsia="Times New Roman" w:cs="Times New Roman"/>
-          <w:shd w:val="clear" w:color="auto" w:fill="FFFFFF"/>
-        </w:rPr>
-        <w:t xml:space="preserve">was </w:t>
-      </w:r>
-      <w:r>
-        <w:rPr>
-          <w:rFonts w:eastAsia="Times New Roman" w:cs="Times New Roman"/>
-          <w:shd w:val="clear" w:color="auto" w:fill="FFFFFF"/>
-        </w:rPr>
-        <w:t>more difficult than the animacy judgment.</w:t>
+        <w:t>at</w:t>
+      </w:r>
+      <w:r>
+        <w:rPr>
+          <w:rFonts w:eastAsia="Times New Roman" w:cs="Times New Roman"/>
+          <w:shd w:val="clear" w:color="auto" w:fill="FFFFFF"/>
+        </w:rPr>
+        <w:t xml:space="preserve"> encoding</w:t>
+      </w:r>
+      <w:r>
+        <w:rPr>
+          <w:rFonts w:eastAsia="Times New Roman" w:cs="Times New Roman"/>
+          <w:shd w:val="clear" w:color="auto" w:fill="FFFFFF"/>
+        </w:rPr>
+        <w:t>.</w:t>
       </w:r>
     </w:p>
     <w:p>
@@ -9205,7 +10030,21 @@
           <w:rFonts w:eastAsia="Times New Roman" w:cs="Times New Roman"/>
           <w:shd w:val="clear" w:color="auto" w:fill="FFFFFF"/>
         </w:rPr>
-        <w:t>The percentages of responses of each type (hit, miss, guess) as a function of retrieval cue, encoding task, and group are given in Table 2.</w:t>
+        <w:t xml:space="preserve">The percentages of each type </w:t>
+      </w:r>
+      <w:r>
+        <w:rPr>
+          <w:rFonts w:eastAsia="Times New Roman" w:cs="Times New Roman"/>
+          <w:shd w:val="clear" w:color="auto" w:fill="FFFFFF"/>
+        </w:rPr>
+        <w:t xml:space="preserve">of response </w:t>
+      </w:r>
+      <w:r>
+        <w:rPr>
+          <w:rFonts w:eastAsia="Times New Roman" w:cs="Times New Roman"/>
+          <w:shd w:val="clear" w:color="auto" w:fill="FFFFFF"/>
+        </w:rPr>
+        <w:t>as a function of retrieval cue, encoding task, and group are given in Table 2.</w:t>
       </w:r>
       <w:r>
         <w:rPr>
@@ -9220,7 +10059,21 @@
           <w:rFonts w:eastAsia="Times New Roman" w:cs="Times New Roman"/>
           <w:shd w:val="clear" w:color="auto" w:fill="FFFFFF"/>
         </w:rPr>
-        <w:t>Figure 1A shows that</w:t>
+        <w:t xml:space="preserve">Figure </w:t>
+      </w:r>
+      <w:r>
+        <w:rPr>
+          <w:rFonts w:eastAsia="Times New Roman" w:cs="Times New Roman"/>
+          <w:shd w:val="clear" w:color="auto" w:fill="FFFFFF"/>
+        </w:rPr>
+        <w:t>2</w:t>
+      </w:r>
+      <w:r>
+        <w:rPr>
+          <w:rFonts w:eastAsia="Times New Roman" w:cs="Times New Roman"/>
+          <w:shd w:val="clear" w:color="auto" w:fill="FFFFFF"/>
+        </w:rPr>
+        <w:t>A shows that</w:t>
       </w:r>
       <w:r>
         <w:rPr>
@@ -9241,7 +10094,21 @@
           <w:rFonts w:eastAsia="Times New Roman" w:cs="Times New Roman"/>
           <w:shd w:val="clear" w:color="auto" w:fill="FFFFFF"/>
         </w:rPr>
-        <w:t xml:space="preserve"> words encoded in the mobility task and presented under the “Question?” cue. The figure also </w:t>
+        <w:t xml:space="preserve"> words encoded in the mobility task and presented under the </w:t>
+      </w:r>
+      <w:r>
+        <w:rPr>
+          <w:rFonts w:eastAsia="Times New Roman" w:cs="Times New Roman"/>
+          <w:shd w:val="clear" w:color="auto" w:fill="FFFFFF"/>
+        </w:rPr>
+        <w:t>Question</w:t>
+      </w:r>
+      <w:r>
+        <w:rPr>
+          <w:rFonts w:eastAsia="Times New Roman" w:cs="Times New Roman"/>
+          <w:shd w:val="clear" w:color="auto" w:fill="FFFFFF"/>
+        </w:rPr>
+        <w:t xml:space="preserve"> cue. The figure also </w:t>
       </w:r>
       <w:r>
         <w:rPr>
@@ -9311,7 +10178,21 @@
           <w:rFonts w:eastAsia="Times New Roman" w:cs="Times New Roman"/>
           <w:shd w:val="clear" w:color="auto" w:fill="FFFFFF"/>
         </w:rPr>
-        <w:t xml:space="preserve"> the “Question?” cue, participants responded more accurately to words </w:t>
+        <w:t xml:space="preserve"> the </w:t>
+      </w:r>
+      <w:r>
+        <w:rPr>
+          <w:rFonts w:eastAsia="Times New Roman" w:cs="Times New Roman"/>
+          <w:shd w:val="clear" w:color="auto" w:fill="FFFFFF"/>
+        </w:rPr>
+        <w:t>Question</w:t>
+      </w:r>
+      <w:r>
+        <w:rPr>
+          <w:rFonts w:eastAsia="Times New Roman" w:cs="Times New Roman"/>
+          <w:shd w:val="clear" w:color="auto" w:fill="FFFFFF"/>
+        </w:rPr>
+        <w:t xml:space="preserve"> cue, participants responded more accurately to words </w:t>
       </w:r>
       <w:r>
         <w:rPr>
@@ -9353,7 +10234,21 @@
           <w:rFonts w:eastAsia="Times New Roman" w:cs="Times New Roman"/>
           <w:shd w:val="clear" w:color="auto" w:fill="FFFFFF"/>
         </w:rPr>
-        <w:t xml:space="preserve"> to the “Side?” cue </w:t>
+        <w:t xml:space="preserve"> to the </w:t>
+      </w:r>
+      <w:r>
+        <w:rPr>
+          <w:rFonts w:eastAsia="Times New Roman" w:cs="Times New Roman"/>
+          <w:shd w:val="clear" w:color="auto" w:fill="FFFFFF"/>
+        </w:rPr>
+        <w:t>Side</w:t>
+      </w:r>
+      <w:r>
+        <w:rPr>
+          <w:rFonts w:eastAsia="Times New Roman" w:cs="Times New Roman"/>
+          <w:shd w:val="clear" w:color="auto" w:fill="FFFFFF"/>
+        </w:rPr>
+        <w:t xml:space="preserve"> cue </w:t>
       </w:r>
       <w:r>
         <w:rPr>
@@ -9797,7 +10692,21 @@
           <w:rFonts w:eastAsia="Times New Roman" w:cs="Times New Roman"/>
           <w:shd w:val="clear" w:color="auto" w:fill="FFFFFF"/>
         </w:rPr>
-        <w:t xml:space="preserve"> the mobility task presented under the “Question?” cue</w:t>
+        <w:t xml:space="preserve"> the mobility task presented under the </w:t>
+      </w:r>
+      <w:r>
+        <w:rPr>
+          <w:rFonts w:eastAsia="Times New Roman" w:cs="Times New Roman"/>
+          <w:shd w:val="clear" w:color="auto" w:fill="FFFFFF"/>
+        </w:rPr>
+        <w:t>Question</w:t>
+      </w:r>
+      <w:r>
+        <w:rPr>
+          <w:rFonts w:eastAsia="Times New Roman" w:cs="Times New Roman"/>
+          <w:shd w:val="clear" w:color="auto" w:fill="FFFFFF"/>
+        </w:rPr>
+        <w:t xml:space="preserve"> cue</w:t>
       </w:r>
       <w:r>
         <w:rPr>
@@ -9993,7 +10902,21 @@
           <w:rFonts w:eastAsia="Times New Roman" w:cs="Times New Roman"/>
           <w:shd w:val="clear" w:color="auto" w:fill="FFFFFF"/>
         </w:rPr>
-        <w:t xml:space="preserve">interaction for responses to the “Question?” cue, </w:t>
+        <w:t xml:space="preserve">interaction for responses to the </w:t>
+      </w:r>
+      <w:r>
+        <w:rPr>
+          <w:rFonts w:eastAsia="Times New Roman" w:cs="Times New Roman"/>
+          <w:shd w:val="clear" w:color="auto" w:fill="FFFFFF"/>
+        </w:rPr>
+        <w:t>Question</w:t>
+      </w:r>
+      <w:r>
+        <w:rPr>
+          <w:rFonts w:eastAsia="Times New Roman" w:cs="Times New Roman"/>
+          <w:shd w:val="clear" w:color="auto" w:fill="FFFFFF"/>
+        </w:rPr>
+        <w:t xml:space="preserve"> cue, </w:t>
       </w:r>
       <w:r>
         <w:rPr>
@@ -10177,7 +11100,21 @@
           <w:rFonts w:eastAsia="Times New Roman" w:cs="Times New Roman"/>
           <w:shd w:val="clear" w:color="auto" w:fill="FFFFFF"/>
         </w:rPr>
-        <w:t xml:space="preserve">interaction was not significant for responses to the “Side?” cue, </w:t>
+        <w:t xml:space="preserve">interaction was not significant for responses to the </w:t>
+      </w:r>
+      <w:r>
+        <w:rPr>
+          <w:rFonts w:eastAsia="Times New Roman" w:cs="Times New Roman"/>
+          <w:shd w:val="clear" w:color="auto" w:fill="FFFFFF"/>
+        </w:rPr>
+        <w:t>Side</w:t>
+      </w:r>
+      <w:r>
+        <w:rPr>
+          <w:rFonts w:eastAsia="Times New Roman" w:cs="Times New Roman"/>
+          <w:shd w:val="clear" w:color="auto" w:fill="FFFFFF"/>
+        </w:rPr>
+        <w:t xml:space="preserve"> cue, </w:t>
       </w:r>
       <w:r>
         <w:rPr>
@@ -10529,7 +11466,21 @@
           <w:rFonts w:eastAsia="Times New Roman" w:cs="Times New Roman"/>
           <w:shd w:val="clear" w:color="auto" w:fill="FFFFFF"/>
         </w:rPr>
-        <w:t xml:space="preserve">PLEASE INSERT FIGURE 1 </w:t>
+        <w:t xml:space="preserve">PLEASE INSERT FIGURE </w:t>
+      </w:r>
+      <w:r>
+        <w:rPr>
+          <w:rFonts w:eastAsia="Times New Roman" w:cs="Times New Roman"/>
+          <w:shd w:val="clear" w:color="auto" w:fill="FFFFFF"/>
+        </w:rPr>
+        <w:t>2</w:t>
+      </w:r>
+      <w:r>
+        <w:rPr>
+          <w:rFonts w:eastAsia="Times New Roman" w:cs="Times New Roman"/>
+          <w:shd w:val="clear" w:color="auto" w:fill="FFFFFF"/>
+        </w:rPr>
+        <w:t xml:space="preserve"> </w:t>
       </w:r>
       <w:r>
         <w:rPr>
@@ -10582,7 +11533,21 @@
           <w:rFonts w:eastAsia="Times New Roman" w:cs="Times New Roman"/>
           <w:shd w:val="clear" w:color="auto" w:fill="FFFFFF"/>
         </w:rPr>
-        <w:t>The confidence data shown in Figure 1B indicate th</w:t>
+        <w:t xml:space="preserve">The confidence data shown in Figure </w:t>
+      </w:r>
+      <w:r>
+        <w:rPr>
+          <w:rFonts w:eastAsia="Times New Roman" w:cs="Times New Roman"/>
+          <w:shd w:val="clear" w:color="auto" w:fill="FFFFFF"/>
+        </w:rPr>
+        <w:t>2</w:t>
+      </w:r>
+      <w:r>
+        <w:rPr>
+          <w:rFonts w:eastAsia="Times New Roman" w:cs="Times New Roman"/>
+          <w:shd w:val="clear" w:color="auto" w:fill="FFFFFF"/>
+        </w:rPr>
+        <w:t>B indicate th</w:t>
       </w:r>
       <w:r>
         <w:rPr>
@@ -10638,7 +11603,21 @@
           <w:rFonts w:eastAsia="Times New Roman" w:cs="Times New Roman"/>
           <w:shd w:val="clear" w:color="auto" w:fill="FFFFFF"/>
         </w:rPr>
-        <w:t xml:space="preserve"> the “Side?” cue. Consistent with this impression, the model was improved by the addition of </w:t>
+        <w:t xml:space="preserve"> the </w:t>
+      </w:r>
+      <w:r>
+        <w:rPr>
+          <w:rFonts w:eastAsia="Times New Roman" w:cs="Times New Roman"/>
+          <w:shd w:val="clear" w:color="auto" w:fill="FFFFFF"/>
+        </w:rPr>
+        <w:t>Side</w:t>
+      </w:r>
+      <w:r>
+        <w:rPr>
+          <w:rFonts w:eastAsia="Times New Roman" w:cs="Times New Roman"/>
+          <w:shd w:val="clear" w:color="auto" w:fill="FFFFFF"/>
+        </w:rPr>
+        <w:t xml:space="preserve"> cue. Consistent with this impression, the model was improved by the addition of </w:t>
       </w:r>
       <w:r>
         <w:rPr>
@@ -10786,7 +11765,35 @@
           <w:rFonts w:eastAsia="Times New Roman" w:cs="Times New Roman"/>
           <w:shd w:val="clear" w:color="auto" w:fill="FFFFFF"/>
         </w:rPr>
-        <w:t xml:space="preserve"> = 0.098. The interaction reflected the fact that while the controls were generally more confident than the depressed adults, the group difference was stronger under the “Side?” cue, </w:t>
+        <w:t xml:space="preserve"> = 0.098. The interaction reflected the fact that the group difference </w:t>
+      </w:r>
+      <w:r>
+        <w:rPr>
+          <w:rFonts w:eastAsia="Times New Roman" w:cs="Times New Roman"/>
+          <w:shd w:val="clear" w:color="auto" w:fill="FFFFFF"/>
+        </w:rPr>
+        <w:t xml:space="preserve">in confidence </w:t>
+      </w:r>
+      <w:r>
+        <w:rPr>
+          <w:rFonts w:eastAsia="Times New Roman" w:cs="Times New Roman"/>
+          <w:shd w:val="clear" w:color="auto" w:fill="FFFFFF"/>
+        </w:rPr>
+        <w:t xml:space="preserve">was stronger under the </w:t>
+      </w:r>
+      <w:r>
+        <w:rPr>
+          <w:rFonts w:eastAsia="Times New Roman" w:cs="Times New Roman"/>
+          <w:shd w:val="clear" w:color="auto" w:fill="FFFFFF"/>
+        </w:rPr>
+        <w:t>Side</w:t>
+      </w:r>
+      <w:r>
+        <w:rPr>
+          <w:rFonts w:eastAsia="Times New Roman" w:cs="Times New Roman"/>
+          <w:shd w:val="clear" w:color="auto" w:fill="FFFFFF"/>
+        </w:rPr>
+        <w:t xml:space="preserve"> cue, </w:t>
       </w:r>
       <w:r>
         <w:rPr>
@@ -10816,7 +11823,21 @@
           <w:rFonts w:eastAsia="Times New Roman" w:cs="Times New Roman"/>
           <w:shd w:val="clear" w:color="auto" w:fill="FFFFFF"/>
         </w:rPr>
-        <w:t xml:space="preserve"> = 0.016, than under the “Question?” cue, </w:t>
+        <w:t xml:space="preserve"> = 0.016, than under the </w:t>
+      </w:r>
+      <w:r>
+        <w:rPr>
+          <w:rFonts w:eastAsia="Times New Roman" w:cs="Times New Roman"/>
+          <w:shd w:val="clear" w:color="auto" w:fill="FFFFFF"/>
+        </w:rPr>
+        <w:t>Question</w:t>
+      </w:r>
+      <w:r>
+        <w:rPr>
+          <w:rFonts w:eastAsia="Times New Roman" w:cs="Times New Roman"/>
+          <w:shd w:val="clear" w:color="auto" w:fill="FFFFFF"/>
+        </w:rPr>
+        <w:t xml:space="preserve"> cue, </w:t>
       </w:r>
       <w:r>
         <w:rPr>
@@ -10853,7 +11874,7 @@
           <w:rFonts w:eastAsia="Times New Roman" w:cs="Times New Roman"/>
           <w:shd w:val="clear" w:color="auto" w:fill="FFFFFF"/>
         </w:rPr>
-        <w:t xml:space="preserve">The model also revealed strong effects of </w:t>
+        <w:t xml:space="preserve">The model also revealed effects of </w:t>
       </w:r>
       <w:r>
         <w:rPr>
@@ -11002,7 +12023,35 @@
           <w:rFonts w:eastAsia="Times New Roman" w:cs="Times New Roman"/>
           <w:shd w:val="clear" w:color="auto" w:fill="FFFFFF"/>
         </w:rPr>
-        <w:t xml:space="preserve"> reflect the fact that participants were more confident when responding to the “Question?” cue vs. the “Side?” cue, when responding to wor</w:t>
+        <w:t xml:space="preserve"> reflect the fact that participants were more confident when responding to the </w:t>
+      </w:r>
+      <w:r>
+        <w:rPr>
+          <w:rFonts w:eastAsia="Times New Roman" w:cs="Times New Roman"/>
+          <w:shd w:val="clear" w:color="auto" w:fill="FFFFFF"/>
+        </w:rPr>
+        <w:t>Question</w:t>
+      </w:r>
+      <w:r>
+        <w:rPr>
+          <w:rFonts w:eastAsia="Times New Roman" w:cs="Times New Roman"/>
+          <w:shd w:val="clear" w:color="auto" w:fill="FFFFFF"/>
+        </w:rPr>
+        <w:t xml:space="preserve"> cue vs. the </w:t>
+      </w:r>
+      <w:r>
+        <w:rPr>
+          <w:rFonts w:eastAsia="Times New Roman" w:cs="Times New Roman"/>
+          <w:shd w:val="clear" w:color="auto" w:fill="FFFFFF"/>
+        </w:rPr>
+        <w:t>Side</w:t>
+      </w:r>
+      <w:r>
+        <w:rPr>
+          <w:rFonts w:eastAsia="Times New Roman" w:cs="Times New Roman"/>
+          <w:shd w:val="clear" w:color="auto" w:fill="FFFFFF"/>
+        </w:rPr>
+        <w:t xml:space="preserve"> cue, when responding to wor</w:t>
       </w:r>
       <w:r>
         <w:rPr>
@@ -11085,7 +12134,21 @@
           <w:rFonts w:eastAsia="Times New Roman" w:cs="Times New Roman"/>
           <w:shd w:val="clear" w:color="auto" w:fill="FFFFFF"/>
         </w:rPr>
-        <w:t xml:space="preserve">Figure 1C shows that </w:t>
+        <w:t xml:space="preserve">Figure </w:t>
+      </w:r>
+      <w:r>
+        <w:rPr>
+          <w:rFonts w:eastAsia="Times New Roman" w:cs="Times New Roman"/>
+          <w:shd w:val="clear" w:color="auto" w:fill="FFFFFF"/>
+        </w:rPr>
+        <w:t>2</w:t>
+      </w:r>
+      <w:r>
+        <w:rPr>
+          <w:rFonts w:eastAsia="Times New Roman" w:cs="Times New Roman"/>
+          <w:shd w:val="clear" w:color="auto" w:fill="FFFFFF"/>
+        </w:rPr>
+        <w:t xml:space="preserve">C shows that </w:t>
       </w:r>
       <w:r>
         <w:rPr>
@@ -11120,7 +12183,35 @@
           <w:rFonts w:eastAsia="Times New Roman" w:cs="Times New Roman"/>
           <w:shd w:val="clear" w:color="auto" w:fill="FFFFFF"/>
         </w:rPr>
-        <w:t xml:space="preserve"> all participants noticeably slower in response to the “Question?” vs. “Side?” cue. Th</w:t>
+        <w:t xml:space="preserve"> all participants noticeably slower in response to the </w:t>
+      </w:r>
+      <w:r>
+        <w:rPr>
+          <w:rFonts w:eastAsia="Times New Roman" w:cs="Times New Roman"/>
+          <w:shd w:val="clear" w:color="auto" w:fill="FFFFFF"/>
+        </w:rPr>
+        <w:t>Question</w:t>
+      </w:r>
+      <w:r>
+        <w:rPr>
+          <w:rFonts w:eastAsia="Times New Roman" w:cs="Times New Roman"/>
+          <w:shd w:val="clear" w:color="auto" w:fill="FFFFFF"/>
+        </w:rPr>
+        <w:t xml:space="preserve"> vs. </w:t>
+      </w:r>
+      <w:r>
+        <w:rPr>
+          <w:rFonts w:eastAsia="Times New Roman" w:cs="Times New Roman"/>
+          <w:shd w:val="clear" w:color="auto" w:fill="FFFFFF"/>
+        </w:rPr>
+        <w:t>Side</w:t>
+      </w:r>
+      <w:r>
+        <w:rPr>
+          <w:rFonts w:eastAsia="Times New Roman" w:cs="Times New Roman"/>
+          <w:shd w:val="clear" w:color="auto" w:fill="FFFFFF"/>
+        </w:rPr>
+        <w:t xml:space="preserve"> cue. Th</w:t>
       </w:r>
       <w:r>
         <w:rPr>
@@ -11533,7 +12624,21 @@
           <w:rFonts w:eastAsia="Times New Roman" w:cs="Times New Roman"/>
           <w:shd w:val="clear" w:color="auto" w:fill="FFFFFF"/>
         </w:rPr>
-        <w:t xml:space="preserve">reversed when words from the mobility task were presented under the “Question?” cue. At encoding, the mobility task was associated with lower accuracy and longer reaction times, suggesting that it engendered deeper processing than the animacy task </w:t>
+        <w:t xml:space="preserve">reversed when words from the mobility task were presented under the </w:t>
+      </w:r>
+      <w:r>
+        <w:rPr>
+          <w:rFonts w:eastAsia="Times New Roman" w:cs="Times New Roman"/>
+          <w:shd w:val="clear" w:color="auto" w:fill="FFFFFF"/>
+        </w:rPr>
+        <w:t>Question</w:t>
+      </w:r>
+      <w:r>
+        <w:rPr>
+          <w:rFonts w:eastAsia="Times New Roman" w:cs="Times New Roman"/>
+          <w:shd w:val="clear" w:color="auto" w:fill="FFFFFF"/>
+        </w:rPr>
+        <w:t xml:space="preserve"> cue. At encoding, the mobility task was associated with lower accuracy and longer reaction times, suggesting that it engendered deeper processing than the animacy task </w:t>
       </w:r>
       <w:r>
         <w:rPr>
@@ -11857,14 +12962,14 @@
           <w:rFonts w:eastAsia="Times New Roman" w:cs="Times New Roman"/>
           <w:shd w:val="clear" w:color="auto" w:fill="FFFFFF"/>
         </w:rPr>
-        <w:t xml:space="preserve">Figure 2 </w:t>
-      </w:r>
-      <w:r>
-        <w:rPr>
-          <w:rFonts w:eastAsia="Times New Roman" w:cs="Times New Roman"/>
-          <w:shd w:val="clear" w:color="auto" w:fill="FFFFFF"/>
-        </w:rPr>
-        <w:t>displays topographic maps of correct responses to the “Question?” “Side?” and “Odd/Even?” prompts. In both groups, the two most commonly observed ERPs elicited during successful retrieval are readily apparent. From 400-800 ms, there is robust activity over parietal electrode sites that is stronger over the left vs. right hemisphere in controls; this potential has been consistently associated with recollection</w:t>
+        <w:t xml:space="preserve">Figure </w:t>
+      </w:r>
+      <w:r>
+        <w:rPr>
+          <w:rFonts w:eastAsia="Times New Roman" w:cs="Times New Roman"/>
+          <w:shd w:val="clear" w:color="auto" w:fill="FFFFFF"/>
+        </w:rPr>
+        <w:t>3</w:t>
       </w:r>
       <w:r>
         <w:rPr>
@@ -11878,6 +12983,62 @@
           <w:rFonts w:eastAsia="Times New Roman" w:cs="Times New Roman"/>
           <w:shd w:val="clear" w:color="auto" w:fill="FFFFFF"/>
         </w:rPr>
+        <w:t xml:space="preserve">displays topographic maps of correct responses to the </w:t>
+      </w:r>
+      <w:r>
+        <w:rPr>
+          <w:rFonts w:eastAsia="Times New Roman" w:cs="Times New Roman"/>
+          <w:shd w:val="clear" w:color="auto" w:fill="FFFFFF"/>
+        </w:rPr>
+        <w:t>Question</w:t>
+      </w:r>
+      <w:r>
+        <w:rPr>
+          <w:rFonts w:eastAsia="Times New Roman" w:cs="Times New Roman"/>
+          <w:shd w:val="clear" w:color="auto" w:fill="FFFFFF"/>
+        </w:rPr>
+        <w:t xml:space="preserve"> </w:t>
+      </w:r>
+      <w:r>
+        <w:rPr>
+          <w:rFonts w:eastAsia="Times New Roman" w:cs="Times New Roman"/>
+          <w:shd w:val="clear" w:color="auto" w:fill="FFFFFF"/>
+        </w:rPr>
+        <w:t>Side</w:t>
+      </w:r>
+      <w:r>
+        <w:rPr>
+          <w:rFonts w:eastAsia="Times New Roman" w:cs="Times New Roman"/>
+          <w:shd w:val="clear" w:color="auto" w:fill="FFFFFF"/>
+        </w:rPr>
+        <w:t xml:space="preserve"> and </w:t>
+      </w:r>
+      <w:r>
+        <w:rPr>
+          <w:rFonts w:eastAsia="Times New Roman" w:cs="Times New Roman"/>
+          <w:shd w:val="clear" w:color="auto" w:fill="FFFFFF"/>
+        </w:rPr>
+        <w:t>Odd/Even</w:t>
+      </w:r>
+      <w:r>
+        <w:rPr>
+          <w:rFonts w:eastAsia="Times New Roman" w:cs="Times New Roman"/>
+          <w:shd w:val="clear" w:color="auto" w:fill="FFFFFF"/>
+        </w:rPr>
+        <w:t xml:space="preserve"> prompts. In both groups, the two most commonly observed ERPs elicited during successful retrieval are readily apparent. From 400-800 ms, there is robust activity over parietal electrode sites that is stronger over the left vs. right hemisphere in controls; this potential has been consistently associated with recollection</w:t>
+      </w:r>
+      <w:r>
+        <w:rPr>
+          <w:rFonts w:eastAsia="Times New Roman" w:cs="Times New Roman"/>
+          <w:shd w:val="clear" w:color="auto" w:fill="FFFFFF"/>
+        </w:rPr>
+        <w:t xml:space="preserve"> </w:t>
+      </w:r>
+      <w:r>
+        <w:rPr>
+          <w:rFonts w:eastAsia="Times New Roman" w:cs="Times New Roman"/>
+          <w:shd w:val="clear" w:color="auto" w:fill="FFFFFF"/>
+        </w:rPr>
         <w:fldChar w:fldCharType="begin" w:fldLock="1"/>
       </w:r>
       <w:r>
@@ -12006,7 +13167,21 @@
           <w:rFonts w:eastAsia="Times New Roman" w:cs="Times New Roman"/>
           <w:shd w:val="clear" w:color="auto" w:fill="FFFFFF"/>
         </w:rPr>
-        <w:t>evident even during “Odd/Even?” judgments.</w:t>
+        <w:t xml:space="preserve">evident even during </w:t>
+      </w:r>
+      <w:r>
+        <w:rPr>
+          <w:rFonts w:eastAsia="Times New Roman" w:cs="Times New Roman"/>
+          <w:shd w:val="clear" w:color="auto" w:fill="FFFFFF"/>
+        </w:rPr>
+        <w:t>Odd/Even</w:t>
+      </w:r>
+      <w:r>
+        <w:rPr>
+          <w:rFonts w:eastAsia="Times New Roman" w:cs="Times New Roman"/>
+          <w:shd w:val="clear" w:color="auto" w:fill="FFFFFF"/>
+        </w:rPr>
+        <w:t xml:space="preserve"> judgments.</w:t>
       </w:r>
       <w:r>
         <w:rPr>
@@ -12027,7 +13202,21 @@
           <w:rFonts w:eastAsia="Times New Roman" w:cs="Times New Roman"/>
           <w:shd w:val="clear" w:color="auto" w:fill="FFFFFF"/>
         </w:rPr>
-        <w:t xml:space="preserve"> and extending over left frontal cortex, particularly during successful responses to the “Question?” prompt. This </w:t>
+        <w:t xml:space="preserve"> and extending over left frontal cortex, particularly during successful responses to the </w:t>
+      </w:r>
+      <w:r>
+        <w:rPr>
+          <w:rFonts w:eastAsia="Times New Roman" w:cs="Times New Roman"/>
+          <w:shd w:val="clear" w:color="auto" w:fill="FFFFFF"/>
+        </w:rPr>
+        <w:t>Question</w:t>
+      </w:r>
+      <w:r>
+        <w:rPr>
+          <w:rFonts w:eastAsia="Times New Roman" w:cs="Times New Roman"/>
+          <w:shd w:val="clear" w:color="auto" w:fill="FFFFFF"/>
+        </w:rPr>
+        <w:t xml:space="preserve"> prompt. This </w:t>
       </w:r>
       <w:r>
         <w:rPr>
@@ -12048,7 +13237,7 @@
           <w:rFonts w:eastAsia="Times New Roman" w:cs="Times New Roman"/>
           <w:shd w:val="clear" w:color="auto" w:fill="FFFFFF"/>
         </w:rPr>
-        <w:instrText>ADDIN CSL_CITATION { "citationItems" : [ { "id" : "ITEM-1", "itemData" : { "DOI" : "10.1093/cercor/11.4.322", "ISBN" : "1047-3211 (Print); 1460-2199 (Electronic)", "ISSN" : "1047-3211", "PMID" : "11278195", "abstract" : "Subjects studied pictures of common objects outlined in either red or green and were asked to memorize the objects and their associated colors. Event-related potentials (ERPs) were recorded during subsequent inclusion (i.e. item) and exclusion (i.e. source) memory tasks. The main goal of the experiment was to determine if brain signatures for familiarity and recollection, two behavioral processes thought to account for episodic memory performance, would be observed in the pattern of ERP results. For correctly recognized items, early, posterior old/new effects were recorded (approximately 300--600 ms) that did not differ in magnitude or scalp distribution between item and source memory tasks. A subsequent long-duration occipitally focused negativity (approximately 800 ms peak) was evident in the source but not the item memory task. The ERPs associated with 'source errors' in the source memory task also showed robust early old/new effects. However, 'source error' ERPs lacked frontal scalp activity compared to those associated with correct source attribution. The data suggest that a recollective response may require frontal involvement whereas a decision based on familiarity may not.", "author" : [ { "dropping-particle" : "", "family" : "Cycowicz", "given" : "Y M", "non-dropping-particle" : "", "parse-names" : false, "suffix" : "" }, { "dropping-particle" : "", "family" : "Friedman", "given" : "D", "non-dropping-particle" : "", "parse-names" : false, "suffix" : "" }, { "dropping-particle" : "", "family" : "Snodgrass", "given" : "J G", "non-dropping-particle" : "", "parse-names" : false, "suffix" : "" } ], "container-title" : "Cerebral cortex (New York, N.Y. : 1991)", "id" : "ITEM-1", "issued" : { "date-parts" : [ [ "2001" ] ] }, "page" : "322-334", "title" : "Remembering the color of objects: an ERP investigation of source memory.", "type" : "article-journal", "volume" : "11" }, "uris" : [ "http://www.mendeley.com/documents/?uuid=139b64be-9647-43a5-b4ed-bd7014b4508f" ] } ], "mendeley" : { "formattedCitation" : "(Cycowicz, Friedman, &amp; Snodgrass, 2001)", "plainTextFormattedCitation" : "(Cycowicz, Friedman, &amp; Snodgrass, 2001)" }, "properties" : { "noteIndex" : 0 }, "schema" : "https://github.com/citation-style-language/schema/raw/master/csl-citation.json" }</w:instrText>
+        <w:instrText>ADDIN CSL_CITATION { "citationItems" : [ { "id" : "ITEM-1", "itemData" : { "DOI" : "10.1093/cercor/11.4.322", "ISBN" : "1047-3211 (Print); 1460-2199 (Electronic)", "ISSN" : "1047-3211", "PMID" : "11278195", "abstract" : "Subjects studied pictures of common objects outlined in either red or green and were asked to memorize the objects and their associated colors. Event-related potentials (ERPs) were recorded during subsequent inclusion (i.e. item) and exclusion (i.e. source) memory tasks. The main goal of the experiment was to determine if brain signatures for familiarity and recollection, two behavioral processes thought to account for episodic memory performance, would be observed in the pattern of ERP results. For correctly recognized items, early, posterior old/new effects were recorded (approximately 300--600 ms) that did not differ in magnitude or scalp distribution between item and source memory tasks. A subsequent long-duration occipitally focused negativity (approximately 800 ms peak) was evident in the source but not the item memory task. The ERPs associated with 'source errors' in the source memory task also showed robust early old/new effects. However, 'source error' ERPs lacked frontal scalp activity compared to those associated with correct source attribution. The data suggest that a recollective response may require frontal involvement whereas a decision based on familiarity may not.", "author" : [ { "dropping-particle" : "", "family" : "Cycowicz", "given" : "Y M", "non-dropping-particle" : "", "parse-names" : false, "suffix" : "" }, { "dropping-particle" : "", "family" : "Friedman", "given" : "D", "non-dropping-particle" : "", "parse-names" : false, "suffix" : "" }, { "dropping-particle" : "", "family" : "Snodgrass", "given" : "J G", "non-dropping-particle" : "", "parse-names" : false, "suffix" : "" } ], "container-title" : "Cerebral cortex (New York, N.Y. : 1991)", "id" : "ITEM-1", "issued" : { "date-parts" : [ [ "2001" ] ] }, "page" : "322-334", "title" : "Remembering the color of objects: an ERP investigation of source memory.", "type" : "article-journal", "volume" : "11" }, "uris" : [ "http://www.mendeley.com/documents/?uuid=139b64be-9647-43a5-b4ed-bd7014b4508f" ] } ], "mendeley" : { "formattedCitation" : "(Cycowicz, Friedman, &amp; Snodgrass, 2001)", "plainTextFormattedCitation" : "(Cycowicz, Friedman, &amp; Snodgrass, 2001)", "previouslyFormattedCitation" : "(Cycowicz, Friedman, &amp; Snodgrass, 2001)" }, "properties" : { "noteIndex" : 0 }, "schema" : "https://github.com/citation-style-language/schema/raw/master/csl-citation.json" }</w:instrText>
       </w:r>
       <w:r>
         <w:rPr>
@@ -12347,7 +13536,21 @@
           <w:rFonts w:eastAsia="Times New Roman" w:cs="Times New Roman"/>
           <w:shd w:val="clear" w:color="auto" w:fill="FFFFFF"/>
         </w:rPr>
-        <w:t>This group difference is also readily apparent in the waveforms, which are plotted in Figure 3.</w:t>
+        <w:t xml:space="preserve">This group difference is also readily apparent in the waveforms, which are plotted in Figure </w:t>
+      </w:r>
+      <w:r>
+        <w:rPr>
+          <w:rFonts w:eastAsia="Times New Roman" w:cs="Times New Roman"/>
+          <w:shd w:val="clear" w:color="auto" w:fill="FFFFFF"/>
+        </w:rPr>
+        <w:t>4</w:t>
+      </w:r>
+      <w:r>
+        <w:rPr>
+          <w:rFonts w:eastAsia="Times New Roman" w:cs="Times New Roman"/>
+          <w:shd w:val="clear" w:color="auto" w:fill="FFFFFF"/>
+        </w:rPr>
+        <w:t>.</w:t>
       </w:r>
     </w:p>
     <w:p>
@@ -12364,7 +13567,35 @@
           <w:rFonts w:eastAsia="Times New Roman" w:cs="Times New Roman"/>
           <w:shd w:val="clear" w:color="auto" w:fill="FFFFFF"/>
         </w:rPr>
-        <w:t>PLEASE INSERT FIGURES 2 AND 3 ABOUT HERE</w:t>
+        <w:t xml:space="preserve">PLEASE INSERT FIGURES </w:t>
+      </w:r>
+      <w:r>
+        <w:rPr>
+          <w:rFonts w:eastAsia="Times New Roman" w:cs="Times New Roman"/>
+          <w:shd w:val="clear" w:color="auto" w:fill="FFFFFF"/>
+        </w:rPr>
+        <w:t>3</w:t>
+      </w:r>
+      <w:r>
+        <w:rPr>
+          <w:rFonts w:eastAsia="Times New Roman" w:cs="Times New Roman"/>
+          <w:shd w:val="clear" w:color="auto" w:fill="FFFFFF"/>
+        </w:rPr>
+        <w:t xml:space="preserve"> AND </w:t>
+      </w:r>
+      <w:r>
+        <w:rPr>
+          <w:rFonts w:eastAsia="Times New Roman" w:cs="Times New Roman"/>
+          <w:shd w:val="clear" w:color="auto" w:fill="FFFFFF"/>
+        </w:rPr>
+        <w:t>4</w:t>
+      </w:r>
+      <w:r>
+        <w:rPr>
+          <w:rFonts w:eastAsia="Times New Roman" w:cs="Times New Roman"/>
+          <w:shd w:val="clear" w:color="auto" w:fill="FFFFFF"/>
+        </w:rPr>
+        <w:t xml:space="preserve"> ABOUT HERE</w:t>
       </w:r>
     </w:p>
     <w:p>
@@ -12412,7 +13643,23 @@
           <w:rFonts w:cs="Times New Roman"/>
           <w:b/>
         </w:rPr>
-        <w:t xml:space="preserve">Next thing to do is create Figures 3 and 4 . . . </w:t>
+        <w:t>This needs updating b/c this is where you’re going to go with MUT.</w:t>
+      </w:r>
+      <w:r>
+        <w:rPr>
+          <w:rFonts w:cs="Times New Roman"/>
+          <w:b/>
+        </w:rPr>
+        <w:t xml:space="preserve"> Note that there is no Figure 4 yet, even though it’s referr</w:t>
+      </w:r>
+      <w:bookmarkStart w:id="0" w:name="_GoBack"/>
+      <w:bookmarkEnd w:id="0"/>
+      <w:r>
+        <w:rPr>
+          <w:rFonts w:cs="Times New Roman"/>
+          <w:b/>
+        </w:rPr>
+        <w:t xml:space="preserve">ed to above. Not sure it’s needed . . . </w:t>
       </w:r>
     </w:p>
     <w:p>
@@ -12465,7 +13712,43 @@
         <w:rPr>
           <w:rFonts w:cs="Times New Roman"/>
         </w:rPr>
-        <w:t>These maps revealed strong activity over parietal sites in response to the “Question?” vs. “Side?” cue, with the “Side?” cue eliciting relatively more fronto-central activation. Compared to controls the depressed adults showed weaker parietal activation . . . I’m not 100% convinced myself</w:t>
+        <w:t xml:space="preserve">These maps revealed strong activity over parietal sites in response to the </w:t>
+      </w:r>
+      <w:r>
+        <w:rPr>
+          <w:rFonts w:cs="Times New Roman"/>
+        </w:rPr>
+        <w:t>Question</w:t>
+      </w:r>
+      <w:r>
+        <w:rPr>
+          <w:rFonts w:cs="Times New Roman"/>
+        </w:rPr>
+        <w:t xml:space="preserve"> vs. </w:t>
+      </w:r>
+      <w:r>
+        <w:rPr>
+          <w:rFonts w:cs="Times New Roman"/>
+        </w:rPr>
+        <w:t>Side</w:t>
+      </w:r>
+      <w:r>
+        <w:rPr>
+          <w:rFonts w:cs="Times New Roman"/>
+        </w:rPr>
+        <w:t xml:space="preserve"> cue, with the </w:t>
+      </w:r>
+      <w:r>
+        <w:rPr>
+          <w:rFonts w:cs="Times New Roman"/>
+        </w:rPr>
+        <w:t>Side</w:t>
+      </w:r>
+      <w:r>
+        <w:rPr>
+          <w:rFonts w:cs="Times New Roman"/>
+        </w:rPr>
+        <w:t xml:space="preserve"> cue eliciting relatively more fronto-central activation. Compared to controls the depressed adults showed weaker parietal activation . . . I’m not 100% convinced myself</w:t>
       </w:r>
       <w:r>
         <w:rPr>
@@ -12498,6 +13781,123 @@
           <w:rFonts w:cs="Times New Roman"/>
         </w:rPr>
         <w:t xml:space="preserve"> Yes, judging from my powerpoint that’s the case. But the LPN is very obvious and it has a neat property, at least in controls: it looks like it’s constrained to occipital sites under Side but extends up to left PFC under Question. In the MDD group this is less true—the LPN is broader in them. So you might say that the MDD group shows generally weaker parietal activation except for Q/MI and that while the controls appear, speculatively, to be reactivating relevant circuits, this seems like it may be less so for MDD.</w:t>
+      </w:r>
+    </w:p>
+    <w:p>
+      <w:pPr>
+        <w:rPr>
+          <w:rFonts w:cs="Times New Roman"/>
+        </w:rPr>
+      </w:pPr>
+      <w:r>
+        <w:rPr>
+          <w:rFonts w:cs="Times New Roman"/>
+        </w:rPr>
+        <w:br w:type="page"/>
+      </w:r>
+    </w:p>
+    <w:p>
+      <w:pPr>
+        <w:spacing w:line="480" w:lineRule="auto"/>
+        <w:jc w:val="center"/>
+        <w:rPr>
+          <w:rFonts w:cs="Times New Roman"/>
+          <w:b/>
+        </w:rPr>
+      </w:pPr>
+      <w:r>
+        <w:rPr>
+          <w:rFonts w:cs="Times New Roman"/>
+          <w:b/>
+        </w:rPr>
+        <w:t>Figure Captions</w:t>
+      </w:r>
+    </w:p>
+    <w:p>
+      <w:pPr>
+        <w:spacing w:line="480" w:lineRule="auto"/>
+        <w:rPr>
+          <w:rFonts w:cs="Times New Roman"/>
+        </w:rPr>
+      </w:pPr>
+      <w:r>
+        <w:rPr>
+          <w:rFonts w:cs="Times New Roman"/>
+          <w:i/>
+        </w:rPr>
+        <w:t>Figure 1</w:t>
+      </w:r>
+      <w:r>
+        <w:rPr>
+          <w:rFonts w:cs="Times New Roman"/>
+        </w:rPr>
+        <w:t xml:space="preserve">. Encoding (left) and recognition (right) trial structures. Encoding trials began with three centrally presented arrows pointing to the side on which the word would appear. The encoding </w:t>
+      </w:r>
+      <w:r>
+        <w:rPr>
+          <w:rFonts w:cs="Times New Roman"/>
+        </w:rPr>
+        <w:t>task</w:t>
+      </w:r>
+      <w:r>
+        <w:rPr>
+          <w:rFonts w:cs="Times New Roman"/>
+        </w:rPr>
+        <w:t xml:space="preserve"> was presented next, either “living or non-living?” (animacy judgment) or “mobile or immobile?” (mobility judgment, not shown). Finally, the word was presented directly above the encoding question</w:t>
+      </w:r>
+      <w:r>
+        <w:rPr>
+          <w:rFonts w:cs="Times New Roman"/>
+        </w:rPr>
+        <w:t>; participants had 3500 ms to respond. Recognition trials began with presentation of one of three cues (“Side”, “Question”, or “Odd/Even”). After a 1000 ms delay, a word was pres</w:t>
+      </w:r>
+      <w:r>
+        <w:rPr>
+          <w:rFonts w:cs="Times New Roman"/>
+        </w:rPr>
+        <w:t>ented. O</w:t>
+      </w:r>
+      <w:r>
+        <w:rPr>
+          <w:rFonts w:cs="Times New Roman"/>
+        </w:rPr>
+        <w:t>n Side and Question trials, the word came from the immediately preceding encoding block</w:t>
+      </w:r>
+      <w:r>
+        <w:rPr>
+          <w:rFonts w:cs="Times New Roman"/>
+        </w:rPr>
+        <w:t>, while on Odd/Even trials the word was a numeral (e.g., “seventy-seven”)</w:t>
+      </w:r>
+      <w:r>
+        <w:rPr>
+          <w:rFonts w:cs="Times New Roman"/>
+        </w:rPr>
+        <w:t xml:space="preserve">. Finally, a response screen was presented </w:t>
+      </w:r>
+      <w:r>
+        <w:rPr>
+          <w:rFonts w:cs="Times New Roman"/>
+        </w:rPr>
+        <w:t xml:space="preserve">and persisted </w:t>
+      </w:r>
+      <w:r>
+        <w:rPr>
+          <w:rFonts w:cs="Times New Roman"/>
+        </w:rPr>
+        <w:t xml:space="preserve">until the participant responded </w:t>
+      </w:r>
+      <w:r>
+        <w:rPr>
+          <w:rFonts w:cs="Times New Roman"/>
+        </w:rPr>
+        <w:t>or 10 seconds had elapsed, whichever came first. The response options for a Side trial are displayed. On Question trials, “left” and “right” were replaced with “living/non-living” and “mobile/immobile”, respectively; on Odd/Even trials they were replaced with “odd” and “even”.</w:t>
+      </w:r>
+      <w:r>
+        <w:rPr>
+          <w:rFonts w:cs="Times New Roman"/>
+        </w:rPr>
+        <w:t xml:space="preserve"> EEG data were only collected during retrieval.</w:t>
       </w:r>
     </w:p>
     <w:sectPr>
@@ -12608,7 +14008,7 @@
         <w:rFonts w:ascii="Times New Roman" w:hAnsi="Times New Roman" w:cs="Times New Roman"/>
         <w:noProof/>
       </w:rPr>
-      <w:t>1</w:t>
+      <w:t>16</w:t>
     </w:r>
     <w:r>
       <w:rPr>
@@ -12661,7 +14061,6 @@
         <w:temporary/>
         <w:showingPlcHdr/>
       </w:sdtPr>
-      <w:sdtEndPr/>
       <w:sdtContent>
         <w:r>
           <w:t>[Type text]</w:t>
@@ -12680,7 +14079,6 @@
         <w:temporary/>
         <w:showingPlcHdr/>
       </w:sdtPr>
-      <w:sdtEndPr/>
       <w:sdtContent>
         <w:r>
           <w:t>[Type text]</w:t>
@@ -12699,7 +14097,6 @@
         <w:temporary/>
         <w:showingPlcHdr/>
       </w:sdtPr>
-      <w:sdtEndPr/>
       <w:sdtContent>
         <w:r>
           <w:t>[Type text]</w:t>
@@ -13727,6 +15124,7 @@
     <w:rsid w:val="001E070C"/>
     <w:rsid w:val="002C7338"/>
     <w:rsid w:val="003163BD"/>
+    <w:rsid w:val="004A3D7B"/>
     <w:rsid w:val="004D0D57"/>
     <w:rsid w:val="00572CD3"/>
     <w:rsid w:val="006E50F4"/>
@@ -14560,7 +15958,7 @@
 </file>
 
 <file path=customXml/itemProps1.xml><?xml version="1.0" encoding="utf-8"?>
-<ds:datastoreItem xmlns:ds="http://schemas.openxmlformats.org/officeDocument/2006/customXml" ds:itemID="{8177F4B8-71AA-0446-A514-7349E73F1703}">
+<ds:datastoreItem xmlns:ds="http://schemas.openxmlformats.org/officeDocument/2006/customXml" ds:itemID="{ED2D7720-AE7A-7445-960C-9F46C20E12C8}">
   <ds:schemaRefs>
     <ds:schemaRef ds:uri="http://schemas.openxmlformats.org/officeDocument/2006/bibliography"/>
   </ds:schemaRefs>

</xml_diff>

<commit_message>
Updating paper, adding Fig3.eps
</commit_message>
<xml_diff>
--- a/SM_Paper_BP.docx
+++ b/SM_Paper_BP.docx
@@ -10057,23 +10057,40 @@
       <w:r>
         <w:rPr>
           <w:rFonts w:eastAsia="Times New Roman" w:cs="Times New Roman"/>
-          <w:shd w:val="clear" w:color="auto" w:fill="FFFFFF"/>
-        </w:rPr>
-        <w:t xml:space="preserve">Figure </w:t>
-      </w:r>
-      <w:r>
-        <w:rPr>
-          <w:rFonts w:eastAsia="Times New Roman" w:cs="Times New Roman"/>
-          <w:shd w:val="clear" w:color="auto" w:fill="FFFFFF"/>
-        </w:rPr>
-        <w:t>2</w:t>
-      </w:r>
-      <w:r>
-        <w:rPr>
-          <w:rFonts w:eastAsia="Times New Roman" w:cs="Times New Roman"/>
-          <w:shd w:val="clear" w:color="auto" w:fill="FFFFFF"/>
-        </w:rPr>
-        <w:t>A shows that</w:t>
+          <w:b/>
+          <w:shd w:val="clear" w:color="auto" w:fill="FFFFFF"/>
+        </w:rPr>
+        <w:t>Figure 2 needs help—remove “Prompt” and “Ordinal”, confidence scale should be 1-3, accuracy could go up to 4.5</w:t>
+      </w:r>
+      <w:r>
+        <w:rPr>
+          <w:rFonts w:eastAsia="Times New Roman" w:cs="Times New Roman"/>
+          <w:b/>
+          <w:shd w:val="clear" w:color="auto" w:fill="FFFFFF"/>
+        </w:rPr>
+        <w:t>, delete extra space on right.</w:t>
+      </w:r>
+      <w:r>
+        <w:rPr>
+          <w:rFonts w:eastAsia="Times New Roman" w:cs="Times New Roman"/>
+          <w:b/>
+          <w:shd w:val="clear" w:color="auto" w:fill="FFFFFF"/>
+        </w:rPr>
+        <w:t xml:space="preserve"> </w:t>
+      </w:r>
+      <w:r>
+        <w:rPr>
+          <w:rFonts w:eastAsia="Times New Roman" w:cs="Times New Roman"/>
+          <w:shd w:val="clear" w:color="auto" w:fill="FFFFFF"/>
+        </w:rPr>
+        <w:t xml:space="preserve">Figure 2A </w:t>
+      </w:r>
+      <w:r>
+        <w:rPr>
+          <w:rFonts w:eastAsia="Times New Roman" w:cs="Times New Roman"/>
+          <w:shd w:val="clear" w:color="auto" w:fill="FFFFFF"/>
+        </w:rPr>
+        <w:t>shows that</w:t>
       </w:r>
       <w:r>
         <w:rPr>
@@ -11503,6 +11520,7 @@
         <w:ind w:firstLine="720"/>
         <w:rPr>
           <w:rFonts w:eastAsia="Times New Roman" w:cs="Times New Roman"/>
+          <w:b/>
           <w:shd w:val="clear" w:color="auto" w:fill="FFFFFF"/>
         </w:rPr>
       </w:pPr>
@@ -12096,6 +12114,21 @@
           <w:shd w:val="clear" w:color="auto" w:fill="FFFFFF"/>
         </w:rPr>
         <w:t>.</w:t>
+      </w:r>
+      <w:r>
+        <w:rPr>
+          <w:rFonts w:eastAsia="Times New Roman" w:cs="Times New Roman"/>
+          <w:shd w:val="clear" w:color="auto" w:fill="FFFFFF"/>
+        </w:rPr>
+        <w:t xml:space="preserve"> </w:t>
+      </w:r>
+      <w:r>
+        <w:rPr>
+          <w:rFonts w:eastAsia="Times New Roman" w:cs="Times New Roman"/>
+          <w:b/>
+          <w:shd w:val="clear" w:color="auto" w:fill="FFFFFF"/>
+        </w:rPr>
+        <w:t>This might be a good place to insert the binomial test: given null, chance of Ctrls &gt; Dep in 7/8 cells (accuracy + confidence) is p &lt; 0.05.</w:t>
       </w:r>
     </w:p>
     <w:p>
@@ -13275,6 +13308,7 @@
         <w:ind w:firstLine="720"/>
         <w:rPr>
           <w:rFonts w:eastAsia="Times New Roman" w:cs="Times New Roman"/>
+          <w:b/>
           <w:shd w:val="clear" w:color="auto" w:fill="FFFFFF"/>
         </w:rPr>
       </w:pPr>
@@ -13551,6 +13585,21 @@
           <w:shd w:val="clear" w:color="auto" w:fill="FFFFFF"/>
         </w:rPr>
         <w:t>.</w:t>
+      </w:r>
+      <w:r>
+        <w:rPr>
+          <w:rFonts w:eastAsia="Times New Roman" w:cs="Times New Roman"/>
+          <w:shd w:val="clear" w:color="auto" w:fill="FFFFFF"/>
+        </w:rPr>
+        <w:t xml:space="preserve"> </w:t>
+      </w:r>
+      <w:r>
+        <w:rPr>
+          <w:rFonts w:eastAsia="Times New Roman" w:cs="Times New Roman"/>
+          <w:b/>
+          <w:shd w:val="clear" w:color="auto" w:fill="FFFFFF"/>
+        </w:rPr>
+        <w:t>Make the point that this group difference is not specific to episodic retrieval, since it appears for NHit as well, but may instead reflect something about cortical excitability in general and/or ability to engage this specific parietal circuit (or hippocampa-parietal circuit).</w:t>
       </w:r>
     </w:p>
     <w:p>
@@ -13650,17 +13699,49 @@
           <w:rFonts w:cs="Times New Roman"/>
           <w:b/>
         </w:rPr>
-        <w:t xml:space="preserve"> Note that there is no Figure 4 yet, even though it’s referr</w:t>
+        <w:t xml:space="preserve"> Note that there is no Figure 4 yet, even though it’s referred to above. </w:t>
+      </w:r>
+      <w:r>
+        <w:rPr>
+          <w:rFonts w:cs="Times New Roman"/>
+          <w:b/>
+        </w:rPr>
+        <w:t>With respect to the difference waves, the sustained parietal effect is cool, not typically seen in Old/New recognition.</w:t>
+      </w:r>
+      <w:r>
+        <w:rPr>
+          <w:rFonts w:cs="Times New Roman"/>
+          <w:b/>
+        </w:rPr>
+        <w:t xml:space="preserve"> I think you want to do MUT on this and then you should tease apart the Cue x Task interaction.</w:t>
+      </w:r>
+    </w:p>
+    <w:p>
+      <w:pPr>
+        <w:spacing w:line="480" w:lineRule="auto"/>
+        <w:ind w:firstLine="720"/>
+        <w:rPr>
+          <w:rFonts w:cs="Times New Roman"/>
+          <w:b/>
+        </w:rPr>
+      </w:pPr>
+    </w:p>
+    <w:p>
+      <w:pPr>
+        <w:spacing w:line="480" w:lineRule="auto"/>
+        <w:ind w:firstLine="720"/>
+        <w:rPr>
+          <w:rFonts w:cs="Times New Roman"/>
+        </w:rPr>
+      </w:pPr>
+      <w:r>
+        <w:rPr>
+          <w:rFonts w:cs="Times New Roman"/>
+        </w:rPr>
+        <w:t>Dan notes to self, tried cluster based and fdr corrected b/w group analyses for (1) the four conditions minus NHit and (2) All Side Hits – Number Hits plus All Question MI Hits – All Question LNL Hits, to more closely mirror the behavioral results. Nothing came out significant. See text files for details.</w:t>
       </w:r>
       <w:bookmarkStart w:id="0" w:name="_GoBack"/>
       <w:bookmarkEnd w:id="0"/>
-      <w:r>
-        <w:rPr>
-          <w:rFonts w:cs="Times New Roman"/>
-          <w:b/>
-        </w:rPr>
-        <w:t xml:space="preserve">ed to above. Not sure it’s needed . . . </w:t>
-      </w:r>
     </w:p>
     <w:p>
       <w:pPr>
@@ -14008,7 +14089,7 @@
         <w:rFonts w:ascii="Times New Roman" w:hAnsi="Times New Roman" w:cs="Times New Roman"/>
         <w:noProof/>
       </w:rPr>
-      <w:t>16</w:t>
+      <w:t>1</w:t>
     </w:r>
     <w:r>
       <w:rPr>
@@ -14061,6 +14142,7 @@
         <w:temporary/>
         <w:showingPlcHdr/>
       </w:sdtPr>
+      <w:sdtEndPr/>
       <w:sdtContent>
         <w:r>
           <w:t>[Type text]</w:t>
@@ -14079,6 +14161,7 @@
         <w:temporary/>
         <w:showingPlcHdr/>
       </w:sdtPr>
+      <w:sdtEndPr/>
       <w:sdtContent>
         <w:r>
           <w:t>[Type text]</w:t>
@@ -14097,6 +14180,7 @@
         <w:temporary/>
         <w:showingPlcHdr/>
       </w:sdtPr>
+      <w:sdtEndPr/>
       <w:sdtContent>
         <w:r>
           <w:t>[Type text]</w:t>
@@ -15079,7 +15163,7 @@
     <w:charset w:val="00"/>
     <w:family w:val="auto"/>
     <w:pitch w:val="variable"/>
-    <w:sig w:usb0="E10002FF" w:usb1="4000ACFF" w:usb2="00000009" w:usb3="00000000" w:csb0="0000019F" w:csb1="00000000"/>
+    <w:sig w:usb0="00000003" w:usb1="00000000" w:usb2="00000000" w:usb3="00000000" w:csb0="00000001" w:csb1="00000000"/>
   </w:font>
   <w:font w:name="Times">
     <w:panose1 w:val="02000500000000000000"/>
@@ -15101,7 +15185,7 @@
     <w:charset w:val="00"/>
     <w:family w:val="auto"/>
     <w:pitch w:val="variable"/>
-    <w:sig w:usb0="E0002AFF" w:usb1="C0007843" w:usb2="00000009" w:usb3="00000000" w:csb0="000001FF" w:csb1="00000000"/>
+    <w:sig w:usb0="00000003" w:usb1="00000000" w:usb2="00000000" w:usb3="00000000" w:csb0="00000001" w:csb1="00000000"/>
   </w:font>
 </w:fonts>
 </file>
@@ -15958,7 +16042,7 @@
 </file>
 
 <file path=customXml/itemProps1.xml><?xml version="1.0" encoding="utf-8"?>
-<ds:datastoreItem xmlns:ds="http://schemas.openxmlformats.org/officeDocument/2006/customXml" ds:itemID="{ED2D7720-AE7A-7445-960C-9F46C20E12C8}">
+<ds:datastoreItem xmlns:ds="http://schemas.openxmlformats.org/officeDocument/2006/customXml" ds:itemID="{AB8061F2-90E7-DF41-BE4F-AC4BEF3EEB7F}">
   <ds:schemaRefs>
     <ds:schemaRef ds:uri="http://schemas.openxmlformats.org/officeDocument/2006/bibliography"/>
   </ds:schemaRefs>

</xml_diff>

<commit_message>
Adding git conflict test file
</commit_message>
<xml_diff>
--- a/SM_Paper_BP.docx
+++ b/SM_Paper_BP.docx
@@ -43,28 +43,12 @@
           <w:rFonts w:cs="Times New Roman"/>
         </w:rPr>
       </w:pPr>
-      <w:proofErr w:type="spellStart"/>
-      <w:r>
-        <w:rPr>
-          <w:rFonts w:cs="Times New Roman"/>
-        </w:rPr>
-        <w:t>Elyssa</w:t>
-      </w:r>
-      <w:proofErr w:type="spellEnd"/>
-      <w:r>
-        <w:rPr>
-          <w:rFonts w:cs="Times New Roman"/>
-        </w:rPr>
-        <w:t xml:space="preserve"> M. </w:t>
-      </w:r>
-      <w:proofErr w:type="spellStart"/>
-      <w:r>
-        <w:rPr>
-          <w:rFonts w:cs="Times New Roman"/>
-        </w:rPr>
-        <w:t>Barrick</w:t>
-      </w:r>
-      <w:proofErr w:type="spellEnd"/>
+      <w:r>
+        <w:rPr>
+          <w:rFonts w:cs="Times New Roman"/>
+        </w:rPr>
+        <w:t>Elyssa M. Barrick</w:t>
+      </w:r>
       <w:r>
         <w:rPr>
           <w:rFonts w:cs="Times New Roman"/>
@@ -509,7 +493,6 @@
           <w:lang w:val="en-GB"/>
         </w:rPr>
       </w:pPr>
-      <w:proofErr w:type="spellStart"/>
       <w:r>
         <w:rPr>
           <w:rFonts w:ascii="Times New Roman" w:hAnsi="Times New Roman"/>
@@ -517,17 +500,7 @@
           <w:szCs w:val="24"/>
           <w:lang w:val="en-GB"/>
         </w:rPr>
-        <w:t>Center</w:t>
-      </w:r>
-      <w:proofErr w:type="spellEnd"/>
-      <w:r>
-        <w:rPr>
-          <w:rFonts w:ascii="Times New Roman" w:hAnsi="Times New Roman"/>
-          <w:sz w:val="24"/>
-          <w:szCs w:val="24"/>
-          <w:lang w:val="en-GB"/>
-        </w:rPr>
-        <w:t xml:space="preserve"> </w:t>
+        <w:t xml:space="preserve">Center </w:t>
       </w:r>
       <w:r>
         <w:rPr>
@@ -787,7 +760,19 @@
         <w:rPr>
           <w:rFonts w:cs="Times New Roman"/>
         </w:rPr>
-        <w:t xml:space="preserve"> is unclear</w:t>
+        <w:t xml:space="preserve"> </w:t>
+      </w:r>
+      <w:r>
+        <w:rPr>
+          <w:rFonts w:cs="Times New Roman"/>
+        </w:rPr>
+        <w:t xml:space="preserve">cause </w:t>
+      </w:r>
+      <w:r>
+        <w:rPr>
+          <w:rFonts w:cs="Times New Roman"/>
+        </w:rPr>
+        <w:t>is unclear</w:t>
       </w:r>
       <w:r>
         <w:rPr>
@@ -976,21 +961,7 @@
         <w:rPr>
           <w:rFonts w:cs="Times New Roman"/>
         </w:rPr>
-        <w:t xml:space="preserve"> </w:t>
-      </w:r>
-      <w:proofErr w:type="spellStart"/>
-      <w:r>
-        <w:rPr>
-          <w:rFonts w:cs="Times New Roman"/>
-        </w:rPr>
-        <w:t>animacy</w:t>
-      </w:r>
-      <w:proofErr w:type="spellEnd"/>
-      <w:r>
-        <w:rPr>
-          <w:rFonts w:cs="Times New Roman"/>
-        </w:rPr>
-        <w:t xml:space="preserve"> </w:t>
+        <w:t xml:space="preserve"> animacy </w:t>
       </w:r>
       <w:r>
         <w:rPr>
@@ -1127,21 +1098,7 @@
         <w:rPr>
           <w:rFonts w:cs="Times New Roman"/>
         </w:rPr>
-        <w:t xml:space="preserve"> mobility vs. </w:t>
-      </w:r>
-      <w:proofErr w:type="spellStart"/>
-      <w:r>
-        <w:rPr>
-          <w:rFonts w:cs="Times New Roman"/>
-        </w:rPr>
-        <w:t>animacy</w:t>
-      </w:r>
-      <w:proofErr w:type="spellEnd"/>
-      <w:r>
-        <w:rPr>
-          <w:rFonts w:cs="Times New Roman"/>
-        </w:rPr>
-        <w:t xml:space="preserve"> judgments</w:t>
+        <w:t xml:space="preserve"> mobility vs. animacy judgments</w:t>
       </w:r>
       <w:r>
         <w:rPr>
@@ -1213,21 +1170,7 @@
         <w:rPr>
           <w:rFonts w:cs="Times New Roman"/>
         </w:rPr>
-        <w:t xml:space="preserve"> from 800-2000 </w:t>
-      </w:r>
-      <w:proofErr w:type="spellStart"/>
-      <w:r>
-        <w:rPr>
-          <w:rFonts w:cs="Times New Roman"/>
-        </w:rPr>
-        <w:t>ms</w:t>
-      </w:r>
-      <w:proofErr w:type="spellEnd"/>
-      <w:r>
-        <w:rPr>
-          <w:rFonts w:cs="Times New Roman"/>
-        </w:rPr>
-        <w:t xml:space="preserve"> post-stimulus</w:t>
+        <w:t xml:space="preserve"> from 800-2000 ms post-stimulus</w:t>
       </w:r>
       <w:r>
         <w:rPr>
@@ -1281,21 +1224,7 @@
         <w:rPr>
           <w:rFonts w:cs="Times New Roman"/>
         </w:rPr>
-        <w:t xml:space="preserve"> from 400-800 </w:t>
-      </w:r>
-      <w:proofErr w:type="spellStart"/>
-      <w:r>
-        <w:rPr>
-          <w:rFonts w:cs="Times New Roman"/>
-        </w:rPr>
-        <w:t>ms</w:t>
-      </w:r>
-      <w:proofErr w:type="spellEnd"/>
-      <w:r>
-        <w:rPr>
-          <w:rFonts w:cs="Times New Roman"/>
-        </w:rPr>
-        <w:t xml:space="preserve"> was sharply reduced in MDD. However, </w:t>
+        <w:t xml:space="preserve"> from 400-800 ms was sharply reduced in MDD. However, </w:t>
       </w:r>
       <w:r>
         <w:rPr>
@@ -1357,6 +1286,7 @@
         <w:spacing w:line="480" w:lineRule="auto"/>
         <w:rPr>
           <w:rFonts w:cs="Times New Roman"/>
+          <w:b/>
         </w:rPr>
       </w:pPr>
       <w:r>
@@ -1498,21 +1428,7 @@
         <w:rPr>
           <w:rFonts w:cs="Times New Roman"/>
         </w:rPr>
-        <w:t xml:space="preserve"> from 400-800 </w:t>
-      </w:r>
-      <w:proofErr w:type="spellStart"/>
-      <w:r>
-        <w:rPr>
-          <w:rFonts w:cs="Times New Roman"/>
-        </w:rPr>
-        <w:t>ms</w:t>
-      </w:r>
-      <w:proofErr w:type="spellEnd"/>
-      <w:r>
-        <w:rPr>
-          <w:rFonts w:cs="Times New Roman"/>
-        </w:rPr>
-        <w:t xml:space="preserve"> su</w:t>
+        <w:t xml:space="preserve"> from 400-800 ms su</w:t>
       </w:r>
       <w:r>
         <w:rPr>
@@ -1544,14 +1460,6 @@
         </w:rPr>
         <w:t>.</w:t>
       </w:r>
-    </w:p>
-    <w:p>
-      <w:pPr>
-        <w:rPr>
-          <w:rFonts w:cs="Times New Roman"/>
-          <w:b/>
-        </w:rPr>
-      </w:pPr>
       <w:r>
         <w:rPr>
           <w:rFonts w:cs="Times New Roman"/>
@@ -1581,16 +1489,84 @@
       <w:pPr>
         <w:rPr>
           <w:rFonts w:cs="Times New Roman"/>
+        </w:rPr>
+      </w:pPr>
+      <w:r>
+        <w:rPr>
+          <w:rFonts w:cs="Times New Roman"/>
+        </w:rPr>
+        <w:t>A basic point from the source monitoring framework that’s worth keeping mind—source is not an item attribute, and we probably retrieve the memory first then reflect on it to inspect or deduce the source. The LPN may be tracking the latter process.</w:t>
+      </w:r>
+    </w:p>
+    <w:p>
+      <w:pPr>
+        <w:rPr>
+          <w:rFonts w:cs="Times New Roman"/>
+        </w:rPr>
+      </w:pPr>
+    </w:p>
+    <w:p>
+      <w:pPr>
+        <w:rPr>
+          <w:rFonts w:cs="Times New Roman"/>
+        </w:rPr>
+      </w:pPr>
+      <w:r>
+        <w:rPr>
+          <w:rFonts w:cs="Times New Roman"/>
+        </w:rPr>
+        <w:t>Another point: in their 1993 article</w:t>
+      </w:r>
+      <w:r>
+        <w:rPr>
+          <w:rFonts w:cs="Times New Roman"/>
+        </w:rPr>
+        <w:t xml:space="preserve"> on the source monitoring framework</w:t>
+      </w:r>
+      <w:r>
+        <w:rPr>
+          <w:rFonts w:cs="Times New Roman"/>
+        </w:rPr>
+        <w:t>, Johnson, Hashtroudi, and Lindsay are very clear on the fact that source memories are not all-or-none and that we often remember certain aspects of a source but not others. I think what we have here is evidence that our encoding tasks made cognitive operations more vs. less accessible (probably because they were engaged to a greater extent; or more were engaged to a similar extent) at retrieval while having no differential effect on encoding of spatial position. Also, our LPN data show that recovering different aspects of a source elicits different (and sensible) patterns of brain activity (others have shown this, I think our data are especially clear).</w:t>
+      </w:r>
+      <w:r>
+        <w:rPr>
+          <w:rFonts w:cs="Times New Roman"/>
+        </w:rPr>
+        <w:t xml:space="preserve"> Ah, here’s a relevant quote from the SMF paper: “Because source monitoring depends on the information available from activated memory records, it relies fundamentally on the quality of the information recorded about events initially.” I wouldn’t push this point too hard but you can highlight the fact that many prior papers in this area have overlooked this point by looking at cue effects collapsed over encoding conditions (e.g., Bergrstom et al., 2013); we show that the Cue x Encoding Task interaction is robust.</w:t>
+      </w:r>
+    </w:p>
+    <w:p>
+      <w:pPr>
+        <w:rPr>
+          <w:rFonts w:cs="Times New Roman"/>
+        </w:rPr>
+      </w:pPr>
+    </w:p>
+    <w:p>
+      <w:pPr>
+        <w:rPr>
+          <w:rFonts w:cs="Times New Roman"/>
+        </w:rPr>
+      </w:pPr>
+      <w:r>
+        <w:rPr>
+          <w:rFonts w:cs="Times New Roman"/>
+        </w:rPr>
+        <w:t>Our task is not quite about internal-external monitoring because we specifically ask for either internal or external information. Instead, it’s about specifying which internal and external source information is from.</w:t>
+      </w:r>
+      <w:bookmarkStart w:id="0" w:name="_GoBack"/>
+      <w:bookmarkEnd w:id="0"/>
+    </w:p>
+    <w:p>
+      <w:pPr>
+        <w:spacing w:line="480" w:lineRule="auto"/>
+        <w:jc w:val="center"/>
+        <w:rPr>
+          <w:rFonts w:cs="Times New Roman"/>
           <w:b/>
         </w:rPr>
       </w:pPr>
-      <w:r>
-        <w:rPr>
-          <w:rFonts w:cs="Times New Roman"/>
-          <w:b/>
-        </w:rPr>
-        <w:br w:type="page"/>
-      </w:r>
     </w:p>
     <w:p>
       <w:pPr>
@@ -2475,23 +2451,7 @@
           <w:rFonts w:eastAsia="ＭＳ ゴシック" w:cs="Times New Roman"/>
           <w:color w:val="000000"/>
         </w:rPr>
-        <w:t xml:space="preserve">The task was programmed in </w:t>
-      </w:r>
-      <w:proofErr w:type="spellStart"/>
-      <w:r>
-        <w:rPr>
-          <w:rFonts w:eastAsia="ＭＳ ゴシック" w:cs="Times New Roman"/>
-          <w:color w:val="000000"/>
-        </w:rPr>
-        <w:t>PsychoPy</w:t>
-      </w:r>
-      <w:proofErr w:type="spellEnd"/>
-      <w:r>
-        <w:rPr>
-          <w:rFonts w:eastAsia="ＭＳ ゴシック" w:cs="Times New Roman"/>
-          <w:color w:val="000000"/>
-        </w:rPr>
-        <w:t xml:space="preserve"> </w:t>
+        <w:t xml:space="preserve">The task was programmed in PsychoPy </w:t>
       </w:r>
       <w:r>
         <w:rPr>
@@ -2606,16 +2566,32 @@
         <w:rPr>
           <w:rFonts w:cs="Times New Roman"/>
         </w:rPr>
-        <w:t xml:space="preserve">e </w:t>
-      </w:r>
-      <w:proofErr w:type="spellStart"/>
-      <w:r>
-        <w:rPr>
-          <w:rFonts w:cs="Times New Roman"/>
-        </w:rPr>
-        <w:t>animacy</w:t>
-      </w:r>
-      <w:proofErr w:type="spellEnd"/>
+        <w:t xml:space="preserve">e animacy </w:t>
+      </w:r>
+      <w:r>
+        <w:rPr>
+          <w:rFonts w:cs="Times New Roman"/>
+        </w:rPr>
+        <w:t>and</w:t>
+      </w:r>
+      <w:r>
+        <w:rPr>
+          <w:rFonts w:cs="Times New Roman"/>
+        </w:rPr>
+        <w:t xml:space="preserve"> mobility</w:t>
+      </w:r>
+      <w:r>
+        <w:rPr>
+          <w:rFonts w:cs="Times New Roman"/>
+        </w:rPr>
+        <w:t xml:space="preserve"> judgments for individual words</w:t>
+      </w:r>
+      <w:r>
+        <w:rPr>
+          <w:rFonts w:cs="Times New Roman"/>
+        </w:rPr>
+        <w:t>.</w:t>
+      </w:r>
       <w:r>
         <w:rPr>
           <w:rFonts w:cs="Times New Roman"/>
@@ -2626,67 +2602,37 @@
         <w:rPr>
           <w:rFonts w:cs="Times New Roman"/>
         </w:rPr>
-        <w:t>and</w:t>
-      </w:r>
-      <w:r>
-        <w:rPr>
-          <w:rFonts w:cs="Times New Roman"/>
-        </w:rPr>
-        <w:t xml:space="preserve"> mobility</w:t>
-      </w:r>
-      <w:r>
-        <w:rPr>
-          <w:rFonts w:cs="Times New Roman"/>
-        </w:rPr>
-        <w:t xml:space="preserve"> judgments for individual words</w:t>
-      </w:r>
-      <w:r>
-        <w:rPr>
-          <w:rFonts w:cs="Times New Roman"/>
-        </w:rPr>
-        <w:t>.</w:t>
-      </w:r>
-      <w:r>
-        <w:rPr>
-          <w:rFonts w:cs="Times New Roman"/>
+        <w:t xml:space="preserve">Therefore, we selected 100 words </w:t>
+      </w:r>
+      <w:r>
+        <w:rPr>
+          <w:rFonts w:cs="Times New Roman"/>
+        </w:rPr>
+        <w:t xml:space="preserve">from </w:t>
+      </w:r>
+      <w:r>
+        <w:rPr>
+          <w:rFonts w:cs="Times New Roman"/>
+        </w:rPr>
+        <w:t xml:space="preserve">the </w:t>
+      </w:r>
+      <w:r>
+        <w:rPr>
+          <w:rFonts w:cs="Times New Roman"/>
+          <w:color w:val="000000"/>
+        </w:rPr>
+        <w:t>MRC Psycholinguistic Database</w:t>
+      </w:r>
+      <w:r>
+        <w:rPr>
+          <w:rFonts w:cs="Times New Roman"/>
+          <w:color w:val="000000"/>
         </w:rPr>
         <w:t xml:space="preserve"> </w:t>
       </w:r>
       <w:r>
         <w:rPr>
           <w:rFonts w:cs="Times New Roman"/>
-        </w:rPr>
-        <w:t xml:space="preserve">Therefore, we selected 100 words </w:t>
-      </w:r>
-      <w:r>
-        <w:rPr>
-          <w:rFonts w:cs="Times New Roman"/>
-        </w:rPr>
-        <w:t xml:space="preserve">from </w:t>
-      </w:r>
-      <w:r>
-        <w:rPr>
-          <w:rFonts w:cs="Times New Roman"/>
-        </w:rPr>
-        <w:t xml:space="preserve">the </w:t>
-      </w:r>
-      <w:r>
-        <w:rPr>
-          <w:rFonts w:cs="Times New Roman"/>
-          <w:color w:val="000000"/>
-        </w:rPr>
-        <w:t>MRC Psycholinguistic Database</w:t>
-      </w:r>
-      <w:r>
-        <w:rPr>
-          <w:rFonts w:cs="Times New Roman"/>
-          <w:color w:val="000000"/>
-        </w:rPr>
-        <w:t xml:space="preserve"> </w:t>
-      </w:r>
-      <w:r>
-        <w:rPr>
-          <w:rFonts w:cs="Times New Roman"/>
           <w:color w:val="000000"/>
         </w:rPr>
         <w:fldChar w:fldCharType="begin" w:fldLock="1"/>
@@ -2862,7 +2808,6 @@
         </w:rPr>
         <w:t>(</w:t>
       </w:r>
-      <w:proofErr w:type="spellStart"/>
       <w:r>
         <w:rPr>
           <w:rFonts w:cs="Times New Roman"/>
@@ -2881,15 +2826,7 @@
           <w:rFonts w:eastAsia="ＭＳ ゴシック" w:cs="Times New Roman"/>
           <w:color w:val="000000"/>
         </w:rPr>
-        <w:t>S.D</w:t>
-      </w:r>
-      <w:proofErr w:type="spellEnd"/>
-      <w:r>
-        <w:rPr>
-          <w:rFonts w:eastAsia="ＭＳ ゴシック" w:cs="Times New Roman"/>
-          <w:color w:val="000000"/>
-        </w:rPr>
-        <w:t>. = 5.27</w:t>
+        <w:t>S.D. = 5.27</w:t>
       </w:r>
       <w:r>
         <w:rPr>
@@ -2966,23 +2903,7 @@
           <w:rFonts w:eastAsia="ＭＳ ゴシック" w:cs="Times New Roman"/>
           <w:color w:val="000000"/>
         </w:rPr>
-        <w:t xml:space="preserve">or </w:t>
-      </w:r>
-      <w:proofErr w:type="spellStart"/>
-      <w:r>
-        <w:rPr>
-          <w:rFonts w:eastAsia="ＭＳ ゴシック" w:cs="Times New Roman"/>
-          <w:color w:val="000000"/>
-        </w:rPr>
-        <w:t>imageability</w:t>
-      </w:r>
-      <w:proofErr w:type="spellEnd"/>
-      <w:r>
-        <w:rPr>
-          <w:rFonts w:eastAsia="ＭＳ ゴシック" w:cs="Times New Roman"/>
-          <w:color w:val="000000"/>
-        </w:rPr>
-        <w:t xml:space="preserve"> (596.80</w:t>
+        <w:t>or imageability (596.80</w:t>
       </w:r>
       <w:r>
         <w:rPr>
@@ -2998,7 +2919,6 @@
         </w:rPr>
         <w:t xml:space="preserve">25.31), all </w:t>
       </w:r>
-      <w:proofErr w:type="spellStart"/>
       <w:r>
         <w:rPr>
           <w:rFonts w:eastAsia="ＭＳ ゴシック" w:cs="Times New Roman"/>
@@ -3007,7 +2927,6 @@
         </w:rPr>
         <w:t>ps</w:t>
       </w:r>
-      <w:proofErr w:type="spellEnd"/>
       <w:r>
         <w:rPr>
           <w:rFonts w:eastAsia="ＭＳ ゴシック" w:cs="Times New Roman"/>
@@ -3344,23 +3263,7 @@
         <w:rPr>
           <w:rFonts w:cs="Times New Roman"/>
         </w:rPr>
-        <w:t>(</w:t>
-      </w:r>
-      <w:proofErr w:type="spellStart"/>
-      <w:proofErr w:type="gramStart"/>
-      <w:r>
-        <w:rPr>
-          <w:rFonts w:cs="Times New Roman"/>
-        </w:rPr>
-        <w:t>animacy</w:t>
-      </w:r>
-      <w:proofErr w:type="spellEnd"/>
-      <w:proofErr w:type="gramEnd"/>
-      <w:r>
-        <w:rPr>
-          <w:rFonts w:cs="Times New Roman"/>
-        </w:rPr>
-        <w:t xml:space="preserve"> judgment) </w:t>
+        <w:t xml:space="preserve">(animacy judgment) </w:t>
       </w:r>
       <w:r>
         <w:rPr>
@@ -3396,47 +3299,187 @@
         <w:rPr>
           <w:rFonts w:cs="Times New Roman"/>
         </w:rPr>
-        <w:t>(</w:t>
-      </w:r>
-      <w:proofErr w:type="gramStart"/>
+        <w:t xml:space="preserve">(mobility judgment) </w:t>
+      </w:r>
+      <w:r>
+        <w:rPr>
+          <w:rFonts w:cs="Times New Roman"/>
+        </w:rPr>
+        <w:t>(duration</w:t>
+      </w:r>
+      <w:r>
+        <w:rPr>
+          <w:rFonts w:cs="Times New Roman"/>
+        </w:rPr>
+        <w:t>:</w:t>
+      </w:r>
+      <w:r>
+        <w:rPr>
+          <w:rFonts w:cs="Times New Roman"/>
+        </w:rPr>
+        <w:t xml:space="preserve"> 3.5</w:t>
+      </w:r>
+      <w:r>
+        <w:rPr>
+          <w:rFonts w:cs="Times New Roman"/>
+        </w:rPr>
+        <w:t xml:space="preserve"> </w:t>
+      </w:r>
+      <w:r>
+        <w:rPr>
+          <w:rFonts w:cs="Times New Roman"/>
+        </w:rPr>
+        <w:t xml:space="preserve">s). </w:t>
+      </w:r>
+      <w:r>
+        <w:rPr>
+          <w:rFonts w:cs="Times New Roman"/>
+        </w:rPr>
+        <w:t>P</w:t>
+      </w:r>
+      <w:r>
+        <w:rPr>
+          <w:rFonts w:cs="Times New Roman"/>
+        </w:rPr>
+        <w:t xml:space="preserve">articipants </w:t>
+      </w:r>
+      <w:r>
+        <w:rPr>
+          <w:rFonts w:cs="Times New Roman"/>
+        </w:rPr>
+        <w:t>respond</w:t>
+      </w:r>
+      <w:r>
+        <w:rPr>
+          <w:rFonts w:cs="Times New Roman"/>
+        </w:rPr>
+        <w:t>ed</w:t>
+      </w:r>
+      <w:r>
+        <w:rPr>
+          <w:rFonts w:cs="Times New Roman"/>
+        </w:rPr>
+        <w:t xml:space="preserve"> </w:t>
+      </w:r>
+      <w:r>
+        <w:rPr>
+          <w:rFonts w:cs="Times New Roman"/>
+        </w:rPr>
+        <w:t xml:space="preserve">by pressing </w:t>
+      </w:r>
+      <w:r>
+        <w:rPr>
+          <w:rFonts w:cs="Times New Roman"/>
+        </w:rPr>
+        <w:t xml:space="preserve">a button </w:t>
+      </w:r>
+      <w:r>
+        <w:rPr>
+          <w:rFonts w:cs="Times New Roman"/>
+        </w:rPr>
+        <w:t>corresponding</w:t>
+      </w:r>
+      <w:r>
+        <w:rPr>
+          <w:rFonts w:cs="Times New Roman"/>
+        </w:rPr>
+        <w:t xml:space="preserve"> </w:t>
+      </w:r>
+      <w:r>
+        <w:rPr>
+          <w:rFonts w:cs="Times New Roman"/>
+        </w:rPr>
+        <w:t xml:space="preserve">to </w:t>
+      </w:r>
+      <w:r>
+        <w:rPr>
+          <w:rFonts w:cs="Times New Roman"/>
+        </w:rPr>
+        <w:t>the correct answer.</w:t>
+      </w:r>
+      <w:r>
+        <w:rPr>
+          <w:rFonts w:cs="Times New Roman"/>
+        </w:rPr>
+        <w:t xml:space="preserve"> </w:t>
+      </w:r>
+      <w:r>
+        <w:rPr>
+          <w:rFonts w:cs="Times New Roman"/>
+        </w:rPr>
+        <w:t xml:space="preserve">Thus, each word was encoded in relationship to </w:t>
+      </w:r>
+      <w:r>
+        <w:rPr>
+          <w:rFonts w:cs="Times New Roman"/>
+        </w:rPr>
+        <w:t>a</w:t>
+      </w:r>
+      <w:r>
+        <w:rPr>
+          <w:rFonts w:cs="Times New Roman"/>
+        </w:rPr>
+        <w:t xml:space="preserve"> perceptual source defined by </w:t>
+      </w:r>
+      <w:r>
+        <w:rPr>
+          <w:rFonts w:cs="Times New Roman"/>
+        </w:rPr>
+        <w:t>screen</w:t>
+      </w:r>
+      <w:r>
+        <w:rPr>
+          <w:rFonts w:cs="Times New Roman"/>
+        </w:rPr>
+        <w:t xml:space="preserve"> position (left </w:t>
+      </w:r>
+      <w:r>
+        <w:rPr>
+          <w:rFonts w:cs="Times New Roman"/>
+        </w:rPr>
+        <w:t>vs.</w:t>
+      </w:r>
+      <w:r>
+        <w:rPr>
+          <w:rFonts w:cs="Times New Roman"/>
+        </w:rPr>
+        <w:t xml:space="preserve"> right) and </w:t>
+      </w:r>
+      <w:r>
+        <w:rPr>
+          <w:rFonts w:cs="Times New Roman"/>
+        </w:rPr>
+        <w:t>a</w:t>
+      </w:r>
+      <w:r>
+        <w:rPr>
+          <w:rFonts w:cs="Times New Roman"/>
+        </w:rPr>
+        <w:t xml:space="preserve"> conceptual source defined by the encoding task (</w:t>
+      </w:r>
+      <w:r>
+        <w:rPr>
+          <w:rFonts w:cs="Times New Roman"/>
+        </w:rPr>
+        <w:t xml:space="preserve">animacy </w:t>
+      </w:r>
+      <w:r>
+        <w:rPr>
+          <w:rFonts w:cs="Times New Roman"/>
+        </w:rPr>
+        <w:t xml:space="preserve">vs. </w:t>
+      </w:r>
       <w:r>
         <w:rPr>
           <w:rFonts w:cs="Times New Roman"/>
         </w:rPr>
         <w:t>mobility</w:t>
       </w:r>
-      <w:proofErr w:type="gramEnd"/>
-      <w:r>
-        <w:rPr>
-          <w:rFonts w:cs="Times New Roman"/>
-        </w:rPr>
-        <w:t xml:space="preserve"> judgment) </w:t>
-      </w:r>
-      <w:r>
-        <w:rPr>
-          <w:rFonts w:cs="Times New Roman"/>
-        </w:rPr>
-        <w:t>(</w:t>
-      </w:r>
-      <w:proofErr w:type="gramStart"/>
-      <w:r>
-        <w:rPr>
-          <w:rFonts w:cs="Times New Roman"/>
-        </w:rPr>
-        <w:t>duration</w:t>
-      </w:r>
-      <w:proofErr w:type="gramEnd"/>
-      <w:r>
-        <w:rPr>
-          <w:rFonts w:cs="Times New Roman"/>
-        </w:rPr>
-        <w:t>:</w:t>
-      </w:r>
-      <w:r>
-        <w:rPr>
-          <w:rFonts w:cs="Times New Roman"/>
-        </w:rPr>
-        <w:t xml:space="preserve"> 3.5</w:t>
+      <w:r>
+        <w:rPr>
+          <w:rFonts w:cs="Times New Roman"/>
+        </w:rPr>
+        <w:t>).</w:t>
       </w:r>
       <w:r>
         <w:rPr>
@@ -3448,31 +3491,13 @@
         <w:rPr>
           <w:rFonts w:cs="Times New Roman"/>
         </w:rPr>
-        <w:t xml:space="preserve">s). </w:t>
-      </w:r>
-      <w:r>
-        <w:rPr>
-          <w:rFonts w:cs="Times New Roman"/>
-        </w:rPr>
-        <w:t>P</w:t>
-      </w:r>
-      <w:r>
-        <w:rPr>
-          <w:rFonts w:cs="Times New Roman"/>
-        </w:rPr>
-        <w:t xml:space="preserve">articipants </w:t>
-      </w:r>
-      <w:r>
-        <w:rPr>
-          <w:rFonts w:cs="Times New Roman"/>
-        </w:rPr>
-        <w:t>respond</w:t>
-      </w:r>
-      <w:r>
-        <w:rPr>
-          <w:rFonts w:cs="Times New Roman"/>
-        </w:rPr>
-        <w:t>ed</w:t>
+        <w:t xml:space="preserve">Each </w:t>
+      </w:r>
+      <w:r>
+        <w:rPr>
+          <w:rFonts w:cs="Times New Roman"/>
+        </w:rPr>
+        <w:t>block</w:t>
       </w:r>
       <w:r>
         <w:rPr>
@@ -3484,158 +3509,6 @@
         <w:rPr>
           <w:rFonts w:cs="Times New Roman"/>
         </w:rPr>
-        <w:t xml:space="preserve">by pressing </w:t>
-      </w:r>
-      <w:r>
-        <w:rPr>
-          <w:rFonts w:cs="Times New Roman"/>
-        </w:rPr>
-        <w:t xml:space="preserve">a button </w:t>
-      </w:r>
-      <w:r>
-        <w:rPr>
-          <w:rFonts w:cs="Times New Roman"/>
-        </w:rPr>
-        <w:t>corresponding</w:t>
-      </w:r>
-      <w:r>
-        <w:rPr>
-          <w:rFonts w:cs="Times New Roman"/>
-        </w:rPr>
-        <w:t xml:space="preserve"> </w:t>
-      </w:r>
-      <w:r>
-        <w:rPr>
-          <w:rFonts w:cs="Times New Roman"/>
-        </w:rPr>
-        <w:t xml:space="preserve">to </w:t>
-      </w:r>
-      <w:r>
-        <w:rPr>
-          <w:rFonts w:cs="Times New Roman"/>
-        </w:rPr>
-        <w:t>the correct answer.</w:t>
-      </w:r>
-      <w:r>
-        <w:rPr>
-          <w:rFonts w:cs="Times New Roman"/>
-        </w:rPr>
-        <w:t xml:space="preserve"> </w:t>
-      </w:r>
-      <w:r>
-        <w:rPr>
-          <w:rFonts w:cs="Times New Roman"/>
-        </w:rPr>
-        <w:t xml:space="preserve">Thus, each word was encoded in relationship to </w:t>
-      </w:r>
-      <w:r>
-        <w:rPr>
-          <w:rFonts w:cs="Times New Roman"/>
-        </w:rPr>
-        <w:t>a</w:t>
-      </w:r>
-      <w:r>
-        <w:rPr>
-          <w:rFonts w:cs="Times New Roman"/>
-        </w:rPr>
-        <w:t xml:space="preserve"> perceptual source defined by </w:t>
-      </w:r>
-      <w:r>
-        <w:rPr>
-          <w:rFonts w:cs="Times New Roman"/>
-        </w:rPr>
-        <w:t>screen</w:t>
-      </w:r>
-      <w:r>
-        <w:rPr>
-          <w:rFonts w:cs="Times New Roman"/>
-        </w:rPr>
-        <w:t xml:space="preserve"> position (left </w:t>
-      </w:r>
-      <w:r>
-        <w:rPr>
-          <w:rFonts w:cs="Times New Roman"/>
-        </w:rPr>
-        <w:t>vs.</w:t>
-      </w:r>
-      <w:r>
-        <w:rPr>
-          <w:rFonts w:cs="Times New Roman"/>
-        </w:rPr>
-        <w:t xml:space="preserve"> right) and </w:t>
-      </w:r>
-      <w:r>
-        <w:rPr>
-          <w:rFonts w:cs="Times New Roman"/>
-        </w:rPr>
-        <w:t>a</w:t>
-      </w:r>
-      <w:r>
-        <w:rPr>
-          <w:rFonts w:cs="Times New Roman"/>
-        </w:rPr>
-        <w:t xml:space="preserve"> conceptual source defined by the encoding task (</w:t>
-      </w:r>
-      <w:proofErr w:type="spellStart"/>
-      <w:r>
-        <w:rPr>
-          <w:rFonts w:cs="Times New Roman"/>
-        </w:rPr>
-        <w:t>animacy</w:t>
-      </w:r>
-      <w:proofErr w:type="spellEnd"/>
-      <w:r>
-        <w:rPr>
-          <w:rFonts w:cs="Times New Roman"/>
-        </w:rPr>
-        <w:t xml:space="preserve"> </w:t>
-      </w:r>
-      <w:r>
-        <w:rPr>
-          <w:rFonts w:cs="Times New Roman"/>
-        </w:rPr>
-        <w:t xml:space="preserve">vs. </w:t>
-      </w:r>
-      <w:r>
-        <w:rPr>
-          <w:rFonts w:cs="Times New Roman"/>
-        </w:rPr>
-        <w:t>mobility</w:t>
-      </w:r>
-      <w:r>
-        <w:rPr>
-          <w:rFonts w:cs="Times New Roman"/>
-        </w:rPr>
-        <w:t>).</w:t>
-      </w:r>
-      <w:r>
-        <w:rPr>
-          <w:rFonts w:cs="Times New Roman"/>
-        </w:rPr>
-        <w:t xml:space="preserve"> </w:t>
-      </w:r>
-      <w:r>
-        <w:rPr>
-          <w:rFonts w:cs="Times New Roman"/>
-        </w:rPr>
-        <w:t xml:space="preserve">Each </w:t>
-      </w:r>
-      <w:r>
-        <w:rPr>
-          <w:rFonts w:cs="Times New Roman"/>
-        </w:rPr>
-        <w:t>block</w:t>
-      </w:r>
-      <w:r>
-        <w:rPr>
-          <w:rFonts w:cs="Times New Roman"/>
-        </w:rPr>
-        <w:t xml:space="preserve"> </w:t>
-      </w:r>
-      <w:r>
-        <w:rPr>
-          <w:rFonts w:cs="Times New Roman"/>
-        </w:rPr>
         <w:t>included</w:t>
       </w:r>
       <w:r>
@@ -3708,55 +3581,13 @@
         <w:rPr>
           <w:rFonts w:cs="Times New Roman"/>
         </w:rPr>
-        <w:t>left/</w:t>
-      </w:r>
-      <w:proofErr w:type="spellStart"/>
-      <w:r>
-        <w:rPr>
-          <w:rFonts w:cs="Times New Roman"/>
-        </w:rPr>
-        <w:t>animacy</w:t>
-      </w:r>
-      <w:proofErr w:type="spellEnd"/>
-      <w:r>
-        <w:rPr>
-          <w:rFonts w:cs="Times New Roman"/>
-        </w:rPr>
-        <w:t>, right/</w:t>
-      </w:r>
-      <w:proofErr w:type="spellStart"/>
-      <w:r>
-        <w:rPr>
-          <w:rFonts w:cs="Times New Roman"/>
-        </w:rPr>
-        <w:t>animacy</w:t>
-      </w:r>
-      <w:proofErr w:type="spellEnd"/>
-      <w:r>
-        <w:rPr>
-          <w:rFonts w:cs="Times New Roman"/>
-        </w:rPr>
-        <w:t>, left/mobility, right/mobility).</w:t>
-      </w:r>
-      <w:r>
-        <w:rPr>
-          <w:rFonts w:cs="Times New Roman"/>
-        </w:rPr>
-        <w:t xml:space="preserve"> A jittered inter-trial interval (500-2000 </w:t>
-      </w:r>
-      <w:proofErr w:type="spellStart"/>
-      <w:r>
-        <w:rPr>
-          <w:rFonts w:cs="Times New Roman"/>
-        </w:rPr>
-        <w:t>ms</w:t>
-      </w:r>
-      <w:proofErr w:type="spellEnd"/>
-      <w:r>
-        <w:rPr>
-          <w:rFonts w:cs="Times New Roman"/>
-        </w:rPr>
-        <w:t>) separated the encoding trials.</w:t>
+        <w:t>left/animacy, right/animacy, left/mobility, right/mobility).</w:t>
+      </w:r>
+      <w:r>
+        <w:rPr>
+          <w:rFonts w:cs="Times New Roman"/>
+        </w:rPr>
+        <w:t xml:space="preserve"> A jittered inter-trial interval (500-2000 ms) separated the encoding trials.</w:t>
       </w:r>
     </w:p>
     <w:p>
@@ -4031,14 +3862,7 @@
         <w:rPr>
           <w:rFonts w:cs="Times New Roman"/>
         </w:rPr>
-        <w:t xml:space="preserve"> </w:t>
-      </w:r>
-      <w:proofErr w:type="gramStart"/>
-      <w:r>
-        <w:rPr>
-          <w:rFonts w:cs="Times New Roman"/>
-        </w:rPr>
-        <w:t>but</w:t>
+        <w:t xml:space="preserve"> but</w:t>
       </w:r>
       <w:r>
         <w:rPr>
@@ -4046,7 +3870,6 @@
         </w:rPr>
         <w:t>,</w:t>
       </w:r>
-      <w:proofErr w:type="gramEnd"/>
       <w:r>
         <w:rPr>
           <w:rFonts w:cs="Times New Roman"/>
@@ -4307,14 +4130,12 @@
         </w:rPr>
         <w:t xml:space="preserve"> this word?’) </w:t>
       </w:r>
-      <w:proofErr w:type="gramStart"/>
       <w:r>
         <w:rPr>
           <w:rFonts w:cs="Times New Roman"/>
         </w:rPr>
         <w:t>sources</w:t>
       </w:r>
-      <w:proofErr w:type="gramEnd"/>
       <w:r>
         <w:rPr>
           <w:rFonts w:cs="Times New Roman"/>
@@ -5429,21 +5250,7 @@
         <w:rPr>
           <w:rFonts w:cs="Times New Roman"/>
         </w:rPr>
-        <w:t xml:space="preserve">-2000 </w:t>
-      </w:r>
-      <w:proofErr w:type="spellStart"/>
-      <w:r>
-        <w:rPr>
-          <w:rFonts w:cs="Times New Roman"/>
-        </w:rPr>
-        <w:t>ms</w:t>
-      </w:r>
-      <w:proofErr w:type="spellEnd"/>
-      <w:r>
-        <w:rPr>
-          <w:rFonts w:cs="Times New Roman"/>
-        </w:rPr>
-        <w:t xml:space="preserve">) separated the </w:t>
+        <w:t xml:space="preserve">-2000 ms) separated the </w:t>
       </w:r>
       <w:r>
         <w:rPr>
@@ -5687,7 +5494,6 @@
         </w:rPr>
         <w:t xml:space="preserve">128-sensor </w:t>
       </w:r>
-      <w:proofErr w:type="spellStart"/>
       <w:r>
         <w:rPr>
           <w:rFonts w:cs="Times New Roman"/>
@@ -5698,61 +5504,81 @@
         <w:rPr>
           <w:rFonts w:cs="Times New Roman"/>
         </w:rPr>
-        <w:t>el</w:t>
-      </w:r>
-      <w:proofErr w:type="spellEnd"/>
-      <w:r>
-        <w:rPr>
-          <w:rFonts w:cs="Times New Roman"/>
-        </w:rPr>
-        <w:t xml:space="preserve"> GSN Electrical Geodesics</w:t>
-      </w:r>
-      <w:r>
-        <w:rPr>
-          <w:rFonts w:cs="Times New Roman"/>
+        <w:t>el GSN Electrical Geodesics</w:t>
+      </w:r>
+      <w:r>
+        <w:rPr>
+          <w:rFonts w:cs="Times New Roman"/>
+        </w:rPr>
+        <w:t xml:space="preserve"> Inc</w:t>
+      </w:r>
+      <w:r>
+        <w:rPr>
+          <w:rFonts w:cs="Times New Roman"/>
+        </w:rPr>
+        <w:t xml:space="preserve"> (EGI) net</w:t>
+      </w:r>
+      <w:r>
+        <w:rPr>
+          <w:rFonts w:cs="Times New Roman"/>
+        </w:rPr>
+        <w:t xml:space="preserve"> connected to a Net Amps 300 amplifier</w:t>
+      </w:r>
+      <w:r>
+        <w:rPr>
+          <w:rFonts w:eastAsia="Times New Roman" w:cs="Times New Roman"/>
+          <w:shd w:val="clear" w:color="auto" w:fill="FFFFFF"/>
+        </w:rPr>
+        <w:t xml:space="preserve"> (</w:t>
+      </w:r>
+      <w:r>
+        <w:rPr>
+          <w:rFonts w:eastAsia="Times New Roman" w:cs="Times New Roman"/>
+          <w:shd w:val="clear" w:color="auto" w:fill="FFFFFF"/>
+        </w:rPr>
+        <w:t>sample rate</w:t>
+      </w:r>
+      <w:r>
+        <w:rPr>
+          <w:rFonts w:eastAsia="Times New Roman" w:cs="Times New Roman"/>
+          <w:shd w:val="clear" w:color="auto" w:fill="FFFFFF"/>
+        </w:rPr>
+        <w:t xml:space="preserve"> =</w:t>
+      </w:r>
+      <w:r>
+        <w:rPr>
+          <w:rFonts w:eastAsia="Times New Roman" w:cs="Times New Roman"/>
+          <w:shd w:val="clear" w:color="auto" w:fill="FFFFFF"/>
         </w:rPr>
         <w:t xml:space="preserve"> </w:t>
       </w:r>
-      <w:proofErr w:type="spellStart"/>
-      <w:r>
-        <w:rPr>
-          <w:rFonts w:cs="Times New Roman"/>
-        </w:rPr>
-        <w:t>Inc</w:t>
-      </w:r>
-      <w:proofErr w:type="spellEnd"/>
-      <w:r>
-        <w:rPr>
-          <w:rFonts w:cs="Times New Roman"/>
-        </w:rPr>
-        <w:t xml:space="preserve"> (EGI) net</w:t>
-      </w:r>
-      <w:r>
-        <w:rPr>
-          <w:rFonts w:cs="Times New Roman"/>
-        </w:rPr>
-        <w:t xml:space="preserve"> connected to a Net Amps 300 amplifier</w:t>
-      </w:r>
-      <w:r>
-        <w:rPr>
-          <w:rFonts w:eastAsia="Times New Roman" w:cs="Times New Roman"/>
-          <w:shd w:val="clear" w:color="auto" w:fill="FFFFFF"/>
-        </w:rPr>
-        <w:t xml:space="preserve"> (</w:t>
-      </w:r>
-      <w:r>
-        <w:rPr>
-          <w:rFonts w:eastAsia="Times New Roman" w:cs="Times New Roman"/>
-          <w:shd w:val="clear" w:color="auto" w:fill="FFFFFF"/>
-        </w:rPr>
-        <w:t>sample rate</w:t>
-      </w:r>
-      <w:r>
-        <w:rPr>
-          <w:rFonts w:eastAsia="Times New Roman" w:cs="Times New Roman"/>
-          <w:shd w:val="clear" w:color="auto" w:fill="FFFFFF"/>
-        </w:rPr>
-        <w:t xml:space="preserve"> =</w:t>
+      <w:r>
+        <w:rPr>
+          <w:rFonts w:eastAsia="Times New Roman" w:cs="Times New Roman"/>
+          <w:shd w:val="clear" w:color="auto" w:fill="FFFFFF"/>
+        </w:rPr>
+        <w:t>1000 Hz</w:t>
+      </w:r>
+      <w:r>
+        <w:rPr>
+          <w:rFonts w:eastAsia="Times New Roman" w:cs="Times New Roman"/>
+          <w:shd w:val="clear" w:color="auto" w:fill="FFFFFF"/>
+        </w:rPr>
+        <w:t xml:space="preserve">, </w:t>
+      </w:r>
+      <w:r>
+        <w:rPr>
+          <w:rFonts w:eastAsia="Times New Roman" w:cs="Times New Roman"/>
+          <w:shd w:val="clear" w:color="auto" w:fill="FFFFFF"/>
+        </w:rPr>
+        <w:t xml:space="preserve">0.02–100 Hz </w:t>
+      </w:r>
+      <w:r>
+        <w:rPr>
+          <w:rFonts w:eastAsia="Times New Roman" w:cs="Times New Roman"/>
+          <w:shd w:val="clear" w:color="auto" w:fill="FFFFFF"/>
+        </w:rPr>
+        <w:t>bandpass</w:t>
       </w:r>
       <w:r>
         <w:rPr>
@@ -5766,31 +5592,22 @@
           <w:rFonts w:eastAsia="Times New Roman" w:cs="Times New Roman"/>
           <w:shd w:val="clear" w:color="auto" w:fill="FFFFFF"/>
         </w:rPr>
-        <w:t>1000 Hz</w:t>
-      </w:r>
-      <w:r>
-        <w:rPr>
-          <w:rFonts w:eastAsia="Times New Roman" w:cs="Times New Roman"/>
-          <w:shd w:val="clear" w:color="auto" w:fill="FFFFFF"/>
-        </w:rPr>
-        <w:t xml:space="preserve">, </w:t>
-      </w:r>
-      <w:r>
-        <w:rPr>
-          <w:rFonts w:eastAsia="Times New Roman" w:cs="Times New Roman"/>
-          <w:shd w:val="clear" w:color="auto" w:fill="FFFFFF"/>
-        </w:rPr>
-        <w:t xml:space="preserve">0.02–100 Hz </w:t>
-      </w:r>
-      <w:proofErr w:type="spellStart"/>
-      <w:r>
-        <w:rPr>
-          <w:rFonts w:eastAsia="Times New Roman" w:cs="Times New Roman"/>
-          <w:shd w:val="clear" w:color="auto" w:fill="FFFFFF"/>
-        </w:rPr>
-        <w:t>bandpass</w:t>
-      </w:r>
-      <w:proofErr w:type="spellEnd"/>
+        <w:t>filter</w:t>
+      </w:r>
+      <w:r>
+        <w:rPr>
+          <w:rFonts w:eastAsia="Times New Roman" w:cs="Times New Roman"/>
+          <w:shd w:val="clear" w:color="auto" w:fill="FFFFFF"/>
+        </w:rPr>
+        <w:t>)</w:t>
+      </w:r>
+      <w:r>
+        <w:rPr>
+          <w:rFonts w:eastAsia="Times New Roman" w:cs="Times New Roman"/>
+          <w:shd w:val="clear" w:color="auto" w:fill="FFFFFF"/>
+        </w:rPr>
+        <w:t>.</w:t>
+      </w:r>
       <w:r>
         <w:rPr>
           <w:rFonts w:eastAsia="Times New Roman" w:cs="Times New Roman"/>
@@ -5803,34 +5620,6 @@
           <w:rFonts w:eastAsia="Times New Roman" w:cs="Times New Roman"/>
           <w:shd w:val="clear" w:color="auto" w:fill="FFFFFF"/>
         </w:rPr>
-        <w:t>filter</w:t>
-      </w:r>
-      <w:r>
-        <w:rPr>
-          <w:rFonts w:eastAsia="Times New Roman" w:cs="Times New Roman"/>
-          <w:shd w:val="clear" w:color="auto" w:fill="FFFFFF"/>
-        </w:rPr>
-        <w:t>)</w:t>
-      </w:r>
-      <w:r>
-        <w:rPr>
-          <w:rFonts w:eastAsia="Times New Roman" w:cs="Times New Roman"/>
-          <w:shd w:val="clear" w:color="auto" w:fill="FFFFFF"/>
-        </w:rPr>
-        <w:t>.</w:t>
-      </w:r>
-      <w:r>
-        <w:rPr>
-          <w:rFonts w:eastAsia="Times New Roman" w:cs="Times New Roman"/>
-          <w:shd w:val="clear" w:color="auto" w:fill="FFFFFF"/>
-        </w:rPr>
-        <w:t xml:space="preserve"> </w:t>
-      </w:r>
-      <w:r>
-        <w:rPr>
-          <w:rFonts w:eastAsia="Times New Roman" w:cs="Times New Roman"/>
-          <w:shd w:val="clear" w:color="auto" w:fill="FFFFFF"/>
-        </w:rPr>
         <w:t>Data were r</w:t>
       </w:r>
       <w:r>
@@ -5852,46 +5641,14 @@
           <w:rFonts w:eastAsia="Times New Roman" w:cs="Times New Roman"/>
           <w:shd w:val="clear" w:color="auto" w:fill="FFFFFF"/>
         </w:rPr>
-        <w:t xml:space="preserve">. Impedances were kept below 45 </w:t>
-      </w:r>
-      <w:proofErr w:type="spellStart"/>
-      <w:r>
-        <w:rPr>
-          <w:rFonts w:eastAsia="Times New Roman" w:cs="Times New Roman"/>
-          <w:shd w:val="clear" w:color="auto" w:fill="FFFFFF"/>
-        </w:rPr>
-        <w:t>kΩ</w:t>
-      </w:r>
-      <w:proofErr w:type="spellEnd"/>
-      <w:r>
-        <w:rPr>
-          <w:rFonts w:eastAsia="Times New Roman" w:cs="Times New Roman"/>
-          <w:shd w:val="clear" w:color="auto" w:fill="FFFFFF"/>
-        </w:rPr>
-        <w:t xml:space="preserve"> when</w:t>
-      </w:r>
-      <w:r>
-        <w:rPr>
-          <w:rFonts w:eastAsia="Times New Roman" w:cs="Times New Roman"/>
-          <w:shd w:val="clear" w:color="auto" w:fill="FFFFFF"/>
-        </w:rPr>
-        <w:t xml:space="preserve"> possible; none exceeded 75 </w:t>
-      </w:r>
-      <w:proofErr w:type="spellStart"/>
-      <w:r>
-        <w:rPr>
-          <w:rFonts w:eastAsia="Times New Roman" w:cs="Times New Roman"/>
-          <w:shd w:val="clear" w:color="auto" w:fill="FFFFFF"/>
-        </w:rPr>
-        <w:t>kΩ</w:t>
-      </w:r>
-      <w:proofErr w:type="spellEnd"/>
-      <w:r>
-        <w:rPr>
-          <w:rFonts w:eastAsia="Times New Roman" w:cs="Times New Roman"/>
-          <w:shd w:val="clear" w:color="auto" w:fill="FFFFFF"/>
-        </w:rPr>
-        <w:t>.</w:t>
+        <w:t>. Impedances were kept below 45 kΩ when</w:t>
+      </w:r>
+      <w:r>
+        <w:rPr>
+          <w:rFonts w:eastAsia="Times New Roman" w:cs="Times New Roman"/>
+          <w:shd w:val="clear" w:color="auto" w:fill="FFFFFF"/>
+        </w:rPr>
+        <w:t xml:space="preserve"> possible; none exceeded 75 kΩ.</w:t>
       </w:r>
     </w:p>
     <w:p>
@@ -6665,7 +6422,6 @@
         </w:rPr>
         <w:t xml:space="preserve"> implemented in the R library </w:t>
       </w:r>
-      <w:proofErr w:type="spellStart"/>
       <w:r>
         <w:rPr>
           <w:rFonts w:eastAsia="Times New Roman" w:cs="Times New Roman"/>
@@ -6674,7 +6430,6 @@
         </w:rPr>
         <w:t>anova</w:t>
       </w:r>
-      <w:proofErr w:type="spellEnd"/>
       <w:r>
         <w:rPr>
           <w:rFonts w:eastAsia="Times New Roman" w:cs="Times New Roman"/>
@@ -6836,39 +6591,7 @@
           <w:rFonts w:eastAsia="Times New Roman" w:cs="Times New Roman"/>
           <w:shd w:val="clear" w:color="auto" w:fill="FFFFFF"/>
         </w:rPr>
-        <w:t xml:space="preserve">, we used </w:t>
-      </w:r>
-      <w:proofErr w:type="spellStart"/>
-      <w:r>
-        <w:rPr>
-          <w:rFonts w:eastAsia="Times New Roman" w:cs="Times New Roman"/>
-          <w:shd w:val="clear" w:color="auto" w:fill="FFFFFF"/>
-        </w:rPr>
-        <w:t>glmer</w:t>
-      </w:r>
-      <w:proofErr w:type="spellEnd"/>
-      <w:r>
-        <w:rPr>
-          <w:rFonts w:eastAsia="Times New Roman" w:cs="Times New Roman"/>
-          <w:shd w:val="clear" w:color="auto" w:fill="FFFFFF"/>
-        </w:rPr>
-        <w:t xml:space="preserve"> with the </w:t>
-      </w:r>
-      <w:proofErr w:type="spellStart"/>
-      <w:r>
-        <w:rPr>
-          <w:rFonts w:eastAsia="Times New Roman" w:cs="Times New Roman"/>
-          <w:shd w:val="clear" w:color="auto" w:fill="FFFFFF"/>
-        </w:rPr>
-        <w:t>logit</w:t>
-      </w:r>
-      <w:proofErr w:type="spellEnd"/>
-      <w:r>
-        <w:rPr>
-          <w:rFonts w:eastAsia="Times New Roman" w:cs="Times New Roman"/>
-          <w:shd w:val="clear" w:color="auto" w:fill="FFFFFF"/>
-        </w:rPr>
-        <w:t xml:space="preserve"> link function.</w:t>
+        <w:t>, we used glmer with the logit link function.</w:t>
       </w:r>
       <w:r>
         <w:rPr>
@@ -6920,7 +6643,6 @@
         </w:rPr>
         <w:t xml:space="preserve">using the R library </w:t>
       </w:r>
-      <w:proofErr w:type="spellStart"/>
       <w:r>
         <w:rPr>
           <w:rFonts w:eastAsia="Times New Roman" w:cs="Times New Roman"/>
@@ -6929,7 +6651,6 @@
         </w:rPr>
         <w:t>lmerTest</w:t>
       </w:r>
-      <w:proofErr w:type="spellEnd"/>
       <w:r>
         <w:rPr>
           <w:rFonts w:eastAsia="Times New Roman" w:cs="Times New Roman"/>
@@ -7030,23 +6751,7 @@
           <w:rFonts w:eastAsia="ＭＳ ゴシック" w:cs="Times New Roman"/>
           <w:color w:val="000000"/>
         </w:rPr>
-        <w:t xml:space="preserve">SD; </w:t>
-      </w:r>
-      <w:proofErr w:type="gramStart"/>
-      <w:r>
-        <w:rPr>
-          <w:rFonts w:eastAsia="ＭＳ ゴシック" w:cs="Times New Roman"/>
-          <w:color w:val="000000"/>
-        </w:rPr>
-        <w:t>fewer</w:t>
-      </w:r>
-      <w:proofErr w:type="gramEnd"/>
-      <w:r>
-        <w:rPr>
-          <w:rFonts w:eastAsia="ＭＳ ゴシック" w:cs="Times New Roman"/>
-          <w:color w:val="000000"/>
-        </w:rPr>
-        <w:t xml:space="preserve"> than 1% of trials were </w:t>
+        <w:t xml:space="preserve">SD; fewer than 1% of trials were </w:t>
       </w:r>
       <w:r>
         <w:rPr>
@@ -7103,23 +6808,7 @@
           <w:rFonts w:eastAsia="Times New Roman" w:cs="Times New Roman"/>
           <w:shd w:val="clear" w:color="auto" w:fill="FFFFFF"/>
         </w:rPr>
-        <w:t xml:space="preserve"> (</w:t>
-      </w:r>
-      <w:proofErr w:type="spellStart"/>
-      <w:r>
-        <w:rPr>
-          <w:rFonts w:eastAsia="Times New Roman" w:cs="Times New Roman"/>
-          <w:shd w:val="clear" w:color="auto" w:fill="FFFFFF"/>
-        </w:rPr>
-        <w:t>animacy</w:t>
-      </w:r>
-      <w:proofErr w:type="spellEnd"/>
-      <w:r>
-        <w:rPr>
-          <w:rFonts w:eastAsia="Times New Roman" w:cs="Times New Roman"/>
-          <w:shd w:val="clear" w:color="auto" w:fill="FFFFFF"/>
-        </w:rPr>
-        <w:t xml:space="preserve">, </w:t>
+        <w:t xml:space="preserve"> (animacy, </w:t>
       </w:r>
       <w:r>
         <w:rPr>
@@ -7634,23 +7323,7 @@
           <w:rFonts w:eastAsia="ＭＳ ゴシック" w:cs="Times New Roman"/>
           <w:color w:val="000000"/>
         </w:rPr>
-        <w:t xml:space="preserve">(in </w:t>
-      </w:r>
-      <w:proofErr w:type="spellStart"/>
-      <w:r>
-        <w:rPr>
-          <w:rFonts w:eastAsia="ＭＳ ゴシック" w:cs="Times New Roman"/>
-          <w:color w:val="000000"/>
-        </w:rPr>
-        <w:t>ms</w:t>
-      </w:r>
-      <w:proofErr w:type="spellEnd"/>
-      <w:r>
-        <w:rPr>
-          <w:rFonts w:eastAsia="ＭＳ ゴシック" w:cs="Times New Roman"/>
-          <w:color w:val="000000"/>
-        </w:rPr>
-        <w:t xml:space="preserve">) </w:t>
+        <w:t xml:space="preserve">(in ms) </w:t>
       </w:r>
       <w:r>
         <w:rPr>
@@ -7832,7 +7505,6 @@
         </w:rPr>
         <w:t xml:space="preserve">s &lt; 2.1, </w:t>
       </w:r>
-      <w:proofErr w:type="spellStart"/>
       <w:r>
         <w:rPr>
           <w:rFonts w:eastAsia="ＭＳ ゴシック" w:cs="Times New Roman"/>
@@ -7846,15 +7518,7 @@
           <w:rFonts w:eastAsia="ＭＳ ゴシック" w:cs="Times New Roman"/>
           <w:color w:val="000000"/>
         </w:rPr>
-        <w:t>s</w:t>
-      </w:r>
-      <w:proofErr w:type="spellEnd"/>
-      <w:r>
-        <w:rPr>
-          <w:rFonts w:eastAsia="ＭＳ ゴシック" w:cs="Times New Roman"/>
-          <w:color w:val="000000"/>
-        </w:rPr>
-        <w:t xml:space="preserve"> &gt; 0.14, </w:t>
+        <w:t xml:space="preserve">s &gt; 0.14, </w:t>
       </w:r>
       <w:r>
         <w:rPr>
@@ -8282,21 +7946,12 @@
         </w:rPr>
         <w:t>(</w:t>
       </w:r>
-      <w:proofErr w:type="spellStart"/>
-      <w:r>
-        <w:rPr>
-          <w:rFonts w:eastAsia="Times New Roman" w:cs="Times New Roman"/>
-          <w:shd w:val="clear" w:color="auto" w:fill="FFFFFF"/>
-        </w:rPr>
-        <w:t>animacy</w:t>
-      </w:r>
-      <w:proofErr w:type="spellEnd"/>
-      <w:r>
-        <w:rPr>
-          <w:rFonts w:eastAsia="Times New Roman" w:cs="Times New Roman"/>
-          <w:shd w:val="clear" w:color="auto" w:fill="FFFFFF"/>
-        </w:rPr>
-        <w:t>, mobility</w:t>
+      <w:r>
+        <w:rPr>
+          <w:rFonts w:eastAsia="Times New Roman" w:cs="Times New Roman"/>
+          <w:shd w:val="clear" w:color="auto" w:fill="FFFFFF"/>
+        </w:rPr>
+        <w:t>animacy, mobility</w:t>
       </w:r>
       <w:r>
         <w:rPr>
@@ -8777,23 +8432,7 @@
           <w:rFonts w:eastAsia="Times New Roman" w:cs="Times New Roman"/>
           <w:shd w:val="clear" w:color="auto" w:fill="FFFFFF"/>
         </w:rPr>
-        <w:t>MATLAB (</w:t>
-      </w:r>
-      <w:proofErr w:type="spellStart"/>
-      <w:r>
-        <w:rPr>
-          <w:rFonts w:eastAsia="Times New Roman" w:cs="Times New Roman"/>
-          <w:shd w:val="clear" w:color="auto" w:fill="FFFFFF"/>
-        </w:rPr>
-        <w:t>MathWorks</w:t>
-      </w:r>
-      <w:proofErr w:type="spellEnd"/>
-      <w:r>
-        <w:rPr>
-          <w:rFonts w:eastAsia="Times New Roman" w:cs="Times New Roman"/>
-          <w:shd w:val="clear" w:color="auto" w:fill="FFFFFF"/>
-        </w:rPr>
-        <w:t>, Natic</w:t>
+        <w:t>MATLAB (MathWorks, Natic</w:t>
       </w:r>
       <w:r>
         <w:rPr>
@@ -8863,23 +8502,7 @@
           <w:rFonts w:eastAsia="Times New Roman" w:cs="Times New Roman"/>
           <w:shd w:val="clear" w:color="auto" w:fill="FFFFFF"/>
         </w:rPr>
-        <w:t xml:space="preserve"> prior to </w:t>
-      </w:r>
-      <w:proofErr w:type="spellStart"/>
-      <w:r>
-        <w:rPr>
-          <w:rFonts w:eastAsia="Times New Roman" w:cs="Times New Roman"/>
-          <w:shd w:val="clear" w:color="auto" w:fill="FFFFFF"/>
-        </w:rPr>
-        <w:t>bandpass</w:t>
-      </w:r>
-      <w:proofErr w:type="spellEnd"/>
-      <w:r>
-        <w:rPr>
-          <w:rFonts w:eastAsia="Times New Roman" w:cs="Times New Roman"/>
-          <w:shd w:val="clear" w:color="auto" w:fill="FFFFFF"/>
-        </w:rPr>
-        <w:t xml:space="preserve"> filtering from </w:t>
+        <w:t xml:space="preserve"> prior to bandpass filtering from </w:t>
       </w:r>
       <w:r>
         <w:rPr>
@@ -9183,39 +8806,7 @@
           <w:rFonts w:eastAsia="Times New Roman" w:cs="Times New Roman"/>
           <w:shd w:val="clear" w:color="auto" w:fill="FFFFFF"/>
         </w:rPr>
-        <w:t xml:space="preserve">and segmented from 200 </w:t>
-      </w:r>
-      <w:proofErr w:type="spellStart"/>
-      <w:r>
-        <w:rPr>
-          <w:rFonts w:eastAsia="Times New Roman" w:cs="Times New Roman"/>
-          <w:shd w:val="clear" w:color="auto" w:fill="FFFFFF"/>
-        </w:rPr>
-        <w:t>ms</w:t>
-      </w:r>
-      <w:proofErr w:type="spellEnd"/>
-      <w:r>
-        <w:rPr>
-          <w:rFonts w:eastAsia="Times New Roman" w:cs="Times New Roman"/>
-          <w:shd w:val="clear" w:color="auto" w:fill="FFFFFF"/>
-        </w:rPr>
-        <w:t xml:space="preserve"> pre-stimulus to 2000 </w:t>
-      </w:r>
-      <w:proofErr w:type="spellStart"/>
-      <w:r>
-        <w:rPr>
-          <w:rFonts w:eastAsia="Times New Roman" w:cs="Times New Roman"/>
-          <w:shd w:val="clear" w:color="auto" w:fill="FFFFFF"/>
-        </w:rPr>
-        <w:t>ms</w:t>
-      </w:r>
-      <w:proofErr w:type="spellEnd"/>
-      <w:r>
-        <w:rPr>
-          <w:rFonts w:eastAsia="Times New Roman" w:cs="Times New Roman"/>
-          <w:shd w:val="clear" w:color="auto" w:fill="FFFFFF"/>
-        </w:rPr>
-        <w:t xml:space="preserve"> post-stimulus; the pre-stimulus interval was used for baseline correction. </w:t>
+        <w:t xml:space="preserve">and segmented from 200 ms pre-stimulus to 2000 ms post-stimulus; the pre-stimulus interval was used for baseline correction. </w:t>
       </w:r>
       <w:r>
         <w:rPr>
@@ -9257,23 +8848,7 @@
           <w:rFonts w:eastAsia="Times New Roman" w:cs="Times New Roman"/>
           <w:shd w:val="clear" w:color="auto" w:fill="FFFFFF"/>
         </w:rPr>
-        <w:t xml:space="preserve">200 </w:t>
-      </w:r>
-      <w:proofErr w:type="spellStart"/>
-      <w:r>
-        <w:rPr>
-          <w:rFonts w:eastAsia="Times New Roman" w:cs="Times New Roman"/>
-          <w:shd w:val="clear" w:color="auto" w:fill="FFFFFF"/>
-        </w:rPr>
-        <w:t>ms</w:t>
-      </w:r>
-      <w:proofErr w:type="spellEnd"/>
-      <w:r>
-        <w:rPr>
-          <w:rFonts w:eastAsia="Times New Roman" w:cs="Times New Roman"/>
-          <w:shd w:val="clear" w:color="auto" w:fill="FFFFFF"/>
-        </w:rPr>
-        <w:t xml:space="preserve"> interval</w:t>
+        <w:t>200 ms interval</w:t>
       </w:r>
       <w:r>
         <w:rPr>
@@ -9294,23 +8869,7 @@
           <w:rFonts w:eastAsia="Times New Roman" w:cs="Times New Roman"/>
           <w:shd w:val="clear" w:color="auto" w:fill="FFFFFF"/>
         </w:rPr>
-        <w:t xml:space="preserve">100 </w:t>
-      </w:r>
-      <w:proofErr w:type="spellStart"/>
-      <w:r>
-        <w:rPr>
-          <w:rFonts w:eastAsia="Times New Roman" w:cs="Times New Roman"/>
-          <w:shd w:val="clear" w:color="auto" w:fill="FFFFFF"/>
-        </w:rPr>
-        <w:t>ms</w:t>
-      </w:r>
-      <w:proofErr w:type="spellEnd"/>
-      <w:r>
-        <w:rPr>
-          <w:rFonts w:eastAsia="Times New Roman" w:cs="Times New Roman"/>
-          <w:shd w:val="clear" w:color="auto" w:fill="FFFFFF"/>
-        </w:rPr>
-        <w:t xml:space="preserve"> sliding window</w:t>
+        <w:t>100 ms sliding window</w:t>
       </w:r>
       <w:r>
         <w:rPr>
@@ -9448,59 +9007,13 @@
         </w:rPr>
         <w:t xml:space="preserve"> </w:t>
       </w:r>
-      <w:proofErr w:type="spellStart"/>
       <w:r>
         <w:rPr>
           <w:rFonts w:eastAsia="Times New Roman" w:cs="Times New Roman"/>
           <w:highlight w:val="yellow"/>
           <w:shd w:val="clear" w:color="auto" w:fill="FFFFFF"/>
         </w:rPr>
-        <w:t>Elyssa</w:t>
-      </w:r>
-      <w:proofErr w:type="spellEnd"/>
-      <w:r>
-        <w:rPr>
-          <w:rFonts w:eastAsia="Times New Roman" w:cs="Times New Roman"/>
-          <w:highlight w:val="yellow"/>
-          <w:shd w:val="clear" w:color="auto" w:fill="FFFFFF"/>
-        </w:rPr>
-        <w:t xml:space="preserve">, please confirm: above it says we lost 10 controls and 2 MDDs based on the “number of bad channels” criterion. That implies we did not lose anyone for &gt;50% </w:t>
-      </w:r>
-      <w:proofErr w:type="spellStart"/>
-      <w:r>
-        <w:rPr>
-          <w:rFonts w:eastAsia="Times New Roman" w:cs="Times New Roman"/>
-          <w:highlight w:val="yellow"/>
-          <w:shd w:val="clear" w:color="auto" w:fill="FFFFFF"/>
-        </w:rPr>
-        <w:t>artifactual</w:t>
-      </w:r>
-      <w:proofErr w:type="spellEnd"/>
-      <w:r>
-        <w:rPr>
-          <w:rFonts w:eastAsia="Times New Roman" w:cs="Times New Roman"/>
-          <w:highlight w:val="yellow"/>
-          <w:shd w:val="clear" w:color="auto" w:fill="FFFFFF"/>
-        </w:rPr>
-        <w:t xml:space="preserve"> trials based on ERPLAB, right? I had text describing that but I removed it because I now think it’s </w:t>
-      </w:r>
-      <w:proofErr w:type="gramStart"/>
-      <w:r>
-        <w:rPr>
-          <w:rFonts w:eastAsia="Times New Roman" w:cs="Times New Roman"/>
-          <w:highlight w:val="yellow"/>
-          <w:shd w:val="clear" w:color="auto" w:fill="FFFFFF"/>
-        </w:rPr>
-        <w:t>extraneous,</w:t>
-      </w:r>
-      <w:proofErr w:type="gramEnd"/>
-      <w:r>
-        <w:rPr>
-          <w:rFonts w:eastAsia="Times New Roman" w:cs="Times New Roman"/>
-          <w:highlight w:val="yellow"/>
-          <w:shd w:val="clear" w:color="auto" w:fill="FFFFFF"/>
-        </w:rPr>
-        <w:t xml:space="preserve"> please correct me if I’m wrong.</w:t>
+        <w:t>Elyssa, please confirm: above it says we lost 10 controls and 2 MDDs based on the “number of bad channels” criterion. That implies we did not lose anyone for &gt;50% artifactual trials based on ERPLAB, right? I had text describing that but I removed it because I now think it’s extraneous, please correct me if I’m wrong.</w:t>
       </w:r>
     </w:p>
     <w:p>
@@ -9824,15 +9337,341 @@
         </w:rPr>
         <w:t xml:space="preserve">the </w:t>
       </w:r>
-      <w:proofErr w:type="spellStart"/>
-      <w:r>
-        <w:rPr>
-          <w:rFonts w:eastAsia="Times New Roman" w:cs="Times New Roman"/>
-          <w:shd w:val="clear" w:color="auto" w:fill="FFFFFF"/>
-        </w:rPr>
-        <w:t>animacy</w:t>
-      </w:r>
-      <w:proofErr w:type="spellEnd"/>
+      <w:r>
+        <w:rPr>
+          <w:rFonts w:eastAsia="Times New Roman" w:cs="Times New Roman"/>
+          <w:shd w:val="clear" w:color="auto" w:fill="FFFFFF"/>
+        </w:rPr>
+        <w:t xml:space="preserve">animacy </w:t>
+      </w:r>
+      <w:r>
+        <w:rPr>
+          <w:rFonts w:eastAsia="Times New Roman" w:cs="Times New Roman"/>
+          <w:shd w:val="clear" w:color="auto" w:fill="FFFFFF"/>
+        </w:rPr>
+        <w:t>task</w:t>
+      </w:r>
+      <w:r>
+        <w:rPr>
+          <w:rFonts w:eastAsia="Times New Roman" w:cs="Times New Roman"/>
+          <w:shd w:val="clear" w:color="auto" w:fill="FFFFFF"/>
+        </w:rPr>
+        <w:t xml:space="preserve">, judging by </w:t>
+      </w:r>
+      <w:r>
+        <w:rPr>
+          <w:rFonts w:eastAsia="Times New Roman" w:cs="Times New Roman"/>
+          <w:shd w:val="clear" w:color="auto" w:fill="FFFFFF"/>
+        </w:rPr>
+        <w:t>percent correct</w:t>
+      </w:r>
+      <w:r>
+        <w:rPr>
+          <w:rFonts w:eastAsia="Times New Roman" w:cs="Times New Roman"/>
+          <w:shd w:val="clear" w:color="auto" w:fill="FFFFFF"/>
+        </w:rPr>
+        <w:t xml:space="preserve"> (</w:t>
+      </w:r>
+      <w:r>
+        <w:rPr>
+          <w:rFonts w:eastAsia="Times New Roman" w:cs="Times New Roman"/>
+          <w:shd w:val="clear" w:color="auto" w:fill="FFFFFF"/>
+        </w:rPr>
+        <w:t>mobility:</w:t>
+      </w:r>
+      <w:r>
+        <w:rPr>
+          <w:rFonts w:eastAsia="Times New Roman" w:cs="Times New Roman"/>
+          <w:shd w:val="clear" w:color="auto" w:fill="FFFFFF"/>
+        </w:rPr>
+        <w:t xml:space="preserve"> 92.42</w:t>
+      </w:r>
+      <w:r>
+        <w:rPr>
+          <w:rFonts w:eastAsia="Times New Roman" w:cs="Times New Roman"/>
+          <w:shd w:val="clear" w:color="auto" w:fill="FFFFFF"/>
+        </w:rPr>
+        <w:t>±</w:t>
+      </w:r>
+      <w:r>
+        <w:rPr>
+          <w:rFonts w:eastAsia="Times New Roman" w:cs="Times New Roman"/>
+          <w:shd w:val="clear" w:color="auto" w:fill="FFFFFF"/>
+        </w:rPr>
+        <w:t xml:space="preserve">0.26; </w:t>
+      </w:r>
+      <w:r>
+        <w:rPr>
+          <w:rFonts w:eastAsia="Times New Roman" w:cs="Times New Roman"/>
+          <w:shd w:val="clear" w:color="auto" w:fill="FFFFFF"/>
+        </w:rPr>
+        <w:t>animacy: 95.85</w:t>
+      </w:r>
+      <w:r>
+        <w:rPr>
+          <w:rFonts w:eastAsia="Times New Roman" w:cs="Times New Roman"/>
+          <w:shd w:val="clear" w:color="auto" w:fill="FFFFFF"/>
+        </w:rPr>
+        <w:t>±</w:t>
+      </w:r>
+      <w:r>
+        <w:rPr>
+          <w:rFonts w:eastAsia="Times New Roman" w:cs="Times New Roman"/>
+          <w:shd w:val="clear" w:color="auto" w:fill="FFFFFF"/>
+        </w:rPr>
+        <w:t xml:space="preserve">0.20; </w:t>
+      </w:r>
+      <w:r>
+        <w:rPr>
+          <w:rFonts w:eastAsia="Times New Roman" w:cs="Times New Roman"/>
+          <w:i/>
+          <w:shd w:val="clear" w:color="auto" w:fill="FFFFFF"/>
+        </w:rPr>
+        <w:t>Z</w:t>
+      </w:r>
+      <w:r>
+        <w:rPr>
+          <w:rFonts w:eastAsia="Times New Roman" w:cs="Times New Roman"/>
+          <w:shd w:val="clear" w:color="auto" w:fill="FFFFFF"/>
+        </w:rPr>
+        <w:t xml:space="preserve"> = </w:t>
+      </w:r>
+      <w:r>
+        <w:rPr>
+          <w:rFonts w:eastAsia="Times New Roman" w:cs="Times New Roman"/>
+          <w:shd w:val="clear" w:color="auto" w:fill="FFFFFF"/>
+        </w:rPr>
+        <w:t>-</w:t>
+      </w:r>
+      <w:r>
+        <w:rPr>
+          <w:rFonts w:eastAsia="Times New Roman" w:cs="Times New Roman"/>
+          <w:shd w:val="clear" w:color="auto" w:fill="FFFFFF"/>
+        </w:rPr>
+        <w:t xml:space="preserve">4.91, </w:t>
+      </w:r>
+      <w:r>
+        <w:rPr>
+          <w:rFonts w:eastAsia="Times New Roman" w:cs="Times New Roman"/>
+          <w:i/>
+          <w:shd w:val="clear" w:color="auto" w:fill="FFFFFF"/>
+        </w:rPr>
+        <w:t>p</w:t>
+      </w:r>
+      <w:r>
+        <w:rPr>
+          <w:rFonts w:eastAsia="Times New Roman" w:cs="Times New Roman"/>
+          <w:shd w:val="clear" w:color="auto" w:fill="FFFFFF"/>
+        </w:rPr>
+        <w:t xml:space="preserve"> &lt; 0.001) and RT (</w:t>
+      </w:r>
+      <w:r>
+        <w:rPr>
+          <w:rFonts w:eastAsia="Times New Roman" w:cs="Times New Roman"/>
+          <w:shd w:val="clear" w:color="auto" w:fill="FFFFFF"/>
+        </w:rPr>
+        <w:t>mobility = 1,801</w:t>
+      </w:r>
+      <w:r>
+        <w:rPr>
+          <w:rFonts w:eastAsia="Times New Roman" w:cs="Times New Roman"/>
+          <w:shd w:val="clear" w:color="auto" w:fill="FFFFFF"/>
+        </w:rPr>
+        <w:t>±</w:t>
+      </w:r>
+      <w:r>
+        <w:rPr>
+          <w:rFonts w:eastAsia="Times New Roman" w:cs="Times New Roman"/>
+          <w:shd w:val="clear" w:color="auto" w:fill="FFFFFF"/>
+        </w:rPr>
+        <w:t xml:space="preserve">552 ms; </w:t>
+      </w:r>
+      <w:r>
+        <w:rPr>
+          <w:rFonts w:eastAsia="Times New Roman" w:cs="Times New Roman"/>
+          <w:shd w:val="clear" w:color="auto" w:fill="FFFFFF"/>
+        </w:rPr>
+        <w:t>animacy = 1,664</w:t>
+      </w:r>
+      <w:r>
+        <w:rPr>
+          <w:rFonts w:eastAsia="Times New Roman" w:cs="Times New Roman"/>
+          <w:shd w:val="clear" w:color="auto" w:fill="FFFFFF"/>
+        </w:rPr>
+        <w:t>±</w:t>
+      </w:r>
+      <w:r>
+        <w:rPr>
+          <w:rFonts w:eastAsia="Times New Roman" w:cs="Times New Roman"/>
+          <w:shd w:val="clear" w:color="auto" w:fill="FFFFFF"/>
+        </w:rPr>
+        <w:t xml:space="preserve">535 ms; </w:t>
+      </w:r>
+      <w:r>
+        <w:rPr>
+          <w:rFonts w:eastAsia="Times New Roman" w:cs="Times New Roman"/>
+          <w:i/>
+          <w:shd w:val="clear" w:color="auto" w:fill="FFFFFF"/>
+        </w:rPr>
+        <w:t>Z</w:t>
+      </w:r>
+      <w:r>
+        <w:rPr>
+          <w:rFonts w:eastAsia="Times New Roman" w:cs="Times New Roman"/>
+          <w:shd w:val="clear" w:color="auto" w:fill="FFFFFF"/>
+        </w:rPr>
+        <w:t xml:space="preserve"> = 10.54, </w:t>
+      </w:r>
+      <w:r>
+        <w:rPr>
+          <w:rFonts w:eastAsia="Times New Roman" w:cs="Times New Roman"/>
+          <w:i/>
+          <w:shd w:val="clear" w:color="auto" w:fill="FFFFFF"/>
+        </w:rPr>
+        <w:t>p</w:t>
+      </w:r>
+      <w:r>
+        <w:rPr>
+          <w:rFonts w:eastAsia="Times New Roman" w:cs="Times New Roman"/>
+          <w:shd w:val="clear" w:color="auto" w:fill="FFFFFF"/>
+        </w:rPr>
+        <w:t xml:space="preserve"> &lt; 0.001). </w:t>
+      </w:r>
+      <w:r>
+        <w:rPr>
+          <w:rFonts w:eastAsia="Times New Roman" w:cs="Times New Roman"/>
+          <w:shd w:val="clear" w:color="auto" w:fill="FFFFFF"/>
+        </w:rPr>
+        <w:t>P</w:t>
+      </w:r>
+      <w:r>
+        <w:rPr>
+          <w:rFonts w:eastAsia="Times New Roman" w:cs="Times New Roman"/>
+          <w:shd w:val="clear" w:color="auto" w:fill="FFFFFF"/>
+        </w:rPr>
+        <w:t xml:space="preserve">articipants responded </w:t>
+      </w:r>
+      <w:r>
+        <w:rPr>
+          <w:rFonts w:eastAsia="Times New Roman" w:cs="Times New Roman"/>
+          <w:shd w:val="clear" w:color="auto" w:fill="FFFFFF"/>
+        </w:rPr>
+        <w:t>faster</w:t>
+      </w:r>
+      <w:r>
+        <w:rPr>
+          <w:rFonts w:eastAsia="Times New Roman" w:cs="Times New Roman"/>
+          <w:shd w:val="clear" w:color="auto" w:fill="FFFFFF"/>
+        </w:rPr>
+        <w:t xml:space="preserve"> when making correct (</w:t>
+      </w:r>
+      <w:r>
+        <w:rPr>
+          <w:rFonts w:eastAsia="Times New Roman" w:cs="Times New Roman"/>
+          <w:shd w:val="clear" w:color="auto" w:fill="FFFFFF"/>
+        </w:rPr>
+        <w:t>1,720</w:t>
+      </w:r>
+      <w:r>
+        <w:rPr>
+          <w:rFonts w:eastAsia="Times New Roman" w:cs="Times New Roman"/>
+          <w:shd w:val="clear" w:color="auto" w:fill="FFFFFF"/>
+        </w:rPr>
+        <w:t>±</w:t>
+      </w:r>
+      <w:r>
+        <w:rPr>
+          <w:rFonts w:eastAsia="Times New Roman" w:cs="Times New Roman"/>
+          <w:shd w:val="clear" w:color="auto" w:fill="FFFFFF"/>
+        </w:rPr>
+        <w:t>541 ms</w:t>
+      </w:r>
+      <w:r>
+        <w:rPr>
+          <w:rFonts w:eastAsia="Times New Roman" w:cs="Times New Roman"/>
+          <w:shd w:val="clear" w:color="auto" w:fill="FFFFFF"/>
+        </w:rPr>
+        <w:t>) vs. incorrect (</w:t>
+      </w:r>
+      <w:r>
+        <w:rPr>
+          <w:rFonts w:eastAsia="Times New Roman" w:cs="Times New Roman"/>
+          <w:shd w:val="clear" w:color="auto" w:fill="FFFFFF"/>
+        </w:rPr>
+        <w:t>1,923</w:t>
+      </w:r>
+      <w:r>
+        <w:rPr>
+          <w:rFonts w:eastAsia="Times New Roman" w:cs="Times New Roman"/>
+          <w:shd w:val="clear" w:color="auto" w:fill="FFFFFF"/>
+        </w:rPr>
+        <w:t>±</w:t>
+      </w:r>
+      <w:r>
+        <w:rPr>
+          <w:rFonts w:eastAsia="Times New Roman" w:cs="Times New Roman"/>
+          <w:shd w:val="clear" w:color="auto" w:fill="FFFFFF"/>
+        </w:rPr>
+        <w:t>619 ms</w:t>
+      </w:r>
+      <w:r>
+        <w:rPr>
+          <w:rFonts w:eastAsia="Times New Roman" w:cs="Times New Roman"/>
+          <w:shd w:val="clear" w:color="auto" w:fill="FFFFFF"/>
+        </w:rPr>
+        <w:t xml:space="preserve">) </w:t>
+      </w:r>
+      <w:r>
+        <w:rPr>
+          <w:rFonts w:eastAsia="Times New Roman" w:cs="Times New Roman"/>
+          <w:shd w:val="clear" w:color="auto" w:fill="FFFFFF"/>
+        </w:rPr>
+        <w:t xml:space="preserve">judgments, </w:t>
+      </w:r>
+      <w:r>
+        <w:rPr>
+          <w:rFonts w:eastAsia="Times New Roman" w:cs="Times New Roman"/>
+          <w:i/>
+          <w:shd w:val="clear" w:color="auto" w:fill="FFFFFF"/>
+        </w:rPr>
+        <w:t>Z</w:t>
+      </w:r>
+      <w:r>
+        <w:rPr>
+          <w:rFonts w:eastAsia="Times New Roman" w:cs="Times New Roman"/>
+          <w:shd w:val="clear" w:color="auto" w:fill="FFFFFF"/>
+        </w:rPr>
+        <w:t xml:space="preserve"> = -3.46, </w:t>
+      </w:r>
+      <w:r>
+        <w:rPr>
+          <w:rFonts w:eastAsia="Times New Roman" w:cs="Times New Roman"/>
+          <w:i/>
+          <w:shd w:val="clear" w:color="auto" w:fill="FFFFFF"/>
+        </w:rPr>
+        <w:t xml:space="preserve">p </w:t>
+      </w:r>
+      <w:r>
+        <w:rPr>
+          <w:rFonts w:eastAsia="Times New Roman" w:cs="Times New Roman"/>
+          <w:shd w:val="clear" w:color="auto" w:fill="FFFFFF"/>
+        </w:rPr>
+        <w:t xml:space="preserve">&lt; 0.001, </w:t>
+      </w:r>
+      <w:r>
+        <w:rPr>
+          <w:rFonts w:eastAsia="Times New Roman" w:cs="Times New Roman"/>
+          <w:shd w:val="clear" w:color="auto" w:fill="FFFFFF"/>
+        </w:rPr>
+        <w:t xml:space="preserve">and </w:t>
+      </w:r>
+      <w:r>
+        <w:rPr>
+          <w:rFonts w:eastAsia="Times New Roman" w:cs="Times New Roman"/>
+          <w:shd w:val="clear" w:color="auto" w:fill="FFFFFF"/>
+        </w:rPr>
+        <w:t>RT</w:t>
+      </w:r>
       <w:r>
         <w:rPr>
           <w:rFonts w:eastAsia="Times New Roman" w:cs="Times New Roman"/>
@@ -9845,86 +9684,50 @@
           <w:rFonts w:eastAsia="Times New Roman" w:cs="Times New Roman"/>
           <w:shd w:val="clear" w:color="auto" w:fill="FFFFFF"/>
         </w:rPr>
-        <w:t>task</w:t>
-      </w:r>
-      <w:r>
-        <w:rPr>
-          <w:rFonts w:eastAsia="Times New Roman" w:cs="Times New Roman"/>
-          <w:shd w:val="clear" w:color="auto" w:fill="FFFFFF"/>
-        </w:rPr>
-        <w:t xml:space="preserve">, judging by </w:t>
-      </w:r>
-      <w:r>
-        <w:rPr>
-          <w:rFonts w:eastAsia="Times New Roman" w:cs="Times New Roman"/>
-          <w:shd w:val="clear" w:color="auto" w:fill="FFFFFF"/>
-        </w:rPr>
-        <w:t>percent correct</w:t>
-      </w:r>
-      <w:r>
-        <w:rPr>
-          <w:rFonts w:eastAsia="Times New Roman" w:cs="Times New Roman"/>
-          <w:shd w:val="clear" w:color="auto" w:fill="FFFFFF"/>
-        </w:rPr>
-        <w:t xml:space="preserve"> (</w:t>
-      </w:r>
-      <w:r>
-        <w:rPr>
-          <w:rFonts w:eastAsia="Times New Roman" w:cs="Times New Roman"/>
-          <w:shd w:val="clear" w:color="auto" w:fill="FFFFFF"/>
-        </w:rPr>
-        <w:t>mobility:</w:t>
-      </w:r>
-      <w:r>
-        <w:rPr>
-          <w:rFonts w:eastAsia="Times New Roman" w:cs="Times New Roman"/>
-          <w:shd w:val="clear" w:color="auto" w:fill="FFFFFF"/>
-        </w:rPr>
-        <w:t xml:space="preserve"> 92.42</w:t>
-      </w:r>
-      <w:r>
-        <w:rPr>
-          <w:rFonts w:eastAsia="Times New Roman" w:cs="Times New Roman"/>
-          <w:shd w:val="clear" w:color="auto" w:fill="FFFFFF"/>
-        </w:rPr>
-        <w:t>±</w:t>
-      </w:r>
-      <w:r>
-        <w:rPr>
-          <w:rFonts w:eastAsia="Times New Roman" w:cs="Times New Roman"/>
-          <w:shd w:val="clear" w:color="auto" w:fill="FFFFFF"/>
-        </w:rPr>
-        <w:t xml:space="preserve">0.26; </w:t>
-      </w:r>
-      <w:proofErr w:type="spellStart"/>
-      <w:r>
-        <w:rPr>
-          <w:rFonts w:eastAsia="Times New Roman" w:cs="Times New Roman"/>
-          <w:shd w:val="clear" w:color="auto" w:fill="FFFFFF"/>
-        </w:rPr>
-        <w:t>animacy</w:t>
-      </w:r>
-      <w:proofErr w:type="spellEnd"/>
-      <w:r>
-        <w:rPr>
-          <w:rFonts w:eastAsia="Times New Roman" w:cs="Times New Roman"/>
-          <w:shd w:val="clear" w:color="auto" w:fill="FFFFFF"/>
-        </w:rPr>
-        <w:t>: 95.85</w:t>
-      </w:r>
-      <w:r>
-        <w:rPr>
-          <w:rFonts w:eastAsia="Times New Roman" w:cs="Times New Roman"/>
-          <w:shd w:val="clear" w:color="auto" w:fill="FFFFFF"/>
-        </w:rPr>
-        <w:t>±</w:t>
-      </w:r>
-      <w:r>
-        <w:rPr>
-          <w:rFonts w:eastAsia="Times New Roman" w:cs="Times New Roman"/>
-          <w:shd w:val="clear" w:color="auto" w:fill="FFFFFF"/>
-        </w:rPr>
-        <w:t xml:space="preserve">0.20; </w:t>
+        <w:t xml:space="preserve">decreased </w:t>
+      </w:r>
+      <w:r>
+        <w:rPr>
+          <w:rFonts w:eastAsia="Times New Roman" w:cs="Times New Roman"/>
+          <w:shd w:val="clear" w:color="auto" w:fill="FFFFFF"/>
+        </w:rPr>
+        <w:t xml:space="preserve">over the </w:t>
+      </w:r>
+      <w:r>
+        <w:rPr>
+          <w:rFonts w:eastAsia="Times New Roman" w:cs="Times New Roman"/>
+          <w:shd w:val="clear" w:color="auto" w:fill="FFFFFF"/>
+        </w:rPr>
+        <w:t>session</w:t>
+      </w:r>
+      <w:r>
+        <w:rPr>
+          <w:rFonts w:eastAsia="Times New Roman" w:cs="Times New Roman"/>
+          <w:shd w:val="clear" w:color="auto" w:fill="FFFFFF"/>
+        </w:rPr>
+        <w:t xml:space="preserve"> (linear </w:t>
+      </w:r>
+      <w:r>
+        <w:rPr>
+          <w:rFonts w:eastAsia="Times New Roman" w:cs="Times New Roman"/>
+          <w:i/>
+          <w:shd w:val="clear" w:color="auto" w:fill="FFFFFF"/>
+        </w:rPr>
+        <w:t>Block</w:t>
+      </w:r>
+      <w:r>
+        <w:rPr>
+          <w:rFonts w:eastAsia="Times New Roman" w:cs="Times New Roman"/>
+          <w:shd w:val="clear" w:color="auto" w:fill="FFFFFF"/>
+        </w:rPr>
+        <w:t xml:space="preserve"> effect</w:t>
+      </w:r>
+      <w:r>
+        <w:rPr>
+          <w:rFonts w:eastAsia="Times New Roman" w:cs="Times New Roman"/>
+          <w:shd w:val="clear" w:color="auto" w:fill="FFFFFF"/>
+        </w:rPr>
+        <w:t xml:space="preserve">, </w:t>
       </w:r>
       <w:r>
         <w:rPr>
@@ -9939,21 +9742,7 @@
           <w:rFonts w:eastAsia="Times New Roman" w:cs="Times New Roman"/>
           <w:shd w:val="clear" w:color="auto" w:fill="FFFFFF"/>
         </w:rPr>
-        <w:t xml:space="preserve"> = </w:t>
-      </w:r>
-      <w:r>
-        <w:rPr>
-          <w:rFonts w:eastAsia="Times New Roman" w:cs="Times New Roman"/>
-          <w:shd w:val="clear" w:color="auto" w:fill="FFFFFF"/>
-        </w:rPr>
-        <w:t>-</w:t>
-      </w:r>
-      <w:r>
-        <w:rPr>
-          <w:rFonts w:eastAsia="Times New Roman" w:cs="Times New Roman"/>
-          <w:shd w:val="clear" w:color="auto" w:fill="FFFFFF"/>
-        </w:rPr>
-        <w:t xml:space="preserve">4.91, </w:t>
+        <w:t xml:space="preserve"> = -6.34, </w:t>
       </w:r>
       <w:r>
         <w:rPr>
@@ -9968,105 +9757,80 @@
           <w:rFonts w:eastAsia="Times New Roman" w:cs="Times New Roman"/>
           <w:shd w:val="clear" w:color="auto" w:fill="FFFFFF"/>
         </w:rPr>
-        <w:t xml:space="preserve"> &lt; 0.001) and RT (</w:t>
-      </w:r>
-      <w:r>
-        <w:rPr>
-          <w:rFonts w:eastAsia="Times New Roman" w:cs="Times New Roman"/>
-          <w:shd w:val="clear" w:color="auto" w:fill="FFFFFF"/>
-        </w:rPr>
-        <w:t>mobility = 1,801</w:t>
-      </w:r>
-      <w:r>
-        <w:rPr>
-          <w:rFonts w:eastAsia="Times New Roman" w:cs="Times New Roman"/>
-          <w:shd w:val="clear" w:color="auto" w:fill="FFFFFF"/>
-        </w:rPr>
-        <w:t>±</w:t>
-      </w:r>
-      <w:r>
-        <w:rPr>
-          <w:rFonts w:eastAsia="Times New Roman" w:cs="Times New Roman"/>
-          <w:shd w:val="clear" w:color="auto" w:fill="FFFFFF"/>
-        </w:rPr>
-        <w:t xml:space="preserve">552 </w:t>
-      </w:r>
-      <w:proofErr w:type="spellStart"/>
-      <w:r>
-        <w:rPr>
-          <w:rFonts w:eastAsia="Times New Roman" w:cs="Times New Roman"/>
-          <w:shd w:val="clear" w:color="auto" w:fill="FFFFFF"/>
-        </w:rPr>
-        <w:t>ms</w:t>
-      </w:r>
-      <w:proofErr w:type="spellEnd"/>
-      <w:r>
-        <w:rPr>
-          <w:rFonts w:eastAsia="Times New Roman" w:cs="Times New Roman"/>
-          <w:shd w:val="clear" w:color="auto" w:fill="FFFFFF"/>
-        </w:rPr>
-        <w:t xml:space="preserve">; </w:t>
-      </w:r>
-      <w:proofErr w:type="spellStart"/>
-      <w:r>
-        <w:rPr>
-          <w:rFonts w:eastAsia="Times New Roman" w:cs="Times New Roman"/>
-          <w:shd w:val="clear" w:color="auto" w:fill="FFFFFF"/>
-        </w:rPr>
-        <w:t>animacy</w:t>
-      </w:r>
-      <w:proofErr w:type="spellEnd"/>
-      <w:r>
-        <w:rPr>
-          <w:rFonts w:eastAsia="Times New Roman" w:cs="Times New Roman"/>
-          <w:shd w:val="clear" w:color="auto" w:fill="FFFFFF"/>
-        </w:rPr>
-        <w:t xml:space="preserve"> = 1,664</w:t>
-      </w:r>
-      <w:r>
-        <w:rPr>
-          <w:rFonts w:eastAsia="Times New Roman" w:cs="Times New Roman"/>
-          <w:shd w:val="clear" w:color="auto" w:fill="FFFFFF"/>
-        </w:rPr>
-        <w:t>±</w:t>
-      </w:r>
-      <w:r>
-        <w:rPr>
-          <w:rFonts w:eastAsia="Times New Roman" w:cs="Times New Roman"/>
-          <w:shd w:val="clear" w:color="auto" w:fill="FFFFFF"/>
-        </w:rPr>
-        <w:t xml:space="preserve">535 </w:t>
-      </w:r>
-      <w:proofErr w:type="spellStart"/>
-      <w:r>
-        <w:rPr>
-          <w:rFonts w:eastAsia="Times New Roman" w:cs="Times New Roman"/>
-          <w:shd w:val="clear" w:color="auto" w:fill="FFFFFF"/>
-        </w:rPr>
-        <w:t>ms</w:t>
-      </w:r>
-      <w:proofErr w:type="spellEnd"/>
-      <w:r>
-        <w:rPr>
-          <w:rFonts w:eastAsia="Times New Roman" w:cs="Times New Roman"/>
-          <w:shd w:val="clear" w:color="auto" w:fill="FFFFFF"/>
-        </w:rPr>
-        <w:t xml:space="preserve">; </w:t>
-      </w:r>
-      <w:r>
-        <w:rPr>
-          <w:rFonts w:eastAsia="Times New Roman" w:cs="Times New Roman"/>
-          <w:i/>
-          <w:shd w:val="clear" w:color="auto" w:fill="FFFFFF"/>
-        </w:rPr>
-        <w:t>Z</w:t>
-      </w:r>
-      <w:r>
-        <w:rPr>
-          <w:rFonts w:eastAsia="Times New Roman" w:cs="Times New Roman"/>
-          <w:shd w:val="clear" w:color="auto" w:fill="FFFFFF"/>
-        </w:rPr>
-        <w:t xml:space="preserve"> = 10.54, </w:t>
+        <w:t xml:space="preserve"> &lt; 0.001).</w:t>
+      </w:r>
+      <w:r>
+        <w:rPr>
+          <w:rFonts w:eastAsia="Times New Roman" w:cs="Times New Roman"/>
+          <w:shd w:val="clear" w:color="auto" w:fill="FFFFFF"/>
+        </w:rPr>
+        <w:t xml:space="preserve"> Adding</w:t>
+      </w:r>
+      <w:r>
+        <w:rPr>
+          <w:rFonts w:eastAsia="Times New Roman" w:cs="Times New Roman"/>
+          <w:shd w:val="clear" w:color="auto" w:fill="FFFFFF"/>
+        </w:rPr>
+        <w:t xml:space="preserve"> </w:t>
+      </w:r>
+      <w:r>
+        <w:rPr>
+          <w:rFonts w:eastAsia="Times New Roman" w:cs="Times New Roman"/>
+          <w:i/>
+          <w:shd w:val="clear" w:color="auto" w:fill="FFFFFF"/>
+        </w:rPr>
+        <w:t>Group</w:t>
+      </w:r>
+      <w:r>
+        <w:rPr>
+          <w:rFonts w:eastAsia="Times New Roman" w:cs="Times New Roman"/>
+          <w:shd w:val="clear" w:color="auto" w:fill="FFFFFF"/>
+        </w:rPr>
+        <w:t xml:space="preserve"> did not </w:t>
+      </w:r>
+      <w:r>
+        <w:rPr>
+          <w:rFonts w:eastAsia="Times New Roman" w:cs="Times New Roman"/>
+          <w:shd w:val="clear" w:color="auto" w:fill="FFFFFF"/>
+        </w:rPr>
+        <w:t>improve</w:t>
+      </w:r>
+      <w:r>
+        <w:rPr>
+          <w:rFonts w:eastAsia="Times New Roman" w:cs="Times New Roman"/>
+          <w:shd w:val="clear" w:color="auto" w:fill="FFFFFF"/>
+        </w:rPr>
+        <w:t xml:space="preserve"> </w:t>
+      </w:r>
+      <w:r>
+        <w:rPr>
+          <w:rFonts w:eastAsia="Times New Roman" w:cs="Times New Roman"/>
+          <w:shd w:val="clear" w:color="auto" w:fill="FFFFFF"/>
+        </w:rPr>
+        <w:t xml:space="preserve">the accuracy or the RT model, </w:t>
+      </w:r>
+      <w:r>
+        <w:rPr>
+          <w:rFonts w:eastAsia="Times New Roman" w:cs="Times New Roman"/>
+          <w:shd w:val="clear" w:color="auto" w:fill="FFFFFF"/>
+          <w:lang w:val="el-GR"/>
+        </w:rPr>
+        <w:t>χ</w:t>
+      </w:r>
+      <w:r>
+        <w:rPr>
+          <w:rFonts w:eastAsia="Times New Roman" w:cs="Times New Roman"/>
+          <w:shd w:val="clear" w:color="auto" w:fill="FFFFFF"/>
+          <w:vertAlign w:val="superscript"/>
+        </w:rPr>
+        <w:t>2</w:t>
+      </w:r>
+      <w:r>
+        <w:rPr>
+          <w:rFonts w:eastAsia="Times New Roman" w:cs="Times New Roman"/>
+          <w:shd w:val="clear" w:color="auto" w:fill="FFFFFF"/>
+        </w:rPr>
+        <w:t xml:space="preserve">s &lt; 1.93, </w:t>
       </w:r>
       <w:r>
         <w:rPr>
@@ -10081,344 +9845,7 @@
           <w:rFonts w:eastAsia="Times New Roman" w:cs="Times New Roman"/>
           <w:shd w:val="clear" w:color="auto" w:fill="FFFFFF"/>
         </w:rPr>
-        <w:t xml:space="preserve"> &lt; 0.001). </w:t>
-      </w:r>
-      <w:r>
-        <w:rPr>
-          <w:rFonts w:eastAsia="Times New Roman" w:cs="Times New Roman"/>
-          <w:shd w:val="clear" w:color="auto" w:fill="FFFFFF"/>
-        </w:rPr>
-        <w:t>P</w:t>
-      </w:r>
-      <w:r>
-        <w:rPr>
-          <w:rFonts w:eastAsia="Times New Roman" w:cs="Times New Roman"/>
-          <w:shd w:val="clear" w:color="auto" w:fill="FFFFFF"/>
-        </w:rPr>
-        <w:t xml:space="preserve">articipants responded </w:t>
-      </w:r>
-      <w:r>
-        <w:rPr>
-          <w:rFonts w:eastAsia="Times New Roman" w:cs="Times New Roman"/>
-          <w:shd w:val="clear" w:color="auto" w:fill="FFFFFF"/>
-        </w:rPr>
-        <w:t>faster</w:t>
-      </w:r>
-      <w:r>
-        <w:rPr>
-          <w:rFonts w:eastAsia="Times New Roman" w:cs="Times New Roman"/>
-          <w:shd w:val="clear" w:color="auto" w:fill="FFFFFF"/>
-        </w:rPr>
-        <w:t xml:space="preserve"> when making correct (</w:t>
-      </w:r>
-      <w:r>
-        <w:rPr>
-          <w:rFonts w:eastAsia="Times New Roman" w:cs="Times New Roman"/>
-          <w:shd w:val="clear" w:color="auto" w:fill="FFFFFF"/>
-        </w:rPr>
-        <w:t>1,720</w:t>
-      </w:r>
-      <w:r>
-        <w:rPr>
-          <w:rFonts w:eastAsia="Times New Roman" w:cs="Times New Roman"/>
-          <w:shd w:val="clear" w:color="auto" w:fill="FFFFFF"/>
-        </w:rPr>
-        <w:t>±</w:t>
-      </w:r>
-      <w:r>
-        <w:rPr>
-          <w:rFonts w:eastAsia="Times New Roman" w:cs="Times New Roman"/>
-          <w:shd w:val="clear" w:color="auto" w:fill="FFFFFF"/>
-        </w:rPr>
-        <w:t xml:space="preserve">541 </w:t>
-      </w:r>
-      <w:proofErr w:type="spellStart"/>
-      <w:r>
-        <w:rPr>
-          <w:rFonts w:eastAsia="Times New Roman" w:cs="Times New Roman"/>
-          <w:shd w:val="clear" w:color="auto" w:fill="FFFFFF"/>
-        </w:rPr>
-        <w:t>ms</w:t>
-      </w:r>
-      <w:proofErr w:type="spellEnd"/>
-      <w:r>
-        <w:rPr>
-          <w:rFonts w:eastAsia="Times New Roman" w:cs="Times New Roman"/>
-          <w:shd w:val="clear" w:color="auto" w:fill="FFFFFF"/>
-        </w:rPr>
-        <w:t>) vs. incorrect (</w:t>
-      </w:r>
-      <w:r>
-        <w:rPr>
-          <w:rFonts w:eastAsia="Times New Roman" w:cs="Times New Roman"/>
-          <w:shd w:val="clear" w:color="auto" w:fill="FFFFFF"/>
-        </w:rPr>
-        <w:t>1,923</w:t>
-      </w:r>
-      <w:r>
-        <w:rPr>
-          <w:rFonts w:eastAsia="Times New Roman" w:cs="Times New Roman"/>
-          <w:shd w:val="clear" w:color="auto" w:fill="FFFFFF"/>
-        </w:rPr>
-        <w:t>±</w:t>
-      </w:r>
-      <w:r>
-        <w:rPr>
-          <w:rFonts w:eastAsia="Times New Roman" w:cs="Times New Roman"/>
-          <w:shd w:val="clear" w:color="auto" w:fill="FFFFFF"/>
-        </w:rPr>
-        <w:t xml:space="preserve">619 </w:t>
-      </w:r>
-      <w:proofErr w:type="spellStart"/>
-      <w:r>
-        <w:rPr>
-          <w:rFonts w:eastAsia="Times New Roman" w:cs="Times New Roman"/>
-          <w:shd w:val="clear" w:color="auto" w:fill="FFFFFF"/>
-        </w:rPr>
-        <w:t>ms</w:t>
-      </w:r>
-      <w:proofErr w:type="spellEnd"/>
-      <w:r>
-        <w:rPr>
-          <w:rFonts w:eastAsia="Times New Roman" w:cs="Times New Roman"/>
-          <w:shd w:val="clear" w:color="auto" w:fill="FFFFFF"/>
-        </w:rPr>
-        <w:t xml:space="preserve">) </w:t>
-      </w:r>
-      <w:r>
-        <w:rPr>
-          <w:rFonts w:eastAsia="Times New Roman" w:cs="Times New Roman"/>
-          <w:shd w:val="clear" w:color="auto" w:fill="FFFFFF"/>
-        </w:rPr>
-        <w:t xml:space="preserve">judgments, </w:t>
-      </w:r>
-      <w:r>
-        <w:rPr>
-          <w:rFonts w:eastAsia="Times New Roman" w:cs="Times New Roman"/>
-          <w:i/>
-          <w:shd w:val="clear" w:color="auto" w:fill="FFFFFF"/>
-        </w:rPr>
-        <w:t>Z</w:t>
-      </w:r>
-      <w:r>
-        <w:rPr>
-          <w:rFonts w:eastAsia="Times New Roman" w:cs="Times New Roman"/>
-          <w:shd w:val="clear" w:color="auto" w:fill="FFFFFF"/>
-        </w:rPr>
-        <w:t xml:space="preserve"> = -3.46, </w:t>
-      </w:r>
-      <w:r>
-        <w:rPr>
-          <w:rFonts w:eastAsia="Times New Roman" w:cs="Times New Roman"/>
-          <w:i/>
-          <w:shd w:val="clear" w:color="auto" w:fill="FFFFFF"/>
-        </w:rPr>
-        <w:t xml:space="preserve">p </w:t>
-      </w:r>
-      <w:r>
-        <w:rPr>
-          <w:rFonts w:eastAsia="Times New Roman" w:cs="Times New Roman"/>
-          <w:shd w:val="clear" w:color="auto" w:fill="FFFFFF"/>
-        </w:rPr>
-        <w:t xml:space="preserve">&lt; 0.001, </w:t>
-      </w:r>
-      <w:r>
-        <w:rPr>
-          <w:rFonts w:eastAsia="Times New Roman" w:cs="Times New Roman"/>
-          <w:shd w:val="clear" w:color="auto" w:fill="FFFFFF"/>
-        </w:rPr>
-        <w:t xml:space="preserve">and </w:t>
-      </w:r>
-      <w:r>
-        <w:rPr>
-          <w:rFonts w:eastAsia="Times New Roman" w:cs="Times New Roman"/>
-          <w:shd w:val="clear" w:color="auto" w:fill="FFFFFF"/>
-        </w:rPr>
-        <w:t>RT</w:t>
-      </w:r>
-      <w:r>
-        <w:rPr>
-          <w:rFonts w:eastAsia="Times New Roman" w:cs="Times New Roman"/>
-          <w:shd w:val="clear" w:color="auto" w:fill="FFFFFF"/>
-        </w:rPr>
-        <w:t xml:space="preserve"> </w:t>
-      </w:r>
-      <w:r>
-        <w:rPr>
-          <w:rFonts w:eastAsia="Times New Roman" w:cs="Times New Roman"/>
-          <w:shd w:val="clear" w:color="auto" w:fill="FFFFFF"/>
-        </w:rPr>
-        <w:t xml:space="preserve">decreased </w:t>
-      </w:r>
-      <w:r>
-        <w:rPr>
-          <w:rFonts w:eastAsia="Times New Roman" w:cs="Times New Roman"/>
-          <w:shd w:val="clear" w:color="auto" w:fill="FFFFFF"/>
-        </w:rPr>
-        <w:t xml:space="preserve">over the </w:t>
-      </w:r>
-      <w:r>
-        <w:rPr>
-          <w:rFonts w:eastAsia="Times New Roman" w:cs="Times New Roman"/>
-          <w:shd w:val="clear" w:color="auto" w:fill="FFFFFF"/>
-        </w:rPr>
-        <w:t>session</w:t>
-      </w:r>
-      <w:r>
-        <w:rPr>
-          <w:rFonts w:eastAsia="Times New Roman" w:cs="Times New Roman"/>
-          <w:shd w:val="clear" w:color="auto" w:fill="FFFFFF"/>
-        </w:rPr>
-        <w:t xml:space="preserve"> (linear </w:t>
-      </w:r>
-      <w:r>
-        <w:rPr>
-          <w:rFonts w:eastAsia="Times New Roman" w:cs="Times New Roman"/>
-          <w:i/>
-          <w:shd w:val="clear" w:color="auto" w:fill="FFFFFF"/>
-        </w:rPr>
-        <w:t>Block</w:t>
-      </w:r>
-      <w:r>
-        <w:rPr>
-          <w:rFonts w:eastAsia="Times New Roman" w:cs="Times New Roman"/>
-          <w:shd w:val="clear" w:color="auto" w:fill="FFFFFF"/>
-        </w:rPr>
-        <w:t xml:space="preserve"> effect</w:t>
-      </w:r>
-      <w:r>
-        <w:rPr>
-          <w:rFonts w:eastAsia="Times New Roman" w:cs="Times New Roman"/>
-          <w:shd w:val="clear" w:color="auto" w:fill="FFFFFF"/>
-        </w:rPr>
-        <w:t xml:space="preserve">, </w:t>
-      </w:r>
-      <w:r>
-        <w:rPr>
-          <w:rFonts w:eastAsia="Times New Roman" w:cs="Times New Roman"/>
-          <w:i/>
-          <w:shd w:val="clear" w:color="auto" w:fill="FFFFFF"/>
-        </w:rPr>
-        <w:t>Z</w:t>
-      </w:r>
-      <w:r>
-        <w:rPr>
-          <w:rFonts w:eastAsia="Times New Roman" w:cs="Times New Roman"/>
-          <w:shd w:val="clear" w:color="auto" w:fill="FFFFFF"/>
-        </w:rPr>
-        <w:t xml:space="preserve"> = -6.34, </w:t>
-      </w:r>
-      <w:r>
-        <w:rPr>
-          <w:rFonts w:eastAsia="Times New Roman" w:cs="Times New Roman"/>
-          <w:i/>
-          <w:shd w:val="clear" w:color="auto" w:fill="FFFFFF"/>
-        </w:rPr>
-        <w:t>p</w:t>
-      </w:r>
-      <w:r>
-        <w:rPr>
-          <w:rFonts w:eastAsia="Times New Roman" w:cs="Times New Roman"/>
-          <w:shd w:val="clear" w:color="auto" w:fill="FFFFFF"/>
-        </w:rPr>
-        <w:t xml:space="preserve"> &lt; 0.001).</w:t>
-      </w:r>
-      <w:r>
-        <w:rPr>
-          <w:rFonts w:eastAsia="Times New Roman" w:cs="Times New Roman"/>
-          <w:shd w:val="clear" w:color="auto" w:fill="FFFFFF"/>
-        </w:rPr>
-        <w:t xml:space="preserve"> Adding</w:t>
-      </w:r>
-      <w:r>
-        <w:rPr>
-          <w:rFonts w:eastAsia="Times New Roman" w:cs="Times New Roman"/>
-          <w:shd w:val="clear" w:color="auto" w:fill="FFFFFF"/>
-        </w:rPr>
-        <w:t xml:space="preserve"> </w:t>
-      </w:r>
-      <w:r>
-        <w:rPr>
-          <w:rFonts w:eastAsia="Times New Roman" w:cs="Times New Roman"/>
-          <w:i/>
-          <w:shd w:val="clear" w:color="auto" w:fill="FFFFFF"/>
-        </w:rPr>
-        <w:t>Group</w:t>
-      </w:r>
-      <w:r>
-        <w:rPr>
-          <w:rFonts w:eastAsia="Times New Roman" w:cs="Times New Roman"/>
-          <w:shd w:val="clear" w:color="auto" w:fill="FFFFFF"/>
-        </w:rPr>
-        <w:t xml:space="preserve"> did not </w:t>
-      </w:r>
-      <w:r>
-        <w:rPr>
-          <w:rFonts w:eastAsia="Times New Roman" w:cs="Times New Roman"/>
-          <w:shd w:val="clear" w:color="auto" w:fill="FFFFFF"/>
-        </w:rPr>
-        <w:t>improve</w:t>
-      </w:r>
-      <w:r>
-        <w:rPr>
-          <w:rFonts w:eastAsia="Times New Roman" w:cs="Times New Roman"/>
-          <w:shd w:val="clear" w:color="auto" w:fill="FFFFFF"/>
-        </w:rPr>
-        <w:t xml:space="preserve"> </w:t>
-      </w:r>
-      <w:r>
-        <w:rPr>
-          <w:rFonts w:eastAsia="Times New Roman" w:cs="Times New Roman"/>
-          <w:shd w:val="clear" w:color="auto" w:fill="FFFFFF"/>
-        </w:rPr>
-        <w:t xml:space="preserve">the accuracy or the RT model, </w:t>
-      </w:r>
-      <w:r>
-        <w:rPr>
-          <w:rFonts w:eastAsia="Times New Roman" w:cs="Times New Roman"/>
-          <w:shd w:val="clear" w:color="auto" w:fill="FFFFFF"/>
-          <w:lang w:val="el-GR"/>
-        </w:rPr>
-        <w:t>χ</w:t>
-      </w:r>
-      <w:r>
-        <w:rPr>
-          <w:rFonts w:eastAsia="Times New Roman" w:cs="Times New Roman"/>
-          <w:shd w:val="clear" w:color="auto" w:fill="FFFFFF"/>
-          <w:vertAlign w:val="superscript"/>
-        </w:rPr>
-        <w:t>2</w:t>
-      </w:r>
-      <w:r>
-        <w:rPr>
-          <w:rFonts w:eastAsia="Times New Roman" w:cs="Times New Roman"/>
-          <w:shd w:val="clear" w:color="auto" w:fill="FFFFFF"/>
-        </w:rPr>
-        <w:t xml:space="preserve">s &lt; 1.93, </w:t>
-      </w:r>
-      <w:proofErr w:type="spellStart"/>
-      <w:r>
-        <w:rPr>
-          <w:rFonts w:eastAsia="Times New Roman" w:cs="Times New Roman"/>
-          <w:i/>
-          <w:shd w:val="clear" w:color="auto" w:fill="FFFFFF"/>
-        </w:rPr>
-        <w:t>p</w:t>
-      </w:r>
-      <w:r>
-        <w:rPr>
-          <w:rFonts w:eastAsia="Times New Roman" w:cs="Times New Roman"/>
-          <w:shd w:val="clear" w:color="auto" w:fill="FFFFFF"/>
-        </w:rPr>
-        <w:t>s</w:t>
-      </w:r>
-      <w:proofErr w:type="spellEnd"/>
-      <w:r>
-        <w:rPr>
-          <w:rFonts w:eastAsia="Times New Roman" w:cs="Times New Roman"/>
-          <w:shd w:val="clear" w:color="auto" w:fill="FFFFFF"/>
-        </w:rPr>
-        <w:t xml:space="preserve"> &gt; 0.16</w:t>
+        <w:t>s &gt; 0.16</w:t>
       </w:r>
       <w:r>
         <w:rPr>
@@ -10705,23 +10132,7 @@
           <w:rFonts w:eastAsia="Times New Roman" w:cs="Times New Roman"/>
           <w:shd w:val="clear" w:color="auto" w:fill="FFFFFF"/>
         </w:rPr>
-        <w:t xml:space="preserve"> vs. </w:t>
-      </w:r>
-      <w:proofErr w:type="spellStart"/>
-      <w:r>
-        <w:rPr>
-          <w:rFonts w:eastAsia="Times New Roman" w:cs="Times New Roman"/>
-          <w:shd w:val="clear" w:color="auto" w:fill="FFFFFF"/>
-        </w:rPr>
-        <w:t>animacy</w:t>
-      </w:r>
-      <w:proofErr w:type="spellEnd"/>
-      <w:r>
-        <w:rPr>
-          <w:rFonts w:eastAsia="Times New Roman" w:cs="Times New Roman"/>
-          <w:shd w:val="clear" w:color="auto" w:fill="FFFFFF"/>
-        </w:rPr>
-        <w:t xml:space="preserve"> task, whereas </w:t>
+        <w:t xml:space="preserve"> vs. animacy task, whereas </w:t>
       </w:r>
       <w:r>
         <w:rPr>
@@ -11095,7 +10506,6 @@
         </w:rPr>
         <w:t xml:space="preserve"> (</w:t>
       </w:r>
-      <w:proofErr w:type="spellStart"/>
       <w:r>
         <w:rPr>
           <w:rFonts w:eastAsia="Times New Roman" w:cs="Times New Roman"/>
@@ -11109,17 +10519,8 @@
           <w:rFonts w:eastAsia="Times New Roman" w:cs="Times New Roman"/>
           <w:shd w:val="clear" w:color="auto" w:fill="FFFFFF"/>
         </w:rPr>
-        <w:t>s</w:t>
-      </w:r>
-      <w:proofErr w:type="spellEnd"/>
-      <w:r>
-        <w:rPr>
-          <w:rFonts w:eastAsia="Times New Roman" w:cs="Times New Roman"/>
-          <w:shd w:val="clear" w:color="auto" w:fill="FFFFFF"/>
-        </w:rPr>
-        <w:t xml:space="preserve"> &gt; 2.7, </w:t>
-      </w:r>
-      <w:proofErr w:type="spellStart"/>
+        <w:t xml:space="preserve">s &gt; 2.7, </w:t>
+      </w:r>
       <w:r>
         <w:rPr>
           <w:rFonts w:eastAsia="Times New Roman" w:cs="Times New Roman"/>
@@ -11133,15 +10534,7 @@
           <w:rFonts w:eastAsia="Times New Roman" w:cs="Times New Roman"/>
           <w:shd w:val="clear" w:color="auto" w:fill="FFFFFF"/>
         </w:rPr>
-        <w:t>s</w:t>
-      </w:r>
-      <w:proofErr w:type="spellEnd"/>
-      <w:r>
-        <w:rPr>
-          <w:rFonts w:eastAsia="Times New Roman" w:cs="Times New Roman"/>
-          <w:shd w:val="clear" w:color="auto" w:fill="FFFFFF"/>
-        </w:rPr>
-        <w:t xml:space="preserve"> &lt; 0.006). Two sets of follow-up analyses unpack</w:t>
+        <w:t>s &lt; 0.006). Two sets of follow-up analyses unpack</w:t>
       </w:r>
       <w:r>
         <w:rPr>
@@ -11348,7 +10741,6 @@
         </w:rPr>
         <w:t xml:space="preserve"> (</w:t>
       </w:r>
-      <w:proofErr w:type="spellStart"/>
       <w:r>
         <w:rPr>
           <w:rFonts w:eastAsia="Times New Roman" w:cs="Times New Roman"/>
@@ -11362,17 +10754,8 @@
           <w:rFonts w:eastAsia="Times New Roman" w:cs="Times New Roman"/>
           <w:shd w:val="clear" w:color="auto" w:fill="FFFFFF"/>
         </w:rPr>
-        <w:t>s</w:t>
-      </w:r>
-      <w:proofErr w:type="spellEnd"/>
-      <w:r>
-        <w:rPr>
-          <w:rFonts w:eastAsia="Times New Roman" w:cs="Times New Roman"/>
-          <w:shd w:val="clear" w:color="auto" w:fill="FFFFFF"/>
-        </w:rPr>
-        <w:t xml:space="preserve"> &lt; 1.63, </w:t>
-      </w:r>
-      <w:proofErr w:type="spellStart"/>
+        <w:t xml:space="preserve">s &lt; 1.63, </w:t>
+      </w:r>
       <w:r>
         <w:rPr>
           <w:rFonts w:eastAsia="Times New Roman" w:cs="Times New Roman"/>
@@ -11386,15 +10769,7 @@
           <w:rFonts w:eastAsia="Times New Roman" w:cs="Times New Roman"/>
           <w:shd w:val="clear" w:color="auto" w:fill="FFFFFF"/>
         </w:rPr>
-        <w:t>s</w:t>
-      </w:r>
-      <w:proofErr w:type="spellEnd"/>
-      <w:r>
-        <w:rPr>
-          <w:rFonts w:eastAsia="Times New Roman" w:cs="Times New Roman"/>
-          <w:shd w:val="clear" w:color="auto" w:fill="FFFFFF"/>
-        </w:rPr>
-        <w:t xml:space="preserve"> &gt; 0.10). </w:t>
+        <w:t xml:space="preserve">s &gt; 0.10). </w:t>
       </w:r>
       <w:r>
         <w:rPr>
@@ -11534,21 +10909,12 @@
         </w:rPr>
         <w:t xml:space="preserve">words from the mobility vs. </w:t>
       </w:r>
-      <w:proofErr w:type="spellStart"/>
-      <w:r>
-        <w:rPr>
-          <w:rFonts w:eastAsia="Times New Roman" w:cs="Times New Roman"/>
-          <w:shd w:val="clear" w:color="auto" w:fill="FFFFFF"/>
-        </w:rPr>
-        <w:t>animacy</w:t>
-      </w:r>
-      <w:proofErr w:type="spellEnd"/>
-      <w:r>
-        <w:rPr>
-          <w:rFonts w:eastAsia="Times New Roman" w:cs="Times New Roman"/>
-          <w:shd w:val="clear" w:color="auto" w:fill="FFFFFF"/>
-        </w:rPr>
-        <w:t xml:space="preserve"> task, but th</w:t>
+      <w:r>
+        <w:rPr>
+          <w:rFonts w:eastAsia="Times New Roman" w:cs="Times New Roman"/>
+          <w:shd w:val="clear" w:color="auto" w:fill="FFFFFF"/>
+        </w:rPr>
+        <w:t>animacy task, but th</w:t>
       </w:r>
       <w:r>
         <w:rPr>
@@ -11746,23 +11112,7 @@
           <w:rFonts w:eastAsia="Times New Roman" w:cs="Times New Roman"/>
           <w:shd w:val="clear" w:color="auto" w:fill="FFFFFF"/>
         </w:rPr>
-        <w:t xml:space="preserve">, all participants showed better memory for words from the mobility vs. </w:t>
-      </w:r>
-      <w:proofErr w:type="spellStart"/>
-      <w:r>
-        <w:rPr>
-          <w:rFonts w:eastAsia="Times New Roman" w:cs="Times New Roman"/>
-          <w:shd w:val="clear" w:color="auto" w:fill="FFFFFF"/>
-        </w:rPr>
-        <w:t>animacy</w:t>
-      </w:r>
-      <w:proofErr w:type="spellEnd"/>
-      <w:r>
-        <w:rPr>
-          <w:rFonts w:eastAsia="Times New Roman" w:cs="Times New Roman"/>
-          <w:shd w:val="clear" w:color="auto" w:fill="FFFFFF"/>
-        </w:rPr>
-        <w:t xml:space="preserve"> task </w:t>
+        <w:t xml:space="preserve">, all participants showed better memory for words from the mobility vs. animacy task </w:t>
       </w:r>
       <w:r>
         <w:rPr>
@@ -12663,23 +12013,7 @@
           <w:rFonts w:eastAsia="Times New Roman" w:cs="Times New Roman"/>
           <w:shd w:val="clear" w:color="auto" w:fill="FFFFFF"/>
         </w:rPr>
-        <w:t xml:space="preserve">vs. the </w:t>
-      </w:r>
-      <w:proofErr w:type="spellStart"/>
-      <w:r>
-        <w:rPr>
-          <w:rFonts w:eastAsia="Times New Roman" w:cs="Times New Roman"/>
-          <w:shd w:val="clear" w:color="auto" w:fill="FFFFFF"/>
-        </w:rPr>
-        <w:t>animacy</w:t>
-      </w:r>
-      <w:proofErr w:type="spellEnd"/>
-      <w:r>
-        <w:rPr>
-          <w:rFonts w:eastAsia="Times New Roman" w:cs="Times New Roman"/>
-          <w:shd w:val="clear" w:color="auto" w:fill="FFFFFF"/>
-        </w:rPr>
-        <w:t xml:space="preserve"> task, and when responding in later vs. earlier retrieval blocks. </w:t>
+        <w:t xml:space="preserve">vs. the animacy task, and when responding in later vs. earlier retrieval blocks. </w:t>
       </w:r>
       <w:r>
         <w:rPr>
@@ -13461,23 +12795,7 @@
           <w:rFonts w:eastAsia="Times New Roman" w:cs="Times New Roman"/>
           <w:shd w:val="clear" w:color="auto" w:fill="FFFFFF"/>
         </w:rPr>
-        <w:t xml:space="preserve"> deeper processing than the </w:t>
-      </w:r>
-      <w:proofErr w:type="spellStart"/>
-      <w:r>
-        <w:rPr>
-          <w:rFonts w:eastAsia="Times New Roman" w:cs="Times New Roman"/>
-          <w:shd w:val="clear" w:color="auto" w:fill="FFFFFF"/>
-        </w:rPr>
-        <w:t>animacy</w:t>
-      </w:r>
-      <w:proofErr w:type="spellEnd"/>
-      <w:r>
-        <w:rPr>
-          <w:rFonts w:eastAsia="Times New Roman" w:cs="Times New Roman"/>
-          <w:shd w:val="clear" w:color="auto" w:fill="FFFFFF"/>
-        </w:rPr>
-        <w:t xml:space="preserve"> task </w:t>
+        <w:t xml:space="preserve"> deeper processing than the animacy task </w:t>
       </w:r>
       <w:r>
         <w:rPr>
@@ -14125,23 +13443,7 @@
           <w:rFonts w:eastAsia="Times New Roman" w:cs="Times New Roman"/>
           <w:shd w:val="clear" w:color="auto" w:fill="FFFFFF"/>
         </w:rPr>
-        <w:t xml:space="preserve">vs. </w:t>
-      </w:r>
-      <w:proofErr w:type="spellStart"/>
-      <w:r>
-        <w:rPr>
-          <w:rFonts w:eastAsia="Times New Roman" w:cs="Times New Roman"/>
-          <w:shd w:val="clear" w:color="auto" w:fill="FFFFFF"/>
-        </w:rPr>
-        <w:t>animacy</w:t>
-      </w:r>
-      <w:proofErr w:type="spellEnd"/>
-      <w:r>
-        <w:rPr>
-          <w:rFonts w:eastAsia="Times New Roman" w:cs="Times New Roman"/>
-          <w:shd w:val="clear" w:color="auto" w:fill="FFFFFF"/>
-        </w:rPr>
-        <w:t xml:space="preserve"> </w:t>
+        <w:t xml:space="preserve">vs. animacy </w:t>
       </w:r>
       <w:r>
         <w:rPr>
@@ -14372,17 +13674,8 @@
           <w:rFonts w:eastAsia="Times New Roman" w:cs="Times New Roman"/>
           <w:shd w:val="clear" w:color="auto" w:fill="FFFFFF"/>
         </w:rPr>
-        <w:t xml:space="preserve">adily apparent. From 400-800 </w:t>
-      </w:r>
-      <w:proofErr w:type="spellStart"/>
-      <w:r>
-        <w:rPr>
-          <w:rFonts w:eastAsia="Times New Roman" w:cs="Times New Roman"/>
-          <w:shd w:val="clear" w:color="auto" w:fill="FFFFFF"/>
-        </w:rPr>
-        <w:t>ms</w:t>
-      </w:r>
-      <w:proofErr w:type="spellEnd"/>
+        <w:t>adily apparent. From 400-800 ms</w:t>
+      </w:r>
       <w:r>
         <w:rPr>
           <w:rFonts w:eastAsia="Times New Roman" w:cs="Times New Roman"/>
@@ -14480,59 +13773,43 @@
           <w:rFonts w:eastAsia="Times New Roman" w:cs="Times New Roman"/>
           <w:shd w:val="clear" w:color="auto" w:fill="FFFFFF"/>
         </w:rPr>
+        <w:t xml:space="preserve"> ms, a positive potential is evident over right frontal cortex. This potential </w:t>
+      </w:r>
+      <w:r>
+        <w:rPr>
+          <w:rFonts w:eastAsia="Times New Roman" w:cs="Times New Roman"/>
+          <w:shd w:val="clear" w:color="auto" w:fill="FFFFFF"/>
+        </w:rPr>
+        <w:t xml:space="preserve">was </w:t>
+      </w:r>
+      <w:r>
+        <w:rPr>
+          <w:rFonts w:eastAsia="Times New Roman" w:cs="Times New Roman"/>
+          <w:shd w:val="clear" w:color="auto" w:fill="FFFFFF"/>
+        </w:rPr>
+        <w:t>initially</w:t>
+      </w:r>
+      <w:r>
+        <w:rPr>
+          <w:rFonts w:eastAsia="Times New Roman" w:cs="Times New Roman"/>
+          <w:shd w:val="clear" w:color="auto" w:fill="FFFFFF"/>
+        </w:rPr>
+        <w:t xml:space="preserve"> thought </w:t>
+      </w:r>
+      <w:r>
+        <w:rPr>
+          <w:rFonts w:eastAsia="Times New Roman" w:cs="Times New Roman"/>
+          <w:shd w:val="clear" w:color="auto" w:fill="FFFFFF"/>
+        </w:rPr>
+        <w:t>to reflect post-retrieval monitoring</w:t>
+      </w:r>
+      <w:r>
+        <w:rPr>
+          <w:rFonts w:eastAsia="Times New Roman" w:cs="Times New Roman"/>
+          <w:shd w:val="clear" w:color="auto" w:fill="FFFFFF"/>
+        </w:rPr>
         <w:t xml:space="preserve"> </w:t>
       </w:r>
-      <w:proofErr w:type="spellStart"/>
-      <w:r>
-        <w:rPr>
-          <w:rFonts w:eastAsia="Times New Roman" w:cs="Times New Roman"/>
-          <w:shd w:val="clear" w:color="auto" w:fill="FFFFFF"/>
-        </w:rPr>
-        <w:t>ms</w:t>
-      </w:r>
-      <w:proofErr w:type="spellEnd"/>
-      <w:r>
-        <w:rPr>
-          <w:rFonts w:eastAsia="Times New Roman" w:cs="Times New Roman"/>
-          <w:shd w:val="clear" w:color="auto" w:fill="FFFFFF"/>
-        </w:rPr>
-        <w:t xml:space="preserve">, a positive potential is evident over right frontal cortex. This potential </w:t>
-      </w:r>
-      <w:r>
-        <w:rPr>
-          <w:rFonts w:eastAsia="Times New Roman" w:cs="Times New Roman"/>
-          <w:shd w:val="clear" w:color="auto" w:fill="FFFFFF"/>
-        </w:rPr>
-        <w:t xml:space="preserve">was </w:t>
-      </w:r>
-      <w:r>
-        <w:rPr>
-          <w:rFonts w:eastAsia="Times New Roman" w:cs="Times New Roman"/>
-          <w:shd w:val="clear" w:color="auto" w:fill="FFFFFF"/>
-        </w:rPr>
-        <w:t>initially</w:t>
-      </w:r>
-      <w:r>
-        <w:rPr>
-          <w:rFonts w:eastAsia="Times New Roman" w:cs="Times New Roman"/>
-          <w:shd w:val="clear" w:color="auto" w:fill="FFFFFF"/>
-        </w:rPr>
-        <w:t xml:space="preserve"> thought </w:t>
-      </w:r>
-      <w:r>
-        <w:rPr>
-          <w:rFonts w:eastAsia="Times New Roman" w:cs="Times New Roman"/>
-          <w:shd w:val="clear" w:color="auto" w:fill="FFFFFF"/>
-        </w:rPr>
-        <w:t>to reflect post-retrieval monitoring</w:t>
-      </w:r>
-      <w:r>
-        <w:rPr>
-          <w:rFonts w:eastAsia="Times New Roman" w:cs="Times New Roman"/>
-          <w:shd w:val="clear" w:color="auto" w:fill="FFFFFF"/>
-        </w:rPr>
-        <w:t xml:space="preserve"> </w:t>
-      </w:r>
       <w:r>
         <w:rPr>
           <w:rFonts w:eastAsia="Times New Roman" w:cs="Times New Roman"/>
@@ -14651,23 +13928,7 @@
           <w:rFonts w:eastAsia="Times New Roman" w:cs="Times New Roman"/>
           <w:shd w:val="clear" w:color="auto" w:fill="FFFFFF"/>
         </w:rPr>
-        <w:t xml:space="preserve"> during the same time window (800-2000 </w:t>
-      </w:r>
-      <w:proofErr w:type="spellStart"/>
-      <w:r>
-        <w:rPr>
-          <w:rFonts w:eastAsia="Times New Roman" w:cs="Times New Roman"/>
-          <w:shd w:val="clear" w:color="auto" w:fill="FFFFFF"/>
-        </w:rPr>
-        <w:t>ms</w:t>
-      </w:r>
-      <w:proofErr w:type="spellEnd"/>
-      <w:r>
-        <w:rPr>
-          <w:rFonts w:eastAsia="Times New Roman" w:cs="Times New Roman"/>
-          <w:shd w:val="clear" w:color="auto" w:fill="FFFFFF"/>
-        </w:rPr>
-        <w:t xml:space="preserve">) </w:t>
+        <w:t xml:space="preserve"> during the same time window (800-2000 ms) </w:t>
       </w:r>
       <w:r>
         <w:rPr>
@@ -14790,17 +14051,43 @@
           <w:rFonts w:eastAsia="Times New Roman" w:cs="Times New Roman"/>
           <w:shd w:val="clear" w:color="auto" w:fill="FFFFFF"/>
         </w:rPr>
-        <w:t xml:space="preserve">from 400-800 </w:t>
-      </w:r>
-      <w:proofErr w:type="spellStart"/>
-      <w:r>
-        <w:rPr>
-          <w:rFonts w:eastAsia="Times New Roman" w:cs="Times New Roman"/>
-          <w:shd w:val="clear" w:color="auto" w:fill="FFFFFF"/>
-        </w:rPr>
-        <w:t>ms</w:t>
-      </w:r>
-      <w:proofErr w:type="spellEnd"/>
+        <w:t xml:space="preserve">from 400-800 ms </w:t>
+      </w:r>
+      <w:r>
+        <w:rPr>
+          <w:rFonts w:eastAsia="Times New Roman" w:cs="Times New Roman"/>
+          <w:shd w:val="clear" w:color="auto" w:fill="FFFFFF"/>
+        </w:rPr>
+        <w:t>is</w:t>
+      </w:r>
+      <w:r>
+        <w:rPr>
+          <w:rFonts w:eastAsia="Times New Roman" w:cs="Times New Roman"/>
+          <w:shd w:val="clear" w:color="auto" w:fill="FFFFFF"/>
+        </w:rPr>
+        <w:t xml:space="preserve"> markedly </w:t>
+      </w:r>
+      <w:r>
+        <w:rPr>
+          <w:rFonts w:eastAsia="Times New Roman" w:cs="Times New Roman"/>
+          <w:shd w:val="clear" w:color="auto" w:fill="FFFFFF"/>
+        </w:rPr>
+        <w:t xml:space="preserve">weaker in the MDD group. </w:t>
+      </w:r>
+      <w:r>
+        <w:rPr>
+          <w:rFonts w:eastAsia="Times New Roman" w:cs="Times New Roman"/>
+          <w:shd w:val="clear" w:color="auto" w:fill="FFFFFF"/>
+        </w:rPr>
+        <w:t xml:space="preserve">To determine whether this visual impression was reliable, we extracted the mean ERP amplitude between 400-800 ms from </w:t>
+      </w:r>
+      <w:r>
+        <w:rPr>
+          <w:rFonts w:eastAsia="Times New Roman" w:cs="Times New Roman"/>
+          <w:shd w:val="clear" w:color="auto" w:fill="FFFFFF"/>
+        </w:rPr>
+        <w:t>four parietal electrodes in the left (P1, P3, P5, P7) and right (P2, P4, P6, P8) hemispheres and submitted them to a</w:t>
+      </w:r>
       <w:r>
         <w:rPr>
           <w:rFonts w:eastAsia="Times New Roman" w:cs="Times New Roman"/>
@@ -14811,64 +14098,6 @@
       <w:r>
         <w:rPr>
           <w:rFonts w:eastAsia="Times New Roman" w:cs="Times New Roman"/>
-          <w:shd w:val="clear" w:color="auto" w:fill="FFFFFF"/>
-        </w:rPr>
-        <w:t>is</w:t>
-      </w:r>
-      <w:r>
-        <w:rPr>
-          <w:rFonts w:eastAsia="Times New Roman" w:cs="Times New Roman"/>
-          <w:shd w:val="clear" w:color="auto" w:fill="FFFFFF"/>
-        </w:rPr>
-        <w:t xml:space="preserve"> markedly </w:t>
-      </w:r>
-      <w:r>
-        <w:rPr>
-          <w:rFonts w:eastAsia="Times New Roman" w:cs="Times New Roman"/>
-          <w:shd w:val="clear" w:color="auto" w:fill="FFFFFF"/>
-        </w:rPr>
-        <w:t xml:space="preserve">weaker in the MDD group. </w:t>
-      </w:r>
-      <w:r>
-        <w:rPr>
-          <w:rFonts w:eastAsia="Times New Roman" w:cs="Times New Roman"/>
-          <w:shd w:val="clear" w:color="auto" w:fill="FFFFFF"/>
-        </w:rPr>
-        <w:t xml:space="preserve">To determine whether this visual impression was reliable, we extracted the mean ERP amplitude between 400-800 </w:t>
-      </w:r>
-      <w:proofErr w:type="spellStart"/>
-      <w:r>
-        <w:rPr>
-          <w:rFonts w:eastAsia="Times New Roman" w:cs="Times New Roman"/>
-          <w:shd w:val="clear" w:color="auto" w:fill="FFFFFF"/>
-        </w:rPr>
-        <w:t>ms</w:t>
-      </w:r>
-      <w:proofErr w:type="spellEnd"/>
-      <w:r>
-        <w:rPr>
-          <w:rFonts w:eastAsia="Times New Roman" w:cs="Times New Roman"/>
-          <w:shd w:val="clear" w:color="auto" w:fill="FFFFFF"/>
-        </w:rPr>
-        <w:t xml:space="preserve"> from </w:t>
-      </w:r>
-      <w:r>
-        <w:rPr>
-          <w:rFonts w:eastAsia="Times New Roman" w:cs="Times New Roman"/>
-          <w:shd w:val="clear" w:color="auto" w:fill="FFFFFF"/>
-        </w:rPr>
-        <w:t>four parietal electrodes in the left (P1, P3, P5, P7) and right (P2, P4, P6, P8) hemispheres and submitted them to a</w:t>
-      </w:r>
-      <w:r>
-        <w:rPr>
-          <w:rFonts w:eastAsia="Times New Roman" w:cs="Times New Roman"/>
-          <w:shd w:val="clear" w:color="auto" w:fill="FFFFFF"/>
-        </w:rPr>
-        <w:t xml:space="preserve"> </w:t>
-      </w:r>
-      <w:r>
-        <w:rPr>
-          <w:rFonts w:eastAsia="Times New Roman" w:cs="Times New Roman"/>
           <w:i/>
           <w:shd w:val="clear" w:color="auto" w:fill="FFFFFF"/>
         </w:rPr>
@@ -14954,7 +14183,6 @@
         </w:rPr>
         <w:t xml:space="preserve">, </w:t>
       </w:r>
-      <w:proofErr w:type="gramStart"/>
       <w:r>
         <w:rPr>
           <w:rFonts w:eastAsia="Times New Roman" w:cs="Times New Roman"/>
@@ -14968,15 +14196,7 @@
           <w:rFonts w:eastAsia="Times New Roman" w:cs="Times New Roman"/>
           <w:shd w:val="clear" w:color="auto" w:fill="FFFFFF"/>
         </w:rPr>
-        <w:t>(</w:t>
-      </w:r>
-      <w:proofErr w:type="gramEnd"/>
-      <w:r>
-        <w:rPr>
-          <w:rFonts w:eastAsia="Times New Roman" w:cs="Times New Roman"/>
-          <w:shd w:val="clear" w:color="auto" w:fill="FFFFFF"/>
-        </w:rPr>
-        <w:t xml:space="preserve">1,46) = 4.35, </w:t>
+        <w:t xml:space="preserve">(1,46) = 4.35, </w:t>
       </w:r>
       <w:r>
         <w:rPr>
@@ -15050,7 +14270,6 @@
         </w:rPr>
         <w:t xml:space="preserve">, with follow-up tests using the REGWQ procedure yielding reliable differences between all three conditions (Question &gt; Side &gt; Odd/Even, all </w:t>
       </w:r>
-      <w:proofErr w:type="spellStart"/>
       <w:r>
         <w:rPr>
           <w:rFonts w:eastAsia="Times New Roman" w:cs="Times New Roman"/>
@@ -15059,7 +14278,6 @@
         </w:rPr>
         <w:t>ps</w:t>
       </w:r>
-      <w:proofErr w:type="spellEnd"/>
       <w:r>
         <w:rPr>
           <w:rFonts w:eastAsia="Times New Roman" w:cs="Times New Roman"/>
@@ -15222,61 +14440,19 @@
         <w:rPr>
           <w:rFonts w:cs="Times New Roman"/>
         </w:rPr>
-        <w:t>of the design (Question/</w:t>
-      </w:r>
-      <w:proofErr w:type="spellStart"/>
-      <w:r>
-        <w:rPr>
-          <w:rFonts w:cs="Times New Roman"/>
-        </w:rPr>
-        <w:t>animacy</w:t>
-      </w:r>
-      <w:proofErr w:type="spellEnd"/>
-      <w:r>
-        <w:rPr>
-          <w:rFonts w:cs="Times New Roman"/>
-        </w:rPr>
-        <w:t>, Question/mobilit</w:t>
-      </w:r>
-      <w:r>
-        <w:rPr>
-          <w:rFonts w:cs="Times New Roman"/>
-        </w:rPr>
-        <w:t>y, Side/</w:t>
-      </w:r>
-      <w:proofErr w:type="spellStart"/>
-      <w:r>
-        <w:rPr>
-          <w:rFonts w:cs="Times New Roman"/>
-        </w:rPr>
-        <w:t>animacy</w:t>
-      </w:r>
-      <w:proofErr w:type="spellEnd"/>
-      <w:r>
-        <w:rPr>
-          <w:rFonts w:cs="Times New Roman"/>
-        </w:rPr>
-        <w:t>, Side/mobility), and then used</w:t>
-      </w:r>
-      <w:r>
-        <w:rPr>
-          <w:rFonts w:cs="Times New Roman"/>
-        </w:rPr>
-        <w:t xml:space="preserve"> the mass </w:t>
-      </w:r>
-      <w:proofErr w:type="spellStart"/>
-      <w:r>
-        <w:rPr>
-          <w:rFonts w:cs="Times New Roman"/>
-        </w:rPr>
-        <w:t>univariate</w:t>
-      </w:r>
-      <w:proofErr w:type="spellEnd"/>
-      <w:r>
-        <w:rPr>
-          <w:rFonts w:cs="Times New Roman"/>
-        </w:rPr>
-        <w:t xml:space="preserve"> approach to identify </w:t>
+        <w:t>of the design (Question/animacy, Question/mobilit</w:t>
+      </w:r>
+      <w:r>
+        <w:rPr>
+          <w:rFonts w:cs="Times New Roman"/>
+        </w:rPr>
+        <w:t>y, Side/animacy, Side/mobility), and then used</w:t>
+      </w:r>
+      <w:r>
+        <w:rPr>
+          <w:rFonts w:cs="Times New Roman"/>
+        </w:rPr>
+        <w:t xml:space="preserve"> the mass univariate approach to identify </w:t>
       </w:r>
       <w:r>
         <w:rPr>
@@ -15374,21 +14550,7 @@
         <w:rPr>
           <w:rFonts w:cs="Times New Roman"/>
         </w:rPr>
-        <w:t xml:space="preserve">, mass </w:t>
-      </w:r>
-      <w:proofErr w:type="spellStart"/>
-      <w:r>
-        <w:rPr>
-          <w:rFonts w:cs="Times New Roman"/>
-        </w:rPr>
-        <w:t>univariate</w:t>
-      </w:r>
-      <w:proofErr w:type="spellEnd"/>
-      <w:r>
-        <w:rPr>
-          <w:rFonts w:cs="Times New Roman"/>
-        </w:rPr>
-        <w:t xml:space="preserve"> </w:t>
+        <w:t xml:space="preserve">, mass univariate </w:t>
       </w:r>
       <w:r>
         <w:rPr>
@@ -15651,21 +14813,7 @@
         <w:rPr>
           <w:rFonts w:cs="Times New Roman"/>
         </w:rPr>
-        <w:t xml:space="preserve">over three time windows (400-800, 800-1400, 1400-2000 </w:t>
-      </w:r>
-      <w:proofErr w:type="spellStart"/>
-      <w:r>
-        <w:rPr>
-          <w:rFonts w:cs="Times New Roman"/>
-        </w:rPr>
-        <w:t>ms</w:t>
-      </w:r>
-      <w:proofErr w:type="spellEnd"/>
-      <w:r>
-        <w:rPr>
-          <w:rFonts w:cs="Times New Roman"/>
-        </w:rPr>
-        <w:t xml:space="preserve">) to one-sample </w:t>
+        <w:t xml:space="preserve">over three time windows (400-800, 800-1400, 1400-2000 ms) to one-sample </w:t>
       </w:r>
       <w:r>
         <w:rPr>
@@ -15840,21 +14988,7 @@
         <w:rPr>
           <w:rFonts w:cs="Times New Roman"/>
         </w:rPr>
-        <w:t xml:space="preserve"> Because the mass </w:t>
-      </w:r>
-      <w:proofErr w:type="spellStart"/>
-      <w:r>
-        <w:rPr>
-          <w:rFonts w:cs="Times New Roman"/>
-        </w:rPr>
-        <w:t>univariate</w:t>
-      </w:r>
-      <w:proofErr w:type="spellEnd"/>
-      <w:r>
-        <w:rPr>
-          <w:rFonts w:cs="Times New Roman"/>
-        </w:rPr>
-        <w:t xml:space="preserve"> toolbox does not currently support ANOVAs, after conducting within-group analyses we computed between-groups </w:t>
+        <w:t xml:space="preserve"> Because the mass univariate toolbox does not currently support ANOVAs, after conducting within-group analyses we computed between-groups </w:t>
       </w:r>
       <w:r>
         <w:rPr>
@@ -15867,24 +15001,8 @@
         <w:rPr>
           <w:rFonts w:cs="Times New Roman"/>
         </w:rPr>
-        <w:t xml:space="preserve">-tests for each difference wave, again using the mass </w:t>
-      </w:r>
-      <w:proofErr w:type="spellStart"/>
-      <w:r>
-        <w:rPr>
-          <w:rFonts w:cs="Times New Roman"/>
-        </w:rPr>
-        <w:t>univariate</w:t>
-      </w:r>
-      <w:proofErr w:type="spellEnd"/>
-      <w:r>
-        <w:rPr>
-          <w:rFonts w:cs="Times New Roman"/>
-        </w:rPr>
-        <w:t xml:space="preserve"> approach with cluster-based permutation to correct for multiple comparisons.</w:t>
-      </w:r>
-      <w:bookmarkStart w:id="0" w:name="_GoBack"/>
-      <w:bookmarkEnd w:id="0"/>
+        <w:t>-tests for each difference wave, again using the mass univariate approach with cluster-based permutation to correct for multiple comparisons.</w:t>
+      </w:r>
     </w:p>
     <w:p>
       <w:pPr>
@@ -15934,21 +15052,7 @@
         <w:rPr>
           <w:rFonts w:cs="Times New Roman"/>
         </w:rPr>
-        <w:t xml:space="preserve">. </w:t>
-      </w:r>
-      <w:proofErr w:type="gramStart"/>
-      <w:r>
-        <w:rPr>
-          <w:rFonts w:cs="Times New Roman"/>
-        </w:rPr>
-        <w:t>Encoding (left) and recognition (right) trial structures.</w:t>
-      </w:r>
-      <w:proofErr w:type="gramEnd"/>
-      <w:r>
-        <w:rPr>
-          <w:rFonts w:cs="Times New Roman"/>
-        </w:rPr>
-        <w:t xml:space="preserve"> Encoding trials began with three centrally presented arrows pointing to the side on which the word would appear. The encoding </w:t>
+        <w:t xml:space="preserve">. Encoding (left) and recognition (right) trial structures. Encoding trials began with three centrally presented arrows pointing to the side on which the word would appear. The encoding </w:t>
       </w:r>
       <w:r>
         <w:rPr>
@@ -15960,37 +15064,7 @@
         <w:rPr>
           <w:rFonts w:cs="Times New Roman"/>
         </w:rPr>
-        <w:t xml:space="preserve"> was presented next, either “living or non-living?” (</w:t>
-      </w:r>
-      <w:proofErr w:type="spellStart"/>
-      <w:proofErr w:type="gramStart"/>
-      <w:r>
-        <w:rPr>
-          <w:rFonts w:cs="Times New Roman"/>
-        </w:rPr>
-        <w:t>animacy</w:t>
-      </w:r>
-      <w:proofErr w:type="spellEnd"/>
-      <w:proofErr w:type="gramEnd"/>
-      <w:r>
-        <w:rPr>
-          <w:rFonts w:cs="Times New Roman"/>
-        </w:rPr>
-        <w:t xml:space="preserve"> judgment) or “mobile or immobile?” (</w:t>
-      </w:r>
-      <w:proofErr w:type="gramStart"/>
-      <w:r>
-        <w:rPr>
-          <w:rFonts w:cs="Times New Roman"/>
-        </w:rPr>
-        <w:t>mobility</w:t>
-      </w:r>
-      <w:proofErr w:type="gramEnd"/>
-      <w:r>
-        <w:rPr>
-          <w:rFonts w:cs="Times New Roman"/>
-        </w:rPr>
-        <w:t xml:space="preserve"> judgment, not shown). Finally, </w:t>
+        <w:t xml:space="preserve"> was presented next, either “living or non-living?” (animacy judgment) or “mobile or immobile?” (mobility judgment, not shown). Finally, </w:t>
       </w:r>
       <w:r>
         <w:rPr>
@@ -16008,21 +15082,7 @@
         <w:rPr>
           <w:rFonts w:cs="Times New Roman"/>
         </w:rPr>
-        <w:t xml:space="preserve">; participants had 3500 </w:t>
-      </w:r>
-      <w:proofErr w:type="spellStart"/>
-      <w:r>
-        <w:rPr>
-          <w:rFonts w:cs="Times New Roman"/>
-        </w:rPr>
-        <w:t>ms</w:t>
-      </w:r>
-      <w:proofErr w:type="spellEnd"/>
-      <w:r>
-        <w:rPr>
-          <w:rFonts w:cs="Times New Roman"/>
-        </w:rPr>
-        <w:t xml:space="preserve"> to respond. Re</w:t>
+        <w:t>; participants had 3500 ms to respond. Re</w:t>
       </w:r>
       <w:r>
         <w:rPr>
@@ -16034,41 +15094,13 @@
         <w:rPr>
           <w:rFonts w:cs="Times New Roman"/>
         </w:rPr>
-        <w:t xml:space="preserve"> trials began with presentation of one of three cues (“Side”, “Question”, or “Odd/Even”). </w:t>
-      </w:r>
-      <w:proofErr w:type="gramStart"/>
-      <w:r>
-        <w:rPr>
-          <w:rFonts w:cs="Times New Roman"/>
-        </w:rPr>
-        <w:t xml:space="preserve">After a 1000 </w:t>
-      </w:r>
-      <w:proofErr w:type="spellStart"/>
-      <w:r>
-        <w:rPr>
-          <w:rFonts w:cs="Times New Roman"/>
-        </w:rPr>
-        <w:t>ms</w:t>
-      </w:r>
-      <w:proofErr w:type="spellEnd"/>
-      <w:r>
-        <w:rPr>
-          <w:rFonts w:cs="Times New Roman"/>
-        </w:rPr>
-        <w:t xml:space="preserve"> delay, a word was pres</w:t>
-      </w:r>
-      <w:r>
-        <w:rPr>
-          <w:rFonts w:cs="Times New Roman"/>
-        </w:rPr>
-        <w:t>ented.</w:t>
-      </w:r>
-      <w:proofErr w:type="gramEnd"/>
-      <w:r>
-        <w:rPr>
-          <w:rFonts w:cs="Times New Roman"/>
-        </w:rPr>
-        <w:t xml:space="preserve"> O</w:t>
+        <w:t xml:space="preserve"> trials began with presentation of one of three cues (“Side”, “Question”, or “Odd/Even”). After a 1000 ms delay, a word was pres</w:t>
+      </w:r>
+      <w:r>
+        <w:rPr>
+          <w:rFonts w:cs="Times New Roman"/>
+        </w:rPr>
+        <w:t>ented. O</w:t>
       </w:r>
       <w:r>
         <w:rPr>
@@ -16164,14 +15196,7 @@
         <w:rPr>
           <w:rFonts w:cs="Times New Roman"/>
         </w:rPr>
-        <w:t xml:space="preserve">Representative electrodes from the left and right hemisphere are depicted for frontal and parietal scalp; a midline occipital electrode is displayed </w:t>
-      </w:r>
-      <w:proofErr w:type="gramStart"/>
-      <w:r>
-        <w:rPr>
-          <w:rFonts w:cs="Times New Roman"/>
-        </w:rPr>
-        <w:t xml:space="preserve">as this is where the late posterior negativity </w:t>
+        <w:t xml:space="preserve">Representative electrodes from the left and right hemisphere are depicted for frontal and parietal scalp; a midline occipital electrode is displayed as this is where the late posterior negativity </w:t>
       </w:r>
       <w:r>
         <w:rPr>
@@ -16183,28 +15208,7 @@
         <w:rPr>
           <w:rFonts w:cs="Times New Roman"/>
         </w:rPr>
-        <w:t>was maximal</w:t>
-      </w:r>
-      <w:proofErr w:type="gramEnd"/>
-      <w:r>
-        <w:rPr>
-          <w:rFonts w:cs="Times New Roman"/>
-        </w:rPr>
-        <w:t xml:space="preserve">. Gray shading highlights the effects of interest. Note the reduction in activity over parietal sites from 400-800 </w:t>
-      </w:r>
-      <w:proofErr w:type="spellStart"/>
-      <w:r>
-        <w:rPr>
-          <w:rFonts w:cs="Times New Roman"/>
-        </w:rPr>
-        <w:t>ms</w:t>
-      </w:r>
-      <w:proofErr w:type="spellEnd"/>
-      <w:r>
-        <w:rPr>
-          <w:rFonts w:cs="Times New Roman"/>
-        </w:rPr>
-        <w:t xml:space="preserve"> in depressed adults.</w:t>
+        <w:t>was maximal. Gray shading highlights the effects of interest. Note the reduction in activity over parietal sites from 400-800 ms in depressed adults.</w:t>
       </w:r>
     </w:p>
     <w:p>
@@ -16225,41 +15229,13 @@
         <w:rPr>
           <w:rFonts w:cs="Times New Roman"/>
         </w:rPr>
-        <w:t xml:space="preserve">. </w:t>
-      </w:r>
-      <w:proofErr w:type="gramStart"/>
-      <w:r>
-        <w:rPr>
-          <w:rFonts w:cs="Times New Roman"/>
-        </w:rPr>
-        <w:t>Topographies showing correct responses to the Question, Side, and Odd/Even cues.</w:t>
-      </w:r>
-      <w:proofErr w:type="gramEnd"/>
-      <w:r>
-        <w:rPr>
-          <w:rFonts w:cs="Times New Roman"/>
-        </w:rPr>
-        <w:t xml:space="preserve"> </w:t>
-      </w:r>
-      <w:r>
-        <w:rPr>
-          <w:rFonts w:cs="Times New Roman"/>
-        </w:rPr>
-        <w:t xml:space="preserve">Note that parietal activity from 400-800 </w:t>
-      </w:r>
-      <w:proofErr w:type="spellStart"/>
-      <w:r>
-        <w:rPr>
-          <w:rFonts w:cs="Times New Roman"/>
-        </w:rPr>
-        <w:t>ms</w:t>
-      </w:r>
-      <w:proofErr w:type="spellEnd"/>
-      <w:r>
-        <w:rPr>
-          <w:rFonts w:cs="Times New Roman"/>
-        </w:rPr>
-        <w:t xml:space="preserve"> is blunted in depressed adults. In both groups, the LPN is confined to medial posterior sites on Side trials but extends over left frontal cortex on Question trials.</w:t>
+        <w:t xml:space="preserve">. Topographies showing correct responses to the Question, Side, and Odd/Even cues. </w:t>
+      </w:r>
+      <w:r>
+        <w:rPr>
+          <w:rFonts w:cs="Times New Roman"/>
+        </w:rPr>
+        <w:t>Note that parietal activity from 400-800 ms is blunted in depressed adults. In both groups, the LPN is confined to medial posterior sites on Side trials but extends over left frontal cortex on Question trials.</w:t>
       </w:r>
     </w:p>
     <w:sectPr>
@@ -16374,7 +15350,7 @@
         <w:rFonts w:ascii="Times New Roman" w:hAnsi="Times New Roman" w:cs="Times New Roman"/>
         <w:noProof/>
       </w:rPr>
-      <w:t>17</w:t>
+      <w:t>3</w:t>
     </w:r>
     <w:r>
       <w:rPr>
@@ -16427,6 +15403,7 @@
         <w:temporary/>
         <w:showingPlcHdr/>
       </w:sdtPr>
+      <w:sdtEndPr/>
       <w:sdtContent>
         <w:r>
           <w:t>[Type text]</w:t>
@@ -16445,6 +15422,7 @@
         <w:temporary/>
         <w:showingPlcHdr/>
       </w:sdtPr>
+      <w:sdtEndPr/>
       <w:sdtContent>
         <w:r>
           <w:t>[Type text]</w:t>
@@ -16463,6 +15441,7 @@
         <w:temporary/>
         <w:showingPlcHdr/>
       </w:sdtPr>
+      <w:sdtEndPr/>
       <w:sdtContent>
         <w:r>
           <w:t>[Type text]</w:t>
@@ -17467,7 +16446,7 @@
     <w:charset w:val="00"/>
     <w:family w:val="auto"/>
     <w:pitch w:val="variable"/>
-    <w:sig w:usb0="E0002AFF" w:usb1="C0007843" w:usb2="00000009" w:usb3="00000000" w:csb0="000001FF" w:csb1="00000000"/>
+    <w:sig w:usb0="00000003" w:usb1="00000000" w:usb2="00000000" w:usb3="00000000" w:csb0="00000001" w:csb1="00000000"/>
   </w:font>
 </w:fonts>
 </file>
@@ -18276,7 +17255,7 @@
 </file>
 
 <file path=customXml/itemProps1.xml><?xml version="1.0" encoding="utf-8"?>
-<ds:datastoreItem xmlns:ds="http://schemas.openxmlformats.org/officeDocument/2006/customXml" ds:itemID="{B166173E-8864-FE45-9996-F78DF66A8528}">
+<ds:datastoreItem xmlns:ds="http://schemas.openxmlformats.org/officeDocument/2006/customXml" ds:itemID="{E74FA275-C30D-3745-BB38-15D292E4BB29}">
   <ds:schemaRefs>
     <ds:schemaRef ds:uri="http://schemas.openxmlformats.org/officeDocument/2006/bibliography"/>
   </ds:schemaRefs>

</xml_diff>

<commit_message>
updating figs, tiny changes to text'
</commit_message>
<xml_diff>
--- a/SM_Paper_BP.docx
+++ b/SM_Paper_BP.docx
@@ -1009,7 +1009,19 @@
         <w:rPr>
           <w:rFonts w:cs="Times New Roman"/>
         </w:rPr>
-        <w:t>as participants were cued to retrieve the perceptual and cognitive source of each word</w:t>
+        <w:t>during</w:t>
+      </w:r>
+      <w:r>
+        <w:rPr>
+          <w:rFonts w:cs="Times New Roman"/>
+        </w:rPr>
+        <w:t xml:space="preserve"> perceptual and cognitive source </w:t>
+      </w:r>
+      <w:r>
+        <w:rPr>
+          <w:rFonts w:cs="Times New Roman"/>
+        </w:rPr>
+        <w:t>retrieval</w:t>
       </w:r>
       <w:r>
         <w:rPr>
@@ -1042,13 +1054,26 @@
         <w:rPr>
           <w:rFonts w:cs="Times New Roman"/>
         </w:rPr>
-        <w:t>A</w:t>
-      </w:r>
-      <w:r>
-        <w:rPr>
-          <w:rFonts w:cs="Times New Roman"/>
-        </w:rPr>
-        <w:t xml:space="preserve">cross participants, memory was characterized by a </w:t>
+        <w:t>At encoding, mobility judgments were associated with lower accuracy and longer response times than animacy judgments, suggesting deeper encoding. M</w:t>
+      </w:r>
+      <w:r>
+        <w:rPr>
+          <w:rFonts w:cs="Times New Roman"/>
+        </w:rPr>
+        <w:t xml:space="preserve">emory was characterized by a </w:t>
+      </w:r>
+      <w:r>
+        <w:rPr>
+          <w:rFonts w:cs="Times New Roman"/>
+          <w:i/>
+        </w:rPr>
+        <w:t xml:space="preserve">Group </w:t>
+      </w:r>
+      <w:r>
+        <w:rPr>
+          <w:rFonts w:cs="Times New Roman"/>
+        </w:rPr>
+        <w:t xml:space="preserve">x </w:t>
       </w:r>
       <w:r>
         <w:rPr>
@@ -1074,7 +1099,25 @@
         <w:rPr>
           <w:rFonts w:cs="Times New Roman"/>
         </w:rPr>
-        <w:t xml:space="preserve"> interaction: cognitive </w:t>
+        <w:t xml:space="preserve"> interaction: depressed adults were generally less accurate and confident than controls, but they </w:t>
+      </w:r>
+      <w:r>
+        <w:rPr>
+          <w:rFonts w:cs="Times New Roman"/>
+        </w:rPr>
+        <w:t>showed excellent</w:t>
+      </w:r>
+      <w:r>
+        <w:rPr>
+          <w:rFonts w:cs="Times New Roman"/>
+        </w:rPr>
+        <w:t xml:space="preserve"> </w:t>
+      </w:r>
+      <w:r>
+        <w:rPr>
+          <w:rFonts w:cs="Times New Roman"/>
+        </w:rPr>
+        <w:t xml:space="preserve">cognitive </w:t>
       </w:r>
       <w:r>
         <w:rPr>
@@ -1086,7 +1129,7 @@
         <w:rPr>
           <w:rFonts w:cs="Times New Roman"/>
         </w:rPr>
-        <w:t xml:space="preserve">memory was better </w:t>
+        <w:t xml:space="preserve">memory </w:t>
       </w:r>
       <w:r>
         <w:rPr>
@@ -1098,103 +1141,13 @@
         <w:rPr>
           <w:rFonts w:cs="Times New Roman"/>
         </w:rPr>
-        <w:t xml:space="preserve"> mobility vs. animacy judgments</w:t>
-      </w:r>
-      <w:r>
-        <w:rPr>
-          <w:rFonts w:cs="Times New Roman"/>
-        </w:rPr>
-        <w:t>, but perceptual source memory did not vary by encoding task</w:t>
-      </w:r>
-      <w:r>
-        <w:rPr>
-          <w:rFonts w:cs="Times New Roman"/>
-        </w:rPr>
-        <w:t xml:space="preserve">. </w:t>
-      </w:r>
-      <w:r>
-        <w:rPr>
-          <w:rFonts w:cs="Times New Roman"/>
-        </w:rPr>
-        <w:t>B</w:t>
-      </w:r>
-      <w:r>
-        <w:rPr>
-          <w:rFonts w:cs="Times New Roman"/>
-        </w:rPr>
-        <w:t xml:space="preserve">rain activity was marked by a late posterior negativity (LPN) that was confined to </w:t>
-      </w:r>
-      <w:r>
-        <w:rPr>
-          <w:rFonts w:cs="Times New Roman"/>
-        </w:rPr>
-        <w:t>posterior</w:t>
-      </w:r>
-      <w:r>
-        <w:rPr>
-          <w:rFonts w:cs="Times New Roman"/>
-        </w:rPr>
-        <w:t xml:space="preserve"> electro</w:t>
-      </w:r>
-      <w:r>
-        <w:rPr>
-          <w:rFonts w:cs="Times New Roman"/>
-        </w:rPr>
-        <w:t>des during perceptual retrieval</w:t>
-      </w:r>
-      <w:r>
-        <w:rPr>
-          <w:rFonts w:cs="Times New Roman"/>
-        </w:rPr>
-        <w:t xml:space="preserve"> but extended over left frontal </w:t>
-      </w:r>
-      <w:r>
-        <w:rPr>
-          <w:rFonts w:cs="Times New Roman"/>
-        </w:rPr>
-        <w:t>cortex</w:t>
-      </w:r>
-      <w:r>
-        <w:rPr>
-          <w:rFonts w:cs="Times New Roman"/>
-        </w:rPr>
-        <w:t xml:space="preserve"> during cognitive </w:t>
-      </w:r>
-      <w:r>
-        <w:rPr>
-          <w:rFonts w:cs="Times New Roman"/>
-        </w:rPr>
-        <w:t>retrieval</w:t>
-      </w:r>
-      <w:r>
-        <w:rPr>
-          <w:rFonts w:cs="Times New Roman"/>
-        </w:rPr>
-        <w:t xml:space="preserve"> from 800-2000 ms post-stimulus</w:t>
-      </w:r>
-      <w:r>
-        <w:rPr>
-          <w:rFonts w:cs="Times New Roman"/>
-        </w:rPr>
-        <w:t xml:space="preserve">. Depressed adults were </w:t>
-      </w:r>
-      <w:r>
-        <w:rPr>
-          <w:rFonts w:cs="Times New Roman"/>
-        </w:rPr>
-        <w:t xml:space="preserve">less confident and </w:t>
-      </w:r>
-      <w:r>
-        <w:rPr>
-          <w:rFonts w:cs="Times New Roman"/>
-        </w:rPr>
-        <w:t xml:space="preserve">less </w:t>
-      </w:r>
-      <w:r>
-        <w:rPr>
-          <w:rFonts w:cs="Times New Roman"/>
-        </w:rPr>
-        <w:t>accurate than control</w:t>
+        <w:t xml:space="preserve"> mobility judgments. </w:t>
+      </w:r>
+      <w:r>
+        <w:rPr>
+          <w:rFonts w:cs="Times New Roman"/>
+        </w:rPr>
+        <w:t>These results were paralleled by the ERP</w:t>
       </w:r>
       <w:r>
         <w:rPr>
@@ -1206,13 +1159,13 @@
         <w:rPr>
           <w:rFonts w:cs="Times New Roman"/>
         </w:rPr>
-        <w:t xml:space="preserve">, </w:t>
-      </w:r>
-      <w:r>
-        <w:rPr>
-          <w:rFonts w:cs="Times New Roman"/>
-        </w:rPr>
-        <w:t xml:space="preserve">and a positive deflection </w:t>
+        <w:t>. Specifically, although a</w:t>
+      </w:r>
+      <w:r>
+        <w:rPr>
+          <w:rFonts w:cs="Times New Roman"/>
+        </w:rPr>
+        <w:t xml:space="preserve"> positive deflection </w:t>
       </w:r>
       <w:r>
         <w:rPr>
@@ -1224,7 +1177,19 @@
         <w:rPr>
           <w:rFonts w:cs="Times New Roman"/>
         </w:rPr>
-        <w:t xml:space="preserve"> from 400-800 ms was sharply reduced in MDD. However, </w:t>
+        <w:t xml:space="preserve"> from 400-800 ms was </w:t>
+      </w:r>
+      <w:r>
+        <w:rPr>
+          <w:rFonts w:cs="Times New Roman"/>
+        </w:rPr>
+        <w:t xml:space="preserve">globally </w:t>
+      </w:r>
+      <w:r>
+        <w:rPr>
+          <w:rFonts w:cs="Times New Roman"/>
+        </w:rPr>
+        <w:t xml:space="preserve">reduced in </w:t>
       </w:r>
       <w:r>
         <w:rPr>
@@ -1236,49 +1201,31 @@
         <w:rPr>
           <w:rFonts w:cs="Times New Roman"/>
         </w:rPr>
-        <w:t xml:space="preserve"> showed excellent cognitive source memory </w:t>
-      </w:r>
-      <w:r>
-        <w:rPr>
-          <w:rFonts w:cs="Times New Roman"/>
-        </w:rPr>
-        <w:t xml:space="preserve">for </w:t>
-      </w:r>
-      <w:r>
-        <w:rPr>
-          <w:rFonts w:cs="Times New Roman"/>
-        </w:rPr>
-        <w:t xml:space="preserve">words </w:t>
-      </w:r>
-      <w:r>
-        <w:rPr>
-          <w:rFonts w:cs="Times New Roman"/>
-        </w:rPr>
-        <w:t>from</w:t>
-      </w:r>
-      <w:r>
-        <w:rPr>
-          <w:rFonts w:cs="Times New Roman"/>
-        </w:rPr>
-        <w:t xml:space="preserve"> the mobility task</w:t>
-      </w:r>
-      <w:r>
-        <w:rPr>
-          <w:rFonts w:cs="Times New Roman"/>
-        </w:rPr>
-        <w:t xml:space="preserve"> and similar LPN</w:t>
-      </w:r>
-      <w:r>
-        <w:rPr>
-          <w:rFonts w:cs="Times New Roman"/>
-        </w:rPr>
-        <w:t xml:space="preserve"> effects</w:t>
-      </w:r>
-      <w:r>
-        <w:rPr>
-          <w:rFonts w:cs="Times New Roman"/>
-        </w:rPr>
-        <w:t>.</w:t>
+        <w:t>, they showed</w:t>
+      </w:r>
+      <w:r>
+        <w:rPr>
+          <w:rFonts w:cs="Times New Roman"/>
+        </w:rPr>
+        <w:t xml:space="preserve"> </w:t>
+      </w:r>
+      <w:r>
+        <w:rPr>
+          <w:rFonts w:cs="Times New Roman"/>
+        </w:rPr>
+        <w:t xml:space="preserve">sustained </w:t>
+      </w:r>
+      <w:r>
+        <w:rPr>
+          <w:rFonts w:cs="Times New Roman"/>
+        </w:rPr>
+        <w:t xml:space="preserve">activation </w:t>
+      </w:r>
+      <w:r>
+        <w:rPr>
+          <w:rFonts w:cs="Times New Roman"/>
+        </w:rPr>
+        <w:t>over left parietal scalp during cognitive source judgments for words from the mobility task.</w:t>
       </w:r>
     </w:p>
     <w:p>
@@ -1306,105 +1253,13 @@
         <w:rPr>
           <w:rFonts w:cs="Times New Roman"/>
         </w:rPr>
-        <w:t xml:space="preserve">The </w:t>
-      </w:r>
-      <w:r>
-        <w:rPr>
-          <w:rFonts w:cs="Times New Roman"/>
-          <w:i/>
-        </w:rPr>
-        <w:t xml:space="preserve">Cue </w:t>
-      </w:r>
-      <w:r>
-        <w:rPr>
-          <w:rFonts w:cs="Times New Roman"/>
-        </w:rPr>
-        <w:t xml:space="preserve">x </w:t>
-      </w:r>
-      <w:r>
-        <w:rPr>
-          <w:rFonts w:cs="Times New Roman"/>
-          <w:i/>
-        </w:rPr>
-        <w:t>Encoding Task</w:t>
-      </w:r>
-      <w:r>
-        <w:rPr>
-          <w:rFonts w:cs="Times New Roman"/>
-        </w:rPr>
-        <w:t xml:space="preserve"> interaction and shifts in LPN distribution confirm that manipulating retrieval cues can profoundly affect </w:t>
-      </w:r>
-      <w:r>
-        <w:rPr>
-          <w:rFonts w:cs="Times New Roman"/>
-        </w:rPr>
-        <w:t>memory</w:t>
-      </w:r>
-      <w:r>
-        <w:rPr>
-          <w:rFonts w:cs="Times New Roman"/>
-        </w:rPr>
-        <w:t xml:space="preserve"> and </w:t>
-      </w:r>
-      <w:r>
-        <w:rPr>
-          <w:rFonts w:cs="Times New Roman"/>
-        </w:rPr>
-        <w:t xml:space="preserve">regional </w:t>
-      </w:r>
-      <w:r>
-        <w:rPr>
-          <w:rFonts w:cs="Times New Roman"/>
-        </w:rPr>
-        <w:t>brain activity</w:t>
-      </w:r>
-      <w:r>
-        <w:rPr>
-          <w:rFonts w:cs="Times New Roman"/>
-        </w:rPr>
-        <w:t xml:space="preserve">. </w:t>
-      </w:r>
-      <w:r>
-        <w:rPr>
-          <w:rFonts w:cs="Times New Roman"/>
-        </w:rPr>
-        <w:t>Moreover</w:t>
-      </w:r>
-      <w:r>
-        <w:rPr>
-          <w:rFonts w:cs="Times New Roman"/>
-        </w:rPr>
-        <w:t xml:space="preserve">, the </w:t>
-      </w:r>
-      <w:r>
-        <w:rPr>
-          <w:rFonts w:cs="Times New Roman"/>
-        </w:rPr>
-        <w:t xml:space="preserve">consistent (if modest) reductions in accuracy and confidence </w:t>
-      </w:r>
-      <w:r>
-        <w:rPr>
-          <w:rFonts w:cs="Times New Roman"/>
-        </w:rPr>
-        <w:t xml:space="preserve">seen in depression indicate that source </w:t>
-      </w:r>
-      <w:r>
-        <w:rPr>
-          <w:rFonts w:cs="Times New Roman"/>
-        </w:rPr>
-        <w:t>retrieval</w:t>
-      </w:r>
-      <w:r>
-        <w:rPr>
-          <w:rFonts w:cs="Times New Roman"/>
-        </w:rPr>
-        <w:t xml:space="preserve"> is disrupted in </w:t>
-      </w:r>
-      <w:r>
-        <w:rPr>
-          <w:rFonts w:cs="Times New Roman"/>
-        </w:rPr>
-        <w:t>MDD. R</w:t>
+        <w:t>Relative to controls, depressed adults showed consistent (if modest) reductions in source memory accuracy and confidence</w:t>
+      </w:r>
+      <w:r>
+        <w:rPr>
+          <w:rFonts w:cs="Times New Roman"/>
+        </w:rPr>
+        <w:t>. R</w:t>
       </w:r>
       <w:r>
         <w:rPr>
@@ -1434,7 +1289,19 @@
         <w:rPr>
           <w:rFonts w:cs="Times New Roman"/>
         </w:rPr>
-        <w:t>ggests that impaired recollection—mediated by hippocampal-parietal circuitry—</w:t>
+        <w:t xml:space="preserve">ggests that impaired recollection—mediated by </w:t>
+      </w:r>
+      <w:r>
+        <w:rPr>
+          <w:rFonts w:cs="Times New Roman"/>
+        </w:rPr>
+        <w:t>parieto-hippocampal</w:t>
+      </w:r>
+      <w:r>
+        <w:rPr>
+          <w:rFonts w:cs="Times New Roman"/>
+        </w:rPr>
+        <w:t xml:space="preserve"> circuitry—</w:t>
       </w:r>
       <w:r>
         <w:rPr>
@@ -1453,6 +1320,92 @@
           <w:rFonts w:cs="Times New Roman"/>
         </w:rPr>
         <w:t>to blame</w:t>
+      </w:r>
+      <w:r>
+        <w:rPr>
+          <w:rFonts w:cs="Times New Roman"/>
+        </w:rPr>
+        <w:t>.</w:t>
+      </w:r>
+      <w:r>
+        <w:rPr>
+          <w:rFonts w:cs="Times New Roman"/>
+        </w:rPr>
+        <w:t xml:space="preserve"> However, depressed adults outperformed controls when </w:t>
+      </w:r>
+      <w:r>
+        <w:rPr>
+          <w:rFonts w:cs="Times New Roman"/>
+        </w:rPr>
+        <w:t>retrieving</w:t>
+      </w:r>
+      <w:r>
+        <w:rPr>
+          <w:rFonts w:cs="Times New Roman"/>
+        </w:rPr>
+        <w:t xml:space="preserve"> cognitive operations performed during </w:t>
+      </w:r>
+      <w:r>
+        <w:rPr>
+          <w:rFonts w:cs="Times New Roman"/>
+        </w:rPr>
+        <w:t xml:space="preserve">deep encoding. This result </w:t>
+      </w:r>
+      <w:r>
+        <w:rPr>
+          <w:rFonts w:cs="Times New Roman"/>
+        </w:rPr>
+        <w:t>echoes</w:t>
+      </w:r>
+      <w:r>
+        <w:rPr>
+          <w:rFonts w:cs="Times New Roman"/>
+        </w:rPr>
+        <w:t xml:space="preserve"> prior work </w:t>
+      </w:r>
+      <w:r>
+        <w:rPr>
+          <w:rFonts w:cs="Times New Roman"/>
+        </w:rPr>
+        <w:t>showing excellent memory in depression</w:t>
+      </w:r>
+      <w:r>
+        <w:rPr>
+          <w:rFonts w:cs="Times New Roman"/>
+        </w:rPr>
+        <w:t xml:space="preserve"> provided attention is </w:t>
+      </w:r>
+      <w:r>
+        <w:rPr>
+          <w:rFonts w:cs="Times New Roman"/>
+        </w:rPr>
+        <w:t xml:space="preserve">focused </w:t>
+      </w:r>
+      <w:r>
+        <w:rPr>
+          <w:rFonts w:cs="Times New Roman"/>
+        </w:rPr>
+        <w:t>at encoding and re</w:t>
+      </w:r>
+      <w:r>
+        <w:rPr>
+          <w:rFonts w:cs="Times New Roman"/>
+        </w:rPr>
+        <w:t xml:space="preserve">trieval, and the ERP data highlight the responsible neural mechanism: sustained </w:t>
+      </w:r>
+      <w:bookmarkStart w:id="0" w:name="_GoBack"/>
+      <w:bookmarkEnd w:id="0"/>
+      <w:r>
+        <w:rPr>
+          <w:rFonts w:cs="Times New Roman"/>
+        </w:rPr>
+        <w:t xml:space="preserve">recruitment of the same </w:t>
+      </w:r>
+      <w:r>
+        <w:rPr>
+          <w:rFonts w:cs="Times New Roman"/>
+        </w:rPr>
+        <w:t>parieto-hippocampal circuitry</w:t>
       </w:r>
       <w:r>
         <w:rPr>
@@ -1555,8 +1508,6 @@
         </w:rPr>
         <w:t>Our task is not quite about internal-external monitoring because we specifically ask for either internal or external information. Instead, it’s about specifying which internal and external source information is from.</w:t>
       </w:r>
-      <w:bookmarkStart w:id="0" w:name="_GoBack"/>
-      <w:bookmarkEnd w:id="0"/>
     </w:p>
     <w:p>
       <w:pPr>
@@ -15350,7 +15301,7 @@
         <w:rFonts w:ascii="Times New Roman" w:hAnsi="Times New Roman" w:cs="Times New Roman"/>
         <w:noProof/>
       </w:rPr>
-      <w:t>3</w:t>
+      <w:t>1</w:t>
     </w:r>
     <w:r>
       <w:rPr>
@@ -15403,7 +15354,6 @@
         <w:temporary/>
         <w:showingPlcHdr/>
       </w:sdtPr>
-      <w:sdtEndPr/>
       <w:sdtContent>
         <w:r>
           <w:t>[Type text]</w:t>
@@ -15422,7 +15372,6 @@
         <w:temporary/>
         <w:showingPlcHdr/>
       </w:sdtPr>
-      <w:sdtEndPr/>
       <w:sdtContent>
         <w:r>
           <w:t>[Type text]</w:t>
@@ -15441,7 +15390,6 @@
         <w:temporary/>
         <w:showingPlcHdr/>
       </w:sdtPr>
-      <w:sdtEndPr/>
       <w:sdtContent>
         <w:r>
           <w:t>[Type text]</w:t>
@@ -16391,11 +16339,9 @@
     <w:sig w:usb0="E00002FF" w:usb1="400004FF" w:usb2="00000000" w:usb3="00000000" w:csb0="0000019F" w:csb1="00000000"/>
   </w:font>
   <w:font w:name="ＭＳ 明朝">
-    <w:panose1 w:val="00000000000000000000"/>
-    <w:charset w:val="80"/>
-    <w:family w:val="roman"/>
-    <w:notTrueType/>
-    <w:pitch w:val="fixed"/>
+    <w:charset w:val="4E"/>
+    <w:family w:val="auto"/>
+    <w:pitch w:val="variable"/>
     <w:sig w:usb0="00000001" w:usb1="08070000" w:usb2="00000010" w:usb3="00000000" w:csb0="00020000" w:csb1="00000000"/>
   </w:font>
   <w:font w:name="Times New Roman">
@@ -16434,11 +16380,9 @@
     <w:sig w:usb0="00000003" w:usb1="00000000" w:usb2="00000000" w:usb3="00000000" w:csb0="00000001" w:csb1="00000000"/>
   </w:font>
   <w:font w:name="ＭＳ ゴシック">
-    <w:panose1 w:val="00000000000000000000"/>
-    <w:charset w:val="80"/>
-    <w:family w:val="modern"/>
-    <w:notTrueType/>
-    <w:pitch w:val="fixed"/>
+    <w:charset w:val="4E"/>
+    <w:family w:val="auto"/>
+    <w:pitch w:val="variable"/>
     <w:sig w:usb0="00000001" w:usb1="08070000" w:usb2="00000010" w:usb3="00000000" w:csb0="00020000" w:csb1="00000000"/>
   </w:font>
   <w:font w:name="Arial">
@@ -16446,7 +16390,7 @@
     <w:charset w:val="00"/>
     <w:family w:val="auto"/>
     <w:pitch w:val="variable"/>
-    <w:sig w:usb0="00000003" w:usb1="00000000" w:usb2="00000000" w:usb3="00000000" w:csb0="00000001" w:csb1="00000000"/>
+    <w:sig w:usb0="E0002AFF" w:usb1="C0007843" w:usb2="00000009" w:usb3="00000000" w:csb0="000001FF" w:csb1="00000000"/>
   </w:font>
 </w:fonts>
 </file>
@@ -16472,6 +16416,7 @@
     <w:rsid w:val="00572CD3"/>
     <w:rsid w:val="006E50F4"/>
     <w:rsid w:val="00713FFA"/>
+    <w:rsid w:val="00960FED"/>
     <w:rsid w:val="00A70EDE"/>
     <w:rsid w:val="00AA3F62"/>
     <w:rsid w:val="00BD1B2A"/>
@@ -17255,7 +17200,7 @@
 </file>
 
 <file path=customXml/itemProps1.xml><?xml version="1.0" encoding="utf-8"?>
-<ds:datastoreItem xmlns:ds="http://schemas.openxmlformats.org/officeDocument/2006/customXml" ds:itemID="{E74FA275-C30D-3745-BB38-15D292E4BB29}">
+<ds:datastoreItem xmlns:ds="http://schemas.openxmlformats.org/officeDocument/2006/customXml" ds:itemID="{59DCD8B7-CCB1-DB4C-B0CF-2F4A1A31FD96}">
   <ds:schemaRefs>
     <ds:schemaRef ds:uri="http://schemas.openxmlformats.org/officeDocument/2006/bibliography"/>
   </ds:schemaRefs>

</xml_diff>

<commit_message>
Updating paper, adding Table 3
</commit_message>
<xml_diff>
--- a/SM_Paper_BP.docx
+++ b/SM_Paper_BP.docx
@@ -1,6 +1,6 @@
 
 <file path=word/document.xml><?xml version="1.0" encoding="utf-8"?>
-<w:document xmlns:mo="http://schemas.microsoft.com/office/mac/office/2008/main" xmlns:ve="http://schemas.openxmlformats.org/markup-compatibility/2006" xmlns:mv="urn:schemas-microsoft-com:mac:vml" xmlns:o="urn:schemas-microsoft-com:office:office" xmlns:r="http://schemas.openxmlformats.org/officeDocument/2006/relationships" xmlns:m="http://schemas.openxmlformats.org/officeDocument/2006/math" xmlns:v="urn:schemas-microsoft-com:vml" xmlns:wp="http://schemas.openxmlformats.org/drawingml/2006/wordprocessingDrawing" xmlns:w10="urn:schemas-microsoft-com:office:word" xmlns:w="http://schemas.openxmlformats.org/wordprocessingml/2006/main" xmlns:wne="http://schemas.microsoft.com/office/word/2006/wordml">
+<w:document xmlns:wpc="http://schemas.microsoft.com/office/word/2010/wordprocessingCanvas" xmlns:mo="http://schemas.microsoft.com/office/mac/office/2008/main" xmlns:mc="http://schemas.openxmlformats.org/markup-compatibility/2006" xmlns:mv="urn:schemas-microsoft-com:mac:vml" xmlns:o="urn:schemas-microsoft-com:office:office" xmlns:r="http://schemas.openxmlformats.org/officeDocument/2006/relationships" xmlns:m="http://schemas.openxmlformats.org/officeDocument/2006/math" xmlns:v="urn:schemas-microsoft-com:vml" xmlns:wp14="http://schemas.microsoft.com/office/word/2010/wordprocessingDrawing" xmlns:wp="http://schemas.openxmlformats.org/drawingml/2006/wordprocessingDrawing" xmlns:w10="urn:schemas-microsoft-com:office:word" xmlns:w="http://schemas.openxmlformats.org/wordprocessingml/2006/main" xmlns:w14="http://schemas.microsoft.com/office/word/2010/wordml" xmlns:wpg="http://schemas.microsoft.com/office/word/2010/wordprocessingGroup" xmlns:wpi="http://schemas.microsoft.com/office/word/2010/wordprocessingInk" xmlns:wne="http://schemas.microsoft.com/office/word/2006/wordml" xmlns:wps="http://schemas.microsoft.com/office/word/2010/wordprocessingShape" mc:Ignorable="w14 wp14">
   <w:body>
     <w:p>
       <w:pPr>
@@ -689,6 +689,7 @@
           <w:rFonts w:cs="Times New Roman"/>
           <w:b/>
         </w:rPr>
+        <w:lastRenderedPageBreak/>
         <w:t>Abstract</w:t>
       </w:r>
     </w:p>
@@ -1068,7 +1069,19 @@
         <w:rPr>
           <w:rFonts w:cs="Times New Roman"/>
         </w:rPr>
-        <w:t xml:space="preserve"> interaction: depressed adults were less accurate and confident than controls, but they </w:t>
+        <w:t xml:space="preserve"> interaction: depressed adults were </w:t>
+      </w:r>
+      <w:r>
+        <w:rPr>
+          <w:rFonts w:cs="Times New Roman"/>
+        </w:rPr>
+        <w:t xml:space="preserve">generally </w:t>
+      </w:r>
+      <w:r>
+        <w:rPr>
+          <w:rFonts w:cs="Times New Roman"/>
+        </w:rPr>
+        <w:t xml:space="preserve">less accurate and confident than controls, but they </w:t>
       </w:r>
       <w:r>
         <w:rPr>
@@ -1284,12 +1297,14 @@
         </w:rPr>
         <w:t xml:space="preserve"> </w:t>
       </w:r>
+      <w:bookmarkStart w:id="0" w:name="_GoBack"/>
       <w:r>
         <w:rPr>
           <w:rFonts w:cs="Times New Roman"/>
         </w:rPr>
         <w:t>is</w:t>
       </w:r>
+      <w:bookmarkEnd w:id="0"/>
       <w:r>
         <w:rPr>
           <w:rFonts w:cs="Times New Roman"/>
@@ -5950,7 +5965,35 @@
           <w:rFonts w:eastAsia="Times New Roman" w:cs="Times New Roman"/>
           <w:shd w:val="clear" w:color="auto" w:fill="FFFFFF"/>
         </w:rPr>
-        <w:t xml:space="preserve">. This method is preferable to conventional ANOVAs because it is easy to include covariates that might have non-specific effects on source memory </w:t>
+        <w:t xml:space="preserve">. This method is preferable to conventional ANOVAs because it is easy to include covariates that might </w:t>
+      </w:r>
+      <w:r>
+        <w:rPr>
+          <w:rFonts w:eastAsia="Times New Roman" w:cs="Times New Roman"/>
+          <w:shd w:val="clear" w:color="auto" w:fill="FFFFFF"/>
+        </w:rPr>
+        <w:t>have a global influence</w:t>
+      </w:r>
+      <w:r>
+        <w:rPr>
+          <w:rFonts w:eastAsia="Times New Roman" w:cs="Times New Roman"/>
+          <w:shd w:val="clear" w:color="auto" w:fill="FFFFFF"/>
+        </w:rPr>
+        <w:t xml:space="preserve"> </w:t>
+      </w:r>
+      <w:r>
+        <w:rPr>
+          <w:rFonts w:eastAsia="Times New Roman" w:cs="Times New Roman"/>
+          <w:shd w:val="clear" w:color="auto" w:fill="FFFFFF"/>
+        </w:rPr>
+        <w:t xml:space="preserve">either on </w:t>
+      </w:r>
+      <w:r>
+        <w:rPr>
+          <w:rFonts w:eastAsia="Times New Roman" w:cs="Times New Roman"/>
+          <w:shd w:val="clear" w:color="auto" w:fill="FFFFFF"/>
+        </w:rPr>
+        <w:t xml:space="preserve">source memory </w:t>
       </w:r>
       <w:r>
         <w:rPr>
@@ -6036,7 +6079,21 @@
           <w:rFonts w:eastAsia="Times New Roman" w:cs="Times New Roman"/>
           <w:shd w:val="clear" w:color="auto" w:fill="FFFFFF"/>
         </w:rPr>
-        <w:t xml:space="preserve">, thus improving the likelihood of detecting the unique effect of depression on source memory. </w:t>
+        <w:t xml:space="preserve">, thus improving the likelihood of </w:t>
+      </w:r>
+      <w:r>
+        <w:rPr>
+          <w:rFonts w:eastAsia="Times New Roman" w:cs="Times New Roman"/>
+          <w:shd w:val="clear" w:color="auto" w:fill="FFFFFF"/>
+        </w:rPr>
+        <w:t>isolating</w:t>
+      </w:r>
+      <w:r>
+        <w:rPr>
+          <w:rFonts w:eastAsia="Times New Roman" w:cs="Times New Roman"/>
+          <w:shd w:val="clear" w:color="auto" w:fill="FFFFFF"/>
+        </w:rPr>
+        <w:t xml:space="preserve"> the unique effect of depression on source memory. </w:t>
       </w:r>
       <w:r>
         <w:rPr>
@@ -6356,7 +6413,15 @@
           <w:i/>
           <w:shd w:val="clear" w:color="auto" w:fill="FFFFFF"/>
         </w:rPr>
-        <w:t>word</w:t>
+        <w:t>W</w:t>
+      </w:r>
+      <w:r>
+        <w:rPr>
+          <w:rFonts w:eastAsia="Times New Roman" w:cs="Times New Roman"/>
+          <w:i/>
+          <w:shd w:val="clear" w:color="auto" w:fill="FFFFFF"/>
+        </w:rPr>
+        <w:t>ord</w:t>
       </w:r>
       <w:r>
         <w:rPr>
@@ -6371,7 +6436,15 @@
           <w:i/>
           <w:shd w:val="clear" w:color="auto" w:fill="FFFFFF"/>
         </w:rPr>
-        <w:t>subject</w:t>
+        <w:t>S</w:t>
+      </w:r>
+      <w:r>
+        <w:rPr>
+          <w:rFonts w:eastAsia="Times New Roman" w:cs="Times New Roman"/>
+          <w:i/>
+          <w:shd w:val="clear" w:color="auto" w:fill="FFFFFF"/>
+        </w:rPr>
+        <w:t>ubject</w:t>
       </w:r>
       <w:r>
         <w:rPr>
@@ -6385,28 +6458,28 @@
           <w:rFonts w:eastAsia="Times New Roman" w:cs="Times New Roman"/>
           <w:shd w:val="clear" w:color="auto" w:fill="FFFFFF"/>
         </w:rPr>
-        <w:t>ffects, for which we modeled</w:t>
-      </w:r>
-      <w:r>
-        <w:rPr>
-          <w:rFonts w:eastAsia="Times New Roman" w:cs="Times New Roman"/>
-          <w:shd w:val="clear" w:color="auto" w:fill="FFFFFF"/>
-        </w:rPr>
-        <w:t xml:space="preserve"> intercept</w:t>
-      </w:r>
-      <w:r>
-        <w:rPr>
-          <w:rFonts w:eastAsia="Times New Roman" w:cs="Times New Roman"/>
-          <w:shd w:val="clear" w:color="auto" w:fill="FFFFFF"/>
-        </w:rPr>
-        <w:t xml:space="preserve">s but did not adjust </w:t>
-      </w:r>
-      <w:r>
-        <w:rPr>
-          <w:rFonts w:eastAsia="Times New Roman" w:cs="Times New Roman"/>
-          <w:shd w:val="clear" w:color="auto" w:fill="FFFFFF"/>
-        </w:rPr>
-        <w:t>slope.</w:t>
+        <w:t>ffects</w:t>
+      </w:r>
+      <w:r>
+        <w:rPr>
+          <w:rFonts w:eastAsia="Times New Roman" w:cs="Times New Roman"/>
+          <w:shd w:val="clear" w:color="auto" w:fill="FFFFFF"/>
+        </w:rPr>
+        <w:t xml:space="preserve"> (random intercept, same slope)</w:t>
+      </w:r>
+      <w:r>
+        <w:rPr>
+          <w:rFonts w:eastAsia="Times New Roman" w:cs="Times New Roman"/>
+          <w:shd w:val="clear" w:color="auto" w:fill="FFFFFF"/>
+        </w:rPr>
+        <w:t xml:space="preserve">, </w:t>
+      </w:r>
+      <w:r>
+        <w:rPr>
+          <w:rFonts w:eastAsia="Times New Roman" w:cs="Times New Roman"/>
+          <w:shd w:val="clear" w:color="auto" w:fill="FFFFFF"/>
+        </w:rPr>
+        <w:t>thus accounting for individual differences and variability in the memorability of particular words.</w:t>
       </w:r>
       <w:r>
         <w:rPr>
@@ -8885,7 +8958,7 @@
           <w:rFonts w:eastAsia="Times New Roman" w:cs="Times New Roman"/>
           <w:shd w:val="clear" w:color="auto" w:fill="FFFFFF"/>
         </w:rPr>
-        <w:t xml:space="preserve"> an</w:t>
+        <w:t xml:space="preserve"> a visually</w:t>
       </w:r>
       <w:r>
         <w:rPr>
@@ -9123,7 +9196,21 @@
           <w:rFonts w:eastAsia="Times New Roman" w:cs="Times New Roman"/>
           <w:shd w:val="clear" w:color="auto" w:fill="FFFFFF"/>
         </w:rPr>
-        <w:t xml:space="preserve"> to parallel the behavioral data, which yielded a </w:t>
+        <w:t xml:space="preserve"> to parallel the </w:t>
+      </w:r>
+      <w:r>
+        <w:rPr>
+          <w:rFonts w:eastAsia="Times New Roman" w:cs="Times New Roman"/>
+          <w:shd w:val="clear" w:color="auto" w:fill="FFFFFF"/>
+        </w:rPr>
+        <w:t xml:space="preserve">memory accuracy </w:t>
+      </w:r>
+      <w:r>
+        <w:rPr>
+          <w:rFonts w:eastAsia="Times New Roman" w:cs="Times New Roman"/>
+          <w:shd w:val="clear" w:color="auto" w:fill="FFFFFF"/>
+        </w:rPr>
+        <w:t xml:space="preserve">data, which yielded a </w:t>
       </w:r>
       <w:r>
         <w:rPr>
@@ -9240,7 +9327,7 @@
         <w:rPr>
           <w:rFonts w:cs="Times New Roman"/>
         </w:rPr>
-        <w:instrText>ADDIN CSL_CITATION { "citationItems" : [ { "id" : "ITEM-1", "itemData" : { "DOI" : "10.1111/j.1469-8986.2011.01273.x", "ISBN" : "1540-5958 (Electronic)\\r0048-5772 (Linking)", "ISSN" : "00485772", "PMID" : "21895684", "abstract" : "Mass univariate analysis is a relatively new approach for the study of ERPs/ERFs. It consists of many statistical tests and one of several powerful corrections for multiple comparisons. Multiple comparison corrections differ in their power and permissiveness. Moreover, some methods are not guaranteed to work or may be overly sensitive to uninteresting deviations from the null hypothesis. Here we report the results of simulations assessing the accuracy, permissiveness, and power of six popular multiple comparison corrections (permutation-based control of the familywise error rate [FWER], weak control of FWER via cluster-based permutation tests, permutation-based control of the generalized FWER, and three false discovery rate control procedures) using realistic ERP data. In addition, we look at the sensitivity of permutation tests to differences in population variance. These results will help researchers apply and interpret these procedures.", "author" : [ { "dropping-particle" : "", "family" : "Groppe", "given" : "David M.", "non-dropping-particle" : "", "parse-names" : false, "suffix" : "" }, { "dropping-particle" : "", "family" : "Urbach", "given" : "Thomas P.", "non-dropping-particle" : "", "parse-names" : false, "suffix" : "" }, { "dropping-particle" : "", "family" : "Kutas", "given" : "Marta", "non-dropping-particle" : "", "parse-names" : false, "suffix" : "" } ], "container-title" : "Psychophysiology", "id" : "ITEM-1", "issue" : "12", "issued" : { "date-parts" : [ [ "2011" ] ] }, "page" : "1711-1725", "title" : "Mass univariate analysis of event-related brain potentials/fields I: A critical tutorial review", "type" : "article", "volume" : "48" }, "uris" : [ "http://www.mendeley.com/documents/?uuid=41209396-d40f-4273-8b24-371a38d7096b" ] } ], "mendeley" : { "formattedCitation" : "(Groppe et al., 2011a)", "plainTextFormattedCitation" : "(Groppe et al., 2011a)", "previouslyFormattedCitation" : "(Groppe et al., 2011a)" }, "properties" : { "noteIndex" : 0 }, "schema" : "https://github.com/citation-style-language/schema/raw/master/csl-citation.json" }</w:instrText>
+        <w:instrText>ADDIN CSL_CITATION { "citationItems" : [ { "id" : "ITEM-1", "itemData" : { "DOI" : "10.1111/j.1469-8986.2011.01273.x", "ISBN" : "1540-5958 (Electronic)\\r0048-5772 (Linking)", "ISSN" : "00485772", "PMID" : "21895684", "abstract" : "Mass univariate analysis is a relatively new approach for the study of ERPs/ERFs. It consists of many statistical tests and one of several powerful corrections for multiple comparisons. Multiple comparison corrections differ in their power and permissiveness. Moreover, some methods are not guaranteed to work or may be overly sensitive to uninteresting deviations from the null hypothesis. Here we report the results of simulations assessing the accuracy, permissiveness, and power of six popular multiple comparison corrections (permutation-based control of the familywise error rate [FWER], weak control of FWER via cluster-based permutation tests, permutation-based control of the generalized FWER, and three false discovery rate control procedures) using realistic ERP data. In addition, we look at the sensitivity of permutation tests to differences in population variance. These results will help researchers apply and interpret these procedures.", "author" : [ { "dropping-particle" : "", "family" : "Groppe", "given" : "David M.", "non-dropping-particle" : "", "parse-names" : false, "suffix" : "" }, { "dropping-particle" : "", "family" : "Urbach", "given" : "Thomas P.", "non-dropping-particle" : "", "parse-names" : false, "suffix" : "" }, { "dropping-particle" : "", "family" : "Kutas", "given" : "Marta", "non-dropping-particle" : "", "parse-names" : false, "suffix" : "" } ], "container-title" : "Psychophysiology", "id" : "ITEM-1", "issue" : "12", "issued" : { "date-parts" : [ [ "2011" ] ] }, "page" : "1711-1725", "title" : "Mass univariate analysis of event-related brain potentials/fields I: A critical tutorial review", "type" : "article", "volume" : "48" }, "uris" : [ "http://www.mendeley.com/documents/?uuid=41209396-d40f-4273-8b24-371a38d7096b" ] } ], "mendeley" : { "formattedCitation" : "(Groppe, Urbach, &amp; Kutas, 2011a)", "plainTextFormattedCitation" : "(Groppe, Urbach, &amp; Kutas, 2011a)", "previouslyFormattedCitation" : "(Groppe et al., 2011a)" }, "properties" : { "noteIndex" : 0 }, "schema" : "https://github.com/citation-style-language/schema/raw/master/csl-citation.json" }</w:instrText>
       </w:r>
       <w:r>
         <w:rPr>
@@ -9253,7 +9340,7 @@
           <w:rFonts w:cs="Times New Roman"/>
           <w:noProof/>
         </w:rPr>
-        <w:t>(Groppe et al., 2011a)</w:t>
+        <w:t>(Groppe, Urbach, &amp; Kutas, 2011a)</w:t>
       </w:r>
       <w:r>
         <w:rPr>
@@ -10856,14 +10943,70 @@
           <w:rFonts w:eastAsia="Times New Roman" w:cs="Times New Roman"/>
           <w:shd w:val="clear" w:color="auto" w:fill="FFFFFF"/>
         </w:rPr>
-        <w:t xml:space="preserve"> the triple interaction emerged because although accuracy in response to the Side cue did not vary substan</w:t>
-      </w:r>
-      <w:r>
-        <w:rPr>
-          <w:rFonts w:eastAsia="Times New Roman" w:cs="Times New Roman"/>
-          <w:shd w:val="clear" w:color="auto" w:fill="FFFFFF"/>
-        </w:rPr>
-        <w:t xml:space="preserve">tially by encoding task, accuracy in response to the Question cue was better following mobility versus animacy judgments, and this effect appeared to be larger in depressed versus healthy adults. As shown in the right panel of Figure 2A, we quantified this by computing Question minus Side accuracy difference scores for each encoding task. In the MDD group, the </w:t>
+        <w:t xml:space="preserve"> the triple interaction emerged because </w:t>
+      </w:r>
+      <w:r>
+        <w:rPr>
+          <w:rFonts w:eastAsia="Times New Roman" w:cs="Times New Roman"/>
+          <w:shd w:val="clear" w:color="auto" w:fill="FFFFFF"/>
+        </w:rPr>
+        <w:t xml:space="preserve">while </w:t>
+      </w:r>
+      <w:r>
+        <w:rPr>
+          <w:rFonts w:eastAsia="Times New Roman" w:cs="Times New Roman"/>
+          <w:shd w:val="clear" w:color="auto" w:fill="FFFFFF"/>
+        </w:rPr>
+        <w:t xml:space="preserve">accuracy </w:t>
+      </w:r>
+      <w:r>
+        <w:rPr>
+          <w:rFonts w:eastAsia="Times New Roman" w:cs="Times New Roman"/>
+          <w:shd w:val="clear" w:color="auto" w:fill="FFFFFF"/>
+        </w:rPr>
+        <w:t>under</w:t>
+      </w:r>
+      <w:r>
+        <w:rPr>
+          <w:rFonts w:eastAsia="Times New Roman" w:cs="Times New Roman"/>
+          <w:shd w:val="clear" w:color="auto" w:fill="FFFFFF"/>
+        </w:rPr>
+        <w:t xml:space="preserve"> the Side cue did not vary substan</w:t>
+      </w:r>
+      <w:r>
+        <w:rPr>
+          <w:rFonts w:eastAsia="Times New Roman" w:cs="Times New Roman"/>
+          <w:shd w:val="clear" w:color="auto" w:fill="FFFFFF"/>
+        </w:rPr>
+        <w:t xml:space="preserve">tially by encoding task, accuracy </w:t>
+      </w:r>
+      <w:r>
+        <w:rPr>
+          <w:rFonts w:eastAsia="Times New Roman" w:cs="Times New Roman"/>
+          <w:shd w:val="clear" w:color="auto" w:fill="FFFFFF"/>
+        </w:rPr>
+        <w:t>under</w:t>
+      </w:r>
+      <w:r>
+        <w:rPr>
+          <w:rFonts w:eastAsia="Times New Roman" w:cs="Times New Roman"/>
+          <w:shd w:val="clear" w:color="auto" w:fill="FFFFFF"/>
+        </w:rPr>
+        <w:t xml:space="preserve"> the Question cue was better following mobility versus animacy judgments, and this effect </w:t>
+      </w:r>
+      <w:r>
+        <w:rPr>
+          <w:rFonts w:eastAsia="Times New Roman" w:cs="Times New Roman"/>
+          <w:shd w:val="clear" w:color="auto" w:fill="FFFFFF"/>
+        </w:rPr>
+        <w:t>was</w:t>
+      </w:r>
+      <w:r>
+        <w:rPr>
+          <w:rFonts w:eastAsia="Times New Roman" w:cs="Times New Roman"/>
+          <w:shd w:val="clear" w:color="auto" w:fill="FFFFFF"/>
+        </w:rPr>
+        <w:t xml:space="preserve"> larger in depressed adults. As shown in the right panel of Figure 2A, we quantified this by computing Question minus Side accuracy difference scores for each encoding task. In the MDD group, the </w:t>
       </w:r>
       <w:r>
         <w:rPr>
@@ -10950,7 +11093,7 @@
           <w:rFonts w:eastAsia="Times New Roman" w:cs="Times New Roman"/>
           <w:shd w:val="clear" w:color="auto" w:fill="FFFFFF"/>
         </w:rPr>
-        <w:t xml:space="preserve">mean difference </w:t>
+        <w:t xml:space="preserve">mean </w:t>
       </w:r>
       <w:r>
         <w:rPr>
@@ -11138,7 +11281,21 @@
           <w:rFonts w:eastAsia="Times New Roman" w:cs="Times New Roman"/>
           <w:shd w:val="clear" w:color="auto" w:fill="FFFFFF"/>
         </w:rPr>
-        <w:t xml:space="preserve"> However, the Question minus Side difference for the mobility task was sig</w:t>
+        <w:t xml:space="preserve"> However, the difference </w:t>
+      </w:r>
+      <w:r>
+        <w:rPr>
+          <w:rFonts w:eastAsia="Times New Roman" w:cs="Times New Roman"/>
+          <w:shd w:val="clear" w:color="auto" w:fill="FFFFFF"/>
+        </w:rPr>
+        <w:t xml:space="preserve">score </w:t>
+      </w:r>
+      <w:r>
+        <w:rPr>
+          <w:rFonts w:eastAsia="Times New Roman" w:cs="Times New Roman"/>
+          <w:shd w:val="clear" w:color="auto" w:fill="FFFFFF"/>
+        </w:rPr>
+        <w:t>for the mobility task was sig</w:t>
       </w:r>
       <w:r>
         <w:rPr>
@@ -11263,7 +11420,14 @@
           <w:rFonts w:eastAsia="Times New Roman" w:cs="Times New Roman"/>
           <w:shd w:val="clear" w:color="auto" w:fill="FFFFFF"/>
         </w:rPr>
-        <w:t>showed a difference in favor of the MDD group for the Question/mobility cell of the design</w:t>
+        <w:t xml:space="preserve">showed better accuracy for depressed versus healthy adults in </w:t>
+      </w:r>
+      <w:r>
+        <w:rPr>
+          <w:rFonts w:eastAsia="Times New Roman" w:cs="Times New Roman"/>
+          <w:shd w:val="clear" w:color="auto" w:fill="FFFFFF"/>
+        </w:rPr>
+        <w:t>the Question/mobility cell of the design</w:t>
       </w:r>
       <w:r>
         <w:rPr>
@@ -11307,14 +11471,28 @@
           <w:rFonts w:eastAsia="Times New Roman" w:cs="Times New Roman"/>
           <w:shd w:val="clear" w:color="auto" w:fill="FFFFFF"/>
         </w:rPr>
-        <w:t>, but i</w:t>
-      </w:r>
-      <w:r>
-        <w:rPr>
-          <w:rFonts w:eastAsia="Times New Roman" w:cs="Times New Roman"/>
-          <w:shd w:val="clear" w:color="auto" w:fill="FFFFFF"/>
-        </w:rPr>
-        <w:t xml:space="preserve">n all other cells </w:t>
+        <w:t>. However, this was the only cell in which the MDD group outperformed the controls—i</w:t>
+      </w:r>
+      <w:r>
+        <w:rPr>
+          <w:rFonts w:eastAsia="Times New Roman" w:cs="Times New Roman"/>
+          <w:shd w:val="clear" w:color="auto" w:fill="FFFFFF"/>
+        </w:rPr>
+        <w:t xml:space="preserve">n </w:t>
+      </w:r>
+      <w:r>
+        <w:rPr>
+          <w:rFonts w:eastAsia="Times New Roman" w:cs="Times New Roman"/>
+          <w:shd w:val="clear" w:color="auto" w:fill="FFFFFF"/>
+        </w:rPr>
+        <w:t>the other three</w:t>
+      </w:r>
+      <w:r>
+        <w:rPr>
+          <w:rFonts w:eastAsia="Times New Roman" w:cs="Times New Roman"/>
+          <w:shd w:val="clear" w:color="auto" w:fill="FFFFFF"/>
+        </w:rPr>
+        <w:t xml:space="preserve"> cells </w:t>
       </w:r>
       <w:r>
         <w:rPr>
@@ -11342,7 +11520,14 @@
           <w:rFonts w:eastAsia="Times New Roman" w:cs="Times New Roman"/>
           <w:shd w:val="clear" w:color="auto" w:fill="FFFFFF"/>
         </w:rPr>
-        <w:t>in the controls</w:t>
+        <w:t xml:space="preserve">in </w:t>
+      </w:r>
+      <w:r>
+        <w:rPr>
+          <w:rFonts w:eastAsia="Times New Roman" w:cs="Times New Roman"/>
+          <w:shd w:val="clear" w:color="auto" w:fill="FFFFFF"/>
+        </w:rPr>
+        <w:t>healthy adults</w:t>
       </w:r>
       <w:r>
         <w:rPr>
@@ -12800,7 +12985,7 @@
           <w:rFonts w:eastAsia="Times New Roman" w:cs="Times New Roman"/>
           <w:shd w:val="clear" w:color="auto" w:fill="FFFFFF"/>
         </w:rPr>
-        <w:t xml:space="preserve">Depressed adults were more accurate than controls when responding to words from the mobility task presented under the Question cue. At encoding, the mobility task was associated with longer reaction times and lower accuracy than the animacy task, suggesting that it elicited deeper processing </w:t>
+        <w:t xml:space="preserve">At encoding, the mobility task was associated with longer reaction times and lower accuracy than the animacy task, suggesting that it elicited deeper processing </w:t>
       </w:r>
       <w:r>
         <w:rPr>
@@ -12843,7 +13028,21 @@
           <w:rFonts w:eastAsia="Times New Roman" w:cs="Times New Roman"/>
           <w:shd w:val="clear" w:color="auto" w:fill="FFFFFF"/>
         </w:rPr>
-        <w:t xml:space="preserve">. Therefore, depressed adults performed </w:t>
+        <w:t xml:space="preserve">. </w:t>
+      </w:r>
+      <w:r>
+        <w:rPr>
+          <w:rFonts w:eastAsia="Times New Roman" w:cs="Times New Roman"/>
+          <w:shd w:val="clear" w:color="auto" w:fill="FFFFFF"/>
+        </w:rPr>
+        <w:t xml:space="preserve">At retrieval, depressed adults were more accurate than controls when responding to words from the mobility task presented under the Question cue. </w:t>
+      </w:r>
+      <w:r>
+        <w:rPr>
+          <w:rFonts w:eastAsia="Times New Roman" w:cs="Times New Roman"/>
+          <w:shd w:val="clear" w:color="auto" w:fill="FFFFFF"/>
+        </w:rPr>
+        <w:t xml:space="preserve">Therefore, depressed adults performed </w:t>
       </w:r>
       <w:r>
         <w:rPr>
@@ -13070,7 +13269,14 @@
           <w:rFonts w:eastAsia="Times New Roman" w:cs="Times New Roman"/>
           <w:shd w:val="clear" w:color="auto" w:fill="FFFFFF"/>
         </w:rPr>
-        <w:t xml:space="preserve">Thus, </w:t>
+        <w:t>Overall</w:t>
+      </w:r>
+      <w:r>
+        <w:rPr>
+          <w:rFonts w:eastAsia="Times New Roman" w:cs="Times New Roman"/>
+          <w:shd w:val="clear" w:color="auto" w:fill="FFFFFF"/>
+        </w:rPr>
+        <w:t xml:space="preserve">, </w:t>
       </w:r>
       <w:r>
         <w:rPr>
@@ -13084,7 +13290,7 @@
           <w:rFonts w:eastAsia="Times New Roman" w:cs="Times New Roman"/>
           <w:shd w:val="clear" w:color="auto" w:fill="FFFFFF"/>
         </w:rPr>
-        <w:t xml:space="preserve">data </w:t>
+        <w:t xml:space="preserve">results </w:t>
       </w:r>
       <w:r>
         <w:rPr>
@@ -13470,7 +13676,14 @@
           <w:rFonts w:eastAsia="Times New Roman" w:cs="Times New Roman"/>
           <w:shd w:val="clear" w:color="auto" w:fill="FFFFFF"/>
         </w:rPr>
-        <w:t xml:space="preserve"> there is robust activity over parietal electrode sites</w:t>
+        <w:t xml:space="preserve"> there i</w:t>
+      </w:r>
+      <w:r>
+        <w:rPr>
+          <w:rFonts w:eastAsia="Times New Roman" w:cs="Times New Roman"/>
+          <w:shd w:val="clear" w:color="auto" w:fill="FFFFFF"/>
+        </w:rPr>
+        <w:t>s robust activity over parietal electrode sites</w:t>
       </w:r>
       <w:r>
         <w:rPr>
@@ -13498,7 +13711,28 @@
           <w:rFonts w:eastAsia="Times New Roman" w:cs="Times New Roman"/>
           <w:shd w:val="clear" w:color="auto" w:fill="FFFFFF"/>
         </w:rPr>
-        <w:t>is stronger over the left vs. right hemisphere; this potential has been consistently associated with recollection</w:t>
+        <w:t>i</w:t>
+      </w:r>
+      <w:r>
+        <w:rPr>
+          <w:rFonts w:eastAsia="Times New Roman" w:cs="Times New Roman"/>
+          <w:shd w:val="clear" w:color="auto" w:fill="FFFFFF"/>
+        </w:rPr>
+        <w:t xml:space="preserve">s stronger over </w:t>
+      </w:r>
+      <w:r>
+        <w:rPr>
+          <w:rFonts w:eastAsia="Times New Roman" w:cs="Times New Roman"/>
+          <w:shd w:val="clear" w:color="auto" w:fill="FFFFFF"/>
+        </w:rPr>
+        <w:t>the left vs. right hemisphere. T</w:t>
+      </w:r>
+      <w:r>
+        <w:rPr>
+          <w:rFonts w:eastAsia="Times New Roman" w:cs="Times New Roman"/>
+          <w:shd w:val="clear" w:color="auto" w:fill="FFFFFF"/>
+        </w:rPr>
+        <w:t>his potential has been consistently associated with recollection</w:t>
       </w:r>
       <w:r>
         <w:rPr>
@@ -13548,6 +13782,13 @@
           <w:rFonts w:eastAsia="Times New Roman" w:cs="Times New Roman"/>
           <w:shd w:val="clear" w:color="auto" w:fill="FFFFFF"/>
         </w:rPr>
+        <w:t>, and it is noticeably stronger on Question and Side trials relative to Odd/Even trials</w:t>
+      </w:r>
+      <w:r>
+        <w:rPr>
+          <w:rFonts w:eastAsia="Times New Roman" w:cs="Times New Roman"/>
+          <w:shd w:val="clear" w:color="auto" w:fill="FFFFFF"/>
+        </w:rPr>
         <w:t>. From 800-200</w:t>
       </w:r>
       <w:r>
@@ -13562,35 +13803,28 @@
           <w:rFonts w:eastAsia="Times New Roman" w:cs="Times New Roman"/>
           <w:shd w:val="clear" w:color="auto" w:fill="FFFFFF"/>
         </w:rPr>
-        <w:t xml:space="preserve"> ms, a positive potential is evident over right frontal cortex. This potential </w:t>
-      </w:r>
-      <w:r>
-        <w:rPr>
-          <w:rFonts w:eastAsia="Times New Roman" w:cs="Times New Roman"/>
-          <w:shd w:val="clear" w:color="auto" w:fill="FFFFFF"/>
-        </w:rPr>
-        <w:t xml:space="preserve">was </w:t>
-      </w:r>
-      <w:r>
-        <w:rPr>
-          <w:rFonts w:eastAsia="Times New Roman" w:cs="Times New Roman"/>
-          <w:shd w:val="clear" w:color="auto" w:fill="FFFFFF"/>
-        </w:rPr>
-        <w:t>initially</w:t>
-      </w:r>
-      <w:r>
-        <w:rPr>
-          <w:rFonts w:eastAsia="Times New Roman" w:cs="Times New Roman"/>
-          <w:shd w:val="clear" w:color="auto" w:fill="FFFFFF"/>
-        </w:rPr>
-        <w:t xml:space="preserve"> thought </w:t>
-      </w:r>
-      <w:r>
-        <w:rPr>
-          <w:rFonts w:eastAsia="Times New Roman" w:cs="Times New Roman"/>
-          <w:shd w:val="clear" w:color="auto" w:fill="FFFFFF"/>
-        </w:rPr>
-        <w:t>to reflect post-retrieval monitoring</w:t>
+        <w:t xml:space="preserve"> ms, a positive potential is evid</w:t>
+      </w:r>
+      <w:r>
+        <w:rPr>
+          <w:rFonts w:eastAsia="Times New Roman" w:cs="Times New Roman"/>
+          <w:shd w:val="clear" w:color="auto" w:fill="FFFFFF"/>
+        </w:rPr>
+        <w:t>ent over right frontal cortex. T</w:t>
+      </w:r>
+      <w:r>
+        <w:rPr>
+          <w:rFonts w:eastAsia="Times New Roman" w:cs="Times New Roman"/>
+          <w:shd w:val="clear" w:color="auto" w:fill="FFFFFF"/>
+        </w:rPr>
+        <w:t xml:space="preserve">his potential </w:t>
+      </w:r>
+      <w:r>
+        <w:rPr>
+          <w:rFonts w:eastAsia="Times New Roman" w:cs="Times New Roman"/>
+          <w:shd w:val="clear" w:color="auto" w:fill="FFFFFF"/>
+        </w:rPr>
+        <w:t>is</w:t>
       </w:r>
       <w:r>
         <w:rPr>
@@ -13604,21 +13838,21 @@
           <w:rFonts w:eastAsia="Times New Roman" w:cs="Times New Roman"/>
           <w:shd w:val="clear" w:color="auto" w:fill="FFFFFF"/>
         </w:rPr>
-        <w:t xml:space="preserve">but subsequent studies found that </w:t>
-      </w:r>
-      <w:r>
-        <w:rPr>
-          <w:rFonts w:eastAsia="Times New Roman" w:cs="Times New Roman"/>
-          <w:shd w:val="clear" w:color="auto" w:fill="FFFFFF"/>
-        </w:rPr>
-        <w:t>it</w:t>
-      </w:r>
-      <w:r>
-        <w:rPr>
-          <w:rFonts w:eastAsia="Times New Roman" w:cs="Times New Roman"/>
-          <w:shd w:val="clear" w:color="auto" w:fill="FFFFFF"/>
-        </w:rPr>
-        <w:t xml:space="preserve"> can be elicited during semantic retrieval and decision-making more generally </w:t>
+        <w:t xml:space="preserve">elicited during </w:t>
+      </w:r>
+      <w:r>
+        <w:rPr>
+          <w:rFonts w:eastAsia="Times New Roman" w:cs="Times New Roman"/>
+          <w:shd w:val="clear" w:color="auto" w:fill="FFFFFF"/>
+        </w:rPr>
+        <w:t xml:space="preserve">decision-making </w:t>
+      </w:r>
+      <w:r>
+        <w:rPr>
+          <w:rFonts w:eastAsia="Times New Roman" w:cs="Times New Roman"/>
+          <w:shd w:val="clear" w:color="auto" w:fill="FFFFFF"/>
+        </w:rPr>
+        <w:t xml:space="preserve">tasks and is thought to reflect monitoring of the product of each retrieval attempt in order to render a response </w:t>
       </w:r>
       <w:r>
         <w:rPr>
@@ -13661,14 +13895,14 @@
           <w:rFonts w:eastAsia="Times New Roman" w:cs="Times New Roman"/>
           <w:shd w:val="clear" w:color="auto" w:fill="FFFFFF"/>
         </w:rPr>
-        <w:t>. Consistent with this conceptualization</w:t>
-      </w:r>
-      <w:r>
-        <w:rPr>
-          <w:rFonts w:eastAsia="Times New Roman" w:cs="Times New Roman"/>
-          <w:shd w:val="clear" w:color="auto" w:fill="FFFFFF"/>
-        </w:rPr>
-        <w:t xml:space="preserve">, the late right frontal potential is evident even during </w:t>
+        <w:t xml:space="preserve">; in contrast to the parietal deflection, the right frontal </w:t>
+      </w:r>
+      <w:r>
+        <w:rPr>
+          <w:rFonts w:eastAsia="Times New Roman" w:cs="Times New Roman"/>
+          <w:shd w:val="clear" w:color="auto" w:fill="FFFFFF"/>
+        </w:rPr>
+        <w:t xml:space="preserve">potential is evident even during </w:t>
       </w:r>
       <w:r>
         <w:rPr>
@@ -13689,14 +13923,35 @@
           <w:rFonts w:eastAsia="Times New Roman" w:cs="Times New Roman"/>
           <w:shd w:val="clear" w:color="auto" w:fill="FFFFFF"/>
         </w:rPr>
-        <w:t xml:space="preserve"> Finally, a late negative potential </w:t>
-      </w:r>
-      <w:r>
-        <w:rPr>
-          <w:rFonts w:eastAsia="Times New Roman" w:cs="Times New Roman"/>
-          <w:shd w:val="clear" w:color="auto" w:fill="FFFFFF"/>
-        </w:rPr>
-        <w:t xml:space="preserve">(LPN) </w:t>
+        <w:t xml:space="preserve"> Finally, </w:t>
+      </w:r>
+      <w:r>
+        <w:rPr>
+          <w:rFonts w:eastAsia="Times New Roman" w:cs="Times New Roman"/>
+          <w:shd w:val="clear" w:color="auto" w:fill="FFFFFF"/>
+        </w:rPr>
+        <w:t>the</w:t>
+      </w:r>
+      <w:r>
+        <w:rPr>
+          <w:rFonts w:eastAsia="Times New Roman" w:cs="Times New Roman"/>
+          <w:shd w:val="clear" w:color="auto" w:fill="FFFFFF"/>
+        </w:rPr>
+        <w:t xml:space="preserve"> </w:t>
+      </w:r>
+      <w:r>
+        <w:rPr>
+          <w:rFonts w:eastAsia="Times New Roman" w:cs="Times New Roman"/>
+          <w:shd w:val="clear" w:color="auto" w:fill="FFFFFF"/>
+        </w:rPr>
+        <w:t>LPN</w:t>
+      </w:r>
+      <w:r>
+        <w:rPr>
+          <w:rFonts w:eastAsia="Times New Roman" w:cs="Times New Roman"/>
+          <w:shd w:val="clear" w:color="auto" w:fill="FFFFFF"/>
+        </w:rPr>
+        <w:t xml:space="preserve"> </w:t>
       </w:r>
       <w:r>
         <w:rPr>
@@ -13774,7 +14029,14 @@
           <w:rFonts w:eastAsia="Times New Roman" w:cs="Times New Roman"/>
           <w:shd w:val="clear" w:color="auto" w:fill="FFFFFF"/>
         </w:rPr>
-        <w:t xml:space="preserve"> The LPN is not evident on Odd/Even trials, it has a medial posterior focus on Side trials, and it extends into left frontal cortex on Question trials.</w:t>
+        <w:t xml:space="preserve"> The LPN is not evident on Odd/Even trials, it has a medial posterior focus on Side trials, and it extends into left frontal cortex on Qu</w:t>
+      </w:r>
+      <w:r>
+        <w:rPr>
+          <w:rFonts w:eastAsia="Times New Roman" w:cs="Times New Roman"/>
+          <w:shd w:val="clear" w:color="auto" w:fill="FFFFFF"/>
+        </w:rPr>
+        <w:t>estion trials, properties that are most obvious in the topographic maps (Figure 4).</w:t>
       </w:r>
     </w:p>
     <w:p>
@@ -13791,7 +14053,21 @@
           <w:rFonts w:eastAsia="Times New Roman" w:cs="Times New Roman"/>
           <w:shd w:val="clear" w:color="auto" w:fill="FFFFFF"/>
         </w:rPr>
-        <w:t xml:space="preserve">The topographies from depressed adults </w:t>
+        <w:t xml:space="preserve">The </w:t>
+      </w:r>
+      <w:r>
+        <w:rPr>
+          <w:rFonts w:eastAsia="Times New Roman" w:cs="Times New Roman"/>
+          <w:shd w:val="clear" w:color="auto" w:fill="FFFFFF"/>
+        </w:rPr>
+        <w:t>results</w:t>
+      </w:r>
+      <w:r>
+        <w:rPr>
+          <w:rFonts w:eastAsia="Times New Roman" w:cs="Times New Roman"/>
+          <w:shd w:val="clear" w:color="auto" w:fill="FFFFFF"/>
+        </w:rPr>
+        <w:t xml:space="preserve"> from depressed adults </w:t>
       </w:r>
       <w:r>
         <w:rPr>
@@ -13847,7 +14123,14 @@
           <w:rFonts w:eastAsia="Times New Roman" w:cs="Times New Roman"/>
           <w:shd w:val="clear" w:color="auto" w:fill="FFFFFF"/>
         </w:rPr>
-        <w:t>is</w:t>
+        <w:t>wa</w:t>
+      </w:r>
+      <w:r>
+        <w:rPr>
+          <w:rFonts w:eastAsia="Times New Roman" w:cs="Times New Roman"/>
+          <w:shd w:val="clear" w:color="auto" w:fill="FFFFFF"/>
+        </w:rPr>
+        <w:t>s</w:t>
       </w:r>
       <w:r>
         <w:rPr>
@@ -13861,7 +14144,21 @@
           <w:rFonts w:eastAsia="Times New Roman" w:cs="Times New Roman"/>
           <w:shd w:val="clear" w:color="auto" w:fill="FFFFFF"/>
         </w:rPr>
-        <w:t xml:space="preserve">weaker in the MDD group. </w:t>
+        <w:t>weaker in the MDD group</w:t>
+      </w:r>
+      <w:r>
+        <w:rPr>
+          <w:rFonts w:eastAsia="Times New Roman" w:cs="Times New Roman"/>
+          <w:shd w:val="clear" w:color="auto" w:fill="FFFFFF"/>
+        </w:rPr>
+        <w:t>; this is most easily seen in Figure 3</w:t>
+      </w:r>
+      <w:r>
+        <w:rPr>
+          <w:rFonts w:eastAsia="Times New Roman" w:cs="Times New Roman"/>
+          <w:shd w:val="clear" w:color="auto" w:fill="FFFFFF"/>
+        </w:rPr>
+        <w:t xml:space="preserve">. </w:t>
       </w:r>
       <w:r>
         <w:rPr>
@@ -13882,7 +14179,7 @@
           <w:rFonts w:eastAsia="Times New Roman" w:cs="Times New Roman"/>
           <w:shd w:val="clear" w:color="auto" w:fill="FFFFFF"/>
         </w:rPr>
-        <w:t>four parietal electrodes in the left and right hemispheres and submitted them to a</w:t>
+        <w:t>parietal electrodes in the left and right hemispheres and submitted them to a</w:t>
       </w:r>
       <w:r>
         <w:rPr>
@@ -13927,7 +14224,7 @@
           <w:rFonts w:eastAsia="Times New Roman" w:cs="Times New Roman"/>
           <w:shd w:val="clear" w:color="auto" w:fill="FFFFFF"/>
         </w:rPr>
-        <w:t xml:space="preserve">  x </w:t>
+        <w:t xml:space="preserve"> x </w:t>
       </w:r>
       <w:r>
         <w:rPr>
@@ -14108,7 +14405,21 @@
           <w:rFonts w:eastAsia="Times New Roman" w:cs="Times New Roman"/>
           <w:shd w:val="clear" w:color="auto" w:fill="FFFFFF"/>
         </w:rPr>
-        <w:t xml:space="preserve"> reliable differences between all three conditions (Question &gt; Side &gt; Odd/Even, all </w:t>
+        <w:t xml:space="preserve"> reliabl</w:t>
+      </w:r>
+      <w:r>
+        <w:rPr>
+          <w:rFonts w:eastAsia="Times New Roman" w:cs="Times New Roman"/>
+          <w:shd w:val="clear" w:color="auto" w:fill="FFFFFF"/>
+        </w:rPr>
+        <w:t>e differences between all t</w:t>
+      </w:r>
+      <w:r>
+        <w:rPr>
+          <w:rFonts w:eastAsia="Times New Roman" w:cs="Times New Roman"/>
+          <w:shd w:val="clear" w:color="auto" w:fill="FFFFFF"/>
+        </w:rPr>
+        <w:t xml:space="preserve">conditions (Question &gt; Side &gt; Odd/Even, all </w:t>
       </w:r>
       <w:r>
         <w:rPr>
@@ -14125,8 +14436,126 @@
         </w:rPr>
         <w:t xml:space="preserve"> &lt; 0.043).</w:t>
       </w:r>
-      <w:bookmarkStart w:id="0" w:name="_GoBack"/>
-      <w:bookmarkEnd w:id="0"/>
+      <w:r>
+        <w:rPr>
+          <w:rFonts w:eastAsia="Times New Roman" w:cs="Times New Roman"/>
+          <w:shd w:val="clear" w:color="auto" w:fill="FFFFFF"/>
+        </w:rPr>
+        <w:t xml:space="preserve"> Given the </w:t>
+      </w:r>
+      <w:r>
+        <w:rPr>
+          <w:rFonts w:eastAsia="Times New Roman" w:cs="Times New Roman"/>
+          <w:shd w:val="clear" w:color="auto" w:fill="FFFFFF"/>
+        </w:rPr>
+        <w:t>reliable</w:t>
+      </w:r>
+      <w:r>
+        <w:rPr>
+          <w:rFonts w:eastAsia="Times New Roman" w:cs="Times New Roman"/>
+          <w:shd w:val="clear" w:color="auto" w:fill="FFFFFF"/>
+        </w:rPr>
+        <w:t xml:space="preserve"> association between this parietal ERP and recollection </w:t>
+      </w:r>
+      <w:r>
+        <w:rPr>
+          <w:rFonts w:eastAsia="Times New Roman" w:cs="Times New Roman"/>
+          <w:shd w:val="clear" w:color="auto" w:fill="FFFFFF"/>
+        </w:rPr>
+        <w:fldChar w:fldCharType="begin" w:fldLock="1"/>
+      </w:r>
+      <w:r>
+        <w:rPr>
+          <w:rFonts w:eastAsia="Times New Roman" w:cs="Times New Roman"/>
+          <w:shd w:val="clear" w:color="auto" w:fill="FFFFFF"/>
+        </w:rPr>
+        <w:instrText>ADDIN CSL_CITATION { "citationItems" : [ { "id" : "ITEM-1", "itemData" : { "DOI" : "10.1016/j.tics.2007.04.004", "ISBN" : "1364-6613", "ISSN" : "13646613", "PMID" : "17481940", "abstract" : "According to dual-process models, recognition memory is supported by distinct retrieval processes known as familiarity and recollection. Important evidence supporting the dual-process framework has come from studies using event-related brain potentials (ERPs). These studies have identified two topographically distinct ERP correlates of recognition memory -the 'parietal' and 'mid-frontal' old/new effects - that are dissociated by variables that selectively modulate recollection and familiarity, respectively. We evaluate the extent to which ERP data support dual-process models in light of the proposal that recollection is a continuous rather than a discrete memory process. We also examine the claim that the putative ERP index of familiarity is a reflection of implicit rather than explicit memory. We conclude that ERP findings continue to offer strong support for the dual-process perspective. ?? 2007 Elsevier Ltd. All rights reserved.", "author" : [ { "dropping-particle" : "", "family" : "Rugg", "given" : "Michael D.", "non-dropping-particle" : "", "parse-names" : false, "suffix" : "" }, { "dropping-particle" : "", "family" : "Curran", "given" : "Tim", "non-dropping-particle" : "", "parse-names" : false, "suffix" : "" } ], "container-title" : "Trends in Cognitive Sciences", "id" : "ITEM-1", "issue" : "6", "issued" : { "date-parts" : [ [ "2007" ] ] }, "page" : "251-257", "title" : "Event-related potentials and recognition memory", "type" : "article-journal", "volume" : "11" }, "uris" : [ "http://www.mendeley.com/documents/?uuid=0da09f00-b789-417e-9ad3-f3138a2349a4" ] } ], "mendeley" : { "formattedCitation" : "(Rugg &amp; Curran, 2007)", "plainTextFormattedCitation" : "(Rugg &amp; Curran, 2007)" }, "properties" : { "noteIndex" : 0 }, "schema" : "https://github.com/citation-style-language/schema/raw/master/csl-citation.json" }</w:instrText>
+      </w:r>
+      <w:r>
+        <w:rPr>
+          <w:rFonts w:eastAsia="Times New Roman" w:cs="Times New Roman"/>
+          <w:shd w:val="clear" w:color="auto" w:fill="FFFFFF"/>
+        </w:rPr>
+        <w:fldChar w:fldCharType="separate"/>
+      </w:r>
+      <w:r>
+        <w:rPr>
+          <w:rFonts w:eastAsia="Times New Roman" w:cs="Times New Roman"/>
+          <w:noProof/>
+          <w:shd w:val="clear" w:color="auto" w:fill="FFFFFF"/>
+        </w:rPr>
+        <w:t>(Rugg &amp; Curran, 2007)</w:t>
+      </w:r>
+      <w:r>
+        <w:rPr>
+          <w:rFonts w:eastAsia="Times New Roman" w:cs="Times New Roman"/>
+          <w:shd w:val="clear" w:color="auto" w:fill="FFFFFF"/>
+        </w:rPr>
+        <w:fldChar w:fldCharType="end"/>
+      </w:r>
+      <w:r>
+        <w:rPr>
+          <w:rFonts w:eastAsia="Times New Roman" w:cs="Times New Roman"/>
+          <w:shd w:val="clear" w:color="auto" w:fill="FFFFFF"/>
+        </w:rPr>
+        <w:t xml:space="preserve">, these </w:t>
+      </w:r>
+      <w:r>
+        <w:rPr>
+          <w:rFonts w:eastAsia="Times New Roman" w:cs="Times New Roman"/>
+          <w:shd w:val="clear" w:color="auto" w:fill="FFFFFF"/>
+        </w:rPr>
+        <w:t>data</w:t>
+      </w:r>
+      <w:r>
+        <w:rPr>
+          <w:rFonts w:eastAsia="Times New Roman" w:cs="Times New Roman"/>
+          <w:shd w:val="clear" w:color="auto" w:fill="FFFFFF"/>
+        </w:rPr>
+        <w:t xml:space="preserve"> </w:t>
+      </w:r>
+      <w:r>
+        <w:rPr>
+          <w:rFonts w:eastAsia="Times New Roman" w:cs="Times New Roman"/>
+          <w:shd w:val="clear" w:color="auto" w:fill="FFFFFF"/>
+        </w:rPr>
+        <w:t>suggest</w:t>
+      </w:r>
+      <w:r>
+        <w:rPr>
+          <w:rFonts w:eastAsia="Times New Roman" w:cs="Times New Roman"/>
+          <w:shd w:val="clear" w:color="auto" w:fill="FFFFFF"/>
+        </w:rPr>
+        <w:t xml:space="preserve"> that recollection was </w:t>
+      </w:r>
+      <w:r>
+        <w:rPr>
+          <w:rFonts w:eastAsia="Times New Roman" w:cs="Times New Roman"/>
+          <w:shd w:val="clear" w:color="auto" w:fill="FFFFFF"/>
+        </w:rPr>
+        <w:t>strongest</w:t>
+      </w:r>
+      <w:r>
+        <w:rPr>
+          <w:rFonts w:eastAsia="Times New Roman" w:cs="Times New Roman"/>
+          <w:shd w:val="clear" w:color="auto" w:fill="FFFFFF"/>
+        </w:rPr>
+        <w:t xml:space="preserve"> under the Question cue and reduced in </w:t>
+      </w:r>
+      <w:r>
+        <w:rPr>
+          <w:rFonts w:eastAsia="Times New Roman" w:cs="Times New Roman"/>
+          <w:shd w:val="clear" w:color="auto" w:fill="FFFFFF"/>
+        </w:rPr>
+        <w:t>MDD</w:t>
+      </w:r>
+      <w:r>
+        <w:rPr>
+          <w:rFonts w:eastAsia="Times New Roman" w:cs="Times New Roman"/>
+          <w:shd w:val="clear" w:color="auto" w:fill="FFFFFF"/>
+        </w:rPr>
+        <w:t>.</w:t>
+      </w:r>
     </w:p>
     <w:p>
       <w:pPr>
@@ -14185,8 +14614,9 @@
         <w:rPr>
           <w:rFonts w:cs="Times New Roman"/>
           <w:b/>
-        </w:rPr>
-        <w:t>Difference waves</w:t>
+          <w:i/>
+        </w:rPr>
+        <w:t>Group x Cue x Encoding Task</w:t>
       </w:r>
       <w:r>
         <w:rPr>
@@ -14198,67 +14628,49 @@
         <w:rPr>
           <w:rFonts w:cs="Times New Roman"/>
         </w:rPr>
-        <w:t>T</w:t>
-      </w:r>
-      <w:r>
-        <w:rPr>
-          <w:rFonts w:cs="Times New Roman"/>
-        </w:rPr>
-        <w:t xml:space="preserve">o isolate </w:t>
-      </w:r>
-      <w:r>
-        <w:rPr>
-          <w:rFonts w:cs="Times New Roman"/>
-        </w:rPr>
-        <w:t>brain activity reflecting source retrieval</w:t>
-      </w:r>
-      <w:r>
-        <w:rPr>
-          <w:rFonts w:cs="Times New Roman"/>
-        </w:rPr>
-        <w:t xml:space="preserve">, we </w:t>
-      </w:r>
-      <w:r>
-        <w:rPr>
-          <w:rFonts w:cs="Times New Roman"/>
-        </w:rPr>
-        <w:t xml:space="preserve">created difference waves by </w:t>
-      </w:r>
-      <w:r>
-        <w:rPr>
-          <w:rFonts w:cs="Times New Roman"/>
-        </w:rPr>
-        <w:t>subtra</w:t>
-      </w:r>
-      <w:r>
-        <w:rPr>
-          <w:rFonts w:cs="Times New Roman"/>
-        </w:rPr>
-        <w:t>cting</w:t>
-      </w:r>
-      <w:r>
-        <w:rPr>
-          <w:rFonts w:cs="Times New Roman"/>
-        </w:rPr>
-        <w:t xml:space="preserve"> activity on correct Odd/Even trials from activity </w:t>
-      </w:r>
-      <w:r>
-        <w:rPr>
-          <w:rFonts w:cs="Times New Roman"/>
-        </w:rPr>
-        <w:t xml:space="preserve">elicited by hits </w:t>
-      </w:r>
-      <w:r>
-        <w:rPr>
-          <w:rFonts w:cs="Times New Roman"/>
-        </w:rPr>
-        <w:t xml:space="preserve">in </w:t>
-      </w:r>
-      <w:r>
-        <w:rPr>
-          <w:rFonts w:cs="Times New Roman"/>
-        </w:rPr>
-        <w:t>all four</w:t>
+        <w:t>Figure 5 shows the results of the mass univariate analysis. Each topography depicts a Question minus Side difference wave</w:t>
+      </w:r>
+      <w:r>
+        <w:rPr>
+          <w:rFonts w:cs="Times New Roman"/>
+        </w:rPr>
+        <w:t>, with the columns corresponding to the three time windows analyzed (400-800, 800-1400, 1400-2000 ms)</w:t>
+      </w:r>
+      <w:r>
+        <w:rPr>
+          <w:rFonts w:cs="Times New Roman"/>
+        </w:rPr>
+        <w:t xml:space="preserve">. In depressed adults, the difference waves varied dramatically by encoding task. </w:t>
+      </w:r>
+      <w:r>
+        <w:rPr>
+          <w:rFonts w:cs="Times New Roman"/>
+        </w:rPr>
+        <w:t>W</w:t>
+      </w:r>
+      <w:r>
+        <w:rPr>
+          <w:rFonts w:cs="Times New Roman"/>
+        </w:rPr>
+        <w:t>ords from the mobility task—associated with excellent memory accuracy—elicited sustained activation over left parietal cortex, leading to significant differences in all three time windows; see Table 3 for details.</w:t>
+      </w:r>
+      <w:r>
+        <w:rPr>
+          <w:rFonts w:cs="Times New Roman"/>
+        </w:rPr>
+        <w:t xml:space="preserve"> By contrast, words from the animacy task</w:t>
+      </w:r>
+      <w:r>
+        <w:rPr>
+          <w:rFonts w:cs="Times New Roman"/>
+        </w:rPr>
+        <w:t xml:space="preserve">—associated with relatively worse memory accuracy—elicited a robust negativity over fronto-central sites that was stronger over the left hemisphere; again, significant differences were observed in all three time windows. In the healthy controls, no significant differences were observed for either encoding task in any time window. Finally, direct Depressed minus Controls comparisons revealed no significant </w:t>
+      </w:r>
+      <w:r>
+        <w:rPr>
+          <w:rFonts w:cs="Times New Roman"/>
+        </w:rPr>
+        <w:t>effects</w:t>
       </w:r>
       <w:r>
         <w:rPr>
@@ -14270,353 +14682,68 @@
         <w:rPr>
           <w:rFonts w:cs="Times New Roman"/>
         </w:rPr>
-        <w:t>cell</w:t>
-      </w:r>
-      <w:r>
-        <w:rPr>
-          <w:rFonts w:cs="Times New Roman"/>
-        </w:rPr>
-        <w:t xml:space="preserve">s </w:t>
-      </w:r>
-      <w:r>
-        <w:rPr>
-          <w:rFonts w:cs="Times New Roman"/>
-        </w:rPr>
-        <w:t>of the design (Question/animacy, Question/mobilit</w:t>
-      </w:r>
-      <w:r>
-        <w:rPr>
-          <w:rFonts w:cs="Times New Roman"/>
-        </w:rPr>
-        <w:t>y, Side/animacy, Side/mobility), and then used</w:t>
-      </w:r>
-      <w:r>
-        <w:rPr>
-          <w:rFonts w:cs="Times New Roman"/>
-        </w:rPr>
-        <w:t xml:space="preserve"> the mass univariate approach to identify </w:t>
-      </w:r>
-      <w:r>
-        <w:rPr>
-          <w:rFonts w:cs="Times New Roman"/>
-        </w:rPr>
-        <w:t>significant activation</w:t>
-      </w:r>
-      <w:r>
-        <w:rPr>
-          <w:rFonts w:cs="Times New Roman"/>
-        </w:rPr>
-        <w:t>s</w:t>
-      </w:r>
-      <w:r>
-        <w:rPr>
-          <w:rFonts w:cs="Times New Roman"/>
-        </w:rPr>
-        <w:t xml:space="preserve"> within and across the groups </w:t>
-      </w:r>
-      <w:r>
-        <w:rPr>
-          <w:rFonts w:cs="Times New Roman"/>
-        </w:rPr>
-        <w:fldChar w:fldCharType="begin" w:fldLock="1"/>
-      </w:r>
-      <w:r>
-        <w:rPr>
-          <w:rFonts w:cs="Times New Roman"/>
-        </w:rPr>
-        <w:instrText>ADDIN CSL_CITATION { "citationItems" : [ { "id" : "ITEM-1", "itemData" : { "DOI" : "10.1111/j.1469-8986.2011.01273.x", "ISBN" : "1540-5958 (Electronic)\\r0048-5772 (Linking)", "ISSN" : "00485772", "PMID" : "21895684", "abstract" : "Mass univariate analysis is a relatively new approach for the study of ERPs/ERFs. It consists of many statistical tests and one of several powerful corrections for multiple comparisons. Multiple comparison corrections differ in their power and permissiveness. Moreover, some methods are not guaranteed to work or may be overly sensitive to uninteresting deviations from the null hypothesis. Here we report the results of simulations assessing the accuracy, permissiveness, and power of six popular multiple comparison corrections (permutation-based control of the familywise error rate [FWER], weak control of FWER via cluster-based permutation tests, permutation-based control of the generalized FWER, and three false discovery rate control procedures) using realistic ERP data. In addition, we look at the sensitivity of permutation tests to differences in population variance. These results will help researchers apply and interpret these procedures.", "author" : [ { "dropping-particle" : "", "family" : "Groppe", "given" : "David M.", "non-dropping-particle" : "", "parse-names" : false, "suffix" : "" }, { "dropping-particle" : "", "family" : "Urbach", "given" : "Thomas P.", "non-dropping-particle" : "", "parse-names" : false, "suffix" : "" }, { "dropping-particle" : "", "family" : "Kutas", "given" : "Marta", "non-dropping-particle" : "", "parse-names" : false, "suffix" : "" } ], "container-title" : "Psychophysiology", "id" : "ITEM-1", "issue" : "12", "issued" : { "date-parts" : [ [ "2011" ] ] }, "page" : "1711-1725", "title" : "Mass univariate analysis of event-related brain potentials/fields I: A critical tutorial review", "type" : "article", "volume" : "48" }, "uris" : [ "http://www.mendeley.com/documents/?uuid=41209396-d40f-4273-8b24-371a38d7096b" ] } ], "mendeley" : { "formattedCitation" : "(Groppe et al., 2011a)", "plainTextFormattedCitation" : "(Groppe et al., 2011a)", "previouslyFormattedCitation" : "(Groppe et al., 2011a)" }, "properties" : { "noteIndex" : 0 }, "schema" : "https://github.com/citation-style-language/schema/raw/master/csl-citation.json" }</w:instrText>
-      </w:r>
-      <w:r>
-        <w:rPr>
-          <w:rFonts w:cs="Times New Roman"/>
-        </w:rPr>
-        <w:fldChar w:fldCharType="separate"/>
-      </w:r>
-      <w:r>
-        <w:rPr>
-          <w:rFonts w:cs="Times New Roman"/>
-          <w:noProof/>
-        </w:rPr>
-        <w:t>(Groppe et al., 2011a)</w:t>
-      </w:r>
-      <w:r>
-        <w:rPr>
-          <w:rFonts w:cs="Times New Roman"/>
-        </w:rPr>
-        <w:fldChar w:fldCharType="end"/>
-      </w:r>
-      <w:r>
-        <w:rPr>
-          <w:rFonts w:cs="Times New Roman"/>
-        </w:rPr>
-        <w:t xml:space="preserve">. In contrast to </w:t>
-      </w:r>
-      <w:r>
-        <w:rPr>
-          <w:rFonts w:cs="Times New Roman"/>
-        </w:rPr>
-        <w:t xml:space="preserve">traditional ERP analysis, which </w:t>
-      </w:r>
-      <w:r>
-        <w:rPr>
-          <w:rFonts w:cs="Times New Roman"/>
-        </w:rPr>
-        <w:t xml:space="preserve">typically </w:t>
-      </w:r>
-      <w:r>
-        <w:rPr>
-          <w:rFonts w:cs="Times New Roman"/>
-        </w:rPr>
-        <w:t xml:space="preserve">involves conducting a few tests on a handful of electrodes </w:t>
-      </w:r>
-      <w:r>
-        <w:rPr>
-          <w:rFonts w:cs="Times New Roman"/>
-        </w:rPr>
-        <w:t>specified</w:t>
-      </w:r>
-      <w:r>
-        <w:rPr>
-          <w:rFonts w:cs="Times New Roman"/>
-        </w:rPr>
-        <w:t xml:space="preserve"> </w:t>
-      </w:r>
-      <w:r>
-        <w:rPr>
-          <w:rFonts w:cs="Times New Roman"/>
-          <w:i/>
-        </w:rPr>
-        <w:t>a priori</w:t>
-      </w:r>
-      <w:r>
-        <w:rPr>
-          <w:rFonts w:cs="Times New Roman"/>
-        </w:rPr>
-        <w:t xml:space="preserve">, mass univariate </w:t>
-      </w:r>
-      <w:r>
-        <w:rPr>
-          <w:rFonts w:cs="Times New Roman"/>
-        </w:rPr>
-        <w:t>analysis</w:t>
-      </w:r>
-      <w:r>
-        <w:rPr>
-          <w:rFonts w:cs="Times New Roman"/>
-        </w:rPr>
-        <w:t xml:space="preserve"> </w:t>
-      </w:r>
-      <w:r>
-        <w:rPr>
-          <w:rFonts w:cs="Times New Roman"/>
-        </w:rPr>
-        <w:t>involves</w:t>
-      </w:r>
-      <w:r>
-        <w:rPr>
-          <w:rFonts w:cs="Times New Roman"/>
-        </w:rPr>
-        <w:t xml:space="preserve"> </w:t>
-      </w:r>
-      <w:r>
-        <w:rPr>
-          <w:rFonts w:cs="Times New Roman"/>
-        </w:rPr>
-        <w:t xml:space="preserve">a separate test at each electrode, </w:t>
-      </w:r>
-      <w:r>
-        <w:rPr>
-          <w:rFonts w:cs="Times New Roman"/>
-        </w:rPr>
-        <w:t xml:space="preserve">conducted at each time point or on mean amplitude data </w:t>
-      </w:r>
-      <w:r>
-        <w:rPr>
-          <w:rFonts w:cs="Times New Roman"/>
-        </w:rPr>
-        <w:t xml:space="preserve">over </w:t>
-      </w:r>
-      <w:r>
-        <w:rPr>
-          <w:rFonts w:cs="Times New Roman"/>
-        </w:rPr>
-        <w:t>a pre-specified time window</w:t>
-      </w:r>
-      <w:r>
-        <w:rPr>
-          <w:rFonts w:cs="Times New Roman"/>
-        </w:rPr>
-        <w:t xml:space="preserve">. This is very similar to the approach commonly taken </w:t>
-      </w:r>
-      <w:r>
-        <w:rPr>
-          <w:rFonts w:cs="Times New Roman"/>
-        </w:rPr>
-        <w:t>in</w:t>
-      </w:r>
-      <w:r>
-        <w:rPr>
-          <w:rFonts w:cs="Times New Roman"/>
-        </w:rPr>
-        <w:t xml:space="preserve"> fMRI </w:t>
-      </w:r>
-      <w:r>
-        <w:rPr>
-          <w:rFonts w:cs="Times New Roman"/>
-        </w:rPr>
-        <w:t xml:space="preserve">research </w:t>
-      </w:r>
-      <w:r>
-        <w:rPr>
-          <w:rFonts w:cs="Times New Roman"/>
-        </w:rPr>
-        <w:fldChar w:fldCharType="begin" w:fldLock="1"/>
-      </w:r>
-      <w:r>
-        <w:rPr>
-          <w:rFonts w:cs="Times New Roman"/>
-        </w:rPr>
-        <w:instrText>ADDIN CSL_CITATION { "citationItems" : [ { "id" : "ITEM-1", "itemData" : { "DOI" : "10.1002/hbm.460020402", "ISBN" : "10659471", "ISSN" : "10659471", "PMID" : "97", "abstract" : "Statistical parametric maps are spatially extended statistical processes that are used to test hypotheses about regionally specific effects in neuroimaging data. The most established sorts of statistical parametric maps (e.g., Friston et al. [1991]: J Cereb Blood Flow Metab 11:690\u2013699; Worsley et al. [1992]: J Cereb Blood Flow Metab 12:900\u2013918) are based on linear models, for example ANCOVA, correlation coefficients and t tests. In the sense that these examples are all special cases of the general linear model it should be possible to implement them (and many others) within a unified framework. We present here a general approach that accomodates most forms of experimental layout and ensuing analysis (designed experiments with fixed effects for factors, covariates and interaction of factors). This approach brings together two well established bodies of theory (the general linear model and the theory of Gaussian fields) to provide a complete and simple framework for the analysis of imaging data. The importance of this framework is twofold: (i) Conceptual and mathematical simplicity, in that the same small number of operational equations is used irrespective of the complexity of the experiment or nature of the statistical model and (ii) the generality of the framework provides for great latitude in experimental design and analysis. \u00a9 1995 Wiley-Liss, Inc.", "author" : [ { "dropping-particle" : "", "family" : "Friston", "given" : "K. J.", "non-dropping-particle" : "", "parse-names" : false, "suffix" : "" }, { "dropping-particle" : "", "family" : "Holmes", "given" : "a. P.", "non-dropping-particle" : "", "parse-names" : false, "suffix" : "" }, { "dropping-particle" : "", "family" : "Worsley", "given" : "K. J.", "non-dropping-particle" : "", "parse-names" : false, "suffix" : "" }, { "dropping-particle" : "", "family" : "Poline", "given" : "J.-P.", "non-dropping-particle" : "", "parse-names" : false, "suffix" : "" }, { "dropping-particle" : "", "family" : "Frith", "given" : "C. D.", "non-dropping-particle" : "", "parse-names" : false, "suffix" : "" }, { "dropping-particle" : "", "family" : "Frackowiak", "given" : "R. S. J.", "non-dropping-particle" : "", "parse-names" : false, "suffix" : "" } ], "container-title" : "Human Brain Mapping", "id" : "ITEM-1", "issue" : "4", "issued" : { "date-parts" : [ [ "1995" ] ] }, "page" : "189-210", "title" : "Statistical parametric maps in functional imaging: A general linear approach", "type" : "article-journal", "volume" : "2" }, "uris" : [ "http://www.mendeley.com/documents/?uuid=2fa6ef44-3fc0-409f-a651-9aa85b6c5317" ] } ], "mendeley" : { "formattedCitation" : "(Friston et al., 1995)", "plainTextFormattedCitation" : "(Friston et al., 1995)", "previouslyFormattedCitation" : "(Friston et al., 1995)" }, "properties" : { "noteIndex" : 0 }, "schema" : "https://github.com/citation-style-language/schema/raw/master/csl-citation.json" }</w:instrText>
-      </w:r>
-      <w:r>
-        <w:rPr>
-          <w:rFonts w:cs="Times New Roman"/>
-        </w:rPr>
-        <w:fldChar w:fldCharType="separate"/>
-      </w:r>
-      <w:r>
-        <w:rPr>
-          <w:rFonts w:cs="Times New Roman"/>
-          <w:noProof/>
-        </w:rPr>
-        <w:t>(Friston et al., 1995)</w:t>
-      </w:r>
-      <w:r>
-        <w:rPr>
-          <w:rFonts w:cs="Times New Roman"/>
-        </w:rPr>
-        <w:fldChar w:fldCharType="end"/>
-      </w:r>
-      <w:r>
-        <w:rPr>
-          <w:rFonts w:cs="Times New Roman"/>
-        </w:rPr>
-        <w:t xml:space="preserve">, and it makes </w:t>
-      </w:r>
-      <w:r>
-        <w:rPr>
-          <w:rFonts w:cs="Times New Roman"/>
-        </w:rPr>
-        <w:t xml:space="preserve">much better </w:t>
-      </w:r>
-      <w:r>
-        <w:rPr>
-          <w:rFonts w:cs="Times New Roman"/>
-        </w:rPr>
-        <w:t>use of the spatiotemporal rich</w:t>
-      </w:r>
-      <w:r>
-        <w:rPr>
-          <w:rFonts w:cs="Times New Roman"/>
-        </w:rPr>
-        <w:t>ness of ERP data</w:t>
-      </w:r>
-      <w:r>
-        <w:rPr>
-          <w:rFonts w:cs="Times New Roman"/>
-        </w:rPr>
-        <w:t xml:space="preserve"> than the traditional method</w:t>
-      </w:r>
-      <w:r>
-        <w:rPr>
-          <w:rFonts w:cs="Times New Roman"/>
-        </w:rPr>
-        <w:t xml:space="preserve">. </w:t>
-      </w:r>
-      <w:r>
-        <w:rPr>
-          <w:rFonts w:cs="Times New Roman"/>
-        </w:rPr>
-        <w:t xml:space="preserve">However, </w:t>
-      </w:r>
-      <w:r>
-        <w:rPr>
-          <w:rFonts w:cs="Times New Roman"/>
-        </w:rPr>
-        <w:t xml:space="preserve">appropriate correction for multiple comparisons can sharply limit power. To limit this concern, we </w:t>
-      </w:r>
-      <w:r>
-        <w:rPr>
-          <w:rFonts w:cs="Times New Roman"/>
-        </w:rPr>
-        <w:t xml:space="preserve">used a cluster-based permutation procedure </w:t>
-      </w:r>
-      <w:r>
-        <w:rPr>
-          <w:rFonts w:cs="Times New Roman"/>
-        </w:rPr>
-        <w:t xml:space="preserve">that can </w:t>
-      </w:r>
-      <w:r>
-        <w:rPr>
-          <w:rFonts w:cs="Times New Roman"/>
-        </w:rPr>
-        <w:t xml:space="preserve">identify relatively </w:t>
-      </w:r>
-      <w:r>
-        <w:rPr>
-          <w:rFonts w:cs="Times New Roman"/>
-        </w:rPr>
-        <w:t>weak</w:t>
-      </w:r>
-      <w:r>
-        <w:rPr>
-          <w:rFonts w:cs="Times New Roman"/>
-        </w:rPr>
-        <w:t xml:space="preserve"> effects so long as they extend over several electrodes</w:t>
-      </w:r>
-      <w:r>
-        <w:rPr>
-          <w:rFonts w:cs="Times New Roman"/>
-        </w:rPr>
-        <w:t xml:space="preserve"> </w:t>
-      </w:r>
-      <w:r>
-        <w:rPr>
-          <w:rFonts w:cs="Times New Roman"/>
-        </w:rPr>
-        <w:fldChar w:fldCharType="begin" w:fldLock="1"/>
-      </w:r>
-      <w:r>
-        <w:rPr>
-          <w:rFonts w:cs="Times New Roman"/>
-        </w:rPr>
-        <w:instrText>ADDIN CSL_CITATION { "citationItems" : [ { "id" : "ITEM-1", "itemData" : { "DOI" : "10.1111/j.1469-8986.2011.01272.x", "ISSN" : "1540-5958", "PMID" : "21895684", "abstract" : "Mass univariate analysis is a relatively new approach for the study of ERPs/ERFs. It consists of many statistical tests and one of several powerful corrections for multiple comparisons. Multiple comparison corrections differ in their power and permissiveness. Moreover, some methods are not guaranteed to work or may be overly sensitive to uninteresting deviations from the null hypothesis. Here we report the results of simulations assessing the accuracy, permissiveness, and power of six popular multiple comparison corrections (permutation-based control of the familywise error rate [FWER], weak control of FWER via cluster-based permutation tests, permutation-based control of the generalized FWER, and three false discovery rate control procedures) using realistic ERP data. In addition, we look at the sensitivity of permutation tests to differences in population variance. These results will help researchers apply and interpret these procedures.", "author" : [ { "dropping-particle" : "", "family" : "Groppe", "given" : "David M", "non-dropping-particle" : "", "parse-names" : false, "suffix" : "" }, { "dropping-particle" : "", "family" : "Urbach", "given" : "Thomas P", "non-dropping-particle" : "", "parse-names" : false, "suffix" : "" }, { "dropping-particle" : "", "family" : "Kutas", "given" : "Marta", "non-dropping-particle" : "", "parse-names" : false, "suffix" : "" } ], "container-title" : "Psychophysiology", "id" : "ITEM-1", "issue" : "12", "issued" : { "date-parts" : [ [ "2011", "12" ] ] }, "page" : "1726-37", "publisher" : "NIH Public Access", "title" : "Mass univariate analysis of event-related brain potentials/fields II: Simulation studies.", "type" : "article-journal", "volume" : "48" }, "uris" : [ "http://www.mendeley.com/documents/?uuid=f94a8d7a-80bd-3890-959e-a927a7f5e562" ] } ], "mendeley" : { "formattedCitation" : "(Groppe et al., 2011b)", "plainTextFormattedCitation" : "(Groppe et al., 2011b)", "previouslyFormattedCitation" : "(Groppe et al., 2011b)" }, "properties" : { "noteIndex" : 0 }, "schema" : "https://github.com/citation-style-language/schema/raw/master/csl-citation.json" }</w:instrText>
-      </w:r>
-      <w:r>
-        <w:rPr>
-          <w:rFonts w:cs="Times New Roman"/>
-        </w:rPr>
-        <w:fldChar w:fldCharType="separate"/>
-      </w:r>
-      <w:r>
-        <w:rPr>
-          <w:rFonts w:cs="Times New Roman"/>
-          <w:noProof/>
-        </w:rPr>
-        <w:t>(Groppe et al., 2011b)</w:t>
-      </w:r>
-      <w:r>
-        <w:rPr>
-          <w:rFonts w:cs="Times New Roman"/>
-        </w:rPr>
-        <w:fldChar w:fldCharType="end"/>
-      </w:r>
-      <w:r>
-        <w:rPr>
-          <w:rFonts w:cs="Times New Roman"/>
-        </w:rPr>
-        <w:t>.</w:t>
+        <w:t>for</w:t>
+      </w:r>
+      <w:r>
+        <w:rPr>
+          <w:rFonts w:cs="Times New Roman"/>
+        </w:rPr>
+        <w:t xml:space="preserve"> the animacy task, but there w</w:t>
+      </w:r>
+      <w:r>
+        <w:rPr>
+          <w:rFonts w:cs="Times New Roman"/>
+        </w:rPr>
+        <w:t>ere reliable differences for the mobility task over left centro-parietal electrodes from 400-800 and 800-1400 ms.</w:t>
+      </w:r>
+      <w:r>
+        <w:rPr>
+          <w:rFonts w:cs="Times New Roman"/>
+        </w:rPr>
+        <w:t xml:space="preserve"> These results closely track the accuracy data: the cues had a strong, task-dependent effect on brain activity in MDD that was muted in controls.</w:t>
+      </w:r>
+    </w:p>
+    <w:p>
+      <w:pPr>
+        <w:spacing w:line="480" w:lineRule="auto"/>
+        <w:jc w:val="center"/>
+        <w:rPr>
+          <w:rFonts w:cs="Times New Roman"/>
+        </w:rPr>
+      </w:pPr>
+      <w:r>
+        <w:rPr>
+          <w:rFonts w:cs="Times New Roman"/>
+        </w:rPr>
+        <w:t xml:space="preserve">PLEASE INSERT </w:t>
+      </w:r>
+      <w:r>
+        <w:rPr>
+          <w:rFonts w:cs="Times New Roman"/>
+        </w:rPr>
+        <w:t xml:space="preserve">FIGURE 5 AND </w:t>
+      </w:r>
+      <w:r>
+        <w:rPr>
+          <w:rFonts w:cs="Times New Roman"/>
+        </w:rPr>
+        <w:t>TABLE 3 ABOUT HERE</w:t>
+      </w:r>
+    </w:p>
+    <w:p>
+      <w:pPr>
+        <w:spacing w:line="480" w:lineRule="auto"/>
+        <w:rPr>
+          <w:rFonts w:cs="Times New Roman"/>
+          <w:b/>
+        </w:rPr>
+      </w:pPr>
+      <w:r>
+        <w:rPr>
+          <w:rFonts w:cs="Times New Roman"/>
+          <w:b/>
+        </w:rPr>
+        <w:t>Correlational Analyses</w:t>
       </w:r>
     </w:p>
     <w:p>
@@ -14631,232 +14758,75 @@
         <w:rPr>
           <w:rFonts w:cs="Times New Roman"/>
         </w:rPr>
-        <w:t xml:space="preserve">Briefly, for within-subject tests we </w:t>
-      </w:r>
-      <w:r>
-        <w:rPr>
-          <w:rFonts w:cs="Times New Roman"/>
-        </w:rPr>
-        <w:t>submitt</w:t>
-      </w:r>
-      <w:r>
-        <w:rPr>
-          <w:rFonts w:cs="Times New Roman"/>
-        </w:rPr>
-        <w:t xml:space="preserve">ed the mean amplitude </w:t>
-      </w:r>
-      <w:r>
-        <w:rPr>
-          <w:rFonts w:cs="Times New Roman"/>
-        </w:rPr>
-        <w:t xml:space="preserve">of each difference wave </w:t>
-      </w:r>
-      <w:r>
-        <w:rPr>
-          <w:rFonts w:cs="Times New Roman"/>
-        </w:rPr>
-        <w:t xml:space="preserve">over three time windows (400-800, 800-1400, 1400-2000 ms) to one-sample </w:t>
-      </w:r>
-      <w:r>
-        <w:rPr>
-          <w:rFonts w:cs="Times New Roman"/>
-          <w:i/>
-        </w:rPr>
-        <w:t>t</w:t>
-      </w:r>
-      <w:r>
-        <w:rPr>
-          <w:rFonts w:cs="Times New Roman"/>
-        </w:rPr>
-        <w:t xml:space="preserve">-tests against zero. </w:t>
-      </w:r>
-      <w:r>
-        <w:rPr>
-          <w:rFonts w:cs="Times New Roman"/>
-        </w:rPr>
-        <w:t>A</w:t>
-      </w:r>
-      <w:r>
-        <w:rPr>
-          <w:rFonts w:cs="Times New Roman"/>
-        </w:rPr>
-        <w:t xml:space="preserve"> separate </w:t>
-      </w:r>
-      <w:r>
-        <w:rPr>
-          <w:rFonts w:cs="Times New Roman"/>
-          <w:i/>
-        </w:rPr>
-        <w:t>t</w:t>
-      </w:r>
-      <w:r>
-        <w:rPr>
-          <w:rFonts w:cs="Times New Roman"/>
-        </w:rPr>
-        <w:t>-test was computed at 123 electrodes (128 minus 5 electrodes placed on the face to monitor eye movements), and</w:t>
-      </w:r>
-      <w:r>
-        <w:rPr>
-          <w:rFonts w:cs="Times New Roman"/>
-          <w:i/>
-        </w:rPr>
-        <w:t xml:space="preserve"> </w:t>
-      </w:r>
-      <w:r>
-        <w:rPr>
-          <w:rFonts w:cs="Times New Roman"/>
-        </w:rPr>
-        <w:t>a</w:t>
-      </w:r>
-      <w:r>
-        <w:rPr>
-          <w:rFonts w:cs="Times New Roman"/>
-        </w:rPr>
-        <w:t>ll electrodes within 4 cm of each other were considered neighbors</w:t>
+        <w:t xml:space="preserve">We reasoned that increased depressive severity, brooding rumination, or sleep disruption might disrupt activity over left parietal cortex from 400-800 ms associated with recollection. However, we found no significant correlations between BDI-II total score, RRS-Brooding score, or PSQI total score and mean left parietal activity from 400-800 ms in response to the Question cue </w:t>
+      </w:r>
+      <w:r>
+        <w:rPr>
+          <w:rFonts w:cs="Times New Roman"/>
+        </w:rPr>
+        <w:t xml:space="preserve">in depressed adults </w:t>
+      </w:r>
+      <w:r>
+        <w:rPr>
+          <w:rFonts w:cs="Times New Roman"/>
+        </w:rPr>
+        <w:t>(</w:t>
+      </w:r>
+      <w:r>
+        <w:rPr>
+          <w:rFonts w:cs="Times New Roman"/>
+        </w:rPr>
+        <w:t>|</w:t>
+      </w:r>
+      <w:r>
+        <w:rPr>
+          <w:rFonts w:cs="Times New Roman"/>
+          <w:i/>
+        </w:rPr>
+        <w:t>r</w:t>
+      </w:r>
+      <w:r>
+        <w:rPr>
+          <w:rFonts w:cs="Times New Roman"/>
+        </w:rPr>
+        <w:t>s</w:t>
+      </w:r>
+      <w:r>
+        <w:rPr>
+          <w:rFonts w:cs="Times New Roman"/>
+        </w:rPr>
+        <w:t>|</w:t>
+      </w:r>
+      <w:r>
+        <w:rPr>
+          <w:rFonts w:cs="Times New Roman"/>
+        </w:rPr>
+        <w:t xml:space="preserve"> &lt; 0.10). </w:t>
+      </w:r>
+      <w:r>
+        <w:rPr>
+          <w:rFonts w:cs="Times New Roman"/>
+        </w:rPr>
+        <w:t>Similarly, we found no significant correlations between these three self-report measures and the Question minus Side accuracy difference scores for either the mobility or the animacy task (|</w:t>
+      </w:r>
+      <w:r>
+        <w:rPr>
+          <w:rFonts w:cs="Times New Roman"/>
+          <w:i/>
+        </w:rPr>
+        <w:t>r</w:t>
+      </w:r>
+      <w:r>
+        <w:rPr>
+          <w:rFonts w:cs="Times New Roman"/>
+        </w:rPr>
+        <w:t>s| &lt; 0.30)</w:t>
       </w:r>
       <w:r>
         <w:rPr>
           <w:rFonts w:cs="Times New Roman"/>
         </w:rPr>
         <w:t>.</w:t>
-      </w:r>
-      <w:r>
-        <w:rPr>
-          <w:rFonts w:cs="Times New Roman"/>
-        </w:rPr>
-        <w:t xml:space="preserve"> </w:t>
-      </w:r>
-      <w:r>
-        <w:rPr>
-          <w:rFonts w:cs="Times New Roman"/>
-        </w:rPr>
-        <w:t>N</w:t>
-      </w:r>
-      <w:r>
-        <w:rPr>
-          <w:rFonts w:cs="Times New Roman"/>
-        </w:rPr>
-        <w:t xml:space="preserve">eighboring electrodes with </w:t>
-      </w:r>
-      <w:r>
-        <w:rPr>
-          <w:rFonts w:cs="Times New Roman"/>
-          <w:i/>
-        </w:rPr>
-        <w:t>p</w:t>
-      </w:r>
-      <w:r>
-        <w:rPr>
-          <w:rFonts w:cs="Times New Roman"/>
-        </w:rPr>
-        <w:t xml:space="preserve">-values less than 0.05 (uncorrected) were considered clusters. The sum of all </w:t>
-      </w:r>
-      <w:r>
-        <w:rPr>
-          <w:rFonts w:cs="Times New Roman"/>
-          <w:i/>
-        </w:rPr>
-        <w:t>p</w:t>
-      </w:r>
-      <w:r>
-        <w:rPr>
-          <w:rFonts w:cs="Times New Roman"/>
-          <w:i/>
-        </w:rPr>
-        <w:softHyphen/>
-      </w:r>
-      <w:r>
-        <w:rPr>
-          <w:rFonts w:cs="Times New Roman"/>
-        </w:rPr>
-        <w:t xml:space="preserve">-values within a cluster was considered its mass, and then 2500 within-subject permutations were performed to generate a null distribution of cluster mass values </w:t>
-      </w:r>
-      <w:r>
-        <w:rPr>
-          <w:rFonts w:cs="Times New Roman"/>
-        </w:rPr>
-        <w:fldChar w:fldCharType="begin" w:fldLock="1"/>
-      </w:r>
-      <w:r>
-        <w:rPr>
-          <w:rFonts w:cs="Times New Roman"/>
-        </w:rPr>
-        <w:instrText>ADDIN CSL_CITATION { "citationItems" : [ { "id" : "ITEM-1", "itemData" : { "DOI" : "10.1109/42.750253", "ISBN" : "0278-0062", "ISSN" : "0278-0062", "PMID" : "10193695", "abstract" : "We describe almost entirely automated procedures for estimation of global, voxel, and cluster-level statistics to test the null hypothesis of zero neuroanatomical difference between two groups of structural magnetic resonance imaging (MRI) data. Theoretical distributions under the null hypothesis are available for 1) global tissue class volumes; 2) standardized linear model [analysis of variance (ANOVA and ANCOVA)] coefficients estimated at each voxel; and 3) an area of spatially connected clusters generated by applying an arbitrary threshold to a two-dimensional (2-D) map of normal statistics at voxel level. We describe novel methods for economically ascertaining probability distributions under the null hypothesis, with fewer assumptions, by permutation of the observed data. Nominal Type I error control by permutation testing is generally excellent; whereas theoretical distributions may be over conservative. Permutation has the additional advantage that it can be used to test any statistic of interest, such as the sum of suprathreshold voxel statistics in a cluster (or cluster mass), regardless of its theoretical tractability under the null hypothesis. These issues are illustrated by application to MRI data acquired from 18 adolescents with hyperkinetic disorder and 16 control subjects matched for age and gender.", "author" : [ { "dropping-particle" : "", "family" : "Bullmore", "given" : "E T", "non-dropping-particle" : "", "parse-names" : false, "suffix" : "" }, { "dropping-particle" : "", "family" : "Suckling", "given" : "J", "non-dropping-particle" : "", "parse-names" : false, "suffix" : "" }, { "dropping-particle" : "", "family" : "Overmeyer", "given" : "S", "non-dropping-particle" : "", "parse-names" : false, "suffix" : "" }, { "dropping-particle" : "", "family" : "Rabe-Hesketh", "given" : "S", "non-dropping-particle" : "", "parse-names" : false, "suffix" : "" }, { "dropping-particle" : "", "family" : "Taylor", "given" : "E", "non-dropping-particle" : "", "parse-names" : false, "suffix" : "" }, { "dropping-particle" : "", "family" : "Brammer", "given" : "M J", "non-dropping-particle" : "", "parse-names" : false, "suffix" : "" } ], "container-title" : "IEEE transactions on medical imaging", "id" : "ITEM-1", "issue" : "1", "issued" : { "date-parts" : [ [ "1999" ] ] }, "page" : "32-42", "title" : "Global, voxel, and cluster tests, by theory and permutation, for a difference between two groups of structural MR images of the brain.", "type" : "article-journal", "volume" : "18" }, "uris" : [ "http://www.mendeley.com/documents/?uuid=e71faf15-e856-42cb-9f6e-e82fbadd5d72" ] } ], "mendeley" : { "formattedCitation" : "(Bullmore et al., 1999)", "plainTextFormattedCitation" : "(Bullmore et al., 1999)", "previouslyFormattedCitation" : "(Bullmore et al., 1999)" }, "properties" : { "noteIndex" : 0 }, "schema" : "https://github.com/citation-style-language/schema/raw/master/csl-citation.json" }</w:instrText>
-      </w:r>
-      <w:r>
-        <w:rPr>
-          <w:rFonts w:cs="Times New Roman"/>
-        </w:rPr>
-        <w:fldChar w:fldCharType="separate"/>
-      </w:r>
-      <w:r>
-        <w:rPr>
-          <w:rFonts w:cs="Times New Roman"/>
-          <w:noProof/>
-        </w:rPr>
-        <w:t>(Bullmore et al., 1999)</w:t>
-      </w:r>
-      <w:r>
-        <w:rPr>
-          <w:rFonts w:cs="Times New Roman"/>
-        </w:rPr>
-        <w:fldChar w:fldCharType="end"/>
-      </w:r>
-      <w:r>
-        <w:rPr>
-          <w:rFonts w:cs="Times New Roman"/>
-        </w:rPr>
-        <w:t xml:space="preserve">. Clusters whose mass probability </w:t>
-      </w:r>
-      <w:r>
-        <w:rPr>
-          <w:rFonts w:cs="Times New Roman"/>
-        </w:rPr>
-        <w:t>wa</w:t>
-      </w:r>
-      <w:r>
-        <w:rPr>
-          <w:rFonts w:cs="Times New Roman"/>
-        </w:rPr>
-        <w:t>s more extreme than all but 5% of the null distribution were consid</w:t>
-      </w:r>
-      <w:r>
-        <w:rPr>
-          <w:rFonts w:cs="Times New Roman"/>
-        </w:rPr>
-        <w:t>ered reliable and are reported.</w:t>
-      </w:r>
-      <w:r>
-        <w:rPr>
-          <w:rFonts w:cs="Times New Roman"/>
-        </w:rPr>
-        <w:t xml:space="preserve"> Because the mass univariate toolbox does not currently support ANOVAs, after conducting within-group analyses we computed between-groups </w:t>
-      </w:r>
-      <w:r>
-        <w:rPr>
-          <w:rFonts w:cs="Times New Roman"/>
-          <w:i/>
-        </w:rPr>
-        <w:t>t</w:t>
-      </w:r>
-      <w:r>
-        <w:rPr>
-          <w:rFonts w:cs="Times New Roman"/>
-        </w:rPr>
-        <w:t>-tests for each difference wave, again using the mass univariate approach with cluster-based permutation to correct for multiple comparisons.</w:t>
-      </w:r>
-    </w:p>
-    <w:p>
-      <w:pPr>
-        <w:rPr>
-          <w:rFonts w:cs="Times New Roman"/>
-        </w:rPr>
-      </w:pPr>
-      <w:r>
-        <w:rPr>
-          <w:rFonts w:cs="Times New Roman"/>
-        </w:rPr>
-        <w:br w:type="page"/>
       </w:r>
     </w:p>
     <w:p>
@@ -14873,190 +14843,46 @@
           <w:rFonts w:cs="Times New Roman"/>
           <w:b/>
         </w:rPr>
-        <w:t>Figure Captions</w:t>
+        <w:t>Discussion</w:t>
       </w:r>
     </w:p>
     <w:p>
       <w:pPr>
         <w:spacing w:line="480" w:lineRule="auto"/>
+        <w:ind w:firstLine="720"/>
         <w:rPr>
           <w:rFonts w:cs="Times New Roman"/>
         </w:rPr>
       </w:pPr>
-      <w:r>
-        <w:rPr>
-          <w:rFonts w:cs="Times New Roman"/>
-          <w:i/>
-        </w:rPr>
-        <w:t>Figure 1</w:t>
-      </w:r>
-      <w:r>
-        <w:rPr>
-          <w:rFonts w:cs="Times New Roman"/>
-        </w:rPr>
-        <w:t xml:space="preserve">. Encoding (left) and recognition (right) trial structures. Encoding trials began with three centrally presented arrows pointing to the side on which the word would appear. The encoding </w:t>
-      </w:r>
-      <w:r>
-        <w:rPr>
-          <w:rFonts w:cs="Times New Roman"/>
-        </w:rPr>
-        <w:t>task</w:t>
-      </w:r>
-      <w:r>
-        <w:rPr>
-          <w:rFonts w:cs="Times New Roman"/>
-        </w:rPr>
-        <w:t xml:space="preserve"> was presented next, either “living or non-living?” (animacy judgment) or “mobile or immobile?” (mobility judgment, not shown). Finally, </w:t>
-      </w:r>
-      <w:r>
-        <w:rPr>
-          <w:rFonts w:cs="Times New Roman"/>
-        </w:rPr>
-        <w:t>a</w:t>
-      </w:r>
-      <w:r>
-        <w:rPr>
-          <w:rFonts w:cs="Times New Roman"/>
-        </w:rPr>
-        <w:t xml:space="preserve"> word was presented directly above the encoding question</w:t>
-      </w:r>
-      <w:r>
-        <w:rPr>
-          <w:rFonts w:cs="Times New Roman"/>
-        </w:rPr>
-        <w:t>; participants had 3500 ms to respond. Re</w:t>
-      </w:r>
-      <w:r>
-        <w:rPr>
-          <w:rFonts w:cs="Times New Roman"/>
-        </w:rPr>
-        <w:t>trieval</w:t>
-      </w:r>
-      <w:r>
-        <w:rPr>
-          <w:rFonts w:cs="Times New Roman"/>
-        </w:rPr>
-        <w:t xml:space="preserve"> trials began with presentation of one of three cues (“Side”, “Question”, or “Odd/Even”). After a 1000 ms delay, a word was pres</w:t>
-      </w:r>
-      <w:r>
-        <w:rPr>
-          <w:rFonts w:cs="Times New Roman"/>
-        </w:rPr>
-        <w:t>ented. O</w:t>
-      </w:r>
-      <w:r>
-        <w:rPr>
-          <w:rFonts w:cs="Times New Roman"/>
-        </w:rPr>
-        <w:t>n Side and Question trials, the word came from the immediately preceding encoding block</w:t>
-      </w:r>
-      <w:r>
-        <w:rPr>
-          <w:rFonts w:cs="Times New Roman"/>
-        </w:rPr>
-        <w:t>, while on Odd/Even trials the word was a numeral (e.g., “seventy-seven”)</w:t>
-      </w:r>
-      <w:r>
-        <w:rPr>
-          <w:rFonts w:cs="Times New Roman"/>
-        </w:rPr>
-        <w:t xml:space="preserve">. Finally, a response screen was presented </w:t>
-      </w:r>
-      <w:r>
-        <w:rPr>
-          <w:rFonts w:cs="Times New Roman"/>
-        </w:rPr>
-        <w:t xml:space="preserve">and persisted </w:t>
-      </w:r>
-      <w:r>
-        <w:rPr>
-          <w:rFonts w:cs="Times New Roman"/>
-        </w:rPr>
-        <w:t xml:space="preserve">until the participant responded </w:t>
-      </w:r>
-      <w:r>
-        <w:rPr>
-          <w:rFonts w:cs="Times New Roman"/>
-        </w:rPr>
-        <w:t>or 10 seconds had elapsed, whichever came first. The response options for a Side trial are displayed. On Question trials, “left” and “right” were replaced with “living/non-living” and “mobile/immobile”, respectively; on Odd/Even trials they were replaced with “odd” and “even”.</w:t>
+    </w:p>
+    <w:p>
+      <w:pPr>
+        <w:rPr>
+          <w:rFonts w:cs="Times New Roman"/>
+        </w:rPr>
+      </w:pPr>
+      <w:r>
+        <w:rPr>
+          <w:rFonts w:cs="Times New Roman"/>
+        </w:rPr>
+        <w:br w:type="page"/>
       </w:r>
     </w:p>
     <w:p>
       <w:pPr>
         <w:spacing w:line="480" w:lineRule="auto"/>
-        <w:rPr>
-          <w:rFonts w:cs="Times New Roman"/>
+        <w:jc w:val="center"/>
+        <w:rPr>
+          <w:rFonts w:cs="Times New Roman"/>
+          <w:b/>
         </w:rPr>
       </w:pPr>
       <w:r>
         <w:rPr>
           <w:rFonts w:cs="Times New Roman"/>
-          <w:i/>
-        </w:rPr>
-        <w:t>Figure 2</w:t>
-      </w:r>
-      <w:r>
-        <w:rPr>
-          <w:rFonts w:cs="Times New Roman"/>
-        </w:rPr>
-        <w:t>. Source memory (A) accuracy, (B</w:t>
-      </w:r>
-      <w:r>
-        <w:rPr>
-          <w:rFonts w:cs="Times New Roman"/>
-        </w:rPr>
-        <w:t xml:space="preserve">, </w:t>
-      </w:r>
-      <w:r>
-        <w:rPr>
-          <w:rFonts w:cs="Times New Roman"/>
-          <w:i/>
-        </w:rPr>
-        <w:t>top</w:t>
-      </w:r>
-      <w:r>
-        <w:rPr>
-          <w:rFonts w:cs="Times New Roman"/>
-        </w:rPr>
-        <w:t>) confidence, and (</w:t>
-      </w:r>
-      <w:r>
-        <w:rPr>
-          <w:rFonts w:cs="Times New Roman"/>
-        </w:rPr>
-        <w:t>B</w:t>
-      </w:r>
-      <w:r>
-        <w:rPr>
-          <w:rFonts w:cs="Times New Roman"/>
-          <w:i/>
-        </w:rPr>
-        <w:t>, bottom</w:t>
-      </w:r>
-      <w:r>
-        <w:rPr>
-          <w:rFonts w:cs="Times New Roman"/>
-        </w:rPr>
-        <w:t>) correct RT. Bar heights correspond to the mean, error bars = SEM.</w:t>
-      </w:r>
-      <w:r>
-        <w:rPr>
-          <w:rFonts w:cs="Times New Roman"/>
-        </w:rPr>
-        <w:t xml:space="preserve"> Asterisks denote </w:t>
-      </w:r>
-      <w:r>
-        <w:rPr>
-          <w:rFonts w:cs="Times New Roman"/>
-          <w:i/>
-        </w:rPr>
-        <w:t>p</w:t>
-      </w:r>
-      <w:r>
-        <w:rPr>
-          <w:rFonts w:cs="Times New Roman"/>
-        </w:rPr>
-        <w:t xml:space="preserve"> &lt; 0.05.</w:t>
+          <w:b/>
+        </w:rPr>
+        <w:t>Figure Captions</w:t>
       </w:r>
     </w:p>
     <w:p>
@@ -15071,37 +14897,97 @@
           <w:rFonts w:cs="Times New Roman"/>
           <w:i/>
         </w:rPr>
-        <w:t>Figure 3</w:t>
-      </w:r>
-      <w:r>
-        <w:rPr>
-          <w:rFonts w:cs="Times New Roman"/>
-        </w:rPr>
-        <w:t xml:space="preserve">. </w:t>
-      </w:r>
-      <w:r>
-        <w:rPr>
-          <w:rFonts w:cs="Times New Roman"/>
-        </w:rPr>
-        <w:t xml:space="preserve">Waveforms elicited by correct responses to the Question (black), Side (red), and Odd/Even (blue) cues. </w:t>
-      </w:r>
-      <w:r>
-        <w:rPr>
-          <w:rFonts w:cs="Times New Roman"/>
-        </w:rPr>
-        <w:t xml:space="preserve">Representative electrodes from the left and right hemisphere are depicted for frontal and parietal scalp; a midline occipital electrode is displayed as this is where the late posterior negativity </w:t>
-      </w:r>
-      <w:r>
-        <w:rPr>
-          <w:rFonts w:cs="Times New Roman"/>
-        </w:rPr>
-        <w:t xml:space="preserve">(LPN) </w:t>
-      </w:r>
-      <w:r>
-        <w:rPr>
-          <w:rFonts w:cs="Times New Roman"/>
-        </w:rPr>
-        <w:t>was maximal. Gray shading highlights the effects of interest. Note the reduction in activity over parietal sites from 400-800 ms in depressed adults.</w:t>
+        <w:t>Figure 1</w:t>
+      </w:r>
+      <w:r>
+        <w:rPr>
+          <w:rFonts w:cs="Times New Roman"/>
+        </w:rPr>
+        <w:t xml:space="preserve">. Encoding (left) and recognition (right) trial structures. Encoding trials began with three centrally presented arrows pointing to the side on which the word would appear. The encoding </w:t>
+      </w:r>
+      <w:r>
+        <w:rPr>
+          <w:rFonts w:cs="Times New Roman"/>
+        </w:rPr>
+        <w:t>task</w:t>
+      </w:r>
+      <w:r>
+        <w:rPr>
+          <w:rFonts w:cs="Times New Roman"/>
+        </w:rPr>
+        <w:t xml:space="preserve"> was presented next, either “living or non-living?” (animacy judgment) or “mobile or immobile?” (mobility judgment, not shown). Finally, </w:t>
+      </w:r>
+      <w:r>
+        <w:rPr>
+          <w:rFonts w:cs="Times New Roman"/>
+        </w:rPr>
+        <w:t>a</w:t>
+      </w:r>
+      <w:r>
+        <w:rPr>
+          <w:rFonts w:cs="Times New Roman"/>
+        </w:rPr>
+        <w:t xml:space="preserve"> word was presented directly above the encoding question</w:t>
+      </w:r>
+      <w:r>
+        <w:rPr>
+          <w:rFonts w:cs="Times New Roman"/>
+        </w:rPr>
+        <w:t>; participants had 3500 ms to respond. Re</w:t>
+      </w:r>
+      <w:r>
+        <w:rPr>
+          <w:rFonts w:cs="Times New Roman"/>
+        </w:rPr>
+        <w:t>trieval</w:t>
+      </w:r>
+      <w:r>
+        <w:rPr>
+          <w:rFonts w:cs="Times New Roman"/>
+        </w:rPr>
+        <w:t xml:space="preserve"> trials began with presentation of one of three cues (“Side”, “Question”, or “Odd/Even”). After a 1000 ms delay, a word was pres</w:t>
+      </w:r>
+      <w:r>
+        <w:rPr>
+          <w:rFonts w:cs="Times New Roman"/>
+        </w:rPr>
+        <w:t>ented. O</w:t>
+      </w:r>
+      <w:r>
+        <w:rPr>
+          <w:rFonts w:cs="Times New Roman"/>
+        </w:rPr>
+        <w:t>n Side and Question trials, the word came from the immediately preceding encoding block</w:t>
+      </w:r>
+      <w:r>
+        <w:rPr>
+          <w:rFonts w:cs="Times New Roman"/>
+        </w:rPr>
+        <w:t>, while on Odd/Even trials the word was a numeral (e.g., “seventy-seven”)</w:t>
+      </w:r>
+      <w:r>
+        <w:rPr>
+          <w:rFonts w:cs="Times New Roman"/>
+        </w:rPr>
+        <w:t xml:space="preserve">. Finally, a response screen was presented </w:t>
+      </w:r>
+      <w:r>
+        <w:rPr>
+          <w:rFonts w:cs="Times New Roman"/>
+        </w:rPr>
+        <w:t xml:space="preserve">and persisted </w:t>
+      </w:r>
+      <w:r>
+        <w:rPr>
+          <w:rFonts w:cs="Times New Roman"/>
+        </w:rPr>
+        <w:t xml:space="preserve">until the participant responded </w:t>
+      </w:r>
+      <w:r>
+        <w:rPr>
+          <w:rFonts w:cs="Times New Roman"/>
+        </w:rPr>
+        <w:t>or 10 seconds had elapsed, whichever came first. The response options for a Side trial are displayed. On Question trials, “left” and “right” were replaced with “living/non-living” and “mobile/immobile”, respectively; on Odd/Even trials they were replaced with “odd” and “even”.</w:t>
       </w:r>
     </w:p>
     <w:p>
@@ -15116,6 +15002,129 @@
           <w:rFonts w:cs="Times New Roman"/>
           <w:i/>
         </w:rPr>
+        <w:t>Figure 2</w:t>
+      </w:r>
+      <w:r>
+        <w:rPr>
+          <w:rFonts w:cs="Times New Roman"/>
+        </w:rPr>
+        <w:t>. Source memory (A) accuracy, (B</w:t>
+      </w:r>
+      <w:r>
+        <w:rPr>
+          <w:rFonts w:cs="Times New Roman"/>
+        </w:rPr>
+        <w:t xml:space="preserve">, </w:t>
+      </w:r>
+      <w:r>
+        <w:rPr>
+          <w:rFonts w:cs="Times New Roman"/>
+          <w:i/>
+        </w:rPr>
+        <w:t>top</w:t>
+      </w:r>
+      <w:r>
+        <w:rPr>
+          <w:rFonts w:cs="Times New Roman"/>
+        </w:rPr>
+        <w:t>) confidence, and (</w:t>
+      </w:r>
+      <w:r>
+        <w:rPr>
+          <w:rFonts w:cs="Times New Roman"/>
+        </w:rPr>
+        <w:t>B</w:t>
+      </w:r>
+      <w:r>
+        <w:rPr>
+          <w:rFonts w:cs="Times New Roman"/>
+          <w:i/>
+        </w:rPr>
+        <w:t>, bottom</w:t>
+      </w:r>
+      <w:r>
+        <w:rPr>
+          <w:rFonts w:cs="Times New Roman"/>
+        </w:rPr>
+        <w:t>) correct RT. Bar heights correspond to the mean, error bars = SEM.</w:t>
+      </w:r>
+      <w:r>
+        <w:rPr>
+          <w:rFonts w:cs="Times New Roman"/>
+        </w:rPr>
+        <w:t xml:space="preserve"> Asterisks denote </w:t>
+      </w:r>
+      <w:r>
+        <w:rPr>
+          <w:rFonts w:cs="Times New Roman"/>
+          <w:i/>
+        </w:rPr>
+        <w:t>p</w:t>
+      </w:r>
+      <w:r>
+        <w:rPr>
+          <w:rFonts w:cs="Times New Roman"/>
+        </w:rPr>
+        <w:t xml:space="preserve"> &lt; 0.05.</w:t>
+      </w:r>
+    </w:p>
+    <w:p>
+      <w:pPr>
+        <w:spacing w:line="480" w:lineRule="auto"/>
+        <w:rPr>
+          <w:rFonts w:cs="Times New Roman"/>
+        </w:rPr>
+      </w:pPr>
+      <w:r>
+        <w:rPr>
+          <w:rFonts w:cs="Times New Roman"/>
+          <w:i/>
+        </w:rPr>
+        <w:t>Figure 3</w:t>
+      </w:r>
+      <w:r>
+        <w:rPr>
+          <w:rFonts w:cs="Times New Roman"/>
+        </w:rPr>
+        <w:t xml:space="preserve">. </w:t>
+      </w:r>
+      <w:r>
+        <w:rPr>
+          <w:rFonts w:cs="Times New Roman"/>
+        </w:rPr>
+        <w:t xml:space="preserve">Waveforms elicited by correct responses to the Question (black), Side (red), and Odd/Even (blue) cues. </w:t>
+      </w:r>
+      <w:r>
+        <w:rPr>
+          <w:rFonts w:cs="Times New Roman"/>
+        </w:rPr>
+        <w:t xml:space="preserve">Representative electrodes from the left and right hemisphere are depicted for frontal and parietal scalp; a midline occipital electrode is displayed as this is where the late posterior negativity </w:t>
+      </w:r>
+      <w:r>
+        <w:rPr>
+          <w:rFonts w:cs="Times New Roman"/>
+        </w:rPr>
+        <w:t xml:space="preserve">(LPN) </w:t>
+      </w:r>
+      <w:r>
+        <w:rPr>
+          <w:rFonts w:cs="Times New Roman"/>
+        </w:rPr>
+        <w:t>was maximal. Gray shading highlights the effects of interest. Note the reduction in activity over parietal sites from 400-800 ms in depressed adults.</w:t>
+      </w:r>
+    </w:p>
+    <w:p>
+      <w:pPr>
+        <w:spacing w:line="480" w:lineRule="auto"/>
+        <w:rPr>
+          <w:rFonts w:cs="Times New Roman"/>
+        </w:rPr>
+      </w:pPr>
+      <w:r>
+        <w:rPr>
+          <w:rFonts w:cs="Times New Roman"/>
+          <w:i/>
+        </w:rPr>
         <w:t>Figure 4</w:t>
       </w:r>
       <w:r>
@@ -15129,15 +15138,37 @@
           <w:rFonts w:cs="Times New Roman"/>
         </w:rPr>
         <w:t>Note that parietal activity from 400-800 ms is blunted in depressed adults. In both groups, the LPN is confined to medial posterior sites on Side trials but extends over left frontal cortex on Question trials.</w:t>
+      </w:r>
+    </w:p>
+    <w:p>
+      <w:pPr>
+        <w:spacing w:line="480" w:lineRule="auto"/>
+        <w:rPr>
+          <w:rFonts w:cs="Times New Roman"/>
+        </w:rPr>
+      </w:pPr>
+      <w:r>
+        <w:rPr>
+          <w:rFonts w:cs="Times New Roman"/>
+          <w:i/>
+        </w:rPr>
+        <w:t>Figure 5</w:t>
+      </w:r>
+      <w:r>
+        <w:rPr>
+          <w:rFonts w:cs="Times New Roman"/>
+        </w:rPr>
+        <w:t>. Results of the mass univariate analysis conducted on Question minus Side difference waves, sorted by group and encoding task. Columns correspond to the three time windows analyzed (400-800, 800-1400, 1400-2000 ms).</w:t>
       </w:r>
     </w:p>
     <w:sectPr>
-      <w:headerReference w:type="even" r:id="rId7"/>
-      <w:headerReference w:type="default" r:id="rId8"/>
-      <w:footerReference w:type="even" r:id="rId9"/>
-      <w:footerReference w:type="default" r:id="rId10"/>
+      <w:headerReference w:type="even" r:id="rId8"/>
+      <w:headerReference w:type="default" r:id="rId9"/>
+      <w:footerReference w:type="even" r:id="rId10"/>
+      <w:footerReference w:type="default" r:id="rId11"/>
       <w:pgSz w:w="12240" w:h="15840"/>
-      <w:pgMar w:top="1440" w:right="1440" w:bottom="1440" w:left="1440" w:gutter="0"/>
+      <w:pgMar w:top="1440" w:right="1440" w:bottom="1440" w:left="1440" w:header="720" w:footer="720" w:gutter="0"/>
+      <w:cols w:space="720"/>
       <w:docGrid w:linePitch="360"/>
     </w:sectPr>
   </w:body>
@@ -15145,7 +15176,7 @@
 </file>
 
 <file path=word/endnotes.xml><?xml version="1.0" encoding="utf-8"?>
-<w:endnotes xmlns:mo="http://schemas.microsoft.com/office/mac/office/2008/main" xmlns:ve="http://schemas.openxmlformats.org/markup-compatibility/2006" xmlns:mv="urn:schemas-microsoft-com:mac:vml" xmlns:o="urn:schemas-microsoft-com:office:office" xmlns:r="http://schemas.openxmlformats.org/officeDocument/2006/relationships" xmlns:m="http://schemas.openxmlformats.org/officeDocument/2006/math" xmlns:v="urn:schemas-microsoft-com:vml" xmlns:wp="http://schemas.openxmlformats.org/drawingml/2006/wordprocessingDrawing" xmlns:w10="urn:schemas-microsoft-com:office:word" xmlns:w="http://schemas.openxmlformats.org/wordprocessingml/2006/main" xmlns:wne="http://schemas.microsoft.com/office/word/2006/wordml">
+<w:endnotes xmlns:wpc="http://schemas.microsoft.com/office/word/2010/wordprocessingCanvas" xmlns:mo="http://schemas.microsoft.com/office/mac/office/2008/main" xmlns:mc="http://schemas.openxmlformats.org/markup-compatibility/2006" xmlns:mv="urn:schemas-microsoft-com:mac:vml" xmlns:o="urn:schemas-microsoft-com:office:office" xmlns:r="http://schemas.openxmlformats.org/officeDocument/2006/relationships" xmlns:m="http://schemas.openxmlformats.org/officeDocument/2006/math" xmlns:v="urn:schemas-microsoft-com:vml" xmlns:wp14="http://schemas.microsoft.com/office/word/2010/wordprocessingDrawing" xmlns:wp="http://schemas.openxmlformats.org/drawingml/2006/wordprocessingDrawing" xmlns:w10="urn:schemas-microsoft-com:office:word" xmlns:w="http://schemas.openxmlformats.org/wordprocessingml/2006/main" xmlns:w14="http://schemas.microsoft.com/office/word/2010/wordml" xmlns:wpg="http://schemas.microsoft.com/office/word/2010/wordprocessingGroup" xmlns:wpi="http://schemas.microsoft.com/office/word/2010/wordprocessingInk" xmlns:wne="http://schemas.microsoft.com/office/word/2006/wordml" xmlns:wps="http://schemas.microsoft.com/office/word/2010/wordprocessingShape" mc:Ignorable="w14 wp14">
   <w:endnote w:type="separator" w:id="-1">
     <w:p>
       <w:r>
@@ -15164,7 +15195,7 @@
 </file>
 
 <file path=word/footer1.xml><?xml version="1.0" encoding="utf-8"?>
-<w:ftr xmlns:mo="http://schemas.microsoft.com/office/mac/office/2008/main" xmlns:ve="http://schemas.openxmlformats.org/markup-compatibility/2006" xmlns:mv="urn:schemas-microsoft-com:mac:vml" xmlns:o="urn:schemas-microsoft-com:office:office" xmlns:r="http://schemas.openxmlformats.org/officeDocument/2006/relationships" xmlns:m="http://schemas.openxmlformats.org/officeDocument/2006/math" xmlns:v="urn:schemas-microsoft-com:vml" xmlns:wp="http://schemas.openxmlformats.org/drawingml/2006/wordprocessingDrawing" xmlns:w10="urn:schemas-microsoft-com:office:word" xmlns:w="http://schemas.openxmlformats.org/wordprocessingml/2006/main" xmlns:wne="http://schemas.microsoft.com/office/word/2006/wordml">
+<w:ftr xmlns:wpc="http://schemas.microsoft.com/office/word/2010/wordprocessingCanvas" xmlns:mo="http://schemas.microsoft.com/office/mac/office/2008/main" xmlns:mc="http://schemas.openxmlformats.org/markup-compatibility/2006" xmlns:mv="urn:schemas-microsoft-com:mac:vml" xmlns:o="urn:schemas-microsoft-com:office:office" xmlns:r="http://schemas.openxmlformats.org/officeDocument/2006/relationships" xmlns:m="http://schemas.openxmlformats.org/officeDocument/2006/math" xmlns:v="urn:schemas-microsoft-com:vml" xmlns:wp14="http://schemas.microsoft.com/office/word/2010/wordprocessingDrawing" xmlns:wp="http://schemas.openxmlformats.org/drawingml/2006/wordprocessingDrawing" xmlns:w10="urn:schemas-microsoft-com:office:word" xmlns:w="http://schemas.openxmlformats.org/wordprocessingml/2006/main" xmlns:w14="http://schemas.microsoft.com/office/word/2010/wordml" xmlns:wpg="http://schemas.microsoft.com/office/word/2010/wordprocessingGroup" xmlns:wpi="http://schemas.microsoft.com/office/word/2010/wordprocessingInk" xmlns:wne="http://schemas.microsoft.com/office/word/2006/wordml" xmlns:wps="http://schemas.microsoft.com/office/word/2010/wordprocessingShape" mc:Ignorable="w14 wp14">
   <w:p>
     <w:pPr>
       <w:pStyle w:val="Footer"/>
@@ -15204,7 +15235,7 @@
 </file>
 
 <file path=word/footer2.xml><?xml version="1.0" encoding="utf-8"?>
-<w:ftr xmlns:mo="http://schemas.microsoft.com/office/mac/office/2008/main" xmlns:ve="http://schemas.openxmlformats.org/markup-compatibility/2006" xmlns:mv="urn:schemas-microsoft-com:mac:vml" xmlns:o="urn:schemas-microsoft-com:office:office" xmlns:r="http://schemas.openxmlformats.org/officeDocument/2006/relationships" xmlns:m="http://schemas.openxmlformats.org/officeDocument/2006/math" xmlns:v="urn:schemas-microsoft-com:vml" xmlns:wp="http://schemas.openxmlformats.org/drawingml/2006/wordprocessingDrawing" xmlns:w10="urn:schemas-microsoft-com:office:word" xmlns:w="http://schemas.openxmlformats.org/wordprocessingml/2006/main" xmlns:wne="http://schemas.microsoft.com/office/word/2006/wordml">
+<w:ftr xmlns:wpc="http://schemas.microsoft.com/office/word/2010/wordprocessingCanvas" xmlns:mo="http://schemas.microsoft.com/office/mac/office/2008/main" xmlns:mc="http://schemas.openxmlformats.org/markup-compatibility/2006" xmlns:mv="urn:schemas-microsoft-com:mac:vml" xmlns:o="urn:schemas-microsoft-com:office:office" xmlns:r="http://schemas.openxmlformats.org/officeDocument/2006/relationships" xmlns:m="http://schemas.openxmlformats.org/officeDocument/2006/math" xmlns:v="urn:schemas-microsoft-com:vml" xmlns:wp14="http://schemas.microsoft.com/office/word/2010/wordprocessingDrawing" xmlns:wp="http://schemas.openxmlformats.org/drawingml/2006/wordprocessingDrawing" xmlns:w10="urn:schemas-microsoft-com:office:word" xmlns:w="http://schemas.openxmlformats.org/wordprocessingml/2006/main" xmlns:w14="http://schemas.microsoft.com/office/word/2010/wordml" xmlns:wpg="http://schemas.microsoft.com/office/word/2010/wordprocessingGroup" xmlns:wpi="http://schemas.microsoft.com/office/word/2010/wordprocessingInk" xmlns:wne="http://schemas.microsoft.com/office/word/2006/wordml" xmlns:wps="http://schemas.microsoft.com/office/word/2010/wordprocessingShape" mc:Ignorable="w14 wp14">
   <w:p>
     <w:pPr>
       <w:pStyle w:val="Footer"/>
@@ -15242,7 +15273,7 @@
         <w:rFonts w:ascii="Times New Roman" w:hAnsi="Times New Roman" w:cs="Times New Roman"/>
         <w:noProof/>
       </w:rPr>
-      <w:t>12</w:t>
+      <w:t>1</w:t>
     </w:r>
     <w:r>
       <w:rPr>
@@ -15262,7 +15293,7 @@
 </file>
 
 <file path=word/footnotes.xml><?xml version="1.0" encoding="utf-8"?>
-<w:footnotes xmlns:mo="http://schemas.microsoft.com/office/mac/office/2008/main" xmlns:ve="http://schemas.openxmlformats.org/markup-compatibility/2006" xmlns:mv="urn:schemas-microsoft-com:mac:vml" xmlns:o="urn:schemas-microsoft-com:office:office" xmlns:r="http://schemas.openxmlformats.org/officeDocument/2006/relationships" xmlns:m="http://schemas.openxmlformats.org/officeDocument/2006/math" xmlns:v="urn:schemas-microsoft-com:vml" xmlns:wp="http://schemas.openxmlformats.org/drawingml/2006/wordprocessingDrawing" xmlns:w10="urn:schemas-microsoft-com:office:word" xmlns:w="http://schemas.openxmlformats.org/wordprocessingml/2006/main" xmlns:wne="http://schemas.microsoft.com/office/word/2006/wordml">
+<w:footnotes xmlns:wpc="http://schemas.microsoft.com/office/word/2010/wordprocessingCanvas" xmlns:mo="http://schemas.microsoft.com/office/mac/office/2008/main" xmlns:mc="http://schemas.openxmlformats.org/markup-compatibility/2006" xmlns:mv="urn:schemas-microsoft-com:mac:vml" xmlns:o="urn:schemas-microsoft-com:office:office" xmlns:r="http://schemas.openxmlformats.org/officeDocument/2006/relationships" xmlns:m="http://schemas.openxmlformats.org/officeDocument/2006/math" xmlns:v="urn:schemas-microsoft-com:vml" xmlns:wp14="http://schemas.microsoft.com/office/word/2010/wordprocessingDrawing" xmlns:wp="http://schemas.openxmlformats.org/drawingml/2006/wordprocessingDrawing" xmlns:w10="urn:schemas-microsoft-com:office:word" xmlns:w="http://schemas.openxmlformats.org/wordprocessingml/2006/main" xmlns:w14="http://schemas.microsoft.com/office/word/2010/wordml" xmlns:wpg="http://schemas.microsoft.com/office/word/2010/wordprocessingGroup" xmlns:wpi="http://schemas.microsoft.com/office/word/2010/wordprocessingInk" xmlns:wne="http://schemas.microsoft.com/office/word/2006/wordml" xmlns:wps="http://schemas.microsoft.com/office/word/2010/wordprocessingShape" mc:Ignorable="w14 wp14">
   <w:footnote w:type="separator" w:id="-1">
     <w:p>
       <w:r>
@@ -15281,7 +15312,7 @@
 </file>
 
 <file path=word/header1.xml><?xml version="1.0" encoding="utf-8"?>
-<w:hdr xmlns:mo="http://schemas.microsoft.com/office/mac/office/2008/main" xmlns:ve="http://schemas.openxmlformats.org/markup-compatibility/2006" xmlns:mv="urn:schemas-microsoft-com:mac:vml" xmlns:o="urn:schemas-microsoft-com:office:office" xmlns:r="http://schemas.openxmlformats.org/officeDocument/2006/relationships" xmlns:m="http://schemas.openxmlformats.org/officeDocument/2006/math" xmlns:v="urn:schemas-microsoft-com:vml" xmlns:wp="http://schemas.openxmlformats.org/drawingml/2006/wordprocessingDrawing" xmlns:w10="urn:schemas-microsoft-com:office:word" xmlns:w="http://schemas.openxmlformats.org/wordprocessingml/2006/main" xmlns:wne="http://schemas.microsoft.com/office/word/2006/wordml">
+<w:hdr xmlns:wpc="http://schemas.microsoft.com/office/word/2010/wordprocessingCanvas" xmlns:mo="http://schemas.microsoft.com/office/mac/office/2008/main" xmlns:mc="http://schemas.openxmlformats.org/markup-compatibility/2006" xmlns:mv="urn:schemas-microsoft-com:mac:vml" xmlns:o="urn:schemas-microsoft-com:office:office" xmlns:r="http://schemas.openxmlformats.org/officeDocument/2006/relationships" xmlns:m="http://schemas.openxmlformats.org/officeDocument/2006/math" xmlns:v="urn:schemas-microsoft-com:vml" xmlns:wp14="http://schemas.microsoft.com/office/word/2010/wordprocessingDrawing" xmlns:wp="http://schemas.openxmlformats.org/drawingml/2006/wordprocessingDrawing" xmlns:w10="urn:schemas-microsoft-com:office:word" xmlns:w="http://schemas.openxmlformats.org/wordprocessingml/2006/main" xmlns:w14="http://schemas.microsoft.com/office/word/2010/wordml" xmlns:wpg="http://schemas.microsoft.com/office/word/2010/wordprocessingGroup" xmlns:wpi="http://schemas.microsoft.com/office/word/2010/wordprocessingInk" xmlns:wne="http://schemas.microsoft.com/office/word/2006/wordml" xmlns:wps="http://schemas.microsoft.com/office/word/2010/wordprocessingShape" mc:Ignorable="w14 wp14">
   <w:p>
     <w:pPr>
       <w:pStyle w:val="Header"/>
@@ -15347,7 +15378,7 @@
 </file>
 
 <file path=word/header2.xml><?xml version="1.0" encoding="utf-8"?>
-<w:hdr xmlns:mo="http://schemas.microsoft.com/office/mac/office/2008/main" xmlns:ve="http://schemas.openxmlformats.org/markup-compatibility/2006" xmlns:mv="urn:schemas-microsoft-com:mac:vml" xmlns:o="urn:schemas-microsoft-com:office:office" xmlns:r="http://schemas.openxmlformats.org/officeDocument/2006/relationships" xmlns:m="http://schemas.openxmlformats.org/officeDocument/2006/math" xmlns:v="urn:schemas-microsoft-com:vml" xmlns:wp="http://schemas.openxmlformats.org/drawingml/2006/wordprocessingDrawing" xmlns:w10="urn:schemas-microsoft-com:office:word" xmlns:w="http://schemas.openxmlformats.org/wordprocessingml/2006/main" xmlns:wne="http://schemas.microsoft.com/office/word/2006/wordml">
+<w:hdr xmlns:wpc="http://schemas.microsoft.com/office/word/2010/wordprocessingCanvas" xmlns:mo="http://schemas.microsoft.com/office/mac/office/2008/main" xmlns:mc="http://schemas.openxmlformats.org/markup-compatibility/2006" xmlns:mv="urn:schemas-microsoft-com:mac:vml" xmlns:o="urn:schemas-microsoft-com:office:office" xmlns:r="http://schemas.openxmlformats.org/officeDocument/2006/relationships" xmlns:m="http://schemas.openxmlformats.org/officeDocument/2006/math" xmlns:v="urn:schemas-microsoft-com:vml" xmlns:wp14="http://schemas.microsoft.com/office/word/2010/wordprocessingDrawing" xmlns:wp="http://schemas.openxmlformats.org/drawingml/2006/wordprocessingDrawing" xmlns:w10="urn:schemas-microsoft-com:office:word" xmlns:w="http://schemas.openxmlformats.org/wordprocessingml/2006/main" xmlns:w14="http://schemas.microsoft.com/office/word/2010/wordml" xmlns:wpg="http://schemas.microsoft.com/office/word/2010/wordprocessingGroup" xmlns:wpi="http://schemas.microsoft.com/office/word/2010/wordprocessingInk" xmlns:wne="http://schemas.microsoft.com/office/word/2006/wordml" xmlns:wps="http://schemas.microsoft.com/office/word/2010/wordprocessingShape" mc:Ignorable="w14 wp14">
   <w:p>
     <w:pPr>
       <w:pStyle w:val="Header"/>
@@ -15374,7 +15405,7 @@
 </file>
 
 <file path=word/styles.xml><?xml version="1.0" encoding="utf-8"?>
-<w:styles xmlns:r="http://schemas.openxmlformats.org/officeDocument/2006/relationships" xmlns:w="http://schemas.openxmlformats.org/wordprocessingml/2006/main">
+<w:styles xmlns:mc="http://schemas.openxmlformats.org/markup-compatibility/2006" xmlns:r="http://schemas.openxmlformats.org/officeDocument/2006/relationships" xmlns:w="http://schemas.openxmlformats.org/wordprocessingml/2006/main" xmlns:w14="http://schemas.microsoft.com/office/word/2010/wordml" mc:Ignorable="w14">
   <w:docDefaults>
     <w:rPrDefault>
       <w:rPr>
@@ -15536,14 +15567,15 @@
   </w:style>
   <w:style w:type="character" w:default="1" w:styleId="DefaultParagraphFont">
     <w:name w:val="Default Paragraph Font"/>
+    <w:uiPriority w:val="1"/>
     <w:semiHidden/>
     <w:unhideWhenUsed/>
   </w:style>
   <w:style w:type="table" w:default="1" w:styleId="TableNormal">
     <w:name w:val="Normal Table"/>
+    <w:uiPriority w:val="99"/>
     <w:semiHidden/>
     <w:unhideWhenUsed/>
-    <w:qFormat/>
     <w:tblPr>
       <w:tblInd w:w="0" w:type="dxa"/>
       <w:tblCellMar>
@@ -15556,6 +15588,7 @@
   </w:style>
   <w:style w:type="numbering" w:default="1" w:styleId="NoList">
     <w:name w:val="No List"/>
+    <w:uiPriority w:val="99"/>
     <w:semiHidden/>
     <w:unhideWhenUsed/>
   </w:style>
@@ -16184,7 +16217,7 @@
 </file>
 
 <file path=word/glossary/document.xml><?xml version="1.0" encoding="utf-8"?>
-<w:glossaryDocument xmlns:mo="http://schemas.microsoft.com/office/mac/office/2008/main" xmlns:ve="http://schemas.openxmlformats.org/markup-compatibility/2006" xmlns:mv="urn:schemas-microsoft-com:mac:vml" xmlns:o="urn:schemas-microsoft-com:office:office" xmlns:r="http://schemas.openxmlformats.org/officeDocument/2006/relationships" xmlns:m="http://schemas.openxmlformats.org/officeDocument/2006/math" xmlns:v="urn:schemas-microsoft-com:vml" xmlns:wp="http://schemas.openxmlformats.org/drawingml/2006/wordprocessingDrawing" xmlns:w10="urn:schemas-microsoft-com:office:word" xmlns:w="http://schemas.openxmlformats.org/wordprocessingml/2006/main" xmlns:wne="http://schemas.microsoft.com/office/word/2006/wordml">
+<w:glossaryDocument xmlns:wpc="http://schemas.microsoft.com/office/word/2010/wordprocessingCanvas" xmlns:mo="http://schemas.microsoft.com/office/mac/office/2008/main" xmlns:mc="http://schemas.openxmlformats.org/markup-compatibility/2006" xmlns:mv="urn:schemas-microsoft-com:mac:vml" xmlns:o="urn:schemas-microsoft-com:office:office" xmlns:r="http://schemas.openxmlformats.org/officeDocument/2006/relationships" xmlns:m="http://schemas.openxmlformats.org/officeDocument/2006/math" xmlns:v="urn:schemas-microsoft-com:vml" xmlns:wp14="http://schemas.microsoft.com/office/word/2010/wordprocessingDrawing" xmlns:wp="http://schemas.openxmlformats.org/drawingml/2006/wordprocessingDrawing" xmlns:w10="urn:schemas-microsoft-com:office:word" xmlns:w="http://schemas.openxmlformats.org/wordprocessingml/2006/main" xmlns:w14="http://schemas.microsoft.com/office/word/2010/wordml" xmlns:wpg="http://schemas.microsoft.com/office/word/2010/wordprocessingGroup" xmlns:wpi="http://schemas.microsoft.com/office/word/2010/wordprocessingInk" xmlns:wne="http://schemas.microsoft.com/office/word/2006/wordml" xmlns:wps="http://schemas.microsoft.com/office/word/2010/wordprocessingShape" mc:Ignorable="w14 wp14">
   <w:docParts>
     <w:docPart>
       <w:docPartPr>
@@ -16269,47 +16302,49 @@
 </file>
 
 <file path=word/glossary/fontTable.xml><?xml version="1.0" encoding="utf-8"?>
-<w:fonts xmlns:r="http://schemas.openxmlformats.org/officeDocument/2006/relationships" xmlns:w="http://schemas.openxmlformats.org/wordprocessingml/2006/main">
+<w:fonts xmlns:mc="http://schemas.openxmlformats.org/markup-compatibility/2006" xmlns:r="http://schemas.openxmlformats.org/officeDocument/2006/relationships" xmlns:w="http://schemas.openxmlformats.org/wordprocessingml/2006/main" xmlns:w14="http://schemas.microsoft.com/office/word/2010/wordml" mc:Ignorable="w14">
   <w:font w:name="Cambria">
     <w:panose1 w:val="02040503050406030204"/>
     <w:charset w:val="00"/>
     <w:family w:val="auto"/>
     <w:pitch w:val="variable"/>
-    <w:sig w:usb0="00000003" w:usb1="00000000" w:usb2="00000000" w:usb3="00000000" w:csb0="00000001" w:csb1="00000000"/>
+    <w:sig w:usb0="E00002FF" w:usb1="400004FF" w:usb2="00000000" w:usb3="00000000" w:csb0="0000019F" w:csb1="00000000"/>
   </w:font>
   <w:font w:name="ＭＳ 明朝">
-    <w:charset w:val="4E"/>
-    <w:family w:val="auto"/>
-    <w:pitch w:val="variable"/>
-    <w:sig w:usb0="00000001" w:usb1="00000000" w:usb2="01000407" w:usb3="00000000" w:csb0="00020000" w:csb1="00000000"/>
+    <w:panose1 w:val="00000000000000000000"/>
+    <w:charset w:val="80"/>
+    <w:family w:val="roman"/>
+    <w:notTrueType/>
+    <w:pitch w:val="fixed"/>
+    <w:sig w:usb0="00000001" w:usb1="08070000" w:usb2="00000010" w:usb3="00000000" w:csb0="00020000" w:csb1="00000000"/>
   </w:font>
   <w:font w:name="Times New Roman">
     <w:panose1 w:val="02020603050405020304"/>
     <w:charset w:val="00"/>
     <w:family w:val="auto"/>
     <w:pitch w:val="variable"/>
-    <w:sig w:usb0="00000003" w:usb1="00000000" w:usb2="00000000" w:usb3="00000000" w:csb0="00000001" w:csb1="00000000"/>
+    <w:sig w:usb0="E0002AFF" w:usb1="C0007841" w:usb2="00000009" w:usb3="00000000" w:csb0="000001FF" w:csb1="00000000"/>
   </w:font>
   <w:font w:name="Lucida Grande">
-    <w:panose1 w:val="02010600040101010101"/>
+    <w:panose1 w:val="020B0600040502020204"/>
     <w:charset w:val="00"/>
     <w:family w:val="auto"/>
     <w:pitch w:val="variable"/>
-    <w:sig w:usb0="00000003" w:usb1="00000000" w:usb2="00000000" w:usb3="00000000" w:csb0="00000001" w:csb1="00000000"/>
+    <w:sig w:usb0="E1000AEF" w:usb1="5000A1FF" w:usb2="00000000" w:usb3="00000000" w:csb0="000001BF" w:csb1="00000000"/>
   </w:font>
   <w:font w:name="Courier New">
     <w:panose1 w:val="02070309020205020404"/>
     <w:charset w:val="00"/>
     <w:family w:val="auto"/>
     <w:pitch w:val="variable"/>
-    <w:sig w:usb0="00000003" w:usb1="00000000" w:usb2="00000000" w:usb3="00000000" w:csb0="00000001" w:csb1="00000000"/>
+    <w:sig w:usb0="E0002AFF" w:usb1="C0007843" w:usb2="00000009" w:usb3="00000000" w:csb0="000001FF" w:csb1="00000000"/>
   </w:font>
   <w:font w:name="Calibri">
     <w:panose1 w:val="020F0502020204030204"/>
     <w:charset w:val="00"/>
     <w:family w:val="auto"/>
     <w:pitch w:val="variable"/>
-    <w:sig w:usb0="00000003" w:usb1="00000000" w:usb2="00000000" w:usb3="00000000" w:csb0="00000001" w:csb1="00000000"/>
+    <w:sig w:usb0="E10002FF" w:usb1="4000ACFF" w:usb2="00000009" w:usb3="00000000" w:csb0="0000019F" w:csb1="00000000"/>
   </w:font>
   <w:font w:name="Times">
     <w:panose1 w:val="02000500000000000000"/>
@@ -16319,29 +16354,32 @@
     <w:sig w:usb0="00000003" w:usb1="00000000" w:usb2="00000000" w:usb3="00000000" w:csb0="00000001" w:csb1="00000000"/>
   </w:font>
   <w:font w:name="ＭＳ ゴシック">
-    <w:charset w:val="4E"/>
-    <w:family w:val="auto"/>
-    <w:pitch w:val="variable"/>
-    <w:sig w:usb0="00000001" w:usb1="00000000" w:usb2="01000407" w:usb3="00000000" w:csb0="00020000" w:csb1="00000000"/>
+    <w:panose1 w:val="00000000000000000000"/>
+    <w:charset w:val="80"/>
+    <w:family w:val="modern"/>
+    <w:notTrueType/>
+    <w:pitch w:val="fixed"/>
+    <w:sig w:usb0="00000001" w:usb1="08070000" w:usb2="00000010" w:usb3="00000000" w:csb0="00020000" w:csb1="00000000"/>
   </w:font>
   <w:font w:name="Arial">
     <w:panose1 w:val="020B0604020202020204"/>
     <w:charset w:val="00"/>
     <w:family w:val="auto"/>
     <w:pitch w:val="variable"/>
-    <w:sig w:usb0="00000003" w:usb1="00000000" w:usb2="00000000" w:usb3="00000000" w:csb0="00000001" w:csb1="00000000"/>
+    <w:sig w:usb0="E0002AFF" w:usb1="C0007843" w:usb2="00000009" w:usb3="00000000" w:csb0="000001FF" w:csb1="00000000"/>
   </w:font>
 </w:fonts>
 </file>
 
 <file path=word/glossary/settings.xml><?xml version="1.0" encoding="utf-8"?>
-<w:settings xmlns:o="urn:schemas-microsoft-com:office:office" xmlns:r="http://schemas.openxmlformats.org/officeDocument/2006/relationships" xmlns:m="http://schemas.openxmlformats.org/officeDocument/2006/math" xmlns:v="urn:schemas-microsoft-com:vml" xmlns:w10="urn:schemas-microsoft-com:office:word" xmlns:w="http://schemas.openxmlformats.org/wordprocessingml/2006/main" xmlns:sl="http://schemas.openxmlformats.org/schemaLibrary/2006/main">
+<w:settings xmlns:mc="http://schemas.openxmlformats.org/markup-compatibility/2006" xmlns:o="urn:schemas-microsoft-com:office:office" xmlns:r="http://schemas.openxmlformats.org/officeDocument/2006/relationships" xmlns:m="http://schemas.openxmlformats.org/officeDocument/2006/math" xmlns:v="urn:schemas-microsoft-com:vml" xmlns:w10="urn:schemas-microsoft-com:office:word" xmlns:w="http://schemas.openxmlformats.org/wordprocessingml/2006/main" xmlns:w14="http://schemas.microsoft.com/office/word/2010/wordml" xmlns:sl="http://schemas.openxmlformats.org/schemaLibrary/2006/main" mc:Ignorable="w14">
   <w:view w:val="normal"/>
   <w:doNotTrackMoves/>
   <w:defaultTabStop w:val="720"/>
   <w:characterSpacingControl w:val="doNotCompress"/>
   <w:compat>
     <w:useFELayout/>
+    <w:compatSetting w:name="compatibilityMode" w:uri="http://schemas.microsoft.com/office/word" w:val="12"/>
   </w:compat>
   <w:rsids>
     <w:rsidRoot w:val="00C945F1"/>
@@ -16349,6 +16387,7 @@
     <w:rsid w:val="001E070C"/>
     <w:rsid w:val="002C7338"/>
     <w:rsid w:val="003163BD"/>
+    <w:rsid w:val="00322A0F"/>
     <w:rsid w:val="003F63F4"/>
     <w:rsid w:val="004A3D7B"/>
     <w:rsid w:val="004D0D57"/>
@@ -16367,7 +16406,7 @@
     <w:rsid w:val="00FC73CC"/>
   </w:rsids>
   <m:mathPr>
-    <m:mathFont m:val="WenQuanYi Zen Hei"/>
+    <m:mathFont m:val="Cambria Math"/>
     <m:brkBin m:val="before"/>
     <m:brkBinSub m:val="--"/>
     <m:smallFrac/>
@@ -16381,13 +16420,14 @@
   </m:mathPr>
   <w:themeFontLang w:val="en-US" w:eastAsia="ja-JP"/>
   <w:clrSchemeMapping w:bg1="light1" w:t1="dark1" w:bg2="light2" w:t2="dark2" w:accent1="accent1" w:accent2="accent2" w:accent3="accent3" w:accent4="accent4" w:accent5="accent5" w:accent6="accent6" w:hyperlink="hyperlink" w:followedHyperlink="followedHyperlink"/>
+  <w:doNotAutoCompressPictures/>
   <w:decimalSymbol w:val="."/>
   <w:listSeparator w:val=","/>
 </w:settings>
 </file>
 
 <file path=word/glossary/styles.xml><?xml version="1.0" encoding="utf-8"?>
-<w:styles xmlns:r="http://schemas.openxmlformats.org/officeDocument/2006/relationships" xmlns:w="http://schemas.openxmlformats.org/wordprocessingml/2006/main">
+<w:styles xmlns:mc="http://schemas.openxmlformats.org/markup-compatibility/2006" xmlns:r="http://schemas.openxmlformats.org/officeDocument/2006/relationships" xmlns:w="http://schemas.openxmlformats.org/wordprocessingml/2006/main" xmlns:w14="http://schemas.microsoft.com/office/word/2010/wordml" mc:Ignorable="w14">
   <w:docDefaults>
     <w:rPrDefault>
       <w:rPr>
@@ -16545,14 +16585,15 @@
   </w:style>
   <w:style w:type="character" w:default="1" w:styleId="DefaultParagraphFont">
     <w:name w:val="Default Paragraph Font"/>
+    <w:uiPriority w:val="1"/>
     <w:semiHidden/>
     <w:unhideWhenUsed/>
   </w:style>
   <w:style w:type="table" w:default="1" w:styleId="TableNormal">
     <w:name w:val="Normal Table"/>
+    <w:uiPriority w:val="99"/>
     <w:semiHidden/>
     <w:unhideWhenUsed/>
-    <w:qFormat/>
     <w:tblPr>
       <w:tblInd w:w="0" w:type="dxa"/>
       <w:tblCellMar>
@@ -16565,6 +16606,7 @@
   </w:style>
   <w:style w:type="numbering" w:default="1" w:styleId="NoList">
     <w:name w:val="No List"/>
+    <w:uiPriority w:val="99"/>
     <w:semiHidden/>
     <w:unhideWhenUsed/>
   </w:style>
@@ -16619,8 +16661,194 @@
 </w:styles>
 </file>
 
+<file path=word/glossary/stylesWithEffects.xml><?xml version="1.0" encoding="utf-8"?>
+<w:styles xmlns:wpc="http://schemas.microsoft.com/office/word/2010/wordprocessingCanvas" xmlns:mo="http://schemas.microsoft.com/office/mac/office/2008/main" xmlns:mc="http://schemas.openxmlformats.org/markup-compatibility/2006" xmlns:mv="urn:schemas-microsoft-com:mac:vml" xmlns:o="urn:schemas-microsoft-com:office:office" xmlns:r="http://schemas.openxmlformats.org/officeDocument/2006/relationships" xmlns:m="http://schemas.openxmlformats.org/officeDocument/2006/math" xmlns:v="urn:schemas-microsoft-com:vml" xmlns:wp14="http://schemas.microsoft.com/office/word/2010/wordprocessingDrawing" xmlns:wp="http://schemas.openxmlformats.org/drawingml/2006/wordprocessingDrawing" xmlns:w10="urn:schemas-microsoft-com:office:word" xmlns:w="http://schemas.openxmlformats.org/wordprocessingml/2006/main" xmlns:w14="http://schemas.microsoft.com/office/word/2010/wordml" xmlns:wpg="http://schemas.microsoft.com/office/word/2010/wordprocessingGroup" xmlns:wpi="http://schemas.microsoft.com/office/word/2010/wordprocessingInk" xmlns:wne="http://schemas.microsoft.com/office/word/2006/wordml" xmlns:wps="http://schemas.microsoft.com/office/word/2010/wordprocessingShape" mc:Ignorable="w14 wp14">
+  <w:docDefaults>
+    <w:rPrDefault>
+      <w:rPr>
+        <w:rFonts w:asciiTheme="minorHAnsi" w:eastAsiaTheme="minorEastAsia" w:hAnsiTheme="minorHAnsi" w:cstheme="minorBidi"/>
+        <w:sz w:val="24"/>
+        <w:szCs w:val="24"/>
+        <w:lang w:val="en-US" w:eastAsia="ja-JP" w:bidi="ar-SA"/>
+      </w:rPr>
+    </w:rPrDefault>
+    <w:pPrDefault/>
+  </w:docDefaults>
+  <w:latentStyles w:defLockedState="0" w:defUIPriority="99" w:defSemiHidden="1" w:defUnhideWhenUsed="1" w:defQFormat="0" w:count="276">
+    <w:lsdException w:name="Normal" w:semiHidden="0" w:uiPriority="0" w:unhideWhenUsed="0" w:qFormat="1"/>
+    <w:lsdException w:name="heading 1" w:semiHidden="0" w:uiPriority="9" w:unhideWhenUsed="0" w:qFormat="1"/>
+    <w:lsdException w:name="heading 2" w:uiPriority="9" w:qFormat="1"/>
+    <w:lsdException w:name="heading 3" w:uiPriority="9" w:qFormat="1"/>
+    <w:lsdException w:name="heading 4" w:uiPriority="9" w:qFormat="1"/>
+    <w:lsdException w:name="heading 5" w:uiPriority="9" w:qFormat="1"/>
+    <w:lsdException w:name="heading 6" w:uiPriority="9" w:qFormat="1"/>
+    <w:lsdException w:name="heading 7" w:uiPriority="9" w:qFormat="1"/>
+    <w:lsdException w:name="heading 8" w:uiPriority="9" w:qFormat="1"/>
+    <w:lsdException w:name="heading 9" w:uiPriority="9" w:qFormat="1"/>
+    <w:lsdException w:name="toc 1" w:uiPriority="39"/>
+    <w:lsdException w:name="toc 2" w:uiPriority="39"/>
+    <w:lsdException w:name="toc 3" w:uiPriority="39"/>
+    <w:lsdException w:name="toc 4" w:uiPriority="39"/>
+    <w:lsdException w:name="toc 5" w:uiPriority="39"/>
+    <w:lsdException w:name="toc 6" w:uiPriority="39"/>
+    <w:lsdException w:name="toc 7" w:uiPriority="39"/>
+    <w:lsdException w:name="toc 8" w:uiPriority="39"/>
+    <w:lsdException w:name="toc 9" w:uiPriority="39"/>
+    <w:lsdException w:name="caption" w:uiPriority="35" w:qFormat="1"/>
+    <w:lsdException w:name="Title" w:semiHidden="0" w:uiPriority="10" w:unhideWhenUsed="0" w:qFormat="1"/>
+    <w:lsdException w:name="Default Paragraph Font" w:uiPriority="1"/>
+    <w:lsdException w:name="Subtitle" w:semiHidden="0" w:uiPriority="11" w:unhideWhenUsed="0" w:qFormat="1"/>
+    <w:lsdException w:name="Strong" w:semiHidden="0" w:uiPriority="22" w:unhideWhenUsed="0" w:qFormat="1"/>
+    <w:lsdException w:name="Emphasis" w:semiHidden="0" w:uiPriority="20" w:unhideWhenUsed="0" w:qFormat="1"/>
+    <w:lsdException w:name="Table Grid" w:semiHidden="0" w:uiPriority="59" w:unhideWhenUsed="0"/>
+    <w:lsdException w:name="Placeholder Text" w:unhideWhenUsed="0"/>
+    <w:lsdException w:name="No Spacing" w:semiHidden="0" w:uiPriority="1" w:unhideWhenUsed="0" w:qFormat="1"/>
+    <w:lsdException w:name="Light Shading" w:semiHidden="0" w:uiPriority="60" w:unhideWhenUsed="0"/>
+    <w:lsdException w:name="Light List" w:semiHidden="0" w:uiPriority="61" w:unhideWhenUsed="0"/>
+    <w:lsdException w:name="Light Grid" w:semiHidden="0" w:uiPriority="62" w:unhideWhenUsed="0"/>
+    <w:lsdException w:name="Medium Shading 1" w:semiHidden="0" w:uiPriority="63" w:unhideWhenUsed="0"/>
+    <w:lsdException w:name="Medium Shading 2" w:semiHidden="0" w:uiPriority="64" w:unhideWhenUsed="0"/>
+    <w:lsdException w:name="Medium List 1" w:semiHidden="0" w:uiPriority="65" w:unhideWhenUsed="0"/>
+    <w:lsdException w:name="Medium List 2" w:semiHidden="0" w:uiPriority="66" w:unhideWhenUsed="0"/>
+    <w:lsdException w:name="Medium Grid 1" w:semiHidden="0" w:uiPriority="67" w:unhideWhenUsed="0"/>
+    <w:lsdException w:name="Medium Grid 2" w:semiHidden="0" w:uiPriority="68" w:unhideWhenUsed="0"/>
+    <w:lsdException w:name="Medium Grid 3" w:semiHidden="0" w:uiPriority="69" w:unhideWhenUsed="0"/>
+    <w:lsdException w:name="Dark List" w:semiHidden="0" w:uiPriority="70" w:unhideWhenUsed="0"/>
+    <w:lsdException w:name="Colorful Shading" w:semiHidden="0" w:uiPriority="71" w:unhideWhenUsed="0"/>
+    <w:lsdException w:name="Colorful List" w:semiHidden="0" w:uiPriority="72" w:unhideWhenUsed="0"/>
+    <w:lsdException w:name="Colorful Grid" w:semiHidden="0" w:uiPriority="73" w:unhideWhenUsed="0"/>
+    <w:lsdException w:name="Light Shading Accent 1" w:semiHidden="0" w:uiPriority="60" w:unhideWhenUsed="0"/>
+    <w:lsdException w:name="Light List Accent 1" w:semiHidden="0" w:uiPriority="61" w:unhideWhenUsed="0"/>
+    <w:lsdException w:name="Light Grid Accent 1" w:semiHidden="0" w:uiPriority="62" w:unhideWhenUsed="0"/>
+    <w:lsdException w:name="Medium Shading 1 Accent 1" w:semiHidden="0" w:uiPriority="63" w:unhideWhenUsed="0"/>
+    <w:lsdException w:name="Medium Shading 2 Accent 1" w:semiHidden="0" w:uiPriority="64" w:unhideWhenUsed="0"/>
+    <w:lsdException w:name="Medium List 1 Accent 1" w:semiHidden="0" w:uiPriority="65" w:unhideWhenUsed="0"/>
+    <w:lsdException w:name="Revision" w:unhideWhenUsed="0"/>
+    <w:lsdException w:name="List Paragraph" w:semiHidden="0" w:uiPriority="34" w:unhideWhenUsed="0" w:qFormat="1"/>
+    <w:lsdException w:name="Quote" w:semiHidden="0" w:uiPriority="29" w:unhideWhenUsed="0" w:qFormat="1"/>
+    <w:lsdException w:name="Intense Quote" w:semiHidden="0" w:uiPriority="30" w:unhideWhenUsed="0" w:qFormat="1"/>
+    <w:lsdException w:name="Medium List 2 Accent 1" w:semiHidden="0" w:uiPriority="66" w:unhideWhenUsed="0"/>
+    <w:lsdException w:name="Medium Grid 1 Accent 1" w:semiHidden="0" w:uiPriority="67" w:unhideWhenUsed="0"/>
+    <w:lsdException w:name="Medium Grid 2 Accent 1" w:semiHidden="0" w:uiPriority="68" w:unhideWhenUsed="0"/>
+    <w:lsdException w:name="Medium Grid 3 Accent 1" w:semiHidden="0" w:uiPriority="69" w:unhideWhenUsed="0"/>
+    <w:lsdException w:name="Dark List Accent 1" w:semiHidden="0" w:uiPriority="70" w:unhideWhenUsed="0"/>
+    <w:lsdException w:name="Colorful Shading Accent 1" w:semiHidden="0" w:uiPriority="71" w:unhideWhenUsed="0"/>
+    <w:lsdException w:name="Colorful List Accent 1" w:semiHidden="0" w:uiPriority="72" w:unhideWhenUsed="0"/>
+    <w:lsdException w:name="Colorful Grid Accent 1" w:semiHidden="0" w:uiPriority="73" w:unhideWhenUsed="0"/>
+    <w:lsdException w:name="Light Shading Accent 2" w:semiHidden="0" w:uiPriority="60" w:unhideWhenUsed="0"/>
+    <w:lsdException w:name="Light List Accent 2" w:semiHidden="0" w:uiPriority="61" w:unhideWhenUsed="0"/>
+    <w:lsdException w:name="Light Grid Accent 2" w:semiHidden="0" w:uiPriority="62" w:unhideWhenUsed="0"/>
+    <w:lsdException w:name="Medium Shading 1 Accent 2" w:semiHidden="0" w:uiPriority="63" w:unhideWhenUsed="0"/>
+    <w:lsdException w:name="Medium Shading 2 Accent 2" w:semiHidden="0" w:uiPriority="64" w:unhideWhenUsed="0"/>
+    <w:lsdException w:name="Medium List 1 Accent 2" w:semiHidden="0" w:uiPriority="65" w:unhideWhenUsed="0"/>
+    <w:lsdException w:name="Medium List 2 Accent 2" w:semiHidden="0" w:uiPriority="66" w:unhideWhenUsed="0"/>
+    <w:lsdException w:name="Medium Grid 1 Accent 2" w:semiHidden="0" w:uiPriority="67" w:unhideWhenUsed="0"/>
+    <w:lsdException w:name="Medium Grid 2 Accent 2" w:semiHidden="0" w:uiPriority="68" w:unhideWhenUsed="0"/>
+    <w:lsdException w:name="Medium Grid 3 Accent 2" w:semiHidden="0" w:uiPriority="69" w:unhideWhenUsed="0"/>
+    <w:lsdException w:name="Dark List Accent 2" w:semiHidden="0" w:uiPriority="70" w:unhideWhenUsed="0"/>
+    <w:lsdException w:name="Colorful Shading Accent 2" w:semiHidden="0" w:uiPriority="71" w:unhideWhenUsed="0"/>
+    <w:lsdException w:name="Colorful List Accent 2" w:semiHidden="0" w:uiPriority="72" w:unhideWhenUsed="0"/>
+    <w:lsdException w:name="Colorful Grid Accent 2" w:semiHidden="0" w:uiPriority="73" w:unhideWhenUsed="0"/>
+    <w:lsdException w:name="Light Shading Accent 3" w:semiHidden="0" w:uiPriority="60" w:unhideWhenUsed="0"/>
+    <w:lsdException w:name="Light List Accent 3" w:semiHidden="0" w:uiPriority="61" w:unhideWhenUsed="0"/>
+    <w:lsdException w:name="Light Grid Accent 3" w:semiHidden="0" w:uiPriority="62" w:unhideWhenUsed="0"/>
+    <w:lsdException w:name="Medium Shading 1 Accent 3" w:semiHidden="0" w:uiPriority="63" w:unhideWhenUsed="0"/>
+    <w:lsdException w:name="Medium Shading 2 Accent 3" w:semiHidden="0" w:uiPriority="64" w:unhideWhenUsed="0"/>
+    <w:lsdException w:name="Medium List 1 Accent 3" w:semiHidden="0" w:uiPriority="65" w:unhideWhenUsed="0"/>
+    <w:lsdException w:name="Medium List 2 Accent 3" w:semiHidden="0" w:uiPriority="66" w:unhideWhenUsed="0"/>
+    <w:lsdException w:name="Medium Grid 1 Accent 3" w:semiHidden="0" w:uiPriority="67" w:unhideWhenUsed="0"/>
+    <w:lsdException w:name="Medium Grid 2 Accent 3" w:semiHidden="0" w:uiPriority="68" w:unhideWhenUsed="0"/>
+    <w:lsdException w:name="Medium Grid 3 Accent 3" w:semiHidden="0" w:uiPriority="69" w:unhideWhenUsed="0"/>
+    <w:lsdException w:name="Dark List Accent 3" w:semiHidden="0" w:uiPriority="70" w:unhideWhenUsed="0"/>
+    <w:lsdException w:name="Colorful Shading Accent 3" w:semiHidden="0" w:uiPriority="71" w:unhideWhenUsed="0"/>
+    <w:lsdException w:name="Colorful List Accent 3" w:semiHidden="0" w:uiPriority="72" w:unhideWhenUsed="0"/>
+    <w:lsdException w:name="Colorful Grid Accent 3" w:semiHidden="0" w:uiPriority="73" w:unhideWhenUsed="0"/>
+    <w:lsdException w:name="Light Shading Accent 4" w:semiHidden="0" w:uiPriority="60" w:unhideWhenUsed="0"/>
+    <w:lsdException w:name="Light List Accent 4" w:semiHidden="0" w:uiPriority="61" w:unhideWhenUsed="0"/>
+    <w:lsdException w:name="Light Grid Accent 4" w:semiHidden="0" w:uiPriority="62" w:unhideWhenUsed="0"/>
+    <w:lsdException w:name="Medium Shading 1 Accent 4" w:semiHidden="0" w:uiPriority="63" w:unhideWhenUsed="0"/>
+    <w:lsdException w:name="Medium Shading 2 Accent 4" w:semiHidden="0" w:uiPriority="64" w:unhideWhenUsed="0"/>
+    <w:lsdException w:name="Medium List 1 Accent 4" w:semiHidden="0" w:uiPriority="65" w:unhideWhenUsed="0"/>
+    <w:lsdException w:name="Medium List 2 Accent 4" w:semiHidden="0" w:uiPriority="66" w:unhideWhenUsed="0"/>
+    <w:lsdException w:name="Medium Grid 1 Accent 4" w:semiHidden="0" w:uiPriority="67" w:unhideWhenUsed="0"/>
+    <w:lsdException w:name="Medium Grid 2 Accent 4" w:semiHidden="0" w:uiPriority="68" w:unhideWhenUsed="0"/>
+    <w:lsdException w:name="Medium Grid 3 Accent 4" w:semiHidden="0" w:uiPriority="69" w:unhideWhenUsed="0"/>
+    <w:lsdException w:name="Dark List Accent 4" w:semiHidden="0" w:uiPriority="70" w:unhideWhenUsed="0"/>
+    <w:lsdException w:name="Colorful Shading Accent 4" w:semiHidden="0" w:uiPriority="71" w:unhideWhenUsed="0"/>
+    <w:lsdException w:name="Colorful List Accent 4" w:semiHidden="0" w:uiPriority="72" w:unhideWhenUsed="0"/>
+    <w:lsdException w:name="Colorful Grid Accent 4" w:semiHidden="0" w:uiPriority="73" w:unhideWhenUsed="0"/>
+    <w:lsdException w:name="Light Shading Accent 5" w:semiHidden="0" w:uiPriority="60" w:unhideWhenUsed="0"/>
+    <w:lsdException w:name="Light List Accent 5" w:semiHidden="0" w:uiPriority="61" w:unhideWhenUsed="0"/>
+    <w:lsdException w:name="Light Grid Accent 5" w:semiHidden="0" w:uiPriority="62" w:unhideWhenUsed="0"/>
+    <w:lsdException w:name="Medium Shading 1 Accent 5" w:semiHidden="0" w:uiPriority="63" w:unhideWhenUsed="0"/>
+    <w:lsdException w:name="Medium Shading 2 Accent 5" w:semiHidden="0" w:uiPriority="64" w:unhideWhenUsed="0"/>
+    <w:lsdException w:name="Medium List 1 Accent 5" w:semiHidden="0" w:uiPriority="65" w:unhideWhenUsed="0"/>
+    <w:lsdException w:name="Medium List 2 Accent 5" w:semiHidden="0" w:uiPriority="66" w:unhideWhenUsed="0"/>
+    <w:lsdException w:name="Medium Grid 1 Accent 5" w:semiHidden="0" w:uiPriority="67" w:unhideWhenUsed="0"/>
+    <w:lsdException w:name="Medium Grid 2 Accent 5" w:semiHidden="0" w:uiPriority="68" w:unhideWhenUsed="0"/>
+    <w:lsdException w:name="Medium Grid 3 Accent 5" w:semiHidden="0" w:uiPriority="69" w:unhideWhenUsed="0"/>
+    <w:lsdException w:name="Dark List Accent 5" w:semiHidden="0" w:uiPriority="70" w:unhideWhenUsed="0"/>
+    <w:lsdException w:name="Colorful Shading Accent 5" w:semiHidden="0" w:uiPriority="71" w:unhideWhenUsed="0"/>
+    <w:lsdException w:name="Colorful List Accent 5" w:semiHidden="0" w:uiPriority="72" w:unhideWhenUsed="0"/>
+    <w:lsdException w:name="Colorful Grid Accent 5" w:semiHidden="0" w:uiPriority="73" w:unhideWhenUsed="0"/>
+    <w:lsdException w:name="Light Shading Accent 6" w:semiHidden="0" w:uiPriority="60" w:unhideWhenUsed="0"/>
+    <w:lsdException w:name="Light List Accent 6" w:semiHidden="0" w:uiPriority="61" w:unhideWhenUsed="0"/>
+    <w:lsdException w:name="Light Grid Accent 6" w:semiHidden="0" w:uiPriority="62" w:unhideWhenUsed="0"/>
+    <w:lsdException w:name="Medium Shading 1 Accent 6" w:semiHidden="0" w:uiPriority="63" w:unhideWhenUsed="0"/>
+    <w:lsdException w:name="Medium Shading 2 Accent 6" w:semiHidden="0" w:uiPriority="64" w:unhideWhenUsed="0"/>
+    <w:lsdException w:name="Medium List 1 Accent 6" w:semiHidden="0" w:uiPriority="65" w:unhideWhenUsed="0"/>
+    <w:lsdException w:name="Medium List 2 Accent 6" w:semiHidden="0" w:uiPriority="66" w:unhideWhenUsed="0"/>
+    <w:lsdException w:name="Medium Grid 1 Accent 6" w:semiHidden="0" w:uiPriority="67" w:unhideWhenUsed="0"/>
+    <w:lsdException w:name="Medium Grid 2 Accent 6" w:semiHidden="0" w:uiPriority="68" w:unhideWhenUsed="0"/>
+    <w:lsdException w:name="Medium Grid 3 Accent 6" w:semiHidden="0" w:uiPriority="69" w:unhideWhenUsed="0"/>
+    <w:lsdException w:name="Dark List Accent 6" w:semiHidden="0" w:uiPriority="70" w:unhideWhenUsed="0"/>
+    <w:lsdException w:name="Colorful Shading Accent 6" w:semiHidden="0" w:uiPriority="71" w:unhideWhenUsed="0"/>
+    <w:lsdException w:name="Colorful List Accent 6" w:semiHidden="0" w:uiPriority="72" w:unhideWhenUsed="0"/>
+    <w:lsdException w:name="Colorful Grid Accent 6" w:semiHidden="0" w:uiPriority="73" w:unhideWhenUsed="0"/>
+    <w:lsdException w:name="Subtle Emphasis" w:semiHidden="0" w:uiPriority="19" w:unhideWhenUsed="0" w:qFormat="1"/>
+    <w:lsdException w:name="Intense Emphasis" w:semiHidden="0" w:uiPriority="21" w:unhideWhenUsed="0" w:qFormat="1"/>
+    <w:lsdException w:name="Subtle Reference" w:semiHidden="0" w:uiPriority="31" w:unhideWhenUsed="0" w:qFormat="1"/>
+    <w:lsdException w:name="Intense Reference" w:semiHidden="0" w:uiPriority="32" w:unhideWhenUsed="0" w:qFormat="1"/>
+    <w:lsdException w:name="Book Title" w:semiHidden="0" w:uiPriority="33" w:unhideWhenUsed="0" w:qFormat="1"/>
+    <w:lsdException w:name="Bibliography" w:uiPriority="37"/>
+    <w:lsdException w:name="TOC Heading" w:uiPriority="39" w:qFormat="1"/>
+  </w:latentStyles>
+  <w:style w:type="paragraph" w:default="1" w:styleId="Normal">
+    <w:name w:val="Normal"/>
+    <w:qFormat/>
+  </w:style>
+  <w:style w:type="character" w:default="1" w:styleId="DefaultParagraphFont">
+    <w:name w:val="Default Paragraph Font"/>
+    <w:uiPriority w:val="1"/>
+    <w:semiHidden/>
+    <w:unhideWhenUsed/>
+  </w:style>
+  <w:style w:type="table" w:default="1" w:styleId="TableNormal">
+    <w:name w:val="Normal Table"/>
+    <w:uiPriority w:val="99"/>
+    <w:semiHidden/>
+    <w:unhideWhenUsed/>
+    <w:tblPr>
+      <w:tblInd w:w="0" w:type="dxa"/>
+      <w:tblCellMar>
+        <w:top w:w="0" w:type="dxa"/>
+        <w:left w:w="108" w:type="dxa"/>
+        <w:bottom w:w="0" w:type="dxa"/>
+        <w:right w:w="108" w:type="dxa"/>
+      </w:tblCellMar>
+    </w:tblPr>
+  </w:style>
+  <w:style w:type="numbering" w:default="1" w:styleId="NoList">
+    <w:name w:val="No List"/>
+    <w:uiPriority w:val="99"/>
+    <w:semiHidden/>
+    <w:unhideWhenUsed/>
+  </w:style>
+</w:styles>
+</file>
+
 <file path=word/glossary/webSettings.xml><?xml version="1.0" encoding="utf-8"?>
-<w:webSettings xmlns:r="http://schemas.openxmlformats.org/officeDocument/2006/relationships" xmlns:w="http://schemas.openxmlformats.org/wordprocessingml/2006/main">
+<w:webSettings xmlns:mc="http://schemas.openxmlformats.org/markup-compatibility/2006" xmlns:r="http://schemas.openxmlformats.org/officeDocument/2006/relationships" xmlns:w="http://schemas.openxmlformats.org/wordprocessingml/2006/main" xmlns:w14="http://schemas.microsoft.com/office/word/2010/wordml" mc:Ignorable="w14">
   <w:allowPNG/>
   <w:doNotSaveAsSingleFile/>
 </w:webSettings>
@@ -16951,7 +17179,7 @@
 </file>
 
 <file path=customXml/itemProps1.xml><?xml version="1.0" encoding="utf-8"?>
-<ds:datastoreItem xmlns:ds="http://schemas.openxmlformats.org/officeDocument/2006/customXml" ds:itemID="{3F42F199-1513-3B41-ADCC-8D544467F241}">
+<ds:datastoreItem xmlns:ds="http://schemas.openxmlformats.org/officeDocument/2006/customXml" ds:itemID="{3D578D31-1FE0-D244-B929-5A73B7AA2B09}">
   <ds:schemaRefs>
     <ds:schemaRef ds:uri="http://schemas.openxmlformats.org/officeDocument/2006/bibliography"/>
   </ds:schemaRefs>

</xml_diff>

<commit_message>
Adding info on # of clean segments'
</commit_message>
<xml_diff>
--- a/SM_Paper_BP.docx
+++ b/SM_Paper_BP.docx
@@ -1297,14 +1297,12 @@
         </w:rPr>
         <w:t xml:space="preserve"> </w:t>
       </w:r>
-      <w:bookmarkStart w:id="0" w:name="_GoBack"/>
-      <w:r>
-        <w:rPr>
-          <w:rFonts w:cs="Times New Roman"/>
-        </w:rPr>
-        <w:t>is</w:t>
-      </w:r>
-      <w:bookmarkEnd w:id="0"/>
+      <w:r>
+        <w:rPr>
+          <w:rFonts w:cs="Times New Roman"/>
+        </w:rPr>
+        <w:t>may be</w:t>
+      </w:r>
       <w:r>
         <w:rPr>
           <w:rFonts w:cs="Times New Roman"/>
@@ -8828,7 +8826,97 @@
           <w:rFonts w:eastAsia="Times New Roman" w:cs="Times New Roman"/>
           <w:shd w:val="clear" w:color="auto" w:fill="FFFFFF"/>
         </w:rPr>
-        <w:t>We rejected data from seven controls and two depressed adults where over 50% of trials were contaminated by artifact. Finally, t</w:t>
+        <w:t xml:space="preserve">We rejected data from seven controls and two depressed adults where over 50% of trials were contaminated by artifact. </w:t>
+      </w:r>
+      <w:r>
+        <w:rPr>
+          <w:rFonts w:eastAsia="Times New Roman" w:cs="Times New Roman"/>
+          <w:shd w:val="clear" w:color="auto" w:fill="FFFFFF"/>
+        </w:rPr>
+        <w:t xml:space="preserve">After artifact rejection, the mean number of segments available in each bin defined by </w:t>
+      </w:r>
+      <w:r>
+        <w:rPr>
+          <w:rFonts w:eastAsia="Times New Roman" w:cs="Times New Roman"/>
+          <w:i/>
+          <w:shd w:val="clear" w:color="auto" w:fill="FFFFFF"/>
+        </w:rPr>
+        <w:t xml:space="preserve">Group </w:t>
+      </w:r>
+      <w:r>
+        <w:rPr>
+          <w:rFonts w:eastAsia="Times New Roman" w:cs="Times New Roman"/>
+          <w:shd w:val="clear" w:color="auto" w:fill="FFFFFF"/>
+        </w:rPr>
+        <w:t xml:space="preserve">x </w:t>
+      </w:r>
+      <w:r>
+        <w:rPr>
+          <w:rFonts w:eastAsia="Times New Roman" w:cs="Times New Roman"/>
+          <w:i/>
+          <w:shd w:val="clear" w:color="auto" w:fill="FFFFFF"/>
+        </w:rPr>
+        <w:t>Cue</w:t>
+      </w:r>
+      <w:r>
+        <w:rPr>
+          <w:rFonts w:eastAsia="Times New Roman" w:cs="Times New Roman"/>
+          <w:shd w:val="clear" w:color="auto" w:fill="FFFFFF"/>
+        </w:rPr>
+        <w:t xml:space="preserve"> x </w:t>
+      </w:r>
+      <w:r>
+        <w:rPr>
+          <w:rFonts w:eastAsia="Times New Roman" w:cs="Times New Roman"/>
+          <w:i/>
+          <w:shd w:val="clear" w:color="auto" w:fill="FFFFFF"/>
+        </w:rPr>
+        <w:t>Task</w:t>
+      </w:r>
+      <w:r>
+        <w:rPr>
+          <w:rFonts w:eastAsia="Times New Roman" w:cs="Times New Roman"/>
+          <w:shd w:val="clear" w:color="auto" w:fill="FFFFFF"/>
+        </w:rPr>
+        <w:t xml:space="preserve"> ranged from 21-28 for source hits.</w:t>
+      </w:r>
+      <w:r>
+        <w:rPr>
+          <w:rFonts w:eastAsia="Times New Roman" w:cs="Times New Roman"/>
+          <w:i/>
+          <w:shd w:val="clear" w:color="auto" w:fill="FFFFFF"/>
+        </w:rPr>
+        <w:t xml:space="preserve"> </w:t>
+      </w:r>
+      <w:r>
+        <w:rPr>
+          <w:rFonts w:eastAsia="Times New Roman" w:cs="Times New Roman"/>
+          <w:shd w:val="clear" w:color="auto" w:fill="FFFFFF"/>
+        </w:rPr>
+        <w:t xml:space="preserve">There were not enough clean segments per bin for reliable analysis of source </w:t>
+      </w:r>
+      <w:bookmarkStart w:id="0" w:name="_GoBack"/>
+      <w:bookmarkEnd w:id="0"/>
+      <w:r>
+        <w:rPr>
+          <w:rFonts w:eastAsia="Times New Roman" w:cs="Times New Roman"/>
+          <w:shd w:val="clear" w:color="auto" w:fill="FFFFFF"/>
+        </w:rPr>
+        <w:t xml:space="preserve">misses (range of mean number of clean segments for misses: 6-11). </w:t>
+      </w:r>
+      <w:r>
+        <w:rPr>
+          <w:rFonts w:eastAsia="Times New Roman" w:cs="Times New Roman"/>
+          <w:shd w:val="clear" w:color="auto" w:fill="FFFFFF"/>
+        </w:rPr>
+        <w:t>Finally</w:t>
+      </w:r>
+      <w:r>
+        <w:rPr>
+          <w:rFonts w:eastAsia="Times New Roman" w:cs="Times New Roman"/>
+          <w:shd w:val="clear" w:color="auto" w:fill="FFFFFF"/>
+        </w:rPr>
+        <w:t>, t</w:t>
       </w:r>
       <w:r>
         <w:rPr>
@@ -15326,6 +15414,7 @@
         <w:temporary/>
         <w:showingPlcHdr/>
       </w:sdtPr>
+      <w:sdtEndPr/>
       <w:sdtContent>
         <w:r>
           <w:t>[Type text]</w:t>
@@ -15344,6 +15433,7 @@
         <w:temporary/>
         <w:showingPlcHdr/>
       </w:sdtPr>
+      <w:sdtEndPr/>
       <w:sdtContent>
         <w:r>
           <w:t>[Type text]</w:t>
@@ -15362,6 +15452,7 @@
         <w:temporary/>
         <w:showingPlcHdr/>
       </w:sdtPr>
+      <w:sdtEndPr/>
       <w:sdtContent>
         <w:r>
           <w:t>[Type text]</w:t>
@@ -16344,7 +16435,7 @@
     <w:charset w:val="00"/>
     <w:family w:val="auto"/>
     <w:pitch w:val="variable"/>
-    <w:sig w:usb0="E10002FF" w:usb1="4000ACFF" w:usb2="00000009" w:usb3="00000000" w:csb0="0000019F" w:csb1="00000000"/>
+    <w:sig w:usb0="00000003" w:usb1="00000000" w:usb2="00000000" w:usb3="00000000" w:csb0="00000001" w:csb1="00000000"/>
   </w:font>
   <w:font w:name="Times">
     <w:panose1 w:val="02000500000000000000"/>
@@ -16366,7 +16457,7 @@
     <w:charset w:val="00"/>
     <w:family w:val="auto"/>
     <w:pitch w:val="variable"/>
-    <w:sig w:usb0="E0002AFF" w:usb1="C0007843" w:usb2="00000009" w:usb3="00000000" w:csb0="000001FF" w:csb1="00000000"/>
+    <w:sig w:usb0="00000003" w:usb1="00000000" w:usb2="00000000" w:usb3="00000000" w:csb0="00000001" w:csb1="00000000"/>
   </w:font>
 </w:fonts>
 </file>
@@ -17179,7 +17270,7 @@
 </file>
 
 <file path=customXml/itemProps1.xml><?xml version="1.0" encoding="utf-8"?>
-<ds:datastoreItem xmlns:ds="http://schemas.openxmlformats.org/officeDocument/2006/customXml" ds:itemID="{3D578D31-1FE0-D244-B929-5A73B7AA2B09}">
+<ds:datastoreItem xmlns:ds="http://schemas.openxmlformats.org/officeDocument/2006/customXml" ds:itemID="{FA29FDC8-FD65-D741-B862-5D380964CEB5}">
   <ds:schemaRefs>
     <ds:schemaRef ds:uri="http://schemas.openxmlformats.org/officeDocument/2006/bibliography"/>
   </ds:schemaRefs>

</xml_diff>

<commit_message>
Updating manuscript, revising Table 2, tweaking Fig 3
</commit_message>
<xml_diff>
--- a/SM_Paper_BP.docx
+++ b/SM_Paper_BP.docx
@@ -14,25 +14,13 @@
         <w:rPr>
           <w:b/>
         </w:rPr>
-        <w:t>An ERP Study of</w:t>
+        <w:t>Depression</w:t>
       </w:r>
       <w:r>
         <w:rPr>
           <w:b/>
         </w:rPr>
-        <w:t xml:space="preserve"> Source M</w:t>
-      </w:r>
-      <w:r>
-        <w:rPr>
-          <w:b/>
-        </w:rPr>
-        <w:t xml:space="preserve">emory in </w:t>
-      </w:r>
-      <w:r>
-        <w:rPr>
-          <w:b/>
-        </w:rPr>
-        <w:t>Unipolar Depression</w:t>
+        <w:t xml:space="preserve"> Modulates Brain Activity During Conceptual Source Memory Retrieval</w:t>
       </w:r>
     </w:p>
     <w:p>
@@ -925,7 +913,19 @@
         <w:rPr>
           <w:rFonts w:cs="Times New Roman"/>
         </w:rPr>
-        <w:t xml:space="preserve"> mobility judgments (cognitive source)</w:t>
+        <w:t xml:space="preserve"> mobility judgments (</w:t>
+      </w:r>
+      <w:r>
+        <w:rPr>
+          <w:rFonts w:cs="Times New Roman"/>
+        </w:rPr>
+        <w:t>conceptual source</w:t>
+      </w:r>
+      <w:r>
+        <w:rPr>
+          <w:rFonts w:cs="Times New Roman"/>
+        </w:rPr>
+        <w:t>)</w:t>
       </w:r>
       <w:r>
         <w:rPr>
@@ -979,7 +979,19 @@
         <w:rPr>
           <w:rFonts w:cs="Times New Roman"/>
         </w:rPr>
-        <w:t xml:space="preserve">perceptual and cognitive source </w:t>
+        <w:t xml:space="preserve">perceptual and </w:t>
+      </w:r>
+      <w:r>
+        <w:rPr>
+          <w:rFonts w:cs="Times New Roman"/>
+        </w:rPr>
+        <w:t>conceptual source</w:t>
+      </w:r>
+      <w:r>
+        <w:rPr>
+          <w:rFonts w:cs="Times New Roman"/>
+        </w:rPr>
+        <w:t xml:space="preserve"> </w:t>
       </w:r>
       <w:r>
         <w:rPr>
@@ -1099,13 +1111,13 @@
         <w:rPr>
           <w:rFonts w:cs="Times New Roman"/>
         </w:rPr>
-        <w:t xml:space="preserve">cognitive </w:t>
-      </w:r>
-      <w:r>
-        <w:rPr>
-          <w:rFonts w:cs="Times New Roman"/>
-        </w:rPr>
-        <w:t xml:space="preserve">source </w:t>
+        <w:t>conceptual source</w:t>
+      </w:r>
+      <w:r>
+        <w:rPr>
+          <w:rFonts w:cs="Times New Roman"/>
+        </w:rPr>
+        <w:t xml:space="preserve"> </w:t>
       </w:r>
       <w:r>
         <w:rPr>
@@ -1117,7 +1129,7 @@
         <w:rPr>
           <w:rFonts w:cs="Times New Roman"/>
         </w:rPr>
-        <w:t>after</w:t>
+        <w:t>following</w:t>
       </w:r>
       <w:r>
         <w:rPr>
@@ -1213,7 +1225,19 @@
         <w:rPr>
           <w:rFonts w:cs="Times New Roman"/>
         </w:rPr>
-        <w:t>during cognitive source judgments for words from the mobility task.</w:t>
+        <w:t xml:space="preserve">during </w:t>
+      </w:r>
+      <w:r>
+        <w:rPr>
+          <w:rFonts w:cs="Times New Roman"/>
+        </w:rPr>
+        <w:t>conceptual source</w:t>
+      </w:r>
+      <w:r>
+        <w:rPr>
+          <w:rFonts w:cs="Times New Roman"/>
+        </w:rPr>
+        <w:t xml:space="preserve"> judgments for words from the mobility task.</w:t>
       </w:r>
     </w:p>
     <w:p>
@@ -8878,7 +8902,21 @@
           <w:rFonts w:eastAsia="Times New Roman" w:cs="Times New Roman"/>
           <w:shd w:val="clear" w:color="auto" w:fill="FFFFFF"/>
         </w:rPr>
-        <w:t xml:space="preserve"> ranged from 21-28 for source hits.</w:t>
+        <w:t xml:space="preserve"> ranged from 21-28 for source hits</w:t>
+      </w:r>
+      <w:r>
+        <w:rPr>
+          <w:rFonts w:eastAsia="Times New Roman" w:cs="Times New Roman"/>
+          <w:shd w:val="clear" w:color="auto" w:fill="FFFFFF"/>
+        </w:rPr>
+        <w:t xml:space="preserve"> (i.e., correct source memory judgments, regardless of confidence)</w:t>
+      </w:r>
+      <w:r>
+        <w:rPr>
+          <w:rFonts w:eastAsia="Times New Roman" w:cs="Times New Roman"/>
+          <w:shd w:val="clear" w:color="auto" w:fill="FFFFFF"/>
+        </w:rPr>
+        <w:t>.</w:t>
       </w:r>
       <w:r>
         <w:rPr>
@@ -8893,16 +8931,28 @@
           <w:rFonts w:eastAsia="Times New Roman" w:cs="Times New Roman"/>
           <w:shd w:val="clear" w:color="auto" w:fill="FFFFFF"/>
         </w:rPr>
-        <w:t xml:space="preserve">There were not enough clean segments per bin for reliable analysis of source </w:t>
-      </w:r>
-      <w:bookmarkStart w:id="0" w:name="_GoBack"/>
-      <w:bookmarkEnd w:id="0"/>
-      <w:r>
-        <w:rPr>
-          <w:rFonts w:eastAsia="Times New Roman" w:cs="Times New Roman"/>
-          <w:shd w:val="clear" w:color="auto" w:fill="FFFFFF"/>
-        </w:rPr>
-        <w:t xml:space="preserve">misses (range of mean number of clean segments for misses: 6-11). </w:t>
+        <w:t>Guesses were excluded from the ERP analysis and t</w:t>
+      </w:r>
+      <w:r>
+        <w:rPr>
+          <w:rFonts w:eastAsia="Times New Roman" w:cs="Times New Roman"/>
+          <w:shd w:val="clear" w:color="auto" w:fill="FFFFFF"/>
+        </w:rPr>
+        <w:t xml:space="preserve">here were </w:t>
+      </w:r>
+      <w:r>
+        <w:rPr>
+          <w:rFonts w:eastAsia="Times New Roman" w:cs="Times New Roman"/>
+          <w:shd w:val="clear" w:color="auto" w:fill="FFFFFF"/>
+        </w:rPr>
+        <w:t>too few</w:t>
+      </w:r>
+      <w:r>
+        <w:rPr>
+          <w:rFonts w:eastAsia="Times New Roman" w:cs="Times New Roman"/>
+          <w:shd w:val="clear" w:color="auto" w:fill="FFFFFF"/>
+        </w:rPr>
+        <w:t xml:space="preserve"> clean segments per bin for reliable analysis of source misses (range of mean number of clean segments for misses: 6-11). </w:t>
       </w:r>
       <w:r>
         <w:rPr>
@@ -9700,13 +9750,13 @@
         <w:rPr>
           <w:rFonts w:cs="Times New Roman"/>
         </w:rPr>
-        <w:t xml:space="preserve"> its mass, and </w:t>
-      </w:r>
-      <w:r>
-        <w:rPr>
-          <w:rFonts w:cs="Times New Roman"/>
-        </w:rPr>
-        <w:t xml:space="preserve">we </w:t>
+        <w:t xml:space="preserve"> its mass. W</w:t>
+      </w:r>
+      <w:r>
+        <w:rPr>
+          <w:rFonts w:cs="Times New Roman"/>
+        </w:rPr>
+        <w:t xml:space="preserve">e </w:t>
       </w:r>
       <w:r>
         <w:rPr>
@@ -9736,7 +9786,25 @@
         <w:rPr>
           <w:rFonts w:cs="Times New Roman"/>
         </w:rPr>
-        <w:t xml:space="preserve"> to generate a null distribution of cluster mass values </w:t>
+        <w:t xml:space="preserve">, selecting the most extreme cluster mass score from each permutation in order </w:t>
+      </w:r>
+      <w:r>
+        <w:rPr>
+          <w:rFonts w:cs="Times New Roman"/>
+        </w:rPr>
+        <w:t xml:space="preserve">to generate a </w:t>
+      </w:r>
+      <w:r>
+        <w:rPr>
+          <w:rFonts w:cs="Times New Roman"/>
+        </w:rPr>
+        <w:t xml:space="preserve">sampling </w:t>
+      </w:r>
+      <w:r>
+        <w:rPr>
+          <w:rFonts w:cs="Times New Roman"/>
+        </w:rPr>
+        <w:t xml:space="preserve">distribution of cluster mass values </w:t>
       </w:r>
       <w:r>
         <w:rPr>
@@ -9773,7 +9841,26 @@
         <w:rPr>
           <w:rFonts w:cs="Times New Roman"/>
         </w:rPr>
-        <w:t>. Clusters whose mass probability was more extreme than all but 5% of the null distribution were considered reliable</w:t>
+        <w:t xml:space="preserve">. This distribution was used to judge the probability of observing clusters of the size seen in the current dataset; only clusters significant at </w:t>
+      </w:r>
+      <w:r>
+        <w:rPr>
+          <w:rFonts w:cs="Times New Roman"/>
+          <w:i/>
+        </w:rPr>
+        <w:t xml:space="preserve">p </w:t>
+      </w:r>
+      <w:r>
+        <w:rPr>
+          <w:rFonts w:cs="Times New Roman"/>
+        </w:rPr>
+        <w:t xml:space="preserve">&lt; 0.05 </w:t>
+      </w:r>
+      <w:r>
+        <w:rPr>
+          <w:rFonts w:cs="Times New Roman"/>
+        </w:rPr>
+        <w:t>were considered reliable</w:t>
       </w:r>
       <w:r>
         <w:rPr>
@@ -9786,6 +9873,48 @@
           <w:rFonts w:cs="Times New Roman"/>
         </w:rPr>
         <w:t>.</w:t>
+      </w:r>
+      <w:r>
+        <w:rPr>
+          <w:rFonts w:cs="Times New Roman"/>
+        </w:rPr>
+        <w:t xml:space="preserve"> This approach </w:t>
+      </w:r>
+      <w:r>
+        <w:rPr>
+          <w:rFonts w:cs="Times New Roman"/>
+        </w:rPr>
+        <w:t>serves to maximize</w:t>
+      </w:r>
+      <w:r>
+        <w:rPr>
+          <w:rFonts w:cs="Times New Roman"/>
+        </w:rPr>
+        <w:t xml:space="preserve"> power while </w:t>
+      </w:r>
+      <w:r>
+        <w:rPr>
+          <w:rFonts w:cs="Times New Roman"/>
+        </w:rPr>
+        <w:t>maintaining a</w:t>
+      </w:r>
+      <w:r>
+        <w:rPr>
+          <w:rFonts w:cs="Times New Roman"/>
+        </w:rPr>
+        <w:t xml:space="preserve"> familywise error rate </w:t>
+      </w:r>
+      <w:r>
+        <w:rPr>
+          <w:rFonts w:cs="Times New Roman"/>
+        </w:rPr>
+        <w:t xml:space="preserve">of </w:t>
+      </w:r>
+      <w:r>
+        <w:rPr>
+          <w:rFonts w:cs="Times New Roman"/>
+        </w:rPr>
+        <w:t>5%.</w:t>
       </w:r>
     </w:p>
     <w:p>
@@ -11383,14 +11512,14 @@
           <w:rFonts w:eastAsia="Times New Roman" w:cs="Times New Roman"/>
           <w:shd w:val="clear" w:color="auto" w:fill="FFFFFF"/>
         </w:rPr>
-        <w:t>for the mobility task was sig</w:t>
-      </w:r>
-      <w:r>
-        <w:rPr>
-          <w:rFonts w:eastAsia="Times New Roman" w:cs="Times New Roman"/>
-          <w:shd w:val="clear" w:color="auto" w:fill="FFFFFF"/>
-        </w:rPr>
-        <w:t xml:space="preserve">nificantly more positive in </w:t>
+        <w:t xml:space="preserve">for the mobility task was </w:t>
+      </w:r>
+      <w:r>
+        <w:rPr>
+          <w:rFonts w:eastAsia="Times New Roman" w:cs="Times New Roman"/>
+          <w:shd w:val="clear" w:color="auto" w:fill="FFFFFF"/>
+        </w:rPr>
+        <w:t xml:space="preserve">more positive in </w:t>
       </w:r>
       <w:r>
         <w:rPr>
@@ -11457,27 +11586,6 @@
           <w:shd w:val="clear" w:color="auto" w:fill="FFFFFF"/>
         </w:rPr>
         <w:t>0.88.</w:t>
-      </w:r>
-      <w:r>
-        <w:rPr>
-          <w:rFonts w:eastAsia="Times New Roman" w:cs="Times New Roman"/>
-          <w:shd w:val="clear" w:color="auto" w:fill="FFFFFF"/>
-        </w:rPr>
-        <w:t xml:space="preserve"> Table 2 gives the percentage of responses in each cell of the design</w:t>
-      </w:r>
-      <w:r>
-        <w:rPr>
-          <w:rFonts w:eastAsia="Times New Roman" w:cs="Times New Roman"/>
-          <w:shd w:val="clear" w:color="auto" w:fill="FFFFFF"/>
-        </w:rPr>
-        <w:t xml:space="preserve"> for completeness</w:t>
-      </w:r>
-      <w:r>
-        <w:rPr>
-          <w:rFonts w:eastAsia="Times New Roman" w:cs="Times New Roman"/>
-          <w:shd w:val="clear" w:color="auto" w:fill="FFFFFF"/>
-        </w:rPr>
-        <w:t>.</w:t>
       </w:r>
     </w:p>
     <w:p>
@@ -11494,6 +11602,800 @@
           <w:rFonts w:eastAsia="Times New Roman" w:cs="Times New Roman"/>
           <w:shd w:val="clear" w:color="auto" w:fill="FFFFFF"/>
         </w:rPr>
+        <w:t>Because the ERP analysis focused on hits, and for compar</w:t>
+      </w:r>
+      <w:r>
+        <w:rPr>
+          <w:rFonts w:eastAsia="Times New Roman" w:cs="Times New Roman"/>
+          <w:shd w:val="clear" w:color="auto" w:fill="FFFFFF"/>
+        </w:rPr>
+        <w:t>ison</w:t>
+      </w:r>
+      <w:r>
+        <w:rPr>
+          <w:rFonts w:eastAsia="Times New Roman" w:cs="Times New Roman"/>
+          <w:shd w:val="clear" w:color="auto" w:fill="FFFFFF"/>
+        </w:rPr>
+        <w:t xml:space="preserve"> to other studies, </w:t>
+      </w:r>
+      <w:r>
+        <w:rPr>
+          <w:rFonts w:eastAsia="Times New Roman" w:cs="Times New Roman"/>
+          <w:shd w:val="clear" w:color="auto" w:fill="FFFFFF"/>
+        </w:rPr>
+        <w:t xml:space="preserve">we repeated this analysis with hit rate (percent correct) as the dependent variable. </w:t>
+      </w:r>
+      <w:r>
+        <w:rPr>
+          <w:rFonts w:eastAsia="Times New Roman" w:cs="Times New Roman"/>
+          <w:shd w:val="clear" w:color="auto" w:fill="FFFFFF"/>
+        </w:rPr>
+        <w:t xml:space="preserve">Table 2 gives the </w:t>
+      </w:r>
+      <w:r>
+        <w:rPr>
+          <w:rFonts w:eastAsia="Times New Roman" w:cs="Times New Roman"/>
+          <w:shd w:val="clear" w:color="auto" w:fill="FFFFFF"/>
+        </w:rPr>
+        <w:t>hit rate</w:t>
+      </w:r>
+      <w:r>
+        <w:rPr>
+          <w:rFonts w:eastAsia="Times New Roman" w:cs="Times New Roman"/>
+          <w:shd w:val="clear" w:color="auto" w:fill="FFFFFF"/>
+        </w:rPr>
+        <w:t xml:space="preserve"> in each cell of the design</w:t>
+      </w:r>
+      <w:r>
+        <w:rPr>
+          <w:rFonts w:eastAsia="Times New Roman" w:cs="Times New Roman"/>
+          <w:shd w:val="clear" w:color="auto" w:fill="FFFFFF"/>
+        </w:rPr>
+        <w:t>.</w:t>
+      </w:r>
+      <w:r>
+        <w:rPr>
+          <w:rFonts w:eastAsia="Times New Roman" w:cs="Times New Roman"/>
+          <w:shd w:val="clear" w:color="auto" w:fill="FFFFFF"/>
+        </w:rPr>
+        <w:t xml:space="preserve"> A </w:t>
+      </w:r>
+      <w:r>
+        <w:rPr>
+          <w:rFonts w:eastAsia="Times New Roman" w:cs="Times New Roman"/>
+          <w:i/>
+          <w:shd w:val="clear" w:color="auto" w:fill="FFFFFF"/>
+        </w:rPr>
+        <w:t>Group</w:t>
+      </w:r>
+      <w:r>
+        <w:rPr>
+          <w:rFonts w:eastAsia="Times New Roman" w:cs="Times New Roman"/>
+          <w:shd w:val="clear" w:color="auto" w:fill="FFFFFF"/>
+        </w:rPr>
+        <w:t xml:space="preserve"> x </w:t>
+      </w:r>
+      <w:r>
+        <w:rPr>
+          <w:rFonts w:eastAsia="Times New Roman" w:cs="Times New Roman"/>
+          <w:i/>
+          <w:shd w:val="clear" w:color="auto" w:fill="FFFFFF"/>
+        </w:rPr>
+        <w:t>Cue</w:t>
+      </w:r>
+      <w:r>
+        <w:rPr>
+          <w:rFonts w:eastAsia="Times New Roman" w:cs="Times New Roman"/>
+          <w:shd w:val="clear" w:color="auto" w:fill="FFFFFF"/>
+        </w:rPr>
+        <w:t xml:space="preserve"> x </w:t>
+      </w:r>
+      <w:r>
+        <w:rPr>
+          <w:rFonts w:eastAsia="Times New Roman" w:cs="Times New Roman"/>
+          <w:i/>
+          <w:shd w:val="clear" w:color="auto" w:fill="FFFFFF"/>
+        </w:rPr>
+        <w:t xml:space="preserve">Encoding Task </w:t>
+      </w:r>
+      <w:r>
+        <w:rPr>
+          <w:rFonts w:eastAsia="Times New Roman" w:cs="Times New Roman"/>
+          <w:shd w:val="clear" w:color="auto" w:fill="FFFFFF"/>
+        </w:rPr>
+        <w:t xml:space="preserve">ANOVA on these data revealed effects of </w:t>
+      </w:r>
+      <w:r>
+        <w:rPr>
+          <w:rFonts w:eastAsia="Times New Roman" w:cs="Times New Roman"/>
+          <w:i/>
+          <w:shd w:val="clear" w:color="auto" w:fill="FFFFFF"/>
+        </w:rPr>
+        <w:t>Cue</w:t>
+      </w:r>
+      <w:r>
+        <w:rPr>
+          <w:rFonts w:eastAsia="Times New Roman" w:cs="Times New Roman"/>
+          <w:shd w:val="clear" w:color="auto" w:fill="FFFFFF"/>
+        </w:rPr>
+        <w:t xml:space="preserve">, </w:t>
+      </w:r>
+      <w:r>
+        <w:rPr>
+          <w:rFonts w:eastAsia="Times New Roman" w:cs="Times New Roman"/>
+          <w:i/>
+          <w:shd w:val="clear" w:color="auto" w:fill="FFFFFF"/>
+        </w:rPr>
+        <w:t>F</w:t>
+      </w:r>
+      <w:r>
+        <w:rPr>
+          <w:rFonts w:eastAsia="Times New Roman" w:cs="Times New Roman"/>
+          <w:shd w:val="clear" w:color="auto" w:fill="FFFFFF"/>
+        </w:rPr>
+        <w:t>(1,</w:t>
+      </w:r>
+      <w:r>
+        <w:rPr>
+          <w:rFonts w:eastAsia="Times New Roman" w:cs="Times New Roman"/>
+          <w:shd w:val="clear" w:color="auto" w:fill="FFFFFF"/>
+        </w:rPr>
+        <w:t xml:space="preserve"> </w:t>
+      </w:r>
+      <w:r>
+        <w:rPr>
+          <w:rFonts w:eastAsia="Times New Roman" w:cs="Times New Roman"/>
+          <w:shd w:val="clear" w:color="auto" w:fill="FFFFFF"/>
+        </w:rPr>
+        <w:t xml:space="preserve">46) = 17.47, </w:t>
+      </w:r>
+      <w:r>
+        <w:rPr>
+          <w:rFonts w:eastAsia="Times New Roman" w:cs="Times New Roman"/>
+          <w:i/>
+          <w:shd w:val="clear" w:color="auto" w:fill="FFFFFF"/>
+        </w:rPr>
+        <w:t>p</w:t>
+      </w:r>
+      <w:r>
+        <w:rPr>
+          <w:rFonts w:eastAsia="Times New Roman" w:cs="Times New Roman"/>
+          <w:shd w:val="clear" w:color="auto" w:fill="FFFFFF"/>
+        </w:rPr>
+        <w:t xml:space="preserve"> = 0.001 and </w:t>
+      </w:r>
+      <w:r>
+        <w:rPr>
+          <w:rFonts w:eastAsia="Times New Roman" w:cs="Times New Roman"/>
+          <w:i/>
+          <w:shd w:val="clear" w:color="auto" w:fill="FFFFFF"/>
+        </w:rPr>
+        <w:t>Encoding Task</w:t>
+      </w:r>
+      <w:r>
+        <w:rPr>
+          <w:rFonts w:eastAsia="Times New Roman" w:cs="Times New Roman"/>
+          <w:shd w:val="clear" w:color="auto" w:fill="FFFFFF"/>
+        </w:rPr>
+        <w:t xml:space="preserve">, </w:t>
+      </w:r>
+      <w:r>
+        <w:rPr>
+          <w:rFonts w:eastAsia="Times New Roman" w:cs="Times New Roman"/>
+          <w:i/>
+          <w:shd w:val="clear" w:color="auto" w:fill="FFFFFF"/>
+        </w:rPr>
+        <w:t>F</w:t>
+      </w:r>
+      <w:r>
+        <w:rPr>
+          <w:rFonts w:eastAsia="Times New Roman" w:cs="Times New Roman"/>
+          <w:shd w:val="clear" w:color="auto" w:fill="FFFFFF"/>
+        </w:rPr>
+        <w:t>(1,</w:t>
+      </w:r>
+      <w:r>
+        <w:rPr>
+          <w:rFonts w:eastAsia="Times New Roman" w:cs="Times New Roman"/>
+          <w:shd w:val="clear" w:color="auto" w:fill="FFFFFF"/>
+        </w:rPr>
+        <w:t xml:space="preserve"> </w:t>
+      </w:r>
+      <w:r>
+        <w:rPr>
+          <w:rFonts w:eastAsia="Times New Roman" w:cs="Times New Roman"/>
+          <w:shd w:val="clear" w:color="auto" w:fill="FFFFFF"/>
+        </w:rPr>
+        <w:t xml:space="preserve">46) = 31.95, </w:t>
+      </w:r>
+      <w:r>
+        <w:rPr>
+          <w:rFonts w:eastAsia="Times New Roman" w:cs="Times New Roman"/>
+          <w:i/>
+          <w:shd w:val="clear" w:color="auto" w:fill="FFFFFF"/>
+        </w:rPr>
+        <w:t>p</w:t>
+      </w:r>
+      <w:r>
+        <w:rPr>
+          <w:rFonts w:eastAsia="Times New Roman" w:cs="Times New Roman"/>
+          <w:shd w:val="clear" w:color="auto" w:fill="FFFFFF"/>
+        </w:rPr>
+        <w:t xml:space="preserve"> &lt; 0.001</w:t>
+      </w:r>
+      <w:r>
+        <w:rPr>
+          <w:rFonts w:eastAsia="Times New Roman" w:cs="Times New Roman"/>
+          <w:shd w:val="clear" w:color="auto" w:fill="FFFFFF"/>
+        </w:rPr>
+        <w:t xml:space="preserve">, as well as significant </w:t>
+      </w:r>
+      <w:r>
+        <w:rPr>
+          <w:rFonts w:eastAsia="Times New Roman" w:cs="Times New Roman"/>
+          <w:i/>
+          <w:shd w:val="clear" w:color="auto" w:fill="FFFFFF"/>
+        </w:rPr>
+        <w:t xml:space="preserve">Group </w:t>
+      </w:r>
+      <w:r>
+        <w:rPr>
+          <w:rFonts w:eastAsia="Times New Roman" w:cs="Times New Roman"/>
+          <w:shd w:val="clear" w:color="auto" w:fill="FFFFFF"/>
+        </w:rPr>
+        <w:t xml:space="preserve">x </w:t>
+      </w:r>
+      <w:r>
+        <w:rPr>
+          <w:rFonts w:eastAsia="Times New Roman" w:cs="Times New Roman"/>
+          <w:i/>
+          <w:shd w:val="clear" w:color="auto" w:fill="FFFFFF"/>
+        </w:rPr>
+        <w:t>Cue</w:t>
+      </w:r>
+      <w:r>
+        <w:rPr>
+          <w:rFonts w:eastAsia="Times New Roman" w:cs="Times New Roman"/>
+          <w:shd w:val="clear" w:color="auto" w:fill="FFFFFF"/>
+        </w:rPr>
+        <w:t xml:space="preserve">, </w:t>
+      </w:r>
+      <w:r>
+        <w:rPr>
+          <w:rFonts w:eastAsia="Times New Roman" w:cs="Times New Roman"/>
+          <w:i/>
+          <w:shd w:val="clear" w:color="auto" w:fill="FFFFFF"/>
+        </w:rPr>
+        <w:t>F</w:t>
+      </w:r>
+      <w:r>
+        <w:rPr>
+          <w:rFonts w:eastAsia="Times New Roman" w:cs="Times New Roman"/>
+          <w:shd w:val="clear" w:color="auto" w:fill="FFFFFF"/>
+        </w:rPr>
+        <w:t xml:space="preserve">(1, 46) = 6.42, </w:t>
+      </w:r>
+      <w:r>
+        <w:rPr>
+          <w:rFonts w:eastAsia="Times New Roman" w:cs="Times New Roman"/>
+          <w:i/>
+          <w:shd w:val="clear" w:color="auto" w:fill="FFFFFF"/>
+        </w:rPr>
+        <w:t>p</w:t>
+      </w:r>
+      <w:r>
+        <w:rPr>
+          <w:rFonts w:eastAsia="Times New Roman" w:cs="Times New Roman"/>
+          <w:shd w:val="clear" w:color="auto" w:fill="FFFFFF"/>
+        </w:rPr>
+        <w:t xml:space="preserve"> = 0.15, and </w:t>
+      </w:r>
+      <w:r>
+        <w:rPr>
+          <w:rFonts w:eastAsia="Times New Roman" w:cs="Times New Roman"/>
+          <w:i/>
+          <w:shd w:val="clear" w:color="auto" w:fill="FFFFFF"/>
+        </w:rPr>
+        <w:t>Cue</w:t>
+      </w:r>
+      <w:r>
+        <w:rPr>
+          <w:rFonts w:eastAsia="Times New Roman" w:cs="Times New Roman"/>
+          <w:shd w:val="clear" w:color="auto" w:fill="FFFFFF"/>
+        </w:rPr>
+        <w:t xml:space="preserve"> x </w:t>
+      </w:r>
+      <w:r>
+        <w:rPr>
+          <w:rFonts w:eastAsia="Times New Roman" w:cs="Times New Roman"/>
+          <w:i/>
+          <w:shd w:val="clear" w:color="auto" w:fill="FFFFFF"/>
+        </w:rPr>
+        <w:t>Encoding Task</w:t>
+      </w:r>
+      <w:r>
+        <w:rPr>
+          <w:rFonts w:eastAsia="Times New Roman" w:cs="Times New Roman"/>
+          <w:shd w:val="clear" w:color="auto" w:fill="FFFFFF"/>
+        </w:rPr>
+        <w:t xml:space="preserve">, </w:t>
+      </w:r>
+      <w:r>
+        <w:rPr>
+          <w:rFonts w:eastAsia="Times New Roman" w:cs="Times New Roman"/>
+          <w:i/>
+          <w:shd w:val="clear" w:color="auto" w:fill="FFFFFF"/>
+        </w:rPr>
+        <w:t>F</w:t>
+      </w:r>
+      <w:r>
+        <w:rPr>
+          <w:rFonts w:eastAsia="Times New Roman" w:cs="Times New Roman"/>
+          <w:shd w:val="clear" w:color="auto" w:fill="FFFFFF"/>
+        </w:rPr>
+        <w:t xml:space="preserve">(1, 46) = 22.35, </w:t>
+      </w:r>
+      <w:r>
+        <w:rPr>
+          <w:rFonts w:eastAsia="Times New Roman" w:cs="Times New Roman"/>
+          <w:i/>
+          <w:shd w:val="clear" w:color="auto" w:fill="FFFFFF"/>
+        </w:rPr>
+        <w:t>p</w:t>
+      </w:r>
+      <w:r>
+        <w:rPr>
+          <w:rFonts w:eastAsia="Times New Roman" w:cs="Times New Roman"/>
+          <w:shd w:val="clear" w:color="auto" w:fill="FFFFFF"/>
+        </w:rPr>
+        <w:t xml:space="preserve"> &lt; 0.001. The </w:t>
+      </w:r>
+      <w:r>
+        <w:rPr>
+          <w:rFonts w:eastAsia="Times New Roman" w:cs="Times New Roman"/>
+          <w:i/>
+          <w:shd w:val="clear" w:color="auto" w:fill="FFFFFF"/>
+        </w:rPr>
+        <w:t xml:space="preserve">Group </w:t>
+      </w:r>
+      <w:r>
+        <w:rPr>
+          <w:rFonts w:eastAsia="Times New Roman" w:cs="Times New Roman"/>
+          <w:shd w:val="clear" w:color="auto" w:fill="FFFFFF"/>
+        </w:rPr>
+        <w:t xml:space="preserve">x </w:t>
+      </w:r>
+      <w:r>
+        <w:rPr>
+          <w:rFonts w:eastAsia="Times New Roman" w:cs="Times New Roman"/>
+          <w:i/>
+          <w:shd w:val="clear" w:color="auto" w:fill="FFFFFF"/>
+        </w:rPr>
+        <w:t>Cue</w:t>
+      </w:r>
+      <w:r>
+        <w:rPr>
+          <w:rFonts w:eastAsia="Times New Roman" w:cs="Times New Roman"/>
+          <w:shd w:val="clear" w:color="auto" w:fill="FFFFFF"/>
+        </w:rPr>
+        <w:t xml:space="preserve"> x </w:t>
+      </w:r>
+      <w:r>
+        <w:rPr>
+          <w:rFonts w:eastAsia="Times New Roman" w:cs="Times New Roman"/>
+          <w:i/>
+          <w:shd w:val="clear" w:color="auto" w:fill="FFFFFF"/>
+        </w:rPr>
+        <w:t>Encoding Task</w:t>
+      </w:r>
+      <w:r>
+        <w:rPr>
+          <w:rFonts w:eastAsia="Times New Roman" w:cs="Times New Roman"/>
+          <w:shd w:val="clear" w:color="auto" w:fill="FFFFFF"/>
+        </w:rPr>
+        <w:t xml:space="preserve"> interaction </w:t>
+      </w:r>
+      <w:r>
+        <w:rPr>
+          <w:rFonts w:eastAsia="Times New Roman" w:cs="Times New Roman"/>
+          <w:shd w:val="clear" w:color="auto" w:fill="FFFFFF"/>
+        </w:rPr>
+        <w:t xml:space="preserve">was </w:t>
+      </w:r>
+      <w:r>
+        <w:rPr>
+          <w:rFonts w:eastAsia="Times New Roman" w:cs="Times New Roman"/>
+          <w:shd w:val="clear" w:color="auto" w:fill="FFFFFF"/>
+        </w:rPr>
+        <w:t>not significan</w:t>
+      </w:r>
+      <w:r>
+        <w:rPr>
+          <w:rFonts w:eastAsia="Times New Roman" w:cs="Times New Roman"/>
+          <w:shd w:val="clear" w:color="auto" w:fill="FFFFFF"/>
+        </w:rPr>
+        <w:t>t</w:t>
+      </w:r>
+      <w:r>
+        <w:rPr>
+          <w:rFonts w:eastAsia="Times New Roman" w:cs="Times New Roman"/>
+          <w:shd w:val="clear" w:color="auto" w:fill="FFFFFF"/>
+        </w:rPr>
+        <w:t xml:space="preserve">, </w:t>
+      </w:r>
+      <w:r>
+        <w:rPr>
+          <w:rFonts w:eastAsia="Times New Roman" w:cs="Times New Roman"/>
+          <w:i/>
+          <w:shd w:val="clear" w:color="auto" w:fill="FFFFFF"/>
+        </w:rPr>
+        <w:t>F</w:t>
+      </w:r>
+      <w:r>
+        <w:rPr>
+          <w:rFonts w:eastAsia="Times New Roman" w:cs="Times New Roman"/>
+          <w:shd w:val="clear" w:color="auto" w:fill="FFFFFF"/>
+        </w:rPr>
+        <w:t xml:space="preserve"> &lt; 1. However, analysis of Question minus Side accuracy difference scores yielded essentially the same results as when accuracy was coded on the 5-point scale </w:t>
+      </w:r>
+      <w:r>
+        <w:rPr>
+          <w:rFonts w:eastAsia="Times New Roman" w:cs="Times New Roman"/>
+          <w:shd w:val="clear" w:color="auto" w:fill="FFFFFF"/>
+        </w:rPr>
+        <w:t>described above</w:t>
+      </w:r>
+      <w:r>
+        <w:rPr>
+          <w:rFonts w:eastAsia="Times New Roman" w:cs="Times New Roman"/>
+          <w:shd w:val="clear" w:color="auto" w:fill="FFFFFF"/>
+        </w:rPr>
+        <w:t xml:space="preserve">. </w:t>
+      </w:r>
+      <w:r>
+        <w:rPr>
+          <w:rFonts w:eastAsia="Times New Roman" w:cs="Times New Roman"/>
+          <w:shd w:val="clear" w:color="auto" w:fill="FFFFFF"/>
+        </w:rPr>
+        <w:t>F</w:t>
+      </w:r>
+      <w:r>
+        <w:rPr>
+          <w:rFonts w:eastAsia="Times New Roman" w:cs="Times New Roman"/>
+          <w:shd w:val="clear" w:color="auto" w:fill="FFFFFF"/>
+        </w:rPr>
+        <w:t>or depressed adults the Question minus Side accuracy difference score was more positive for words from the mobility task (5.03</w:t>
+      </w:r>
+      <w:r>
+        <w:rPr>
+          <w:rFonts w:eastAsia="Times New Roman" w:cs="Times New Roman"/>
+          <w:shd w:val="clear" w:color="auto" w:fill="FFFFFF"/>
+        </w:rPr>
+        <w:t>±</w:t>
+      </w:r>
+      <w:r>
+        <w:rPr>
+          <w:rFonts w:eastAsia="Times New Roman" w:cs="Times New Roman"/>
+          <w:shd w:val="clear" w:color="auto" w:fill="FFFFFF"/>
+        </w:rPr>
+        <w:t>11.95) versus the animacy task (-8.76</w:t>
+      </w:r>
+      <w:r>
+        <w:rPr>
+          <w:rFonts w:eastAsia="Times New Roman" w:cs="Times New Roman"/>
+          <w:shd w:val="clear" w:color="auto" w:fill="FFFFFF"/>
+        </w:rPr>
+        <w:t>±</w:t>
+      </w:r>
+      <w:r>
+        <w:rPr>
+          <w:rFonts w:eastAsia="Times New Roman" w:cs="Times New Roman"/>
+          <w:shd w:val="clear" w:color="auto" w:fill="FFFFFF"/>
+        </w:rPr>
+        <w:t xml:space="preserve">9.82), </w:t>
+      </w:r>
+      <w:r>
+        <w:rPr>
+          <w:rFonts w:eastAsia="Times New Roman" w:cs="Times New Roman"/>
+          <w:i/>
+          <w:shd w:val="clear" w:color="auto" w:fill="FFFFFF"/>
+        </w:rPr>
+        <w:t>t</w:t>
+      </w:r>
+      <w:r>
+        <w:rPr>
+          <w:rFonts w:eastAsia="Times New Roman" w:cs="Times New Roman"/>
+          <w:shd w:val="clear" w:color="auto" w:fill="FFFFFF"/>
+        </w:rPr>
+        <w:t xml:space="preserve">(23) = 3.82, </w:t>
+      </w:r>
+      <w:r>
+        <w:rPr>
+          <w:rFonts w:eastAsia="Times New Roman" w:cs="Times New Roman"/>
+          <w:i/>
+          <w:shd w:val="clear" w:color="auto" w:fill="FFFFFF"/>
+        </w:rPr>
+        <w:t>p</w:t>
+      </w:r>
+      <w:r>
+        <w:rPr>
+          <w:rFonts w:eastAsia="Times New Roman" w:cs="Times New Roman"/>
+          <w:shd w:val="clear" w:color="auto" w:fill="FFFFFF"/>
+        </w:rPr>
+        <w:t xml:space="preserve"> = 0.001</w:t>
+      </w:r>
+      <w:r>
+        <w:rPr>
+          <w:rFonts w:eastAsia="Times New Roman" w:cs="Times New Roman"/>
+          <w:shd w:val="clear" w:color="auto" w:fill="FFFFFF"/>
+        </w:rPr>
+        <w:t xml:space="preserve">, </w:t>
+      </w:r>
+      <w:r>
+        <w:rPr>
+          <w:rFonts w:eastAsia="Times New Roman" w:cs="Times New Roman"/>
+          <w:i/>
+          <w:shd w:val="clear" w:color="auto" w:fill="FFFFFF"/>
+        </w:rPr>
+        <w:t xml:space="preserve">d </w:t>
+      </w:r>
+      <w:r>
+        <w:rPr>
+          <w:rFonts w:eastAsia="Times New Roman" w:cs="Times New Roman"/>
+          <w:shd w:val="clear" w:color="auto" w:fill="FFFFFF"/>
+        </w:rPr>
+        <w:t xml:space="preserve">= 1.26. </w:t>
+      </w:r>
+      <w:r>
+        <w:rPr>
+          <w:rFonts w:eastAsia="Times New Roman" w:cs="Times New Roman"/>
+          <w:shd w:val="clear" w:color="auto" w:fill="FFFFFF"/>
+        </w:rPr>
+        <w:t>The same was true for controls (mobility: -2.97</w:t>
+      </w:r>
+      <w:r>
+        <w:rPr>
+          <w:rFonts w:eastAsia="Times New Roman" w:cs="Times New Roman"/>
+          <w:shd w:val="clear" w:color="auto" w:fill="FFFFFF"/>
+        </w:rPr>
+        <w:t>±</w:t>
+      </w:r>
+      <w:r>
+        <w:rPr>
+          <w:rFonts w:eastAsia="Times New Roman" w:cs="Times New Roman"/>
+          <w:shd w:val="clear" w:color="auto" w:fill="FFFFFF"/>
+        </w:rPr>
+        <w:t>9.74; animacy: -12.27</w:t>
+      </w:r>
+      <w:r>
+        <w:rPr>
+          <w:rFonts w:eastAsia="Times New Roman" w:cs="Times New Roman"/>
+          <w:shd w:val="clear" w:color="auto" w:fill="FFFFFF"/>
+        </w:rPr>
+        <w:t>±</w:t>
+      </w:r>
+      <w:r>
+        <w:rPr>
+          <w:rFonts w:eastAsia="Times New Roman" w:cs="Times New Roman"/>
+          <w:shd w:val="clear" w:color="auto" w:fill="FFFFFF"/>
+        </w:rPr>
+        <w:t xml:space="preserve">14.11; </w:t>
+      </w:r>
+      <w:r>
+        <w:rPr>
+          <w:rFonts w:eastAsia="Times New Roman" w:cs="Times New Roman"/>
+          <w:i/>
+          <w:shd w:val="clear" w:color="auto" w:fill="FFFFFF"/>
+        </w:rPr>
+        <w:t>t</w:t>
+      </w:r>
+      <w:r>
+        <w:rPr>
+          <w:rFonts w:eastAsia="Times New Roman" w:cs="Times New Roman"/>
+          <w:shd w:val="clear" w:color="auto" w:fill="FFFFFF"/>
+        </w:rPr>
+        <w:t xml:space="preserve">(23) = 2.83, </w:t>
+      </w:r>
+      <w:r>
+        <w:rPr>
+          <w:rFonts w:eastAsia="Times New Roman" w:cs="Times New Roman"/>
+          <w:i/>
+          <w:shd w:val="clear" w:color="auto" w:fill="FFFFFF"/>
+        </w:rPr>
+        <w:t>p</w:t>
+      </w:r>
+      <w:r>
+        <w:rPr>
+          <w:rFonts w:eastAsia="Times New Roman" w:cs="Times New Roman"/>
+          <w:shd w:val="clear" w:color="auto" w:fill="FFFFFF"/>
+        </w:rPr>
+        <w:t xml:space="preserve"> = 0.010</w:t>
+      </w:r>
+      <w:r>
+        <w:rPr>
+          <w:rFonts w:eastAsia="Times New Roman" w:cs="Times New Roman"/>
+          <w:shd w:val="clear" w:color="auto" w:fill="FFFFFF"/>
+        </w:rPr>
+        <w:t xml:space="preserve">, </w:t>
+      </w:r>
+      <w:r>
+        <w:rPr>
+          <w:rFonts w:eastAsia="Times New Roman" w:cs="Times New Roman"/>
+          <w:i/>
+          <w:shd w:val="clear" w:color="auto" w:fill="FFFFFF"/>
+        </w:rPr>
+        <w:t xml:space="preserve">d </w:t>
+      </w:r>
+      <w:r>
+        <w:rPr>
+          <w:rFonts w:eastAsia="Times New Roman" w:cs="Times New Roman"/>
+          <w:shd w:val="clear" w:color="auto" w:fill="FFFFFF"/>
+        </w:rPr>
+        <w:t>= 0.76</w:t>
+      </w:r>
+      <w:r>
+        <w:rPr>
+          <w:rFonts w:eastAsia="Times New Roman" w:cs="Times New Roman"/>
+          <w:shd w:val="clear" w:color="auto" w:fill="FFFFFF"/>
+        </w:rPr>
+        <w:t xml:space="preserve">). </w:t>
+      </w:r>
+      <w:r>
+        <w:rPr>
+          <w:rFonts w:eastAsia="Times New Roman" w:cs="Times New Roman"/>
+          <w:shd w:val="clear" w:color="auto" w:fill="FFFFFF"/>
+        </w:rPr>
+        <w:t>Once again,</w:t>
+      </w:r>
+      <w:r>
+        <w:rPr>
+          <w:rFonts w:eastAsia="Times New Roman" w:cs="Times New Roman"/>
+          <w:shd w:val="clear" w:color="auto" w:fill="FFFFFF"/>
+        </w:rPr>
+        <w:t xml:space="preserve"> the Question minus Side difference was significantly larger in depressed versus healthy adults for the mobility task, </w:t>
+      </w:r>
+      <w:r>
+        <w:rPr>
+          <w:rFonts w:eastAsia="Times New Roman" w:cs="Times New Roman"/>
+          <w:i/>
+          <w:shd w:val="clear" w:color="auto" w:fill="FFFFFF"/>
+        </w:rPr>
+        <w:t>t</w:t>
+      </w:r>
+      <w:r>
+        <w:rPr>
+          <w:rFonts w:eastAsia="Times New Roman" w:cs="Times New Roman"/>
+          <w:shd w:val="clear" w:color="auto" w:fill="FFFFFF"/>
+        </w:rPr>
+        <w:t xml:space="preserve">(46) = 2.54, </w:t>
+      </w:r>
+      <w:r>
+        <w:rPr>
+          <w:rFonts w:eastAsia="Times New Roman" w:cs="Times New Roman"/>
+          <w:i/>
+          <w:shd w:val="clear" w:color="auto" w:fill="FFFFFF"/>
+        </w:rPr>
+        <w:t>p</w:t>
+      </w:r>
+      <w:r>
+        <w:rPr>
+          <w:rFonts w:eastAsia="Times New Roman" w:cs="Times New Roman"/>
+          <w:shd w:val="clear" w:color="auto" w:fill="FFFFFF"/>
+        </w:rPr>
+        <w:t xml:space="preserve"> = 0.015, </w:t>
+      </w:r>
+      <w:r>
+        <w:rPr>
+          <w:rFonts w:eastAsia="Times New Roman" w:cs="Times New Roman"/>
+          <w:i/>
+          <w:shd w:val="clear" w:color="auto" w:fill="FFFFFF"/>
+        </w:rPr>
+        <w:t xml:space="preserve">d </w:t>
+      </w:r>
+      <w:r>
+        <w:rPr>
+          <w:rFonts w:eastAsia="Times New Roman" w:cs="Times New Roman"/>
+          <w:shd w:val="clear" w:color="auto" w:fill="FFFFFF"/>
+        </w:rPr>
+        <w:t xml:space="preserve">= 0.73, </w:t>
+      </w:r>
+      <w:r>
+        <w:rPr>
+          <w:rFonts w:eastAsia="Times New Roman" w:cs="Times New Roman"/>
+          <w:shd w:val="clear" w:color="auto" w:fill="FFFFFF"/>
+        </w:rPr>
+        <w:t>but not the animacy task</w:t>
+      </w:r>
+      <w:r>
+        <w:rPr>
+          <w:rFonts w:eastAsia="Times New Roman" w:cs="Times New Roman"/>
+          <w:i/>
+          <w:shd w:val="clear" w:color="auto" w:fill="FFFFFF"/>
+        </w:rPr>
+        <w:t>, t</w:t>
+      </w:r>
+      <w:r>
+        <w:rPr>
+          <w:rFonts w:eastAsia="Times New Roman" w:cs="Times New Roman"/>
+          <w:shd w:val="clear" w:color="auto" w:fill="FFFFFF"/>
+        </w:rPr>
+        <w:t xml:space="preserve">(46) = 1.00, </w:t>
+      </w:r>
+      <w:r>
+        <w:rPr>
+          <w:rFonts w:eastAsia="Times New Roman" w:cs="Times New Roman"/>
+          <w:i/>
+          <w:shd w:val="clear" w:color="auto" w:fill="FFFFFF"/>
+        </w:rPr>
+        <w:t>p</w:t>
+      </w:r>
+      <w:r>
+        <w:rPr>
+          <w:rFonts w:eastAsia="Times New Roman" w:cs="Times New Roman"/>
+          <w:shd w:val="clear" w:color="auto" w:fill="FFFFFF"/>
+        </w:rPr>
+        <w:t xml:space="preserve"> = 0.32</w:t>
+      </w:r>
+      <w:r>
+        <w:rPr>
+          <w:rFonts w:eastAsia="Times New Roman" w:cs="Times New Roman"/>
+          <w:shd w:val="clear" w:color="auto" w:fill="FFFFFF"/>
+        </w:rPr>
+        <w:t xml:space="preserve">, </w:t>
+      </w:r>
+      <w:r>
+        <w:rPr>
+          <w:rFonts w:eastAsia="Times New Roman" w:cs="Times New Roman"/>
+          <w:i/>
+          <w:shd w:val="clear" w:color="auto" w:fill="FFFFFF"/>
+        </w:rPr>
+        <w:t>d</w:t>
+      </w:r>
+      <w:r>
+        <w:rPr>
+          <w:rFonts w:eastAsia="Times New Roman" w:cs="Times New Roman"/>
+          <w:shd w:val="clear" w:color="auto" w:fill="FFFFFF"/>
+        </w:rPr>
+        <w:t xml:space="preserve"> = 0.29</w:t>
+      </w:r>
+      <w:bookmarkStart w:id="0" w:name="_GoBack"/>
+      <w:bookmarkEnd w:id="0"/>
+      <w:r>
+        <w:rPr>
+          <w:rFonts w:eastAsia="Times New Roman" w:cs="Times New Roman"/>
+          <w:shd w:val="clear" w:color="auto" w:fill="FFFFFF"/>
+        </w:rPr>
+        <w:t>.</w:t>
+      </w:r>
+      <w:r>
+        <w:rPr>
+          <w:rFonts w:eastAsia="Times New Roman" w:cs="Times New Roman"/>
+          <w:shd w:val="clear" w:color="auto" w:fill="FFFFFF"/>
+        </w:rPr>
+        <w:t xml:space="preserve"> Thus, the key results emerged </w:t>
+      </w:r>
+      <w:r>
+        <w:rPr>
+          <w:rFonts w:eastAsia="Times New Roman" w:cs="Times New Roman"/>
+          <w:shd w:val="clear" w:color="auto" w:fill="FFFFFF"/>
+        </w:rPr>
+        <w:t>in both sets of accuracy analyses.</w:t>
+      </w:r>
+    </w:p>
+    <w:p>
+      <w:pPr>
+        <w:spacing w:line="480" w:lineRule="auto"/>
+        <w:ind w:firstLine="720"/>
+        <w:rPr>
+          <w:rFonts w:eastAsia="Times New Roman" w:cs="Times New Roman"/>
+          <w:shd w:val="clear" w:color="auto" w:fill="FFFFFF"/>
+        </w:rPr>
+      </w:pPr>
+      <w:r>
+        <w:rPr>
+          <w:rFonts w:eastAsia="Times New Roman" w:cs="Times New Roman"/>
+          <w:shd w:val="clear" w:color="auto" w:fill="FFFFFF"/>
+        </w:rPr>
         <w:t>In summary, depressed adults were more accurate than controls when responding to words from the mobility task presented under the Question cue. Indeed, simple p</w:t>
       </w:r>
       <w:r>
@@ -14740,7 +15642,31 @@
         <w:rPr>
           <w:rFonts w:cs="Times New Roman"/>
         </w:rPr>
-        <w:t>ords from the mobility task—associated with excellent memory accuracy—elicited sustained activation over left parietal cortex, leading to significant differences in all three time windows; see Table 3 for details.</w:t>
+        <w:t xml:space="preserve">ords from the mobility task—associated with </w:t>
+      </w:r>
+      <w:r>
+        <w:rPr>
+          <w:rFonts w:cs="Times New Roman"/>
+        </w:rPr>
+        <w:t>relatively stronger</w:t>
+      </w:r>
+      <w:r>
+        <w:rPr>
+          <w:rFonts w:cs="Times New Roman"/>
+        </w:rPr>
+        <w:t xml:space="preserve"> </w:t>
+      </w:r>
+      <w:r>
+        <w:rPr>
+          <w:rFonts w:cs="Times New Roman"/>
+        </w:rPr>
+        <w:t xml:space="preserve">source </w:t>
+      </w:r>
+      <w:r>
+        <w:rPr>
+          <w:rFonts w:cs="Times New Roman"/>
+        </w:rPr>
+        <w:t>memory—elicited sustained activation over left parietal cortex, leading to significant differences in all three time windows; see Table 3 for details.</w:t>
       </w:r>
       <w:r>
         <w:rPr>
@@ -14752,7 +15678,31 @@
         <w:rPr>
           <w:rFonts w:cs="Times New Roman"/>
         </w:rPr>
-        <w:t xml:space="preserve">—associated with relatively worse memory accuracy—elicited a robust negativity over fronto-central sites that was stronger over the left hemisphere; again, significant differences were observed in all three time windows. In the healthy controls, no significant differences were observed for either encoding task in any time window. Finally, direct Depressed minus Controls comparisons revealed no significant </w:t>
+        <w:t>—associated with relatively w</w:t>
+      </w:r>
+      <w:r>
+        <w:rPr>
+          <w:rFonts w:cs="Times New Roman"/>
+        </w:rPr>
+        <w:t>eaker</w:t>
+      </w:r>
+      <w:r>
+        <w:rPr>
+          <w:rFonts w:cs="Times New Roman"/>
+        </w:rPr>
+        <w:t xml:space="preserve"> </w:t>
+      </w:r>
+      <w:r>
+        <w:rPr>
+          <w:rFonts w:cs="Times New Roman"/>
+        </w:rPr>
+        <w:t xml:space="preserve">source </w:t>
+      </w:r>
+      <w:r>
+        <w:rPr>
+          <w:rFonts w:cs="Times New Roman"/>
+        </w:rPr>
+        <w:t xml:space="preserve">memory—elicited a robust negativity over fronto-central sites that was stronger over the left hemisphere; again, significant differences were observed in all three time windows. In the healthy controls, no significant differences were observed for either encoding task in any time window. Finally, direct Depressed minus Controls comparisons revealed no significant </w:t>
       </w:r>
       <w:r>
         <w:rPr>
@@ -15198,7 +16148,62 @@
         <w:rPr>
           <w:rFonts w:cs="Times New Roman"/>
         </w:rPr>
-        <w:t>was maximal. Gray shading highlights the effects of interest. Note the reduction in activity over parietal sites from 400-800 ms in depressed adults.</w:t>
+        <w:t xml:space="preserve">was maximal. Gray shading highlights the effects of interest. </w:t>
+      </w:r>
+      <w:r>
+        <w:rPr>
+          <w:rFonts w:cs="Times New Roman"/>
+        </w:rPr>
+        <w:t>Asterisks highlight</w:t>
+      </w:r>
+      <w:r>
+        <w:rPr>
+          <w:rFonts w:cs="Times New Roman"/>
+        </w:rPr>
+        <w:t xml:space="preserve"> the </w:t>
+      </w:r>
+      <w:r>
+        <w:rPr>
+          <w:rFonts w:cs="Times New Roman"/>
+        </w:rPr>
+        <w:t xml:space="preserve">significant </w:t>
+      </w:r>
+      <w:r>
+        <w:rPr>
+          <w:rFonts w:cs="Times New Roman"/>
+        </w:rPr>
+        <w:t>(</w:t>
+      </w:r>
+      <w:r>
+        <w:rPr>
+          <w:rFonts w:cs="Times New Roman"/>
+          <w:i/>
+        </w:rPr>
+        <w:t xml:space="preserve">p </w:t>
+      </w:r>
+      <w:r>
+        <w:rPr>
+          <w:rFonts w:cs="Times New Roman"/>
+        </w:rPr>
+        <w:t xml:space="preserve">&lt; 0.05) </w:t>
+      </w:r>
+      <w:r>
+        <w:rPr>
+          <w:rFonts w:cs="Times New Roman"/>
+        </w:rPr>
+        <w:t>reduction in activity over parietal sites from 400-800 ms in depressed adults</w:t>
+      </w:r>
+      <w:r>
+        <w:rPr>
+          <w:rFonts w:cs="Times New Roman"/>
+        </w:rPr>
+        <w:t xml:space="preserve"> relative to controls</w:t>
+      </w:r>
+      <w:r>
+        <w:rPr>
+          <w:rFonts w:cs="Times New Roman"/>
+        </w:rPr>
+        <w:t>.</w:t>
       </w:r>
     </w:p>
     <w:p>
@@ -15414,7 +16419,6 @@
         <w:temporary/>
         <w:showingPlcHdr/>
       </w:sdtPr>
-      <w:sdtEndPr/>
       <w:sdtContent>
         <w:r>
           <w:t>[Type text]</w:t>
@@ -15433,7 +16437,6 @@
         <w:temporary/>
         <w:showingPlcHdr/>
       </w:sdtPr>
-      <w:sdtEndPr/>
       <w:sdtContent>
         <w:r>
           <w:t>[Type text]</w:t>
@@ -15452,7 +16455,6 @@
         <w:temporary/>
         <w:showingPlcHdr/>
       </w:sdtPr>
-      <w:sdtEndPr/>
       <w:sdtContent>
         <w:r>
           <w:t>[Type text]</w:t>
@@ -15481,7 +16483,7 @@
       <w:rPr>
         <w:rFonts w:ascii="Times New Roman" w:hAnsi="Times New Roman" w:cs="Times New Roman"/>
       </w:rPr>
-      <w:t>SOURCE MEMORY IMPAIRMENT IN DEPRESSION</w:t>
+      <w:t>DEPRESSION MODULATES SOURCE MEMORY</w:t>
     </w:r>
   </w:p>
   <w:p>
@@ -15659,7 +16661,6 @@
   <w:style w:type="character" w:default="1" w:styleId="DefaultParagraphFont">
     <w:name w:val="Default Paragraph Font"/>
     <w:uiPriority w:val="1"/>
-    <w:semiHidden/>
     <w:unhideWhenUsed/>
   </w:style>
   <w:style w:type="table" w:default="1" w:styleId="TableNormal">
@@ -16402,11 +17403,9 @@
     <w:sig w:usb0="E00002FF" w:usb1="400004FF" w:usb2="00000000" w:usb3="00000000" w:csb0="0000019F" w:csb1="00000000"/>
   </w:font>
   <w:font w:name="ＭＳ 明朝">
-    <w:panose1 w:val="00000000000000000000"/>
-    <w:charset w:val="80"/>
-    <w:family w:val="roman"/>
-    <w:notTrueType/>
-    <w:pitch w:val="fixed"/>
+    <w:charset w:val="4E"/>
+    <w:family w:val="auto"/>
+    <w:pitch w:val="variable"/>
     <w:sig w:usb0="00000001" w:usb1="08070000" w:usb2="00000010" w:usb3="00000000" w:csb0="00020000" w:csb1="00000000"/>
   </w:font>
   <w:font w:name="Times New Roman">
@@ -16435,7 +17434,7 @@
     <w:charset w:val="00"/>
     <w:family w:val="auto"/>
     <w:pitch w:val="variable"/>
-    <w:sig w:usb0="00000003" w:usb1="00000000" w:usb2="00000000" w:usb3="00000000" w:csb0="00000001" w:csb1="00000000"/>
+    <w:sig w:usb0="E10002FF" w:usb1="4000ACFF" w:usb2="00000009" w:usb3="00000000" w:csb0="0000019F" w:csb1="00000000"/>
   </w:font>
   <w:font w:name="Times">
     <w:panose1 w:val="02000500000000000000"/>
@@ -16445,11 +17444,9 @@
     <w:sig w:usb0="00000003" w:usb1="00000000" w:usb2="00000000" w:usb3="00000000" w:csb0="00000001" w:csb1="00000000"/>
   </w:font>
   <w:font w:name="ＭＳ ゴシック">
-    <w:panose1 w:val="00000000000000000000"/>
-    <w:charset w:val="80"/>
-    <w:family w:val="modern"/>
-    <w:notTrueType/>
-    <w:pitch w:val="fixed"/>
+    <w:charset w:val="4E"/>
+    <w:family w:val="auto"/>
+    <w:pitch w:val="variable"/>
     <w:sig w:usb0="00000001" w:usb1="08070000" w:usb2="00000010" w:usb3="00000000" w:csb0="00020000" w:csb1="00000000"/>
   </w:font>
   <w:font w:name="Arial">
@@ -16457,7 +17454,7 @@
     <w:charset w:val="00"/>
     <w:family w:val="auto"/>
     <w:pitch w:val="variable"/>
-    <w:sig w:usb0="00000003" w:usb1="00000000" w:usb2="00000000" w:usb3="00000000" w:csb0="00000001" w:csb1="00000000"/>
+    <w:sig w:usb0="E0002AFF" w:usb1="C0007843" w:usb2="00000009" w:usb3="00000000" w:csb0="000001FF" w:csb1="00000000"/>
   </w:font>
 </w:fonts>
 </file>
@@ -16490,6 +17487,7 @@
     <w:rsid w:val="00AA3F62"/>
     <w:rsid w:val="00BD1B2A"/>
     <w:rsid w:val="00C945F1"/>
+    <w:rsid w:val="00D85430"/>
     <w:rsid w:val="00DB4360"/>
     <w:rsid w:val="00E432E1"/>
     <w:rsid w:val="00EA727D"/>
@@ -17270,7 +18268,7 @@
 </file>
 
 <file path=customXml/itemProps1.xml><?xml version="1.0" encoding="utf-8"?>
-<ds:datastoreItem xmlns:ds="http://schemas.openxmlformats.org/officeDocument/2006/customXml" ds:itemID="{FA29FDC8-FD65-D741-B862-5D380964CEB5}">
+<ds:datastoreItem xmlns:ds="http://schemas.openxmlformats.org/officeDocument/2006/customXml" ds:itemID="{F6F089BA-045B-444E-AC24-E98229A1B673}">
   <ds:schemaRefs>
     <ds:schemaRef ds:uri="http://schemas.openxmlformats.org/officeDocument/2006/bibliography"/>
   </ds:schemaRefs>

</xml_diff>

<commit_message>
Updating paper and Figure 4, adding materials for submission to BP
</commit_message>
<xml_diff>
--- a/SM_Paper_BP.docx
+++ b/SM_Paper_BP.docx
@@ -11828,7 +11828,28 @@
           <w:rFonts w:eastAsia="Times New Roman" w:cs="Times New Roman"/>
           <w:shd w:val="clear" w:color="auto" w:fill="FFFFFF"/>
         </w:rPr>
-        <w:t xml:space="preserve">, as well as significant </w:t>
+        <w:t xml:space="preserve">, as well as </w:t>
+      </w:r>
+      <w:r>
+        <w:rPr>
+          <w:rFonts w:eastAsia="Times New Roman" w:cs="Times New Roman"/>
+          <w:shd w:val="clear" w:color="auto" w:fill="FFFFFF"/>
+        </w:rPr>
+        <w:t xml:space="preserve">two </w:t>
+      </w:r>
+      <w:r>
+        <w:rPr>
+          <w:rFonts w:eastAsia="Times New Roman" w:cs="Times New Roman"/>
+          <w:shd w:val="clear" w:color="auto" w:fill="FFFFFF"/>
+        </w:rPr>
+        <w:t xml:space="preserve">significant </w:t>
+      </w:r>
+      <w:r>
+        <w:rPr>
+          <w:rFonts w:eastAsia="Times New Roman" w:cs="Times New Roman"/>
+          <w:shd w:val="clear" w:color="auto" w:fill="FFFFFF"/>
+        </w:rPr>
+        <w:t xml:space="preserve">interactions: </w:t>
       </w:r>
       <w:r>
         <w:rPr>
@@ -12358,21 +12379,35 @@
         </w:rPr>
         <w:t xml:space="preserve"> = 0.29</w:t>
       </w:r>
+      <w:r>
+        <w:rPr>
+          <w:rFonts w:eastAsia="Times New Roman" w:cs="Times New Roman"/>
+          <w:shd w:val="clear" w:color="auto" w:fill="FFFFFF"/>
+        </w:rPr>
+        <w:t>.</w:t>
+      </w:r>
+      <w:r>
+        <w:rPr>
+          <w:rFonts w:eastAsia="Times New Roman" w:cs="Times New Roman"/>
+          <w:shd w:val="clear" w:color="auto" w:fill="FFFFFF"/>
+        </w:rPr>
+        <w:t xml:space="preserve"> Thus, the </w:t>
+      </w:r>
       <w:bookmarkStart w:id="0" w:name="_GoBack"/>
+      <w:r>
+        <w:rPr>
+          <w:rFonts w:eastAsia="Times New Roman" w:cs="Times New Roman"/>
+          <w:shd w:val="clear" w:color="auto" w:fill="FFFFFF"/>
+        </w:rPr>
+        <w:t>key</w:t>
+      </w:r>
       <w:bookmarkEnd w:id="0"/>
       <w:r>
         <w:rPr>
           <w:rFonts w:eastAsia="Times New Roman" w:cs="Times New Roman"/>
           <w:shd w:val="clear" w:color="auto" w:fill="FFFFFF"/>
         </w:rPr>
-        <w:t>.</w:t>
-      </w:r>
-      <w:r>
-        <w:rPr>
-          <w:rFonts w:eastAsia="Times New Roman" w:cs="Times New Roman"/>
-          <w:shd w:val="clear" w:color="auto" w:fill="FFFFFF"/>
-        </w:rPr>
-        <w:t xml:space="preserve"> Thus, the key results emerged </w:t>
+        <w:t xml:space="preserve"> results emerged </w:t>
       </w:r>
       <w:r>
         <w:rPr>
@@ -16419,6 +16454,7 @@
         <w:temporary/>
         <w:showingPlcHdr/>
       </w:sdtPr>
+      <w:sdtEndPr/>
       <w:sdtContent>
         <w:r>
           <w:t>[Type text]</w:t>
@@ -16437,6 +16473,7 @@
         <w:temporary/>
         <w:showingPlcHdr/>
       </w:sdtPr>
+      <w:sdtEndPr/>
       <w:sdtContent>
         <w:r>
           <w:t>[Type text]</w:t>
@@ -16455,6 +16492,7 @@
         <w:temporary/>
         <w:showingPlcHdr/>
       </w:sdtPr>
+      <w:sdtEndPr/>
       <w:sdtContent>
         <w:r>
           <w:t>[Type text]</w:t>
@@ -16661,6 +16699,7 @@
   <w:style w:type="character" w:default="1" w:styleId="DefaultParagraphFont">
     <w:name w:val="Default Paragraph Font"/>
     <w:uiPriority w:val="1"/>
+    <w:semiHidden/>
     <w:unhideWhenUsed/>
   </w:style>
   <w:style w:type="table" w:default="1" w:styleId="TableNormal">
@@ -17403,9 +17442,11 @@
     <w:sig w:usb0="E00002FF" w:usb1="400004FF" w:usb2="00000000" w:usb3="00000000" w:csb0="0000019F" w:csb1="00000000"/>
   </w:font>
   <w:font w:name="ＭＳ 明朝">
-    <w:charset w:val="4E"/>
-    <w:family w:val="auto"/>
-    <w:pitch w:val="variable"/>
+    <w:panose1 w:val="00000000000000000000"/>
+    <w:charset w:val="80"/>
+    <w:family w:val="roman"/>
+    <w:notTrueType/>
+    <w:pitch w:val="fixed"/>
     <w:sig w:usb0="00000001" w:usb1="08070000" w:usb2="00000010" w:usb3="00000000" w:csb0="00020000" w:csb1="00000000"/>
   </w:font>
   <w:font w:name="Times New Roman">
@@ -17444,9 +17485,11 @@
     <w:sig w:usb0="00000003" w:usb1="00000000" w:usb2="00000000" w:usb3="00000000" w:csb0="00000001" w:csb1="00000000"/>
   </w:font>
   <w:font w:name="ＭＳ ゴシック">
-    <w:charset w:val="4E"/>
-    <w:family w:val="auto"/>
-    <w:pitch w:val="variable"/>
+    <w:panose1 w:val="00000000000000000000"/>
+    <w:charset w:val="80"/>
+    <w:family w:val="modern"/>
+    <w:notTrueType/>
+    <w:pitch w:val="fixed"/>
     <w:sig w:usb0="00000001" w:usb1="08070000" w:usb2="00000010" w:usb3="00000000" w:csb0="00020000" w:csb1="00000000"/>
   </w:font>
   <w:font w:name="Arial">
@@ -18268,7 +18311,7 @@
 </file>
 
 <file path=customXml/itemProps1.xml><?xml version="1.0" encoding="utf-8"?>
-<ds:datastoreItem xmlns:ds="http://schemas.openxmlformats.org/officeDocument/2006/customXml" ds:itemID="{F6F089BA-045B-444E-AC24-E98229A1B673}">
+<ds:datastoreItem xmlns:ds="http://schemas.openxmlformats.org/officeDocument/2006/customXml" ds:itemID="{8172DDD1-6E1C-4741-8F11-F8EDB81E6C50}">
   <ds:schemaRefs>
     <ds:schemaRef ds:uri="http://schemas.openxmlformats.org/officeDocument/2006/bibliography"/>
   </ds:schemaRefs>

</xml_diff>

<commit_message>
Adding BP first draft, many other updates
</commit_message>
<xml_diff>
--- a/SM_Paper_BP.docx
+++ b/SM_Paper_BP.docx
@@ -313,7 +313,7 @@
           <w:szCs w:val="24"/>
           <w:lang w:val="en-GB"/>
         </w:rPr>
-        <w:t>2</w:t>
+        <w:t>3</w:t>
       </w:r>
     </w:p>
     <w:p>
@@ -353,7 +353,7 @@
           <w:szCs w:val="24"/>
           <w:lang w:val="en-GB"/>
         </w:rPr>
-        <w:t>stimulus list, 1 table</w:t>
+        <w:t>stimulus list</w:t>
       </w:r>
     </w:p>
     <w:p>
@@ -398,6 +398,15 @@
         </w:rPr>
         <w:t xml:space="preserve">: </w:t>
       </w:r>
+      <w:r>
+        <w:rPr>
+          <w:rFonts w:ascii="Times New Roman" w:hAnsi="Times New Roman"/>
+          <w:sz w:val="24"/>
+          <w:szCs w:val="24"/>
+          <w:lang w:val="en-GB"/>
+        </w:rPr>
+        <w:t>depression, memory, retrieval, ERP, source, recollection</w:t>
+      </w:r>
     </w:p>
     <w:p>
       <w:pPr>
@@ -1414,7 +1423,13 @@
         <w:rPr>
           <w:rFonts w:cs="Times New Roman"/>
         </w:rPr>
-        <w:t xml:space="preserve"> in depressed adults</w:t>
+        <w:t xml:space="preserve"> in </w:t>
+      </w:r>
+      <w:r>
+        <w:rPr>
+          <w:rFonts w:cs="Times New Roman"/>
+        </w:rPr>
+        <w:t>MDD</w:t>
       </w:r>
       <w:r>
         <w:rPr>
@@ -1688,25 +1703,7 @@
         <w:rPr>
           <w:rFonts w:cs="Times New Roman"/>
         </w:rPr>
-        <w:t>left pariet</w:t>
-      </w:r>
-      <w:r>
-        <w:rPr>
-          <w:rFonts w:cs="Times New Roman"/>
-        </w:rPr>
-        <w:t>al</w:t>
-      </w:r>
-      <w:r>
-        <w:rPr>
-          <w:rFonts w:cs="Times New Roman"/>
-        </w:rPr>
-        <w:t xml:space="preserve"> </w:t>
-      </w:r>
-      <w:r>
-        <w:rPr>
-          <w:rFonts w:cs="Times New Roman"/>
-        </w:rPr>
-        <w:t>activity</w:t>
+        <w:t>parieto-hippocampal circuits</w:t>
       </w:r>
       <w:r>
         <w:rPr>
@@ -1754,13 +1751,6 @@
           <w:b/>
         </w:rPr>
         <w:br w:type="page"/>
-      </w:r>
-      <w:r>
-        <w:rPr>
-          <w:rFonts w:cs="Times New Roman"/>
-          <w:b/>
-        </w:rPr>
-        <w:lastRenderedPageBreak/>
         <w:t>Introduction</w:t>
       </w:r>
     </w:p>
@@ -2015,13 +2005,13 @@
         <w:rPr>
           <w:rFonts w:cs="Times New Roman"/>
         </w:rPr>
-        <w:t xml:space="preserve">. Moreover, </w:t>
-      </w:r>
-      <w:r>
-        <w:rPr>
-          <w:rFonts w:cs="Times New Roman"/>
-        </w:rPr>
-        <w:t xml:space="preserve">enhancing </w:t>
+        <w:t>. Moreover, increas</w:t>
+      </w:r>
+      <w:r>
+        <w:rPr>
+          <w:rFonts w:cs="Times New Roman"/>
+        </w:rPr>
+        <w:t xml:space="preserve">ing </w:t>
       </w:r>
       <w:r>
         <w:rPr>
@@ -2045,7 +2035,13 @@
         <w:rPr>
           <w:rFonts w:cs="Times New Roman"/>
         </w:rPr>
-        <w:t xml:space="preserve"> hopelessness and brooding rumination while enhancing</w:t>
+        <w:t xml:space="preserve"> hopelessness and brooding rumination while </w:t>
+      </w:r>
+      <w:r>
+        <w:rPr>
+          <w:rFonts w:cs="Times New Roman"/>
+        </w:rPr>
+        <w:t>improving</w:t>
       </w:r>
       <w:r>
         <w:rPr>
@@ -2118,7 +2114,19 @@
         <w:rPr>
           <w:rFonts w:cs="Times New Roman"/>
         </w:rPr>
-        <w:t xml:space="preserve"> can lead to lasting changes </w:t>
+        <w:t xml:space="preserve"> can </w:t>
+      </w:r>
+      <w:r>
+        <w:rPr>
+          <w:rFonts w:cs="Times New Roman"/>
+        </w:rPr>
+        <w:t xml:space="preserve">also </w:t>
+      </w:r>
+      <w:r>
+        <w:rPr>
+          <w:rFonts w:cs="Times New Roman"/>
+        </w:rPr>
+        <w:t xml:space="preserve">lead to lasting changes </w:t>
       </w:r>
       <w:r>
         <w:rPr>
@@ -2203,19 +2211,25 @@
         <w:rPr>
           <w:rFonts w:cs="Times New Roman"/>
         </w:rPr>
-        <w:t xml:space="preserve">targeting </w:t>
-      </w:r>
-      <w:r>
-        <w:rPr>
-          <w:rFonts w:cs="Times New Roman"/>
-        </w:rPr>
-        <w:t>it for improvement</w:t>
-      </w:r>
-      <w:r>
-        <w:rPr>
-          <w:rFonts w:cs="Times New Roman"/>
-        </w:rPr>
-        <w:t xml:space="preserve"> can </w:t>
+        <w:t>enhancing</w:t>
+      </w:r>
+      <w:r>
+        <w:rPr>
+          <w:rFonts w:cs="Times New Roman"/>
+        </w:rPr>
+        <w:t xml:space="preserve"> </w:t>
+      </w:r>
+      <w:r>
+        <w:rPr>
+          <w:rFonts w:cs="Times New Roman"/>
+        </w:rPr>
+        <w:t xml:space="preserve">it </w:t>
+      </w:r>
+      <w:r>
+        <w:rPr>
+          <w:rFonts w:cs="Times New Roman"/>
+        </w:rPr>
+        <w:t xml:space="preserve">can </w:t>
       </w:r>
       <w:r>
         <w:rPr>
@@ -2254,7 +2268,7 @@
         <w:rPr>
           <w:rFonts w:cs="Times New Roman"/>
         </w:rPr>
-        <w:t>Consequently</w:t>
+        <w:t>Given these facts</w:t>
       </w:r>
       <w:r>
         <w:rPr>
@@ -2503,7 +2517,19 @@
         <w:rPr>
           <w:rFonts w:cs="Times New Roman"/>
         </w:rPr>
-        <w:t xml:space="preserve"> the overgeneral memory literature, depression</w:t>
+        <w:t xml:space="preserve"> </w:t>
+      </w:r>
+      <w:r>
+        <w:rPr>
+          <w:rFonts w:cs="Times New Roman"/>
+        </w:rPr>
+        <w:t>research on</w:t>
+      </w:r>
+      <w:r>
+        <w:rPr>
+          <w:rFonts w:cs="Times New Roman"/>
+        </w:rPr>
+        <w:t xml:space="preserve"> overgeneral memory, depression</w:t>
       </w:r>
       <w:r>
         <w:rPr>
@@ -2539,19 +2565,13 @@
         <w:rPr>
           <w:rFonts w:cs="Times New Roman"/>
         </w:rPr>
-        <w:t xml:space="preserve"> the spatiotemporal source of </w:t>
-      </w:r>
-      <w:r>
-        <w:rPr>
-          <w:rFonts w:cs="Times New Roman"/>
-        </w:rPr>
-        <w:t>a</w:t>
-      </w:r>
-      <w:r>
-        <w:rPr>
-          <w:rFonts w:cs="Times New Roman"/>
-        </w:rPr>
-        <w:t xml:space="preserve"> memory </w:t>
+        <w:t xml:space="preserve"> the spatiotemporal source of memories</w:t>
+      </w:r>
+      <w:r>
+        <w:rPr>
+          <w:rFonts w:cs="Times New Roman"/>
+        </w:rPr>
+        <w:t xml:space="preserve"> </w:t>
       </w:r>
       <w:r>
         <w:rPr>
@@ -2675,7 +2695,7 @@
         <w:rPr>
           <w:rFonts w:cs="Times New Roman"/>
         </w:rPr>
-        <w:t xml:space="preserve">study takes a step towards addressing this gap in the literature by using ERPs to study source memory in MDD. </w:t>
+        <w:t xml:space="preserve">study takes a step towards addressing this gap by using ERPs to study source memory in MDD. </w:t>
       </w:r>
       <w:r>
         <w:rPr>
@@ -2773,14 +2793,7 @@
         <w:rPr>
           <w:rFonts w:cs="Times New Roman"/>
         </w:rPr>
-        <w:t xml:space="preserve">. At study, participants viewed </w:t>
-      </w:r>
-      <w:r>
-        <w:rPr>
-          <w:rFonts w:cs="Times New Roman"/>
-        </w:rPr>
-        <w:lastRenderedPageBreak/>
-        <w:t xml:space="preserve">words presented on the left or right above a question that specified </w:t>
+        <w:t xml:space="preserve">. At study, participants viewed words presented on the left or right above a question that specified </w:t>
       </w:r>
       <w:r>
         <w:rPr>
@@ -2964,7 +2977,43 @@
         <w:rPr>
           <w:rFonts w:cs="Times New Roman"/>
         </w:rPr>
-        <w:t xml:space="preserve">elicited the most well-studied ERP marker of recollection—a positive deflection over parietal sites that extends from about 400-800 ms post-stimulus, often with a left hemisphere maximum, and that is thought to reflect the transmission of information between the hippocampus and parietal lobes </w:t>
+        <w:t>elicited the most well-stu</w:t>
+      </w:r>
+      <w:r>
+        <w:rPr>
+          <w:rFonts w:cs="Times New Roman"/>
+        </w:rPr>
+        <w:t xml:space="preserve">died ERP marker of recollection: </w:t>
+      </w:r>
+      <w:r>
+        <w:rPr>
+          <w:rFonts w:cs="Times New Roman"/>
+        </w:rPr>
+        <w:t xml:space="preserve">a positive deflection over parietal </w:t>
+      </w:r>
+      <w:r>
+        <w:rPr>
+          <w:rFonts w:cs="Times New Roman"/>
+        </w:rPr>
+        <w:t xml:space="preserve">cortex </w:t>
+      </w:r>
+      <w:r>
+        <w:rPr>
+          <w:rFonts w:cs="Times New Roman"/>
+        </w:rPr>
+        <w:t xml:space="preserve">that extends from about 400-800 ms post-stimulus, often with a left hemisphere maximum, and that is thought to reflect the </w:t>
+      </w:r>
+      <w:r>
+        <w:rPr>
+          <w:rFonts w:cs="Times New Roman"/>
+        </w:rPr>
+        <w:t>passage</w:t>
+      </w:r>
+      <w:r>
+        <w:rPr>
+          <w:rFonts w:cs="Times New Roman"/>
+        </w:rPr>
+        <w:t xml:space="preserve"> of information between the hippocampus and parietal lobes </w:t>
       </w:r>
       <w:r>
         <w:rPr>
@@ -3140,7 +3189,13 @@
         <w:rPr>
           <w:rFonts w:cs="Times New Roman"/>
         </w:rPr>
-        <w:t xml:space="preserve">suggests </w:t>
+        <w:t>suggest</w:t>
+      </w:r>
+      <w:r>
+        <w:rPr>
+          <w:rFonts w:cs="Times New Roman"/>
+        </w:rPr>
+        <w:t xml:space="preserve"> </w:t>
       </w:r>
       <w:r>
         <w:rPr>
@@ -3218,7 +3273,7 @@
         <w:rPr>
           <w:rFonts w:cs="Times New Roman"/>
         </w:rPr>
-        <w:t xml:space="preserve"> those candidates</w:t>
+        <w:t xml:space="preserve"> those candidate memories</w:t>
       </w:r>
       <w:r>
         <w:rPr>
@@ -3284,7 +3339,19 @@
         <w:rPr>
           <w:rFonts w:cs="Times New Roman"/>
         </w:rPr>
-        <w:t>retrieval in particular activates</w:t>
+        <w:t xml:space="preserve">retrieval </w:t>
+      </w:r>
+      <w:r>
+        <w:rPr>
+          <w:rFonts w:cs="Times New Roman"/>
+        </w:rPr>
+        <w:t>differentially</w:t>
+      </w:r>
+      <w:r>
+        <w:rPr>
+          <w:rFonts w:cs="Times New Roman"/>
+        </w:rPr>
+        <w:t xml:space="preserve"> activates</w:t>
       </w:r>
       <w:r>
         <w:rPr>
@@ -3363,7 +3430,19 @@
         <w:rPr>
           <w:rFonts w:cs="Times New Roman"/>
         </w:rPr>
-        <w:t>. Because MDD is associat</w:t>
+        <w:t xml:space="preserve">. Because </w:t>
+      </w:r>
+      <w:r>
+        <w:rPr>
+          <w:rFonts w:cs="Times New Roman"/>
+        </w:rPr>
+        <w:t>it</w:t>
+      </w:r>
+      <w:r>
+        <w:rPr>
+          <w:rFonts w:cs="Times New Roman"/>
+        </w:rPr>
+        <w:t xml:space="preserve"> is associat</w:t>
       </w:r>
       <w:r>
         <w:rPr>
@@ -3461,13 +3540,19 @@
         <w:rPr>
           <w:rFonts w:cs="Times New Roman"/>
         </w:rPr>
-        <w:t>. In addition, b</w:t>
-      </w:r>
-      <w:r>
-        <w:rPr>
-          <w:rFonts w:cs="Times New Roman"/>
-        </w:rPr>
-        <w:t xml:space="preserve">ecause rumination may occupy left PFC </w:t>
+        <w:t xml:space="preserve">. In addition, </w:t>
+      </w:r>
+      <w:r>
+        <w:rPr>
+          <w:rFonts w:cs="Times New Roman"/>
+        </w:rPr>
+        <w:t>since</w:t>
+      </w:r>
+      <w:r>
+        <w:rPr>
+          <w:rFonts w:cs="Times New Roman"/>
+        </w:rPr>
+        <w:t xml:space="preserve"> rumination may occupy left PFC </w:t>
       </w:r>
       <w:r>
         <w:rPr>
@@ -3479,7 +3564,19 @@
         <w:rPr>
           <w:rFonts w:cs="Times New Roman"/>
         </w:rPr>
-        <w:t xml:space="preserve">, we expected </w:t>
+        <w:t xml:space="preserve">, we </w:t>
+      </w:r>
+      <w:r>
+        <w:rPr>
+          <w:rFonts w:cs="Times New Roman"/>
+        </w:rPr>
+        <w:t>anticipa</w:t>
+      </w:r>
+      <w:r>
+        <w:rPr>
+          <w:rFonts w:cs="Times New Roman"/>
+        </w:rPr>
+        <w:t xml:space="preserve">ted </w:t>
       </w:r>
       <w:r>
         <w:rPr>
@@ -3491,7 +3588,19 @@
         <w:rPr>
           <w:rFonts w:cs="Times New Roman"/>
         </w:rPr>
-        <w:t xml:space="preserve">strong </w:t>
+        <w:t>s</w:t>
+      </w:r>
+      <w:r>
+        <w:rPr>
+          <w:rFonts w:cs="Times New Roman"/>
+        </w:rPr>
+        <w:t>harp</w:t>
+      </w:r>
+      <w:r>
+        <w:rPr>
+          <w:rFonts w:cs="Times New Roman"/>
+        </w:rPr>
+        <w:t xml:space="preserve"> </w:t>
       </w:r>
       <w:r>
         <w:rPr>
@@ -3602,13 +3711,37 @@
         <w:rPr>
           <w:rFonts w:cs="Times New Roman"/>
         </w:rPr>
-        <w:t xml:space="preserve"> that if attention </w:t>
-      </w:r>
-      <w:r>
-        <w:rPr>
-          <w:rFonts w:cs="Times New Roman"/>
-        </w:rPr>
-        <w:t xml:space="preserve">is sustained at encoding or </w:t>
+        <w:t xml:space="preserve"> that </w:t>
+      </w:r>
+      <w:r>
+        <w:rPr>
+          <w:rFonts w:cs="Times New Roman"/>
+        </w:rPr>
+        <w:t xml:space="preserve">depressed adults can perform well provided </w:t>
+      </w:r>
+      <w:r>
+        <w:rPr>
+          <w:rFonts w:cs="Times New Roman"/>
+        </w:rPr>
+        <w:t xml:space="preserve">attention </w:t>
+      </w:r>
+      <w:r>
+        <w:rPr>
+          <w:rFonts w:cs="Times New Roman"/>
+        </w:rPr>
+        <w:t xml:space="preserve">is sustained at encoding </w:t>
+      </w:r>
+      <w:r>
+        <w:rPr>
+          <w:rFonts w:cs="Times New Roman"/>
+        </w:rPr>
+        <w:t>and/</w:t>
+      </w:r>
+      <w:r>
+        <w:rPr>
+          <w:rFonts w:cs="Times New Roman"/>
+        </w:rPr>
+        <w:t xml:space="preserve">or </w:t>
       </w:r>
       <w:r>
         <w:rPr>
@@ -3620,13 +3753,7 @@
         <w:rPr>
           <w:rFonts w:cs="Times New Roman"/>
         </w:rPr>
-        <w:t xml:space="preserve">, </w:t>
-      </w:r>
-      <w:r>
-        <w:rPr>
-          <w:rFonts w:cs="Times New Roman"/>
-        </w:rPr>
-        <w:t xml:space="preserve">depressed adults can perform well </w:t>
+        <w:t xml:space="preserve"> </w:t>
       </w:r>
       <w:r>
         <w:rPr>
@@ -3705,14 +3832,7 @@
         <w:rPr>
           <w:rFonts w:cs="Times New Roman"/>
         </w:rPr>
-        <w:t xml:space="preserve">conceptual source </w:t>
-      </w:r>
-      <w:r>
-        <w:rPr>
-          <w:rFonts w:cs="Times New Roman"/>
-        </w:rPr>
-        <w:lastRenderedPageBreak/>
-        <w:t>retrieval</w:t>
+        <w:t>conceptual source retrieval</w:t>
       </w:r>
       <w:r>
         <w:rPr>
@@ -3923,10 +4043,7 @@
         <w:t>P</w:t>
       </w:r>
       <w:r>
-        <w:t xml:space="preserve">rospective </w:t>
-      </w:r>
-      <w:r>
-        <w:t xml:space="preserve">participants were screened </w:t>
+        <w:t xml:space="preserve">articipants were screened </w:t>
       </w:r>
       <w:r>
         <w:t>by</w:t>
@@ -4572,7 +4689,6 @@
           <w:rFonts w:eastAsia="ＭＳ ゴシック" w:cs="Times New Roman"/>
           <w:color w:val="000000"/>
         </w:rPr>
-        <w:lastRenderedPageBreak/>
         <w:t xml:space="preserve">The task was programmed in PsychoPy </w:t>
       </w:r>
       <w:r>
@@ -5799,13 +5915,13 @@
         <w:rPr>
           <w:rFonts w:cs="Times New Roman"/>
         </w:rPr>
-        <w:t xml:space="preserve">hese cues prompted </w:t>
-      </w:r>
-      <w:r>
-        <w:rPr>
-          <w:rFonts w:cs="Times New Roman"/>
-        </w:rPr>
-        <w:t>retrieval of</w:t>
+        <w:t xml:space="preserve">hese cues prompted perceptual </w:t>
+      </w:r>
+      <w:r>
+        <w:rPr>
+          <w:rFonts w:cs="Times New Roman"/>
+        </w:rPr>
+        <w:t>and conceptual</w:t>
       </w:r>
       <w:r>
         <w:rPr>
@@ -5817,19 +5933,79 @@
         <w:rPr>
           <w:rFonts w:cs="Times New Roman"/>
         </w:rPr>
-        <w:t xml:space="preserve">the </w:t>
-      </w:r>
-      <w:r>
-        <w:rPr>
-          <w:rFonts w:cs="Times New Roman"/>
-        </w:rPr>
-        <w:t xml:space="preserve">perceptual </w:t>
-      </w:r>
-      <w:r>
-        <w:rPr>
-          <w:rFonts w:cs="Times New Roman"/>
-        </w:rPr>
-        <w:t>and conceptual</w:t>
+        <w:t>source</w:t>
+      </w:r>
+      <w:r>
+        <w:rPr>
+          <w:rFonts w:cs="Times New Roman"/>
+        </w:rPr>
+        <w:t xml:space="preserve"> retrieval</w:t>
+      </w:r>
+      <w:r>
+        <w:rPr>
+          <w:rFonts w:cs="Times New Roman"/>
+        </w:rPr>
+        <w:t xml:space="preserve">, respectively. </w:t>
+      </w:r>
+      <w:r>
+        <w:rPr>
+          <w:rFonts w:cs="Times New Roman"/>
+        </w:rPr>
+        <w:t xml:space="preserve">On the remaining </w:t>
+      </w:r>
+      <w:r>
+        <w:rPr>
+          <w:rFonts w:cs="Times New Roman"/>
+        </w:rPr>
+        <w:t>trials</w:t>
+      </w:r>
+      <w:r>
+        <w:rPr>
+          <w:rFonts w:cs="Times New Roman"/>
+        </w:rPr>
+        <w:t xml:space="preserve"> the cue was “Odd/Even</w:t>
+      </w:r>
+      <w:r>
+        <w:rPr>
+          <w:rFonts w:cs="Times New Roman"/>
+        </w:rPr>
+        <w:t xml:space="preserve">” </w:t>
+      </w:r>
+      <w:r>
+        <w:rPr>
+          <w:rFonts w:cs="Times New Roman"/>
+        </w:rPr>
+        <w:t>the</w:t>
+      </w:r>
+      <w:r>
+        <w:rPr>
+          <w:rFonts w:cs="Times New Roman"/>
+        </w:rPr>
+        <w:t xml:space="preserve"> word was a numeral between “one” and “ninety-six”, </w:t>
+      </w:r>
+      <w:r>
+        <w:rPr>
+          <w:rFonts w:cs="Times New Roman"/>
+        </w:rPr>
+        <w:t>and</w:t>
+      </w:r>
+      <w:r>
+        <w:rPr>
+          <w:rFonts w:cs="Times New Roman"/>
+        </w:rPr>
+        <w:t xml:space="preserve"> the par</w:t>
+      </w:r>
+      <w:r>
+        <w:rPr>
+          <w:rFonts w:cs="Times New Roman"/>
+        </w:rPr>
+        <w:t>ticipant judge</w:t>
+      </w:r>
+      <w:r>
+        <w:rPr>
+          <w:rFonts w:cs="Times New Roman"/>
+        </w:rPr>
+        <w:t>d</w:t>
       </w:r>
       <w:r>
         <w:rPr>
@@ -5841,73 +6017,25 @@
         <w:rPr>
           <w:rFonts w:cs="Times New Roman"/>
         </w:rPr>
-        <w:t>source</w:t>
-      </w:r>
-      <w:r>
-        <w:rPr>
-          <w:rFonts w:cs="Times New Roman"/>
-        </w:rPr>
-        <w:t xml:space="preserve">, respectively. </w:t>
-      </w:r>
-      <w:r>
-        <w:rPr>
-          <w:rFonts w:cs="Times New Roman"/>
-        </w:rPr>
-        <w:t xml:space="preserve">On the remaining </w:t>
-      </w:r>
-      <w:r>
-        <w:rPr>
-          <w:rFonts w:cs="Times New Roman"/>
-        </w:rPr>
-        <w:t>trials</w:t>
-      </w:r>
-      <w:r>
-        <w:rPr>
-          <w:rFonts w:cs="Times New Roman"/>
-        </w:rPr>
-        <w:t xml:space="preserve"> the cue was “Odd/Even</w:t>
-      </w:r>
-      <w:r>
-        <w:rPr>
-          <w:rFonts w:cs="Times New Roman"/>
-        </w:rPr>
-        <w:t xml:space="preserve">” </w:t>
-      </w:r>
-      <w:r>
-        <w:rPr>
-          <w:rFonts w:cs="Times New Roman"/>
-        </w:rPr>
-        <w:t>the</w:t>
-      </w:r>
-      <w:r>
-        <w:rPr>
-          <w:rFonts w:cs="Times New Roman"/>
-        </w:rPr>
-        <w:t xml:space="preserve"> word was a numeral between “one” and “ninety-six”, </w:t>
-      </w:r>
-      <w:r>
-        <w:rPr>
-          <w:rFonts w:cs="Times New Roman"/>
-        </w:rPr>
-        <w:t>and</w:t>
-      </w:r>
-      <w:r>
-        <w:rPr>
-          <w:rFonts w:cs="Times New Roman"/>
-        </w:rPr>
-        <w:t xml:space="preserve"> the par</w:t>
-      </w:r>
-      <w:r>
-        <w:rPr>
-          <w:rFonts w:cs="Times New Roman"/>
-        </w:rPr>
-        <w:t>ticipant judge</w:t>
-      </w:r>
-      <w:r>
-        <w:rPr>
-          <w:rFonts w:cs="Times New Roman"/>
-        </w:rPr>
-        <w:t>d</w:t>
+        <w:t>par</w:t>
+      </w:r>
+      <w:r>
+        <w:rPr>
+          <w:rFonts w:cs="Times New Roman"/>
+        </w:rPr>
+        <w:t>i</w:t>
+      </w:r>
+      <w:r>
+        <w:rPr>
+          <w:rFonts w:cs="Times New Roman"/>
+        </w:rPr>
+        <w:t xml:space="preserve">ty. </w:t>
+      </w:r>
+      <w:r>
+        <w:rPr>
+          <w:rFonts w:cs="Times New Roman"/>
+        </w:rPr>
+        <w:t>All trials involved</w:t>
       </w:r>
       <w:r>
         <w:rPr>
@@ -5919,37 +6047,163 @@
         <w:rPr>
           <w:rFonts w:cs="Times New Roman"/>
         </w:rPr>
-        <w:t>par</w:t>
-      </w:r>
-      <w:r>
-        <w:rPr>
-          <w:rFonts w:cs="Times New Roman"/>
-        </w:rPr>
-        <w:t>i</w:t>
-      </w:r>
-      <w:r>
-        <w:rPr>
-          <w:rFonts w:cs="Times New Roman"/>
-        </w:rPr>
-        <w:t xml:space="preserve">ty. </w:t>
-      </w:r>
-      <w:r>
-        <w:rPr>
-          <w:rFonts w:cs="Times New Roman"/>
-        </w:rPr>
-        <w:t>O</w:t>
-      </w:r>
-      <w:r>
-        <w:rPr>
-          <w:rFonts w:cs="Times New Roman"/>
-        </w:rPr>
-        <w:t>n O</w:t>
-      </w:r>
-      <w:r>
-        <w:rPr>
-          <w:rFonts w:cs="Times New Roman"/>
-        </w:rPr>
-        <w:t xml:space="preserve">dd/Even </w:t>
+        <w:t>read</w:t>
+      </w:r>
+      <w:r>
+        <w:rPr>
+          <w:rFonts w:cs="Times New Roman"/>
+        </w:rPr>
+        <w:t>ing</w:t>
+      </w:r>
+      <w:r>
+        <w:rPr>
+          <w:rFonts w:cs="Times New Roman"/>
+        </w:rPr>
+        <w:t xml:space="preserve"> </w:t>
+      </w:r>
+      <w:r>
+        <w:rPr>
+          <w:rFonts w:cs="Times New Roman"/>
+        </w:rPr>
+        <w:t>a</w:t>
+      </w:r>
+      <w:r>
+        <w:rPr>
+          <w:rFonts w:cs="Times New Roman"/>
+        </w:rPr>
+        <w:t xml:space="preserve"> cue, interpret</w:t>
+      </w:r>
+      <w:r>
+        <w:rPr>
+          <w:rFonts w:cs="Times New Roman"/>
+        </w:rPr>
+        <w:t>ing it, and retrieving</w:t>
+      </w:r>
+      <w:r>
+        <w:rPr>
+          <w:rFonts w:cs="Times New Roman"/>
+        </w:rPr>
+        <w:t xml:space="preserve"> information, </w:t>
+      </w:r>
+      <w:r>
+        <w:rPr>
+          <w:rFonts w:cs="Times New Roman"/>
+        </w:rPr>
+        <w:t>bu</w:t>
+      </w:r>
+      <w:r>
+        <w:rPr>
+          <w:rFonts w:cs="Times New Roman"/>
+        </w:rPr>
+        <w:t>t</w:t>
+      </w:r>
+      <w:r>
+        <w:rPr>
+          <w:rFonts w:cs="Times New Roman"/>
+        </w:rPr>
+        <w:t xml:space="preserve"> </w:t>
+      </w:r>
+      <w:r>
+        <w:rPr>
+          <w:rFonts w:cs="Times New Roman"/>
+        </w:rPr>
+        <w:t xml:space="preserve">on Odd/Even trials </w:t>
+      </w:r>
+      <w:r>
+        <w:rPr>
+          <w:rFonts w:cs="Times New Roman"/>
+        </w:rPr>
+        <w:t xml:space="preserve">retrieval </w:t>
+      </w:r>
+      <w:r>
+        <w:rPr>
+          <w:rFonts w:cs="Times New Roman"/>
+        </w:rPr>
+        <w:t xml:space="preserve">was directed </w:t>
+      </w:r>
+      <w:r>
+        <w:rPr>
+          <w:rFonts w:cs="Times New Roman"/>
+        </w:rPr>
+        <w:t>at</w:t>
+      </w:r>
+      <w:r>
+        <w:rPr>
+          <w:rFonts w:cs="Times New Roman"/>
+        </w:rPr>
+        <w:t xml:space="preserve"> </w:t>
+      </w:r>
+      <w:r>
+        <w:rPr>
+          <w:rFonts w:cs="Times New Roman"/>
+        </w:rPr>
+        <w:t>semantic rather than episodic memory</w:t>
+      </w:r>
+      <w:r>
+        <w:rPr>
+          <w:rFonts w:cs="Times New Roman"/>
+        </w:rPr>
+        <w:t>. Th</w:t>
+      </w:r>
+      <w:r>
+        <w:rPr>
+          <w:rFonts w:cs="Times New Roman"/>
+        </w:rPr>
+        <w:t>us</w:t>
+      </w:r>
+      <w:r>
+        <w:rPr>
+          <w:rFonts w:cs="Times New Roman"/>
+        </w:rPr>
+        <w:t xml:space="preserve">, </w:t>
+      </w:r>
+      <w:r>
+        <w:rPr>
+          <w:rFonts w:cs="Times New Roman"/>
+        </w:rPr>
+        <w:t xml:space="preserve">comparing </w:t>
+      </w:r>
+      <w:r>
+        <w:rPr>
+          <w:rFonts w:cs="Times New Roman"/>
+        </w:rPr>
+        <w:t xml:space="preserve">ERP data from </w:t>
+      </w:r>
+      <w:r>
+        <w:rPr>
+          <w:rFonts w:cs="Times New Roman"/>
+        </w:rPr>
+        <w:t>Side</w:t>
+      </w:r>
+      <w:r>
+        <w:rPr>
+          <w:rFonts w:cs="Times New Roman"/>
+        </w:rPr>
+        <w:t xml:space="preserve"> </w:t>
+      </w:r>
+      <w:r>
+        <w:rPr>
+          <w:rFonts w:cs="Times New Roman"/>
+        </w:rPr>
+        <w:t>or</w:t>
+      </w:r>
+      <w:r>
+        <w:rPr>
+          <w:rFonts w:cs="Times New Roman"/>
+        </w:rPr>
+        <w:t xml:space="preserve"> </w:t>
+      </w:r>
+      <w:r>
+        <w:rPr>
+          <w:rFonts w:cs="Times New Roman"/>
+        </w:rPr>
+        <w:t>Question</w:t>
+      </w:r>
+      <w:r>
+        <w:rPr>
+          <w:rFonts w:cs="Times New Roman"/>
+        </w:rPr>
+        <w:t xml:space="preserve"> </w:t>
       </w:r>
       <w:r>
         <w:rPr>
@@ -5961,169 +6215,6 @@
         <w:rPr>
           <w:rFonts w:cs="Times New Roman"/>
         </w:rPr>
-        <w:t>participant</w:t>
-      </w:r>
-      <w:r>
-        <w:rPr>
-          <w:rFonts w:cs="Times New Roman"/>
-        </w:rPr>
-        <w:t>s</w:t>
-      </w:r>
-      <w:r>
-        <w:rPr>
-          <w:rFonts w:cs="Times New Roman"/>
-        </w:rPr>
-        <w:t xml:space="preserve"> </w:t>
-      </w:r>
-      <w:r>
-        <w:rPr>
-          <w:rFonts w:cs="Times New Roman"/>
-        </w:rPr>
-        <w:t xml:space="preserve">had to </w:t>
-      </w:r>
-      <w:r>
-        <w:rPr>
-          <w:rFonts w:cs="Times New Roman"/>
-        </w:rPr>
-        <w:t xml:space="preserve">read </w:t>
-      </w:r>
-      <w:r>
-        <w:rPr>
-          <w:rFonts w:cs="Times New Roman"/>
-        </w:rPr>
-        <w:t>a</w:t>
-      </w:r>
-      <w:r>
-        <w:rPr>
-          <w:rFonts w:cs="Times New Roman"/>
-        </w:rPr>
-        <w:t xml:space="preserve"> cue, interpret it, and retrieve information, </w:t>
-      </w:r>
-      <w:r>
-        <w:rPr>
-          <w:rFonts w:cs="Times New Roman"/>
-        </w:rPr>
-        <w:t>bu</w:t>
-      </w:r>
-      <w:r>
-        <w:rPr>
-          <w:rFonts w:cs="Times New Roman"/>
-        </w:rPr>
-        <w:t>t</w:t>
-      </w:r>
-      <w:r>
-        <w:rPr>
-          <w:rFonts w:cs="Times New Roman"/>
-        </w:rPr>
-        <w:t xml:space="preserve"> </w:t>
-      </w:r>
-      <w:r>
-        <w:rPr>
-          <w:rFonts w:cs="Times New Roman"/>
-        </w:rPr>
-        <w:t xml:space="preserve">retrieval </w:t>
-      </w:r>
-      <w:r>
-        <w:rPr>
-          <w:rFonts w:cs="Times New Roman"/>
-        </w:rPr>
-        <w:t xml:space="preserve">was directed </w:t>
-      </w:r>
-      <w:r>
-        <w:rPr>
-          <w:rFonts w:cs="Times New Roman"/>
-        </w:rPr>
-        <w:t>at</w:t>
-      </w:r>
-      <w:r>
-        <w:rPr>
-          <w:rFonts w:cs="Times New Roman"/>
-        </w:rPr>
-        <w:t xml:space="preserve"> </w:t>
-      </w:r>
-      <w:r>
-        <w:rPr>
-          <w:rFonts w:cs="Times New Roman"/>
-        </w:rPr>
-        <w:t>semantic rather than episodic memory</w:t>
-      </w:r>
-      <w:r>
-        <w:rPr>
-          <w:rFonts w:cs="Times New Roman"/>
-        </w:rPr>
-        <w:t>. Th</w:t>
-      </w:r>
-      <w:r>
-        <w:rPr>
-          <w:rFonts w:cs="Times New Roman"/>
-        </w:rPr>
-        <w:t>us</w:t>
-      </w:r>
-      <w:r>
-        <w:rPr>
-          <w:rFonts w:cs="Times New Roman"/>
-        </w:rPr>
-        <w:t xml:space="preserve">, </w:t>
-      </w:r>
-      <w:r>
-        <w:rPr>
-          <w:rFonts w:cs="Times New Roman"/>
-        </w:rPr>
-        <w:t xml:space="preserve">comparing </w:t>
-      </w:r>
-      <w:r>
-        <w:rPr>
-          <w:rFonts w:cs="Times New Roman"/>
-        </w:rPr>
-        <w:t xml:space="preserve">ERP data from </w:t>
-      </w:r>
-      <w:r>
-        <w:rPr>
-          <w:rFonts w:cs="Times New Roman"/>
-        </w:rPr>
-        <w:t>Side</w:t>
-      </w:r>
-      <w:r>
-        <w:rPr>
-          <w:rFonts w:cs="Times New Roman"/>
-        </w:rPr>
-        <w:t xml:space="preserve"> </w:t>
-      </w:r>
-      <w:r>
-        <w:rPr>
-          <w:rFonts w:cs="Times New Roman"/>
-        </w:rPr>
-        <w:t>or</w:t>
-      </w:r>
-      <w:r>
-        <w:rPr>
-          <w:rFonts w:cs="Times New Roman"/>
-        </w:rPr>
-        <w:t xml:space="preserve"> </w:t>
-      </w:r>
-      <w:r>
-        <w:rPr>
-          <w:rFonts w:cs="Times New Roman"/>
-        </w:rPr>
-        <w:t>Question</w:t>
-      </w:r>
-      <w:r>
-        <w:rPr>
-          <w:rFonts w:cs="Times New Roman"/>
-        </w:rPr>
-        <w:t xml:space="preserve"> </w:t>
-      </w:r>
-      <w:r>
-        <w:rPr>
-          <w:rFonts w:cs="Times New Roman"/>
-        </w:rPr>
-        <w:t xml:space="preserve">trials </w:t>
-      </w:r>
-      <w:r>
-        <w:rPr>
-          <w:rFonts w:cs="Times New Roman"/>
-        </w:rPr>
-        <w:lastRenderedPageBreak/>
         <w:t>versus</w:t>
       </w:r>
       <w:r>
@@ -7627,7 +7718,6 @@
           <w:b/>
           <w:shd w:val="clear" w:color="auto" w:fill="FFFFFF"/>
         </w:rPr>
-        <w:lastRenderedPageBreak/>
         <w:tab/>
       </w:r>
       <w:r>
@@ -9047,7 +9137,35 @@
           <w:rFonts w:eastAsia="Times New Roman" w:cs="Times New Roman"/>
           <w:shd w:val="clear" w:color="auto" w:fill="FFFFFF"/>
         </w:rPr>
-        <w:t xml:space="preserve">Bad channels were interpolated, independent component analysis was used to extract components capturing blinks, HEOG, and EKG, and the cleaned data were time-locked to word onsets and segmented (-200 to 2000 ms). The pre-stimulus interval was used for baseline correction, and segments where any raw value or the maximum-minimum voltage difference (200 ms intervals, 100 ms sliding window) exceeded 100 </w:t>
+        <w:t xml:space="preserve">Bad channels were interpolated, independent component analysis was used to </w:t>
+      </w:r>
+      <w:r>
+        <w:rPr>
+          <w:rFonts w:eastAsia="Times New Roman" w:cs="Times New Roman"/>
+          <w:shd w:val="clear" w:color="auto" w:fill="FFFFFF"/>
+        </w:rPr>
+        <w:t>remove activity due to</w:t>
+      </w:r>
+      <w:r>
+        <w:rPr>
+          <w:rFonts w:eastAsia="Times New Roman" w:cs="Times New Roman"/>
+          <w:shd w:val="clear" w:color="auto" w:fill="FFFFFF"/>
+        </w:rPr>
+        <w:t xml:space="preserve"> blinks, HEOG, and EKG, and the cleaned data were </w:t>
+      </w:r>
+      <w:r>
+        <w:rPr>
+          <w:rFonts w:eastAsia="Times New Roman" w:cs="Times New Roman"/>
+          <w:shd w:val="clear" w:color="auto" w:fill="FFFFFF"/>
+        </w:rPr>
+        <w:t xml:space="preserve">then </w:t>
+      </w:r>
+      <w:r>
+        <w:rPr>
+          <w:rFonts w:eastAsia="Times New Roman" w:cs="Times New Roman"/>
+          <w:shd w:val="clear" w:color="auto" w:fill="FFFFFF"/>
+        </w:rPr>
+        <w:t xml:space="preserve">time-locked to word onsets and segmented (-200 to 2000 ms). The pre-stimulus interval was used for baseline correction, and segments where any raw value or the maximum-minimum voltage difference (200 ms intervals, 100 ms sliding window) exceeded 100 </w:t>
       </w:r>
       <w:r>
         <w:rPr>
@@ -9098,7 +9216,6 @@
           <w:rFonts w:eastAsia="Times New Roman" w:cs="Times New Roman"/>
           <w:shd w:val="clear" w:color="auto" w:fill="FFFFFF"/>
         </w:rPr>
-        <w:lastRenderedPageBreak/>
         <w:t xml:space="preserve">segments in each bin defined by </w:t>
       </w:r>
       <w:r>
@@ -9373,7 +9490,7 @@
           <w:rFonts w:eastAsia="Times New Roman" w:cs="Times New Roman"/>
           <w:shd w:val="clear" w:color="auto" w:fill="FFFFFF"/>
         </w:rPr>
-        <w:t xml:space="preserve">difference in the left parietal </w:t>
+        <w:t xml:space="preserve">difference in the parietal </w:t>
       </w:r>
       <w:r>
         <w:rPr>
@@ -9471,7 +9588,7 @@
           <w:rFonts w:eastAsia="Times New Roman" w:cs="Times New Roman"/>
           <w:shd w:val="clear" w:color="auto" w:fill="FFFFFF"/>
         </w:rPr>
-        <w:t>window from parietal electrodes in the left (P1, P3, P5, P7) and right (P2, P4, P6, P8) hemispheres</w:t>
+        <w:t>window from electrodes in the left (P1, P3, P5, P7) and right (P2, P4, P6, P8) hemispheres</w:t>
       </w:r>
       <w:r>
         <w:rPr>
@@ -9551,7 +9668,21 @@
           <w:rFonts w:eastAsia="Times New Roman" w:cs="Times New Roman"/>
           <w:shd w:val="clear" w:color="auto" w:fill="FFFFFF"/>
         </w:rPr>
-        <w:t xml:space="preserve"> constitutes a traditional ERP analysis and h</w:t>
+        <w:t xml:space="preserve"> constitute</w:t>
+      </w:r>
+      <w:r>
+        <w:rPr>
+          <w:rFonts w:eastAsia="Times New Roman" w:cs="Times New Roman"/>
+          <w:shd w:val="clear" w:color="auto" w:fill="FFFFFF"/>
+        </w:rPr>
+        <w:t>s a traditional ERP analysis, which</w:t>
+      </w:r>
+      <w:r>
+        <w:rPr>
+          <w:rFonts w:eastAsia="Times New Roman" w:cs="Times New Roman"/>
+          <w:shd w:val="clear" w:color="auto" w:fill="FFFFFF"/>
+        </w:rPr>
+        <w:t xml:space="preserve"> h</w:t>
       </w:r>
       <w:r>
         <w:rPr>
@@ -10211,14 +10342,7 @@
         <w:rPr>
           <w:rFonts w:cs="Times New Roman"/>
         </w:rPr>
-        <w:t xml:space="preserve">, selecting the most extreme cluster mass score from </w:t>
-      </w:r>
-      <w:r>
-        <w:rPr>
-          <w:rFonts w:cs="Times New Roman"/>
-        </w:rPr>
-        <w:lastRenderedPageBreak/>
-        <w:t xml:space="preserve">each permutation </w:t>
+        <w:t xml:space="preserve">, selecting the most extreme cluster mass score from each permutation </w:t>
       </w:r>
       <w:r>
         <w:rPr>
@@ -11510,7 +11634,7 @@
           <w:rFonts w:eastAsia="Times New Roman" w:cs="Times New Roman"/>
           <w:shd w:val="clear" w:color="auto" w:fill="FFFFFF"/>
         </w:rPr>
-        <w:t>and</w:t>
+        <w:t>plus</w:t>
       </w:r>
       <w:r>
         <w:rPr>
@@ -11669,21 +11793,21 @@
           <w:rFonts w:eastAsia="Times New Roman" w:cs="Times New Roman"/>
           <w:shd w:val="clear" w:color="auto" w:fill="FFFFFF"/>
         </w:rPr>
-        <w:t xml:space="preserve"> the Question cue was better following mobility versus animacy judgments, and this effect </w:t>
-      </w:r>
-      <w:r>
-        <w:rPr>
-          <w:rFonts w:eastAsia="Times New Roman" w:cs="Times New Roman"/>
-          <w:shd w:val="clear" w:color="auto" w:fill="FFFFFF"/>
-        </w:rPr>
-        <w:t>was</w:t>
-      </w:r>
-      <w:r>
-        <w:rPr>
-          <w:rFonts w:eastAsia="Times New Roman" w:cs="Times New Roman"/>
-          <w:shd w:val="clear" w:color="auto" w:fill="FFFFFF"/>
-        </w:rPr>
-        <w:t xml:space="preserve"> larger in </w:t>
+        <w:t xml:space="preserve"> the Question cue was better following mobility versus animacy judgments, </w:t>
+      </w:r>
+      <w:r>
+        <w:rPr>
+          <w:rFonts w:eastAsia="Times New Roman" w:cs="Times New Roman"/>
+          <w:shd w:val="clear" w:color="auto" w:fill="FFFFFF"/>
+        </w:rPr>
+        <w:t>with</w:t>
+      </w:r>
+      <w:r>
+        <w:rPr>
+          <w:rFonts w:eastAsia="Times New Roman" w:cs="Times New Roman"/>
+          <w:shd w:val="clear" w:color="auto" w:fill="FFFFFF"/>
+        </w:rPr>
+        <w:t xml:space="preserve"> this effect larger in </w:t>
       </w:r>
       <w:r>
         <w:rPr>
@@ -11760,15 +11884,7 @@
           <w:rFonts w:eastAsia="Times New Roman" w:cs="Times New Roman"/>
           <w:shd w:val="clear" w:color="auto" w:fill="FFFFFF"/>
         </w:rPr>
-        <w:t xml:space="preserve">positive for the mobility task but </w:t>
-      </w:r>
-      <w:r>
-        <w:rPr>
-          <w:rFonts w:eastAsia="Times New Roman" w:cs="Times New Roman"/>
-          <w:shd w:val="clear" w:color="auto" w:fill="FFFFFF"/>
-        </w:rPr>
-        <w:lastRenderedPageBreak/>
-        <w:t xml:space="preserve">negative for the animacy task, and this difference was </w:t>
+        <w:t xml:space="preserve">positive for the mobility task but negative for the animacy task, and this difference was </w:t>
       </w:r>
       <w:r>
         <w:rPr>
@@ -12599,14 +12715,49 @@
           <w:rFonts w:eastAsia="Times New Roman" w:cs="Times New Roman"/>
           <w:shd w:val="clear" w:color="auto" w:fill="FFFFFF"/>
         </w:rPr>
-        <w:t xml:space="preserve">score </w:t>
-      </w:r>
-      <w:r>
-        <w:rPr>
-          <w:rFonts w:eastAsia="Times New Roman" w:cs="Times New Roman"/>
-          <w:shd w:val="clear" w:color="auto" w:fill="FFFFFF"/>
-        </w:rPr>
-        <w:t xml:space="preserve">was </w:t>
+        <w:t>score</w:t>
+      </w:r>
+      <w:r>
+        <w:rPr>
+          <w:rFonts w:eastAsia="Times New Roman" w:cs="Times New Roman"/>
+          <w:shd w:val="clear" w:color="auto" w:fill="FFFFFF"/>
+        </w:rPr>
+        <w:t>s</w:t>
+      </w:r>
+      <w:r>
+        <w:rPr>
+          <w:rFonts w:eastAsia="Times New Roman" w:cs="Times New Roman"/>
+          <w:shd w:val="clear" w:color="auto" w:fill="FFFFFF"/>
+        </w:rPr>
+        <w:t xml:space="preserve"> </w:t>
+      </w:r>
+      <w:r>
+        <w:rPr>
+          <w:rFonts w:eastAsia="Times New Roman" w:cs="Times New Roman"/>
+          <w:shd w:val="clear" w:color="auto" w:fill="FFFFFF"/>
+        </w:rPr>
+        <w:t xml:space="preserve">for the mobility task </w:t>
+      </w:r>
+      <w:r>
+        <w:rPr>
+          <w:rFonts w:eastAsia="Times New Roman" w:cs="Times New Roman"/>
+          <w:shd w:val="clear" w:color="auto" w:fill="FFFFFF"/>
+        </w:rPr>
+        <w:t>w</w:t>
+      </w:r>
+      <w:r>
+        <w:rPr>
+          <w:rFonts w:eastAsia="Times New Roman" w:cs="Times New Roman"/>
+          <w:shd w:val="clear" w:color="auto" w:fill="FFFFFF"/>
+        </w:rPr>
+        <w:t>ere</w:t>
+      </w:r>
+      <w:r>
+        <w:rPr>
+          <w:rFonts w:eastAsia="Times New Roman" w:cs="Times New Roman"/>
+          <w:shd w:val="clear" w:color="auto" w:fill="FFFFFF"/>
+        </w:rPr>
+        <w:t xml:space="preserve"> </w:t>
       </w:r>
       <w:r>
         <w:rPr>
@@ -12620,7 +12771,7 @@
           <w:rFonts w:eastAsia="Times New Roman" w:cs="Times New Roman"/>
           <w:shd w:val="clear" w:color="auto" w:fill="FFFFFF"/>
         </w:rPr>
-        <w:t xml:space="preserve">larger in depressed adults for the mobility task, </w:t>
+        <w:t xml:space="preserve">larger in depressed adults, </w:t>
       </w:r>
       <w:r>
         <w:rPr>
@@ -12717,7 +12868,21 @@
           <w:rFonts w:eastAsia="Times New Roman" w:cs="Times New Roman"/>
           <w:shd w:val="clear" w:color="auto" w:fill="FFFFFF"/>
         </w:rPr>
-        <w:t xml:space="preserve"> accuracy for depressed versus healthy adults </w:t>
+        <w:t xml:space="preserve"> </w:t>
+      </w:r>
+      <w:r>
+        <w:rPr>
+          <w:rFonts w:eastAsia="Times New Roman" w:cs="Times New Roman"/>
+          <w:shd w:val="clear" w:color="auto" w:fill="FFFFFF"/>
+        </w:rPr>
+        <w:t xml:space="preserve">better </w:t>
+      </w:r>
+      <w:r>
+        <w:rPr>
+          <w:rFonts w:eastAsia="Times New Roman" w:cs="Times New Roman"/>
+          <w:shd w:val="clear" w:color="auto" w:fill="FFFFFF"/>
+        </w:rPr>
+        <w:t xml:space="preserve">accuracy for depressed versus healthy adults </w:t>
       </w:r>
       <w:r>
         <w:rPr>
@@ -12831,7 +12996,28 @@
           <w:rFonts w:eastAsia="Times New Roman" w:cs="Times New Roman"/>
           <w:shd w:val="clear" w:color="auto" w:fill="FFFFFF"/>
         </w:rPr>
-        <w:t xml:space="preserve">non-significantly </w:t>
+        <w:t>(</w:t>
+      </w:r>
+      <w:r>
+        <w:rPr>
+          <w:rFonts w:eastAsia="Times New Roman" w:cs="Times New Roman"/>
+          <w:shd w:val="clear" w:color="auto" w:fill="FFFFFF"/>
+        </w:rPr>
+        <w:t>non-significantly</w:t>
+      </w:r>
+      <w:r>
+        <w:rPr>
+          <w:rFonts w:eastAsia="Times New Roman" w:cs="Times New Roman"/>
+          <w:shd w:val="clear" w:color="auto" w:fill="FFFFFF"/>
+        </w:rPr>
+        <w:t>)</w:t>
+      </w:r>
+      <w:r>
+        <w:rPr>
+          <w:rFonts w:eastAsia="Times New Roman" w:cs="Times New Roman"/>
+          <w:shd w:val="clear" w:color="auto" w:fill="FFFFFF"/>
+        </w:rPr>
+        <w:t xml:space="preserve"> </w:t>
       </w:r>
       <w:r>
         <w:rPr>
@@ -12859,7 +13045,7 @@
           <w:rFonts w:eastAsia="Times New Roman" w:cs="Times New Roman"/>
           <w:shd w:val="clear" w:color="auto" w:fill="FFFFFF"/>
         </w:rPr>
-        <w:t xml:space="preserve"> (</w:t>
+        <w:t xml:space="preserve">, </w:t>
       </w:r>
       <w:r>
         <w:rPr>
@@ -12889,7 +13075,14 @@
           <w:rFonts w:eastAsia="Times New Roman" w:cs="Times New Roman"/>
           <w:shd w:val="clear" w:color="auto" w:fill="FFFFFF"/>
         </w:rPr>
-        <w:t xml:space="preserve">s &gt; 0.10). </w:t>
+        <w:t>s &gt; 0.10</w:t>
+      </w:r>
+      <w:r>
+        <w:rPr>
+          <w:rFonts w:eastAsia="Times New Roman" w:cs="Times New Roman"/>
+          <w:shd w:val="clear" w:color="auto" w:fill="FFFFFF"/>
+        </w:rPr>
+        <w:t xml:space="preserve">. </w:t>
       </w:r>
       <w:r>
         <w:rPr>
@@ -12917,7 +13110,21 @@
           <w:rFonts w:eastAsia="Times New Roman" w:cs="Times New Roman"/>
           <w:shd w:val="clear" w:color="auto" w:fill="FFFFFF"/>
         </w:rPr>
-        <w:t xml:space="preserve"> words from the mobility task resented under the Question cue. </w:t>
+        <w:t xml:space="preserve"> words from the mobility task </w:t>
+      </w:r>
+      <w:r>
+        <w:rPr>
+          <w:rFonts w:eastAsia="Times New Roman" w:cs="Times New Roman"/>
+          <w:shd w:val="clear" w:color="auto" w:fill="FFFFFF"/>
+        </w:rPr>
+        <w:t>p</w:t>
+      </w:r>
+      <w:r>
+        <w:rPr>
+          <w:rFonts w:eastAsia="Times New Roman" w:cs="Times New Roman"/>
+          <w:shd w:val="clear" w:color="auto" w:fill="FFFFFF"/>
+        </w:rPr>
+        <w:t xml:space="preserve">resented under the Question cue. </w:t>
       </w:r>
       <w:r>
         <w:rPr>
@@ -13392,15 +13599,7 @@
           <w:rFonts w:eastAsia="Times New Roman" w:cs="Times New Roman"/>
           <w:shd w:val="clear" w:color="auto" w:fill="FFFFFF"/>
         </w:rPr>
-        <w:t xml:space="preserve"> </w:t>
-      </w:r>
-      <w:r>
-        <w:rPr>
-          <w:rFonts w:eastAsia="Times New Roman" w:cs="Times New Roman"/>
-          <w:shd w:val="clear" w:color="auto" w:fill="FFFFFF"/>
-        </w:rPr>
-        <w:lastRenderedPageBreak/>
-        <w:t>0.001</w:t>
+        <w:t xml:space="preserve"> 0.001</w:t>
       </w:r>
       <w:r>
         <w:rPr>
@@ -13996,7 +14195,7 @@
           <w:rFonts w:eastAsia="Times New Roman" w:cs="Times New Roman"/>
           <w:shd w:val="clear" w:color="auto" w:fill="FFFFFF"/>
         </w:rPr>
-        <w:t>Thus</w:t>
+        <w:t>Accordingly</w:t>
       </w:r>
       <w:r>
         <w:rPr>
@@ -14039,13 +14238,6 @@
           <w:shd w:val="clear" w:color="auto" w:fill="FFFFFF"/>
         </w:rPr>
         <w:t xml:space="preserve"> by </w:t>
-      </w:r>
-      <w:r>
-        <w:rPr>
-          <w:rFonts w:eastAsia="Times New Roman" w:cs="Times New Roman"/>
-          <w:shd w:val="clear" w:color="auto" w:fill="FFFFFF"/>
-        </w:rPr>
-        <w:t xml:space="preserve">adding </w:t>
       </w:r>
       <w:r>
         <w:rPr>
@@ -14397,7 +14589,28 @@
           <w:rFonts w:eastAsia="Times New Roman" w:cs="Times New Roman"/>
           <w:shd w:val="clear" w:color="auto" w:fill="FFFFFF"/>
         </w:rPr>
-        <w:t>Figure</w:t>
+        <w:t xml:space="preserve">Figure </w:t>
+      </w:r>
+      <w:r>
+        <w:rPr>
+          <w:rFonts w:eastAsia="Times New Roman" w:cs="Times New Roman"/>
+          <w:shd w:val="clear" w:color="auto" w:fill="FFFFFF"/>
+        </w:rPr>
+        <w:t>3</w:t>
+      </w:r>
+      <w:r>
+        <w:rPr>
+          <w:rFonts w:eastAsia="Times New Roman" w:cs="Times New Roman"/>
+          <w:shd w:val="clear" w:color="auto" w:fill="FFFFFF"/>
+        </w:rPr>
+        <w:t xml:space="preserve"> </w:t>
+      </w:r>
+      <w:r>
+        <w:rPr>
+          <w:rFonts w:eastAsia="Times New Roman" w:cs="Times New Roman"/>
+          <w:shd w:val="clear" w:color="auto" w:fill="FFFFFF"/>
+        </w:rPr>
+        <w:t>display</w:t>
       </w:r>
       <w:r>
         <w:rPr>
@@ -14411,109 +14624,88 @@
           <w:rFonts w:eastAsia="Times New Roman" w:cs="Times New Roman"/>
           <w:shd w:val="clear" w:color="auto" w:fill="FFFFFF"/>
         </w:rPr>
+        <w:t xml:space="preserve"> waveforms </w:t>
+      </w:r>
+      <w:r>
+        <w:rPr>
+          <w:rFonts w:eastAsia="Times New Roman" w:cs="Times New Roman"/>
+          <w:shd w:val="clear" w:color="auto" w:fill="FFFFFF"/>
+        </w:rPr>
+        <w:t xml:space="preserve">elicited by </w:t>
+      </w:r>
+      <w:r>
+        <w:rPr>
+          <w:rFonts w:eastAsia="Times New Roman" w:cs="Times New Roman"/>
+          <w:shd w:val="clear" w:color="auto" w:fill="FFFFFF"/>
+        </w:rPr>
+        <w:t>correct responses</w:t>
+      </w:r>
+      <w:r>
+        <w:rPr>
+          <w:rFonts w:eastAsia="Times New Roman" w:cs="Times New Roman"/>
+          <w:shd w:val="clear" w:color="auto" w:fill="FFFFFF"/>
+        </w:rPr>
+        <w:t xml:space="preserve"> to the Question, Side, and Odd/Even cues</w:t>
+      </w:r>
+      <w:r>
+        <w:rPr>
+          <w:rFonts w:eastAsia="Times New Roman" w:cs="Times New Roman"/>
+          <w:shd w:val="clear" w:color="auto" w:fill="FFFFFF"/>
+        </w:rPr>
+        <w:t>. T</w:t>
+      </w:r>
+      <w:r>
+        <w:rPr>
+          <w:rFonts w:eastAsia="Times New Roman" w:cs="Times New Roman"/>
+          <w:shd w:val="clear" w:color="auto" w:fill="FFFFFF"/>
+        </w:rPr>
+        <w:t>here i</w:t>
+      </w:r>
+      <w:r>
+        <w:rPr>
+          <w:rFonts w:eastAsia="Times New Roman" w:cs="Times New Roman"/>
+          <w:shd w:val="clear" w:color="auto" w:fill="FFFFFF"/>
+        </w:rPr>
+        <w:t>s robust activi</w:t>
+      </w:r>
+      <w:r>
+        <w:rPr>
+          <w:rFonts w:eastAsia="Times New Roman" w:cs="Times New Roman"/>
+          <w:shd w:val="clear" w:color="auto" w:fill="FFFFFF"/>
+        </w:rPr>
+        <w:t>ty over parietal electrodes</w:t>
+      </w:r>
+      <w:r>
+        <w:rPr>
+          <w:rFonts w:eastAsia="Times New Roman" w:cs="Times New Roman"/>
+          <w:shd w:val="clear" w:color="auto" w:fill="FFFFFF"/>
+        </w:rPr>
+        <w:t xml:space="preserve"> from 400-800 ms</w:t>
+      </w:r>
+      <w:r>
+        <w:rPr>
+          <w:rFonts w:eastAsia="Times New Roman" w:cs="Times New Roman"/>
+          <w:shd w:val="clear" w:color="auto" w:fill="FFFFFF"/>
+        </w:rPr>
+        <w:t xml:space="preserve"> in controls that is markedly reduced in MDD. </w:t>
+      </w:r>
+      <w:r>
+        <w:rPr>
+          <w:rFonts w:eastAsia="Times New Roman" w:cs="Times New Roman"/>
+          <w:shd w:val="clear" w:color="auto" w:fill="FFFFFF"/>
+        </w:rPr>
+        <w:t>The</w:t>
+      </w:r>
+      <w:r>
+        <w:rPr>
+          <w:rFonts w:eastAsia="Times New Roman" w:cs="Times New Roman"/>
+          <w:shd w:val="clear" w:color="auto" w:fill="FFFFFF"/>
+        </w:rPr>
         <w:t xml:space="preserve"> </w:t>
       </w:r>
       <w:r>
         <w:rPr>
           <w:rFonts w:eastAsia="Times New Roman" w:cs="Times New Roman"/>
-          <w:shd w:val="clear" w:color="auto" w:fill="FFFFFF"/>
-        </w:rPr>
-        <w:t>3</w:t>
-      </w:r>
-      <w:r>
-        <w:rPr>
-          <w:rFonts w:eastAsia="Times New Roman" w:cs="Times New Roman"/>
-          <w:shd w:val="clear" w:color="auto" w:fill="FFFFFF"/>
-        </w:rPr>
-        <w:t xml:space="preserve"> </w:t>
-      </w:r>
-      <w:r>
-        <w:rPr>
-          <w:rFonts w:eastAsia="Times New Roman" w:cs="Times New Roman"/>
-          <w:shd w:val="clear" w:color="auto" w:fill="FFFFFF"/>
-        </w:rPr>
-        <w:t>display</w:t>
-      </w:r>
-      <w:r>
-        <w:rPr>
-          <w:rFonts w:eastAsia="Times New Roman" w:cs="Times New Roman"/>
-          <w:shd w:val="clear" w:color="auto" w:fill="FFFFFF"/>
-        </w:rPr>
-        <w:t>s</w:t>
-      </w:r>
-      <w:r>
-        <w:rPr>
-          <w:rFonts w:eastAsia="Times New Roman" w:cs="Times New Roman"/>
-          <w:shd w:val="clear" w:color="auto" w:fill="FFFFFF"/>
-        </w:rPr>
-        <w:t xml:space="preserve"> waveforms </w:t>
-      </w:r>
-      <w:r>
-        <w:rPr>
-          <w:rFonts w:eastAsia="Times New Roman" w:cs="Times New Roman"/>
-          <w:shd w:val="clear" w:color="auto" w:fill="FFFFFF"/>
-        </w:rPr>
-        <w:t xml:space="preserve">elicited by </w:t>
-      </w:r>
-      <w:r>
-        <w:rPr>
-          <w:rFonts w:eastAsia="Times New Roman" w:cs="Times New Roman"/>
-          <w:shd w:val="clear" w:color="auto" w:fill="FFFFFF"/>
-        </w:rPr>
-        <w:t>correct responses</w:t>
-      </w:r>
-      <w:r>
-        <w:rPr>
-          <w:rFonts w:eastAsia="Times New Roman" w:cs="Times New Roman"/>
-          <w:shd w:val="clear" w:color="auto" w:fill="FFFFFF"/>
-        </w:rPr>
-        <w:t xml:space="preserve"> to the Question, Side, and Odd/Even cues</w:t>
-      </w:r>
-      <w:r>
-        <w:rPr>
-          <w:rFonts w:eastAsia="Times New Roman" w:cs="Times New Roman"/>
-          <w:shd w:val="clear" w:color="auto" w:fill="FFFFFF"/>
-        </w:rPr>
-        <w:t>. T</w:t>
-      </w:r>
-      <w:r>
-        <w:rPr>
-          <w:rFonts w:eastAsia="Times New Roman" w:cs="Times New Roman"/>
-          <w:shd w:val="clear" w:color="auto" w:fill="FFFFFF"/>
-        </w:rPr>
-        <w:t>here i</w:t>
-      </w:r>
-      <w:r>
-        <w:rPr>
-          <w:rFonts w:eastAsia="Times New Roman" w:cs="Times New Roman"/>
-          <w:shd w:val="clear" w:color="auto" w:fill="FFFFFF"/>
-        </w:rPr>
-        <w:t>s robust activi</w:t>
-      </w:r>
-      <w:r>
-        <w:rPr>
-          <w:rFonts w:eastAsia="Times New Roman" w:cs="Times New Roman"/>
-          <w:shd w:val="clear" w:color="auto" w:fill="FFFFFF"/>
-        </w:rPr>
-        <w:t>ty over parietal electrodes</w:t>
-      </w:r>
-      <w:r>
-        <w:rPr>
-          <w:rFonts w:eastAsia="Times New Roman" w:cs="Times New Roman"/>
-          <w:shd w:val="clear" w:color="auto" w:fill="FFFFFF"/>
-        </w:rPr>
-        <w:t xml:space="preserve"> from 400-800 ms</w:t>
-      </w:r>
-      <w:r>
-        <w:rPr>
-          <w:rFonts w:eastAsia="Times New Roman" w:cs="Times New Roman"/>
-          <w:shd w:val="clear" w:color="auto" w:fill="FFFFFF"/>
-        </w:rPr>
-        <w:t xml:space="preserve"> in controls that is markedly reduced in MDD. A </w:t>
-      </w:r>
-      <w:r>
-        <w:rPr>
-          <w:rFonts w:eastAsia="Times New Roman" w:cs="Times New Roman"/>
           <w:i/>
           <w:shd w:val="clear" w:color="auto" w:fill="FFFFFF"/>
         </w:rPr>
@@ -14686,7 +14878,21 @@
           <w:rFonts w:eastAsia="Times New Roman" w:cs="Times New Roman"/>
           <w:shd w:val="clear" w:color="auto" w:fill="FFFFFF"/>
         </w:rPr>
-        <w:t xml:space="preserve"> follow-up tests yielding reliable differences between all conditions (REGWQ; Question &gt; Side &gt; Odd/Even, </w:t>
+        <w:t xml:space="preserve"> follow-up tests </w:t>
+      </w:r>
+      <w:r>
+        <w:rPr>
+          <w:rFonts w:eastAsia="Times New Roman" w:cs="Times New Roman"/>
+          <w:shd w:val="clear" w:color="auto" w:fill="FFFFFF"/>
+        </w:rPr>
+        <w:t>showing</w:t>
+      </w:r>
+      <w:r>
+        <w:rPr>
+          <w:rFonts w:eastAsia="Times New Roman" w:cs="Times New Roman"/>
+          <w:shd w:val="clear" w:color="auto" w:fill="FFFFFF"/>
+        </w:rPr>
+        <w:t xml:space="preserve"> reliable differences between all conditions (REGWQ; Question &gt; Side &gt; Odd/Even, </w:t>
       </w:r>
       <w:r>
         <w:rPr>
@@ -14968,15 +15174,7 @@
           <w:rFonts w:eastAsia="Times New Roman" w:cs="Times New Roman"/>
           <w:shd w:val="clear" w:color="auto" w:fill="FFFFFF"/>
         </w:rPr>
-        <w:t xml:space="preserve">parietal </w:t>
-      </w:r>
-      <w:r>
-        <w:rPr>
-          <w:rFonts w:eastAsia="Times New Roman" w:cs="Times New Roman"/>
-          <w:shd w:val="clear" w:color="auto" w:fill="FFFFFF"/>
-        </w:rPr>
-        <w:lastRenderedPageBreak/>
-        <w:t>electrodes from 400-800 ms, although this</w:t>
+        <w:t>parietal electrodes from 400-800 ms, although this</w:t>
       </w:r>
       <w:r>
         <w:rPr>
@@ -15280,7 +15478,25 @@
         <w:rPr>
           <w:rFonts w:cs="Times New Roman"/>
         </w:rPr>
-        <w:t>that i</w:t>
+        <w:t xml:space="preserve">shows </w:t>
+      </w:r>
+      <w:r>
+        <w:rPr>
+          <w:rFonts w:cs="Times New Roman"/>
+        </w:rPr>
+        <w:t>that</w:t>
+      </w:r>
+      <w:r>
+        <w:rPr>
+          <w:rFonts w:cs="Times New Roman"/>
+        </w:rPr>
+        <w:t>,</w:t>
+      </w:r>
+      <w:r>
+        <w:rPr>
+          <w:rFonts w:cs="Times New Roman"/>
+        </w:rPr>
+        <w:t xml:space="preserve"> i</w:t>
       </w:r>
       <w:r>
         <w:rPr>
@@ -15310,7 +15526,7 @@
         <w:rPr>
           <w:rFonts w:cs="Times New Roman"/>
         </w:rPr>
-        <w:t xml:space="preserve"> (see Table 3 for details)</w:t>
+        <w:t xml:space="preserve"> (see Table 3)</w:t>
       </w:r>
       <w:r>
         <w:rPr>
@@ -15502,7 +15718,13 @@
         <w:rPr>
           <w:rFonts w:cs="Times New Roman"/>
         </w:rPr>
-        <w:t xml:space="preserve"> had a strong, task-dependent effect on brain activity in MDD that was muted in controls.</w:t>
+        <w:t xml:space="preserve"> had a strong, task-dependent effect on brain activity in</w:t>
+      </w:r>
+      <w:r>
+        <w:rPr>
+          <w:rFonts w:cs="Times New Roman"/>
+        </w:rPr>
+        <w:t xml:space="preserve"> MDD that was muted in controls, paralleling the source accuracy data.</w:t>
       </w:r>
     </w:p>
     <w:p>
@@ -15560,7 +15782,6 @@
         <w:rPr>
           <w:rFonts w:cs="Times New Roman"/>
         </w:rPr>
-        <w:lastRenderedPageBreak/>
         <w:t xml:space="preserve">We </w:t>
       </w:r>
       <w:r>
@@ -15847,7 +16068,21 @@
         <w:rPr>
           <w:rFonts w:cs="Times New Roman"/>
         </w:rPr>
-        <w:t xml:space="preserve">a predictors </w:t>
+        <w:t>a</w:t>
+      </w:r>
+      <w:r>
+        <w:rPr>
+          <w:rFonts w:cs="Times New Roman"/>
+        </w:rPr>
+        <w:t>s</w:t>
+      </w:r>
+      <w:bookmarkStart w:id="0" w:name="_GoBack"/>
+      <w:bookmarkEnd w:id="0"/>
+      <w:r>
+        <w:rPr>
+          <w:rFonts w:cs="Times New Roman"/>
+        </w:rPr>
+        <w:t xml:space="preserve"> predictors </w:t>
       </w:r>
       <w:r>
         <w:rPr>
@@ -16448,15 +16683,7 @@
         <w:rPr>
           <w:rFonts w:cs="Times New Roman"/>
         </w:rPr>
-        <w:t xml:space="preserve">Hertel has </w:t>
-      </w:r>
-      <w:bookmarkStart w:id="0" w:name="_GoBack"/>
-      <w:bookmarkEnd w:id="0"/>
-      <w:r>
-        <w:rPr>
-          <w:rFonts w:cs="Times New Roman"/>
-        </w:rPr>
-        <w:t>consistently documented negative effects of</w:t>
+        <w:t>Hertel has consistently documented negative effects of</w:t>
       </w:r>
       <w:r>
         <w:rPr>
@@ -16511,14 +16738,7 @@
         <w:rPr>
           <w:rFonts w:cs="Times New Roman"/>
         </w:rPr>
-        <w:t xml:space="preserve"> would be considered immobile in the context of instructions provided to participants, but oak trees sway in the breeze). Therefore, we argue that the mobility task required more sustained attention and prompted deeper encoding than the judgment task, thus offering richer targets for retrieval under the Question cue. Moreover, responses to the Question </w:t>
-      </w:r>
-      <w:r>
-        <w:rPr>
-          <w:rFonts w:cs="Times New Roman"/>
-        </w:rPr>
-        <w:lastRenderedPageBreak/>
-        <w:t xml:space="preserve">cue were slower than responses to the Side cue, indicating that participants labored over conceptual retrieval more than perceptual retrieval. Consequently, Question/mobility trials demand sustained attention at encoding and retrieval, and Hertel’s work predicts that this is when depressed adults should do best—as </w:t>
+        <w:t xml:space="preserve"> would be considered immobile in the context of instructions provided to participants, but oak trees sway in the breeze). Therefore, we argue that the mobility task required more sustained attention and prompted deeper encoding than the judgment task, thus offering richer targets for retrieval under the Question cue. Moreover, responses to the Question cue were slower than responses to the Side cue, indicating that participants labored over conceptual retrieval more than perceptual retrieval. Consequently, Question/mobility trials demand sustained attention at encoding and retrieval, and Hertel’s work predicts that this is when depressed adults should do best—as </w:t>
       </w:r>
       <w:r>
         <w:rPr>
@@ -19081,7 +19301,7 @@
         <w:rFonts w:ascii="Times New Roman" w:hAnsi="Times New Roman" w:cs="Times New Roman"/>
         <w:noProof/>
       </w:rPr>
-      <w:t>1</w:t>
+      <w:t>14</w:t>
     </w:r>
     <w:r>
       <w:rPr>
@@ -20119,10 +20339,12 @@
     <w:sig w:usb0="E00002FF" w:usb1="400004FF" w:usb2="00000000" w:usb3="00000000" w:csb0="0000019F" w:csb1="00000000"/>
   </w:font>
   <w:font w:name="ＭＳ 明朝">
-    <w:charset w:val="4E"/>
-    <w:family w:val="auto"/>
-    <w:pitch w:val="variable"/>
-    <w:sig w:usb0="E00002FF" w:usb1="6AC7FDFB" w:usb2="00000012" w:usb3="00000000" w:csb0="0002009F" w:csb1="00000000"/>
+    <w:panose1 w:val="00000000000000000000"/>
+    <w:charset w:val="80"/>
+    <w:family w:val="roman"/>
+    <w:notTrueType/>
+    <w:pitch w:val="fixed"/>
+    <w:sig w:usb0="00000001" w:usb1="08070000" w:usb2="00000010" w:usb3="00000000" w:csb0="00020000" w:csb1="00000000"/>
   </w:font>
   <w:font w:name="Times New Roman">
     <w:panose1 w:val="02020603050405020304"/>
@@ -20160,10 +20382,12 @@
     <w:sig w:usb0="00000003" w:usb1="00000000" w:usb2="00000000" w:usb3="00000000" w:csb0="00000001" w:csb1="00000000"/>
   </w:font>
   <w:font w:name="ＭＳ ゴシック">
-    <w:charset w:val="4E"/>
-    <w:family w:val="auto"/>
-    <w:pitch w:val="variable"/>
-    <w:sig w:usb0="E00002FF" w:usb1="6AC7FDFB" w:usb2="00000012" w:usb3="00000000" w:csb0="0002009F" w:csb1="00000000"/>
+    <w:panose1 w:val="00000000000000000000"/>
+    <w:charset w:val="80"/>
+    <w:family w:val="modern"/>
+    <w:notTrueType/>
+    <w:pitch w:val="fixed"/>
+    <w:sig w:usb0="00000001" w:usb1="08070000" w:usb2="00000010" w:usb3="00000000" w:csb0="00020000" w:csb1="00000000"/>
   </w:font>
   <w:font w:name="Adobe Caslon Pro">
     <w:panose1 w:val="0205050205050A020403"/>
@@ -20208,6 +20432,7 @@
     <w:rsid w:val="004D0D57"/>
     <w:rsid w:val="005023F6"/>
     <w:rsid w:val="00572CD3"/>
+    <w:rsid w:val="005E67D8"/>
     <w:rsid w:val="006E50F4"/>
     <w:rsid w:val="00713FFA"/>
     <w:rsid w:val="00960FED"/>
@@ -20997,7 +21222,7 @@
 </file>
 
 <file path=customXml/itemProps1.xml><?xml version="1.0" encoding="utf-8"?>
-<ds:datastoreItem xmlns:ds="http://schemas.openxmlformats.org/officeDocument/2006/customXml" ds:itemID="{76555D2B-3126-0F46-AB3A-A84C35C4B0CE}">
+<ds:datastoreItem xmlns:ds="http://schemas.openxmlformats.org/officeDocument/2006/customXml" ds:itemID="{52701ACF-28FB-2242-BA10-DFE3A818B775}">
   <ds:schemaRefs>
     <ds:schemaRef ds:uri="http://schemas.openxmlformats.org/officeDocument/2006/bibliography"/>
   </ds:schemaRefs>

</xml_diff>